<commit_message>
překopírování 3.1 -3.3 do final
</commit_message>
<xml_diff>
--- a/resersni cast/sablona-bp-tf-jednostranna-2021.docx
+++ b/resersni cast/sablona-bp-tf-jednostranna-2021.docx
@@ -1,6 +1,6 @@
 
 <file path=word/document.xml><?xml version="1.0" encoding="utf-8"?>
-<w:document xmlns:wpc="http://schemas.microsoft.com/office/word/2010/wordprocessingCanvas" xmlns:cx="http://schemas.microsoft.com/office/drawing/2014/chartex" xmlns:cx1="http://schemas.microsoft.com/office/drawing/2015/9/8/chartex" xmlns:cx2="http://schemas.microsoft.com/office/drawing/2015/10/21/chartex" xmlns:cx3="http://schemas.microsoft.com/office/drawing/2016/5/9/chartex" xmlns:cx4="http://schemas.microsoft.com/office/drawing/2016/5/10/chartex" xmlns:cx5="http://schemas.microsoft.com/office/drawing/2016/5/11/chartex" xmlns:cx6="http://schemas.microsoft.com/office/drawing/2016/5/12/chartex" xmlns:cx7="http://schemas.microsoft.com/office/drawing/2016/5/13/chartex" xmlns:cx8="http://schemas.microsoft.com/office/drawing/2016/5/14/chartex" xmlns:mc="http://schemas.openxmlformats.org/markup-compatibility/2006" xmlns:aink="http://schemas.microsoft.com/office/drawing/2016/ink" xmlns:am3d="http://schemas.microsoft.com/office/drawing/2017/model3d" xmlns:o="urn:schemas-microsoft-com:office:office" xmlns:r="http://schemas.openxmlformats.org/officeDocument/2006/relationships" xmlns:m="http://schemas.openxmlformats.org/officeDocument/2006/math" xmlns:v="urn:schemas-microsoft-com:vml" xmlns:wp14="http://schemas.microsoft.com/office/word/2010/wordprocessingDrawing" xmlns:wp="http://schemas.openxmlformats.org/drawingml/2006/wordprocessingDrawing" xmlns:w10="urn:schemas-microsoft-com:office:word" xmlns:w="http://schemas.openxmlformats.org/wordprocessingml/2006/main" xmlns:w14="http://schemas.microsoft.com/office/word/2010/wordml" xmlns:w15="http://schemas.microsoft.com/office/word/2012/wordml" xmlns:w16cex="http://schemas.microsoft.com/office/word/2018/wordml/cex" xmlns:w16cid="http://schemas.microsoft.com/office/word/2016/wordml/cid" xmlns:w16="http://schemas.microsoft.com/office/word/2018/wordml" xmlns:w16sdtdh="http://schemas.microsoft.com/office/word/2020/wordml/sdtdatahash" xmlns:w16se="http://schemas.microsoft.com/office/word/2015/wordml/symex" xmlns:wpg="http://schemas.microsoft.com/office/word/2010/wordprocessingGroup" xmlns:wpi="http://schemas.microsoft.com/office/word/2010/wordprocessingInk" xmlns:wne="http://schemas.microsoft.com/office/word/2006/wordml" xmlns:wps="http://schemas.microsoft.com/office/word/2010/wordprocessingShape" mc:Ignorable="w14 w15 w16se w16cid w16 w16cex w16sdtdh wp14">
+<w:document xmlns:wpc="http://schemas.microsoft.com/office/word/2010/wordprocessingCanvas" xmlns:cx="http://schemas.microsoft.com/office/drawing/2014/chartex" xmlns:cx1="http://schemas.microsoft.com/office/drawing/2015/9/8/chartex" xmlns:cx2="http://schemas.microsoft.com/office/drawing/2015/10/21/chartex" xmlns:cx3="http://schemas.microsoft.com/office/drawing/2016/5/9/chartex" xmlns:cx4="http://schemas.microsoft.com/office/drawing/2016/5/10/chartex" xmlns:cx5="http://schemas.microsoft.com/office/drawing/2016/5/11/chartex" xmlns:cx6="http://schemas.microsoft.com/office/drawing/2016/5/12/chartex" xmlns:cx7="http://schemas.microsoft.com/office/drawing/2016/5/13/chartex" xmlns:cx8="http://schemas.microsoft.com/office/drawing/2016/5/14/chartex" xmlns:mc="http://schemas.openxmlformats.org/markup-compatibility/2006" xmlns:aink="http://schemas.microsoft.com/office/drawing/2016/ink" xmlns:am3d="http://schemas.microsoft.com/office/drawing/2017/model3d" xmlns:o="urn:schemas-microsoft-com:office:office" xmlns:oel="http://schemas.microsoft.com/office/2019/extlst" xmlns:r="http://schemas.openxmlformats.org/officeDocument/2006/relationships" xmlns:m="http://schemas.openxmlformats.org/officeDocument/2006/math" xmlns:v="urn:schemas-microsoft-com:vml" xmlns:wp14="http://schemas.microsoft.com/office/word/2010/wordprocessingDrawing" xmlns:wp="http://schemas.openxmlformats.org/drawingml/2006/wordprocessingDrawing" xmlns:w10="urn:schemas-microsoft-com:office:word" xmlns:w="http://schemas.openxmlformats.org/wordprocessingml/2006/main" xmlns:w14="http://schemas.microsoft.com/office/word/2010/wordml" xmlns:w15="http://schemas.microsoft.com/office/word/2012/wordml" xmlns:w16cex="http://schemas.microsoft.com/office/word/2018/wordml/cex" xmlns:w16cid="http://schemas.microsoft.com/office/word/2016/wordml/cid" xmlns:w16="http://schemas.microsoft.com/office/word/2018/wordml" xmlns:w16sdtdh="http://schemas.microsoft.com/office/word/2020/wordml/sdtdatahash" xmlns:w16se="http://schemas.microsoft.com/office/word/2015/wordml/symex" xmlns:wpg="http://schemas.microsoft.com/office/word/2010/wordprocessingGroup" xmlns:wpi="http://schemas.microsoft.com/office/word/2010/wordprocessingInk" xmlns:wne="http://schemas.microsoft.com/office/word/2006/wordml" xmlns:wps="http://schemas.microsoft.com/office/word/2010/wordprocessingShape" mc:Ignorable="w14 w15 w16se w16cid w16 w16cex w16sdtdh wp14">
   <w:body>
     <w:p>
       <w:pPr>
@@ -3625,27 +3625,14 @@
       <w:r>
         <w:t xml:space="preserve">Obr. </w:t>
       </w:r>
-      <w:r>
-        <w:fldChar w:fldCharType="begin"/>
-      </w:r>
-      <w:r>
-        <w:instrText xml:space="preserve"> SEQ Obrázek \* ARABIC </w:instrText>
-      </w:r>
-      <w:r>
-        <w:fldChar w:fldCharType="separate"/>
-      </w:r>
-      <w:r>
-        <w:rPr>
-          <w:noProof/>
-        </w:rPr>
-        <w:t>1</w:t>
-      </w:r>
-      <w:r>
-        <w:rPr>
-          <w:noProof/>
-        </w:rPr>
-        <w:fldChar w:fldCharType="end"/>
-      </w:r>
+      <w:fldSimple w:instr=" SEQ Obrázek \* ARABIC ">
+        <w:r>
+          <w:rPr>
+            <w:noProof/>
+          </w:rPr>
+          <w:t>1</w:t>
+        </w:r>
+      </w:fldSimple>
       <w:bookmarkEnd w:id="9"/>
       <w:r>
         <w:t xml:space="preserve"> </w:t>
@@ -3665,7 +3652,6 @@
             <w:docPart w:val="DefaultPlaceholder_-1854013440"/>
           </w:placeholder>
         </w:sdtPr>
-        <w:sdtEndPr/>
         <w:sdtContent>
           <w:r>
             <w:rPr>
@@ -3707,7 +3693,6 @@
             <w:docPart w:val="BB373666C1704DCBB9293A79E50A4EC9"/>
           </w:placeholder>
         </w:sdtPr>
-        <w:sdtEndPr/>
         <w:sdtContent>
           <w:r>
             <w:rPr>
@@ -3771,7 +3756,6 @@
             <w:docPart w:val="BB373666C1704DCBB9293A79E50A4EC9"/>
           </w:placeholder>
         </w:sdtPr>
-        <w:sdtEndPr/>
         <w:sdtContent>
           <w:r>
             <w:rPr>
@@ -3894,27 +3878,14 @@
       <w:r>
         <w:t xml:space="preserve">Obr. </w:t>
       </w:r>
-      <w:r>
-        <w:fldChar w:fldCharType="begin"/>
-      </w:r>
-      <w:r>
-        <w:instrText xml:space="preserve"> SEQ Obrázek \* ARABIC </w:instrText>
-      </w:r>
-      <w:r>
-        <w:fldChar w:fldCharType="separate"/>
-      </w:r>
-      <w:r>
-        <w:rPr>
-          <w:noProof/>
-        </w:rPr>
-        <w:t>2</w:t>
-      </w:r>
-      <w:r>
-        <w:rPr>
-          <w:noProof/>
-        </w:rPr>
-        <w:fldChar w:fldCharType="end"/>
-      </w:r>
+      <w:fldSimple w:instr=" SEQ Obrázek \* ARABIC ">
+        <w:r>
+          <w:rPr>
+            <w:noProof/>
+          </w:rPr>
+          <w:t>2</w:t>
+        </w:r>
+      </w:fldSimple>
       <w:bookmarkEnd w:id="10"/>
       <w:r>
         <w:t xml:space="preserve"> </w:t>
@@ -3950,13 +3921,574 @@
     </w:p>
     <w:p>
       <w:pPr>
-        <w:ind w:left="578"/>
+        <w:ind w:firstLine="567"/>
         <w:jc w:val="both"/>
-      </w:pPr>
-      <w:r>
-        <w:t>Text…</w:t>
-      </w:r>
-    </w:p>
+        <w:rPr>
+          <w:rFonts w:cstheme="minorHAnsi"/>
+          <w:color w:val="000000"/>
+          <w:shd w:val="clear" w:color="auto" w:fill="FFFFFF"/>
+        </w:rPr>
+      </w:pPr>
+      <w:bookmarkStart w:id="13" w:name="_Toc76031542"/>
+      <w:bookmarkStart w:id="14" w:name="_Toc101449586"/>
+      <w:r>
+        <w:rPr>
+          <w:rFonts w:cstheme="minorHAnsi"/>
+          <w:color w:val="000000"/>
+          <w:shd w:val="clear" w:color="auto" w:fill="FFFFFF"/>
+        </w:rPr>
+        <w:t xml:space="preserve">C++ je více </w:t>
+      </w:r>
+      <w:proofErr w:type="spellStart"/>
+      <w:r>
+        <w:rPr>
+          <w:rFonts w:cstheme="minorHAnsi"/>
+          <w:color w:val="000000"/>
+          <w:shd w:val="clear" w:color="auto" w:fill="FFFFFF"/>
+        </w:rPr>
+        <w:t>paradigmatový</w:t>
+      </w:r>
+      <w:proofErr w:type="spellEnd"/>
+      <w:r>
+        <w:rPr>
+          <w:rFonts w:cstheme="minorHAnsi"/>
+          <w:color w:val="000000"/>
+          <w:shd w:val="clear" w:color="auto" w:fill="FFFFFF"/>
+        </w:rPr>
+        <w:t xml:space="preserve"> jazyk</w:t>
+      </w:r>
+      <w:sdt>
+        <w:sdtPr>
+          <w:rPr>
+            <w:shd w:val="clear" w:color="auto" w:fill="FFFFFF"/>
+          </w:rPr>
+          <w:tag w:val="MENDELEY_CITATION_v3_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"/>
+          <w:id w:val="12036512"/>
+          <w:placeholder>
+            <w:docPart w:val="535341AF60234381AE00F4CBA135D172"/>
+          </w:placeholder>
+        </w:sdtPr>
+        <w:sdtEndPr>
+          <w:rPr>
+            <w:shd w:val="clear" w:color="auto" w:fill="auto"/>
+          </w:rPr>
+        </w:sdtEndPr>
+        <w:sdtContent>
+          <w:r>
+            <w:rPr>
+              <w:color w:val="000000"/>
+            </w:rPr>
+            <w:t>[5]</w:t>
+          </w:r>
+        </w:sdtContent>
+      </w:sdt>
+      <w:r>
+        <w:rPr>
+          <w:rFonts w:cstheme="minorHAnsi"/>
+          <w:color w:val="000000"/>
+          <w:shd w:val="clear" w:color="auto" w:fill="FFFFFF"/>
+        </w:rPr>
+        <w:t xml:space="preserve"> rozšiřující jazyk C o objekty, nová klíčová slova a datové typy. Byla snaha zachovat co největší zpětnou kompatibilitu, pro usnadnění přechodu z C na C++ umožňující tvorbu komplexnějších programů</w:t>
+      </w:r>
+      <w:sdt>
+        <w:sdtPr>
+          <w:rPr>
+            <w:shd w:val="clear" w:color="auto" w:fill="FFFFFF"/>
+          </w:rPr>
+          <w:tag w:val="MENDELEY_CITATION_v3_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"/>
+          <w:id w:val="-1168785013"/>
+          <w:placeholder>
+            <w:docPart w:val="535341AF60234381AE00F4CBA135D172"/>
+          </w:placeholder>
+        </w:sdtPr>
+        <w:sdtEndPr>
+          <w:rPr>
+            <w:shd w:val="clear" w:color="auto" w:fill="auto"/>
+          </w:rPr>
+        </w:sdtEndPr>
+        <w:sdtContent>
+          <w:r>
+            <w:rPr>
+              <w:color w:val="000000"/>
+            </w:rPr>
+            <w:t>[6]</w:t>
+          </w:r>
+        </w:sdtContent>
+      </w:sdt>
+      <w:r>
+        <w:rPr>
+          <w:rFonts w:cstheme="minorHAnsi"/>
+          <w:color w:val="000000"/>
+          <w:shd w:val="clear" w:color="auto" w:fill="FFFFFF"/>
+        </w:rPr>
+        <w:t>, ale některé kódy možné napsat v C jsou v C++ neplatné</w:t>
+      </w:r>
+      <w:sdt>
+        <w:sdtPr>
+          <w:rPr>
+            <w:shd w:val="clear" w:color="auto" w:fill="FFFFFF"/>
+          </w:rPr>
+          <w:tag w:val="MENDELEY_CITATION_v3_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"/>
+          <w:id w:val="1169908161"/>
+          <w:placeholder>
+            <w:docPart w:val="535341AF60234381AE00F4CBA135D172"/>
+          </w:placeholder>
+        </w:sdtPr>
+        <w:sdtEndPr>
+          <w:rPr>
+            <w:shd w:val="clear" w:color="auto" w:fill="auto"/>
+          </w:rPr>
+        </w:sdtEndPr>
+        <w:sdtContent>
+          <w:r>
+            <w:rPr>
+              <w:color w:val="000000"/>
+            </w:rPr>
+            <w:t>[7]</w:t>
+          </w:r>
+        </w:sdtContent>
+      </w:sdt>
+      <w:r>
+        <w:rPr>
+          <w:rFonts w:cstheme="minorHAnsi"/>
+          <w:color w:val="000000"/>
+          <w:shd w:val="clear" w:color="auto" w:fill="FFFFFF"/>
+        </w:rPr>
+        <w:t xml:space="preserve">. Se zpětnou kompatibilitou souvisí </w:t>
+      </w:r>
+      <w:proofErr w:type="spellStart"/>
+      <w:r>
+        <w:rPr>
+          <w:rFonts w:cstheme="minorHAnsi"/>
+          <w:color w:val="000000"/>
+          <w:shd w:val="clear" w:color="auto" w:fill="FFFFFF"/>
+        </w:rPr>
+        <w:t>headery</w:t>
+      </w:r>
+      <w:proofErr w:type="spellEnd"/>
+      <w:r>
+        <w:rPr>
+          <w:rFonts w:cstheme="minorHAnsi"/>
+          <w:color w:val="000000"/>
+          <w:shd w:val="clear" w:color="auto" w:fill="FFFFFF"/>
+        </w:rPr>
+        <w:t xml:space="preserve"> obsahující deklarace proměnných, struktur, tříd a jejich metod, které je potřeba používat i v jiných souborech</w:t>
+      </w:r>
+      <w:sdt>
+        <w:sdtPr>
+          <w:rPr>
+            <w:shd w:val="clear" w:color="auto" w:fill="FFFFFF"/>
+          </w:rPr>
+          <w:tag w:val="MENDELEY_CITATION_v3_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"/>
+          <w:id w:val="1122116412"/>
+          <w:placeholder>
+            <w:docPart w:val="DBDF773B81814567B332788FD9235E12"/>
+          </w:placeholder>
+        </w:sdtPr>
+        <w:sdtEndPr>
+          <w:rPr>
+            <w:shd w:val="clear" w:color="auto" w:fill="auto"/>
+          </w:rPr>
+        </w:sdtEndPr>
+        <w:sdtContent>
+          <w:r>
+            <w:rPr>
+              <w:color w:val="000000"/>
+            </w:rPr>
+            <w:t>[8]</w:t>
+          </w:r>
+        </w:sdtContent>
+      </w:sdt>
+      <w:r>
+        <w:rPr>
+          <w:rFonts w:cstheme="minorHAnsi"/>
+          <w:color w:val="000000"/>
+          <w:shd w:val="clear" w:color="auto" w:fill="FFFFFF"/>
+        </w:rPr>
+        <w:t>, což sebou ale nese i nevýhodu, že přidání nových tříd a metod, či změny jejich hlaviček je nutno provádět na dvou místech.</w:t>
+      </w:r>
+    </w:p>
+    <w:p>
+      <w:pPr>
+        <w:pStyle w:val="Nadpis3"/>
+        <w:numPr>
+          <w:ilvl w:val="0"/>
+          <w:numId w:val="0"/>
+        </w:numPr>
+        <w:ind w:left="720"/>
+        <w:rPr>
+          <w:shd w:val="clear" w:color="auto" w:fill="FFFFFF"/>
+        </w:rPr>
+      </w:pPr>
+      <w:r>
+        <w:rPr>
+          <w:shd w:val="clear" w:color="auto" w:fill="FFFFFF"/>
+        </w:rPr>
+        <w:t>3.1.1 Kompilace a hardware</w:t>
+      </w:r>
+    </w:p>
+    <w:p>
+      <w:pPr>
+        <w:ind w:firstLine="709"/>
+        <w:jc w:val="both"/>
+        <w:rPr>
+          <w:rFonts w:cstheme="minorHAnsi"/>
+          <w:color w:val="000000"/>
+          <w:shd w:val="clear" w:color="auto" w:fill="FFFFFF"/>
+        </w:rPr>
+      </w:pPr>
+      <w:r>
+        <w:rPr>
+          <w:rFonts w:cstheme="minorHAnsi"/>
+          <w:shd w:val="clear" w:color="auto" w:fill="FFFFFF"/>
+        </w:rPr>
+        <w:t>Stejně jako jazyk C je kompilován pro konkrétní architekturu procesoru a operační systém, takže je nutno rozlišovat 32bitovou (označovanou jako x86) a 64bitovou verzi operačního systému (x86 dokáže běžet na x64 obráceně ne)</w:t>
+      </w:r>
+      <w:sdt>
+        <w:sdtPr>
+          <w:rPr>
+            <w:color w:val="000000"/>
+            <w:shd w:val="clear" w:color="auto" w:fill="FFFFFF"/>
+          </w:rPr>
+          <w:tag w:val="MENDELEY_CITATION_v3_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"/>
+          <w:id w:val="1389222347"/>
+          <w:placeholder>
+            <w:docPart w:val="0E661FD5423341339D494F7FFF6DB55E"/>
+          </w:placeholder>
+        </w:sdtPr>
+        <w:sdtEndPr>
+          <w:rPr>
+            <w:shd w:val="clear" w:color="auto" w:fill="auto"/>
+          </w:rPr>
+        </w:sdtEndPr>
+        <w:sdtContent>
+          <w:r>
+            <w:rPr>
+              <w:color w:val="000000"/>
+            </w:rPr>
+            <w:t>[9, 10]</w:t>
+          </w:r>
+        </w:sdtContent>
+      </w:sdt>
+      <w:r>
+        <w:rPr>
+          <w:rFonts w:cstheme="minorHAnsi"/>
+          <w:color w:val="000000"/>
+          <w:shd w:val="clear" w:color="auto" w:fill="FFFFFF"/>
+        </w:rPr>
+        <w:t xml:space="preserve">, ale existuje také C++/CLI, který je součást Microsoft .NET a je kompilován na </w:t>
+      </w:r>
+      <w:proofErr w:type="spellStart"/>
+      <w:r>
+        <w:rPr>
+          <w:rFonts w:cstheme="minorHAnsi"/>
+          <w:color w:val="000000"/>
+          <w:shd w:val="clear" w:color="auto" w:fill="FFFFFF"/>
+        </w:rPr>
+        <w:t>bytecode</w:t>
+      </w:r>
+      <w:proofErr w:type="spellEnd"/>
+      <w:r>
+        <w:rPr>
+          <w:rFonts w:cstheme="minorHAnsi"/>
+          <w:color w:val="000000"/>
+          <w:shd w:val="clear" w:color="auto" w:fill="FFFFFF"/>
+        </w:rPr>
+        <w:t xml:space="preserve"> (viz kap. 3.2), což umožňuje mít jednu verzi pro obě architektury a sestavit aplikaci z částí napsaných v různých .NET jazycích (viz Kap. 3.3)</w:t>
+      </w:r>
+      <w:sdt>
+        <w:sdtPr>
+          <w:rPr>
+            <w:color w:val="000000"/>
+            <w:shd w:val="clear" w:color="auto" w:fill="FFFFFF"/>
+          </w:rPr>
+          <w:tag w:val="MENDELEY_CITATION_v3_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"/>
+          <w:id w:val="1239290557"/>
+          <w:placeholder>
+            <w:docPart w:val="0E661FD5423341339D494F7FFF6DB55E"/>
+          </w:placeholder>
+        </w:sdtPr>
+        <w:sdtEndPr>
+          <w:rPr>
+            <w:shd w:val="clear" w:color="auto" w:fill="auto"/>
+          </w:rPr>
+        </w:sdtEndPr>
+        <w:sdtContent>
+          <w:r>
+            <w:rPr>
+              <w:color w:val="000000"/>
+            </w:rPr>
+            <w:t>[11]</w:t>
+          </w:r>
+        </w:sdtContent>
+      </w:sdt>
+      <w:r>
+        <w:rPr>
+          <w:color w:val="000000"/>
+        </w:rPr>
+        <w:t>.</w:t>
+      </w:r>
+      <w:r>
+        <w:rPr>
+          <w:color w:val="000000"/>
+        </w:rPr>
+        <w:t xml:space="preserve"> </w:t>
+      </w:r>
+      <w:r>
+        <w:rPr>
+          <w:rFonts w:cstheme="minorHAnsi"/>
+          <w:color w:val="000000"/>
+          <w:shd w:val="clear" w:color="auto" w:fill="FFFFFF"/>
+        </w:rPr>
+        <w:t>Tak jako C je i C++ díky své schopnosti pracovat přímo s pamětí a registry pomocí pointerů vhodný pro psaní ovladačů, operačních systémů a řízení jednočipových počítačů</w:t>
+      </w:r>
+      <w:sdt>
+        <w:sdtPr>
+          <w:rPr>
+            <w:rFonts w:cstheme="minorHAnsi"/>
+            <w:color w:val="000000"/>
+            <w:shd w:val="clear" w:color="auto" w:fill="FFFFFF"/>
+          </w:rPr>
+          <w:tag w:val="MENDELEY_CITATION_v3_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"/>
+          <w:id w:val="-649981469"/>
+          <w:placeholder>
+            <w:docPart w:val="60875BA00BD24659A6587C9C4FD95A75"/>
+          </w:placeholder>
+        </w:sdtPr>
+        <w:sdtEndPr>
+          <w:rPr>
+            <w:rFonts w:cs="Times New Roman"/>
+            <w:shd w:val="clear" w:color="auto" w:fill="auto"/>
+          </w:rPr>
+        </w:sdtEndPr>
+        <w:sdtContent>
+          <w:r>
+            <w:rPr>
+              <w:color w:val="000000"/>
+            </w:rPr>
+            <w:t>[12–14]</w:t>
+          </w:r>
+        </w:sdtContent>
+      </w:sdt>
+      <w:r>
+        <w:rPr>
+          <w:rFonts w:cstheme="minorHAnsi"/>
+          <w:color w:val="000000"/>
+          <w:shd w:val="clear" w:color="auto" w:fill="FFFFFF"/>
+        </w:rPr>
+        <w:t>.</w:t>
+      </w:r>
+    </w:p>
+    <w:p>
+      <w:pPr>
+        <w:pStyle w:val="Nadpis3"/>
+        <w:numPr>
+          <w:ilvl w:val="0"/>
+          <w:numId w:val="0"/>
+        </w:numPr>
+        <w:ind w:left="720"/>
+      </w:pPr>
+      <w:r>
+        <w:lastRenderedPageBreak/>
+        <w:t>3.1.2 Novinky oproti C</w:t>
+      </w:r>
+    </w:p>
+    <w:p>
+      <w:pPr>
+        <w:ind w:firstLine="567"/>
+        <w:jc w:val="both"/>
+        <w:rPr>
+          <w:shd w:val="clear" w:color="auto" w:fill="FFFFFF"/>
+        </w:rPr>
+      </w:pPr>
+      <w:r>
+        <w:rPr>
+          <w:shd w:val="clear" w:color="auto" w:fill="FFFFFF"/>
+        </w:rPr>
+        <w:t>Mezi novinky, které C++ přináší patří</w:t>
+      </w:r>
+      <w:r>
+        <w:rPr>
+          <w:color w:val="00B050"/>
+          <w:shd w:val="clear" w:color="auto" w:fill="FFFFFF"/>
+        </w:rPr>
+        <w:t xml:space="preserve"> </w:t>
+      </w:r>
+      <w:r>
+        <w:rPr>
+          <w:i/>
+          <w:iCs/>
+          <w:shd w:val="clear" w:color="auto" w:fill="FFFFFF"/>
+          <w:lang w:val="en-US"/>
+        </w:rPr>
+        <w:t>namespace</w:t>
+      </w:r>
+      <w:r>
+        <w:rPr>
+          <w:shd w:val="clear" w:color="auto" w:fill="FFFFFF"/>
+        </w:rPr>
+        <w:t xml:space="preserve">, které umožňují kód organizovat do menších celků a je tak možné, aby se v projektu vyskytoval stejný název vícekrát. Jakožto objektový jazyk dovoluje přetěžování metod, ale oproti Javě a C# porovnává jen parametry, takže funkce s různým návratovým typem a stejnými parametry považuje za stejné a nepůjdou zkompilovat. Dále přibyli </w:t>
+      </w:r>
+      <w:r>
+        <w:rPr>
+          <w:i/>
+          <w:iCs/>
+          <w:shd w:val="clear" w:color="auto" w:fill="FFFFFF"/>
+          <w:lang w:val="en-US"/>
+        </w:rPr>
+        <w:t>Exceptions</w:t>
+      </w:r>
+      <w:r>
+        <w:rPr>
+          <w:shd w:val="clear" w:color="auto" w:fill="FFFFFF"/>
+        </w:rPr>
+        <w:t xml:space="preserve"> sloužící jako zpráva o chybě ve volané metodě a umožňují tento problém vyřešit, aniž by došlo k pádu programu. Na rozdíl od Javy a C# se může jednat o libovolný datový typ</w:t>
+      </w:r>
+      <w:sdt>
+        <w:sdtPr>
+          <w:rPr>
+            <w:shd w:val="clear" w:color="auto" w:fill="FFFFFF"/>
+          </w:rPr>
+          <w:tag w:val="MENDELEY_CITATION_v3_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"/>
+          <w:id w:val="-1291587543"/>
+          <w:placeholder>
+            <w:docPart w:val="AA044B2DEDEC407CAE9E23C8ED714FCB"/>
+          </w:placeholder>
+        </w:sdtPr>
+        <w:sdtEndPr>
+          <w:rPr>
+            <w:shd w:val="clear" w:color="auto" w:fill="auto"/>
+          </w:rPr>
+        </w:sdtEndPr>
+        <w:sdtContent>
+          <w:r>
+            <w:t>[8]</w:t>
+          </w:r>
+        </w:sdtContent>
+      </w:sdt>
+      <w:r>
+        <w:rPr>
+          <w:shd w:val="clear" w:color="auto" w:fill="FFFFFF"/>
+        </w:rPr>
+        <w:t xml:space="preserve">. </w:t>
+      </w:r>
+    </w:p>
+    <w:p/>
+    <w:p>
+      <w:pPr>
+        <w:pStyle w:val="Nadpis3"/>
+        <w:numPr>
+          <w:ilvl w:val="0"/>
+          <w:numId w:val="0"/>
+        </w:numPr>
+        <w:ind w:left="720"/>
+      </w:pPr>
+      <w:r>
+        <w:t>3.1.3 Nevýhody</w:t>
+      </w:r>
+    </w:p>
+    <w:p>
+      <w:pPr>
+        <w:ind w:firstLine="567"/>
+        <w:jc w:val="both"/>
+        <w:rPr>
+          <w:rFonts w:cstheme="minorHAnsi"/>
+          <w:color w:val="000000"/>
+          <w:shd w:val="clear" w:color="auto" w:fill="FFFFFF"/>
+        </w:rPr>
+      </w:pPr>
+      <w:r>
+        <w:rPr>
+          <w:rFonts w:cstheme="minorHAnsi"/>
+          <w:color w:val="000000"/>
+          <w:shd w:val="clear" w:color="auto" w:fill="FFFFFF"/>
+        </w:rPr>
+        <w:t xml:space="preserve">standardy C++ neobsahují </w:t>
+      </w:r>
+      <w:r>
+        <w:rPr>
+          <w:rFonts w:cstheme="minorHAnsi"/>
+          <w:shd w:val="clear" w:color="auto" w:fill="FFFFFF"/>
+          <w:lang w:val="en-US"/>
+        </w:rPr>
+        <w:t>Garbage Collector</w:t>
+      </w:r>
+      <w:r>
+        <w:rPr>
+          <w:rFonts w:cstheme="minorHAnsi"/>
+          <w:color w:val="000000"/>
+          <w:shd w:val="clear" w:color="auto" w:fill="FFFFFF"/>
+        </w:rPr>
+        <w:t>, takže se programátor musí starat o alokování a následné uvolňování paměti sám, ale je možné použít některý vytvořený třetí stranou</w:t>
+      </w:r>
+      <w:sdt>
+        <w:sdtPr>
+          <w:rPr>
+            <w:shd w:val="clear" w:color="auto" w:fill="FFFFFF"/>
+          </w:rPr>
+          <w:tag w:val="MENDELEY_CITATION_v3_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"/>
+          <w:id w:val="110562602"/>
+          <w:placeholder>
+            <w:docPart w:val="4DA41001A43A4DB4A499A6494D943713"/>
+          </w:placeholder>
+        </w:sdtPr>
+        <w:sdtEndPr>
+          <w:rPr>
+            <w:shd w:val="clear" w:color="auto" w:fill="auto"/>
+          </w:rPr>
+        </w:sdtEndPr>
+        <w:sdtContent>
+          <w:r>
+            <w:rPr>
+              <w:color w:val="000000"/>
+            </w:rPr>
+            <w:t>[15]</w:t>
+          </w:r>
+        </w:sdtContent>
+      </w:sdt>
+      <w:r>
+        <w:rPr>
+          <w:rFonts w:cstheme="minorHAnsi"/>
+          <w:color w:val="000000"/>
+          <w:shd w:val="clear" w:color="auto" w:fill="FFFFFF"/>
+        </w:rPr>
+        <w:t>. C++ neobsahuje vlastní GUI a musíte proto použít některou z knihoven třetí strany</w:t>
+      </w:r>
+      <w:sdt>
+        <w:sdtPr>
+          <w:rPr>
+            <w:shd w:val="clear" w:color="auto" w:fill="FFFFFF"/>
+          </w:rPr>
+          <w:tag w:val="MENDELEY_CITATION_v3_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"/>
+          <w:id w:val="1936787796"/>
+          <w:placeholder>
+            <w:docPart w:val="4DA41001A43A4DB4A499A6494D943713"/>
+          </w:placeholder>
+        </w:sdtPr>
+        <w:sdtEndPr>
+          <w:rPr>
+            <w:shd w:val="clear" w:color="auto" w:fill="auto"/>
+          </w:rPr>
+        </w:sdtEndPr>
+        <w:sdtContent>
+          <w:r>
+            <w:rPr>
+              <w:color w:val="000000"/>
+            </w:rPr>
+            <w:t>[16]</w:t>
+          </w:r>
+        </w:sdtContent>
+      </w:sdt>
+      <w:r>
+        <w:rPr>
+          <w:rFonts w:cstheme="minorHAnsi"/>
+          <w:color w:val="000000"/>
+          <w:shd w:val="clear" w:color="auto" w:fill="FFFFFF"/>
+        </w:rPr>
+        <w:t>.</w:t>
+      </w:r>
+    </w:p>
+    <w:p/>
     <w:p>
       <w:pPr>
         <w:pStyle w:val="Nadpis2"/>
@@ -3965,8 +4497,6 @@
           <w:rFonts w:ascii="Times New Roman" w:hAnsi="Times New Roman" w:cs="Times New Roman"/>
         </w:rPr>
       </w:pPr>
-      <w:bookmarkStart w:id="13" w:name="_Toc76031542"/>
-      <w:bookmarkStart w:id="14" w:name="_Toc101449586"/>
       <w:r>
         <w:rPr>
           <w:rFonts w:ascii="Times New Roman" w:hAnsi="Times New Roman" w:cs="Times New Roman"/>
@@ -3980,11 +4510,1028 @@
       <w:pPr>
         <w:ind w:firstLine="567"/>
         <w:jc w:val="both"/>
-      </w:pPr>
-      <w:r>
-        <w:t>Text…</w:t>
-      </w:r>
-    </w:p>
+        <w:rPr>
+          <w:rFonts w:cstheme="minorHAnsi"/>
+          <w:color w:val="000000" w:themeColor="text1"/>
+          <w:shd w:val="clear" w:color="auto" w:fill="FFFFFF"/>
+        </w:rPr>
+      </w:pPr>
+      <w:bookmarkStart w:id="15" w:name="_Toc76031543"/>
+      <w:bookmarkStart w:id="16" w:name="_Toc101449587"/>
+      <w:r>
+        <w:rPr>
+          <w:rFonts w:cstheme="minorHAnsi"/>
+          <w:color w:val="000000" w:themeColor="text1"/>
+          <w:shd w:val="clear" w:color="auto" w:fill="FFFFFF"/>
+        </w:rPr>
+        <w:t xml:space="preserve">Java je objektový jazyk, který byl vyvinut s myšlenkou, aby bylo možné jeden program spustit na všech systémech. Architektura vychází z jazyků jako Eiffel, </w:t>
+      </w:r>
+      <w:proofErr w:type="spellStart"/>
+      <w:r>
+        <w:rPr>
+          <w:rFonts w:cstheme="minorHAnsi"/>
+          <w:color w:val="000000" w:themeColor="text1"/>
+          <w:shd w:val="clear" w:color="auto" w:fill="FFFFFF"/>
+        </w:rPr>
+        <w:t>SmallTalk</w:t>
+      </w:r>
+      <w:proofErr w:type="spellEnd"/>
+      <w:r>
+        <w:rPr>
+          <w:rFonts w:cstheme="minorHAnsi"/>
+          <w:color w:val="000000" w:themeColor="text1"/>
+          <w:shd w:val="clear" w:color="auto" w:fill="FFFFFF"/>
+        </w:rPr>
+        <w:t xml:space="preserve"> a </w:t>
+      </w:r>
+      <w:proofErr w:type="spellStart"/>
+      <w:r>
+        <w:rPr>
+          <w:rFonts w:cstheme="minorHAnsi"/>
+          <w:color w:val="000000" w:themeColor="text1"/>
+          <w:shd w:val="clear" w:color="auto" w:fill="FFFFFF"/>
+        </w:rPr>
+        <w:t>Objective</w:t>
+      </w:r>
+      <w:proofErr w:type="spellEnd"/>
+      <w:r>
+        <w:rPr>
+          <w:rFonts w:cstheme="minorHAnsi"/>
+          <w:color w:val="000000" w:themeColor="text1"/>
+          <w:shd w:val="clear" w:color="auto" w:fill="FFFFFF"/>
+        </w:rPr>
+        <w:t xml:space="preserve"> C. Pro snazší přechod programátorů z C++ byla snaha zachovat co nejpodobnější syntaxi, ale jeho funkcionality použity nebyli.</w:t>
+      </w:r>
+      <w:sdt>
+        <w:sdtPr>
+          <w:rPr>
+            <w:color w:val="000000"/>
+            <w:shd w:val="clear" w:color="auto" w:fill="FFFFFF"/>
+          </w:rPr>
+          <w:tag w:val="MENDELEY_CITATION_v3_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"/>
+          <w:id w:val="1137606929"/>
+          <w:placeholder>
+            <w:docPart w:val="9765F1F83E1B478FB73F201245BFFA56"/>
+          </w:placeholder>
+        </w:sdtPr>
+        <w:sdtContent>
+          <w:r>
+            <w:rPr>
+              <w:rFonts w:cstheme="minorHAnsi"/>
+              <w:color w:val="000000"/>
+              <w:shd w:val="clear" w:color="auto" w:fill="FFFFFF"/>
+            </w:rPr>
+            <w:t>[17]</w:t>
+          </w:r>
+        </w:sdtContent>
+      </w:sdt>
+      <w:r>
+        <w:rPr>
+          <w:rFonts w:cstheme="minorHAnsi"/>
+          <w:color w:val="000000"/>
+          <w:shd w:val="clear" w:color="auto" w:fill="FFFFFF"/>
+        </w:rPr>
+        <w:t xml:space="preserve"> oproti C a C++ se v</w:t>
+      </w:r>
+      <w:r>
+        <w:rPr>
+          <w:rFonts w:cstheme="minorHAnsi"/>
+          <w:color w:val="000000" w:themeColor="text1"/>
+          <w:shd w:val="clear" w:color="auto" w:fill="FFFFFF"/>
+        </w:rPr>
+        <w:t> Javě nenachází funkce, které existují samy o sobě a nenáleží žádné třídě, ale jen metody, které jsou součástí objektu, nebo jsou statické</w:t>
+      </w:r>
+      <w:sdt>
+        <w:sdtPr>
+          <w:rPr>
+            <w:color w:val="000000"/>
+            <w:shd w:val="clear" w:color="auto" w:fill="FFFFFF"/>
+          </w:rPr>
+          <w:tag w:val="MENDELEY_CITATION_v3_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"/>
+          <w:id w:val="-1496187294"/>
+          <w:placeholder>
+            <w:docPart w:val="BFEA65A2A58B41288A2329B08D071253"/>
+          </w:placeholder>
+        </w:sdtPr>
+        <w:sdtEndPr>
+          <w:rPr>
+            <w:shd w:val="clear" w:color="auto" w:fill="auto"/>
+          </w:rPr>
+        </w:sdtEndPr>
+        <w:sdtContent>
+          <w:r>
+            <w:rPr>
+              <w:color w:val="000000"/>
+            </w:rPr>
+            <w:t>[18, 19]</w:t>
+          </w:r>
+        </w:sdtContent>
+      </w:sdt>
+      <w:r>
+        <w:rPr>
+          <w:rFonts w:cstheme="minorHAnsi"/>
+          <w:color w:val="000000" w:themeColor="text1"/>
+          <w:shd w:val="clear" w:color="auto" w:fill="FFFFFF"/>
+        </w:rPr>
+        <w:t>.</w:t>
+      </w:r>
+    </w:p>
+    <w:p>
+      <w:pPr>
+        <w:pStyle w:val="Nadpis3"/>
+        <w:numPr>
+          <w:ilvl w:val="0"/>
+          <w:numId w:val="0"/>
+        </w:numPr>
+        <w:ind w:left="720"/>
+        <w:rPr>
+          <w:shd w:val="clear" w:color="auto" w:fill="FFFFFF"/>
+        </w:rPr>
+      </w:pPr>
+      <w:r>
+        <w:rPr>
+          <w:shd w:val="clear" w:color="auto" w:fill="FFFFFF"/>
+        </w:rPr>
+        <w:t>3.2.1 JIT (Just In Time)</w:t>
+      </w:r>
+    </w:p>
+    <w:p>
+      <w:pPr>
+        <w:ind w:firstLine="567"/>
+        <w:jc w:val="both"/>
+        <w:rPr>
+          <w:rFonts w:cstheme="minorHAnsi"/>
+          <w:color w:val="000000" w:themeColor="text1"/>
+          <w:shd w:val="clear" w:color="auto" w:fill="FFFFFF"/>
+        </w:rPr>
+      </w:pPr>
+      <w:r>
+        <w:rPr>
+          <w:rFonts w:cstheme="minorHAnsi"/>
+          <w:color w:val="000000" w:themeColor="text1"/>
+          <w:shd w:val="clear" w:color="auto" w:fill="FFFFFF"/>
+        </w:rPr>
+        <w:t xml:space="preserve">Oproti C++ není kód kompilován přímo do strojového kódu, ale do vysokoúrovňového platformě nezávislého kódu nazývaného </w:t>
+      </w:r>
+      <w:proofErr w:type="spellStart"/>
+      <w:r>
+        <w:rPr>
+          <w:rFonts w:cstheme="minorHAnsi"/>
+          <w:color w:val="000000" w:themeColor="text1"/>
+          <w:shd w:val="clear" w:color="auto" w:fill="FFFFFF"/>
+        </w:rPr>
+        <w:t>bytecode</w:t>
+      </w:r>
+      <w:proofErr w:type="spellEnd"/>
+      <w:r>
+        <w:rPr>
+          <w:rFonts w:cstheme="minorHAnsi"/>
+          <w:color w:val="000000" w:themeColor="text1"/>
+          <w:shd w:val="clear" w:color="auto" w:fill="FFFFFF"/>
+        </w:rPr>
+        <w:t>, který je spouštěn ve virtuálním stroji (</w:t>
+      </w:r>
+      <w:r>
+        <w:rPr>
+          <w:rFonts w:cstheme="minorHAnsi"/>
+          <w:color w:val="000000" w:themeColor="text1"/>
+          <w:shd w:val="clear" w:color="auto" w:fill="FFFFFF"/>
+          <w:lang w:val="en-US"/>
+        </w:rPr>
+        <w:t>Java Virtual Machine</w:t>
+      </w:r>
+      <w:r>
+        <w:rPr>
+          <w:rFonts w:cstheme="minorHAnsi"/>
+          <w:color w:val="000000" w:themeColor="text1"/>
+          <w:shd w:val="clear" w:color="auto" w:fill="FFFFFF"/>
+        </w:rPr>
+        <w:t xml:space="preserve"> neboli JVM), což umožňuje, aby stejný program bylo možné spustit na všech operačních systémech v 32bitové i 64bitové verzi</w:t>
+      </w:r>
+      <w:sdt>
+        <w:sdtPr>
+          <w:rPr>
+            <w:color w:val="000000"/>
+            <w:shd w:val="clear" w:color="auto" w:fill="FFFFFF"/>
+          </w:rPr>
+          <w:tag w:val="MENDELEY_CITATION_v3_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"/>
+          <w:id w:val="1073932716"/>
+          <w:placeholder>
+            <w:docPart w:val="4028A8910A45455492B155B7957363B1"/>
+          </w:placeholder>
+        </w:sdtPr>
+        <w:sdtEndPr>
+          <w:rPr>
+            <w:shd w:val="clear" w:color="auto" w:fill="auto"/>
+          </w:rPr>
+        </w:sdtEndPr>
+        <w:sdtContent>
+          <w:r>
+            <w:rPr>
+              <w:color w:val="000000"/>
+            </w:rPr>
+            <w:t>[9]</w:t>
+          </w:r>
+        </w:sdtContent>
+      </w:sdt>
+      <w:r>
+        <w:rPr>
+          <w:rFonts w:cstheme="minorHAnsi"/>
+          <w:color w:val="000000" w:themeColor="text1"/>
+          <w:shd w:val="clear" w:color="auto" w:fill="FFFFFF"/>
+        </w:rPr>
+        <w:t xml:space="preserve">, ale ke spuštění programu musí být na zařízení naistalována odpovídající verze JVM. Nevýhodou </w:t>
+      </w:r>
+      <w:proofErr w:type="spellStart"/>
+      <w:r>
+        <w:rPr>
+          <w:rFonts w:cstheme="minorHAnsi"/>
+          <w:color w:val="000000" w:themeColor="text1"/>
+          <w:shd w:val="clear" w:color="auto" w:fill="FFFFFF"/>
+        </w:rPr>
+        <w:t>bytecodu</w:t>
+      </w:r>
+      <w:proofErr w:type="spellEnd"/>
+      <w:r>
+        <w:rPr>
+          <w:rFonts w:cstheme="minorHAnsi"/>
+          <w:color w:val="000000" w:themeColor="text1"/>
+          <w:shd w:val="clear" w:color="auto" w:fill="FFFFFF"/>
+        </w:rPr>
+        <w:t xml:space="preserve"> je jeho výpočetní náročnost, neboť je překládán do strojového kódu v momentě, kdy je spouštěn. Díky </w:t>
+      </w:r>
+      <w:r>
+        <w:rPr>
+          <w:rFonts w:cstheme="minorHAnsi"/>
+          <w:color w:val="000000" w:themeColor="text1"/>
+          <w:shd w:val="clear" w:color="auto" w:fill="FFFFFF"/>
+          <w:lang w:val="en-US"/>
+        </w:rPr>
+        <w:t>just in time</w:t>
+      </w:r>
+      <w:r>
+        <w:rPr>
+          <w:rFonts w:cstheme="minorHAnsi"/>
+          <w:color w:val="000000" w:themeColor="text1"/>
+          <w:shd w:val="clear" w:color="auto" w:fill="FFFFFF"/>
+        </w:rPr>
+        <w:t xml:space="preserve"> (JIT) překladu je možné provést optimalizaci pro konkrétní CPU a tím dosáhnout vyšší rychlosti, než jaké dosahují programy napsané například v C nebo C++ a zkompilované na počítači, který je starší než ten, kde je spouštěn.</w:t>
+      </w:r>
+      <w:sdt>
+        <w:sdtPr>
+          <w:rPr>
+            <w:color w:val="000000"/>
+            <w:shd w:val="clear" w:color="auto" w:fill="FFFFFF"/>
+          </w:rPr>
+          <w:tag w:val="MENDELEY_CITATION_v3_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"/>
+          <w:id w:val="-688218250"/>
+          <w:placeholder>
+            <w:docPart w:val="4028A8910A45455492B155B7957363B1"/>
+          </w:placeholder>
+        </w:sdtPr>
+        <w:sdtEndPr>
+          <w:rPr>
+            <w:shd w:val="clear" w:color="auto" w:fill="auto"/>
+          </w:rPr>
+        </w:sdtEndPr>
+        <w:sdtContent>
+          <w:r>
+            <w:rPr>
+              <w:color w:val="000000"/>
+            </w:rPr>
+            <w:t>[20]</w:t>
+          </w:r>
+        </w:sdtContent>
+      </w:sdt>
+      <w:r>
+        <w:rPr>
+          <w:rFonts w:cstheme="minorHAnsi"/>
+          <w:color w:val="000000" w:themeColor="text1"/>
+          <w:shd w:val="clear" w:color="auto" w:fill="FFFFFF"/>
+        </w:rPr>
+        <w:t>.</w:t>
+      </w:r>
+    </w:p>
+    <w:p>
+      <w:pPr>
+        <w:pStyle w:val="Nadpis3"/>
+        <w:numPr>
+          <w:ilvl w:val="0"/>
+          <w:numId w:val="0"/>
+        </w:numPr>
+        <w:ind w:left="720"/>
+      </w:pPr>
+      <w:r>
+        <w:t>3.2.2 Přístup k paměti a ovládání hardware</w:t>
+      </w:r>
+    </w:p>
+    <w:p>
+      <w:pPr>
+        <w:ind w:firstLine="567"/>
+        <w:jc w:val="both"/>
+        <w:rPr>
+          <w:rFonts w:cstheme="minorHAnsi"/>
+          <w:color w:val="000000" w:themeColor="text1"/>
+          <w:shd w:val="clear" w:color="auto" w:fill="FFFFFF"/>
+        </w:rPr>
+      </w:pPr>
+      <w:r>
+        <w:rPr>
+          <w:rFonts w:cstheme="minorHAnsi"/>
+          <w:color w:val="000000" w:themeColor="text1"/>
+          <w:shd w:val="clear" w:color="auto" w:fill="FFFFFF"/>
+        </w:rPr>
+        <w:t xml:space="preserve">Java neumožňuje pracovat s pointery, neboť správu paměti zajišťuje </w:t>
+      </w:r>
+      <w:r>
+        <w:rPr>
+          <w:rFonts w:cstheme="minorHAnsi"/>
+          <w:color w:val="000000" w:themeColor="text1"/>
+          <w:shd w:val="clear" w:color="auto" w:fill="FFFFFF"/>
+          <w:lang w:val="en-US"/>
+        </w:rPr>
+        <w:t>run time</w:t>
+      </w:r>
+      <w:sdt>
+        <w:sdtPr>
+          <w:rPr>
+            <w:color w:val="000000"/>
+            <w:shd w:val="clear" w:color="auto" w:fill="FFFFFF"/>
+            <w:lang w:val="en-US"/>
+          </w:rPr>
+          <w:tag w:val="MENDELEY_CITATION_v3_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"/>
+          <w:id w:val="1963377174"/>
+          <w:placeholder>
+            <w:docPart w:val="7B3B5A15834644DDAA672B884A1E167D"/>
+          </w:placeholder>
+        </w:sdtPr>
+        <w:sdtEndPr>
+          <w:rPr>
+            <w:shd w:val="clear" w:color="auto" w:fill="auto"/>
+            <w:lang w:val="cs-CZ"/>
+          </w:rPr>
+        </w:sdtEndPr>
+        <w:sdtContent>
+          <w:r>
+            <w:rPr>
+              <w:color w:val="000000"/>
+            </w:rPr>
+            <w:t>[19]</w:t>
+          </w:r>
+        </w:sdtContent>
+      </w:sdt>
+      <w:r>
+        <w:rPr>
+          <w:rFonts w:cstheme="minorHAnsi"/>
+          <w:color w:val="000000" w:themeColor="text1"/>
+          <w:shd w:val="clear" w:color="auto" w:fill="FFFFFF"/>
+        </w:rPr>
+        <w:t>. Jelikož program nepřistupuje k paměti přímo je možné zajistit, že nebude zasahovat do paměti ostatních programů, což by mohlo způsobit pád systému či neoprávněný přístup k citlivým údajům</w:t>
+      </w:r>
+      <w:sdt>
+        <w:sdtPr>
+          <w:rPr>
+            <w:color w:val="000000"/>
+            <w:shd w:val="clear" w:color="auto" w:fill="FFFFFF"/>
+          </w:rPr>
+          <w:tag w:val="MENDELEY_CITATION_v3_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"/>
+          <w:id w:val="-1738237628"/>
+          <w:placeholder>
+            <w:docPart w:val="7B3B5A15834644DDAA672B884A1E167D"/>
+          </w:placeholder>
+        </w:sdtPr>
+        <w:sdtEndPr>
+          <w:rPr>
+            <w:shd w:val="clear" w:color="auto" w:fill="auto"/>
+          </w:rPr>
+        </w:sdtEndPr>
+        <w:sdtContent>
+          <w:r>
+            <w:rPr>
+              <w:color w:val="000000"/>
+            </w:rPr>
+            <w:t>[21]</w:t>
+          </w:r>
+        </w:sdtContent>
+      </w:sdt>
+      <w:r>
+        <w:rPr>
+          <w:rFonts w:cstheme="minorHAnsi"/>
+          <w:color w:val="000000" w:themeColor="text1"/>
+          <w:shd w:val="clear" w:color="auto" w:fill="FFFFFF"/>
+        </w:rPr>
+        <w:t>. P</w:t>
+      </w:r>
+      <w:r>
+        <w:rPr>
+          <w:color w:val="000000" w:themeColor="text1"/>
+        </w:rPr>
+        <w:t>omocí J</w:t>
+      </w:r>
+      <w:r>
+        <w:rPr>
+          <w:rFonts w:cstheme="minorHAnsi"/>
+          <w:color w:val="000000" w:themeColor="text1"/>
+          <w:shd w:val="clear" w:color="auto" w:fill="FFFFFF"/>
+        </w:rPr>
+        <w:t xml:space="preserve">ava ME </w:t>
+      </w:r>
+      <w:r>
+        <w:rPr>
+          <w:rFonts w:cstheme="minorHAnsi"/>
+          <w:color w:val="000000" w:themeColor="text1"/>
+          <w:shd w:val="clear" w:color="auto" w:fill="FFFFFF"/>
+          <w:lang w:val="en-US"/>
+        </w:rPr>
+        <w:t>Embedded</w:t>
+      </w:r>
+      <w:r>
+        <w:rPr>
+          <w:rFonts w:cstheme="minorHAnsi"/>
+          <w:color w:val="000000" w:themeColor="text1"/>
+          <w:shd w:val="clear" w:color="auto" w:fill="FFFFFF"/>
+        </w:rPr>
+        <w:t xml:space="preserve"> je možné ovládat i jednočipové počítače, ale je podporováno pouze </w:t>
+      </w:r>
+      <w:r>
+        <w:rPr>
+          <w:rFonts w:cstheme="minorHAnsi"/>
+          <w:color w:val="000000" w:themeColor="text1"/>
+          <w:shd w:val="clear" w:color="auto" w:fill="FFFFFF"/>
+          <w:lang w:val="en-US"/>
+        </w:rPr>
+        <w:t>Raspberry</w:t>
+      </w:r>
+      <w:r>
+        <w:rPr>
+          <w:rFonts w:cstheme="minorHAnsi"/>
+          <w:color w:val="000000" w:themeColor="text1"/>
+          <w:shd w:val="clear" w:color="auto" w:fill="FFFFFF"/>
+        </w:rPr>
+        <w:t xml:space="preserve"> </w:t>
+      </w:r>
+      <w:r>
+        <w:rPr>
+          <w:rFonts w:cstheme="minorHAnsi"/>
+          <w:color w:val="000000" w:themeColor="text1"/>
+          <w:shd w:val="clear" w:color="auto" w:fill="FFFFFF"/>
+          <w:lang w:val="en-US"/>
+        </w:rPr>
+        <w:t>Pi</w:t>
+      </w:r>
+      <w:r>
+        <w:rPr>
+          <w:rFonts w:cstheme="minorHAnsi"/>
+          <w:color w:val="000000" w:themeColor="text1"/>
+          <w:shd w:val="clear" w:color="auto" w:fill="FFFFFF"/>
+        </w:rPr>
+        <w:t xml:space="preserve"> Model B a dva čipy od STMicroelectronics</w:t>
+      </w:r>
+      <w:sdt>
+        <w:sdtPr>
+          <w:rPr>
+            <w:color w:val="000000"/>
+            <w:shd w:val="clear" w:color="auto" w:fill="FFFFFF"/>
+          </w:rPr>
+          <w:tag w:val="MENDELEY_CITATION_v3_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"/>
+          <w:id w:val="1804189939"/>
+          <w:placeholder>
+            <w:docPart w:val="D6583E24FA6446809D20DC736AE6C277"/>
+          </w:placeholder>
+        </w:sdtPr>
+        <w:sdtEndPr>
+          <w:rPr>
+            <w:shd w:val="clear" w:color="auto" w:fill="auto"/>
+          </w:rPr>
+        </w:sdtEndPr>
+        <w:sdtContent>
+          <w:r>
+            <w:rPr>
+              <w:color w:val="000000"/>
+            </w:rPr>
+            <w:t>[22]</w:t>
+          </w:r>
+        </w:sdtContent>
+      </w:sdt>
+      <w:r>
+        <w:rPr>
+          <w:rFonts w:cstheme="minorHAnsi"/>
+          <w:color w:val="000000" w:themeColor="text1"/>
+          <w:shd w:val="clear" w:color="auto" w:fill="FFFFFF"/>
+        </w:rPr>
+        <w:t>.</w:t>
+      </w:r>
+    </w:p>
+    <w:p>
+      <w:pPr>
+        <w:pStyle w:val="Nadpis3"/>
+        <w:numPr>
+          <w:ilvl w:val="0"/>
+          <w:numId w:val="0"/>
+        </w:numPr>
+        <w:ind w:left="720"/>
+      </w:pPr>
+      <w:r>
+        <w:lastRenderedPageBreak/>
+        <w:t>3.2.3 Výhody</w:t>
+      </w:r>
+    </w:p>
+    <w:p>
+      <w:pPr>
+        <w:ind w:firstLine="567"/>
+        <w:jc w:val="both"/>
+        <w:rPr>
+          <w:rFonts w:cstheme="minorHAnsi"/>
+          <w:color w:val="000000" w:themeColor="text1"/>
+          <w:shd w:val="clear" w:color="auto" w:fill="FFFFFF"/>
+        </w:rPr>
+      </w:pPr>
+      <w:r>
+        <w:rPr>
+          <w:rFonts w:cstheme="minorHAnsi"/>
+          <w:color w:val="000000" w:themeColor="text1"/>
+          <w:shd w:val="clear" w:color="auto" w:fill="FFFFFF"/>
+        </w:rPr>
+        <w:t xml:space="preserve">Na rozdíl od C++ Java nepoužívá </w:t>
+      </w:r>
+      <w:proofErr w:type="spellStart"/>
+      <w:r>
+        <w:rPr>
+          <w:rFonts w:cstheme="minorHAnsi"/>
+          <w:color w:val="000000" w:themeColor="text1"/>
+          <w:shd w:val="clear" w:color="auto" w:fill="FFFFFF"/>
+        </w:rPr>
+        <w:t>headery</w:t>
+      </w:r>
+      <w:proofErr w:type="spellEnd"/>
+      <w:r>
+        <w:rPr>
+          <w:rFonts w:cstheme="minorHAnsi"/>
+          <w:color w:val="000000" w:themeColor="text1"/>
+          <w:shd w:val="clear" w:color="auto" w:fill="FFFFFF"/>
+        </w:rPr>
+        <w:t xml:space="preserve"> a pro použití třídy v jiném souboru stačí, aby se nacházely ve stejném </w:t>
+      </w:r>
+      <w:r>
+        <w:rPr>
+          <w:rFonts w:cstheme="minorHAnsi"/>
+          <w:i/>
+          <w:iCs/>
+          <w:color w:val="000000" w:themeColor="text1"/>
+          <w:shd w:val="clear" w:color="auto" w:fill="FFFFFF"/>
+          <w:lang w:val="en-US"/>
+        </w:rPr>
+        <w:t>namespace</w:t>
+      </w:r>
+      <w:r>
+        <w:rPr>
+          <w:rFonts w:cstheme="minorHAnsi"/>
+          <w:color w:val="000000" w:themeColor="text1"/>
+          <w:shd w:val="clear" w:color="auto" w:fill="FFFFFF"/>
+        </w:rPr>
+        <w:t xml:space="preserve">, nebo na příslušný </w:t>
+      </w:r>
+      <w:r>
+        <w:rPr>
+          <w:rFonts w:cstheme="minorHAnsi"/>
+          <w:color w:val="000000" w:themeColor="text1"/>
+          <w:shd w:val="clear" w:color="auto" w:fill="FFFFFF"/>
+          <w:lang w:val="en-US"/>
+        </w:rPr>
+        <w:t>namespace</w:t>
+      </w:r>
+      <w:r>
+        <w:rPr>
+          <w:rFonts w:cstheme="minorHAnsi"/>
+          <w:color w:val="000000" w:themeColor="text1"/>
+          <w:shd w:val="clear" w:color="auto" w:fill="FFFFFF"/>
+        </w:rPr>
+        <w:t xml:space="preserve"> přidat referenci. Oproti C++ má Java </w:t>
+      </w:r>
+      <w:r>
+        <w:rPr>
+          <w:rFonts w:cstheme="minorHAnsi"/>
+          <w:color w:val="000000" w:themeColor="text1"/>
+          <w:shd w:val="clear" w:color="auto" w:fill="FFFFFF"/>
+          <w:lang w:val="en-US"/>
+        </w:rPr>
+        <w:t>Garbage Collector</w:t>
+      </w:r>
+      <w:r>
+        <w:rPr>
+          <w:rFonts w:cstheme="minorHAnsi"/>
+          <w:color w:val="000000" w:themeColor="text1"/>
+          <w:shd w:val="clear" w:color="auto" w:fill="FFFFFF"/>
+        </w:rPr>
+        <w:t>, který se stará o uvolňování paměti mazáním objektů bez reference, čímž usnadňuje programátorovi práci, ovšem za cenu občasného zastavení běhu aplikace, což je možné vyřešit přidáním dalšího vlákna</w:t>
+      </w:r>
+      <w:sdt>
+        <w:sdtPr>
+          <w:rPr>
+            <w:color w:val="000000"/>
+            <w:shd w:val="clear" w:color="auto" w:fill="FFFFFF"/>
+          </w:rPr>
+          <w:tag w:val="MENDELEY_CITATION_v3_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"/>
+          <w:id w:val="1716153551"/>
+          <w:placeholder>
+            <w:docPart w:val="8419AC39BB1E49EB9D0F92731E86B72D"/>
+          </w:placeholder>
+        </w:sdtPr>
+        <w:sdtEndPr>
+          <w:rPr>
+            <w:shd w:val="clear" w:color="auto" w:fill="auto"/>
+          </w:rPr>
+        </w:sdtEndPr>
+        <w:sdtContent>
+          <w:r>
+            <w:rPr>
+              <w:color w:val="000000"/>
+            </w:rPr>
+            <w:t>[23]</w:t>
+          </w:r>
+        </w:sdtContent>
+      </w:sdt>
+      <w:r>
+        <w:rPr>
+          <w:rFonts w:cstheme="minorHAnsi"/>
+          <w:color w:val="000000" w:themeColor="text1"/>
+          <w:shd w:val="clear" w:color="auto" w:fill="FFFFFF"/>
+        </w:rPr>
+        <w:t>. Doba potřebná ke smazání „mrtvých“ objektů zaleží na počtu „živých“ a velikosti paměti</w:t>
+      </w:r>
+      <w:sdt>
+        <w:sdtPr>
+          <w:rPr>
+            <w:color w:val="000000"/>
+            <w:shd w:val="clear" w:color="auto" w:fill="FFFFFF"/>
+          </w:rPr>
+          <w:tag w:val="MENDELEY_CITATION_v3_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"/>
+          <w:id w:val="506950330"/>
+          <w:placeholder>
+            <w:docPart w:val="8419AC39BB1E49EB9D0F92731E86B72D"/>
+          </w:placeholder>
+        </w:sdtPr>
+        <w:sdtEndPr>
+          <w:rPr>
+            <w:shd w:val="clear" w:color="auto" w:fill="auto"/>
+          </w:rPr>
+        </w:sdtEndPr>
+        <w:sdtContent>
+          <w:r>
+            <w:rPr>
+              <w:color w:val="000000"/>
+            </w:rPr>
+            <w:t>[24, 25]</w:t>
+          </w:r>
+        </w:sdtContent>
+      </w:sdt>
+      <w:r>
+        <w:rPr>
+          <w:rFonts w:cstheme="minorHAnsi"/>
+          <w:color w:val="000000" w:themeColor="text1"/>
+          <w:shd w:val="clear" w:color="auto" w:fill="FFFFFF"/>
+        </w:rPr>
+        <w:t xml:space="preserve">. Java má pro GUI dvě knihovny, jimiž jsou </w:t>
+      </w:r>
+      <w:proofErr w:type="spellStart"/>
+      <w:r>
+        <w:rPr>
+          <w:rFonts w:cstheme="minorHAnsi"/>
+          <w:i/>
+          <w:iCs/>
+          <w:color w:val="000000" w:themeColor="text1"/>
+          <w:shd w:val="clear" w:color="auto" w:fill="FFFFFF"/>
+        </w:rPr>
+        <w:t>awt</w:t>
+      </w:r>
+      <w:proofErr w:type="spellEnd"/>
+      <w:r>
+        <w:rPr>
+          <w:rFonts w:cstheme="minorHAnsi"/>
+          <w:color w:val="000000" w:themeColor="text1"/>
+          <w:shd w:val="clear" w:color="auto" w:fill="FFFFFF"/>
+        </w:rPr>
+        <w:t xml:space="preserve"> a odlehčený </w:t>
+      </w:r>
+      <w:r>
+        <w:rPr>
+          <w:rFonts w:cstheme="minorHAnsi"/>
+          <w:i/>
+          <w:iCs/>
+          <w:color w:val="000000" w:themeColor="text1"/>
+          <w:shd w:val="clear" w:color="auto" w:fill="FFFFFF"/>
+        </w:rPr>
+        <w:t>swing</w:t>
+      </w:r>
+      <w:sdt>
+        <w:sdtPr>
+          <w:rPr>
+            <w:iCs/>
+            <w:color w:val="000000"/>
+            <w:shd w:val="clear" w:color="auto" w:fill="FFFFFF"/>
+          </w:rPr>
+          <w:tag w:val="MENDELEY_CITATION_v3_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"/>
+          <w:id w:val="-113136591"/>
+          <w:placeholder>
+            <w:docPart w:val="508B92F20315489C8BB348F1B21D7ACD"/>
+          </w:placeholder>
+        </w:sdtPr>
+        <w:sdtEndPr>
+          <w:rPr>
+            <w:iCs w:val="0"/>
+            <w:shd w:val="clear" w:color="auto" w:fill="auto"/>
+          </w:rPr>
+        </w:sdtEndPr>
+        <w:sdtContent>
+          <w:r>
+            <w:rPr>
+              <w:color w:val="000000"/>
+            </w:rPr>
+            <w:t>[26, 27]</w:t>
+          </w:r>
+        </w:sdtContent>
+      </w:sdt>
+      <w:r>
+        <w:rPr>
+          <w:rFonts w:cstheme="minorHAnsi"/>
+          <w:color w:val="000000" w:themeColor="text1"/>
+          <w:shd w:val="clear" w:color="auto" w:fill="FFFFFF"/>
+        </w:rPr>
+        <w:t xml:space="preserve">. </w:t>
+      </w:r>
+    </w:p>
+    <w:p>
+      <w:pPr>
+        <w:pStyle w:val="Nadpis3"/>
+        <w:numPr>
+          <w:ilvl w:val="0"/>
+          <w:numId w:val="0"/>
+        </w:numPr>
+        <w:ind w:left="720"/>
+      </w:pPr>
+      <w:r>
+        <w:t>3.2.4 Nevýhody</w:t>
+      </w:r>
+    </w:p>
+    <w:p>
+      <w:pPr>
+        <w:ind w:firstLine="567"/>
+        <w:jc w:val="both"/>
+        <w:rPr>
+          <w:rFonts w:cstheme="minorHAnsi"/>
+          <w:color w:val="000000" w:themeColor="text1"/>
+          <w:shd w:val="clear" w:color="auto" w:fill="FFFFFF"/>
+        </w:rPr>
+      </w:pPr>
+      <w:r>
+        <w:rPr>
+          <w:rFonts w:cstheme="minorHAnsi"/>
+          <w:color w:val="000000" w:themeColor="text1"/>
+          <w:shd w:val="clear" w:color="auto" w:fill="FFFFFF"/>
+        </w:rPr>
+        <w:t>Stejně jako u C++ je zde možné využívat přetěžování metod, ale signaturu tvoří kromě parametrů i návratový typ, avšak oproti C++ a C# Java neumí přetěžovat operátory</w:t>
+      </w:r>
+      <w:sdt>
+        <w:sdtPr>
+          <w:rPr>
+            <w:color w:val="000000"/>
+            <w:shd w:val="clear" w:color="auto" w:fill="FFFFFF"/>
+          </w:rPr>
+          <w:tag w:val="MENDELEY_CITATION_v3_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"/>
+          <w:id w:val="-1070726391"/>
+          <w:placeholder>
+            <w:docPart w:val="C1E34354E57A4389BA488F012785A7F6"/>
+          </w:placeholder>
+        </w:sdtPr>
+        <w:sdtEndPr>
+          <w:rPr>
+            <w:shd w:val="clear" w:color="auto" w:fill="auto"/>
+          </w:rPr>
+        </w:sdtEndPr>
+        <w:sdtContent>
+          <w:r>
+            <w:rPr>
+              <w:color w:val="000000"/>
+            </w:rPr>
+            <w:t>[19]</w:t>
+          </w:r>
+        </w:sdtContent>
+      </w:sdt>
+      <w:r>
+        <w:rPr>
+          <w:rFonts w:cstheme="minorHAnsi"/>
+          <w:color w:val="000000" w:themeColor="text1"/>
+          <w:shd w:val="clear" w:color="auto" w:fill="FFFFFF"/>
+        </w:rPr>
+        <w:t xml:space="preserve">. Další nevýhoda Javy je, že za generický typ, který se nejčastěji využívá u </w:t>
+      </w:r>
+      <w:r>
+        <w:rPr>
+          <w:rFonts w:cstheme="minorHAnsi"/>
+          <w:i/>
+          <w:iCs/>
+          <w:color w:val="000000" w:themeColor="text1"/>
+          <w:shd w:val="clear" w:color="auto" w:fill="FFFFFF"/>
+          <w:lang w:val="en-US"/>
+        </w:rPr>
+        <w:t>Collection</w:t>
+      </w:r>
+      <w:r>
+        <w:rPr>
+          <w:rFonts w:cstheme="minorHAnsi"/>
+          <w:color w:val="000000" w:themeColor="text1"/>
+          <w:shd w:val="clear" w:color="auto" w:fill="FFFFFF"/>
+        </w:rPr>
+        <w:t xml:space="preserve"> (např. </w:t>
+      </w:r>
+      <w:proofErr w:type="spellStart"/>
+      <w:r>
+        <w:rPr>
+          <w:rFonts w:cstheme="minorHAnsi"/>
+          <w:i/>
+          <w:iCs/>
+          <w:color w:val="000000" w:themeColor="text1"/>
+          <w:shd w:val="clear" w:color="auto" w:fill="FFFFFF"/>
+        </w:rPr>
+        <w:t>ArrayList</w:t>
+      </w:r>
+      <w:proofErr w:type="spellEnd"/>
+      <w:r>
+        <w:rPr>
+          <w:rFonts w:cstheme="minorHAnsi"/>
+          <w:color w:val="000000" w:themeColor="text1"/>
+          <w:shd w:val="clear" w:color="auto" w:fill="FFFFFF"/>
+        </w:rPr>
+        <w:t xml:space="preserve">) není možné dosadit primitivní datový typ, takže například pro přidání </w:t>
+      </w:r>
+      <w:proofErr w:type="spellStart"/>
+      <w:r>
+        <w:rPr>
+          <w:rFonts w:cstheme="minorHAnsi"/>
+          <w:i/>
+          <w:iCs/>
+          <w:color w:val="000000" w:themeColor="text1"/>
+          <w:shd w:val="clear" w:color="auto" w:fill="FFFFFF"/>
+        </w:rPr>
+        <w:t>int</w:t>
+      </w:r>
+      <w:proofErr w:type="spellEnd"/>
+      <w:r>
+        <w:rPr>
+          <w:rFonts w:cstheme="minorHAnsi"/>
+          <w:color w:val="000000" w:themeColor="text1"/>
+          <w:shd w:val="clear" w:color="auto" w:fill="FFFFFF"/>
+        </w:rPr>
+        <w:t xml:space="preserve"> do seznamu je třeba vytvořit nový objekt typu </w:t>
+      </w:r>
+      <w:r>
+        <w:rPr>
+          <w:rFonts w:cstheme="minorHAnsi"/>
+          <w:i/>
+          <w:iCs/>
+          <w:color w:val="000000" w:themeColor="text1"/>
+          <w:shd w:val="clear" w:color="auto" w:fill="FFFFFF"/>
+          <w:lang w:val="en-US"/>
+        </w:rPr>
+        <w:t xml:space="preserve">Integer </w:t>
+      </w:r>
+      <w:r>
+        <w:rPr>
+          <w:rFonts w:cstheme="minorHAnsi"/>
+          <w:color w:val="000000" w:themeColor="text1"/>
+          <w:shd w:val="clear" w:color="auto" w:fill="FFFFFF"/>
+        </w:rPr>
+        <w:t>s jeho hodnotou</w:t>
+      </w:r>
+      <w:sdt>
+        <w:sdtPr>
+          <w:rPr>
+            <w:iCs/>
+            <w:color w:val="000000"/>
+            <w:shd w:val="clear" w:color="auto" w:fill="FFFFFF"/>
+            <w:lang w:val="en-US"/>
+          </w:rPr>
+          <w:tag w:val="MENDELEY_CITATION_v3_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"/>
+          <w:id w:val="1220559178"/>
+          <w:placeholder>
+            <w:docPart w:val="9ABEF22CE17344FD90FEABE8396F9704"/>
+          </w:placeholder>
+        </w:sdtPr>
+        <w:sdtEndPr>
+          <w:rPr>
+            <w:iCs w:val="0"/>
+            <w:shd w:val="clear" w:color="auto" w:fill="auto"/>
+            <w:lang w:val="cs-CZ"/>
+          </w:rPr>
+        </w:sdtEndPr>
+        <w:sdtContent>
+          <w:r>
+            <w:rPr>
+              <w:color w:val="000000"/>
+            </w:rPr>
+            <w:t>[28]</w:t>
+          </w:r>
+        </w:sdtContent>
+      </w:sdt>
+      <w:r>
+        <w:rPr>
+          <w:rFonts w:cstheme="minorHAnsi"/>
+          <w:color w:val="000000" w:themeColor="text1"/>
+          <w:shd w:val="clear" w:color="auto" w:fill="FFFFFF"/>
+        </w:rPr>
+        <w:t>. Java nemá datový typ pro bezznaménková celá čísla (</w:t>
+      </w:r>
+      <w:proofErr w:type="spellStart"/>
+      <w:r>
+        <w:rPr>
+          <w:rFonts w:cstheme="minorHAnsi"/>
+          <w:i/>
+          <w:iCs/>
+          <w:color w:val="000000" w:themeColor="text1"/>
+          <w:shd w:val="clear" w:color="auto" w:fill="FFFFFF"/>
+        </w:rPr>
+        <w:t>uint</w:t>
+      </w:r>
+      <w:proofErr w:type="spellEnd"/>
+      <w:r>
+        <w:rPr>
+          <w:rFonts w:cstheme="minorHAnsi"/>
+          <w:color w:val="000000" w:themeColor="text1"/>
+          <w:shd w:val="clear" w:color="auto" w:fill="FFFFFF"/>
+        </w:rPr>
+        <w:t>)</w:t>
+      </w:r>
+      <w:sdt>
+        <w:sdtPr>
+          <w:rPr>
+            <w:color w:val="000000"/>
+            <w:shd w:val="clear" w:color="auto" w:fill="FFFFFF"/>
+          </w:rPr>
+          <w:tag w:val="MENDELEY_CITATION_v3_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"/>
+          <w:id w:val="893778430"/>
+          <w:placeholder>
+            <w:docPart w:val="AA7047264658457EA98A2A7B69E07060"/>
+          </w:placeholder>
+        </w:sdtPr>
+        <w:sdtEndPr>
+          <w:rPr>
+            <w:shd w:val="clear" w:color="auto" w:fill="auto"/>
+          </w:rPr>
+        </w:sdtEndPr>
+        <w:sdtContent>
+          <w:r>
+            <w:rPr>
+              <w:color w:val="000000"/>
+            </w:rPr>
+            <w:t>[19]</w:t>
+          </w:r>
+        </w:sdtContent>
+      </w:sdt>
+      <w:r>
+        <w:rPr>
+          <w:rFonts w:cstheme="minorHAnsi"/>
+          <w:color w:val="000000" w:themeColor="text1"/>
+          <w:shd w:val="clear" w:color="auto" w:fill="FFFFFF"/>
+        </w:rPr>
+        <w:t>, takže je k dispozici pouze polovina rozsahu a pokud je potřeba zapsat hodnotu nad 2 miliardy (2</w:t>
+      </w:r>
+      <w:r>
+        <w:rPr>
+          <w:rFonts w:cstheme="minorHAnsi"/>
+          <w:color w:val="000000" w:themeColor="text1"/>
+          <w:shd w:val="clear" w:color="auto" w:fill="FFFFFF"/>
+          <w:vertAlign w:val="superscript"/>
+        </w:rPr>
+        <w:t>31</w:t>
+      </w:r>
+      <w:r>
+        <w:rPr>
+          <w:rFonts w:cstheme="minorHAnsi"/>
+          <w:color w:val="000000" w:themeColor="text1"/>
+          <w:shd w:val="clear" w:color="auto" w:fill="FFFFFF"/>
+        </w:rPr>
+        <w:t xml:space="preserve">) musí se použít </w:t>
+      </w:r>
+      <w:r>
+        <w:rPr>
+          <w:rFonts w:cstheme="minorHAnsi"/>
+          <w:i/>
+          <w:iCs/>
+          <w:color w:val="000000" w:themeColor="text1"/>
+          <w:shd w:val="clear" w:color="auto" w:fill="FFFFFF"/>
+        </w:rPr>
+        <w:t>long</w:t>
+      </w:r>
+      <w:r>
+        <w:rPr>
+          <w:rFonts w:cstheme="minorHAnsi"/>
+          <w:color w:val="000000" w:themeColor="text1"/>
+          <w:shd w:val="clear" w:color="auto" w:fill="FFFFFF"/>
+        </w:rPr>
+        <w:t xml:space="preserve"> (64bitový). </w:t>
+      </w:r>
+    </w:p>
+    <w:p/>
     <w:p>
       <w:pPr>
         <w:pStyle w:val="Nadpis2"/>
@@ -3993,8 +5540,6 @@
           <w:rFonts w:ascii="Times New Roman" w:hAnsi="Times New Roman" w:cs="Times New Roman"/>
         </w:rPr>
       </w:pPr>
-      <w:bookmarkStart w:id="15" w:name="_Toc76031543"/>
-      <w:bookmarkStart w:id="16" w:name="_Toc101449587"/>
       <w:r>
         <w:rPr>
           <w:rFonts w:ascii="Times New Roman" w:hAnsi="Times New Roman" w:cs="Times New Roman"/>
@@ -4008,11 +5553,1771 @@
       <w:pPr>
         <w:ind w:firstLine="567"/>
         <w:jc w:val="both"/>
-      </w:pPr>
-      <w:r>
-        <w:t>Text…</w:t>
-      </w:r>
-    </w:p>
+        <w:rPr>
+          <w:rFonts w:cstheme="minorHAnsi"/>
+        </w:rPr>
+      </w:pPr>
+      <w:bookmarkStart w:id="17" w:name="_Toc76031544"/>
+      <w:bookmarkStart w:id="18" w:name="_Toc101449588"/>
+      <w:r>
+        <w:rPr>
+          <w:rFonts w:cstheme="minorHAnsi"/>
+        </w:rPr>
+        <w:t xml:space="preserve">C# je </w:t>
+      </w:r>
+      <w:r>
+        <w:rPr>
+          <w:rFonts w:cstheme="minorHAnsi"/>
+        </w:rPr>
+        <w:t>plně</w:t>
+      </w:r>
+      <w:r>
+        <w:rPr>
+          <w:rFonts w:cstheme="minorHAnsi"/>
+        </w:rPr>
+        <w:t xml:space="preserve"> </w:t>
+      </w:r>
+      <w:r>
+        <w:rPr>
+          <w:rFonts w:cstheme="minorHAnsi"/>
+        </w:rPr>
+        <w:t xml:space="preserve">objektový jazyk </w:t>
+      </w:r>
+      <w:r>
+        <w:rPr>
+          <w:rFonts w:cstheme="minorHAnsi"/>
+        </w:rPr>
+        <w:t>a hlavní zástupce rodiny Microsoft .NET, který spojuje to nejlepší z C++ a Javy. Ačkoliv vznikl původně pro Windows v posledních letech s přibývajícími frameworky postupně nahrazuje Javu ve vývoji mobilních aplikací (</w:t>
+      </w:r>
+      <w:proofErr w:type="spellStart"/>
+      <w:r>
+        <w:rPr>
+          <w:rFonts w:cstheme="minorHAnsi"/>
+        </w:rPr>
+        <w:t>Xamarin</w:t>
+      </w:r>
+      <w:proofErr w:type="spellEnd"/>
+      <w:r>
+        <w:rPr>
+          <w:rFonts w:cstheme="minorHAnsi"/>
+        </w:rPr>
+        <w:t xml:space="preserve"> a MAUI), PHP v </w:t>
+      </w:r>
+      <w:proofErr w:type="spellStart"/>
+      <w:r>
+        <w:rPr>
+          <w:rFonts w:cstheme="minorHAnsi"/>
+        </w:rPr>
+        <w:t>back</w:t>
+      </w:r>
+      <w:proofErr w:type="spellEnd"/>
+      <w:r>
+        <w:rPr>
+          <w:rFonts w:cstheme="minorHAnsi"/>
+        </w:rPr>
+        <w:t>-endu (ASP .NET) a JavaScript na front-endu (</w:t>
+      </w:r>
+      <w:proofErr w:type="spellStart"/>
+      <w:r>
+        <w:rPr>
+          <w:rFonts w:cstheme="minorHAnsi"/>
+        </w:rPr>
+        <w:t>Blazor</w:t>
+      </w:r>
+      <w:proofErr w:type="spellEnd"/>
+      <w:r>
+        <w:rPr>
+          <w:rFonts w:cstheme="minorHAnsi"/>
+        </w:rPr>
+        <w:t>) webových aplikací.</w:t>
+      </w:r>
+    </w:p>
+    <w:p>
+      <w:pPr>
+        <w:pStyle w:val="Nadpis3"/>
+        <w:numPr>
+          <w:ilvl w:val="0"/>
+          <w:numId w:val="0"/>
+        </w:numPr>
+        <w:ind w:left="720"/>
+      </w:pPr>
+      <w:r>
+        <w:t>3.3.1 Microsoft .NET</w:t>
+      </w:r>
+    </w:p>
+    <w:p>
+      <w:pPr>
+        <w:ind w:firstLine="567"/>
+        <w:jc w:val="both"/>
+        <w:rPr>
+          <w:rFonts w:cstheme="minorHAnsi"/>
+        </w:rPr>
+      </w:pPr>
+      <w:r>
+        <w:rPr>
+          <w:rFonts w:cstheme="minorHAnsi"/>
+        </w:rPr>
+        <w:t>Microsoft .NET je prostředí a rodina jazyků, které ho využívají. Tyto jazyky jsou vzájemně kompatibilní díky požadavkům na CTS (</w:t>
+      </w:r>
+      <w:proofErr w:type="spellStart"/>
+      <w:r>
+        <w:rPr>
+          <w:rFonts w:cstheme="minorHAnsi"/>
+        </w:rPr>
+        <w:t>Common</w:t>
+      </w:r>
+      <w:proofErr w:type="spellEnd"/>
+      <w:r>
+        <w:rPr>
+          <w:rFonts w:cstheme="minorHAnsi"/>
+        </w:rPr>
+        <w:t xml:space="preserve"> Type </w:t>
+      </w:r>
+      <w:proofErr w:type="spellStart"/>
+      <w:r>
+        <w:rPr>
+          <w:rFonts w:cstheme="minorHAnsi"/>
+        </w:rPr>
+        <w:t>Specification</w:t>
+      </w:r>
+      <w:proofErr w:type="spellEnd"/>
+      <w:r>
+        <w:rPr>
+          <w:rFonts w:cstheme="minorHAnsi"/>
+        </w:rPr>
+        <w:t>), CLS (</w:t>
+      </w:r>
+      <w:proofErr w:type="spellStart"/>
+      <w:r>
+        <w:rPr>
+          <w:rFonts w:cstheme="minorHAnsi"/>
+        </w:rPr>
+        <w:t>Common</w:t>
+      </w:r>
+      <w:proofErr w:type="spellEnd"/>
+      <w:r>
+        <w:rPr>
+          <w:rFonts w:cstheme="minorHAnsi"/>
+        </w:rPr>
+        <w:t xml:space="preserve"> </w:t>
+      </w:r>
+      <w:proofErr w:type="spellStart"/>
+      <w:r>
+        <w:rPr>
+          <w:rFonts w:cstheme="minorHAnsi"/>
+        </w:rPr>
+        <w:t>Language</w:t>
+      </w:r>
+      <w:proofErr w:type="spellEnd"/>
+      <w:r>
+        <w:rPr>
+          <w:rFonts w:cstheme="minorHAnsi"/>
+        </w:rPr>
+        <w:t xml:space="preserve"> </w:t>
+      </w:r>
+      <w:proofErr w:type="spellStart"/>
+      <w:r>
+        <w:rPr>
+          <w:rFonts w:cstheme="minorHAnsi"/>
+        </w:rPr>
+        <w:t>Specification</w:t>
+      </w:r>
+      <w:proofErr w:type="spellEnd"/>
+      <w:r>
+        <w:rPr>
+          <w:rFonts w:cstheme="minorHAnsi"/>
+        </w:rPr>
+        <w:t>), CLR (</w:t>
+      </w:r>
+      <w:proofErr w:type="spellStart"/>
+      <w:r>
+        <w:rPr>
+          <w:rFonts w:cstheme="minorHAnsi"/>
+        </w:rPr>
+        <w:t>Common</w:t>
+      </w:r>
+      <w:proofErr w:type="spellEnd"/>
+      <w:r>
+        <w:rPr>
+          <w:rFonts w:cstheme="minorHAnsi"/>
+        </w:rPr>
+        <w:t xml:space="preserve"> </w:t>
+      </w:r>
+      <w:proofErr w:type="spellStart"/>
+      <w:r>
+        <w:rPr>
+          <w:rFonts w:cstheme="minorHAnsi"/>
+        </w:rPr>
+        <w:t>Language</w:t>
+      </w:r>
+      <w:proofErr w:type="spellEnd"/>
+      <w:r>
+        <w:rPr>
+          <w:rFonts w:cstheme="minorHAnsi"/>
+        </w:rPr>
+        <w:t xml:space="preserve"> Runtime) a CLI (</w:t>
+      </w:r>
+      <w:proofErr w:type="spellStart"/>
+      <w:r>
+        <w:rPr>
+          <w:rFonts w:cstheme="minorHAnsi"/>
+        </w:rPr>
+        <w:t>Common</w:t>
+      </w:r>
+      <w:proofErr w:type="spellEnd"/>
+      <w:r>
+        <w:rPr>
+          <w:rFonts w:cstheme="minorHAnsi"/>
+        </w:rPr>
+        <w:t xml:space="preserve"> </w:t>
+      </w:r>
+      <w:proofErr w:type="spellStart"/>
+      <w:r>
+        <w:rPr>
+          <w:rFonts w:cstheme="minorHAnsi"/>
+        </w:rPr>
+        <w:t>Language</w:t>
+      </w:r>
+      <w:proofErr w:type="spellEnd"/>
+      <w:r>
+        <w:rPr>
+          <w:rFonts w:cstheme="minorHAnsi"/>
+        </w:rPr>
+        <w:t xml:space="preserve"> </w:t>
+      </w:r>
+      <w:proofErr w:type="spellStart"/>
+      <w:r>
+        <w:rPr>
+          <w:rFonts w:cstheme="minorHAnsi"/>
+        </w:rPr>
+        <w:t>Infrastructure</w:t>
+      </w:r>
+      <w:proofErr w:type="spellEnd"/>
+      <w:r>
+        <w:rPr>
+          <w:rFonts w:cstheme="minorHAnsi"/>
+        </w:rPr>
+        <w:t xml:space="preserve">). Hlavní úlohou CLR je správa paměti a vláken. Mimo toho také kontroluje typovou bezpečnost. CTS zajišťují, že všechny jazyky mají stejnou definici datových typů a nemůže se tak stát, aby jednou byl </w:t>
+      </w:r>
+      <w:proofErr w:type="spellStart"/>
+      <w:r>
+        <w:rPr>
+          <w:rFonts w:cstheme="minorHAnsi"/>
+          <w:i/>
+          <w:iCs/>
+        </w:rPr>
+        <w:t>int</w:t>
+      </w:r>
+      <w:proofErr w:type="spellEnd"/>
+      <w:r>
+        <w:rPr>
+          <w:rFonts w:cstheme="minorHAnsi"/>
+        </w:rPr>
+        <w:t xml:space="preserve"> reprezentován třiceti dvěma bity a podruhé pouze šestnácti. Součástí těchto požadavků je, že veškeré referenční i hodnotové datové typy jsou potomky třídy </w:t>
+      </w:r>
+      <w:proofErr w:type="spellStart"/>
+      <w:r>
+        <w:rPr>
+          <w:rFonts w:cstheme="minorHAnsi"/>
+          <w:i/>
+          <w:iCs/>
+          <w:lang w:val="en-US"/>
+        </w:rPr>
+        <w:t>System.Object</w:t>
+      </w:r>
+      <w:proofErr w:type="spellEnd"/>
+      <w:r>
+        <w:rPr>
+          <w:rFonts w:cstheme="minorHAnsi"/>
+        </w:rPr>
+        <w:t xml:space="preserve"> a tím pádem jsou všechny .NET jazyky plně objektové.</w:t>
+      </w:r>
+      <w:r>
+        <w:rPr>
+          <w:rFonts w:cstheme="minorHAnsi"/>
+        </w:rPr>
+        <w:t xml:space="preserve"> CLS zajišťuje, aby všechny jazyky byli kompilovatelné do </w:t>
+      </w:r>
+      <w:proofErr w:type="spellStart"/>
+      <w:r>
+        <w:rPr>
+          <w:rFonts w:cstheme="minorHAnsi"/>
+        </w:rPr>
+        <w:t>bytecodu</w:t>
+      </w:r>
+      <w:proofErr w:type="spellEnd"/>
+      <w:r>
+        <w:rPr>
+          <w:rFonts w:cstheme="minorHAnsi"/>
+        </w:rPr>
+        <w:t xml:space="preserve"> označovaného jako MSIL </w:t>
+      </w:r>
+      <w:r>
+        <w:rPr>
+          <w:rFonts w:cstheme="minorHAnsi"/>
+        </w:rPr>
+        <w:t>(</w:t>
+      </w:r>
+      <w:r>
+        <w:rPr>
+          <w:rFonts w:cstheme="minorHAnsi"/>
+          <w:lang w:val="en-US"/>
+        </w:rPr>
+        <w:t>Microsoft Intermediate Language</w:t>
+      </w:r>
+      <w:r>
+        <w:rPr>
+          <w:rFonts w:cstheme="minorHAnsi"/>
+        </w:rPr>
+        <w:t xml:space="preserve">), což umožňuje v jednom programu kombinovat knihovny napsané v C#, </w:t>
+      </w:r>
+      <w:r>
+        <w:rPr>
+          <w:rFonts w:cstheme="minorHAnsi"/>
+          <w:lang w:val="en-US"/>
+        </w:rPr>
+        <w:t>Visual Basic</w:t>
+      </w:r>
+      <w:r>
+        <w:rPr>
+          <w:rFonts w:cstheme="minorHAnsi"/>
+        </w:rPr>
+        <w:t>, F#, C++/CLI nebo jiném z více než dvaceti</w:t>
+      </w:r>
+      <w:r>
+        <w:rPr>
+          <w:rFonts w:cstheme="minorHAnsi"/>
+        </w:rPr>
+        <w:t xml:space="preserve"> jazyků</w:t>
+      </w:r>
+      <w:r>
+        <w:rPr>
+          <w:rFonts w:cstheme="minorHAnsi"/>
+          <w:color w:val="000000"/>
+        </w:rPr>
+        <w:t xml:space="preserve"> </w:t>
+      </w:r>
+      <w:sdt>
+        <w:sdtPr>
+          <w:rPr>
+            <w:rFonts w:cstheme="minorHAnsi"/>
+            <w:color w:val="000000"/>
+          </w:rPr>
+          <w:tag w:val="MENDELEY_CITATION_v3_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"/>
+          <w:id w:val="-1912064540"/>
+          <w:placeholder>
+            <w:docPart w:val="67FC28DB4DFD48888C49639B696951B2"/>
+          </w:placeholder>
+        </w:sdtPr>
+        <w:sdtEndPr>
+          <w:rPr>
+            <w:rFonts w:cs="Times New Roman"/>
+          </w:rPr>
+        </w:sdtEndPr>
+        <w:sdtContent>
+          <w:r>
+            <w:rPr>
+              <w:color w:val="000000"/>
+            </w:rPr>
+            <w:t>[11, 29, 30]</w:t>
+          </w:r>
+        </w:sdtContent>
+      </w:sdt>
+      <w:r>
+        <w:rPr>
+          <w:rFonts w:cstheme="minorHAnsi"/>
+        </w:rPr>
+        <w:t xml:space="preserve">. </w:t>
+      </w:r>
+    </w:p>
+    <w:p>
+      <w:pPr>
+        <w:ind w:firstLine="567"/>
+        <w:jc w:val="both"/>
+        <w:rPr>
+          <w:rFonts w:cstheme="minorHAnsi"/>
+        </w:rPr>
+      </w:pPr>
+      <w:r>
+        <w:rPr>
+          <w:rFonts w:cstheme="minorHAnsi"/>
+        </w:rPr>
+        <w:t xml:space="preserve">MSIL je </w:t>
+      </w:r>
+      <w:r>
+        <w:rPr>
+          <w:rFonts w:cstheme="minorHAnsi"/>
+        </w:rPr>
+        <w:t>objektový nízko úrovňový jazyk</w:t>
+      </w:r>
+      <w:r>
+        <w:rPr>
+          <w:rFonts w:cstheme="minorHAnsi"/>
+        </w:rPr>
+        <w:t xml:space="preserve">, </w:t>
+      </w:r>
+      <w:r>
+        <w:rPr>
+          <w:rFonts w:cstheme="minorHAnsi"/>
+        </w:rPr>
+        <w:t xml:space="preserve">který tak jako většinu </w:t>
+      </w:r>
+      <w:proofErr w:type="spellStart"/>
+      <w:r>
+        <w:rPr>
+          <w:rFonts w:cstheme="minorHAnsi"/>
+        </w:rPr>
+        <w:t>bytecode</w:t>
+      </w:r>
+      <w:proofErr w:type="spellEnd"/>
+      <w:r>
+        <w:rPr>
+          <w:rFonts w:cstheme="minorHAnsi"/>
+        </w:rPr>
+        <w:t xml:space="preserve"> je možné kompilovat v režimu JIT (Just In Time), ale navíc také podporuje AOT (</w:t>
+      </w:r>
+      <w:r>
+        <w:rPr>
+          <w:rFonts w:cstheme="minorHAnsi"/>
+          <w:lang w:val="en-US"/>
+        </w:rPr>
+        <w:t>Ahead Of Time</w:t>
+      </w:r>
+      <w:r>
+        <w:rPr>
+          <w:rFonts w:cstheme="minorHAnsi"/>
+        </w:rPr>
+        <w:t>), kdy se výsledný soubor chová podobně, jako v případě C++, a je tedy nutné ho sestavit pro každý systém a architekturu, kde chceme program spouštět</w:t>
+      </w:r>
+      <w:sdt>
+        <w:sdtPr>
+          <w:rPr>
+            <w:rFonts w:cstheme="minorHAnsi"/>
+            <w:color w:val="000000"/>
+          </w:rPr>
+          <w:tag w:val="MENDELEY_CITATION_v3_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"/>
+          <w:id w:val="1485356594"/>
+          <w:placeholder>
+            <w:docPart w:val="52A844024FB748E39E0F2692B5B94E27"/>
+          </w:placeholder>
+        </w:sdtPr>
+        <w:sdtContent>
+          <w:r>
+            <w:rPr>
+              <w:rFonts w:cstheme="minorHAnsi"/>
+              <w:color w:val="000000"/>
+            </w:rPr>
+            <w:t>[29]</w:t>
+          </w:r>
+        </w:sdtContent>
+      </w:sdt>
+      <w:r>
+        <w:rPr>
+          <w:rFonts w:cstheme="minorHAnsi"/>
+        </w:rPr>
+        <w:t>. Výhodou předem zkompilované aplikace je rychlejší start a pro složitější programy i výrazný nárůst výkonu, ovšem za cenu většího souboru, neboť obsahuje také MSIL, který je v některých případech potřeba</w:t>
+      </w:r>
+      <w:sdt>
+        <w:sdtPr>
+          <w:rPr>
+            <w:rFonts w:cstheme="minorHAnsi"/>
+            <w:color w:val="000000"/>
+          </w:rPr>
+          <w:tag w:val="MENDELEY_CITATION_v3_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"/>
+          <w:id w:val="-1807234626"/>
+          <w:placeholder>
+            <w:docPart w:val="52A844024FB748E39E0F2692B5B94E27"/>
+          </w:placeholder>
+        </w:sdtPr>
+        <w:sdtContent>
+          <w:r>
+            <w:rPr>
+              <w:rFonts w:cstheme="minorHAnsi"/>
+              <w:color w:val="000000"/>
+            </w:rPr>
+            <w:t>[31]</w:t>
+          </w:r>
+        </w:sdtContent>
+      </w:sdt>
+      <w:r>
+        <w:rPr>
+          <w:rFonts w:cstheme="minorHAnsi"/>
+        </w:rPr>
+        <w:t xml:space="preserve">. při generování AOT jsou využívány nástroje </w:t>
+      </w:r>
+      <w:proofErr w:type="spellStart"/>
+      <w:r>
+        <w:rPr>
+          <w:rFonts w:cstheme="minorHAnsi"/>
+        </w:rPr>
+        <w:t>NGen</w:t>
+      </w:r>
+      <w:proofErr w:type="spellEnd"/>
+      <w:r>
+        <w:rPr>
+          <w:rFonts w:cstheme="minorHAnsi"/>
+        </w:rPr>
+        <w:t xml:space="preserve"> (</w:t>
+      </w:r>
+      <w:r>
+        <w:rPr>
+          <w:rFonts w:cstheme="minorHAnsi"/>
+          <w:lang w:val="en-US"/>
+        </w:rPr>
+        <w:t>Native Image Generator)</w:t>
+      </w:r>
+      <w:r>
+        <w:rPr>
+          <w:rFonts w:cstheme="minorHAnsi"/>
+        </w:rPr>
+        <w:t xml:space="preserve"> </w:t>
+      </w:r>
+      <w:r>
+        <w:rPr>
+          <w:rFonts w:cstheme="minorHAnsi"/>
+        </w:rPr>
+        <w:lastRenderedPageBreak/>
+        <w:t xml:space="preserve">pro .NET Framework a Crossgen2 pro .NET </w:t>
+      </w:r>
+      <w:proofErr w:type="spellStart"/>
+      <w:r>
+        <w:rPr>
+          <w:rFonts w:cstheme="minorHAnsi"/>
+        </w:rPr>
+        <w:t>Core</w:t>
+      </w:r>
+      <w:proofErr w:type="spellEnd"/>
+      <w:r>
+        <w:rPr>
+          <w:rFonts w:cstheme="minorHAnsi"/>
+        </w:rPr>
+        <w:t xml:space="preserve">. Výstupy těchto nástrojů se nazývají nativní obrazy a </w:t>
+      </w:r>
+      <w:r>
+        <w:rPr>
+          <w:rFonts w:cstheme="minorHAnsi"/>
+        </w:rPr>
+        <w:t>jsou instalovány do NIC (</w:t>
+      </w:r>
+      <w:r>
+        <w:rPr>
+          <w:rFonts w:cstheme="minorHAnsi"/>
+          <w:lang w:val="en-US"/>
+        </w:rPr>
+        <w:t>Native Image Cache</w:t>
+      </w:r>
+      <w:r>
+        <w:rPr>
+          <w:rFonts w:cstheme="minorHAnsi"/>
+        </w:rPr>
+        <w:t>), kam jsou přidávány i závislosti, které je možno používat více obrazy, čímž se eliminuje duplicita</w:t>
+      </w:r>
+      <w:r>
+        <w:rPr>
+          <w:rFonts w:cstheme="minorHAnsi"/>
+        </w:rPr>
+        <w:t>.</w:t>
+      </w:r>
+      <w:r>
+        <w:rPr>
+          <w:rFonts w:cstheme="minorHAnsi"/>
+        </w:rPr>
+        <w:t xml:space="preserve"> Kompilaci je </w:t>
+      </w:r>
+      <w:r>
+        <w:rPr>
+          <w:rFonts w:cstheme="minorHAnsi"/>
+        </w:rPr>
+        <w:t>možné spustit na počítači programátora, nebo až při instalaci programu. Vytvoření obrazu u uživatele má výhodu, že kód bude optimalizován pro jeho procesor a bude tak dosahovat nejvyššího možného výkonu</w:t>
+      </w:r>
+      <w:r>
+        <w:rPr>
+          <w:rFonts w:cstheme="minorHAnsi"/>
+        </w:rPr>
+        <w:t xml:space="preserve">. </w:t>
+      </w:r>
+      <w:sdt>
+        <w:sdtPr>
+          <w:rPr>
+            <w:rFonts w:cstheme="minorHAnsi"/>
+            <w:color w:val="000000"/>
+          </w:rPr>
+          <w:tag w:val="MENDELEY_CITATION_v3_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"/>
+          <w:id w:val="1555127341"/>
+          <w:placeholder>
+            <w:docPart w:val="52A844024FB748E39E0F2692B5B94E27"/>
+          </w:placeholder>
+        </w:sdtPr>
+        <w:sdtContent>
+          <w:r>
+            <w:rPr>
+              <w:rFonts w:cstheme="minorHAnsi"/>
+              <w:color w:val="000000"/>
+            </w:rPr>
+            <w:t>[11, 32, 33]</w:t>
+          </w:r>
+        </w:sdtContent>
+      </w:sdt>
+      <w:r>
+        <w:rPr>
+          <w:rFonts w:cstheme="minorHAnsi"/>
+          <w:color w:val="000000"/>
+        </w:rPr>
+        <w:t xml:space="preserve"> Další výhodou AOT je, že není potřeba, aby byl překlad co nejrychlejší, takže má dost času provést optimalizace</w:t>
+      </w:r>
+      <w:sdt>
+        <w:sdtPr>
+          <w:rPr>
+            <w:rFonts w:cstheme="minorHAnsi"/>
+            <w:color w:val="000000"/>
+          </w:rPr>
+          <w:tag w:val="MENDELEY_CITATION_v3_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"/>
+          <w:id w:val="-1847940589"/>
+          <w:placeholder>
+            <w:docPart w:val="52A844024FB748E39E0F2692B5B94E27"/>
+          </w:placeholder>
+        </w:sdtPr>
+        <w:sdtContent>
+          <w:r>
+            <w:rPr>
+              <w:rFonts w:cstheme="minorHAnsi"/>
+              <w:color w:val="000000"/>
+            </w:rPr>
+            <w:t>[34]</w:t>
+          </w:r>
+        </w:sdtContent>
+      </w:sdt>
+      <w:r>
+        <w:rPr>
+          <w:rFonts w:cstheme="minorHAnsi"/>
+          <w:color w:val="000000"/>
+        </w:rPr>
+        <w:t>.</w:t>
+      </w:r>
+    </w:p>
+    <w:p>
+      <w:pPr>
+        <w:ind w:firstLine="567"/>
+        <w:jc w:val="both"/>
+        <w:rPr>
+          <w:color w:val="000000"/>
+        </w:rPr>
+      </w:pPr>
+      <w:r>
+        <w:rPr>
+          <w:rFonts w:cstheme="minorHAnsi"/>
+        </w:rPr>
+        <w:t>Velkou výhodou je, že .NET runtime je od Windows Vista součást operačního systému, takže je aktualizován společně se systémem</w:t>
+      </w:r>
+      <w:sdt>
+        <w:sdtPr>
+          <w:rPr>
+            <w:rFonts w:cstheme="minorHAnsi"/>
+            <w:color w:val="000000"/>
+          </w:rPr>
+          <w:tag w:val="MENDELEY_CITATION_v3_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"/>
+          <w:id w:val="1232654810"/>
+          <w:placeholder>
+            <w:docPart w:val="82E9EE4147314DC08235A0799130B911"/>
+          </w:placeholder>
+        </w:sdtPr>
+        <w:sdtContent>
+          <w:r>
+            <w:rPr>
+              <w:rFonts w:cstheme="minorHAnsi"/>
+              <w:color w:val="000000"/>
+            </w:rPr>
+            <w:t>[35]</w:t>
+          </w:r>
+        </w:sdtContent>
+      </w:sdt>
+      <w:r>
+        <w:rPr>
+          <w:rFonts w:cstheme="minorHAnsi"/>
+        </w:rPr>
+        <w:t>, díky čemuž uživatel nemusí nic instalovat.</w:t>
+      </w:r>
+      <w:r>
+        <w:rPr>
+          <w:rFonts w:cstheme="minorHAnsi"/>
+        </w:rPr>
+        <w:t xml:space="preserve"> </w:t>
+      </w:r>
+      <w:r>
+        <w:rPr>
+          <w:rFonts w:cstheme="minorHAnsi"/>
+        </w:rPr>
+        <w:t>Prostředí .NET bylo původně určeno pouze pro platformy Microsoftu (Windows a Xbox), což se změnilo až v </w:t>
+      </w:r>
+      <w:r>
+        <w:rPr>
+          <w:rFonts w:cstheme="minorHAnsi"/>
+        </w:rPr>
+        <w:t>roce 2014 vydáním .</w:t>
+      </w:r>
+      <w:r>
+        <w:rPr>
+          <w:rFonts w:cstheme="minorHAnsi"/>
+        </w:rPr>
+        <w:t xml:space="preserve">NET </w:t>
+      </w:r>
+      <w:proofErr w:type="spellStart"/>
+      <w:r>
+        <w:rPr>
+          <w:rFonts w:cstheme="minorHAnsi"/>
+        </w:rPr>
+        <w:t>Core</w:t>
+      </w:r>
+      <w:proofErr w:type="spellEnd"/>
+      <w:sdt>
+        <w:sdtPr>
+          <w:rPr>
+            <w:rFonts w:cstheme="minorHAnsi"/>
+          </w:rPr>
+          <w:tag w:val="MENDELEY_CITATION_v3_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"/>
+          <w:id w:val="-2105489448"/>
+          <w:placeholder>
+            <w:docPart w:val="82E9EE4147314DC08235A0799130B911"/>
+          </w:placeholder>
+        </w:sdtPr>
+        <w:sdtEndPr>
+          <w:rPr>
+            <w:rFonts w:cs="Times New Roman"/>
+          </w:rPr>
+        </w:sdtEndPr>
+        <w:sdtContent>
+          <w:r>
+            <w:rPr>
+              <w:rFonts w:cstheme="minorHAnsi"/>
+            </w:rPr>
+            <w:t>[29]</w:t>
+          </w:r>
+        </w:sdtContent>
+      </w:sdt>
+      <w:r>
+        <w:rPr>
+          <w:rFonts w:cstheme="minorHAnsi"/>
+        </w:rPr>
+        <w:t>, ovšem s GUI pro ostatní systémy se vývojáři museli spoléhat na třetí strany. V </w:t>
+      </w:r>
+      <w:r>
+        <w:rPr>
+          <w:rFonts w:cstheme="minorHAnsi"/>
+        </w:rPr>
+        <w:t>roce 2022 bylo vydáno .NET MAUI umožňující vytvořit jednu aplikaci na Windows, Android, iOS a macOS s minimálními zásahy do kódu.</w:t>
+      </w:r>
+      <w:sdt>
+        <w:sdtPr>
+          <w:rPr>
+            <w:rFonts w:cstheme="minorHAnsi"/>
+            <w:color w:val="000000"/>
+          </w:rPr>
+          <w:tag w:val="MENDELEY_CITATION_v3_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"/>
+          <w:id w:val="2140984111"/>
+          <w:placeholder>
+            <w:docPart w:val="B00E304EAC98403CB50C41C48843772E"/>
+          </w:placeholder>
+        </w:sdtPr>
+        <w:sdtEndPr>
+          <w:rPr>
+            <w:rFonts w:cs="Times New Roman"/>
+          </w:rPr>
+        </w:sdtEndPr>
+        <w:sdtContent>
+          <w:r>
+            <w:rPr>
+              <w:color w:val="000000"/>
+            </w:rPr>
+            <w:t>[36]</w:t>
+          </w:r>
+        </w:sdtContent>
+      </w:sdt>
+    </w:p>
+    <w:p>
+      <w:pPr>
+        <w:pStyle w:val="Nadpis3"/>
+        <w:numPr>
+          <w:ilvl w:val="0"/>
+          <w:numId w:val="0"/>
+        </w:numPr>
+        <w:ind w:left="720"/>
+      </w:pPr>
+      <w:r>
+        <w:t>3.3.2 Přístup k paměti a ovládání hardware</w:t>
+      </w:r>
+    </w:p>
+    <w:p>
+      <w:pPr>
+        <w:ind w:firstLine="708"/>
+      </w:pPr>
+      <w:r>
+        <w:rPr>
+          <w:rFonts w:cstheme="minorHAnsi"/>
+          <w:color w:val="000000" w:themeColor="text1"/>
+          <w:shd w:val="clear" w:color="auto" w:fill="FFFFFF"/>
+        </w:rPr>
+        <w:t xml:space="preserve">Na rozdíl od Javy je v C# možné využívat i pointery a obcházet tak správce paměti, což může vylepšit výkon, ale současně vést k bezpečnostním problémům a nestabilitě, kvůli čemuž není možné ověřit bezpečnost a takovýto kód musí být umístěn do bloku vyznačeného pomocí preprocesorů </w:t>
+      </w:r>
+      <w:r>
+        <w:rPr>
+          <w:rFonts w:cstheme="minorHAnsi"/>
+          <w:i/>
+          <w:iCs/>
+          <w:color w:val="000000" w:themeColor="text1"/>
+          <w:shd w:val="clear" w:color="auto" w:fill="FFFFFF"/>
+          <w:lang w:val="en-US"/>
+        </w:rPr>
+        <w:t>unsafe</w:t>
+      </w:r>
+      <w:r>
+        <w:rPr>
+          <w:rFonts w:cstheme="minorHAnsi"/>
+          <w:color w:val="000000" w:themeColor="text1"/>
+          <w:shd w:val="clear" w:color="auto" w:fill="FFFFFF"/>
+        </w:rPr>
+        <w:t>. Kód uvnitř toho bloku se podobá tomu, který by se napsal v C++ nebo C</w:t>
+      </w:r>
+      <w:sdt>
+        <w:sdtPr>
+          <w:rPr>
+            <w:rFonts w:cstheme="minorHAnsi"/>
+            <w:color w:val="000000"/>
+            <w:shd w:val="clear" w:color="auto" w:fill="FFFFFF"/>
+          </w:rPr>
+          <w:tag w:val="MENDELEY_CITATION_v3_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"/>
+          <w:id w:val="2129816195"/>
+          <w:placeholder>
+            <w:docPart w:val="22413ADCA50344E5891817BF427EEC5B"/>
+          </w:placeholder>
+        </w:sdtPr>
+        <w:sdtEndPr>
+          <w:rPr>
+            <w:rFonts w:cs="Times New Roman"/>
+            <w:shd w:val="clear" w:color="auto" w:fill="auto"/>
+          </w:rPr>
+        </w:sdtEndPr>
+        <w:sdtContent>
+          <w:r>
+            <w:rPr>
+              <w:color w:val="000000"/>
+            </w:rPr>
+            <w:t>[37]</w:t>
+          </w:r>
+        </w:sdtContent>
+      </w:sdt>
+      <w:r>
+        <w:rPr>
+          <w:rFonts w:cstheme="minorHAnsi"/>
+          <w:color w:val="000000" w:themeColor="text1"/>
+          <w:shd w:val="clear" w:color="auto" w:fill="FFFFFF"/>
+        </w:rPr>
+        <w:t xml:space="preserve">. </w:t>
+      </w:r>
+      <w:r>
+        <w:rPr>
+          <w:rFonts w:cstheme="minorHAnsi"/>
+        </w:rPr>
+        <w:t xml:space="preserve">Ačkoliv C# oficiálně neumožňuje ovládání jednočipových počítačů, existují rozšíření třetích stran, jako například </w:t>
+      </w:r>
+      <w:proofErr w:type="spellStart"/>
+      <w:r>
+        <w:rPr>
+          <w:rFonts w:cstheme="minorHAnsi"/>
+        </w:rPr>
+        <w:t>nanoFramework</w:t>
+      </w:r>
+      <w:proofErr w:type="spellEnd"/>
+      <w:r>
+        <w:rPr>
+          <w:rFonts w:cstheme="minorHAnsi"/>
+        </w:rPr>
+        <w:t xml:space="preserve"> nebo placené </w:t>
+      </w:r>
+      <w:proofErr w:type="spellStart"/>
+      <w:r>
+        <w:rPr>
+          <w:rFonts w:cstheme="minorHAnsi"/>
+        </w:rPr>
+        <w:t>visualmicro</w:t>
+      </w:r>
+      <w:proofErr w:type="spellEnd"/>
+      <w:r>
+        <w:rPr>
+          <w:rFonts w:cstheme="minorHAnsi"/>
+        </w:rPr>
+        <w:t>, které podporují čipy založené na ARM architektuře</w:t>
+      </w:r>
+      <w:sdt>
+        <w:sdtPr>
+          <w:rPr>
+            <w:rFonts w:cstheme="minorHAnsi"/>
+            <w:color w:val="000000"/>
+          </w:rPr>
+          <w:tag w:val="MENDELEY_CITATION_v3_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"/>
+          <w:id w:val="-156458570"/>
+          <w:placeholder>
+            <w:docPart w:val="68F61DA298D04C26863D3F3CEE0A3789"/>
+          </w:placeholder>
+        </w:sdtPr>
+        <w:sdtEndPr>
+          <w:rPr>
+            <w:rFonts w:cs="Times New Roman"/>
+          </w:rPr>
+        </w:sdtEndPr>
+        <w:sdtContent>
+          <w:r>
+            <w:rPr>
+              <w:color w:val="000000"/>
+            </w:rPr>
+            <w:t>[38, 39]</w:t>
+          </w:r>
+        </w:sdtContent>
+      </w:sdt>
+      <w:r>
+        <w:rPr>
+          <w:rFonts w:cstheme="minorHAnsi"/>
+        </w:rPr>
+        <w:t>.</w:t>
+      </w:r>
+    </w:p>
+    <w:p>
+      <w:pPr>
+        <w:pStyle w:val="Nadpis3"/>
+        <w:numPr>
+          <w:ilvl w:val="0"/>
+          <w:numId w:val="0"/>
+        </w:numPr>
+        <w:ind w:left="720"/>
+      </w:pPr>
+      <w:r>
+        <w:t>3.3.3 Porovnání s Javou</w:t>
+      </w:r>
+    </w:p>
+    <w:p>
+      <w:pPr>
+        <w:ind w:firstLine="567"/>
+        <w:jc w:val="both"/>
+        <w:rPr>
+          <w:rFonts w:cstheme="minorHAnsi"/>
+        </w:rPr>
+      </w:pPr>
+      <w:r>
+        <w:rPr>
+          <w:rFonts w:cstheme="minorHAnsi"/>
+          <w:color w:val="000000" w:themeColor="text1"/>
+          <w:shd w:val="clear" w:color="auto" w:fill="FFFFFF"/>
+        </w:rPr>
+        <w:t xml:space="preserve">Stejně jako u Javy je zde viditelnost tříd řízena pomocí </w:t>
+      </w:r>
+      <w:r>
+        <w:rPr>
+          <w:rFonts w:cstheme="minorHAnsi"/>
+          <w:i/>
+          <w:iCs/>
+          <w:shd w:val="clear" w:color="auto" w:fill="FFFFFF"/>
+          <w:lang w:val="en-US"/>
+        </w:rPr>
+        <w:t>namespace</w:t>
+      </w:r>
+      <w:r>
+        <w:rPr>
+          <w:rFonts w:cstheme="minorHAnsi"/>
+          <w:shd w:val="clear" w:color="auto" w:fill="FFFFFF"/>
+        </w:rPr>
+        <w:t xml:space="preserve">. Při přetěžování metod je signatura dána </w:t>
+      </w:r>
+      <w:r>
+        <w:rPr>
+          <w:rFonts w:cstheme="minorHAnsi"/>
+          <w:shd w:val="clear" w:color="auto" w:fill="FFFFFF"/>
+        </w:rPr>
+        <w:t>typem a pořadím parametrů</w:t>
+      </w:r>
+      <w:r>
+        <w:rPr>
+          <w:rFonts w:cstheme="minorHAnsi"/>
+          <w:shd w:val="clear" w:color="auto" w:fill="FFFFFF"/>
+        </w:rPr>
+        <w:t>,</w:t>
+      </w:r>
+      <w:r>
+        <w:rPr>
+          <w:rFonts w:cstheme="minorHAnsi"/>
+          <w:shd w:val="clear" w:color="auto" w:fill="FFFFFF"/>
+        </w:rPr>
+        <w:t xml:space="preserve"> </w:t>
+      </w:r>
+      <w:r>
+        <w:rPr>
+          <w:rFonts w:cstheme="minorHAnsi"/>
+          <w:shd w:val="clear" w:color="auto" w:fill="FFFFFF"/>
+        </w:rPr>
+        <w:t>ale</w:t>
+      </w:r>
+      <w:r>
+        <w:rPr>
+          <w:rFonts w:cstheme="minorHAnsi"/>
+          <w:shd w:val="clear" w:color="auto" w:fill="FFFFFF"/>
+        </w:rPr>
+        <w:t xml:space="preserve"> oproti Javě umí přetěžovat i operátory</w:t>
+      </w:r>
+      <w:sdt>
+        <w:sdtPr>
+          <w:rPr>
+            <w:rFonts w:cstheme="minorHAnsi"/>
+            <w:color w:val="000000"/>
+            <w:shd w:val="clear" w:color="auto" w:fill="FFFFFF"/>
+          </w:rPr>
+          <w:tag w:val="MENDELEY_CITATION_v3_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"/>
+          <w:id w:val="-341784934"/>
+          <w:placeholder>
+            <w:docPart w:val="DAE48445889B492686042867D3E97ED9"/>
+          </w:placeholder>
+        </w:sdtPr>
+        <w:sdtEndPr>
+          <w:rPr>
+            <w:rFonts w:cs="Times New Roman"/>
+            <w:shd w:val="clear" w:color="auto" w:fill="auto"/>
+          </w:rPr>
+        </w:sdtEndPr>
+        <w:sdtContent>
+          <w:r>
+            <w:rPr>
+              <w:color w:val="000000"/>
+            </w:rPr>
+            <w:t>[40]</w:t>
+          </w:r>
+        </w:sdtContent>
+      </w:sdt>
+      <w:r>
+        <w:rPr>
+          <w:rFonts w:cstheme="minorHAnsi"/>
+          <w:color w:val="000000" w:themeColor="text1"/>
+          <w:shd w:val="clear" w:color="auto" w:fill="FFFFFF"/>
+        </w:rPr>
+        <w:t xml:space="preserve">. C# dokáže primitivní datové typy (např. </w:t>
+      </w:r>
+      <w:r>
+        <w:rPr>
+          <w:rFonts w:cstheme="minorHAnsi"/>
+          <w:i/>
+          <w:iCs/>
+          <w:color w:val="000000" w:themeColor="text1"/>
+          <w:shd w:val="clear" w:color="auto" w:fill="FFFFFF"/>
+          <w:lang w:val="en-US"/>
+        </w:rPr>
+        <w:t>int</w:t>
+      </w:r>
+      <w:r>
+        <w:rPr>
+          <w:rFonts w:cstheme="minorHAnsi"/>
+          <w:color w:val="000000" w:themeColor="text1"/>
+          <w:shd w:val="clear" w:color="auto" w:fill="FFFFFF"/>
+        </w:rPr>
+        <w:t>) automaticky měnit na objekty</w:t>
+      </w:r>
+      <w:sdt>
+        <w:sdtPr>
+          <w:rPr>
+            <w:rFonts w:cstheme="minorHAnsi"/>
+            <w:color w:val="000000"/>
+            <w:shd w:val="clear" w:color="auto" w:fill="FFFFFF"/>
+          </w:rPr>
+          <w:tag w:val="MENDELEY_CITATION_v3_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"/>
+          <w:id w:val="-391117184"/>
+          <w:placeholder>
+            <w:docPart w:val="DAE48445889B492686042867D3E97ED9"/>
+          </w:placeholder>
+        </w:sdtPr>
+        <w:sdtEndPr>
+          <w:rPr>
+            <w:rFonts w:cs="Times New Roman"/>
+            <w:shd w:val="clear" w:color="auto" w:fill="auto"/>
+          </w:rPr>
+        </w:sdtEndPr>
+        <w:sdtContent>
+          <w:r>
+            <w:rPr>
+              <w:color w:val="000000"/>
+            </w:rPr>
+            <w:t>[30]</w:t>
+          </w:r>
+        </w:sdtContent>
+      </w:sdt>
+      <w:r>
+        <w:rPr>
+          <w:rFonts w:cstheme="minorHAnsi"/>
+          <w:color w:val="000000" w:themeColor="text1"/>
+          <w:shd w:val="clear" w:color="auto" w:fill="FFFFFF"/>
+        </w:rPr>
+        <w:t>.</w:t>
+      </w:r>
+      <w:r>
+        <w:rPr>
+          <w:rFonts w:cstheme="minorHAnsi"/>
+          <w:color w:val="000000" w:themeColor="text1"/>
+          <w:shd w:val="clear" w:color="auto" w:fill="FFFFFF"/>
+        </w:rPr>
+        <w:t xml:space="preserve"> </w:t>
+      </w:r>
+      <w:r>
+        <w:rPr>
+          <w:rFonts w:cstheme="minorHAnsi"/>
+        </w:rPr>
+        <w:t xml:space="preserve">Tak jako Java i C# má </w:t>
+      </w:r>
+      <w:r>
+        <w:rPr>
+          <w:rFonts w:cstheme="minorHAnsi"/>
+          <w:color w:val="000000" w:themeColor="text1"/>
+          <w:shd w:val="clear" w:color="auto" w:fill="FFFFFF"/>
+          <w:lang w:val="en-US"/>
+        </w:rPr>
+        <w:t xml:space="preserve">Garbage Collector, </w:t>
+      </w:r>
+      <w:r>
+        <w:rPr>
+          <w:rFonts w:cstheme="minorHAnsi"/>
+          <w:color w:val="000000" w:themeColor="text1"/>
+          <w:shd w:val="clear" w:color="auto" w:fill="FFFFFF"/>
+        </w:rPr>
+        <w:t>který za programátora uvolňuje paměť. K jeho spuštění dochází při nedostatku paměti, nebo překročení stanoveného limitu</w:t>
+      </w:r>
+      <w:sdt>
+        <w:sdtPr>
+          <w:rPr>
+            <w:rFonts w:cstheme="minorHAnsi"/>
+            <w:color w:val="000000"/>
+            <w:shd w:val="clear" w:color="auto" w:fill="FFFFFF"/>
+          </w:rPr>
+          <w:tag w:val="MENDELEY_CITATION_v3_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"/>
+          <w:id w:val="2117399983"/>
+          <w:placeholder>
+            <w:docPart w:val="607DD84925F54024B3BC3054683D96FE"/>
+          </w:placeholder>
+        </w:sdtPr>
+        <w:sdtEndPr>
+          <w:rPr>
+            <w:rFonts w:cs="Times New Roman"/>
+            <w:shd w:val="clear" w:color="auto" w:fill="auto"/>
+          </w:rPr>
+        </w:sdtEndPr>
+        <w:sdtContent>
+          <w:r>
+            <w:rPr>
+              <w:color w:val="000000"/>
+            </w:rPr>
+            <w:t>[41, 42]</w:t>
+          </w:r>
+        </w:sdtContent>
+      </w:sdt>
+      <w:r>
+        <w:rPr>
+          <w:rFonts w:cstheme="minorHAnsi"/>
+          <w:color w:val="000000" w:themeColor="text1"/>
+          <w:shd w:val="clear" w:color="auto" w:fill="FFFFFF"/>
+        </w:rPr>
+        <w:t>.</w:t>
+      </w:r>
+      <w:r>
+        <w:rPr>
+          <w:rFonts w:cstheme="minorHAnsi"/>
+        </w:rPr>
+        <w:t xml:space="preserve"> </w:t>
+      </w:r>
+      <w:r>
+        <w:rPr>
+          <w:rFonts w:cstheme="minorHAnsi"/>
+        </w:rPr>
+        <w:t>Ačkoliv C# v některých situacích vyžaduje oproti Javě další klíčová slova, čímž působí jako pomalejší na psaní, snižuje se tím množství chyb a urychluje orientaci v kódu, protože je na první pohled vidět přetěžování při dědičnosti a použité modifikátory.</w:t>
+      </w:r>
+    </w:p>
+    <w:p>
+      <w:pPr>
+        <w:pStyle w:val="Nadpis3"/>
+        <w:numPr>
+          <w:ilvl w:val="0"/>
+          <w:numId w:val="0"/>
+        </w:numPr>
+        <w:ind w:left="720"/>
+      </w:pPr>
+      <w:r>
+        <w:t>3.3.4 Podobnosti s C++</w:t>
+      </w:r>
+    </w:p>
+    <w:p>
+      <w:pPr>
+        <w:ind w:firstLine="567"/>
+        <w:jc w:val="both"/>
+        <w:rPr>
+          <w:rFonts w:cstheme="minorHAnsi"/>
+          <w:color w:val="000000" w:themeColor="text1"/>
+          <w:shd w:val="clear" w:color="auto" w:fill="FFFFFF"/>
+        </w:rPr>
+      </w:pPr>
+      <w:r>
+        <w:rPr>
+          <w:rFonts w:cstheme="minorHAnsi"/>
+          <w:color w:val="000000" w:themeColor="text1"/>
+          <w:shd w:val="clear" w:color="auto" w:fill="FFFFFF"/>
+        </w:rPr>
+        <w:t>Tak jako C++ má i C#</w:t>
+      </w:r>
+      <w:r>
+        <w:rPr>
+          <w:rFonts w:cstheme="minorHAnsi"/>
+          <w:color w:val="000000" w:themeColor="text1"/>
+          <w:shd w:val="clear" w:color="auto" w:fill="FFFFFF"/>
+        </w:rPr>
+        <w:t xml:space="preserve"> struktury, které by se daly označit jako hodnotová verze objektu, ale mají omezené možnosti. Například nemohou mít hodnotu </w:t>
+      </w:r>
+      <w:r>
+        <w:rPr>
+          <w:rFonts w:cstheme="minorHAnsi"/>
+          <w:i/>
+          <w:iCs/>
+          <w:color w:val="000000" w:themeColor="text1"/>
+          <w:shd w:val="clear" w:color="auto" w:fill="FFFFFF"/>
+          <w:lang w:val="en-US"/>
+        </w:rPr>
+        <w:t>null</w:t>
+      </w:r>
+      <w:r>
+        <w:rPr>
+          <w:rFonts w:cstheme="minorHAnsi"/>
+          <w:color w:val="000000" w:themeColor="text1"/>
+          <w:shd w:val="clear" w:color="auto" w:fill="FFFFFF"/>
+        </w:rPr>
+        <w:t>, používat dědičnost a mít proměnné inicializované při deklaraci</w:t>
+      </w:r>
+      <w:sdt>
+        <w:sdtPr>
+          <w:rPr>
+            <w:rFonts w:cstheme="minorHAnsi"/>
+            <w:color w:val="000000"/>
+            <w:shd w:val="clear" w:color="auto" w:fill="FFFFFF"/>
+          </w:rPr>
+          <w:tag w:val="MENDELEY_CITATION_v3_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"/>
+          <w:id w:val="732349416"/>
+          <w:placeholder>
+            <w:docPart w:val="59CA69BD3F9542A1AA3D0FA47BCEC3DF"/>
+          </w:placeholder>
+        </w:sdtPr>
+        <w:sdtEndPr>
+          <w:rPr>
+            <w:rFonts w:cs="Times New Roman"/>
+            <w:shd w:val="clear" w:color="auto" w:fill="auto"/>
+          </w:rPr>
+        </w:sdtEndPr>
+        <w:sdtContent>
+          <w:r>
+            <w:rPr>
+              <w:color w:val="000000"/>
+            </w:rPr>
+            <w:t>[37]</w:t>
+          </w:r>
+        </w:sdtContent>
+      </w:sdt>
+      <w:r>
+        <w:rPr>
+          <w:rFonts w:cstheme="minorHAnsi"/>
+          <w:color w:val="000000" w:themeColor="text1"/>
+          <w:shd w:val="clear" w:color="auto" w:fill="FFFFFF"/>
+        </w:rPr>
+        <w:t>.</w:t>
+      </w:r>
+      <w:r>
+        <w:rPr>
+          <w:rFonts w:cstheme="minorHAnsi"/>
+          <w:color w:val="000000" w:themeColor="text1"/>
+          <w:shd w:val="clear" w:color="auto" w:fill="FFFFFF"/>
+        </w:rPr>
+        <w:t xml:space="preserve"> </w:t>
+      </w:r>
+    </w:p>
+    <w:p>
+      <w:pPr>
+        <w:ind w:firstLine="567"/>
+        <w:jc w:val="both"/>
+        <w:rPr>
+          <w:rFonts w:cstheme="minorHAnsi"/>
+          <w:color w:val="000000" w:themeColor="text1"/>
+          <w:shd w:val="clear" w:color="auto" w:fill="FFFFFF"/>
+        </w:rPr>
+      </w:pPr>
+      <w:r>
+        <w:rPr>
+          <w:rFonts w:cstheme="minorHAnsi"/>
+        </w:rPr>
+        <w:t xml:space="preserve">Podobně jako má C++ pointery na funkce, v C# jsou využíváni delegáti, kteří slouží k předávání metod v parametru, nebo umožňují dynamicky měnit volanou funkci. Delegáty je možné sloučit do </w:t>
+      </w:r>
+      <w:proofErr w:type="spellStart"/>
+      <w:r>
+        <w:rPr>
+          <w:rFonts w:cstheme="minorHAnsi"/>
+          <w:i/>
+          <w:iCs/>
+        </w:rPr>
+        <w:t>MulticastDelegate</w:t>
+      </w:r>
+      <w:proofErr w:type="spellEnd"/>
+      <w:r>
+        <w:rPr>
+          <w:rFonts w:cstheme="minorHAnsi"/>
+        </w:rPr>
+        <w:t>, který obsahuje jejich seznam a při volání je postupně provádí</w:t>
+      </w:r>
+      <w:sdt>
+        <w:sdtPr>
+          <w:rPr>
+            <w:rFonts w:cstheme="minorHAnsi"/>
+            <w:color w:val="000000"/>
+          </w:rPr>
+          <w:tag w:val="MENDELEY_CITATION_v3_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"/>
+          <w:id w:val="-1190910672"/>
+          <w:placeholder>
+            <w:docPart w:val="1926B4B363C9412FA1EF48E266B9F5CB"/>
+          </w:placeholder>
+        </w:sdtPr>
+        <w:sdtEndPr>
+          <w:rPr>
+            <w:rFonts w:cs="Times New Roman"/>
+          </w:rPr>
+        </w:sdtEndPr>
+        <w:sdtContent>
+          <w:r>
+            <w:rPr>
+              <w:color w:val="000000"/>
+            </w:rPr>
+            <w:t>[43–45]</w:t>
+          </w:r>
+        </w:sdtContent>
+      </w:sdt>
+      <w:r>
+        <w:rPr>
+          <w:rFonts w:cstheme="minorHAnsi"/>
+        </w:rPr>
+        <w:t xml:space="preserve">. Další jejich využití jsou eventy (např. kliknutí na tlačítko), kde metody, které na něj reagují, musí být typu </w:t>
+      </w:r>
+      <w:r>
+        <w:rPr>
+          <w:rFonts w:cstheme="minorHAnsi"/>
+          <w:i/>
+          <w:iCs/>
+          <w:lang w:val="en-US"/>
+        </w:rPr>
+        <w:t>void</w:t>
+      </w:r>
+      <w:r>
+        <w:rPr>
+          <w:rFonts w:cstheme="minorHAnsi"/>
+        </w:rPr>
+        <w:t xml:space="preserve"> a mít parametry </w:t>
+      </w:r>
+      <w:r>
+        <w:rPr>
+          <w:rFonts w:cstheme="minorHAnsi"/>
+        </w:rPr>
+        <w:t xml:space="preserve">typu </w:t>
+      </w:r>
+      <w:r>
+        <w:rPr>
+          <w:rFonts w:cstheme="minorHAnsi"/>
+          <w:lang w:val="en-US"/>
+        </w:rPr>
+        <w:t>Object</w:t>
+      </w:r>
+      <w:r>
+        <w:rPr>
+          <w:rFonts w:cstheme="minorHAnsi"/>
+        </w:rPr>
+        <w:t xml:space="preserve"> a </w:t>
+      </w:r>
+      <w:proofErr w:type="spellStart"/>
+      <w:r>
+        <w:rPr>
+          <w:rFonts w:cstheme="minorHAnsi"/>
+          <w:i/>
+          <w:iCs/>
+        </w:rPr>
+        <w:t>EventArgs</w:t>
+      </w:r>
+      <w:proofErr w:type="spellEnd"/>
+      <w:r>
+        <w:rPr>
+          <w:rFonts w:cstheme="minorHAnsi"/>
+        </w:rPr>
+        <w:t xml:space="preserve"> nebo jeho potomka. První parametr říká, jaký objekt event vyvolal a druhý obsahuje podrobnosti, jako například jaká je poloha kurzoru</w:t>
+      </w:r>
+      <w:sdt>
+        <w:sdtPr>
+          <w:rPr>
+            <w:rFonts w:cstheme="minorHAnsi"/>
+            <w:color w:val="000000"/>
+          </w:rPr>
+          <w:tag w:val="MENDELEY_CITATION_v3_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"/>
+          <w:id w:val="-1696919232"/>
+          <w:placeholder>
+            <w:docPart w:val="1926B4B363C9412FA1EF48E266B9F5CB"/>
+          </w:placeholder>
+        </w:sdtPr>
+        <w:sdtEndPr>
+          <w:rPr>
+            <w:rFonts w:cs="Times New Roman"/>
+          </w:rPr>
+        </w:sdtEndPr>
+        <w:sdtContent>
+          <w:r>
+            <w:rPr>
+              <w:color w:val="000000"/>
+            </w:rPr>
+            <w:t>[46, 47]</w:t>
+          </w:r>
+        </w:sdtContent>
+      </w:sdt>
+      <w:r>
+        <w:rPr>
+          <w:rFonts w:cstheme="minorHAnsi"/>
+        </w:rPr>
+        <w:t xml:space="preserve">. </w:t>
+      </w:r>
+    </w:p>
+    <w:p>
+      <w:pPr>
+        <w:pStyle w:val="Nadpis3"/>
+        <w:numPr>
+          <w:ilvl w:val="0"/>
+          <w:numId w:val="0"/>
+        </w:numPr>
+        <w:ind w:left="720"/>
+      </w:pPr>
+      <w:r>
+        <w:lastRenderedPageBreak/>
+        <w:t>3.3.5 Modifikátory parametrů metod</w:t>
+      </w:r>
+    </w:p>
+    <w:p>
+      <w:pPr>
+        <w:ind w:firstLine="567"/>
+        <w:jc w:val="both"/>
+        <w:rPr>
+          <w:rFonts w:cstheme="minorHAnsi"/>
+          <w:color w:val="000000" w:themeColor="text1"/>
+          <w:shd w:val="clear" w:color="auto" w:fill="FFFFFF"/>
+        </w:rPr>
+      </w:pPr>
+      <w:r>
+        <w:rPr>
+          <w:rFonts w:cstheme="minorHAnsi"/>
+          <w:color w:val="000000" w:themeColor="text1"/>
+          <w:shd w:val="clear" w:color="auto" w:fill="FFFFFF"/>
+        </w:rPr>
+        <w:t xml:space="preserve">U parametru metody je možné použít klíčové slovo </w:t>
+      </w:r>
+      <w:r>
+        <w:rPr>
+          <w:rFonts w:cstheme="minorHAnsi"/>
+          <w:i/>
+          <w:iCs/>
+          <w:color w:val="000000" w:themeColor="text1"/>
+          <w:shd w:val="clear" w:color="auto" w:fill="FFFFFF"/>
+          <w:lang w:val="en-US"/>
+        </w:rPr>
+        <w:t>out</w:t>
+      </w:r>
+      <w:r>
+        <w:rPr>
+          <w:rFonts w:cstheme="minorHAnsi"/>
+          <w:color w:val="000000" w:themeColor="text1"/>
+          <w:shd w:val="clear" w:color="auto" w:fill="FFFFFF"/>
+        </w:rPr>
+        <w:t xml:space="preserve">, které ho změní na výstupní hodnotu, což umožňuje vracet více než jednu hodnotu bez nutnosti použít pole objektů, ze kterého by se poté </w:t>
+      </w:r>
+      <w:r>
+        <w:rPr>
+          <w:rFonts w:cstheme="minorHAnsi"/>
+          <w:color w:val="000000" w:themeColor="text1"/>
+          <w:shd w:val="clear" w:color="auto" w:fill="FFFFFF"/>
+        </w:rPr>
+        <w:t xml:space="preserve">postupně přiřazovaly do příslušných proměnných, nebo vracet </w:t>
+      </w:r>
+      <w:r>
+        <w:rPr>
+          <w:rFonts w:cstheme="minorHAnsi"/>
+          <w:color w:val="000000" w:themeColor="text1"/>
+          <w:shd w:val="clear" w:color="auto" w:fill="FFFFFF"/>
+          <w:lang w:val="en-US"/>
+        </w:rPr>
+        <w:t>bool</w:t>
+      </w:r>
+      <w:r>
+        <w:rPr>
+          <w:rFonts w:cstheme="minorHAnsi"/>
+          <w:color w:val="000000" w:themeColor="text1"/>
+          <w:shd w:val="clear" w:color="auto" w:fill="FFFFFF"/>
+        </w:rPr>
+        <w:t xml:space="preserve">, pokud metoda proběhla úspěšně, a tuto hodnotu předávat výstupním parametrem. Dále je možné využít modifikátory </w:t>
+      </w:r>
+      <w:r>
+        <w:rPr>
+          <w:rFonts w:cstheme="minorHAnsi"/>
+          <w:i/>
+          <w:iCs/>
+          <w:color w:val="000000" w:themeColor="text1"/>
+          <w:shd w:val="clear" w:color="auto" w:fill="FFFFFF"/>
+          <w:lang w:val="en-US"/>
+        </w:rPr>
+        <w:t>ref</w:t>
+      </w:r>
+      <w:r>
+        <w:rPr>
+          <w:rFonts w:cstheme="minorHAnsi"/>
+          <w:color w:val="000000" w:themeColor="text1"/>
+          <w:shd w:val="clear" w:color="auto" w:fill="FFFFFF"/>
+        </w:rPr>
+        <w:t xml:space="preserve">, který mění hodnotovou proměnnou na referenční, a </w:t>
+      </w:r>
+      <w:r>
+        <w:rPr>
+          <w:rFonts w:cstheme="minorHAnsi"/>
+          <w:i/>
+          <w:iCs/>
+          <w:color w:val="000000" w:themeColor="text1"/>
+          <w:shd w:val="clear" w:color="auto" w:fill="FFFFFF"/>
+        </w:rPr>
+        <w:t>in</w:t>
+      </w:r>
+      <w:r>
+        <w:rPr>
+          <w:rFonts w:cstheme="minorHAnsi"/>
+          <w:color w:val="000000" w:themeColor="text1"/>
+          <w:shd w:val="clear" w:color="auto" w:fill="FFFFFF"/>
+        </w:rPr>
+        <w:t>, který brání úpravám hodnoty</w:t>
+      </w:r>
+      <w:sdt>
+        <w:sdtPr>
+          <w:rPr>
+            <w:rFonts w:cstheme="minorHAnsi"/>
+            <w:color w:val="000000"/>
+            <w:shd w:val="clear" w:color="auto" w:fill="FFFFFF"/>
+          </w:rPr>
+          <w:tag w:val="MENDELEY_CITATION_v3_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"/>
+          <w:id w:val="8571535"/>
+          <w:placeholder>
+            <w:docPart w:val="0FE5C71F47BD4FB0AAF33EC93CBEFD56"/>
+          </w:placeholder>
+        </w:sdtPr>
+        <w:sdtEndPr>
+          <w:rPr>
+            <w:rFonts w:cs="Times New Roman"/>
+            <w:shd w:val="clear" w:color="auto" w:fill="auto"/>
+          </w:rPr>
+        </w:sdtEndPr>
+        <w:sdtContent>
+          <w:r>
+            <w:rPr>
+              <w:color w:val="000000"/>
+            </w:rPr>
+            <w:t>[48]</w:t>
+          </w:r>
+        </w:sdtContent>
+      </w:sdt>
+      <w:r>
+        <w:rPr>
+          <w:rFonts w:cstheme="minorHAnsi"/>
+          <w:color w:val="000000" w:themeColor="text1"/>
+          <w:shd w:val="clear" w:color="auto" w:fill="FFFFFF"/>
+        </w:rPr>
+        <w:t>.</w:t>
+      </w:r>
+    </w:p>
+    <w:p>
+      <w:pPr>
+        <w:pStyle w:val="Nadpis3"/>
+        <w:numPr>
+          <w:ilvl w:val="0"/>
+          <w:numId w:val="0"/>
+        </w:numPr>
+        <w:ind w:left="720"/>
+      </w:pPr>
+      <w:r>
+        <w:t>3.3.6 nové funkce</w:t>
+      </w:r>
+    </w:p>
+    <w:p>
+      <w:pPr>
+        <w:ind w:firstLine="567"/>
+        <w:jc w:val="both"/>
+        <w:rPr>
+          <w:rFonts w:cstheme="minorHAnsi"/>
+        </w:rPr>
+      </w:pPr>
+      <w:r>
+        <w:rPr>
+          <w:rFonts w:cstheme="minorHAnsi"/>
+          <w:color w:val="000000" w:themeColor="text1"/>
+          <w:shd w:val="clear" w:color="auto" w:fill="FFFFFF"/>
+        </w:rPr>
+        <w:t xml:space="preserve">Mezi novinky, které C# přináší patří </w:t>
+      </w:r>
+      <w:r>
+        <w:rPr>
+          <w:rFonts w:cstheme="minorHAnsi"/>
+          <w:i/>
+          <w:iCs/>
+          <w:lang w:val="en-US"/>
+        </w:rPr>
+        <w:t>properties</w:t>
+      </w:r>
+      <w:r>
+        <w:rPr>
+          <w:rFonts w:cstheme="minorHAnsi"/>
+        </w:rPr>
+        <w:t xml:space="preserve">, umožňující zabalit </w:t>
+      </w:r>
+      <w:r>
+        <w:rPr>
+          <w:rFonts w:cstheme="minorHAnsi"/>
+          <w:i/>
+          <w:iCs/>
+          <w:lang w:val="en-US"/>
+        </w:rPr>
+        <w:t>get</w:t>
+      </w:r>
+      <w:r>
+        <w:rPr>
+          <w:rFonts w:cstheme="minorHAnsi"/>
+        </w:rPr>
+        <w:t xml:space="preserve"> a </w:t>
+      </w:r>
+      <w:r>
+        <w:rPr>
+          <w:rFonts w:cstheme="minorHAnsi"/>
+          <w:i/>
+          <w:iCs/>
+        </w:rPr>
+        <w:t>set</w:t>
+      </w:r>
+      <w:r>
+        <w:rPr>
+          <w:rFonts w:cstheme="minorHAnsi"/>
+        </w:rPr>
+        <w:t xml:space="preserve"> pod jeden název, se kterým se při volání pracuje jako by se jednalo o proměnnou</w:t>
+      </w:r>
+      <w:sdt>
+        <w:sdtPr>
+          <w:rPr>
+            <w:rFonts w:cstheme="minorHAnsi"/>
+            <w:color w:val="000000"/>
+          </w:rPr>
+          <w:tag w:val="MENDELEY_CITATION_v3_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"/>
+          <w:id w:val="-470372350"/>
+          <w:placeholder>
+            <w:docPart w:val="B9B894A7237C459F8B53BAABC799F70D"/>
+          </w:placeholder>
+        </w:sdtPr>
+        <w:sdtEndPr>
+          <w:rPr>
+            <w:rFonts w:cs="Times New Roman"/>
+          </w:rPr>
+        </w:sdtEndPr>
+        <w:sdtContent>
+          <w:r>
+            <w:rPr>
+              <w:color w:val="000000"/>
+            </w:rPr>
+            <w:t>[49]</w:t>
+          </w:r>
+        </w:sdtContent>
+      </w:sdt>
+      <w:r>
+        <w:rPr>
+          <w:rFonts w:cstheme="minorHAnsi"/>
+        </w:rPr>
+        <w:t xml:space="preserve">. Další nová funkce je modifikátor </w:t>
+      </w:r>
+      <w:r>
+        <w:rPr>
+          <w:rFonts w:cstheme="minorHAnsi"/>
+          <w:i/>
+          <w:iCs/>
+          <w:lang w:val="en-US"/>
+        </w:rPr>
+        <w:t>partial</w:t>
+      </w:r>
+      <w:r>
+        <w:rPr>
+          <w:rFonts w:cstheme="minorHAnsi"/>
+        </w:rPr>
+        <w:t xml:space="preserve"> umožňující rozdělit definici třídy, struktury nebo interface na více částí, které mohou být i ve více souborech. Pomocí této funkce se dá zvýšit přehlednost velkých tříd rozdělením na menší logické celky a zjednodušuje tak práci u týmových projektů, kde každý programátor může pracovat na své části, aniž by omezoval kolegu. Dále se této možnosti využívá při generování časti třídy, aniž by ovlivnila programátorův soubor. Příkladem je Windows </w:t>
+      </w:r>
+      <w:r>
+        <w:rPr>
+          <w:rFonts w:cstheme="minorHAnsi"/>
+          <w:lang w:val="en-US"/>
+        </w:rPr>
+        <w:t>Form</w:t>
+      </w:r>
+      <w:r>
+        <w:rPr>
+          <w:rFonts w:cstheme="minorHAnsi"/>
+        </w:rPr>
+        <w:t xml:space="preserve">, jehož grafická část je generována </w:t>
+      </w:r>
+      <w:r>
+        <w:rPr>
+          <w:rFonts w:cstheme="minorHAnsi"/>
+          <w:lang w:val="en-US"/>
+        </w:rPr>
+        <w:t>Visual</w:t>
+      </w:r>
+      <w:r>
+        <w:rPr>
+          <w:rFonts w:cstheme="minorHAnsi"/>
+        </w:rPr>
+        <w:t xml:space="preserve"> Studiem</w:t>
+      </w:r>
+      <w:sdt>
+        <w:sdtPr>
+          <w:rPr>
+            <w:rFonts w:cstheme="minorHAnsi"/>
+            <w:color w:val="000000"/>
+          </w:rPr>
+          <w:tag w:val="MENDELEY_CITATION_v3_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"/>
+          <w:id w:val="836586382"/>
+          <w:placeholder>
+            <w:docPart w:val="0C26D8DDA9504427A6BC07A171171254"/>
+          </w:placeholder>
+        </w:sdtPr>
+        <w:sdtEndPr>
+          <w:rPr>
+            <w:rFonts w:cs="Times New Roman"/>
+          </w:rPr>
+        </w:sdtEndPr>
+        <w:sdtContent>
+          <w:r>
+            <w:rPr>
+              <w:color w:val="000000"/>
+            </w:rPr>
+            <w:t>[50]</w:t>
+          </w:r>
+        </w:sdtContent>
+      </w:sdt>
+      <w:r>
+        <w:rPr>
+          <w:rFonts w:cstheme="minorHAnsi"/>
+        </w:rPr>
+        <w:t>.</w:t>
+      </w:r>
+      <w:r>
+        <w:rPr>
+          <w:rFonts w:cstheme="minorHAnsi"/>
+        </w:rPr>
+        <w:t xml:space="preserve"> </w:t>
+      </w:r>
+    </w:p>
+    <w:p/>
     <w:p>
       <w:pPr>
         <w:pStyle w:val="Nadpis2"/>
@@ -4021,8 +7326,6 @@
           <w:rFonts w:ascii="Times New Roman" w:hAnsi="Times New Roman" w:cs="Times New Roman"/>
         </w:rPr>
       </w:pPr>
-      <w:bookmarkStart w:id="17" w:name="_Toc76031544"/>
-      <w:bookmarkStart w:id="18" w:name="_Toc101449588"/>
       <w:r>
         <w:rPr>
           <w:rFonts w:ascii="Times New Roman" w:hAnsi="Times New Roman" w:cs="Times New Roman"/>
@@ -4236,6 +7539,7 @@
       </w:pPr>
       <w:proofErr w:type="spellStart"/>
       <w:r>
+        <w:lastRenderedPageBreak/>
         <w:t>te</w:t>
       </w:r>
       <w:proofErr w:type="spellEnd"/>
@@ -4445,7 +7749,6 @@
     <w:p/>
     <w:p>
       <w:r>
-        <w:lastRenderedPageBreak/>
         <w:t>Te</w:t>
       </w:r>
     </w:p>
@@ -4533,7 +7836,6 @@
           <w:docPart w:val="DefaultPlaceholder_-1854013440"/>
         </w:placeholder>
       </w:sdtPr>
-      <w:sdtEndPr/>
       <w:sdtContent>
         <w:p>
           <w:pPr>
@@ -4948,7 +8250,7 @@
 </file>
 
 <file path=word/endnotes.xml><?xml version="1.0" encoding="utf-8"?>
-<w:endnotes xmlns:wpc="http://schemas.microsoft.com/office/word/2010/wordprocessingCanvas" xmlns:cx="http://schemas.microsoft.com/office/drawing/2014/chartex" xmlns:cx1="http://schemas.microsoft.com/office/drawing/2015/9/8/chartex" xmlns:cx2="http://schemas.microsoft.com/office/drawing/2015/10/21/chartex" xmlns:cx3="http://schemas.microsoft.com/office/drawing/2016/5/9/chartex" xmlns:cx4="http://schemas.microsoft.com/office/drawing/2016/5/10/chartex" xmlns:cx5="http://schemas.microsoft.com/office/drawing/2016/5/11/chartex" xmlns:cx6="http://schemas.microsoft.com/office/drawing/2016/5/12/chartex" xmlns:cx7="http://schemas.microsoft.com/office/drawing/2016/5/13/chartex" xmlns:cx8="http://schemas.microsoft.com/office/drawing/2016/5/14/chartex" xmlns:mc="http://schemas.openxmlformats.org/markup-compatibility/2006" xmlns:aink="http://schemas.microsoft.com/office/drawing/2016/ink" xmlns:am3d="http://schemas.microsoft.com/office/drawing/2017/model3d" xmlns:o="urn:schemas-microsoft-com:office:office" xmlns:r="http://schemas.openxmlformats.org/officeDocument/2006/relationships" xmlns:m="http://schemas.openxmlformats.org/officeDocument/2006/math" xmlns:v="urn:schemas-microsoft-com:vml" xmlns:wp14="http://schemas.microsoft.com/office/word/2010/wordprocessingDrawing" xmlns:wp="http://schemas.openxmlformats.org/drawingml/2006/wordprocessingDrawing" xmlns:w10="urn:schemas-microsoft-com:office:word" xmlns:w="http://schemas.openxmlformats.org/wordprocessingml/2006/main" xmlns:w14="http://schemas.microsoft.com/office/word/2010/wordml" xmlns:w15="http://schemas.microsoft.com/office/word/2012/wordml" xmlns:w16cex="http://schemas.microsoft.com/office/word/2018/wordml/cex" xmlns:w16cid="http://schemas.microsoft.com/office/word/2016/wordml/cid" xmlns:w16="http://schemas.microsoft.com/office/word/2018/wordml" xmlns:w16sdtdh="http://schemas.microsoft.com/office/word/2020/wordml/sdtdatahash" xmlns:w16se="http://schemas.microsoft.com/office/word/2015/wordml/symex" xmlns:wpg="http://schemas.microsoft.com/office/word/2010/wordprocessingGroup" xmlns:wpi="http://schemas.microsoft.com/office/word/2010/wordprocessingInk" xmlns:wne="http://schemas.microsoft.com/office/word/2006/wordml" xmlns:wps="http://schemas.microsoft.com/office/word/2010/wordprocessingShape" mc:Ignorable="w14 w15 w16se w16cid w16 w16cex w16sdtdh wp14">
+<w:endnotes xmlns:wpc="http://schemas.microsoft.com/office/word/2010/wordprocessingCanvas" xmlns:cx="http://schemas.microsoft.com/office/drawing/2014/chartex" xmlns:cx1="http://schemas.microsoft.com/office/drawing/2015/9/8/chartex" xmlns:cx2="http://schemas.microsoft.com/office/drawing/2015/10/21/chartex" xmlns:cx3="http://schemas.microsoft.com/office/drawing/2016/5/9/chartex" xmlns:cx4="http://schemas.microsoft.com/office/drawing/2016/5/10/chartex" xmlns:cx5="http://schemas.microsoft.com/office/drawing/2016/5/11/chartex" xmlns:cx6="http://schemas.microsoft.com/office/drawing/2016/5/12/chartex" xmlns:cx7="http://schemas.microsoft.com/office/drawing/2016/5/13/chartex" xmlns:cx8="http://schemas.microsoft.com/office/drawing/2016/5/14/chartex" xmlns:mc="http://schemas.openxmlformats.org/markup-compatibility/2006" xmlns:aink="http://schemas.microsoft.com/office/drawing/2016/ink" xmlns:am3d="http://schemas.microsoft.com/office/drawing/2017/model3d" xmlns:o="urn:schemas-microsoft-com:office:office" xmlns:oel="http://schemas.microsoft.com/office/2019/extlst" xmlns:r="http://schemas.openxmlformats.org/officeDocument/2006/relationships" xmlns:m="http://schemas.openxmlformats.org/officeDocument/2006/math" xmlns:v="urn:schemas-microsoft-com:vml" xmlns:wp14="http://schemas.microsoft.com/office/word/2010/wordprocessingDrawing" xmlns:wp="http://schemas.openxmlformats.org/drawingml/2006/wordprocessingDrawing" xmlns:w10="urn:schemas-microsoft-com:office:word" xmlns:w="http://schemas.openxmlformats.org/wordprocessingml/2006/main" xmlns:w14="http://schemas.microsoft.com/office/word/2010/wordml" xmlns:w15="http://schemas.microsoft.com/office/word/2012/wordml" xmlns:w16cex="http://schemas.microsoft.com/office/word/2018/wordml/cex" xmlns:w16cid="http://schemas.microsoft.com/office/word/2016/wordml/cid" xmlns:w16="http://schemas.microsoft.com/office/word/2018/wordml" xmlns:w16sdtdh="http://schemas.microsoft.com/office/word/2020/wordml/sdtdatahash" xmlns:w16se="http://schemas.microsoft.com/office/word/2015/wordml/symex" xmlns:wpg="http://schemas.microsoft.com/office/word/2010/wordprocessingGroup" xmlns:wpi="http://schemas.microsoft.com/office/word/2010/wordprocessingInk" xmlns:wne="http://schemas.microsoft.com/office/word/2006/wordml" xmlns:wps="http://schemas.microsoft.com/office/word/2010/wordprocessingShape" mc:Ignorable="w14 w15 w16se w16cid w16 w16cex w16sdtdh wp14">
   <w:endnote w:type="separator" w:id="-1">
     <w:p>
       <w:r>
@@ -4971,7 +8273,7 @@
 </file>
 
 <file path=word/footer1.xml><?xml version="1.0" encoding="utf-8"?>
-<w:ftr xmlns:wpc="http://schemas.microsoft.com/office/word/2010/wordprocessingCanvas" xmlns:cx="http://schemas.microsoft.com/office/drawing/2014/chartex" xmlns:cx1="http://schemas.microsoft.com/office/drawing/2015/9/8/chartex" xmlns:cx2="http://schemas.microsoft.com/office/drawing/2015/10/21/chartex" xmlns:cx3="http://schemas.microsoft.com/office/drawing/2016/5/9/chartex" xmlns:cx4="http://schemas.microsoft.com/office/drawing/2016/5/10/chartex" xmlns:cx5="http://schemas.microsoft.com/office/drawing/2016/5/11/chartex" xmlns:cx6="http://schemas.microsoft.com/office/drawing/2016/5/12/chartex" xmlns:cx7="http://schemas.microsoft.com/office/drawing/2016/5/13/chartex" xmlns:cx8="http://schemas.microsoft.com/office/drawing/2016/5/14/chartex" xmlns:mc="http://schemas.openxmlformats.org/markup-compatibility/2006" xmlns:aink="http://schemas.microsoft.com/office/drawing/2016/ink" xmlns:am3d="http://schemas.microsoft.com/office/drawing/2017/model3d" xmlns:o="urn:schemas-microsoft-com:office:office" xmlns:r="http://schemas.openxmlformats.org/officeDocument/2006/relationships" xmlns:m="http://schemas.openxmlformats.org/officeDocument/2006/math" xmlns:v="urn:schemas-microsoft-com:vml" xmlns:wp14="http://schemas.microsoft.com/office/word/2010/wordprocessingDrawing" xmlns:wp="http://schemas.openxmlformats.org/drawingml/2006/wordprocessingDrawing" xmlns:w10="urn:schemas-microsoft-com:office:word" xmlns:w="http://schemas.openxmlformats.org/wordprocessingml/2006/main" xmlns:w14="http://schemas.microsoft.com/office/word/2010/wordml" xmlns:w15="http://schemas.microsoft.com/office/word/2012/wordml" xmlns:w16cex="http://schemas.microsoft.com/office/word/2018/wordml/cex" xmlns:w16cid="http://schemas.microsoft.com/office/word/2016/wordml/cid" xmlns:w16="http://schemas.microsoft.com/office/word/2018/wordml" xmlns:w16sdtdh="http://schemas.microsoft.com/office/word/2020/wordml/sdtdatahash" xmlns:w16se="http://schemas.microsoft.com/office/word/2015/wordml/symex" xmlns:wpg="http://schemas.microsoft.com/office/word/2010/wordprocessingGroup" xmlns:wpi="http://schemas.microsoft.com/office/word/2010/wordprocessingInk" xmlns:wne="http://schemas.microsoft.com/office/word/2006/wordml" xmlns:wps="http://schemas.microsoft.com/office/word/2010/wordprocessingShape" mc:Ignorable="w14 w15 w16se w16cid w16 w16cex w16sdtdh wp14">
+<w:ftr xmlns:wpc="http://schemas.microsoft.com/office/word/2010/wordprocessingCanvas" xmlns:cx="http://schemas.microsoft.com/office/drawing/2014/chartex" xmlns:cx1="http://schemas.microsoft.com/office/drawing/2015/9/8/chartex" xmlns:cx2="http://schemas.microsoft.com/office/drawing/2015/10/21/chartex" xmlns:cx3="http://schemas.microsoft.com/office/drawing/2016/5/9/chartex" xmlns:cx4="http://schemas.microsoft.com/office/drawing/2016/5/10/chartex" xmlns:cx5="http://schemas.microsoft.com/office/drawing/2016/5/11/chartex" xmlns:cx6="http://schemas.microsoft.com/office/drawing/2016/5/12/chartex" xmlns:cx7="http://schemas.microsoft.com/office/drawing/2016/5/13/chartex" xmlns:cx8="http://schemas.microsoft.com/office/drawing/2016/5/14/chartex" xmlns:mc="http://schemas.openxmlformats.org/markup-compatibility/2006" xmlns:aink="http://schemas.microsoft.com/office/drawing/2016/ink" xmlns:am3d="http://schemas.microsoft.com/office/drawing/2017/model3d" xmlns:o="urn:schemas-microsoft-com:office:office" xmlns:oel="http://schemas.microsoft.com/office/2019/extlst" xmlns:r="http://schemas.openxmlformats.org/officeDocument/2006/relationships" xmlns:m="http://schemas.openxmlformats.org/officeDocument/2006/math" xmlns:v="urn:schemas-microsoft-com:vml" xmlns:wp14="http://schemas.microsoft.com/office/word/2010/wordprocessingDrawing" xmlns:wp="http://schemas.openxmlformats.org/drawingml/2006/wordprocessingDrawing" xmlns:w10="urn:schemas-microsoft-com:office:word" xmlns:w="http://schemas.openxmlformats.org/wordprocessingml/2006/main" xmlns:w14="http://schemas.microsoft.com/office/word/2010/wordml" xmlns:w15="http://schemas.microsoft.com/office/word/2012/wordml" xmlns:w16cex="http://schemas.microsoft.com/office/word/2018/wordml/cex" xmlns:w16cid="http://schemas.microsoft.com/office/word/2016/wordml/cid" xmlns:w16="http://schemas.microsoft.com/office/word/2018/wordml" xmlns:w16sdtdh="http://schemas.microsoft.com/office/word/2020/wordml/sdtdatahash" xmlns:w16se="http://schemas.microsoft.com/office/word/2015/wordml/symex" xmlns:wpg="http://schemas.microsoft.com/office/word/2010/wordprocessingGroup" xmlns:wpi="http://schemas.microsoft.com/office/word/2010/wordprocessingInk" xmlns:wne="http://schemas.microsoft.com/office/word/2006/wordml" xmlns:wps="http://schemas.microsoft.com/office/word/2010/wordprocessingShape" mc:Ignorable="w14 w15 w16se w16cid w16 w16cex w16sdtdh wp14">
   <w:p>
     <w:pPr>
       <w:pStyle w:val="Zpat"/>
@@ -5008,7 +8310,7 @@
 </file>
 
 <file path=word/footer2.xml><?xml version="1.0" encoding="utf-8"?>
-<w:ftr xmlns:wpc="http://schemas.microsoft.com/office/word/2010/wordprocessingCanvas" xmlns:cx="http://schemas.microsoft.com/office/drawing/2014/chartex" xmlns:cx1="http://schemas.microsoft.com/office/drawing/2015/9/8/chartex" xmlns:cx2="http://schemas.microsoft.com/office/drawing/2015/10/21/chartex" xmlns:cx3="http://schemas.microsoft.com/office/drawing/2016/5/9/chartex" xmlns:cx4="http://schemas.microsoft.com/office/drawing/2016/5/10/chartex" xmlns:cx5="http://schemas.microsoft.com/office/drawing/2016/5/11/chartex" xmlns:cx6="http://schemas.microsoft.com/office/drawing/2016/5/12/chartex" xmlns:cx7="http://schemas.microsoft.com/office/drawing/2016/5/13/chartex" xmlns:cx8="http://schemas.microsoft.com/office/drawing/2016/5/14/chartex" xmlns:mc="http://schemas.openxmlformats.org/markup-compatibility/2006" xmlns:aink="http://schemas.microsoft.com/office/drawing/2016/ink" xmlns:am3d="http://schemas.microsoft.com/office/drawing/2017/model3d" xmlns:o="urn:schemas-microsoft-com:office:office" xmlns:r="http://schemas.openxmlformats.org/officeDocument/2006/relationships" xmlns:m="http://schemas.openxmlformats.org/officeDocument/2006/math" xmlns:v="urn:schemas-microsoft-com:vml" xmlns:wp14="http://schemas.microsoft.com/office/word/2010/wordprocessingDrawing" xmlns:wp="http://schemas.openxmlformats.org/drawingml/2006/wordprocessingDrawing" xmlns:w10="urn:schemas-microsoft-com:office:word" xmlns:w="http://schemas.openxmlformats.org/wordprocessingml/2006/main" xmlns:w14="http://schemas.microsoft.com/office/word/2010/wordml" xmlns:w15="http://schemas.microsoft.com/office/word/2012/wordml" xmlns:w16cex="http://schemas.microsoft.com/office/word/2018/wordml/cex" xmlns:w16cid="http://schemas.microsoft.com/office/word/2016/wordml/cid" xmlns:w16="http://schemas.microsoft.com/office/word/2018/wordml" xmlns:w16sdtdh="http://schemas.microsoft.com/office/word/2020/wordml/sdtdatahash" xmlns:w16se="http://schemas.microsoft.com/office/word/2015/wordml/symex" xmlns:wpg="http://schemas.microsoft.com/office/word/2010/wordprocessingGroup" xmlns:wpi="http://schemas.microsoft.com/office/word/2010/wordprocessingInk" xmlns:wne="http://schemas.microsoft.com/office/word/2006/wordml" xmlns:wps="http://schemas.microsoft.com/office/word/2010/wordprocessingShape" mc:Ignorable="w14 w15 w16se w16cid w16 w16cex w16sdtdh wp14">
+<w:ftr xmlns:wpc="http://schemas.microsoft.com/office/word/2010/wordprocessingCanvas" xmlns:cx="http://schemas.microsoft.com/office/drawing/2014/chartex" xmlns:cx1="http://schemas.microsoft.com/office/drawing/2015/9/8/chartex" xmlns:cx2="http://schemas.microsoft.com/office/drawing/2015/10/21/chartex" xmlns:cx3="http://schemas.microsoft.com/office/drawing/2016/5/9/chartex" xmlns:cx4="http://schemas.microsoft.com/office/drawing/2016/5/10/chartex" xmlns:cx5="http://schemas.microsoft.com/office/drawing/2016/5/11/chartex" xmlns:cx6="http://schemas.microsoft.com/office/drawing/2016/5/12/chartex" xmlns:cx7="http://schemas.microsoft.com/office/drawing/2016/5/13/chartex" xmlns:cx8="http://schemas.microsoft.com/office/drawing/2016/5/14/chartex" xmlns:mc="http://schemas.openxmlformats.org/markup-compatibility/2006" xmlns:aink="http://schemas.microsoft.com/office/drawing/2016/ink" xmlns:am3d="http://schemas.microsoft.com/office/drawing/2017/model3d" xmlns:o="urn:schemas-microsoft-com:office:office" xmlns:oel="http://schemas.microsoft.com/office/2019/extlst" xmlns:r="http://schemas.openxmlformats.org/officeDocument/2006/relationships" xmlns:m="http://schemas.openxmlformats.org/officeDocument/2006/math" xmlns:v="urn:schemas-microsoft-com:vml" xmlns:wp14="http://schemas.microsoft.com/office/word/2010/wordprocessingDrawing" xmlns:wp="http://schemas.openxmlformats.org/drawingml/2006/wordprocessingDrawing" xmlns:w10="urn:schemas-microsoft-com:office:word" xmlns:w="http://schemas.openxmlformats.org/wordprocessingml/2006/main" xmlns:w14="http://schemas.microsoft.com/office/word/2010/wordml" xmlns:w15="http://schemas.microsoft.com/office/word/2012/wordml" xmlns:w16cex="http://schemas.microsoft.com/office/word/2018/wordml/cex" xmlns:w16cid="http://schemas.microsoft.com/office/word/2016/wordml/cid" xmlns:w16="http://schemas.microsoft.com/office/word/2018/wordml" xmlns:w16sdtdh="http://schemas.microsoft.com/office/word/2020/wordml/sdtdatahash" xmlns:w16se="http://schemas.microsoft.com/office/word/2015/wordml/symex" xmlns:wpg="http://schemas.microsoft.com/office/word/2010/wordprocessingGroup" xmlns:wpi="http://schemas.microsoft.com/office/word/2010/wordprocessingInk" xmlns:wne="http://schemas.microsoft.com/office/word/2006/wordml" xmlns:wps="http://schemas.microsoft.com/office/word/2010/wordprocessingShape" mc:Ignorable="w14 w15 w16se w16cid w16 w16cex w16sdtdh wp14">
   <w:p>
     <w:pPr>
       <w:pStyle w:val="Zpat"/>
@@ -5045,7 +8347,7 @@
 </file>
 
 <file path=word/footer3.xml><?xml version="1.0" encoding="utf-8"?>
-<w:ftr xmlns:wpc="http://schemas.microsoft.com/office/word/2010/wordprocessingCanvas" xmlns:cx="http://schemas.microsoft.com/office/drawing/2014/chartex" xmlns:cx1="http://schemas.microsoft.com/office/drawing/2015/9/8/chartex" xmlns:cx2="http://schemas.microsoft.com/office/drawing/2015/10/21/chartex" xmlns:cx3="http://schemas.microsoft.com/office/drawing/2016/5/9/chartex" xmlns:cx4="http://schemas.microsoft.com/office/drawing/2016/5/10/chartex" xmlns:cx5="http://schemas.microsoft.com/office/drawing/2016/5/11/chartex" xmlns:cx6="http://schemas.microsoft.com/office/drawing/2016/5/12/chartex" xmlns:cx7="http://schemas.microsoft.com/office/drawing/2016/5/13/chartex" xmlns:cx8="http://schemas.microsoft.com/office/drawing/2016/5/14/chartex" xmlns:mc="http://schemas.openxmlformats.org/markup-compatibility/2006" xmlns:aink="http://schemas.microsoft.com/office/drawing/2016/ink" xmlns:am3d="http://schemas.microsoft.com/office/drawing/2017/model3d" xmlns:o="urn:schemas-microsoft-com:office:office" xmlns:r="http://schemas.openxmlformats.org/officeDocument/2006/relationships" xmlns:m="http://schemas.openxmlformats.org/officeDocument/2006/math" xmlns:v="urn:schemas-microsoft-com:vml" xmlns:wp14="http://schemas.microsoft.com/office/word/2010/wordprocessingDrawing" xmlns:wp="http://schemas.openxmlformats.org/drawingml/2006/wordprocessingDrawing" xmlns:w10="urn:schemas-microsoft-com:office:word" xmlns:w="http://schemas.openxmlformats.org/wordprocessingml/2006/main" xmlns:w14="http://schemas.microsoft.com/office/word/2010/wordml" xmlns:w15="http://schemas.microsoft.com/office/word/2012/wordml" xmlns:w16cex="http://schemas.microsoft.com/office/word/2018/wordml/cex" xmlns:w16cid="http://schemas.microsoft.com/office/word/2016/wordml/cid" xmlns:w16="http://schemas.microsoft.com/office/word/2018/wordml" xmlns:w16sdtdh="http://schemas.microsoft.com/office/word/2020/wordml/sdtdatahash" xmlns:w16se="http://schemas.microsoft.com/office/word/2015/wordml/symex" xmlns:wpg="http://schemas.microsoft.com/office/word/2010/wordprocessingGroup" xmlns:wpi="http://schemas.microsoft.com/office/word/2010/wordprocessingInk" xmlns:wne="http://schemas.microsoft.com/office/word/2006/wordml" xmlns:wps="http://schemas.microsoft.com/office/word/2010/wordprocessingShape" mc:Ignorable="w14 w15 w16se w16cid w16 w16cex w16sdtdh wp14">
+<w:ftr xmlns:wpc="http://schemas.microsoft.com/office/word/2010/wordprocessingCanvas" xmlns:cx="http://schemas.microsoft.com/office/drawing/2014/chartex" xmlns:cx1="http://schemas.microsoft.com/office/drawing/2015/9/8/chartex" xmlns:cx2="http://schemas.microsoft.com/office/drawing/2015/10/21/chartex" xmlns:cx3="http://schemas.microsoft.com/office/drawing/2016/5/9/chartex" xmlns:cx4="http://schemas.microsoft.com/office/drawing/2016/5/10/chartex" xmlns:cx5="http://schemas.microsoft.com/office/drawing/2016/5/11/chartex" xmlns:cx6="http://schemas.microsoft.com/office/drawing/2016/5/12/chartex" xmlns:cx7="http://schemas.microsoft.com/office/drawing/2016/5/13/chartex" xmlns:cx8="http://schemas.microsoft.com/office/drawing/2016/5/14/chartex" xmlns:mc="http://schemas.openxmlformats.org/markup-compatibility/2006" xmlns:aink="http://schemas.microsoft.com/office/drawing/2016/ink" xmlns:am3d="http://schemas.microsoft.com/office/drawing/2017/model3d" xmlns:o="urn:schemas-microsoft-com:office:office" xmlns:oel="http://schemas.microsoft.com/office/2019/extlst" xmlns:r="http://schemas.openxmlformats.org/officeDocument/2006/relationships" xmlns:m="http://schemas.openxmlformats.org/officeDocument/2006/math" xmlns:v="urn:schemas-microsoft-com:vml" xmlns:wp14="http://schemas.microsoft.com/office/word/2010/wordprocessingDrawing" xmlns:wp="http://schemas.openxmlformats.org/drawingml/2006/wordprocessingDrawing" xmlns:w10="urn:schemas-microsoft-com:office:word" xmlns:w="http://schemas.openxmlformats.org/wordprocessingml/2006/main" xmlns:w14="http://schemas.microsoft.com/office/word/2010/wordml" xmlns:w15="http://schemas.microsoft.com/office/word/2012/wordml" xmlns:w16cex="http://schemas.microsoft.com/office/word/2018/wordml/cex" xmlns:w16cid="http://schemas.microsoft.com/office/word/2016/wordml/cid" xmlns:w16="http://schemas.microsoft.com/office/word/2018/wordml" xmlns:w16sdtdh="http://schemas.microsoft.com/office/word/2020/wordml/sdtdatahash" xmlns:w16se="http://schemas.microsoft.com/office/word/2015/wordml/symex" xmlns:wpg="http://schemas.microsoft.com/office/word/2010/wordprocessingGroup" xmlns:wpi="http://schemas.microsoft.com/office/word/2010/wordprocessingInk" xmlns:wne="http://schemas.microsoft.com/office/word/2006/wordml" xmlns:wps="http://schemas.microsoft.com/office/word/2010/wordprocessingShape" mc:Ignorable="w14 w15 w16se w16cid w16 w16cex w16sdtdh wp14">
   <w:p>
     <w:pPr>
       <w:pStyle w:val="Zpat"/>
@@ -5082,7 +8384,7 @@
 </file>
 
 <file path=word/footnotes.xml><?xml version="1.0" encoding="utf-8"?>
-<w:footnotes xmlns:wpc="http://schemas.microsoft.com/office/word/2010/wordprocessingCanvas" xmlns:cx="http://schemas.microsoft.com/office/drawing/2014/chartex" xmlns:cx1="http://schemas.microsoft.com/office/drawing/2015/9/8/chartex" xmlns:cx2="http://schemas.microsoft.com/office/drawing/2015/10/21/chartex" xmlns:cx3="http://schemas.microsoft.com/office/drawing/2016/5/9/chartex" xmlns:cx4="http://schemas.microsoft.com/office/drawing/2016/5/10/chartex" xmlns:cx5="http://schemas.microsoft.com/office/drawing/2016/5/11/chartex" xmlns:cx6="http://schemas.microsoft.com/office/drawing/2016/5/12/chartex" xmlns:cx7="http://schemas.microsoft.com/office/drawing/2016/5/13/chartex" xmlns:cx8="http://schemas.microsoft.com/office/drawing/2016/5/14/chartex" xmlns:mc="http://schemas.openxmlformats.org/markup-compatibility/2006" xmlns:aink="http://schemas.microsoft.com/office/drawing/2016/ink" xmlns:am3d="http://schemas.microsoft.com/office/drawing/2017/model3d" xmlns:o="urn:schemas-microsoft-com:office:office" xmlns:r="http://schemas.openxmlformats.org/officeDocument/2006/relationships" xmlns:m="http://schemas.openxmlformats.org/officeDocument/2006/math" xmlns:v="urn:schemas-microsoft-com:vml" xmlns:wp14="http://schemas.microsoft.com/office/word/2010/wordprocessingDrawing" xmlns:wp="http://schemas.openxmlformats.org/drawingml/2006/wordprocessingDrawing" xmlns:w10="urn:schemas-microsoft-com:office:word" xmlns:w="http://schemas.openxmlformats.org/wordprocessingml/2006/main" xmlns:w14="http://schemas.microsoft.com/office/word/2010/wordml" xmlns:w15="http://schemas.microsoft.com/office/word/2012/wordml" xmlns:w16cex="http://schemas.microsoft.com/office/word/2018/wordml/cex" xmlns:w16cid="http://schemas.microsoft.com/office/word/2016/wordml/cid" xmlns:w16="http://schemas.microsoft.com/office/word/2018/wordml" xmlns:w16sdtdh="http://schemas.microsoft.com/office/word/2020/wordml/sdtdatahash" xmlns:w16se="http://schemas.microsoft.com/office/word/2015/wordml/symex" xmlns:wpg="http://schemas.microsoft.com/office/word/2010/wordprocessingGroup" xmlns:wpi="http://schemas.microsoft.com/office/word/2010/wordprocessingInk" xmlns:wne="http://schemas.microsoft.com/office/word/2006/wordml" xmlns:wps="http://schemas.microsoft.com/office/word/2010/wordprocessingShape" mc:Ignorable="w14 w15 w16se w16cid w16 w16cex w16sdtdh wp14">
+<w:footnotes xmlns:wpc="http://schemas.microsoft.com/office/word/2010/wordprocessingCanvas" xmlns:cx="http://schemas.microsoft.com/office/drawing/2014/chartex" xmlns:cx1="http://schemas.microsoft.com/office/drawing/2015/9/8/chartex" xmlns:cx2="http://schemas.microsoft.com/office/drawing/2015/10/21/chartex" xmlns:cx3="http://schemas.microsoft.com/office/drawing/2016/5/9/chartex" xmlns:cx4="http://schemas.microsoft.com/office/drawing/2016/5/10/chartex" xmlns:cx5="http://schemas.microsoft.com/office/drawing/2016/5/11/chartex" xmlns:cx6="http://schemas.microsoft.com/office/drawing/2016/5/12/chartex" xmlns:cx7="http://schemas.microsoft.com/office/drawing/2016/5/13/chartex" xmlns:cx8="http://schemas.microsoft.com/office/drawing/2016/5/14/chartex" xmlns:mc="http://schemas.openxmlformats.org/markup-compatibility/2006" xmlns:aink="http://schemas.microsoft.com/office/drawing/2016/ink" xmlns:am3d="http://schemas.microsoft.com/office/drawing/2017/model3d" xmlns:o="urn:schemas-microsoft-com:office:office" xmlns:oel="http://schemas.microsoft.com/office/2019/extlst" xmlns:r="http://schemas.openxmlformats.org/officeDocument/2006/relationships" xmlns:m="http://schemas.openxmlformats.org/officeDocument/2006/math" xmlns:v="urn:schemas-microsoft-com:vml" xmlns:wp14="http://schemas.microsoft.com/office/word/2010/wordprocessingDrawing" xmlns:wp="http://schemas.openxmlformats.org/drawingml/2006/wordprocessingDrawing" xmlns:w10="urn:schemas-microsoft-com:office:word" xmlns:w="http://schemas.openxmlformats.org/wordprocessingml/2006/main" xmlns:w14="http://schemas.microsoft.com/office/word/2010/wordml" xmlns:w15="http://schemas.microsoft.com/office/word/2012/wordml" xmlns:w16cex="http://schemas.microsoft.com/office/word/2018/wordml/cex" xmlns:w16cid="http://schemas.microsoft.com/office/word/2016/wordml/cid" xmlns:w16="http://schemas.microsoft.com/office/word/2018/wordml" xmlns:w16sdtdh="http://schemas.microsoft.com/office/word/2020/wordml/sdtdatahash" xmlns:w16se="http://schemas.microsoft.com/office/word/2015/wordml/symex" xmlns:wpg="http://schemas.microsoft.com/office/word/2010/wordprocessingGroup" xmlns:wpi="http://schemas.microsoft.com/office/word/2010/wordprocessingInk" xmlns:wne="http://schemas.microsoft.com/office/word/2006/wordml" xmlns:wps="http://schemas.microsoft.com/office/word/2010/wordprocessingShape" mc:Ignorable="w14 w15 w16se w16cid w16 w16cex w16sdtdh wp14">
   <w:footnote w:type="separator" w:id="-1">
     <w:p>
       <w:r>
@@ -5104,7 +8406,7 @@
 </file>
 
 <file path=word/header1.xml><?xml version="1.0" encoding="utf-8"?>
-<w:hdr xmlns:wpc="http://schemas.microsoft.com/office/word/2010/wordprocessingCanvas" xmlns:cx="http://schemas.microsoft.com/office/drawing/2014/chartex" xmlns:cx1="http://schemas.microsoft.com/office/drawing/2015/9/8/chartex" xmlns:cx2="http://schemas.microsoft.com/office/drawing/2015/10/21/chartex" xmlns:cx3="http://schemas.microsoft.com/office/drawing/2016/5/9/chartex" xmlns:cx4="http://schemas.microsoft.com/office/drawing/2016/5/10/chartex" xmlns:cx5="http://schemas.microsoft.com/office/drawing/2016/5/11/chartex" xmlns:cx6="http://schemas.microsoft.com/office/drawing/2016/5/12/chartex" xmlns:cx7="http://schemas.microsoft.com/office/drawing/2016/5/13/chartex" xmlns:cx8="http://schemas.microsoft.com/office/drawing/2016/5/14/chartex" xmlns:mc="http://schemas.openxmlformats.org/markup-compatibility/2006" xmlns:aink="http://schemas.microsoft.com/office/drawing/2016/ink" xmlns:am3d="http://schemas.microsoft.com/office/drawing/2017/model3d" xmlns:o="urn:schemas-microsoft-com:office:office" xmlns:r="http://schemas.openxmlformats.org/officeDocument/2006/relationships" xmlns:m="http://schemas.openxmlformats.org/officeDocument/2006/math" xmlns:v="urn:schemas-microsoft-com:vml" xmlns:wp14="http://schemas.microsoft.com/office/word/2010/wordprocessingDrawing" xmlns:wp="http://schemas.openxmlformats.org/drawingml/2006/wordprocessingDrawing" xmlns:w10="urn:schemas-microsoft-com:office:word" xmlns:w="http://schemas.openxmlformats.org/wordprocessingml/2006/main" xmlns:w14="http://schemas.microsoft.com/office/word/2010/wordml" xmlns:w15="http://schemas.microsoft.com/office/word/2012/wordml" xmlns:w16cex="http://schemas.microsoft.com/office/word/2018/wordml/cex" xmlns:w16cid="http://schemas.microsoft.com/office/word/2016/wordml/cid" xmlns:w16="http://schemas.microsoft.com/office/word/2018/wordml" xmlns:w16sdtdh="http://schemas.microsoft.com/office/word/2020/wordml/sdtdatahash" xmlns:w16se="http://schemas.microsoft.com/office/word/2015/wordml/symex" xmlns:wpg="http://schemas.microsoft.com/office/word/2010/wordprocessingGroup" xmlns:wpi="http://schemas.microsoft.com/office/word/2010/wordprocessingInk" xmlns:wne="http://schemas.microsoft.com/office/word/2006/wordml" xmlns:wps="http://schemas.microsoft.com/office/word/2010/wordprocessingShape" mc:Ignorable="w14 w15 w16se w16cid w16 w16cex w16sdtdh wp14">
+<w:hdr xmlns:wpc="http://schemas.microsoft.com/office/word/2010/wordprocessingCanvas" xmlns:cx="http://schemas.microsoft.com/office/drawing/2014/chartex" xmlns:cx1="http://schemas.microsoft.com/office/drawing/2015/9/8/chartex" xmlns:cx2="http://schemas.microsoft.com/office/drawing/2015/10/21/chartex" xmlns:cx3="http://schemas.microsoft.com/office/drawing/2016/5/9/chartex" xmlns:cx4="http://schemas.microsoft.com/office/drawing/2016/5/10/chartex" xmlns:cx5="http://schemas.microsoft.com/office/drawing/2016/5/11/chartex" xmlns:cx6="http://schemas.microsoft.com/office/drawing/2016/5/12/chartex" xmlns:cx7="http://schemas.microsoft.com/office/drawing/2016/5/13/chartex" xmlns:cx8="http://schemas.microsoft.com/office/drawing/2016/5/14/chartex" xmlns:mc="http://schemas.openxmlformats.org/markup-compatibility/2006" xmlns:aink="http://schemas.microsoft.com/office/drawing/2016/ink" xmlns:am3d="http://schemas.microsoft.com/office/drawing/2017/model3d" xmlns:o="urn:schemas-microsoft-com:office:office" xmlns:oel="http://schemas.microsoft.com/office/2019/extlst" xmlns:r="http://schemas.openxmlformats.org/officeDocument/2006/relationships" xmlns:m="http://schemas.openxmlformats.org/officeDocument/2006/math" xmlns:v="urn:schemas-microsoft-com:vml" xmlns:wp14="http://schemas.microsoft.com/office/word/2010/wordprocessingDrawing" xmlns:wp="http://schemas.openxmlformats.org/drawingml/2006/wordprocessingDrawing" xmlns:w10="urn:schemas-microsoft-com:office:word" xmlns:w="http://schemas.openxmlformats.org/wordprocessingml/2006/main" xmlns:w14="http://schemas.microsoft.com/office/word/2010/wordml" xmlns:w15="http://schemas.microsoft.com/office/word/2012/wordml" xmlns:w16cex="http://schemas.microsoft.com/office/word/2018/wordml/cex" xmlns:w16cid="http://schemas.microsoft.com/office/word/2016/wordml/cid" xmlns:w16="http://schemas.microsoft.com/office/word/2018/wordml" xmlns:w16sdtdh="http://schemas.microsoft.com/office/word/2020/wordml/sdtdatahash" xmlns:w16se="http://schemas.microsoft.com/office/word/2015/wordml/symex" xmlns:wpg="http://schemas.microsoft.com/office/word/2010/wordprocessingGroup" xmlns:wpi="http://schemas.microsoft.com/office/word/2010/wordprocessingInk" xmlns:wne="http://schemas.microsoft.com/office/word/2006/wordml" xmlns:wps="http://schemas.microsoft.com/office/word/2010/wordprocessingShape" mc:Ignorable="w14 w15 w16se w16cid w16 w16cex w16sdtdh wp14">
   <w:p>
     <w:pPr>
       <w:pStyle w:val="Zhlav"/>
@@ -5141,7 +8443,7 @@
 </file>
 
 <file path=word/header2.xml><?xml version="1.0" encoding="utf-8"?>
-<w:hdr xmlns:wpc="http://schemas.microsoft.com/office/word/2010/wordprocessingCanvas" xmlns:cx="http://schemas.microsoft.com/office/drawing/2014/chartex" xmlns:cx1="http://schemas.microsoft.com/office/drawing/2015/9/8/chartex" xmlns:cx2="http://schemas.microsoft.com/office/drawing/2015/10/21/chartex" xmlns:cx3="http://schemas.microsoft.com/office/drawing/2016/5/9/chartex" xmlns:cx4="http://schemas.microsoft.com/office/drawing/2016/5/10/chartex" xmlns:cx5="http://schemas.microsoft.com/office/drawing/2016/5/11/chartex" xmlns:cx6="http://schemas.microsoft.com/office/drawing/2016/5/12/chartex" xmlns:cx7="http://schemas.microsoft.com/office/drawing/2016/5/13/chartex" xmlns:cx8="http://schemas.microsoft.com/office/drawing/2016/5/14/chartex" xmlns:mc="http://schemas.openxmlformats.org/markup-compatibility/2006" xmlns:aink="http://schemas.microsoft.com/office/drawing/2016/ink" xmlns:am3d="http://schemas.microsoft.com/office/drawing/2017/model3d" xmlns:o="urn:schemas-microsoft-com:office:office" xmlns:r="http://schemas.openxmlformats.org/officeDocument/2006/relationships" xmlns:m="http://schemas.openxmlformats.org/officeDocument/2006/math" xmlns:v="urn:schemas-microsoft-com:vml" xmlns:wp14="http://schemas.microsoft.com/office/word/2010/wordprocessingDrawing" xmlns:wp="http://schemas.openxmlformats.org/drawingml/2006/wordprocessingDrawing" xmlns:w10="urn:schemas-microsoft-com:office:word" xmlns:w="http://schemas.openxmlformats.org/wordprocessingml/2006/main" xmlns:w14="http://schemas.microsoft.com/office/word/2010/wordml" xmlns:w15="http://schemas.microsoft.com/office/word/2012/wordml" xmlns:w16cex="http://schemas.microsoft.com/office/word/2018/wordml/cex" xmlns:w16cid="http://schemas.microsoft.com/office/word/2016/wordml/cid" xmlns:w16="http://schemas.microsoft.com/office/word/2018/wordml" xmlns:w16sdtdh="http://schemas.microsoft.com/office/word/2020/wordml/sdtdatahash" xmlns:w16se="http://schemas.microsoft.com/office/word/2015/wordml/symex" xmlns:wpg="http://schemas.microsoft.com/office/word/2010/wordprocessingGroup" xmlns:wpi="http://schemas.microsoft.com/office/word/2010/wordprocessingInk" xmlns:wne="http://schemas.microsoft.com/office/word/2006/wordml" xmlns:wps="http://schemas.microsoft.com/office/word/2010/wordprocessingShape" mc:Ignorable="w14 w15 w16se w16cid w16 w16cex w16sdtdh wp14">
+<w:hdr xmlns:wpc="http://schemas.microsoft.com/office/word/2010/wordprocessingCanvas" xmlns:cx="http://schemas.microsoft.com/office/drawing/2014/chartex" xmlns:cx1="http://schemas.microsoft.com/office/drawing/2015/9/8/chartex" xmlns:cx2="http://schemas.microsoft.com/office/drawing/2015/10/21/chartex" xmlns:cx3="http://schemas.microsoft.com/office/drawing/2016/5/9/chartex" xmlns:cx4="http://schemas.microsoft.com/office/drawing/2016/5/10/chartex" xmlns:cx5="http://schemas.microsoft.com/office/drawing/2016/5/11/chartex" xmlns:cx6="http://schemas.microsoft.com/office/drawing/2016/5/12/chartex" xmlns:cx7="http://schemas.microsoft.com/office/drawing/2016/5/13/chartex" xmlns:cx8="http://schemas.microsoft.com/office/drawing/2016/5/14/chartex" xmlns:mc="http://schemas.openxmlformats.org/markup-compatibility/2006" xmlns:aink="http://schemas.microsoft.com/office/drawing/2016/ink" xmlns:am3d="http://schemas.microsoft.com/office/drawing/2017/model3d" xmlns:o="urn:schemas-microsoft-com:office:office" xmlns:oel="http://schemas.microsoft.com/office/2019/extlst" xmlns:r="http://schemas.openxmlformats.org/officeDocument/2006/relationships" xmlns:m="http://schemas.openxmlformats.org/officeDocument/2006/math" xmlns:v="urn:schemas-microsoft-com:vml" xmlns:wp14="http://schemas.microsoft.com/office/word/2010/wordprocessingDrawing" xmlns:wp="http://schemas.openxmlformats.org/drawingml/2006/wordprocessingDrawing" xmlns:w10="urn:schemas-microsoft-com:office:word" xmlns:w="http://schemas.openxmlformats.org/wordprocessingml/2006/main" xmlns:w14="http://schemas.microsoft.com/office/word/2010/wordml" xmlns:w15="http://schemas.microsoft.com/office/word/2012/wordml" xmlns:w16cex="http://schemas.microsoft.com/office/word/2018/wordml/cex" xmlns:w16cid="http://schemas.microsoft.com/office/word/2016/wordml/cid" xmlns:w16="http://schemas.microsoft.com/office/word/2018/wordml" xmlns:w16sdtdh="http://schemas.microsoft.com/office/word/2020/wordml/sdtdatahash" xmlns:w16se="http://schemas.microsoft.com/office/word/2015/wordml/symex" xmlns:wpg="http://schemas.microsoft.com/office/word/2010/wordprocessingGroup" xmlns:wpi="http://schemas.microsoft.com/office/word/2010/wordprocessingInk" xmlns:wne="http://schemas.microsoft.com/office/word/2006/wordml" xmlns:wps="http://schemas.microsoft.com/office/word/2010/wordprocessingShape" mc:Ignorable="w14 w15 w16se w16cid w16 w16cex w16sdtdh wp14">
   <w:p>
     <w:pPr>
       <w:pStyle w:val="Zhlav"/>
@@ -5151,7 +8453,7 @@
 </file>
 
 <file path=word/numbering.xml><?xml version="1.0" encoding="utf-8"?>
-<w:numbering xmlns:wpc="http://schemas.microsoft.com/office/word/2010/wordprocessingCanvas" xmlns:cx="http://schemas.microsoft.com/office/drawing/2014/chartex" xmlns:cx1="http://schemas.microsoft.com/office/drawing/2015/9/8/chartex" xmlns:cx2="http://schemas.microsoft.com/office/drawing/2015/10/21/chartex" xmlns:cx3="http://schemas.microsoft.com/office/drawing/2016/5/9/chartex" xmlns:cx4="http://schemas.microsoft.com/office/drawing/2016/5/10/chartex" xmlns:cx5="http://schemas.microsoft.com/office/drawing/2016/5/11/chartex" xmlns:cx6="http://schemas.microsoft.com/office/drawing/2016/5/12/chartex" xmlns:cx7="http://schemas.microsoft.com/office/drawing/2016/5/13/chartex" xmlns:cx8="http://schemas.microsoft.com/office/drawing/2016/5/14/chartex" xmlns:mc="http://schemas.openxmlformats.org/markup-compatibility/2006" xmlns:aink="http://schemas.microsoft.com/office/drawing/2016/ink" xmlns:am3d="http://schemas.microsoft.com/office/drawing/2017/model3d" xmlns:o="urn:schemas-microsoft-com:office:office" xmlns:r="http://schemas.openxmlformats.org/officeDocument/2006/relationships" xmlns:m="http://schemas.openxmlformats.org/officeDocument/2006/math" xmlns:v="urn:schemas-microsoft-com:vml" xmlns:wp14="http://schemas.microsoft.com/office/word/2010/wordprocessingDrawing" xmlns:wp="http://schemas.openxmlformats.org/drawingml/2006/wordprocessingDrawing" xmlns:w10="urn:schemas-microsoft-com:office:word" xmlns:w="http://schemas.openxmlformats.org/wordprocessingml/2006/main" xmlns:w14="http://schemas.microsoft.com/office/word/2010/wordml" xmlns:w15="http://schemas.microsoft.com/office/word/2012/wordml" xmlns:w16cex="http://schemas.microsoft.com/office/word/2018/wordml/cex" xmlns:w16cid="http://schemas.microsoft.com/office/word/2016/wordml/cid" xmlns:w16="http://schemas.microsoft.com/office/word/2018/wordml" xmlns:w16sdtdh="http://schemas.microsoft.com/office/word/2020/wordml/sdtdatahash" xmlns:w16se="http://schemas.microsoft.com/office/word/2015/wordml/symex" xmlns:wpg="http://schemas.microsoft.com/office/word/2010/wordprocessingGroup" xmlns:wpi="http://schemas.microsoft.com/office/word/2010/wordprocessingInk" xmlns:wne="http://schemas.microsoft.com/office/word/2006/wordml" xmlns:wps="http://schemas.microsoft.com/office/word/2010/wordprocessingShape" mc:Ignorable="w14 w15 w16se w16cid w16 w16cex w16sdtdh wp14">
+<w:numbering xmlns:wpc="http://schemas.microsoft.com/office/word/2010/wordprocessingCanvas" xmlns:cx="http://schemas.microsoft.com/office/drawing/2014/chartex" xmlns:cx1="http://schemas.microsoft.com/office/drawing/2015/9/8/chartex" xmlns:cx2="http://schemas.microsoft.com/office/drawing/2015/10/21/chartex" xmlns:cx3="http://schemas.microsoft.com/office/drawing/2016/5/9/chartex" xmlns:cx4="http://schemas.microsoft.com/office/drawing/2016/5/10/chartex" xmlns:cx5="http://schemas.microsoft.com/office/drawing/2016/5/11/chartex" xmlns:cx6="http://schemas.microsoft.com/office/drawing/2016/5/12/chartex" xmlns:cx7="http://schemas.microsoft.com/office/drawing/2016/5/13/chartex" xmlns:cx8="http://schemas.microsoft.com/office/drawing/2016/5/14/chartex" xmlns:mc="http://schemas.openxmlformats.org/markup-compatibility/2006" xmlns:aink="http://schemas.microsoft.com/office/drawing/2016/ink" xmlns:am3d="http://schemas.microsoft.com/office/drawing/2017/model3d" xmlns:o="urn:schemas-microsoft-com:office:office" xmlns:oel="http://schemas.microsoft.com/office/2019/extlst" xmlns:r="http://schemas.openxmlformats.org/officeDocument/2006/relationships" xmlns:m="http://schemas.openxmlformats.org/officeDocument/2006/math" xmlns:v="urn:schemas-microsoft-com:vml" xmlns:wp14="http://schemas.microsoft.com/office/word/2010/wordprocessingDrawing" xmlns:wp="http://schemas.openxmlformats.org/drawingml/2006/wordprocessingDrawing" xmlns:w10="urn:schemas-microsoft-com:office:word" xmlns:w="http://schemas.openxmlformats.org/wordprocessingml/2006/main" xmlns:w14="http://schemas.microsoft.com/office/word/2010/wordml" xmlns:w15="http://schemas.microsoft.com/office/word/2012/wordml" xmlns:w16cex="http://schemas.microsoft.com/office/word/2018/wordml/cex" xmlns:w16cid="http://schemas.microsoft.com/office/word/2016/wordml/cid" xmlns:w16="http://schemas.microsoft.com/office/word/2018/wordml" xmlns:w16sdtdh="http://schemas.microsoft.com/office/word/2020/wordml/sdtdatahash" xmlns:w16se="http://schemas.microsoft.com/office/word/2015/wordml/symex" xmlns:wpg="http://schemas.microsoft.com/office/word/2010/wordprocessingGroup" xmlns:wpi="http://schemas.microsoft.com/office/word/2010/wordprocessingInk" xmlns:wne="http://schemas.microsoft.com/office/word/2006/wordml" xmlns:wps="http://schemas.microsoft.com/office/word/2010/wordprocessingShape" mc:Ignorable="w14 w15 w16se w16cid w16 w16cex w16sdtdh wp14">
   <w:abstractNum w:abstractNumId="0" w15:restartNumberingAfterBreak="0">
     <w:nsid w:val="02470362"/>
     <w:multiLevelType w:val="hybridMultilevel"/>
@@ -9624,7 +12926,7 @@
 </file>
 
 <file path=word/glossary/document.xml><?xml version="1.0" encoding="utf-8"?>
-<w:glossaryDocument xmlns:wpc="http://schemas.microsoft.com/office/word/2010/wordprocessingCanvas" xmlns:cx="http://schemas.microsoft.com/office/drawing/2014/chartex" xmlns:cx1="http://schemas.microsoft.com/office/drawing/2015/9/8/chartex" xmlns:cx2="http://schemas.microsoft.com/office/drawing/2015/10/21/chartex" xmlns:cx3="http://schemas.microsoft.com/office/drawing/2016/5/9/chartex" xmlns:cx4="http://schemas.microsoft.com/office/drawing/2016/5/10/chartex" xmlns:cx5="http://schemas.microsoft.com/office/drawing/2016/5/11/chartex" xmlns:cx6="http://schemas.microsoft.com/office/drawing/2016/5/12/chartex" xmlns:cx7="http://schemas.microsoft.com/office/drawing/2016/5/13/chartex" xmlns:cx8="http://schemas.microsoft.com/office/drawing/2016/5/14/chartex" xmlns:mc="http://schemas.openxmlformats.org/markup-compatibility/2006" xmlns:aink="http://schemas.microsoft.com/office/drawing/2016/ink" xmlns:am3d="http://schemas.microsoft.com/office/drawing/2017/model3d" xmlns:o="urn:schemas-microsoft-com:office:office" xmlns:r="http://schemas.openxmlformats.org/officeDocument/2006/relationships" xmlns:m="http://schemas.openxmlformats.org/officeDocument/2006/math" xmlns:v="urn:schemas-microsoft-com:vml" xmlns:wp14="http://schemas.microsoft.com/office/word/2010/wordprocessingDrawing" xmlns:wp="http://schemas.openxmlformats.org/drawingml/2006/wordprocessingDrawing" xmlns:w10="urn:schemas-microsoft-com:office:word" xmlns:w="http://schemas.openxmlformats.org/wordprocessingml/2006/main" xmlns:w14="http://schemas.microsoft.com/office/word/2010/wordml" xmlns:w15="http://schemas.microsoft.com/office/word/2012/wordml" xmlns:w16cex="http://schemas.microsoft.com/office/word/2018/wordml/cex" xmlns:w16cid="http://schemas.microsoft.com/office/word/2016/wordml/cid" xmlns:w16="http://schemas.microsoft.com/office/word/2018/wordml" xmlns:w16sdtdh="http://schemas.microsoft.com/office/word/2020/wordml/sdtdatahash" xmlns:w16se="http://schemas.microsoft.com/office/word/2015/wordml/symex" xmlns:wpg="http://schemas.microsoft.com/office/word/2010/wordprocessingGroup" xmlns:wpi="http://schemas.microsoft.com/office/word/2010/wordprocessingInk" xmlns:wne="http://schemas.microsoft.com/office/word/2006/wordml" xmlns:wps="http://schemas.microsoft.com/office/word/2010/wordprocessingShape" mc:Ignorable="w14 w15 w16se w16cid w16 w16cex w16sdtdh wp14">
+<w:glossaryDocument xmlns:wpc="http://schemas.microsoft.com/office/word/2010/wordprocessingCanvas" xmlns:cx="http://schemas.microsoft.com/office/drawing/2014/chartex" xmlns:cx1="http://schemas.microsoft.com/office/drawing/2015/9/8/chartex" xmlns:cx2="http://schemas.microsoft.com/office/drawing/2015/10/21/chartex" xmlns:cx3="http://schemas.microsoft.com/office/drawing/2016/5/9/chartex" xmlns:cx4="http://schemas.microsoft.com/office/drawing/2016/5/10/chartex" xmlns:cx5="http://schemas.microsoft.com/office/drawing/2016/5/11/chartex" xmlns:cx6="http://schemas.microsoft.com/office/drawing/2016/5/12/chartex" xmlns:cx7="http://schemas.microsoft.com/office/drawing/2016/5/13/chartex" xmlns:cx8="http://schemas.microsoft.com/office/drawing/2016/5/14/chartex" xmlns:mc="http://schemas.openxmlformats.org/markup-compatibility/2006" xmlns:aink="http://schemas.microsoft.com/office/drawing/2016/ink" xmlns:am3d="http://schemas.microsoft.com/office/drawing/2017/model3d" xmlns:o="urn:schemas-microsoft-com:office:office" xmlns:oel="http://schemas.microsoft.com/office/2019/extlst" xmlns:r="http://schemas.openxmlformats.org/officeDocument/2006/relationships" xmlns:m="http://schemas.openxmlformats.org/officeDocument/2006/math" xmlns:v="urn:schemas-microsoft-com:vml" xmlns:wp14="http://schemas.microsoft.com/office/word/2010/wordprocessingDrawing" xmlns:wp="http://schemas.openxmlformats.org/drawingml/2006/wordprocessingDrawing" xmlns:w10="urn:schemas-microsoft-com:office:word" xmlns:w="http://schemas.openxmlformats.org/wordprocessingml/2006/main" xmlns:w14="http://schemas.microsoft.com/office/word/2010/wordml" xmlns:w15="http://schemas.microsoft.com/office/word/2012/wordml" xmlns:w16cex="http://schemas.microsoft.com/office/word/2018/wordml/cex" xmlns:w16cid="http://schemas.microsoft.com/office/word/2016/wordml/cid" xmlns:w16="http://schemas.microsoft.com/office/word/2018/wordml" xmlns:w16sdtdh="http://schemas.microsoft.com/office/word/2020/wordml/sdtdatahash" xmlns:w16se="http://schemas.microsoft.com/office/word/2015/wordml/symex" xmlns:wpg="http://schemas.microsoft.com/office/word/2010/wordprocessingGroup" xmlns:wpi="http://schemas.microsoft.com/office/word/2010/wordprocessingInk" xmlns:wne="http://schemas.microsoft.com/office/word/2006/wordml" xmlns:wps="http://schemas.microsoft.com/office/word/2010/wordprocessingShape" mc:Ignorable="w14 w15 w16se w16cid w16 w16cex w16sdtdh wp14">
   <w:docParts>
     <w:docPart>
       <w:docPartPr>
@@ -9672,6 +12974,847 @@
       </w:docPartPr>
       <w:docPartBody>
         <w:p>
+          <w:r>
+            <w:rPr>
+              <w:rStyle w:val="Zstupntext"/>
+            </w:rPr>
+            <w:t>Klikněte nebo klepněte sem a zadejte text.</w:t>
+          </w:r>
+        </w:p>
+      </w:docPartBody>
+    </w:docPart>
+    <w:docPart>
+      <w:docPartPr>
+        <w:name w:val="535341AF60234381AE00F4CBA135D172"/>
+        <w:category>
+          <w:name w:val="Obecné"/>
+          <w:gallery w:val="placeholder"/>
+        </w:category>
+        <w:types>
+          <w:type w:val="bbPlcHdr"/>
+        </w:types>
+        <w:behaviors>
+          <w:behavior w:val="content"/>
+        </w:behaviors>
+        <w:guid w:val="{48D1DEF9-27D5-41AF-8560-2959B4576CF1}"/>
+      </w:docPartPr>
+      <w:docPartBody>
+        <w:p>
+          <w:pPr>
+            <w:pStyle w:val="535341AF60234381AE00F4CBA135D172"/>
+          </w:pPr>
+          <w:r>
+            <w:rPr>
+              <w:rStyle w:val="Zstupntext"/>
+            </w:rPr>
+            <w:t>Klikněte nebo klepněte sem a zadejte text.</w:t>
+          </w:r>
+        </w:p>
+      </w:docPartBody>
+    </w:docPart>
+    <w:docPart>
+      <w:docPartPr>
+        <w:name w:val="DBDF773B81814567B332788FD9235E12"/>
+        <w:category>
+          <w:name w:val="Obecné"/>
+          <w:gallery w:val="placeholder"/>
+        </w:category>
+        <w:types>
+          <w:type w:val="bbPlcHdr"/>
+        </w:types>
+        <w:behaviors>
+          <w:behavior w:val="content"/>
+        </w:behaviors>
+        <w:guid w:val="{745DBC08-B219-421C-A6C0-FD270B93AD6A}"/>
+      </w:docPartPr>
+      <w:docPartBody>
+        <w:p>
+          <w:pPr>
+            <w:pStyle w:val="DBDF773B81814567B332788FD9235E12"/>
+          </w:pPr>
+          <w:r>
+            <w:rPr>
+              <w:rStyle w:val="Zstupntext"/>
+            </w:rPr>
+            <w:t>Klikněte nebo klepněte sem a zadejte text.</w:t>
+          </w:r>
+        </w:p>
+      </w:docPartBody>
+    </w:docPart>
+    <w:docPart>
+      <w:docPartPr>
+        <w:name w:val="0E661FD5423341339D494F7FFF6DB55E"/>
+        <w:category>
+          <w:name w:val="Obecné"/>
+          <w:gallery w:val="placeholder"/>
+        </w:category>
+        <w:types>
+          <w:type w:val="bbPlcHdr"/>
+        </w:types>
+        <w:behaviors>
+          <w:behavior w:val="content"/>
+        </w:behaviors>
+        <w:guid w:val="{67CA85CA-7096-4254-A35B-141840FC903C}"/>
+      </w:docPartPr>
+      <w:docPartBody>
+        <w:p>
+          <w:pPr>
+            <w:pStyle w:val="0E661FD5423341339D494F7FFF6DB55E"/>
+          </w:pPr>
+          <w:r>
+            <w:rPr>
+              <w:rStyle w:val="Zstupntext"/>
+            </w:rPr>
+            <w:t>Klikněte nebo klepněte sem a zadejte text.</w:t>
+          </w:r>
+        </w:p>
+      </w:docPartBody>
+    </w:docPart>
+    <w:docPart>
+      <w:docPartPr>
+        <w:name w:val="60875BA00BD24659A6587C9C4FD95A75"/>
+        <w:category>
+          <w:name w:val="Obecné"/>
+          <w:gallery w:val="placeholder"/>
+        </w:category>
+        <w:types>
+          <w:type w:val="bbPlcHdr"/>
+        </w:types>
+        <w:behaviors>
+          <w:behavior w:val="content"/>
+        </w:behaviors>
+        <w:guid w:val="{9018A912-0240-47B3-AEA5-82BB6382BEA2}"/>
+      </w:docPartPr>
+      <w:docPartBody>
+        <w:p>
+          <w:pPr>
+            <w:pStyle w:val="60875BA00BD24659A6587C9C4FD95A75"/>
+          </w:pPr>
+          <w:r>
+            <w:rPr>
+              <w:rStyle w:val="Zstupntext"/>
+            </w:rPr>
+            <w:t>Klikněte nebo klepněte sem a zadejte text.</w:t>
+          </w:r>
+        </w:p>
+      </w:docPartBody>
+    </w:docPart>
+    <w:docPart>
+      <w:docPartPr>
+        <w:name w:val="AA044B2DEDEC407CAE9E23C8ED714FCB"/>
+        <w:category>
+          <w:name w:val="Obecné"/>
+          <w:gallery w:val="placeholder"/>
+        </w:category>
+        <w:types>
+          <w:type w:val="bbPlcHdr"/>
+        </w:types>
+        <w:behaviors>
+          <w:behavior w:val="content"/>
+        </w:behaviors>
+        <w:guid w:val="{CB123883-3961-4322-9A54-B9042AD6F675}"/>
+      </w:docPartPr>
+      <w:docPartBody>
+        <w:p>
+          <w:pPr>
+            <w:pStyle w:val="AA044B2DEDEC407CAE9E23C8ED714FCB"/>
+          </w:pPr>
+          <w:r>
+            <w:rPr>
+              <w:rStyle w:val="Zstupntext"/>
+            </w:rPr>
+            <w:t>Klikněte nebo klepněte sem a zadejte text.</w:t>
+          </w:r>
+        </w:p>
+      </w:docPartBody>
+    </w:docPart>
+    <w:docPart>
+      <w:docPartPr>
+        <w:name w:val="4DA41001A43A4DB4A499A6494D943713"/>
+        <w:category>
+          <w:name w:val="Obecné"/>
+          <w:gallery w:val="placeholder"/>
+        </w:category>
+        <w:types>
+          <w:type w:val="bbPlcHdr"/>
+        </w:types>
+        <w:behaviors>
+          <w:behavior w:val="content"/>
+        </w:behaviors>
+        <w:guid w:val="{53DB62BD-34D2-48FE-94BC-6ECF57DB12F5}"/>
+      </w:docPartPr>
+      <w:docPartBody>
+        <w:p>
+          <w:pPr>
+            <w:pStyle w:val="4DA41001A43A4DB4A499A6494D943713"/>
+          </w:pPr>
+          <w:r>
+            <w:rPr>
+              <w:rStyle w:val="Zstupntext"/>
+            </w:rPr>
+            <w:t>Klikněte nebo klepněte sem a zadejte text.</w:t>
+          </w:r>
+        </w:p>
+      </w:docPartBody>
+    </w:docPart>
+    <w:docPart>
+      <w:docPartPr>
+        <w:name w:val="9765F1F83E1B478FB73F201245BFFA56"/>
+        <w:category>
+          <w:name w:val="Obecné"/>
+          <w:gallery w:val="placeholder"/>
+        </w:category>
+        <w:types>
+          <w:type w:val="bbPlcHdr"/>
+        </w:types>
+        <w:behaviors>
+          <w:behavior w:val="content"/>
+        </w:behaviors>
+        <w:guid w:val="{FD42B5A6-5742-4C80-8827-84611B20B910}"/>
+      </w:docPartPr>
+      <w:docPartBody>
+        <w:p>
+          <w:pPr>
+            <w:pStyle w:val="9765F1F83E1B478FB73F201245BFFA56"/>
+          </w:pPr>
+          <w:r>
+            <w:rPr>
+              <w:rStyle w:val="Zstupntext"/>
+            </w:rPr>
+            <w:t>Klikněte nebo klepněte sem a zadejte text.</w:t>
+          </w:r>
+        </w:p>
+      </w:docPartBody>
+    </w:docPart>
+    <w:docPart>
+      <w:docPartPr>
+        <w:name w:val="BFEA65A2A58B41288A2329B08D071253"/>
+        <w:category>
+          <w:name w:val="Obecné"/>
+          <w:gallery w:val="placeholder"/>
+        </w:category>
+        <w:types>
+          <w:type w:val="bbPlcHdr"/>
+        </w:types>
+        <w:behaviors>
+          <w:behavior w:val="content"/>
+        </w:behaviors>
+        <w:guid w:val="{10DA581A-B8D6-4C52-A3A4-CE089E6DFBD1}"/>
+      </w:docPartPr>
+      <w:docPartBody>
+        <w:p>
+          <w:pPr>
+            <w:pStyle w:val="BFEA65A2A58B41288A2329B08D071253"/>
+          </w:pPr>
+          <w:r>
+            <w:rPr>
+              <w:rStyle w:val="Zstupntext"/>
+            </w:rPr>
+            <w:t>Klikněte nebo klepněte sem a zadejte text.</w:t>
+          </w:r>
+        </w:p>
+      </w:docPartBody>
+    </w:docPart>
+    <w:docPart>
+      <w:docPartPr>
+        <w:name w:val="4028A8910A45455492B155B7957363B1"/>
+        <w:category>
+          <w:name w:val="Obecné"/>
+          <w:gallery w:val="placeholder"/>
+        </w:category>
+        <w:types>
+          <w:type w:val="bbPlcHdr"/>
+        </w:types>
+        <w:behaviors>
+          <w:behavior w:val="content"/>
+        </w:behaviors>
+        <w:guid w:val="{773D0C80-1912-48CF-9CB0-71FEDE2350C5}"/>
+      </w:docPartPr>
+      <w:docPartBody>
+        <w:p>
+          <w:pPr>
+            <w:pStyle w:val="4028A8910A45455492B155B7957363B1"/>
+          </w:pPr>
+          <w:r>
+            <w:rPr>
+              <w:rStyle w:val="Zstupntext"/>
+            </w:rPr>
+            <w:t>Klikněte nebo klepněte sem a zadejte text.</w:t>
+          </w:r>
+        </w:p>
+      </w:docPartBody>
+    </w:docPart>
+    <w:docPart>
+      <w:docPartPr>
+        <w:name w:val="7B3B5A15834644DDAA672B884A1E167D"/>
+        <w:category>
+          <w:name w:val="Obecné"/>
+          <w:gallery w:val="placeholder"/>
+        </w:category>
+        <w:types>
+          <w:type w:val="bbPlcHdr"/>
+        </w:types>
+        <w:behaviors>
+          <w:behavior w:val="content"/>
+        </w:behaviors>
+        <w:guid w:val="{0020E49F-9C2D-436A-833B-4139EE0C042F}"/>
+      </w:docPartPr>
+      <w:docPartBody>
+        <w:p>
+          <w:pPr>
+            <w:pStyle w:val="7B3B5A15834644DDAA672B884A1E167D"/>
+          </w:pPr>
+          <w:r>
+            <w:rPr>
+              <w:rStyle w:val="Zstupntext"/>
+            </w:rPr>
+            <w:t>Klikněte nebo klepněte sem a zadejte text.</w:t>
+          </w:r>
+        </w:p>
+      </w:docPartBody>
+    </w:docPart>
+    <w:docPart>
+      <w:docPartPr>
+        <w:name w:val="D6583E24FA6446809D20DC736AE6C277"/>
+        <w:category>
+          <w:name w:val="Obecné"/>
+          <w:gallery w:val="placeholder"/>
+        </w:category>
+        <w:types>
+          <w:type w:val="bbPlcHdr"/>
+        </w:types>
+        <w:behaviors>
+          <w:behavior w:val="content"/>
+        </w:behaviors>
+        <w:guid w:val="{78061D1A-E80E-4874-B8E5-3B801A6B8CD6}"/>
+      </w:docPartPr>
+      <w:docPartBody>
+        <w:p>
+          <w:pPr>
+            <w:pStyle w:val="D6583E24FA6446809D20DC736AE6C277"/>
+          </w:pPr>
+          <w:r>
+            <w:rPr>
+              <w:rStyle w:val="Zstupntext"/>
+            </w:rPr>
+            <w:t>Klikněte nebo klepněte sem a zadejte text.</w:t>
+          </w:r>
+        </w:p>
+      </w:docPartBody>
+    </w:docPart>
+    <w:docPart>
+      <w:docPartPr>
+        <w:name w:val="8419AC39BB1E49EB9D0F92731E86B72D"/>
+        <w:category>
+          <w:name w:val="Obecné"/>
+          <w:gallery w:val="placeholder"/>
+        </w:category>
+        <w:types>
+          <w:type w:val="bbPlcHdr"/>
+        </w:types>
+        <w:behaviors>
+          <w:behavior w:val="content"/>
+        </w:behaviors>
+        <w:guid w:val="{97562AAD-3B2A-40D3-AD0C-7204779892FD}"/>
+      </w:docPartPr>
+      <w:docPartBody>
+        <w:p>
+          <w:pPr>
+            <w:pStyle w:val="8419AC39BB1E49EB9D0F92731E86B72D"/>
+          </w:pPr>
+          <w:r>
+            <w:rPr>
+              <w:rStyle w:val="Zstupntext"/>
+            </w:rPr>
+            <w:t>Klikněte nebo klepněte sem a zadejte text.</w:t>
+          </w:r>
+        </w:p>
+      </w:docPartBody>
+    </w:docPart>
+    <w:docPart>
+      <w:docPartPr>
+        <w:name w:val="508B92F20315489C8BB348F1B21D7ACD"/>
+        <w:category>
+          <w:name w:val="Obecné"/>
+          <w:gallery w:val="placeholder"/>
+        </w:category>
+        <w:types>
+          <w:type w:val="bbPlcHdr"/>
+        </w:types>
+        <w:behaviors>
+          <w:behavior w:val="content"/>
+        </w:behaviors>
+        <w:guid w:val="{EB095A46-1414-42BE-8D7A-4FE9B842CA00}"/>
+      </w:docPartPr>
+      <w:docPartBody>
+        <w:p>
+          <w:pPr>
+            <w:pStyle w:val="508B92F20315489C8BB348F1B21D7ACD"/>
+          </w:pPr>
+          <w:r>
+            <w:rPr>
+              <w:rStyle w:val="Zstupntext"/>
+            </w:rPr>
+            <w:t>Klikněte nebo klepněte sem a zadejte text.</w:t>
+          </w:r>
+        </w:p>
+      </w:docPartBody>
+    </w:docPart>
+    <w:docPart>
+      <w:docPartPr>
+        <w:name w:val="C1E34354E57A4389BA488F012785A7F6"/>
+        <w:category>
+          <w:name w:val="Obecné"/>
+          <w:gallery w:val="placeholder"/>
+        </w:category>
+        <w:types>
+          <w:type w:val="bbPlcHdr"/>
+        </w:types>
+        <w:behaviors>
+          <w:behavior w:val="content"/>
+        </w:behaviors>
+        <w:guid w:val="{668F7D2E-DDE7-4C12-AD20-574DB39DEB19}"/>
+      </w:docPartPr>
+      <w:docPartBody>
+        <w:p>
+          <w:pPr>
+            <w:pStyle w:val="C1E34354E57A4389BA488F012785A7F6"/>
+          </w:pPr>
+          <w:r>
+            <w:rPr>
+              <w:rStyle w:val="Zstupntext"/>
+            </w:rPr>
+            <w:t>Klikněte nebo klepněte sem a zadejte text.</w:t>
+          </w:r>
+        </w:p>
+      </w:docPartBody>
+    </w:docPart>
+    <w:docPart>
+      <w:docPartPr>
+        <w:name w:val="9ABEF22CE17344FD90FEABE8396F9704"/>
+        <w:category>
+          <w:name w:val="Obecné"/>
+          <w:gallery w:val="placeholder"/>
+        </w:category>
+        <w:types>
+          <w:type w:val="bbPlcHdr"/>
+        </w:types>
+        <w:behaviors>
+          <w:behavior w:val="content"/>
+        </w:behaviors>
+        <w:guid w:val="{23CCA3FA-A984-4ECA-B02F-3206DD92E3B4}"/>
+      </w:docPartPr>
+      <w:docPartBody>
+        <w:p>
+          <w:pPr>
+            <w:pStyle w:val="9ABEF22CE17344FD90FEABE8396F9704"/>
+          </w:pPr>
+          <w:r>
+            <w:rPr>
+              <w:rStyle w:val="Zstupntext"/>
+            </w:rPr>
+            <w:t>Klikněte nebo klepněte sem a zadejte text.</w:t>
+          </w:r>
+        </w:p>
+      </w:docPartBody>
+    </w:docPart>
+    <w:docPart>
+      <w:docPartPr>
+        <w:name w:val="AA7047264658457EA98A2A7B69E07060"/>
+        <w:category>
+          <w:name w:val="Obecné"/>
+          <w:gallery w:val="placeholder"/>
+        </w:category>
+        <w:types>
+          <w:type w:val="bbPlcHdr"/>
+        </w:types>
+        <w:behaviors>
+          <w:behavior w:val="content"/>
+        </w:behaviors>
+        <w:guid w:val="{A2BB1366-0F5B-4350-9535-AB03A862267F}"/>
+      </w:docPartPr>
+      <w:docPartBody>
+        <w:p>
+          <w:pPr>
+            <w:pStyle w:val="AA7047264658457EA98A2A7B69E07060"/>
+          </w:pPr>
+          <w:r>
+            <w:rPr>
+              <w:rStyle w:val="Zstupntext"/>
+            </w:rPr>
+            <w:t>Klikněte nebo klepněte sem a zadejte text.</w:t>
+          </w:r>
+        </w:p>
+      </w:docPartBody>
+    </w:docPart>
+    <w:docPart>
+      <w:docPartPr>
+        <w:name w:val="67FC28DB4DFD48888C49639B696951B2"/>
+        <w:category>
+          <w:name w:val="Obecné"/>
+          <w:gallery w:val="placeholder"/>
+        </w:category>
+        <w:types>
+          <w:type w:val="bbPlcHdr"/>
+        </w:types>
+        <w:behaviors>
+          <w:behavior w:val="content"/>
+        </w:behaviors>
+        <w:guid w:val="{CA4B511B-6B8D-4808-B68B-CEF18227CCE6}"/>
+      </w:docPartPr>
+      <w:docPartBody>
+        <w:p>
+          <w:pPr>
+            <w:pStyle w:val="67FC28DB4DFD48888C49639B696951B2"/>
+          </w:pPr>
+          <w:r>
+            <w:rPr>
+              <w:rStyle w:val="Zstupntext"/>
+            </w:rPr>
+            <w:t>Klikněte nebo klepněte sem a zadejte text.</w:t>
+          </w:r>
+        </w:p>
+      </w:docPartBody>
+    </w:docPart>
+    <w:docPart>
+      <w:docPartPr>
+        <w:name w:val="52A844024FB748E39E0F2692B5B94E27"/>
+        <w:category>
+          <w:name w:val="Obecné"/>
+          <w:gallery w:val="placeholder"/>
+        </w:category>
+        <w:types>
+          <w:type w:val="bbPlcHdr"/>
+        </w:types>
+        <w:behaviors>
+          <w:behavior w:val="content"/>
+        </w:behaviors>
+        <w:guid w:val="{EDF8B1E1-7F92-4F3D-9EDC-63554618235E}"/>
+      </w:docPartPr>
+      <w:docPartBody>
+        <w:p>
+          <w:pPr>
+            <w:pStyle w:val="52A844024FB748E39E0F2692B5B94E27"/>
+          </w:pPr>
+          <w:r>
+            <w:rPr>
+              <w:rStyle w:val="Zstupntext"/>
+            </w:rPr>
+            <w:t>Klikněte nebo klepněte sem a zadejte text.</w:t>
+          </w:r>
+        </w:p>
+      </w:docPartBody>
+    </w:docPart>
+    <w:docPart>
+      <w:docPartPr>
+        <w:name w:val="82E9EE4147314DC08235A0799130B911"/>
+        <w:category>
+          <w:name w:val="Obecné"/>
+          <w:gallery w:val="placeholder"/>
+        </w:category>
+        <w:types>
+          <w:type w:val="bbPlcHdr"/>
+        </w:types>
+        <w:behaviors>
+          <w:behavior w:val="content"/>
+        </w:behaviors>
+        <w:guid w:val="{1F374327-6F1E-4FC6-82C7-B6E907B576C6}"/>
+      </w:docPartPr>
+      <w:docPartBody>
+        <w:p>
+          <w:pPr>
+            <w:pStyle w:val="82E9EE4147314DC08235A0799130B911"/>
+          </w:pPr>
+          <w:r>
+            <w:rPr>
+              <w:rStyle w:val="Zstupntext"/>
+            </w:rPr>
+            <w:t>Klikněte nebo klepněte sem a zadejte text.</w:t>
+          </w:r>
+        </w:p>
+      </w:docPartBody>
+    </w:docPart>
+    <w:docPart>
+      <w:docPartPr>
+        <w:name w:val="B00E304EAC98403CB50C41C48843772E"/>
+        <w:category>
+          <w:name w:val="Obecné"/>
+          <w:gallery w:val="placeholder"/>
+        </w:category>
+        <w:types>
+          <w:type w:val="bbPlcHdr"/>
+        </w:types>
+        <w:behaviors>
+          <w:behavior w:val="content"/>
+        </w:behaviors>
+        <w:guid w:val="{0F4E4882-01BC-4E2C-AB5D-79986B35E4E7}"/>
+      </w:docPartPr>
+      <w:docPartBody>
+        <w:p>
+          <w:pPr>
+            <w:pStyle w:val="B00E304EAC98403CB50C41C48843772E"/>
+          </w:pPr>
+          <w:r>
+            <w:rPr>
+              <w:rStyle w:val="Zstupntext"/>
+            </w:rPr>
+            <w:t>Klikněte nebo klepněte sem a zadejte text.</w:t>
+          </w:r>
+        </w:p>
+      </w:docPartBody>
+    </w:docPart>
+    <w:docPart>
+      <w:docPartPr>
+        <w:name w:val="22413ADCA50344E5891817BF427EEC5B"/>
+        <w:category>
+          <w:name w:val="Obecné"/>
+          <w:gallery w:val="placeholder"/>
+        </w:category>
+        <w:types>
+          <w:type w:val="bbPlcHdr"/>
+        </w:types>
+        <w:behaviors>
+          <w:behavior w:val="content"/>
+        </w:behaviors>
+        <w:guid w:val="{7848439D-30F3-48AE-8530-6CAC0FC7D4A7}"/>
+      </w:docPartPr>
+      <w:docPartBody>
+        <w:p>
+          <w:pPr>
+            <w:pStyle w:val="22413ADCA50344E5891817BF427EEC5B"/>
+          </w:pPr>
+          <w:r>
+            <w:rPr>
+              <w:rStyle w:val="Zstupntext"/>
+            </w:rPr>
+            <w:t>Klikněte nebo klepněte sem a zadejte text.</w:t>
+          </w:r>
+        </w:p>
+      </w:docPartBody>
+    </w:docPart>
+    <w:docPart>
+      <w:docPartPr>
+        <w:name w:val="68F61DA298D04C26863D3F3CEE0A3789"/>
+        <w:category>
+          <w:name w:val="Obecné"/>
+          <w:gallery w:val="placeholder"/>
+        </w:category>
+        <w:types>
+          <w:type w:val="bbPlcHdr"/>
+        </w:types>
+        <w:behaviors>
+          <w:behavior w:val="content"/>
+        </w:behaviors>
+        <w:guid w:val="{869D1604-51CA-46B3-A80E-4C5C06171657}"/>
+      </w:docPartPr>
+      <w:docPartBody>
+        <w:p>
+          <w:pPr>
+            <w:pStyle w:val="68F61DA298D04C26863D3F3CEE0A3789"/>
+          </w:pPr>
+          <w:r>
+            <w:rPr>
+              <w:rStyle w:val="Zstupntext"/>
+            </w:rPr>
+            <w:t>Klikněte nebo klepněte sem a zadejte text.</w:t>
+          </w:r>
+        </w:p>
+      </w:docPartBody>
+    </w:docPart>
+    <w:docPart>
+      <w:docPartPr>
+        <w:name w:val="DAE48445889B492686042867D3E97ED9"/>
+        <w:category>
+          <w:name w:val="Obecné"/>
+          <w:gallery w:val="placeholder"/>
+        </w:category>
+        <w:types>
+          <w:type w:val="bbPlcHdr"/>
+        </w:types>
+        <w:behaviors>
+          <w:behavior w:val="content"/>
+        </w:behaviors>
+        <w:guid w:val="{E0EE92A9-516B-4A4C-8C7B-3BA5F27C8B7F}"/>
+      </w:docPartPr>
+      <w:docPartBody>
+        <w:p>
+          <w:pPr>
+            <w:pStyle w:val="DAE48445889B492686042867D3E97ED9"/>
+          </w:pPr>
+          <w:r>
+            <w:rPr>
+              <w:rStyle w:val="Zstupntext"/>
+            </w:rPr>
+            <w:t>Klikněte nebo klepněte sem a zadejte text.</w:t>
+          </w:r>
+        </w:p>
+      </w:docPartBody>
+    </w:docPart>
+    <w:docPart>
+      <w:docPartPr>
+        <w:name w:val="607DD84925F54024B3BC3054683D96FE"/>
+        <w:category>
+          <w:name w:val="Obecné"/>
+          <w:gallery w:val="placeholder"/>
+        </w:category>
+        <w:types>
+          <w:type w:val="bbPlcHdr"/>
+        </w:types>
+        <w:behaviors>
+          <w:behavior w:val="content"/>
+        </w:behaviors>
+        <w:guid w:val="{6BB0FBF5-4187-4028-B92F-BB2F1A405AAD}"/>
+      </w:docPartPr>
+      <w:docPartBody>
+        <w:p>
+          <w:pPr>
+            <w:pStyle w:val="607DD84925F54024B3BC3054683D96FE"/>
+          </w:pPr>
+          <w:r>
+            <w:rPr>
+              <w:rStyle w:val="Zstupntext"/>
+            </w:rPr>
+            <w:t>Klikněte nebo klepněte sem a zadejte text.</w:t>
+          </w:r>
+        </w:p>
+      </w:docPartBody>
+    </w:docPart>
+    <w:docPart>
+      <w:docPartPr>
+        <w:name w:val="59CA69BD3F9542A1AA3D0FA47BCEC3DF"/>
+        <w:category>
+          <w:name w:val="Obecné"/>
+          <w:gallery w:val="placeholder"/>
+        </w:category>
+        <w:types>
+          <w:type w:val="bbPlcHdr"/>
+        </w:types>
+        <w:behaviors>
+          <w:behavior w:val="content"/>
+        </w:behaviors>
+        <w:guid w:val="{556D98F7-5927-4580-813B-9857517AE841}"/>
+      </w:docPartPr>
+      <w:docPartBody>
+        <w:p>
+          <w:pPr>
+            <w:pStyle w:val="59CA69BD3F9542A1AA3D0FA47BCEC3DF"/>
+          </w:pPr>
+          <w:r>
+            <w:rPr>
+              <w:rStyle w:val="Zstupntext"/>
+            </w:rPr>
+            <w:t>Klikněte nebo klepněte sem a zadejte text.</w:t>
+          </w:r>
+        </w:p>
+      </w:docPartBody>
+    </w:docPart>
+    <w:docPart>
+      <w:docPartPr>
+        <w:name w:val="1926B4B363C9412FA1EF48E266B9F5CB"/>
+        <w:category>
+          <w:name w:val="Obecné"/>
+          <w:gallery w:val="placeholder"/>
+        </w:category>
+        <w:types>
+          <w:type w:val="bbPlcHdr"/>
+        </w:types>
+        <w:behaviors>
+          <w:behavior w:val="content"/>
+        </w:behaviors>
+        <w:guid w:val="{15DBA0C0-9A0C-4619-811F-4947C78B1C92}"/>
+      </w:docPartPr>
+      <w:docPartBody>
+        <w:p>
+          <w:pPr>
+            <w:pStyle w:val="1926B4B363C9412FA1EF48E266B9F5CB"/>
+          </w:pPr>
+          <w:r>
+            <w:rPr>
+              <w:rStyle w:val="Zstupntext"/>
+            </w:rPr>
+            <w:t>Klikněte nebo klepněte sem a zadejte text.</w:t>
+          </w:r>
+        </w:p>
+      </w:docPartBody>
+    </w:docPart>
+    <w:docPart>
+      <w:docPartPr>
+        <w:name w:val="0FE5C71F47BD4FB0AAF33EC93CBEFD56"/>
+        <w:category>
+          <w:name w:val="Obecné"/>
+          <w:gallery w:val="placeholder"/>
+        </w:category>
+        <w:types>
+          <w:type w:val="bbPlcHdr"/>
+        </w:types>
+        <w:behaviors>
+          <w:behavior w:val="content"/>
+        </w:behaviors>
+        <w:guid w:val="{E50B3CE9-CC80-4702-BF2C-84A22C3B1ADF}"/>
+      </w:docPartPr>
+      <w:docPartBody>
+        <w:p>
+          <w:pPr>
+            <w:pStyle w:val="0FE5C71F47BD4FB0AAF33EC93CBEFD56"/>
+          </w:pPr>
+          <w:r>
+            <w:rPr>
+              <w:rStyle w:val="Zstupntext"/>
+            </w:rPr>
+            <w:t>Klikněte nebo klepněte sem a zadejte text.</w:t>
+          </w:r>
+        </w:p>
+      </w:docPartBody>
+    </w:docPart>
+    <w:docPart>
+      <w:docPartPr>
+        <w:name w:val="B9B894A7237C459F8B53BAABC799F70D"/>
+        <w:category>
+          <w:name w:val="Obecné"/>
+          <w:gallery w:val="placeholder"/>
+        </w:category>
+        <w:types>
+          <w:type w:val="bbPlcHdr"/>
+        </w:types>
+        <w:behaviors>
+          <w:behavior w:val="content"/>
+        </w:behaviors>
+        <w:guid w:val="{CF024FEE-F05F-4003-8F2C-DB083906ABBF}"/>
+      </w:docPartPr>
+      <w:docPartBody>
+        <w:p>
+          <w:pPr>
+            <w:pStyle w:val="B9B894A7237C459F8B53BAABC799F70D"/>
+          </w:pPr>
+          <w:r>
+            <w:rPr>
+              <w:rStyle w:val="Zstupntext"/>
+            </w:rPr>
+            <w:t>Klikněte nebo klepněte sem a zadejte text.</w:t>
+          </w:r>
+        </w:p>
+      </w:docPartBody>
+    </w:docPart>
+    <w:docPart>
+      <w:docPartPr>
+        <w:name w:val="0C26D8DDA9504427A6BC07A171171254"/>
+        <w:category>
+          <w:name w:val="Obecné"/>
+          <w:gallery w:val="placeholder"/>
+        </w:category>
+        <w:types>
+          <w:type w:val="bbPlcHdr"/>
+        </w:types>
+        <w:behaviors>
+          <w:behavior w:val="content"/>
+        </w:behaviors>
+        <w:guid w:val="{CC0AF667-8934-45D6-9B1E-D0BAC437A1A7}"/>
+      </w:docPartPr>
+      <w:docPartBody>
+        <w:p>
+          <w:pPr>
+            <w:pStyle w:val="0C26D8DDA9504427A6BC07A171171254"/>
+          </w:pPr>
           <w:r>
             <w:rPr>
               <w:rStyle w:val="Zstupntext"/>
@@ -9773,6 +13916,8 @@
     <w:rsid w:val="00035DAA"/>
     <w:rsid w:val="00261680"/>
     <w:rsid w:val="002A3615"/>
+    <w:rsid w:val="003157D5"/>
+    <w:rsid w:val="003D05D0"/>
     <w:rsid w:val="006C7219"/>
     <w:rsid w:val="007F37CA"/>
     <w:rsid w:val="008F1562"/>
@@ -10230,7 +14375,7 @@
     <w:basedOn w:val="Standardnpsmoodstavce"/>
     <w:uiPriority w:val="99"/>
     <w:semiHidden/>
-    <w:rsid w:val="00EF6FF2"/>
+    <w:rsid w:val="003157D5"/>
     <w:rPr>
       <w:color w:val="808080"/>
     </w:rPr>
@@ -10238,6 +14383,122 @@
   <w:style w:type="paragraph" w:customStyle="1" w:styleId="BB373666C1704DCBB9293A79E50A4EC9">
     <w:name w:val="BB373666C1704DCBB9293A79E50A4EC9"/>
     <w:rsid w:val="00EF6FF2"/>
+  </w:style>
+  <w:style w:type="paragraph" w:customStyle="1" w:styleId="535341AF60234381AE00F4CBA135D172">
+    <w:name w:val="535341AF60234381AE00F4CBA135D172"/>
+    <w:rsid w:val="003157D5"/>
+  </w:style>
+  <w:style w:type="paragraph" w:customStyle="1" w:styleId="DBDF773B81814567B332788FD9235E12">
+    <w:name w:val="DBDF773B81814567B332788FD9235E12"/>
+    <w:rsid w:val="003157D5"/>
+  </w:style>
+  <w:style w:type="paragraph" w:customStyle="1" w:styleId="0E661FD5423341339D494F7FFF6DB55E">
+    <w:name w:val="0E661FD5423341339D494F7FFF6DB55E"/>
+    <w:rsid w:val="003157D5"/>
+  </w:style>
+  <w:style w:type="paragraph" w:customStyle="1" w:styleId="60875BA00BD24659A6587C9C4FD95A75">
+    <w:name w:val="60875BA00BD24659A6587C9C4FD95A75"/>
+    <w:rsid w:val="003157D5"/>
+  </w:style>
+  <w:style w:type="paragraph" w:customStyle="1" w:styleId="AA044B2DEDEC407CAE9E23C8ED714FCB">
+    <w:name w:val="AA044B2DEDEC407CAE9E23C8ED714FCB"/>
+    <w:rsid w:val="003157D5"/>
+  </w:style>
+  <w:style w:type="paragraph" w:customStyle="1" w:styleId="4DA41001A43A4DB4A499A6494D943713">
+    <w:name w:val="4DA41001A43A4DB4A499A6494D943713"/>
+    <w:rsid w:val="003157D5"/>
+  </w:style>
+  <w:style w:type="paragraph" w:customStyle="1" w:styleId="9765F1F83E1B478FB73F201245BFFA56">
+    <w:name w:val="9765F1F83E1B478FB73F201245BFFA56"/>
+    <w:rsid w:val="003157D5"/>
+  </w:style>
+  <w:style w:type="paragraph" w:customStyle="1" w:styleId="BFEA65A2A58B41288A2329B08D071253">
+    <w:name w:val="BFEA65A2A58B41288A2329B08D071253"/>
+    <w:rsid w:val="003157D5"/>
+  </w:style>
+  <w:style w:type="paragraph" w:customStyle="1" w:styleId="4028A8910A45455492B155B7957363B1">
+    <w:name w:val="4028A8910A45455492B155B7957363B1"/>
+    <w:rsid w:val="003157D5"/>
+  </w:style>
+  <w:style w:type="paragraph" w:customStyle="1" w:styleId="7B3B5A15834644DDAA672B884A1E167D">
+    <w:name w:val="7B3B5A15834644DDAA672B884A1E167D"/>
+    <w:rsid w:val="003157D5"/>
+  </w:style>
+  <w:style w:type="paragraph" w:customStyle="1" w:styleId="D6583E24FA6446809D20DC736AE6C277">
+    <w:name w:val="D6583E24FA6446809D20DC736AE6C277"/>
+    <w:rsid w:val="003157D5"/>
+  </w:style>
+  <w:style w:type="paragraph" w:customStyle="1" w:styleId="8419AC39BB1E49EB9D0F92731E86B72D">
+    <w:name w:val="8419AC39BB1E49EB9D0F92731E86B72D"/>
+    <w:rsid w:val="003157D5"/>
+  </w:style>
+  <w:style w:type="paragraph" w:customStyle="1" w:styleId="508B92F20315489C8BB348F1B21D7ACD">
+    <w:name w:val="508B92F20315489C8BB348F1B21D7ACD"/>
+    <w:rsid w:val="003157D5"/>
+  </w:style>
+  <w:style w:type="paragraph" w:customStyle="1" w:styleId="C1E34354E57A4389BA488F012785A7F6">
+    <w:name w:val="C1E34354E57A4389BA488F012785A7F6"/>
+    <w:rsid w:val="003157D5"/>
+  </w:style>
+  <w:style w:type="paragraph" w:customStyle="1" w:styleId="9ABEF22CE17344FD90FEABE8396F9704">
+    <w:name w:val="9ABEF22CE17344FD90FEABE8396F9704"/>
+    <w:rsid w:val="003157D5"/>
+  </w:style>
+  <w:style w:type="paragraph" w:customStyle="1" w:styleId="AA7047264658457EA98A2A7B69E07060">
+    <w:name w:val="AA7047264658457EA98A2A7B69E07060"/>
+    <w:rsid w:val="003157D5"/>
+  </w:style>
+  <w:style w:type="paragraph" w:customStyle="1" w:styleId="67FC28DB4DFD48888C49639B696951B2">
+    <w:name w:val="67FC28DB4DFD48888C49639B696951B2"/>
+    <w:rsid w:val="003157D5"/>
+  </w:style>
+  <w:style w:type="paragraph" w:customStyle="1" w:styleId="52A844024FB748E39E0F2692B5B94E27">
+    <w:name w:val="52A844024FB748E39E0F2692B5B94E27"/>
+    <w:rsid w:val="003157D5"/>
+  </w:style>
+  <w:style w:type="paragraph" w:customStyle="1" w:styleId="82E9EE4147314DC08235A0799130B911">
+    <w:name w:val="82E9EE4147314DC08235A0799130B911"/>
+    <w:rsid w:val="003157D5"/>
+  </w:style>
+  <w:style w:type="paragraph" w:customStyle="1" w:styleId="B00E304EAC98403CB50C41C48843772E">
+    <w:name w:val="B00E304EAC98403CB50C41C48843772E"/>
+    <w:rsid w:val="003157D5"/>
+  </w:style>
+  <w:style w:type="paragraph" w:customStyle="1" w:styleId="22413ADCA50344E5891817BF427EEC5B">
+    <w:name w:val="22413ADCA50344E5891817BF427EEC5B"/>
+    <w:rsid w:val="003157D5"/>
+  </w:style>
+  <w:style w:type="paragraph" w:customStyle="1" w:styleId="68F61DA298D04C26863D3F3CEE0A3789">
+    <w:name w:val="68F61DA298D04C26863D3F3CEE0A3789"/>
+    <w:rsid w:val="003157D5"/>
+  </w:style>
+  <w:style w:type="paragraph" w:customStyle="1" w:styleId="DAE48445889B492686042867D3E97ED9">
+    <w:name w:val="DAE48445889B492686042867D3E97ED9"/>
+    <w:rsid w:val="003157D5"/>
+  </w:style>
+  <w:style w:type="paragraph" w:customStyle="1" w:styleId="607DD84925F54024B3BC3054683D96FE">
+    <w:name w:val="607DD84925F54024B3BC3054683D96FE"/>
+    <w:rsid w:val="003157D5"/>
+  </w:style>
+  <w:style w:type="paragraph" w:customStyle="1" w:styleId="59CA69BD3F9542A1AA3D0FA47BCEC3DF">
+    <w:name w:val="59CA69BD3F9542A1AA3D0FA47BCEC3DF"/>
+    <w:rsid w:val="003157D5"/>
+  </w:style>
+  <w:style w:type="paragraph" w:customStyle="1" w:styleId="1926B4B363C9412FA1EF48E266B9F5CB">
+    <w:name w:val="1926B4B363C9412FA1EF48E266B9F5CB"/>
+    <w:rsid w:val="003157D5"/>
+  </w:style>
+  <w:style w:type="paragraph" w:customStyle="1" w:styleId="0FE5C71F47BD4FB0AAF33EC93CBEFD56">
+    <w:name w:val="0FE5C71F47BD4FB0AAF33EC93CBEFD56"/>
+    <w:rsid w:val="003157D5"/>
+  </w:style>
+  <w:style w:type="paragraph" w:customStyle="1" w:styleId="B9B894A7237C459F8B53BAABC799F70D">
+    <w:name w:val="B9B894A7237C459F8B53BAABC799F70D"/>
+    <w:rsid w:val="003157D5"/>
+  </w:style>
+  <w:style w:type="paragraph" w:customStyle="1" w:styleId="0C26D8DDA9504427A6BC07A171171254">
+    <w:name w:val="0C26D8DDA9504427A6BC07A171171254"/>
+    <w:rsid w:val="003157D5"/>
   </w:style>
 </w:styles>
 </file>

</xml_diff>

<commit_message>
uvod kap5 ve final
</commit_message>
<xml_diff>
--- a/resersni cast/sablona-bp-tf-jednostranna-2021.docx
+++ b/resersni cast/sablona-bp-tf-jednostranna-2021.docx
@@ -7792,7 +7792,21 @@
         <w:rPr>
           <w:rFonts w:cstheme="minorHAnsi"/>
         </w:rPr>
-        <w:t xml:space="preserve">, ale zajišťuje že program nebude v paměti nechávat data bez reference a spotřebovávat tak zbytečně více paměti, než potřebuje. Z porovnání je vidět, že C# umožňuje snazší implementaci knihovny, jelikož není potřeba importovat </w:t>
+        <w:t xml:space="preserve">, ale zajišťuje že program nebude v paměti nechávat data bez reference a spotřebovávat tak zbytečně více </w:t>
+      </w:r>
+      <w:proofErr w:type="gramStart"/>
+      <w:r>
+        <w:rPr>
+          <w:rFonts w:cstheme="minorHAnsi"/>
+        </w:rPr>
+        <w:t>paměti,</w:t>
+      </w:r>
+      <w:proofErr w:type="gramEnd"/>
+      <w:r>
+        <w:rPr>
+          <w:rFonts w:cstheme="minorHAnsi"/>
+        </w:rPr>
+        <w:t xml:space="preserve"> než potřebuje. Z porovnání je vidět, že C# umožňuje snazší implementaci knihovny, jelikož není potřeba importovat </w:t>
       </w:r>
       <w:r>
         <w:rPr>
@@ -11111,6 +11125,255 @@
     </w:p>
     <w:p>
       <w:pPr>
+        <w:pStyle w:val="Nadpis2"/>
+        <w:ind w:hanging="11"/>
+      </w:pPr>
+      <w:r>
+        <w:t>4.5 shrnutí</w:t>
+      </w:r>
+    </w:p>
+    <w:p>
+      <w:pPr>
+        <w:ind w:left="567" w:firstLine="709"/>
+        <w:jc w:val="both"/>
+      </w:pPr>
+      <w:r>
+        <w:rPr>
+          <w:shd w:val="clear" w:color="auto" w:fill="FFFFFF"/>
+        </w:rPr>
+        <w:t>Toto bylo jen stručné seznámení s nejvíce zastoupenými žánry, ale existuje mnoho dalších, které vnikají například kombinací, či rozšiřováním těchto základních. Jelikož je tato práce zaměřena na RPG, je knihovna plně implementovatelná a neměla by být žádná část, která není pokryta a programátor musí dělat pouze grafickou část, reakce na Eventy a vstupy od hráče, nastavení hodnot a umělou inteligenci NPC. Jelikož většina RPG je současně akční hrou je i pro tento žánr možné využít téměř celou knihovnu bez výrazných úprav logiky. Výjimkou jsou akční hry mezi jejich mechaniky nepatří souboj (např. Blackhole</w:t>
+      </w:r>
+      <w:sdt>
+        <w:sdtPr>
+          <w:rPr>
+            <w:shd w:val="clear" w:color="auto" w:fill="FFFFFF"/>
+          </w:rPr>
+          <w:tag w:val="MENDELEY_CITATION_v3_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"/>
+          <w:id w:val="-68194738"/>
+          <w:placeholder>
+            <w:docPart w:val="870C21944CE342E096DF6DB433F1BE09"/>
+          </w:placeholder>
+        </w:sdtPr>
+        <w:sdtContent>
+          <w:r>
+            <w:rPr>
+              <w:shd w:val="clear" w:color="auto" w:fill="FFFFFF"/>
+            </w:rPr>
+            <w:t>[98]</w:t>
+          </w:r>
+        </w:sdtContent>
+      </w:sdt>
+      <w:r>
+        <w:rPr>
+          <w:shd w:val="clear" w:color="auto" w:fill="FFFFFF"/>
+        </w:rPr>
+        <w:t xml:space="preserve">) nebo neobsahují předměty, protože v takovém případě zůstane velká část knihovny nevyužita. </w:t>
+      </w:r>
+      <w:r>
+        <w:t xml:space="preserve">Pro strategie je z knihovny možné využít třídu </w:t>
+      </w:r>
+      <w:r>
+        <w:rPr>
+          <w:i/>
+          <w:iCs/>
+        </w:rPr>
+        <w:t>Postava</w:t>
+      </w:r>
+      <w:r>
+        <w:t xml:space="preserve"> na jednotky a budovy nebo </w:t>
+      </w:r>
+      <w:r>
+        <w:rPr>
+          <w:i/>
+          <w:iCs/>
+        </w:rPr>
+        <w:t xml:space="preserve">GameManager </w:t>
+      </w:r>
+      <w:r>
+        <w:t>a</w:t>
+      </w:r>
+      <w:r>
+        <w:rPr>
+          <w:i/>
+          <w:iCs/>
+        </w:rPr>
+        <w:t xml:space="preserve"> Chunk</w:t>
+      </w:r>
+      <w:r>
+        <w:t xml:space="preserve"> na generování náhodné mapy. U závodních her lze z knihovny využít </w:t>
+      </w:r>
+      <w:r>
+        <w:rPr>
+          <w:i/>
+          <w:iCs/>
+        </w:rPr>
+        <w:t>StatList</w:t>
+      </w:r>
+      <w:r>
+        <w:t xml:space="preserve"> na vlastnosti vozidla (rychlost, akcelerace, …) a </w:t>
+      </w:r>
+      <w:r>
+        <w:rPr>
+          <w:i/>
+          <w:iCs/>
+        </w:rPr>
+        <w:t>Predmet</w:t>
+      </w:r>
+      <w:r>
+        <w:t xml:space="preserve"> na vylepšení. V přídě her, kde se dá poškodit soupeřův vůz lze použít také </w:t>
+      </w:r>
+      <w:r>
+        <w:rPr>
+          <w:i/>
+          <w:iCs/>
+        </w:rPr>
+        <w:t>Postava</w:t>
+      </w:r>
+      <w:r>
+        <w:t>. Jelikož třídy nejsou určeny na toto využití, obsahují velké množství dat na víc, která budou zbytečně zabírat paměť a je proto lepší vytvořit si vlastní třídy.</w:t>
+      </w:r>
+    </w:p>
+    <w:p/>
+    <w:p/>
+    <w:p>
+      <w:pPr>
+        <w:rPr>
+          <w:rStyle w:val="Nadpis1Char"/>
+        </w:rPr>
+      </w:pPr>
+      <w:bookmarkStart w:id="45" w:name="_Toc76031550"/>
+      <w:bookmarkStart w:id="46" w:name="_Toc127546715"/>
+      <w:r>
+        <w:rPr>
+          <w:rStyle w:val="Nadpis1Char"/>
+        </w:rPr>
+        <w:lastRenderedPageBreak/>
+        <w:t>5. Grafické výstupy aplikací</w:t>
+      </w:r>
+      <w:bookmarkEnd w:id="45"/>
+      <w:bookmarkEnd w:id="46"/>
+    </w:p>
+    <w:p>
+      <w:pPr>
+        <w:ind w:firstLine="709"/>
+        <w:jc w:val="both"/>
+      </w:pPr>
+      <w:r>
+        <w:t xml:space="preserve">Programy ke komunikaci s uživateli potřebují uživatelské rozhraní. U nejjednodušších her se může jednat o konzoli, ale pro většinu her pouhé psaní nestačí a potřebují grafické prostředí neboli </w:t>
+      </w:r>
+      <w:r>
+        <w:t xml:space="preserve">GUI. Na </w:t>
+      </w:r>
+      <w:r>
+        <w:fldChar w:fldCharType="begin"/>
+      </w:r>
+      <w:r>
+        <w:instrText xml:space="preserve"> REF _Ref130405352 \h </w:instrText>
+      </w:r>
+      <w:r>
+        <w:fldChar w:fldCharType="separate"/>
+      </w:r>
+      <w:r>
+        <w:t xml:space="preserve">Obr. </w:t>
+      </w:r>
+      <w:r>
+        <w:rPr>
+          <w:noProof/>
+        </w:rPr>
+        <w:t>3</w:t>
+      </w:r>
+      <w:r>
+        <w:fldChar w:fldCharType="end"/>
+      </w:r>
+      <w:r>
+        <w:fldChar w:fldCharType="begin"/>
+      </w:r>
+      <w:r>
+        <w:instrText xml:space="preserve"> REF _Ref86178372 \h </w:instrText>
+      </w:r>
+      <w:r>
+        <w:instrText xml:space="preserve"> \* MERGEFORMAT </w:instrText>
+      </w:r>
+      <w:r>
+        <w:fldChar w:fldCharType="separate"/>
+      </w:r>
+      <w:r>
+        <w:fldChar w:fldCharType="end"/>
+      </w:r>
+      <w:r>
+        <w:t xml:space="preserve"> </w:t>
+      </w:r>
+      <w:r>
+        <w:t xml:space="preserve">jsou v několika bodech shrnuté rozdíly </w:t>
+      </w:r>
+      <w:r>
+        <w:t xml:space="preserve">UI pro </w:t>
+      </w:r>
+      <w:r>
+        <w:t>.NET, které jsou níže rozvinuty.</w:t>
+      </w:r>
+    </w:p>
+    <w:p>
+      <w:pPr>
+        <w:keepNext/>
+      </w:pPr>
+      <w:r>
+        <w:rPr>
+          <w:noProof/>
+        </w:rPr>
+        <w:drawing>
+          <wp:inline distT="0" distB="0" distL="0" distR="0" wp14:anchorId="277FC1C0" wp14:editId="3C94A218">
+            <wp:extent cx="5580380" cy="3137118"/>
+            <wp:effectExtent l="0" t="0" r="1270" b="6350"/>
+            <wp:docPr id="6" name="Obrázek 6"/>
+            <wp:cNvGraphicFramePr>
+              <a:graphicFrameLocks xmlns:a="http://schemas.openxmlformats.org/drawingml/2006/main" noChangeAspect="1"/>
+            </wp:cNvGraphicFramePr>
+            <a:graphic xmlns:a="http://schemas.openxmlformats.org/drawingml/2006/main">
+              <a:graphicData uri="http://schemas.openxmlformats.org/drawingml/2006/picture">
+                <pic:pic xmlns:pic="http://schemas.openxmlformats.org/drawingml/2006/picture">
+                  <pic:nvPicPr>
+                    <pic:cNvPr id="0" name="Picture 1"/>
+                    <pic:cNvPicPr>
+                      <a:picLocks noChangeAspect="1" noChangeArrowheads="1"/>
+                    </pic:cNvPicPr>
+                  </pic:nvPicPr>
+                  <pic:blipFill>
+                    <a:blip r:embed="rId16">
+                      <a:extLst>
+                        <a:ext uri="{28A0092B-C50C-407E-A947-70E740481C1C}">
+                          <a14:useLocalDpi xmlns:a14="http://schemas.microsoft.com/office/drawing/2010/main" val="0"/>
+                        </a:ext>
+                      </a:extLst>
+                    </a:blip>
+                    <a:srcRect/>
+                    <a:stretch>
+                      <a:fillRect/>
+                    </a:stretch>
+                  </pic:blipFill>
+                  <pic:spPr bwMode="auto">
+                    <a:xfrm>
+                      <a:off x="0" y="0"/>
+                      <a:ext cx="5580380" cy="3137118"/>
+                    </a:xfrm>
+                    <a:prstGeom prst="rect">
+                      <a:avLst/>
+                    </a:prstGeom>
+                    <a:noFill/>
+                    <a:ln>
+                      <a:noFill/>
+                    </a:ln>
+                  </pic:spPr>
+                </pic:pic>
+              </a:graphicData>
+            </a:graphic>
+          </wp:inline>
+        </w:drawing>
+      </w:r>
+    </w:p>
+    <w:p>
+      <w:pPr>
+        <w:pStyle w:val="Titulek"/>
         <w:rPr>
           <w:b/>
           <w:kern w:val="32"/>
@@ -11118,16 +11381,82 @@
           <w:szCs w:val="32"/>
         </w:rPr>
       </w:pPr>
-      <w:bookmarkStart w:id="45" w:name="_Toc76031550"/>
-      <w:bookmarkStart w:id="46" w:name="_Toc127546715"/>
-      <w:r>
-        <w:rPr>
-          <w:rStyle w:val="Nadpis1Char"/>
-        </w:rPr>
-        <w:t>5. Grafické výstupy aplikací</w:t>
-      </w:r>
-      <w:bookmarkEnd w:id="45"/>
-      <w:bookmarkEnd w:id="46"/>
+      <w:bookmarkStart w:id="47" w:name="_Ref130405352"/>
+      <w:r>
+        <w:t xml:space="preserve">Obr. </w:t>
+      </w:r>
+      <w:r>
+        <w:fldChar w:fldCharType="begin"/>
+      </w:r>
+      <w:r>
+        <w:instrText xml:space="preserve"> SEQ Obrázek \* ARABIC </w:instrText>
+      </w:r>
+      <w:r>
+        <w:fldChar w:fldCharType="separate"/>
+      </w:r>
+      <w:r>
+        <w:rPr>
+          <w:noProof/>
+        </w:rPr>
+        <w:t>3</w:t>
+      </w:r>
+      <w:r>
+        <w:fldChar w:fldCharType="end"/>
+      </w:r>
+      <w:bookmarkEnd w:id="47"/>
+      <w:r>
+        <w:t xml:space="preserve"> </w:t>
+      </w:r>
+      <w:r>
+        <w:t xml:space="preserve">srovnání </w:t>
+      </w:r>
+      <w:r>
+        <w:t xml:space="preserve">Windows </w:t>
+      </w:r>
+      <w:r>
+        <w:t>UI</w:t>
+      </w:r>
+      <w:sdt>
+        <w:sdtPr>
+          <w:rPr>
+            <w:i w:val="0"/>
+            <w:color w:val="000000"/>
+          </w:rPr>
+          <w:tag w:val="MENDELEY_CITATION_v3_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"/>
+          <w:id w:val="645089753"/>
+          <w:placeholder>
+            <w:docPart w:val="7DF897AB0F284A658E3561C998A60AAD"/>
+          </w:placeholder>
+        </w:sdtPr>
+        <w:sdtContent>
+          <w:r>
+            <w:rPr>
+              <w:i w:val="0"/>
+              <w:color w:val="000000"/>
+            </w:rPr>
+            <w:t>[99]</w:t>
+          </w:r>
+        </w:sdtContent>
+      </w:sdt>
+    </w:p>
+    <w:p>
+      <w:pPr>
+        <w:pStyle w:val="Nadpis2"/>
+        <w:ind w:left="1416"/>
+        <w:rPr>
+          <w:rFonts w:ascii="Times New Roman" w:hAnsi="Times New Roman" w:cs="Times New Roman"/>
+        </w:rPr>
+      </w:pPr>
+      <w:bookmarkStart w:id="48" w:name="_Toc76031551"/>
+      <w:bookmarkStart w:id="49" w:name="_Toc127546716"/>
+      <w:r>
+        <w:rPr>
+          <w:rFonts w:ascii="Times New Roman" w:hAnsi="Times New Roman" w:cs="Times New Roman"/>
+        </w:rPr>
+        <w:t>5.1 konzolová aplikace</w:t>
+      </w:r>
+      <w:bookmarkEnd w:id="48"/>
+      <w:bookmarkEnd w:id="49"/>
     </w:p>
     <w:p>
       <w:pPr>
@@ -11141,65 +11470,37 @@
     <w:p>
       <w:pPr>
         <w:pStyle w:val="Nadpis2"/>
-        <w:ind w:left="1416"/>
+        <w:ind w:left="708" w:firstLine="708"/>
         <w:rPr>
           <w:rFonts w:ascii="Times New Roman" w:hAnsi="Times New Roman" w:cs="Times New Roman"/>
         </w:rPr>
       </w:pPr>
-      <w:bookmarkStart w:id="47" w:name="_Toc76031551"/>
-      <w:bookmarkStart w:id="48" w:name="_Toc127546716"/>
+      <w:bookmarkStart w:id="50" w:name="_Toc76031552"/>
+      <w:bookmarkStart w:id="51" w:name="_Toc127546717"/>
       <w:r>
         <w:rPr>
           <w:rFonts w:ascii="Times New Roman" w:hAnsi="Times New Roman" w:cs="Times New Roman"/>
         </w:rPr>
-        <w:t>5.1 konzolová aplikace</w:t>
-      </w:r>
-      <w:bookmarkEnd w:id="47"/>
-      <w:bookmarkEnd w:id="48"/>
+        <w:t>5.2 okenní aplikace</w:t>
+      </w:r>
+      <w:bookmarkEnd w:id="50"/>
+      <w:bookmarkEnd w:id="51"/>
     </w:p>
     <w:p>
       <w:pPr>
         <w:ind w:firstLine="567"/>
         <w:jc w:val="both"/>
       </w:pPr>
-      <w:r>
-        <w:t>Te</w:t>
-      </w:r>
-    </w:p>
-    <w:p>
-      <w:pPr>
-        <w:pStyle w:val="Nadpis2"/>
-        <w:ind w:left="708" w:firstLine="708"/>
-        <w:rPr>
-          <w:rFonts w:ascii="Times New Roman" w:hAnsi="Times New Roman" w:cs="Times New Roman"/>
-        </w:rPr>
-      </w:pPr>
-      <w:bookmarkStart w:id="49" w:name="_Toc76031552"/>
-      <w:bookmarkStart w:id="50" w:name="_Toc127546717"/>
-      <w:r>
-        <w:rPr>
-          <w:rFonts w:ascii="Times New Roman" w:hAnsi="Times New Roman" w:cs="Times New Roman"/>
-        </w:rPr>
-        <w:t>5.2 okenní aplikace</w:t>
-      </w:r>
-      <w:bookmarkEnd w:id="49"/>
-      <w:bookmarkEnd w:id="50"/>
     </w:p>
     <w:p>
       <w:pPr>
         <w:ind w:firstLine="567"/>
         <w:jc w:val="both"/>
       </w:pPr>
-    </w:p>
-    <w:p>
-      <w:pPr>
-        <w:ind w:firstLine="567"/>
-        <w:jc w:val="both"/>
-      </w:pPr>
       <w:r>
         <w:t>Te</w:t>
       </w:r>
-      <w:bookmarkStart w:id="51" w:name="_Toc76031553"/>
+      <w:bookmarkStart w:id="52" w:name="_Toc76031553"/>
     </w:p>
     <w:p>
       <w:pPr>
@@ -11210,15 +11511,15 @@
         </w:numPr>
         <w:ind w:left="1429" w:firstLine="698"/>
       </w:pPr>
-      <w:bookmarkStart w:id="52" w:name="_Toc127546718"/>
+      <w:bookmarkStart w:id="53" w:name="_Toc127546718"/>
       <w:r>
         <w:rPr>
           <w:shd w:val="clear" w:color="auto" w:fill="FFFFFF"/>
         </w:rPr>
         <w:t>5.2.1 WinForm</w:t>
       </w:r>
-      <w:bookmarkEnd w:id="51"/>
       <w:bookmarkEnd w:id="52"/>
+      <w:bookmarkEnd w:id="53"/>
     </w:p>
     <w:p>
       <w:r>
@@ -11237,16 +11538,17 @@
           <w:shd w:val="clear" w:color="auto" w:fill="FFFFFF"/>
         </w:rPr>
       </w:pPr>
-      <w:bookmarkStart w:id="53" w:name="_Toc76031554"/>
-      <w:bookmarkStart w:id="54" w:name="_Toc127546719"/>
+      <w:bookmarkStart w:id="54" w:name="_Toc76031554"/>
+      <w:bookmarkStart w:id="55" w:name="_Toc127546719"/>
       <w:r>
         <w:rPr>
           <w:shd w:val="clear" w:color="auto" w:fill="FFFFFF"/>
         </w:rPr>
+        <w:lastRenderedPageBreak/>
         <w:t>5.2.2 WPF</w:t>
       </w:r>
-      <w:bookmarkEnd w:id="53"/>
       <w:bookmarkEnd w:id="54"/>
+      <w:bookmarkEnd w:id="55"/>
     </w:p>
     <w:p>
       <w:r>
@@ -11254,7 +11556,7 @@
       </w:r>
     </w:p>
     <w:p>
-      <w:bookmarkStart w:id="55" w:name="_Toc76031562"/>
+      <w:bookmarkStart w:id="56" w:name="_Toc76031562"/>
     </w:p>
     <w:p>
       <w:pPr>
@@ -11262,15 +11564,15 @@
           <w:rStyle w:val="Nadpis1Char"/>
         </w:rPr>
       </w:pPr>
-      <w:bookmarkStart w:id="56" w:name="_Toc127546720"/>
+      <w:bookmarkStart w:id="57" w:name="_Toc127546720"/>
       <w:r>
         <w:rPr>
           <w:rStyle w:val="Nadpis1Char"/>
         </w:rPr>
         <w:t>6. Návrh aplikačního modelu</w:t>
       </w:r>
-      <w:bookmarkEnd w:id="55"/>
       <w:bookmarkEnd w:id="56"/>
+      <w:bookmarkEnd w:id="57"/>
     </w:p>
     <w:p>
       <w:pPr>
@@ -11285,7 +11587,6 @@
     </w:p>
     <w:p>
       <w:r>
-        <w:lastRenderedPageBreak/>
         <w:t>Te</w:t>
       </w:r>
     </w:p>
@@ -11301,16 +11602,16 @@
       </w:pPr>
     </w:p>
     <w:p>
-      <w:bookmarkStart w:id="57" w:name="_Toc76031563"/>
-      <w:bookmarkStart w:id="58" w:name="_Toc127546721"/>
+      <w:bookmarkStart w:id="58" w:name="_Toc76031563"/>
+      <w:bookmarkStart w:id="59" w:name="_Toc127546721"/>
       <w:r>
         <w:rPr>
           <w:rStyle w:val="Nadpis1Char"/>
         </w:rPr>
         <w:t>7. Návrh vzorového řešení</w:t>
       </w:r>
-      <w:bookmarkEnd w:id="57"/>
       <w:bookmarkEnd w:id="58"/>
+      <w:bookmarkEnd w:id="59"/>
     </w:p>
     <w:p/>
     <w:p>
@@ -11325,16 +11626,16 @@
           <w:rStyle w:val="Nadpis1Char"/>
         </w:rPr>
       </w:pPr>
-      <w:bookmarkStart w:id="59" w:name="_Toc76031564"/>
-      <w:bookmarkStart w:id="60" w:name="_Toc127546722"/>
+      <w:bookmarkStart w:id="60" w:name="_Toc76031564"/>
+      <w:bookmarkStart w:id="61" w:name="_Toc127546722"/>
       <w:r>
         <w:rPr>
           <w:rStyle w:val="Nadpis1Char"/>
         </w:rPr>
         <w:t>8. Zhodnocení realizace aplikace</w:t>
       </w:r>
-      <w:bookmarkEnd w:id="59"/>
       <w:bookmarkEnd w:id="60"/>
+      <w:bookmarkEnd w:id="61"/>
     </w:p>
     <w:p/>
     <w:p>
@@ -11348,18 +11649,18 @@
         <w:pStyle w:val="Nadpis1"/>
         <w:ind w:left="0"/>
       </w:pPr>
-      <w:bookmarkStart w:id="61" w:name="_Toc127546723"/>
+      <w:bookmarkStart w:id="62" w:name="_Toc127546723"/>
       <w:r>
         <w:t>9. Závěr</w:t>
       </w:r>
-      <w:bookmarkEnd w:id="61"/>
+      <w:bookmarkEnd w:id="62"/>
     </w:p>
     <w:p>
       <w:pPr>
         <w:ind w:left="578"/>
         <w:jc w:val="both"/>
         <w:sectPr>
-          <w:footerReference w:type="default" r:id="rId16"/>
+          <w:footerReference w:type="default" r:id="rId17"/>
           <w:pgSz w:w="11907" w:h="16839" w:code="9"/>
           <w:pgMar w:top="1701" w:right="1134" w:bottom="1418" w:left="1985" w:header="709" w:footer="709" w:gutter="0"/>
           <w:pgNumType w:start="1"/>
@@ -11388,11 +11689,11 @@
       <w:pPr>
         <w:pStyle w:val="Nadpis1"/>
       </w:pPr>
-      <w:bookmarkStart w:id="62" w:name="_Toc127546724"/>
+      <w:bookmarkStart w:id="63" w:name="_Toc127546724"/>
       <w:r>
         <w:t>Seznam použitých zdrojů</w:t>
       </w:r>
-      <w:bookmarkEnd w:id="62"/>
+      <w:bookmarkEnd w:id="63"/>
     </w:p>
     <w:sdt>
       <w:sdtPr>
@@ -11446,8 +11747,17 @@
               <w:i/>
               <w:iCs/>
             </w:rPr>
-            <w:t>Programming Paradigms - Computerphile</w:t>
-          </w:r>
+            <w:t xml:space="preserve">Programming </w:t>
+          </w:r>
+          <w:proofErr w:type="gramStart"/>
+          <w:r>
+            <w:rPr>
+              <w:i/>
+              <w:iCs/>
+            </w:rPr>
+            <w:t>Paradigms - Computerphile</w:t>
+          </w:r>
+          <w:proofErr w:type="gramEnd"/>
           <w:r>
             <w:t xml:space="preserve"> [online]. 2013 [vid. 2021-03-29]. Dostupné z: https://www.youtube.com/watch?v=sqV3pL5x8PI</w:t>
           </w:r>
@@ -11495,7 +11805,23 @@
               <w:i/>
               <w:iCs/>
             </w:rPr>
-            <w:t>Intro to Object Oriented Programming - Crash Course - YouTube</w:t>
+            <w:t xml:space="preserve">Intro to Object Oriented </w:t>
+          </w:r>
+          <w:proofErr w:type="gramStart"/>
+          <w:r>
+            <w:rPr>
+              <w:i/>
+              <w:iCs/>
+            </w:rPr>
+            <w:t>Programming - Crash</w:t>
+          </w:r>
+          <w:proofErr w:type="gramEnd"/>
+          <w:r>
+            <w:rPr>
+              <w:i/>
+              <w:iCs/>
+            </w:rPr>
+            <w:t xml:space="preserve"> Course - YouTube</w:t>
           </w:r>
           <w:r>
             <w:t xml:space="preserve"> [online]. 2020 [vid. 2021-07-04]. Dostupné z: https://www.youtube.com/watch?v=SiBw7os-_zI</w:t>
@@ -11833,8 +12159,17 @@
               <w:i/>
               <w:iCs/>
             </w:rPr>
-            <w:t>Difference between Methods and Functions in JavaScript - GeeksforGeeks</w:t>
-          </w:r>
+            <w:t xml:space="preserve">Difference between Methods and Functions in </w:t>
+          </w:r>
+          <w:proofErr w:type="gramStart"/>
+          <w:r>
+            <w:rPr>
+              <w:i/>
+              <w:iCs/>
+            </w:rPr>
+            <w:t>JavaScript - GeeksforGeeks</w:t>
+          </w:r>
+          <w:proofErr w:type="gramEnd"/>
           <w:r>
             <w:t xml:space="preserve"> [online]. [vid. 2021-07-22]. Dostupné z: https://www.geeksforgeeks.org/difference-between-methods-and-functions-in-javascript/</w:t>
           </w:r>
@@ -11982,7 +12317,23 @@
               <w:i/>
               <w:iCs/>
             </w:rPr>
-            <w:t>Garbage collection impacts to Java performance - IBM Documentation</w:t>
+            <w:t xml:space="preserve">Garbage collection impacts to Java </w:t>
+          </w:r>
+          <w:proofErr w:type="gramStart"/>
+          <w:r>
+            <w:rPr>
+              <w:i/>
+              <w:iCs/>
+            </w:rPr>
+            <w:t>performance - IBM</w:t>
+          </w:r>
+          <w:proofErr w:type="gramEnd"/>
+          <w:r>
+            <w:rPr>
+              <w:i/>
+              <w:iCs/>
+            </w:rPr>
+            <w:t xml:space="preserve"> Documentation</w:t>
           </w:r>
           <w:r>
             <w:t xml:space="preserve"> [online]. [vid. 2021-07-21]. Dostupné </w:t>
@@ -12036,8 +12387,17 @@
               <w:i/>
               <w:iCs/>
             </w:rPr>
-            <w:t>java.awt (Java Platform SE 7 )</w:t>
-          </w:r>
+            <w:t xml:space="preserve">java.awt (Java Platform SE </w:t>
+          </w:r>
+          <w:proofErr w:type="gramStart"/>
+          <w:r>
+            <w:rPr>
+              <w:i/>
+              <w:iCs/>
+            </w:rPr>
+            <w:t>7 )</w:t>
+          </w:r>
+          <w:proofErr w:type="gramEnd"/>
           <w:r>
             <w:t xml:space="preserve"> [online]. [vid. 2021-07-26]. Dostupné z: https://docs.oracle.com/javase/7/docs/api/java/awt/package-summary.html</w:t>
           </w:r>
@@ -12056,12 +12416,21 @@
             <w:tab/>
             <w:t xml:space="preserve">DOCS.ORACLE.COM. </w:t>
           </w:r>
+          <w:proofErr w:type="gramStart"/>
           <w:r>
             <w:rPr>
               <w:i/>
               <w:iCs/>
             </w:rPr>
-            <w:t>javax.swing (Java Platform SE 7 )</w:t>
+            <w:t>javax.swing</w:t>
+          </w:r>
+          <w:proofErr w:type="gramEnd"/>
+          <w:r>
+            <w:rPr>
+              <w:i/>
+              <w:iCs/>
+            </w:rPr>
+            <w:t xml:space="preserve"> (Java Platform SE 7 )</w:t>
           </w:r>
           <w:r>
             <w:t xml:space="preserve"> [online]. [vid. 2021-07-26]. Dostupné z: https://docs.oracle.com/javase/7/docs/api/javax/swing/package-summary.html</w:t>
@@ -12111,7 +12480,23 @@
               <w:i/>
               <w:iCs/>
             </w:rPr>
-            <w:t>A Tour of C# - C# Guide | Microsoft Docs</w:t>
+            <w:t xml:space="preserve">A Tour of </w:t>
+          </w:r>
+          <w:proofErr w:type="gramStart"/>
+          <w:r>
+            <w:rPr>
+              <w:i/>
+              <w:iCs/>
+            </w:rPr>
+            <w:t>C# - C#</w:t>
+          </w:r>
+          <w:proofErr w:type="gramEnd"/>
+          <w:r>
+            <w:rPr>
+              <w:i/>
+              <w:iCs/>
+            </w:rPr>
+            <w:t xml:space="preserve"> Guide | Microsoft Docs</w:t>
           </w:r>
           <w:r>
             <w:t xml:space="preserve"> [online]. [vid. 2021-07-23]. Dostupné z: https://docs.microsoft.com/en-us/dotnet/csharp/tour-of-csharp/</w:t>
@@ -12125,8 +12510,13 @@
             <w:divId w:val="289828323"/>
           </w:pPr>
           <w:r>
-            <w:t>[30] .</w:t>
-          </w:r>
+            <w:t>[30</w:t>
+          </w:r>
+          <w:proofErr w:type="gramStart"/>
+          <w:r>
+            <w:t>] .</w:t>
+          </w:r>
+          <w:proofErr w:type="gramEnd"/>
           <w:r>
             <w:tab/>
           </w:r>
@@ -12159,7 +12549,23 @@
               <w:i/>
               <w:iCs/>
             </w:rPr>
-            <w:t>ReadyToRun deployment overview - .NET | Microsoft Learn</w:t>
+            <w:t xml:space="preserve">ReadyToRun deployment </w:t>
+          </w:r>
+          <w:proofErr w:type="gramStart"/>
+          <w:r>
+            <w:rPr>
+              <w:i/>
+              <w:iCs/>
+            </w:rPr>
+            <w:t>overview - .NET</w:t>
+          </w:r>
+          <w:proofErr w:type="gramEnd"/>
+          <w:r>
+            <w:rPr>
+              <w:i/>
+              <w:iCs/>
+            </w:rPr>
+            <w:t xml:space="preserve"> | Microsoft Learn</w:t>
           </w:r>
           <w:r>
             <w:t xml:space="preserve"> [online]. [vid. 2023-02-07]. Dostupné z: https://learn.microsoft.com/en-us/dotnet/core/deploying/ready-to-run</w:t>
@@ -12177,7 +12583,15 @@
           </w:r>
           <w:r>
             <w:tab/>
-            <w:t>RICHARD LANDER. Conversation about crossgen2 - .NET Blog. .</w:t>
+            <w:t xml:space="preserve">RICHARD LANDER. Conversation about </w:t>
+          </w:r>
+          <w:proofErr w:type="gramStart"/>
+          <w:r>
+            <w:t>crossgen2 - .NET</w:t>
+          </w:r>
+          <w:proofErr w:type="gramEnd"/>
+          <w:r>
+            <w:t xml:space="preserve"> Blog. .</w:t>
           </w:r>
           <w:r>
             <w:rPr>
@@ -12329,12 +12743,21 @@
           <w:r>
             <w:tab/>
           </w:r>
+          <w:proofErr w:type="gramStart"/>
           <w:r>
             <w:rPr>
               <w:i/>
               <w:iCs/>
             </w:rPr>
-            <w:t>VisualMicro - Arduino IDE For Visual Studio</w:t>
+            <w:t>VisualMicro - Arduino</w:t>
+          </w:r>
+          <w:proofErr w:type="gramEnd"/>
+          <w:r>
+            <w:rPr>
+              <w:i/>
+              <w:iCs/>
+            </w:rPr>
+            <w:t xml:space="preserve"> IDE For Visual Studio</w:t>
           </w:r>
           <w:r>
             <w:t xml:space="preserve"> [online]. [vid. 2021-07-23]. Dostupné z: https://www.visualmicro.com/#</w:t>
@@ -12348,8 +12771,13 @@
             <w:divId w:val="1824614253"/>
           </w:pPr>
           <w:r>
-            <w:t>[39] .</w:t>
-          </w:r>
+            <w:t>[39</w:t>
+          </w:r>
+          <w:proofErr w:type="gramStart"/>
+          <w:r>
+            <w:t>] .</w:t>
+          </w:r>
+          <w:proofErr w:type="gramEnd"/>
           <w:r>
             <w:tab/>
           </w:r>
@@ -12358,7 +12786,23 @@
               <w:i/>
               <w:iCs/>
             </w:rPr>
-            <w:t>NET nanoFramework VS2019 Extension - Visual Studio Marketplace</w:t>
+            <w:t xml:space="preserve">NET nanoFramework VS2019 </w:t>
+          </w:r>
+          <w:proofErr w:type="gramStart"/>
+          <w:r>
+            <w:rPr>
+              <w:i/>
+              <w:iCs/>
+            </w:rPr>
+            <w:t>Extension - Visual</w:t>
+          </w:r>
+          <w:proofErr w:type="gramEnd"/>
+          <w:r>
+            <w:rPr>
+              <w:i/>
+              <w:iCs/>
+            </w:rPr>
+            <w:t xml:space="preserve"> Studio Marketplace</w:t>
           </w:r>
           <w:r>
             <w:t xml:space="preserve"> [online]. [vid. 2021-07-23]. Dostupné z: https://marketplace.visualstudio.com/items?itemName=nanoframework.nanoFramework-VS2019-Extension</w:t>
@@ -12382,8 +12826,17 @@
               <w:i/>
               <w:iCs/>
             </w:rPr>
-            <w:t>C# | Method Overloading - GeeksforGeeks</w:t>
-          </w:r>
+            <w:t xml:space="preserve">C# | Method </w:t>
+          </w:r>
+          <w:proofErr w:type="gramStart"/>
+          <w:r>
+            <w:rPr>
+              <w:i/>
+              <w:iCs/>
+            </w:rPr>
+            <w:t>Overloading - GeeksforGeeks</w:t>
+          </w:r>
+          <w:proofErr w:type="gramEnd"/>
           <w:r>
             <w:t xml:space="preserve"> [online]. [vid. 2021-07-23]. Dostupné z: https://www.geeksforgeeks.org/c-sharp-method-overloading/</w:t>
           </w:r>
@@ -12503,12 +12956,21 @@
             <w:tab/>
             <w:t xml:space="preserve">DOCS.MICROSOFT.COM. </w:t>
           </w:r>
+          <w:proofErr w:type="gramStart"/>
           <w:r>
             <w:rPr>
               <w:i/>
               <w:iCs/>
             </w:rPr>
-            <w:t>Delegates - C# Programming Guide | Microsoft Docs</w:t>
+            <w:t>Delegates - C#</w:t>
+          </w:r>
+          <w:proofErr w:type="gramEnd"/>
+          <w:r>
+            <w:rPr>
+              <w:i/>
+              <w:iCs/>
+            </w:rPr>
+            <w:t xml:space="preserve"> Programming Guide | Microsoft Docs</w:t>
           </w:r>
           <w:r>
             <w:t xml:space="preserve"> [online]. [vid. 2021-07-25]. Dostupné z: https://docs.microsoft.com/en-us/dotnet/csharp/programming-guide/delegates/</w:t>
@@ -12583,7 +13045,23 @@
               <w:i/>
               <w:iCs/>
             </w:rPr>
-            <w:t>out parameter modifier - C# Reference | Microsoft Docs</w:t>
+            <w:t xml:space="preserve">out parameter </w:t>
+          </w:r>
+          <w:proofErr w:type="gramStart"/>
+          <w:r>
+            <w:rPr>
+              <w:i/>
+              <w:iCs/>
+            </w:rPr>
+            <w:t>modifier - C#</w:t>
+          </w:r>
+          <w:proofErr w:type="gramEnd"/>
+          <w:r>
+            <w:rPr>
+              <w:i/>
+              <w:iCs/>
+            </w:rPr>
+            <w:t xml:space="preserve"> Reference | Microsoft Docs</w:t>
           </w:r>
           <w:r>
             <w:t xml:space="preserve"> [online]. [vid. 2021-07-23]. Dostupné z: https://docs.microsoft.com/en-us/dotnet/csharp/language-reference/keywords/out-parameter-modifier</w:t>
@@ -12603,12 +13081,21 @@
             <w:tab/>
             <w:t xml:space="preserve">DOCS.MICROSOFT.COM. </w:t>
           </w:r>
+          <w:proofErr w:type="gramStart"/>
           <w:r>
             <w:rPr>
               <w:i/>
               <w:iCs/>
             </w:rPr>
-            <w:t>Properties - C# Programming Guide | Microsoft Docs</w:t>
+            <w:t>Properties - C#</w:t>
+          </w:r>
+          <w:proofErr w:type="gramEnd"/>
+          <w:r>
+            <w:rPr>
+              <w:i/>
+              <w:iCs/>
+            </w:rPr>
+            <w:t xml:space="preserve"> Programming Guide | Microsoft Docs</w:t>
           </w:r>
           <w:r>
             <w:t xml:space="preserve"> [online]. [vid. 2021-07-23]. Dostupné z: https://docs.microsoft.com/en-us/dotnet/csharp/programming-guide/classes-and-structs/properties</w:t>
@@ -12633,7 +13120,23 @@
               <w:i/>
               <w:iCs/>
             </w:rPr>
-            <w:t>Partial Classes and Methods - C# Programming Guide | Microsoft Docs</w:t>
+            <w:t xml:space="preserve">Partial Classes and </w:t>
+          </w:r>
+          <w:proofErr w:type="gramStart"/>
+          <w:r>
+            <w:rPr>
+              <w:i/>
+              <w:iCs/>
+            </w:rPr>
+            <w:t>Methods - C#</w:t>
+          </w:r>
+          <w:proofErr w:type="gramEnd"/>
+          <w:r>
+            <w:rPr>
+              <w:i/>
+              <w:iCs/>
+            </w:rPr>
+            <w:t xml:space="preserve"> Programming Guide | Microsoft Docs</w:t>
           </w:r>
           <w:r>
             <w:t xml:space="preserve"> [online]. [vid. 2021-07-24]. Dostupné z: https://docs.microsoft.com/en-us/dotnet/csharp/programming-guide/classes-and-structs/partial-classes-and-methods</w:t>
@@ -12661,7 +13164,15 @@
             <w:t>Event handling in native C++</w:t>
           </w:r>
           <w:r>
-            <w:t xml:space="preserve"> [online]. [vid. 2021-06-06]. Dostupné z: https://docs.microsoft.com/en-us/cpp/cpp/event-handling-in-native-cpp?view=msvc-160#:~:text= Event handling in native C%2B%2B  1,you use the intrinsic function __hook... More</w:t>
+            <w:t xml:space="preserve"> [online]. [vid. 2021-06-06]. Dostupné z: https://docs.microsoft.com/en-us/cpp/cpp/event-handling-in-native-cpp?view=msvc-160#:~:text= Event handling in native C%2B%2</w:t>
+          </w:r>
+          <w:proofErr w:type="gramStart"/>
+          <w:r>
+            <w:t>B  1</w:t>
+          </w:r>
+          <w:proofErr w:type="gramEnd"/>
+          <w:r>
+            <w:t>,you use the intrinsic function __hook... More</w:t>
           </w:r>
         </w:p>
         <w:p>
@@ -12732,7 +13243,23 @@
               <w:i/>
               <w:iCs/>
             </w:rPr>
-            <w:t>Hra na PC Assassins Creed Odyssey - PC DIGITAL | Hra na PC na Alza.cz</w:t>
+            <w:t xml:space="preserve">Hra na PC Assassins Creed </w:t>
+          </w:r>
+          <w:proofErr w:type="gramStart"/>
+          <w:r>
+            <w:rPr>
+              <w:i/>
+              <w:iCs/>
+            </w:rPr>
+            <w:t>Odyssey - PC</w:t>
+          </w:r>
+          <w:proofErr w:type="gramEnd"/>
+          <w:r>
+            <w:rPr>
+              <w:i/>
+              <w:iCs/>
+            </w:rPr>
+            <w:t xml:space="preserve"> DIGITAL | Hra na PC na Alza.cz</w:t>
           </w:r>
           <w:r>
             <w:t xml:space="preserve"> [online]. [vid. 2021-08-24]. Dostupné z: https://www.alza.cz/media/assassins-creed-odyssey-pc-digital-d6222907.htm?o=3</w:t>
@@ -12757,7 +13284,23 @@
               <w:i/>
               <w:iCs/>
             </w:rPr>
-            <w:t>Ušetřete 75% na produktu Assassin’s Creed® Odyssey ve službě Steam</w:t>
+            <w:t xml:space="preserve">Ušetřete </w:t>
+          </w:r>
+          <w:proofErr w:type="gramStart"/>
+          <w:r>
+            <w:rPr>
+              <w:i/>
+              <w:iCs/>
+            </w:rPr>
+            <w:t>75%</w:t>
+          </w:r>
+          <w:proofErr w:type="gramEnd"/>
+          <w:r>
+            <w:rPr>
+              <w:i/>
+              <w:iCs/>
+            </w:rPr>
+            <w:t xml:space="preserve"> na produktu Assassin’s Creed® Odyssey ve službě Steam</w:t>
           </w:r>
           <w:r>
             <w:t xml:space="preserve"> [online]. [vid. 2021-08-24]. Dostupné z: https://store.steampowered.com/app/812140/Assassins_Creed_Odyssey/</w:t>
@@ -12781,7 +13324,23 @@
               <w:i/>
               <w:iCs/>
             </w:rPr>
-            <w:t>Assassin’s Creed Odyssey | Download and Buy Today - Epic Games Store</w:t>
+            <w:t xml:space="preserve">Assassin’s Creed Odyssey | Download and Buy </w:t>
+          </w:r>
+          <w:proofErr w:type="gramStart"/>
+          <w:r>
+            <w:rPr>
+              <w:i/>
+              <w:iCs/>
+            </w:rPr>
+            <w:t>Today - Epic</w:t>
+          </w:r>
+          <w:proofErr w:type="gramEnd"/>
+          <w:r>
+            <w:rPr>
+              <w:i/>
+              <w:iCs/>
+            </w:rPr>
+            <w:t xml:space="preserve"> Games Store</w:t>
           </w:r>
           <w:r>
             <w:t xml:space="preserve"> [online]. [vid. 2021-08-24]. Dostupné z: https://www.epicgames.com/store/en-US/p/assassins-creed-odyssey</w:t>
@@ -12853,7 +13412,23 @@
               <w:i/>
               <w:iCs/>
             </w:rPr>
-            <w:t>Hra na PC Baldur’s Gate II Enhanced Edition - PC DIGITAL | Hra na PC na Alza.cz</w:t>
+            <w:t xml:space="preserve">Hra na PC Baldur’s Gate II Enhanced </w:t>
+          </w:r>
+          <w:proofErr w:type="gramStart"/>
+          <w:r>
+            <w:rPr>
+              <w:i/>
+              <w:iCs/>
+            </w:rPr>
+            <w:t>Edition - PC</w:t>
+          </w:r>
+          <w:proofErr w:type="gramEnd"/>
+          <w:r>
+            <w:rPr>
+              <w:i/>
+              <w:iCs/>
+            </w:rPr>
+            <w:t xml:space="preserve"> DIGITAL | Hra na PC na Alza.cz</w:t>
           </w:r>
           <w:r>
             <w:t xml:space="preserve"> [online]. [vid. 2021-08-26]. Dostupné z: https://www.alza.cz/media/baldurs-gate-ii-enhanced-edition-pc-digital-d5866684.htm</w:t>
@@ -12877,7 +13452,23 @@
               <w:i/>
               <w:iCs/>
             </w:rPr>
-            <w:t>Hra na PC Heroes of Might &amp; Magic III - HD Edtion (PC) DIGITAL | Hra na PC na Alza.cz</w:t>
+            <w:t xml:space="preserve">Hra na PC Heroes of Might &amp; Magic </w:t>
+          </w:r>
+          <w:proofErr w:type="gramStart"/>
+          <w:r>
+            <w:rPr>
+              <w:i/>
+              <w:iCs/>
+            </w:rPr>
+            <w:t>III - HD</w:t>
+          </w:r>
+          <w:proofErr w:type="gramEnd"/>
+          <w:r>
+            <w:rPr>
+              <w:i/>
+              <w:iCs/>
+            </w:rPr>
+            <w:t xml:space="preserve"> Edtion (PC) DIGITAL | Hra na PC na Alza.cz</w:t>
           </w:r>
           <w:r>
             <w:t xml:space="preserve"> [online]. [vid. 2021-08-26]. Dostupné z: https://www.alza.cz/media/heroes-of-might-magic-iii-hd-edtion-pc-digital-d5346604.htm</w:t>
@@ -12901,7 +13492,23 @@
               <w:i/>
               <w:iCs/>
             </w:rPr>
-            <w:t>Might &amp; Magic Heroes 3 | Download and Buy Today - Epic Games Store</w:t>
+            <w:t xml:space="preserve">Might &amp; Magic Heroes 3 | Download and Buy </w:t>
+          </w:r>
+          <w:proofErr w:type="gramStart"/>
+          <w:r>
+            <w:rPr>
+              <w:i/>
+              <w:iCs/>
+            </w:rPr>
+            <w:t>Today - Epic</w:t>
+          </w:r>
+          <w:proofErr w:type="gramEnd"/>
+          <w:r>
+            <w:rPr>
+              <w:i/>
+              <w:iCs/>
+            </w:rPr>
+            <w:t xml:space="preserve"> Games Store</w:t>
           </w:r>
           <w:r>
             <w:t xml:space="preserve"> [online]. [vid. 2021-08-26]. Dostupné z: https://www.epicgames.com/store/en-US/p/might-and-magic-heroes-3</w:t>
@@ -12925,7 +13532,23 @@
               <w:i/>
               <w:iCs/>
             </w:rPr>
-            <w:t>Heroes® of Might &amp; Magic® III - HD Edition ve službě Steam</w:t>
+            <w:t xml:space="preserve">Heroes® of Might &amp; Magic® </w:t>
+          </w:r>
+          <w:proofErr w:type="gramStart"/>
+          <w:r>
+            <w:rPr>
+              <w:i/>
+              <w:iCs/>
+            </w:rPr>
+            <w:t>III - HD</w:t>
+          </w:r>
+          <w:proofErr w:type="gramEnd"/>
+          <w:r>
+            <w:rPr>
+              <w:i/>
+              <w:iCs/>
+            </w:rPr>
+            <w:t xml:space="preserve"> Edition ve službě Steam</w:t>
           </w:r>
           <w:r>
             <w:t xml:space="preserve"> [online]. [vid. 2021-08-26]. Dostupné z: https://store.steampowered.com/app/297000/Heroes_of_Might__Magic_III__HD_Edition/</w:t>
@@ -12977,12 +13600,12 @@
       <w:r>
         <w:br w:type="page"/>
       </w:r>
-      <w:bookmarkStart w:id="63" w:name="_Toc127546725"/>
+      <w:bookmarkStart w:id="64" w:name="_Toc127546725"/>
       <w:r>
         <w:lastRenderedPageBreak/>
         <w:t>Přílohy</w:t>
       </w:r>
-      <w:bookmarkEnd w:id="63"/>
+      <w:bookmarkEnd w:id="64"/>
     </w:p>
     <w:p>
       <w:pPr>
@@ -13003,7 +13626,7 @@
       </w:pPr>
     </w:p>
     <w:sectPr>
-      <w:headerReference w:type="default" r:id="rId17"/>
+      <w:headerReference w:type="default" r:id="rId18"/>
       <w:type w:val="continuous"/>
       <w:pgSz w:w="11907" w:h="16839" w:code="9"/>
       <w:pgMar w:top="1418" w:right="851" w:bottom="1418" w:left="1985" w:header="709" w:footer="709" w:gutter="0"/>
@@ -18972,6 +19595,64 @@
         </w:p>
       </w:docPartBody>
     </w:docPart>
+    <w:docPart>
+      <w:docPartPr>
+        <w:name w:val="870C21944CE342E096DF6DB433F1BE09"/>
+        <w:category>
+          <w:name w:val="Obecné"/>
+          <w:gallery w:val="placeholder"/>
+        </w:category>
+        <w:types>
+          <w:type w:val="bbPlcHdr"/>
+        </w:types>
+        <w:behaviors>
+          <w:behavior w:val="content"/>
+        </w:behaviors>
+        <w:guid w:val="{941F63EB-E9C9-4DCF-A885-2806857E3A12}"/>
+      </w:docPartPr>
+      <w:docPartBody>
+        <w:p>
+          <w:pPr>
+            <w:pStyle w:val="870C21944CE342E096DF6DB433F1BE09"/>
+          </w:pPr>
+          <w:r>
+            <w:rPr>
+              <w:rStyle w:val="Zstupntext"/>
+            </w:rPr>
+            <w:t>Klikněte nebo klepněte sem a zadejte text.</w:t>
+          </w:r>
+        </w:p>
+      </w:docPartBody>
+    </w:docPart>
+    <w:docPart>
+      <w:docPartPr>
+        <w:name w:val="7DF897AB0F284A658E3561C998A60AAD"/>
+        <w:category>
+          <w:name w:val="Obecné"/>
+          <w:gallery w:val="placeholder"/>
+        </w:category>
+        <w:types>
+          <w:type w:val="bbPlcHdr"/>
+        </w:types>
+        <w:behaviors>
+          <w:behavior w:val="content"/>
+        </w:behaviors>
+        <w:guid w:val="{845A7EBF-7FFB-4095-B40B-17D2660BC863}"/>
+      </w:docPartPr>
+      <w:docPartBody>
+        <w:p>
+          <w:pPr>
+            <w:pStyle w:val="7DF897AB0F284A658E3561C998A60AAD"/>
+          </w:pPr>
+          <w:r>
+            <w:rPr>
+              <w:rStyle w:val="Zstupntext"/>
+            </w:rPr>
+            <w:t>Klikněte nebo klepněte sem a zadejte text.</w:t>
+          </w:r>
+        </w:p>
+      </w:docPartBody>
+    </w:docPart>
   </w:docParts>
 </w:glossaryDocument>
 </file>
@@ -19066,7 +19747,6 @@
     <w:rsid w:val="00261680"/>
     <w:rsid w:val="002A3615"/>
     <w:rsid w:val="003157D5"/>
-    <w:rsid w:val="003A0B55"/>
     <w:rsid w:val="004605F5"/>
     <w:rsid w:val="004C790F"/>
     <w:rsid w:val="0061776D"/>
@@ -19075,6 +19755,7 @@
     <w:rsid w:val="006C7219"/>
     <w:rsid w:val="007F37CA"/>
     <w:rsid w:val="008F1562"/>
+    <w:rsid w:val="00CA64A8"/>
     <w:rsid w:val="00CB72C9"/>
     <w:rsid w:val="00EF6FF2"/>
     <w:rsid w:val="00F66F40"/>
@@ -19708,6 +20389,18 @@
     <w:name w:val="92909134458B48C680E72A4D1532D34F"/>
     <w:rsid w:val="0061776D"/>
   </w:style>
+  <w:style w:type="paragraph" w:customStyle="1" w:styleId="B64456930B5142E58C8678FC51CFAB57">
+    <w:name w:val="B64456930B5142E58C8678FC51CFAB57"/>
+    <w:rsid w:val="0061776D"/>
+  </w:style>
+  <w:style w:type="paragraph" w:customStyle="1" w:styleId="870C21944CE342E096DF6DB433F1BE09">
+    <w:name w:val="870C21944CE342E096DF6DB433F1BE09"/>
+    <w:rsid w:val="0061776D"/>
+  </w:style>
+  <w:style w:type="paragraph" w:customStyle="1" w:styleId="7DF897AB0F284A658E3561C998A60AAD">
+    <w:name w:val="7DF897AB0F284A658E3561C998A60AAD"/>
+    <w:rsid w:val="0061776D"/>
+  </w:style>
 </w:styles>
 </file>
 

</xml_diff>

<commit_message>
pevné mezery v tab2
</commit_message>
<xml_diff>
--- a/resersni cast/sablona-bp-tf-jednostranna-2021.docx
+++ b/resersni cast/sablona-bp-tf-jednostranna-2021.docx
@@ -9482,16 +9482,16 @@
         <w:tblLook w:val="04A0" w:firstRow="1" w:lastRow="0" w:firstColumn="1" w:lastColumn="0" w:noHBand="0" w:noVBand="1"/>
       </w:tblPr>
       <w:tblGrid>
-        <w:gridCol w:w="2694"/>
-        <w:gridCol w:w="2552"/>
-        <w:gridCol w:w="1417"/>
-        <w:gridCol w:w="1418"/>
-        <w:gridCol w:w="1559"/>
+        <w:gridCol w:w="3022"/>
+        <w:gridCol w:w="2310"/>
+        <w:gridCol w:w="1484"/>
+        <w:gridCol w:w="1317"/>
+        <w:gridCol w:w="1507"/>
       </w:tblGrid>
       <w:tr>
         <w:tc>
           <w:tcPr>
-            <w:tcW w:w="2694" w:type="dxa"/>
+            <w:tcW w:w="3022" w:type="dxa"/>
           </w:tcPr>
           <w:p>
             <w:pPr>
@@ -9514,7 +9514,7 @@
         </w:tc>
         <w:tc>
           <w:tcPr>
-            <w:tcW w:w="2552" w:type="dxa"/>
+            <w:tcW w:w="2224" w:type="dxa"/>
           </w:tcPr>
           <w:p>
             <w:pPr>
@@ -9539,7 +9539,7 @@
         </w:tc>
         <w:tc>
           <w:tcPr>
-            <w:tcW w:w="1417" w:type="dxa"/>
+            <w:tcW w:w="1541" w:type="dxa"/>
           </w:tcPr>
           <w:p>
             <w:pPr>
@@ -9582,7 +9582,7 @@
         </w:tc>
         <w:tc>
           <w:tcPr>
-            <w:tcW w:w="1418" w:type="dxa"/>
+            <w:tcW w:w="1336" w:type="dxa"/>
           </w:tcPr>
           <w:p>
             <w:pPr>
@@ -9607,7 +9607,7 @@
         </w:tc>
         <w:tc>
           <w:tcPr>
-            <w:tcW w:w="1559" w:type="dxa"/>
+            <w:tcW w:w="1517" w:type="dxa"/>
           </w:tcPr>
           <w:p>
             <w:pPr>
@@ -9632,7 +9632,7 @@
       <w:tr>
         <w:tc>
           <w:tcPr>
-            <w:tcW w:w="2694" w:type="dxa"/>
+            <w:tcW w:w="3022" w:type="dxa"/>
           </w:tcPr>
           <w:p>
             <w:pPr>
@@ -9653,7 +9653,7 @@
               <w:rPr>
                 <w:rFonts w:cstheme="minorHAnsi"/>
               </w:rPr>
-              <w:t xml:space="preserve"> </w:t>
+              <w:t> </w:t>
             </w:r>
             <w:proofErr w:type="spellStart"/>
             <w:r>
@@ -9667,13 +9667,19 @@
               <w:rPr>
                 <w:rFonts w:cstheme="minorHAnsi"/>
               </w:rPr>
-              <w:t xml:space="preserve"> Odyssey</w:t>
+              <w:t> </w:t>
+            </w:r>
+            <w:r>
+              <w:rPr>
+                <w:rFonts w:cstheme="minorHAnsi"/>
+              </w:rPr>
+              <w:t>Odyssey</w:t>
             </w:r>
           </w:p>
         </w:tc>
         <w:tc>
           <w:tcPr>
-            <w:tcW w:w="2552" w:type="dxa"/>
+            <w:tcW w:w="2224" w:type="dxa"/>
           </w:tcPr>
           <w:p>
             <w:pPr>
@@ -9686,13 +9692,77 @@
               <w:rPr>
                 <w:rFonts w:cstheme="minorHAnsi"/>
               </w:rPr>
-              <w:t>S otevřeným světem, RPG, S asasíny, Akční</w:t>
+              <w:t>S</w:t>
+            </w:r>
+            <w:r>
+              <w:rPr>
+                <w:rFonts w:cstheme="minorHAnsi"/>
+              </w:rPr>
+              <w:t> </w:t>
+            </w:r>
+            <w:r>
+              <w:rPr>
+                <w:rFonts w:cstheme="minorHAnsi"/>
+              </w:rPr>
+              <w:t>otevřeným</w:t>
+            </w:r>
+            <w:r>
+              <w:rPr>
+                <w:rFonts w:cstheme="minorHAnsi"/>
+              </w:rPr>
+              <w:t> </w:t>
+            </w:r>
+            <w:r>
+              <w:rPr>
+                <w:rFonts w:cstheme="minorHAnsi"/>
+              </w:rPr>
+              <w:t xml:space="preserve">světem, RPG, </w:t>
+            </w:r>
+          </w:p>
+          <w:p>
+            <w:pPr>
+              <w:jc w:val="both"/>
+              <w:rPr>
+                <w:rFonts w:cstheme="minorHAnsi"/>
+              </w:rPr>
+            </w:pPr>
+            <w:r>
+              <w:rPr>
+                <w:rFonts w:cstheme="minorHAnsi"/>
+              </w:rPr>
+              <w:t>S</w:t>
+            </w:r>
+            <w:r>
+              <w:rPr>
+                <w:rFonts w:cstheme="minorHAnsi"/>
+              </w:rPr>
+              <w:t> </w:t>
+            </w:r>
+            <w:r>
+              <w:rPr>
+                <w:rFonts w:cstheme="minorHAnsi"/>
+              </w:rPr>
+              <w:t xml:space="preserve">asasíny, </w:t>
+            </w:r>
+          </w:p>
+          <w:p>
+            <w:pPr>
+              <w:jc w:val="both"/>
+              <w:rPr>
+                <w:rFonts w:cstheme="minorHAnsi"/>
+              </w:rPr>
+            </w:pPr>
+            <w:r>
+              <w:rPr>
+                <w:rFonts w:cstheme="minorHAnsi"/>
+              </w:rPr>
+              <w:t>Akční</w:t>
             </w:r>
           </w:p>
         </w:tc>
         <w:tc>
           <w:tcPr>
-            <w:tcW w:w="1417" w:type="dxa"/>
+            <w:tcW w:w="1541" w:type="dxa"/>
           </w:tcPr>
           <w:p>
             <w:pPr>
@@ -9705,13 +9775,27 @@
               <w:rPr>
                 <w:rFonts w:cstheme="minorHAnsi"/>
               </w:rPr>
-              <w:t>Akční, RPG</w:t>
+              <w:t xml:space="preserve">Akční, </w:t>
+            </w:r>
+          </w:p>
+          <w:p>
+            <w:pPr>
+              <w:jc w:val="both"/>
+              <w:rPr>
+                <w:rFonts w:cstheme="minorHAnsi"/>
+              </w:rPr>
+            </w:pPr>
+            <w:r>
+              <w:rPr>
+                <w:rFonts w:cstheme="minorHAnsi"/>
+              </w:rPr>
+              <w:t>RPG</w:t>
             </w:r>
           </w:p>
         </w:tc>
         <w:tc>
           <w:tcPr>
-            <w:tcW w:w="1418" w:type="dxa"/>
+            <w:tcW w:w="1336" w:type="dxa"/>
           </w:tcPr>
           <w:p>
             <w:pPr>
@@ -9738,7 +9822,7 @@
         </w:tc>
         <w:tc>
           <w:tcPr>
-            <w:tcW w:w="1559" w:type="dxa"/>
+            <w:tcW w:w="1517" w:type="dxa"/>
           </w:tcPr>
           <w:p>
             <w:pPr>
@@ -9773,7 +9857,7 @@
       <w:tr>
         <w:tc>
           <w:tcPr>
-            <w:tcW w:w="2694" w:type="dxa"/>
+            <w:tcW w:w="3022" w:type="dxa"/>
           </w:tcPr>
           <w:p>
             <w:pPr>
@@ -9794,7 +9878,7 @@
               <w:rPr>
                 <w:rFonts w:cstheme="minorHAnsi"/>
               </w:rPr>
-              <w:t xml:space="preserve"> </w:t>
+              <w:t> </w:t>
             </w:r>
             <w:proofErr w:type="spellStart"/>
             <w:r>
@@ -9808,13 +9892,19 @@
               <w:rPr>
                 <w:rFonts w:cstheme="minorHAnsi"/>
               </w:rPr>
-              <w:t xml:space="preserve"> II</w:t>
+              <w:t> </w:t>
+            </w:r>
+            <w:r>
+              <w:rPr>
+                <w:rFonts w:cstheme="minorHAnsi"/>
+              </w:rPr>
+              <w:t>II</w:t>
             </w:r>
           </w:p>
         </w:tc>
         <w:tc>
           <w:tcPr>
-            <w:tcW w:w="2552" w:type="dxa"/>
+            <w:tcW w:w="2224" w:type="dxa"/>
           </w:tcPr>
           <w:p>
             <w:pPr>
@@ -9831,6 +9921,15 @@
               </w:rPr>
               <w:t xml:space="preserve">RPG, </w:t>
             </w:r>
+          </w:p>
+          <w:p>
+            <w:pPr>
+              <w:jc w:val="both"/>
+              <w:rPr>
+                <w:rFonts w:cstheme="minorHAnsi"/>
+                <w:lang w:val="en-US"/>
+              </w:rPr>
+            </w:pPr>
             <w:proofErr w:type="spellStart"/>
             <w:r>
               <w:rPr>
@@ -9845,13 +9944,57 @@
                 <w:rFonts w:cstheme="minorHAnsi"/>
                 <w:lang w:val="en-US"/>
               </w:rPr>
-              <w:t>, Fantasy, Dungeons &amp; Dragons</w:t>
+              <w:t xml:space="preserve">, </w:t>
+            </w:r>
+          </w:p>
+          <w:p>
+            <w:pPr>
+              <w:jc w:val="both"/>
+              <w:rPr>
+                <w:rFonts w:cstheme="minorHAnsi"/>
+                <w:lang w:val="en-US"/>
+              </w:rPr>
+            </w:pPr>
+            <w:r>
+              <w:rPr>
+                <w:rFonts w:cstheme="minorHAnsi"/>
+                <w:lang w:val="en-US"/>
+              </w:rPr>
+              <w:t>Fantasy, Dungeons</w:t>
+            </w:r>
+            <w:r>
+              <w:rPr>
+                <w:rFonts w:cstheme="minorHAnsi"/>
+                <w:lang w:val="en-US"/>
+              </w:rPr>
+              <w:t> </w:t>
+            </w:r>
+            <w:r>
+              <w:rPr>
+                <w:rFonts w:cstheme="minorHAnsi"/>
+                <w:lang w:val="en-US"/>
+              </w:rPr>
+              <w:t>&amp;</w:t>
+            </w:r>
+            <w:r>
+              <w:rPr>
+                <w:rFonts w:cstheme="minorHAnsi"/>
+                <w:lang w:val="en-US"/>
+              </w:rPr>
+              <w:t> </w:t>
+            </w:r>
+            <w:r>
+              <w:rPr>
+                <w:rFonts w:cstheme="minorHAnsi"/>
+                <w:lang w:val="en-US"/>
+              </w:rPr>
+              <w:t>Dragons</w:t>
             </w:r>
           </w:p>
         </w:tc>
         <w:tc>
           <w:tcPr>
-            <w:tcW w:w="1417" w:type="dxa"/>
+            <w:tcW w:w="1541" w:type="dxa"/>
           </w:tcPr>
           <w:p>
             <w:pPr>
@@ -9870,7 +10013,7 @@
         </w:tc>
         <w:tc>
           <w:tcPr>
-            <w:tcW w:w="1418" w:type="dxa"/>
+            <w:tcW w:w="1336" w:type="dxa"/>
           </w:tcPr>
           <w:p>
             <w:pPr>
@@ -9889,7 +10032,7 @@
         </w:tc>
         <w:tc>
           <w:tcPr>
-            <w:tcW w:w="1559" w:type="dxa"/>
+            <w:tcW w:w="1517" w:type="dxa"/>
           </w:tcPr>
           <w:p>
             <w:pPr>
@@ -9913,7 +10056,7 @@
       <w:tr>
         <w:tc>
           <w:tcPr>
-            <w:tcW w:w="2694" w:type="dxa"/>
+            <w:tcW w:w="3022" w:type="dxa"/>
           </w:tcPr>
           <w:p>
             <w:pPr>
@@ -9927,6 +10070,7 @@
               <w:rPr>
                 <w:rFonts w:cstheme="minorHAnsi"/>
               </w:rPr>
+              <w:lastRenderedPageBreak/>
               <w:t>Heroes</w:t>
             </w:r>
             <w:proofErr w:type="spellEnd"/>
@@ -9934,7 +10078,7 @@
               <w:rPr>
                 <w:rFonts w:cstheme="minorHAnsi"/>
               </w:rPr>
-              <w:t xml:space="preserve"> </w:t>
+              <w:t> </w:t>
             </w:r>
             <w:proofErr w:type="spellStart"/>
             <w:r>
@@ -9948,7 +10092,7 @@
               <w:rPr>
                 <w:rFonts w:cstheme="minorHAnsi"/>
               </w:rPr>
-              <w:t xml:space="preserve"> </w:t>
+              <w:t> </w:t>
             </w:r>
             <w:proofErr w:type="spellStart"/>
             <w:r>
@@ -9962,7 +10106,19 @@
               <w:rPr>
                 <w:rFonts w:cstheme="minorHAnsi"/>
               </w:rPr>
-              <w:t xml:space="preserve"> &amp; </w:t>
+              <w:t> </w:t>
+            </w:r>
+            <w:r>
+              <w:rPr>
+                <w:rFonts w:cstheme="minorHAnsi"/>
+              </w:rPr>
+              <w:t>&amp;</w:t>
+            </w:r>
+            <w:r>
+              <w:rPr>
+                <w:rFonts w:cstheme="minorHAnsi"/>
+              </w:rPr>
+              <w:t> </w:t>
             </w:r>
             <w:proofErr w:type="spellStart"/>
             <w:r>
@@ -9976,13 +10132,19 @@
               <w:rPr>
                 <w:rFonts w:cstheme="minorHAnsi"/>
               </w:rPr>
-              <w:t xml:space="preserve"> III</w:t>
+              <w:t> </w:t>
+            </w:r>
+            <w:r>
+              <w:rPr>
+                <w:rFonts w:cstheme="minorHAnsi"/>
+              </w:rPr>
+              <w:t>III</w:t>
             </w:r>
           </w:p>
         </w:tc>
         <w:tc>
           <w:tcPr>
-            <w:tcW w:w="2552" w:type="dxa"/>
+            <w:tcW w:w="2224" w:type="dxa"/>
           </w:tcPr>
           <w:p>
             <w:pPr>
@@ -10038,7 +10200,7 @@
                 <w:rFonts w:cstheme="minorHAnsi"/>
                 <w:lang w:val="en-US"/>
               </w:rPr>
-              <w:t xml:space="preserve"> </w:t>
+              <w:t> </w:t>
             </w:r>
             <w:proofErr w:type="spellStart"/>
             <w:r>
@@ -10060,7 +10222,7 @@
         </w:tc>
         <w:tc>
           <w:tcPr>
-            <w:tcW w:w="1417" w:type="dxa"/>
+            <w:tcW w:w="1541" w:type="dxa"/>
           </w:tcPr>
           <w:p>
             <w:pPr>
@@ -10079,7 +10241,7 @@
         </w:tc>
         <w:tc>
           <w:tcPr>
-            <w:tcW w:w="1418" w:type="dxa"/>
+            <w:tcW w:w="1336" w:type="dxa"/>
           </w:tcPr>
           <w:p>
             <w:pPr>
@@ -10098,7 +10260,7 @@
         </w:tc>
         <w:tc>
           <w:tcPr>
-            <w:tcW w:w="1559" w:type="dxa"/>
+            <w:tcW w:w="1517" w:type="dxa"/>
           </w:tcPr>
           <w:p>
             <w:pPr>
@@ -10243,7 +10405,6 @@
         <w:rPr>
           <w:rFonts w:ascii="Times New Roman" w:hAnsi="Times New Roman" w:cs="Times New Roman"/>
         </w:rPr>
-        <w:lastRenderedPageBreak/>
         <w:t>4.1 RPG</w:t>
       </w:r>
       <w:bookmarkEnd w:id="37"/>
@@ -10562,7 +10723,14 @@
         <w:rPr>
           <w:shd w:val="clear" w:color="auto" w:fill="FFFFFF"/>
         </w:rPr>
-        <w:t xml:space="preserve">reagují. Hry využívající tyto dva prvky se označují jako nelineární, nebo západní RPG, což je opak JRPG (Japan RPG), které jsou lineární a kladou důraz hlavně na vyprávění předem daného příběhu (např. </w:t>
+        <w:t xml:space="preserve">reagují. </w:t>
+      </w:r>
+      <w:r>
+        <w:rPr>
+          <w:shd w:val="clear" w:color="auto" w:fill="FFFFFF"/>
+        </w:rPr>
+        <w:lastRenderedPageBreak/>
+        <w:t xml:space="preserve">Hry využívající tyto dva prvky se označují jako nelineární, nebo západní RPG, což je opak JRPG (Japan RPG), které jsou lineární a kladou důraz hlavně na vyprávění předem daného příběhu (např. </w:t>
       </w:r>
       <w:r>
         <w:rPr>
@@ -10627,14 +10795,7 @@
         <w:rPr>
           <w:shd w:val="clear" w:color="auto" w:fill="FFFFFF"/>
         </w:rPr>
-        <w:t xml:space="preserve"> Multiplayer Online RPG), kde na velkých mapách hraje současně tisíce hráčů, kteří mohou navzájem komunikovat, </w:t>
-      </w:r>
-      <w:r>
-        <w:rPr>
-          <w:shd w:val="clear" w:color="auto" w:fill="FFFFFF"/>
-        </w:rPr>
-        <w:lastRenderedPageBreak/>
-        <w:t>pomáhat si, obchodovat, bojovat v </w:t>
+        <w:t xml:space="preserve"> Multiplayer Online RPG), kde na velkých mapách hraje současně tisíce hráčů, kteří mohou navzájem komunikovat, pomáhat si, obchodovat, bojovat v </w:t>
       </w:r>
       <w:proofErr w:type="spellStart"/>
       <w:r>
@@ -11391,7 +11552,11 @@
         </w:sdtContent>
       </w:sdt>
       <w:r>
-        <w:t>. Druhé je podle zaměření</w:t>
+        <w:t xml:space="preserve">. Druhé je podle </w:t>
+      </w:r>
+      <w:r>
+        <w:lastRenderedPageBreak/>
+        <w:t>zaměření</w:t>
       </w:r>
       <w:r>
         <w:t>,</w:t>
@@ -11424,11 +11589,7 @@
         <w:t xml:space="preserve">. V budovatelských </w:t>
       </w:r>
       <w:r>
-        <w:t xml:space="preserve">se hráč stává starostou města či manažerem (např. zábavního parku, přepravní společnosti či nemocnice) a jeho </w:t>
-      </w:r>
-      <w:r>
-        <w:lastRenderedPageBreak/>
-        <w:t xml:space="preserve">úkolem je </w:t>
+        <w:t xml:space="preserve">se hráč stává starostou města či manažerem (např. zábavního parku, přepravní společnosti či nemocnice) a jeho úkolem je </w:t>
       </w:r>
       <w:r>
         <w:t xml:space="preserve">vyřešit logistiku, zajistit zisk na další rozvoj </w:t>
@@ -11881,7 +12042,11 @@
         <w:t>Postava</w:t>
       </w:r>
       <w:r>
-        <w:t>. Jelikož třídy nejsou určeny na toto využití, obsahují velké množství dat na víc, která budou zbytečně zabírat paměť a je proto lepší vytvořit si vlastní třídy.</w:t>
+        <w:t xml:space="preserve">. Jelikož třídy nejsou určeny na </w:t>
+      </w:r>
+      <w:r>
+        <w:lastRenderedPageBreak/>
+        <w:t>toto využití, obsahují velké množství dat na víc, která budou zbytečně zabírat paměť a je proto lepší vytvořit si vlastní třídy.</w:t>
       </w:r>
     </w:p>
     <w:p/>
@@ -11898,7 +12063,6 @@
         <w:rPr>
           <w:rStyle w:val="Nadpis1Char"/>
         </w:rPr>
-        <w:lastRenderedPageBreak/>
         <w:t>5. Grafické výstupy aplikací</w:t>
       </w:r>
       <w:bookmarkEnd w:id="45"/>
@@ -12174,6 +12338,7 @@
         <w:rPr>
           <w:rFonts w:ascii="Times New Roman" w:hAnsi="Times New Roman" w:cs="Times New Roman"/>
         </w:rPr>
+        <w:lastRenderedPageBreak/>
         <w:t>5.2 okenní aplikace</w:t>
       </w:r>
       <w:bookmarkEnd w:id="50"/>
@@ -12209,7 +12374,6 @@
         <w:rPr>
           <w:shd w:val="clear" w:color="auto" w:fill="FFFFFF"/>
         </w:rPr>
-        <w:lastRenderedPageBreak/>
         <w:t>5.2.1 WinForm</w:t>
       </w:r>
       <w:bookmarkEnd w:id="52"/>
@@ -26022,10 +26186,10 @@
     <w:rsid w:val="0065283F"/>
     <w:rsid w:val="006A6B5D"/>
     <w:rsid w:val="006C7219"/>
-    <w:rsid w:val="006F1EC0"/>
     <w:rsid w:val="007F37CA"/>
     <w:rsid w:val="008F1562"/>
     <w:rsid w:val="00CB72C9"/>
+    <w:rsid w:val="00E73D21"/>
     <w:rsid w:val="00EF6FF2"/>
     <w:rsid w:val="00F66F40"/>
   </w:rsids>

</xml_diff>

<commit_message>
mezi u citací až k 5.1
</commit_message>
<xml_diff>
--- a/resersni cast/sablona-bp-tf-jednostranna-2021.docx
+++ b/resersni cast/sablona-bp-tf-jednostranna-2021.docx
@@ -6036,49 +6036,7 @@
           <w:color w:val="000000" w:themeColor="text1"/>
           <w:shd w:val="clear" w:color="auto" w:fill="FFFFFF"/>
         </w:rPr>
-        <w:t>Stejně jako u C++ je zde možné využívat přetěžování metod, ale signaturu tvoří kromě parametrů i návratový typ, avšak oproti C++ a C# Java neumí přetěžovat operátory</w:t>
-      </w:r>
-      <w:r>
-        <w:rPr>
-          <w:rFonts w:cstheme="minorHAnsi"/>
-          <w:color w:val="000000" w:themeColor="text1"/>
-          <w:shd w:val="clear" w:color="auto" w:fill="FFFFFF"/>
-        </w:rPr>
-        <w:t xml:space="preserve"> </w:t>
-      </w:r>
-      <w:sdt>
-        <w:sdtPr>
-          <w:rPr>
-            <w:color w:val="000000"/>
-            <w:shd w:val="clear" w:color="auto" w:fill="FFFFFF"/>
-          </w:rPr>
-          <w:tag w:val="MENDELEY_CITATION_v3_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"/>
-          <w:id w:val="-1070726391"/>
-          <w:placeholder>
-            <w:docPart w:val="C1E34354E57A4389BA488F012785A7F6"/>
-          </w:placeholder>
-        </w:sdtPr>
-        <w:sdtEndPr>
-          <w:rPr>
-            <w:shd w:val="clear" w:color="auto" w:fill="auto"/>
-          </w:rPr>
-        </w:sdtEndPr>
-        <w:sdtContent>
-          <w:r>
-            <w:rPr>
-              <w:color w:val="000000"/>
-            </w:rPr>
-            <w:t>[18]</w:t>
-          </w:r>
-        </w:sdtContent>
-      </w:sdt>
-      <w:r>
-        <w:rPr>
-          <w:rFonts w:cstheme="minorHAnsi"/>
-          <w:color w:val="000000" w:themeColor="text1"/>
-          <w:shd w:val="clear" w:color="auto" w:fill="FFFFFF"/>
-        </w:rPr>
-        <w:t xml:space="preserve">. Další nevýhoda Javy je, že za generický typ, který se nejčastěji využívá u </w:t>
+        <w:t xml:space="preserve">Stejně jako u C++ je zde možné využívat přetěžování metod, ale signaturu tvoří kromě parametrů i návratový typ, avšak oproti C++ a C# Java neumí přetěžovat operátory. Další nevýhoda Javy je, že za generický typ, který se nejčastěji využívá u </w:t>
       </w:r>
       <w:r>
         <w:rPr>
@@ -6156,7 +6114,78 @@
           <w:color w:val="000000" w:themeColor="text1"/>
           <w:shd w:val="clear" w:color="auto" w:fill="FFFFFF"/>
         </w:rPr>
-        <w:t>s jeho hodnotou</w:t>
+        <w:t>s jeho hodnotou. Java nemá datový typ pro bezznaménková celá čísla (</w:t>
+      </w:r>
+      <w:proofErr w:type="spellStart"/>
+      <w:r>
+        <w:rPr>
+          <w:rFonts w:cstheme="minorHAnsi"/>
+          <w:i/>
+          <w:iCs/>
+          <w:color w:val="000000" w:themeColor="text1"/>
+          <w:shd w:val="clear" w:color="auto" w:fill="FFFFFF"/>
+        </w:rPr>
+        <w:t>uint</w:t>
+      </w:r>
+      <w:proofErr w:type="spellEnd"/>
+      <w:r>
+        <w:rPr>
+          <w:rFonts w:cstheme="minorHAnsi"/>
+          <w:color w:val="000000" w:themeColor="text1"/>
+          <w:shd w:val="clear" w:color="auto" w:fill="FFFFFF"/>
+        </w:rPr>
+        <w:t xml:space="preserve">), takže je k dispozici pouze polovina rozsahu a pokud je potřeba zapsat hodnotu nad </w:t>
+      </w:r>
+      <w:r>
+        <w:rPr>
+          <w:rFonts w:cstheme="minorHAnsi"/>
+          <w:color w:val="000000" w:themeColor="text1"/>
+          <w:shd w:val="clear" w:color="auto" w:fill="FFFFFF"/>
+        </w:rPr>
+        <w:t>dvě</w:t>
+      </w:r>
+      <w:r>
+        <w:rPr>
+          <w:rFonts w:cstheme="minorHAnsi"/>
+          <w:color w:val="000000" w:themeColor="text1"/>
+          <w:shd w:val="clear" w:color="auto" w:fill="FFFFFF"/>
+        </w:rPr>
+        <w:t xml:space="preserve"> miliardy (2</w:t>
+      </w:r>
+      <w:r>
+        <w:rPr>
+          <w:rFonts w:cstheme="minorHAnsi"/>
+          <w:color w:val="000000" w:themeColor="text1"/>
+          <w:shd w:val="clear" w:color="auto" w:fill="FFFFFF"/>
+          <w:vertAlign w:val="superscript"/>
+        </w:rPr>
+        <w:t>31</w:t>
+      </w:r>
+      <w:r>
+        <w:rPr>
+          <w:rFonts w:cstheme="minorHAnsi"/>
+          <w:color w:val="000000" w:themeColor="text1"/>
+          <w:shd w:val="clear" w:color="auto" w:fill="FFFFFF"/>
+        </w:rPr>
+        <w:t xml:space="preserve">) musí se použít </w:t>
+      </w:r>
+      <w:r>
+        <w:rPr>
+          <w:rFonts w:cstheme="minorHAnsi"/>
+          <w:i/>
+          <w:iCs/>
+          <w:color w:val="000000" w:themeColor="text1"/>
+          <w:shd w:val="clear" w:color="auto" w:fill="FFFFFF"/>
+        </w:rPr>
+        <w:t>long</w:t>
+      </w:r>
+      <w:r>
+        <w:rPr>
+          <w:rFonts w:cstheme="minorHAnsi"/>
+          <w:color w:val="000000" w:themeColor="text1"/>
+          <w:shd w:val="clear" w:color="auto" w:fill="FFFFFF"/>
+        </w:rPr>
+        <w:t xml:space="preserve"> (64bitový). </w:t>
       </w:r>
       <w:sdt>
         <w:sdtPr>
@@ -6166,10 +6195,10 @@
             <w:shd w:val="clear" w:color="auto" w:fill="FFFFFF"/>
             <w:lang w:val="en-US"/>
           </w:rPr>
-          <w:tag w:val="MENDELEY_CITATION_v3_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"/>
+          <w:tag w:val="MENDELEY_CITATION_v3_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"/>
           <w:id w:val="1220559178"/>
           <w:placeholder>
-            <w:docPart w:val="9ABEF22CE17344FD90FEABE8396F9704"/>
+            <w:docPart w:val="5CAEB5949BFB47AB9B1B6A90AAA3AF1B"/>
           </w:placeholder>
         </w:sdtPr>
         <w:sdtEndPr>
@@ -6184,131 +6213,10 @@
             <w:rPr>
               <w:color w:val="000000"/>
             </w:rPr>
-            <w:t>[28]</w:t>
+            <w:t>[18, 28]</w:t>
           </w:r>
         </w:sdtContent>
       </w:sdt>
-      <w:r>
-        <w:rPr>
-          <w:rFonts w:cstheme="minorHAnsi"/>
-          <w:color w:val="000000" w:themeColor="text1"/>
-          <w:shd w:val="clear" w:color="auto" w:fill="FFFFFF"/>
-        </w:rPr>
-        <w:t>. Java nemá datový typ pro bezznaménková celá čísla (</w:t>
-      </w:r>
-      <w:proofErr w:type="spellStart"/>
-      <w:r>
-        <w:rPr>
-          <w:rFonts w:cstheme="minorHAnsi"/>
-          <w:i/>
-          <w:iCs/>
-          <w:color w:val="000000" w:themeColor="text1"/>
-          <w:shd w:val="clear" w:color="auto" w:fill="FFFFFF"/>
-        </w:rPr>
-        <w:t>uint</w:t>
-      </w:r>
-      <w:proofErr w:type="spellEnd"/>
-      <w:r>
-        <w:rPr>
-          <w:rFonts w:cstheme="minorHAnsi"/>
-          <w:color w:val="000000" w:themeColor="text1"/>
-          <w:shd w:val="clear" w:color="auto" w:fill="FFFFFF"/>
-        </w:rPr>
-        <w:t>)</w:t>
-      </w:r>
-      <w:r>
-        <w:rPr>
-          <w:rFonts w:cstheme="minorHAnsi"/>
-          <w:color w:val="000000" w:themeColor="text1"/>
-          <w:shd w:val="clear" w:color="auto" w:fill="FFFFFF"/>
-        </w:rPr>
-        <w:t xml:space="preserve"> </w:t>
-      </w:r>
-      <w:sdt>
-        <w:sdtPr>
-          <w:rPr>
-            <w:color w:val="000000"/>
-            <w:shd w:val="clear" w:color="auto" w:fill="FFFFFF"/>
-          </w:rPr>
-          <w:tag w:val="MENDELEY_CITATION_v3_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"/>
-          <w:id w:val="893778430"/>
-          <w:placeholder>
-            <w:docPart w:val="AA7047264658457EA98A2A7B69E07060"/>
-          </w:placeholder>
-        </w:sdtPr>
-        <w:sdtEndPr>
-          <w:rPr>
-            <w:shd w:val="clear" w:color="auto" w:fill="auto"/>
-          </w:rPr>
-        </w:sdtEndPr>
-        <w:sdtContent>
-          <w:r>
-            <w:rPr>
-              <w:color w:val="000000"/>
-            </w:rPr>
-            <w:t>[18]</w:t>
-          </w:r>
-        </w:sdtContent>
-      </w:sdt>
-      <w:r>
-        <w:rPr>
-          <w:rFonts w:cstheme="minorHAnsi"/>
-          <w:color w:val="000000" w:themeColor="text1"/>
-          <w:shd w:val="clear" w:color="auto" w:fill="FFFFFF"/>
-        </w:rPr>
-        <w:t xml:space="preserve">, takže je k dispozici pouze polovina rozsahu a pokud je potřeba zapsat hodnotu nad </w:t>
-      </w:r>
-      <w:r>
-        <w:rPr>
-          <w:rFonts w:cstheme="minorHAnsi"/>
-          <w:color w:val="000000" w:themeColor="text1"/>
-          <w:shd w:val="clear" w:color="auto" w:fill="FFFFFF"/>
-        </w:rPr>
-        <w:t>dvě</w:t>
-      </w:r>
-      <w:r>
-        <w:rPr>
-          <w:rFonts w:cstheme="minorHAnsi"/>
-          <w:color w:val="000000" w:themeColor="text1"/>
-          <w:shd w:val="clear" w:color="auto" w:fill="FFFFFF"/>
-        </w:rPr>
-        <w:t xml:space="preserve"> miliardy (2</w:t>
-      </w:r>
-      <w:r>
-        <w:rPr>
-          <w:rFonts w:cstheme="minorHAnsi"/>
-          <w:color w:val="000000" w:themeColor="text1"/>
-          <w:shd w:val="clear" w:color="auto" w:fill="FFFFFF"/>
-          <w:vertAlign w:val="superscript"/>
-        </w:rPr>
-        <w:t>31</w:t>
-      </w:r>
-      <w:r>
-        <w:rPr>
-          <w:rFonts w:cstheme="minorHAnsi"/>
-          <w:color w:val="000000" w:themeColor="text1"/>
-          <w:shd w:val="clear" w:color="auto" w:fill="FFFFFF"/>
-        </w:rPr>
-        <w:t xml:space="preserve">) musí se použít </w:t>
-      </w:r>
-      <w:r>
-        <w:rPr>
-          <w:rFonts w:cstheme="minorHAnsi"/>
-          <w:i/>
-          <w:iCs/>
-          <w:color w:val="000000" w:themeColor="text1"/>
-          <w:shd w:val="clear" w:color="auto" w:fill="FFFFFF"/>
-        </w:rPr>
-        <w:t>long</w:t>
-      </w:r>
-      <w:r>
-        <w:rPr>
-          <w:rFonts w:cstheme="minorHAnsi"/>
-          <w:color w:val="000000" w:themeColor="text1"/>
-          <w:shd w:val="clear" w:color="auto" w:fill="FFFFFF"/>
-        </w:rPr>
-        <w:t xml:space="preserve"> (64bitový). </w:t>
-      </w:r>
     </w:p>
     <w:p>
       <w:pPr>
@@ -6857,7 +6765,14 @@
         <w:rPr>
           <w:rFonts w:cstheme="minorHAnsi"/>
         </w:rPr>
-        <w:t>Velkou výhodou je, že .NET runtime je od Windows Vista součást operačního systému, takže je aktualizován společně se systémem</w:t>
+        <w:t>Velkou výhodou je, že .NET runtime je od Windows Vista součást operačního systému, takže je aktualizován společně se systémem, díky čemuž uživatel nemusí nic instalovat.</w:t>
+      </w:r>
+      <w:r>
+        <w:rPr>
+          <w:rFonts w:cstheme="minorHAnsi"/>
+          <w:color w:val="000000"/>
+        </w:rPr>
+        <w:t xml:space="preserve"> </w:t>
       </w:r>
       <w:sdt>
         <w:sdtPr>
@@ -6868,7 +6783,7 @@
           <w:tag w:val="MENDELEY_CITATION_v3_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"/>
           <w:id w:val="1232654810"/>
           <w:placeholder>
-            <w:docPart w:val="82E9EE4147314DC08235A0799130B911"/>
+            <w:docPart w:val="E4F0E309D1F441A5B7FC77013ECE1AF4"/>
           </w:placeholder>
         </w:sdtPr>
         <w:sdtContent>
@@ -6881,12 +6796,6 @@
           </w:r>
         </w:sdtContent>
       </w:sdt>
-      <w:r>
-        <w:rPr>
-          <w:rFonts w:cstheme="minorHAnsi"/>
-        </w:rPr>
-        <w:t>, díky čemuž uživatel nemusí nic instalovat.</w:t>
-      </w:r>
     </w:p>
     <w:p>
       <w:pPr>
@@ -6933,6 +6842,12 @@
           <w:rFonts w:cstheme="minorHAnsi"/>
         </w:rPr>
         <w:t>roce 2022 bylo vydáno .NET MAUI umožňující vytvořit jednu aplikaci na Windows, Android, iOS a macOS s minimálními zásahy do kódu.</w:t>
+      </w:r>
+      <w:r>
+        <w:rPr>
+          <w:rFonts w:cstheme="minorHAnsi"/>
+        </w:rPr>
+        <w:t xml:space="preserve"> </w:t>
       </w:r>
       <w:sdt>
         <w:sdtPr>
@@ -7013,6 +6928,14 @@
         </w:rPr>
         <w:t>. Kód uvnitř toho bloku se podobá tomu, který by se napsal v C++ nebo C</w:t>
       </w:r>
+      <w:r>
+        <w:rPr>
+          <w:rFonts w:cstheme="minorHAnsi"/>
+          <w:color w:val="000000" w:themeColor="text1"/>
+          <w:shd w:val="clear" w:color="auto" w:fill="FFFFFF"/>
+        </w:rPr>
+        <w:t xml:space="preserve"> </w:t>
+      </w:r>
       <w:sdt>
         <w:sdtPr>
           <w:rPr>
@@ -7069,6 +6992,12 @@
         <w:t>nanoFramework</w:t>
       </w:r>
       <w:proofErr w:type="spellEnd"/>
+      <w:r>
+        <w:rPr>
+          <w:rFonts w:cstheme="minorHAnsi"/>
+        </w:rPr>
+        <w:t xml:space="preserve"> </w:t>
+      </w:r>
       <w:sdt>
         <w:sdtPr>
           <w:rPr>
@@ -7105,6 +7034,12 @@
         <w:t>visualmicro</w:t>
       </w:r>
       <w:proofErr w:type="spellEnd"/>
+      <w:r>
+        <w:rPr>
+          <w:rFonts w:cstheme="minorHAnsi"/>
+        </w:rPr>
+        <w:t xml:space="preserve"> </w:t>
+      </w:r>
       <w:sdt>
         <w:sdtPr>
           <w:rPr>
@@ -7217,6 +7152,13 @@
         </w:rPr>
         <w:t xml:space="preserve"> oproti Javě umí přetěžovat i operátory</w:t>
       </w:r>
+      <w:r>
+        <w:rPr>
+          <w:rFonts w:cstheme="minorHAnsi"/>
+          <w:shd w:val="clear" w:color="auto" w:fill="FFFFFF"/>
+        </w:rPr>
+        <w:t xml:space="preserve"> </w:t>
+      </w:r>
       <w:sdt>
         <w:sdtPr>
           <w:rPr>
@@ -7272,6 +7214,14 @@
         </w:rPr>
         <w:t>) automaticky měnit na objekty</w:t>
       </w:r>
+      <w:r>
+        <w:rPr>
+          <w:rFonts w:cstheme="minorHAnsi"/>
+          <w:color w:val="000000" w:themeColor="text1"/>
+          <w:shd w:val="clear" w:color="auto" w:fill="FFFFFF"/>
+        </w:rPr>
+        <w:t xml:space="preserve"> </w:t>
+      </w:r>
       <w:sdt>
         <w:sdtPr>
           <w:rPr>
@@ -7339,6 +7289,14 @@
         </w:rPr>
         <w:t>který za programátora uvolňuje paměť. K jeho spuštění dochází při nedostatku paměti, nebo překročení stanoveného limitu</w:t>
       </w:r>
+      <w:r>
+        <w:rPr>
+          <w:rFonts w:cstheme="minorHAnsi"/>
+          <w:color w:val="000000" w:themeColor="text1"/>
+          <w:shd w:val="clear" w:color="auto" w:fill="FFFFFF"/>
+        </w:rPr>
+        <w:t xml:space="preserve"> </w:t>
+      </w:r>
       <w:sdt>
         <w:sdtPr>
           <w:rPr>
@@ -7449,6 +7407,14 @@
         </w:rPr>
         <w:t>, používat dědičnost a mít proměnné inicializované při deklaraci</w:t>
       </w:r>
+      <w:r>
+        <w:rPr>
+          <w:rFonts w:cstheme="minorHAnsi"/>
+          <w:color w:val="000000" w:themeColor="text1"/>
+          <w:shd w:val="clear" w:color="auto" w:fill="FFFFFF"/>
+        </w:rPr>
+        <w:t xml:space="preserve"> </w:t>
+      </w:r>
       <w:sdt>
         <w:sdtPr>
           <w:rPr>
@@ -7717,6 +7683,14 @@
         </w:rPr>
         <w:t>, který brání úpravám hodnoty</w:t>
       </w:r>
+      <w:r>
+        <w:rPr>
+          <w:rFonts w:cstheme="minorHAnsi"/>
+          <w:color w:val="000000" w:themeColor="text1"/>
+          <w:shd w:val="clear" w:color="auto" w:fill="FFFFFF"/>
+        </w:rPr>
+        <w:t xml:space="preserve"> </w:t>
+      </w:r>
       <w:sdt>
         <w:sdtPr>
           <w:rPr>
@@ -7829,6 +7803,12 @@
         </w:rPr>
         <w:t xml:space="preserve"> pod jeden název, se kterým se při volání pracuje jako by se jednalo o proměnnou</w:t>
       </w:r>
+      <w:r>
+        <w:rPr>
+          <w:rFonts w:cstheme="minorHAnsi"/>
+        </w:rPr>
+        <w:t xml:space="preserve"> </w:t>
+      </w:r>
       <w:sdt>
         <w:sdtPr>
           <w:rPr>
@@ -7917,6 +7897,12 @@
         </w:rPr>
         <w:t xml:space="preserve"> Studiem</w:t>
       </w:r>
+      <w:r>
+        <w:rPr>
+          <w:rFonts w:cstheme="minorHAnsi"/>
+        </w:rPr>
+        <w:t xml:space="preserve"> </w:t>
+      </w:r>
       <w:sdt>
         <w:sdtPr>
           <w:rPr>
@@ -8013,13 +7999,7 @@
         <w:fldChar w:fldCharType="separate"/>
       </w:r>
       <w:r>
-        <w:t>Ta</w:t>
-      </w:r>
-      <w:r>
-        <w:t>b</w:t>
-      </w:r>
-      <w:r>
-        <w:t xml:space="preserve">. </w:t>
+        <w:t xml:space="preserve">Tab. </w:t>
       </w:r>
       <w:r>
         <w:rPr>
@@ -8128,7 +8108,19 @@
         <w:rPr>
           <w:rFonts w:cstheme="minorHAnsi"/>
         </w:rPr>
-        <w:t>Jelikož jsou všechny 3 porovnávané jazyky objektové nebude mít volba na návrh logiky výrazný vliv a rozdíly budou jen v komunikaci objektů mezi sebou (event). Rozdíly se projeví při realizaci (např. práce s pamětí, přetěžování nebo generika) a implementaci, protože každá technologie podporuje jen některé jazyky.</w:t>
+        <w:t xml:space="preserve">Jelikož jsou všechny </w:t>
+      </w:r>
+      <w:r>
+        <w:rPr>
+          <w:rFonts w:cstheme="minorHAnsi"/>
+        </w:rPr>
+        <w:t>tři</w:t>
+      </w:r>
+      <w:r>
+        <w:rPr>
+          <w:rFonts w:cstheme="minorHAnsi"/>
+        </w:rPr>
+        <w:t xml:space="preserve"> porovnávané jazyky objektové nebude mít volba na návrh logiky výrazný vliv a rozdíly budou jen v komunikaci objektů mezi sebou (event). Rozdíly se projeví při realizaci (např. práce s pamětí, přetěžování nebo generika) a implementaci, protože každá technologie podporuje jen některé jazyky.</w:t>
       </w:r>
       <w:r>
         <w:rPr>
@@ -8522,6 +8514,12 @@
               </w:rPr>
               <w:t xml:space="preserve"> (možno použít třetí strany)</w:t>
             </w:r>
+            <w:r>
+              <w:rPr>
+                <w:rFonts w:cstheme="minorHAnsi"/>
+              </w:rPr>
+              <w:t xml:space="preserve"> </w:t>
+            </w:r>
             <w:sdt>
               <w:sdtPr>
                 <w:rPr>
@@ -8700,7 +8698,19 @@
               <w:rPr>
                 <w:rFonts w:cstheme="minorHAnsi"/>
               </w:rPr>
-              <w:t>ano</w:t>
+              <w:t>A</w:t>
+            </w:r>
+            <w:r>
+              <w:rPr>
+                <w:rFonts w:cstheme="minorHAnsi"/>
+              </w:rPr>
+              <w:t>no</w:t>
+            </w:r>
+            <w:r>
+              <w:rPr>
+                <w:rFonts w:cstheme="minorHAnsi"/>
+              </w:rPr>
+              <w:t xml:space="preserve"> </w:t>
             </w:r>
             <w:sdt>
               <w:sdtPr>
@@ -9425,6 +9435,12 @@
               <w:t>libGDX</w:t>
             </w:r>
             <w:proofErr w:type="spellEnd"/>
+            <w:r>
+              <w:rPr>
+                <w:rFonts w:cstheme="minorHAnsi"/>
+              </w:rPr>
+              <w:t xml:space="preserve"> </w:t>
+            </w:r>
             <w:sdt>
               <w:sdtPr>
                 <w:rPr>
@@ -10591,6 +10607,13 @@
         </w:rPr>
         <w:t>Dungeons &amp; Dragons</w:t>
       </w:r>
+      <w:r>
+        <w:rPr>
+          <w:shd w:val="clear" w:color="auto" w:fill="FFFFFF"/>
+          <w:lang w:val="en-US"/>
+        </w:rPr>
+        <w:t xml:space="preserve"> </w:t>
+      </w:r>
       <w:sdt>
         <w:sdtPr>
           <w:rPr>
@@ -10648,6 +10671,12 @@
         </w:rPr>
         <w:t>) nebo české Dračí doupě</w:t>
       </w:r>
+      <w:r>
+        <w:rPr>
+          <w:shd w:val="clear" w:color="auto" w:fill="FFFFFF"/>
+        </w:rPr>
+        <w:t xml:space="preserve"> </w:t>
+      </w:r>
       <w:sdt>
         <w:sdtPr>
           <w:rPr>
@@ -10816,6 +10845,13 @@
         </w:rPr>
         <w:t>Baldur's Gate</w:t>
       </w:r>
+      <w:r>
+        <w:rPr>
+          <w:shd w:val="clear" w:color="auto" w:fill="FFFFFF"/>
+          <w:lang w:val="en-US"/>
+        </w:rPr>
+        <w:t xml:space="preserve"> </w:t>
+      </w:r>
       <w:sdt>
         <w:sdtPr>
           <w:rPr>
@@ -10902,6 +10938,13 @@
         </w:rPr>
         <w:t>The Elder Scrolls V: Skyrim</w:t>
       </w:r>
+      <w:r>
+        <w:rPr>
+          <w:shd w:val="clear" w:color="auto" w:fill="FFFFFF"/>
+          <w:lang w:val="en-US"/>
+        </w:rPr>
+        <w:t xml:space="preserve"> </w:t>
+      </w:r>
       <w:sdt>
         <w:sdtPr>
           <w:rPr>
@@ -10939,6 +10982,13 @@
         </w:rPr>
         <w:t>Star Wars: Knights of the Old Republic</w:t>
       </w:r>
+      <w:r>
+        <w:rPr>
+          <w:shd w:val="clear" w:color="auto" w:fill="FFFFFF"/>
+          <w:lang w:val="en-US"/>
+        </w:rPr>
+        <w:t xml:space="preserve"> </w:t>
+      </w:r>
       <w:sdt>
         <w:sdtPr>
           <w:rPr>
@@ -10989,6 +11039,13 @@
         </w:rPr>
         <w:t>Final Fantasy</w:t>
       </w:r>
+      <w:r>
+        <w:rPr>
+          <w:shd w:val="clear" w:color="auto" w:fill="FFFFFF"/>
+          <w:lang w:val="en-US"/>
+        </w:rPr>
+        <w:t xml:space="preserve"> </w:t>
+      </w:r>
       <w:sdt>
         <w:sdtPr>
           <w:rPr>
@@ -11122,6 +11179,13 @@
         </w:rPr>
         <w:t>World of Warcraft</w:t>
       </w:r>
+      <w:r>
+        <w:rPr>
+          <w:shd w:val="clear" w:color="auto" w:fill="FFFFFF"/>
+          <w:lang w:val="en-US"/>
+        </w:rPr>
+        <w:t xml:space="preserve"> </w:t>
+      </w:r>
       <w:sdt>
         <w:sdtPr>
           <w:rPr>
@@ -11152,6 +11216,12 @@
         </w:rPr>
         <w:t>).</w:t>
       </w:r>
+      <w:r>
+        <w:rPr>
+          <w:shd w:val="clear" w:color="auto" w:fill="FFFFFF"/>
+        </w:rPr>
+        <w:t xml:space="preserve"> </w:t>
+      </w:r>
       <w:sdt>
         <w:sdtPr>
           <w:rPr>
@@ -11189,6 +11259,12 @@
         </w:rPr>
         <w:t>Poslední jsou taktická RPG (TRPG), která kombinují vylepšování postav a strategii (např. XCOM</w:t>
       </w:r>
+      <w:r>
+        <w:rPr>
+          <w:shd w:val="clear" w:color="auto" w:fill="FFFFFF"/>
+        </w:rPr>
+        <w:t xml:space="preserve"> </w:t>
+      </w:r>
       <w:sdt>
         <w:sdtPr>
           <w:rPr>
@@ -11237,7 +11313,7 @@
             <w:color w:val="000000"/>
             <w:shd w:val="clear" w:color="auto" w:fill="FFFFFF"/>
           </w:rPr>
-          <w:tag w:val="MENDELEY_CITATION_v3_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"/>
+          <w:tag w:val="MENDELEY_CITATION_v3_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"/>
           <w:id w:val="1361711275"/>
           <w:placeholder>
             <w:docPart w:val="BC27AE3725AB42D8B0D92CD8145B7566"/>
@@ -11253,30 +11329,10 @@
             <w:rPr>
               <w:color w:val="000000"/>
             </w:rPr>
-            <w:t>[53, 66–69]</w:t>
+            <w:t>[53, 66–69, 74]</w:t>
           </w:r>
         </w:sdtContent>
       </w:sdt>
-      <w:sdt>
-        <w:sdtPr>
-          <w:rPr>
-            <w:color w:val="000000"/>
-          </w:rPr>
-          <w:tag w:val="MENDELEY_CITATION_v3_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"/>
-          <w:id w:val="2022513546"/>
-          <w:placeholder>
-            <w:docPart w:val="BC27AE3725AB42D8B0D92CD8145B7566"/>
-          </w:placeholder>
-        </w:sdtPr>
-        <w:sdtContent>
-          <w:r>
-            <w:rPr>
-              <w:color w:val="000000"/>
-            </w:rPr>
-            <w:t>[74]</w:t>
-          </w:r>
-        </w:sdtContent>
-      </w:sdt>
       <w:r>
         <w:rPr>
           <w:shd w:val="clear" w:color="auto" w:fill="FFFFFF"/>
@@ -11303,6 +11359,13 @@
           <w:lang w:val="en-US"/>
         </w:rPr>
         <w:t>Galaxy of Heroes</w:t>
+      </w:r>
+      <w:r>
+        <w:rPr>
+          <w:shd w:val="clear" w:color="auto" w:fill="FFFFFF"/>
+          <w:lang w:val="en-US"/>
+        </w:rPr>
+        <w:t xml:space="preserve"> </w:t>
       </w:r>
       <w:sdt>
         <w:sdtPr>
@@ -11334,6 +11397,12 @@
         </w:rPr>
         <w:t>).</w:t>
       </w:r>
+      <w:r>
+        <w:rPr>
+          <w:shd w:val="clear" w:color="auto" w:fill="FFFFFF"/>
+        </w:rPr>
+        <w:t xml:space="preserve"> </w:t>
+      </w:r>
       <w:sdt>
         <w:sdtPr>
           <w:rPr>
@@ -11411,6 +11480,13 @@
         </w:rPr>
         <w:t>Mortal Kombat</w:t>
       </w:r>
+      <w:r>
+        <w:rPr>
+          <w:shd w:val="clear" w:color="auto" w:fill="FFFFFF"/>
+          <w:lang w:val="en-US"/>
+        </w:rPr>
+        <w:t> </w:t>
+      </w:r>
       <w:sdt>
         <w:sdtPr>
           <w:rPr>
@@ -11461,6 +11537,13 @@
         </w:rPr>
         <w:t>Doom</w:t>
       </w:r>
+      <w:r>
+        <w:rPr>
+          <w:shd w:val="clear" w:color="auto" w:fill="FFFFFF"/>
+          <w:lang w:val="en-US"/>
+        </w:rPr>
+        <w:t xml:space="preserve"> </w:t>
+      </w:r>
       <w:sdt>
         <w:sdtPr>
           <w:rPr>
@@ -11504,6 +11587,12 @@
         </w:rPr>
         <w:t>), kde je v záběru kamery i postava (např. Mafia</w:t>
       </w:r>
+      <w:r>
+        <w:rPr>
+          <w:shd w:val="clear" w:color="auto" w:fill="FFFFFF"/>
+        </w:rPr>
+        <w:t xml:space="preserve"> </w:t>
+      </w:r>
       <w:sdt>
         <w:sdtPr>
           <w:rPr>
@@ -11596,6 +11685,12 @@
         <w:t>Raider</w:t>
       </w:r>
       <w:proofErr w:type="spellEnd"/>
+      <w:r>
+        <w:rPr>
+          <w:shd w:val="clear" w:color="auto" w:fill="FFFFFF"/>
+        </w:rPr>
+        <w:t xml:space="preserve"> </w:t>
+      </w:r>
       <w:sdt>
         <w:sdtPr>
           <w:rPr>
@@ -11631,6 +11726,13 @@
         </w:rPr>
         <w:t>Prince of Persia</w:t>
       </w:r>
+      <w:r>
+        <w:rPr>
+          <w:shd w:val="clear" w:color="auto" w:fill="FFFFFF"/>
+          <w:lang w:val="en-US"/>
+        </w:rPr>
+        <w:t xml:space="preserve"> </w:t>
+      </w:r>
       <w:sdt>
         <w:sdtPr>
           <w:rPr>
@@ -11661,6 +11763,12 @@
         </w:rPr>
         <w:t>, které obsahují i soubojový systém se zbraněmi.</w:t>
       </w:r>
+      <w:r>
+        <w:rPr>
+          <w:shd w:val="clear" w:color="auto" w:fill="FFFFFF"/>
+        </w:rPr>
+        <w:t xml:space="preserve"> </w:t>
+      </w:r>
       <w:sdt>
         <w:sdtPr>
           <w:rPr>
@@ -11732,7 +11840,16 @@
         <w:t>Warhammer</w:t>
       </w:r>
       <w:r>
-        <w:t xml:space="preserve"> 40 000</w:t>
+        <w:t xml:space="preserve"> 40</w:t>
+      </w:r>
+      <w:r>
+        <w:t> </w:t>
+      </w:r>
+      <w:r>
+        <w:t>000</w:t>
+      </w:r>
+      <w:r>
+        <w:t xml:space="preserve"> </w:t>
       </w:r>
       <w:sdt>
         <w:sdtPr>
@@ -11784,6 +11901,9 @@
       <w:r>
         <w:t xml:space="preserve"> V</w:t>
       </w:r>
+      <w:r>
+        <w:t xml:space="preserve"> </w:t>
+      </w:r>
       <w:sdt>
         <w:sdtPr>
           <w:rPr>
@@ -11819,6 +11939,12 @@
         </w:rPr>
         <w:t>Age of Empires</w:t>
       </w:r>
+      <w:r>
+        <w:rPr>
+          <w:lang w:val="en-US"/>
+        </w:rPr>
+        <w:t xml:space="preserve"> </w:t>
+      </w:r>
       <w:sdt>
         <w:sdtPr>
           <w:rPr>
@@ -11842,11 +11968,11 @@
         </w:sdtContent>
       </w:sdt>
       <w:r>
-        <w:t xml:space="preserve">. Druhé je podle </w:t>
+        <w:t xml:space="preserve">. Druhé je </w:t>
       </w:r>
       <w:r>
         <w:lastRenderedPageBreak/>
-        <w:t>zaměření</w:t>
+        <w:t>podle zaměření</w:t>
       </w:r>
       <w:r>
         <w:t>,</w:t>
@@ -11901,6 +12027,12 @@
           <w:lang w:val="en-US"/>
         </w:rPr>
         <w:t>Cities: Skylines</w:t>
+      </w:r>
+      <w:r>
+        <w:rPr>
+          <w:lang w:val="en-US"/>
+        </w:rPr>
+        <w:t xml:space="preserve"> </w:t>
       </w:r>
       <w:sdt>
         <w:sdtPr>
@@ -11939,6 +12071,12 @@
         </w:rPr>
         <w:t xml:space="preserve"> Tycoon</w:t>
       </w:r>
+      <w:r>
+        <w:rPr>
+          <w:lang w:val="en-US"/>
+        </w:rPr>
+        <w:t xml:space="preserve"> </w:t>
+      </w:r>
       <w:sdt>
         <w:sdtPr>
           <w:rPr>
@@ -11962,6 +12100,9 @@
       <w:r>
         <w:t>).</w:t>
       </w:r>
+      <w:r>
+        <w:t xml:space="preserve"> </w:t>
+      </w:r>
       <w:sdt>
         <w:sdtPr>
           <w:rPr>
@@ -12029,6 +12170,12 @@
         </w:rPr>
         <w:t xml:space="preserve"> Rally</w:t>
       </w:r>
+      <w:r>
+        <w:rPr>
+          <w:lang w:val="en-US"/>
+        </w:rPr>
+        <w:t xml:space="preserve"> </w:t>
+      </w:r>
       <w:sdt>
         <w:sdtPr>
           <w:rPr>
@@ -12058,6 +12205,12 @@
         </w:rPr>
         <w:t>Need For Speed</w:t>
       </w:r>
+      <w:r>
+        <w:rPr>
+          <w:lang w:val="en-US"/>
+        </w:rPr>
+        <w:t xml:space="preserve"> </w:t>
+      </w:r>
       <w:sdt>
         <w:sdtPr>
           <w:rPr>
@@ -12089,6 +12242,9 @@
       <w:r>
         <w:t xml:space="preserve"> 2</w:t>
       </w:r>
+      <w:r>
+        <w:t xml:space="preserve"> </w:t>
+      </w:r>
       <w:sdt>
         <w:sdtPr>
           <w:rPr>
@@ -12117,6 +12273,9 @@
         <w:t>FlatOut</w:t>
       </w:r>
       <w:proofErr w:type="spellEnd"/>
+      <w:r>
+        <w:t xml:space="preserve"> </w:t>
+      </w:r>
       <w:sdt>
         <w:sdtPr>
           <w:rPr>
@@ -12146,6 +12305,12 @@
         </w:rPr>
         <w:t>Asphalt</w:t>
       </w:r>
+      <w:r>
+        <w:rPr>
+          <w:lang w:val="en-US"/>
+        </w:rPr>
+        <w:t> </w:t>
+      </w:r>
       <w:sdt>
         <w:sdtPr>
           <w:rPr>
@@ -12167,7 +12332,13 @@
         </w:sdtContent>
       </w:sdt>
       <w:r>
-        <w:t xml:space="preserve">, které za to naopak hráče odměňují a umožňují soupeře zpomalit či úplně vyřadit ze závodu </w:t>
+        <w:t>, které za to naopak hráče odměňují a umožňují soupeře zpomalit či úplně vyřadit ze závodu.</w:t>
+      </w:r>
+      <w:r>
+        <w:rPr>
+          <w:color w:val="000000"/>
+        </w:rPr>
+        <w:t xml:space="preserve"> </w:t>
       </w:r>
       <w:sdt>
         <w:sdtPr>
@@ -12177,7 +12348,7 @@
           <w:tag w:val="MENDELEY_CITATION_v3_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"/>
           <w:id w:val="-525487477"/>
           <w:placeholder>
-            <w:docPart w:val="92909134458B48C680E72A4D1532D34F"/>
+            <w:docPart w:val="B274064CBF1747EEBEE40A0AEFFED3D7"/>
           </w:placeholder>
         </w:sdtPr>
         <w:sdtContent>
@@ -12189,9 +12360,6 @@
           </w:r>
         </w:sdtContent>
       </w:sdt>
-      <w:r>
-        <w:t>.</w:t>
-      </w:r>
     </w:p>
     <w:p>
       <w:pPr>
@@ -12223,6 +12391,12 @@
         <w:t>Blackhole</w:t>
       </w:r>
       <w:proofErr w:type="spellEnd"/>
+      <w:r>
+        <w:rPr>
+          <w:shd w:val="clear" w:color="auto" w:fill="FFFFFF"/>
+        </w:rPr>
+        <w:t xml:space="preserve"> </w:t>
+      </w:r>
       <w:sdt>
         <w:sdtPr>
           <w:rPr>
@@ -12399,25 +12573,10 @@
         <w:fldChar w:fldCharType="end"/>
       </w:r>
       <w:r>
-        <w:fldChar w:fldCharType="begin"/>
-      </w:r>
-      <w:r>
-        <w:instrText xml:space="preserve"> REF _Ref86178372 \h </w:instrText>
-      </w:r>
-      <w:r>
-        <w:instrText xml:space="preserve"> \* MERGEFORMAT </w:instrText>
-      </w:r>
-      <w:r>
-        <w:fldChar w:fldCharType="separate"/>
-      </w:r>
-      <w:r>
-        <w:fldChar w:fldCharType="end"/>
-      </w:r>
-      <w:r>
-        <w:t xml:space="preserve"> </w:t>
-      </w:r>
-      <w:r>
-        <w:t xml:space="preserve">jsou v několika bodech shrnuté rozdíly </w:t>
+        <w:t xml:space="preserve"> j</w:t>
+      </w:r>
+      <w:r>
+        <w:t xml:space="preserve">sou v několika bodech shrnuté rozdíly </w:t>
       </w:r>
       <w:r>
         <w:t xml:space="preserve">UI pro </w:t>
@@ -12594,6 +12753,9 @@
       <w:r>
         <w:t>pouští konzolové aplikace a následně zobrazuje jejich návratovou hodnotu.</w:t>
       </w:r>
+      <w:r>
+        <w:t xml:space="preserve"> </w:t>
+      </w:r>
       <w:sdt>
         <w:sdtPr>
           <w:rPr>
@@ -12857,7 +13019,7 @@
             <w:autoSpaceDE w:val="0"/>
             <w:autoSpaceDN w:val="0"/>
             <w:ind w:hanging="640"/>
-            <w:divId w:val="1835031250"/>
+            <w:divId w:val="847794939"/>
           </w:pPr>
           <w:r>
             <w:t xml:space="preserve">[1] </w:t>
@@ -12890,7 +13052,7 @@
             <w:autoSpaceDE w:val="0"/>
             <w:autoSpaceDN w:val="0"/>
             <w:ind w:hanging="640"/>
-            <w:divId w:val="1098132963"/>
+            <w:divId w:val="5058748"/>
           </w:pPr>
           <w:r>
             <w:t xml:space="preserve">[2] </w:t>
@@ -12951,7 +13113,7 @@
             <w:autoSpaceDE w:val="0"/>
             <w:autoSpaceDN w:val="0"/>
             <w:ind w:hanging="640"/>
-            <w:divId w:val="1920216048"/>
+            <w:divId w:val="657422754"/>
           </w:pPr>
           <w:r>
             <w:t xml:space="preserve">[3] </w:t>
@@ -13025,7 +13187,7 @@
             <w:autoSpaceDE w:val="0"/>
             <w:autoSpaceDN w:val="0"/>
             <w:ind w:hanging="640"/>
-            <w:divId w:val="674646070"/>
+            <w:divId w:val="2030792650"/>
           </w:pPr>
           <w:r>
             <w:t xml:space="preserve">[4] </w:t>
@@ -13132,7 +13294,7 @@
             <w:autoSpaceDE w:val="0"/>
             <w:autoSpaceDN w:val="0"/>
             <w:ind w:hanging="640"/>
-            <w:divId w:val="1378705548"/>
+            <w:divId w:val="1147043740"/>
           </w:pPr>
           <w:r>
             <w:t xml:space="preserve">[5] </w:t>
@@ -13183,7 +13345,7 @@
             <w:autoSpaceDE w:val="0"/>
             <w:autoSpaceDN w:val="0"/>
             <w:ind w:hanging="640"/>
-            <w:divId w:val="1930234351"/>
+            <w:divId w:val="666791712"/>
           </w:pPr>
           <w:r>
             <w:t xml:space="preserve">[6] </w:t>
@@ -13246,7 +13408,7 @@
             <w:autoSpaceDE w:val="0"/>
             <w:autoSpaceDN w:val="0"/>
             <w:ind w:hanging="640"/>
-            <w:divId w:val="272857750"/>
+            <w:divId w:val="1130704863"/>
           </w:pPr>
           <w:r>
             <w:t xml:space="preserve">[7] </w:t>
@@ -13320,7 +13482,7 @@
             <w:autoSpaceDE w:val="0"/>
             <w:autoSpaceDN w:val="0"/>
             <w:ind w:hanging="640"/>
-            <w:divId w:val="49156117"/>
+            <w:divId w:val="254170075"/>
           </w:pPr>
           <w:r>
             <w:t xml:space="preserve">[8] </w:t>
@@ -13361,7 +13523,7 @@
             <w:autoSpaceDE w:val="0"/>
             <w:autoSpaceDN w:val="0"/>
             <w:ind w:hanging="640"/>
-            <w:divId w:val="63919303"/>
+            <w:divId w:val="595483696"/>
           </w:pPr>
           <w:r>
             <w:t xml:space="preserve">[9] </w:t>
@@ -13403,7 +13565,7 @@
             <w:autoSpaceDE w:val="0"/>
             <w:autoSpaceDN w:val="0"/>
             <w:ind w:hanging="640"/>
-            <w:divId w:val="13968105"/>
+            <w:divId w:val="802818765"/>
           </w:pPr>
           <w:r>
             <w:t xml:space="preserve">[10] </w:t>
@@ -13445,7 +13607,7 @@
             <w:autoSpaceDE w:val="0"/>
             <w:autoSpaceDN w:val="0"/>
             <w:ind w:hanging="640"/>
-            <w:divId w:val="1290234891"/>
+            <w:divId w:val="1446576700"/>
           </w:pPr>
           <w:r>
             <w:t xml:space="preserve">[11] </w:t>
@@ -13496,7 +13658,7 @@
             <w:autoSpaceDE w:val="0"/>
             <w:autoSpaceDN w:val="0"/>
             <w:ind w:hanging="640"/>
-            <w:divId w:val="2022663669"/>
+            <w:divId w:val="1400977460"/>
           </w:pPr>
           <w:r>
             <w:t xml:space="preserve">[12] </w:t>
@@ -13657,7 +13819,7 @@
             <w:autoSpaceDE w:val="0"/>
             <w:autoSpaceDN w:val="0"/>
             <w:ind w:hanging="640"/>
-            <w:divId w:val="407772358"/>
+            <w:divId w:val="1214780488"/>
           </w:pPr>
           <w:r>
             <w:lastRenderedPageBreak/>
@@ -13691,7 +13853,7 @@
             <w:autoSpaceDE w:val="0"/>
             <w:autoSpaceDN w:val="0"/>
             <w:ind w:hanging="640"/>
-            <w:divId w:val="1643387146"/>
+            <w:divId w:val="367490097"/>
           </w:pPr>
           <w:r>
             <w:t xml:space="preserve">[14] </w:t>
@@ -13772,7 +13934,7 @@
             <w:autoSpaceDE w:val="0"/>
             <w:autoSpaceDN w:val="0"/>
             <w:ind w:hanging="640"/>
-            <w:divId w:val="350306063"/>
+            <w:divId w:val="738556543"/>
           </w:pPr>
           <w:r>
             <w:t xml:space="preserve">[15] </w:t>
@@ -13814,7 +13976,7 @@
             <w:autoSpaceDE w:val="0"/>
             <w:autoSpaceDN w:val="0"/>
             <w:ind w:hanging="640"/>
-            <w:divId w:val="762143629"/>
+            <w:divId w:val="360133163"/>
           </w:pPr>
           <w:r>
             <w:t xml:space="preserve">[16] </w:t>
@@ -13881,7 +14043,7 @@
             <w:autoSpaceDE w:val="0"/>
             <w:autoSpaceDN w:val="0"/>
             <w:ind w:hanging="640"/>
-            <w:divId w:val="1290236445"/>
+            <w:divId w:val="1148591631"/>
           </w:pPr>
           <w:r>
             <w:t xml:space="preserve">[17] </w:t>
@@ -13980,7 +14142,7 @@
             <w:autoSpaceDE w:val="0"/>
             <w:autoSpaceDN w:val="0"/>
             <w:ind w:hanging="640"/>
-            <w:divId w:val="1921670929"/>
+            <w:divId w:val="1100370476"/>
           </w:pPr>
           <w:r>
             <w:t xml:space="preserve">[18] </w:t>
@@ -14030,7 +14192,7 @@
             <w:autoSpaceDE w:val="0"/>
             <w:autoSpaceDN w:val="0"/>
             <w:ind w:hanging="640"/>
-            <w:divId w:val="1126629457"/>
+            <w:divId w:val="1929190465"/>
           </w:pPr>
           <w:r>
             <w:t xml:space="preserve">[19] </w:t>
@@ -14080,7 +14242,7 @@
             <w:autoSpaceDE w:val="0"/>
             <w:autoSpaceDN w:val="0"/>
             <w:ind w:hanging="640"/>
-            <w:divId w:val="953446151"/>
+            <w:divId w:val="52513544"/>
           </w:pPr>
           <w:r>
             <w:t xml:space="preserve">[20] </w:t>
@@ -14218,7 +14380,7 @@
             <w:autoSpaceDE w:val="0"/>
             <w:autoSpaceDN w:val="0"/>
             <w:ind w:hanging="640"/>
-            <w:divId w:val="2011254155"/>
+            <w:divId w:val="168982658"/>
           </w:pPr>
           <w:r>
             <w:t xml:space="preserve">[21] </w:t>
@@ -14284,7 +14446,7 @@
             <w:autoSpaceDE w:val="0"/>
             <w:autoSpaceDN w:val="0"/>
             <w:ind w:hanging="640"/>
-            <w:divId w:val="1793556361"/>
+            <w:divId w:val="977153127"/>
           </w:pPr>
           <w:r>
             <w:t xml:space="preserve">[22] </w:t>
@@ -14350,7 +14512,7 @@
             <w:autoSpaceDE w:val="0"/>
             <w:autoSpaceDN w:val="0"/>
             <w:ind w:hanging="640"/>
-            <w:divId w:val="1494947750"/>
+            <w:divId w:val="36055850"/>
           </w:pPr>
           <w:r>
             <w:t xml:space="preserve">[23] </w:t>
@@ -14441,7 +14603,7 @@
             <w:autoSpaceDE w:val="0"/>
             <w:autoSpaceDN w:val="0"/>
             <w:ind w:hanging="640"/>
-            <w:divId w:val="1206799167"/>
+            <w:divId w:val="124546530"/>
           </w:pPr>
           <w:r>
             <w:t xml:space="preserve">[24] </w:t>
@@ -14571,7 +14733,7 @@
             <w:autoSpaceDE w:val="0"/>
             <w:autoSpaceDN w:val="0"/>
             <w:ind w:hanging="640"/>
-            <w:divId w:val="1061634399"/>
+            <w:divId w:val="759906706"/>
           </w:pPr>
           <w:r>
             <w:lastRenderedPageBreak/>
@@ -14702,7 +14864,7 @@
             <w:autoSpaceDE w:val="0"/>
             <w:autoSpaceDN w:val="0"/>
             <w:ind w:hanging="640"/>
-            <w:divId w:val="1740247800"/>
+            <w:divId w:val="688334209"/>
           </w:pPr>
           <w:r>
             <w:t xml:space="preserve">[26] </w:t>
@@ -14761,7 +14923,7 @@
             <w:autoSpaceDE w:val="0"/>
             <w:autoSpaceDN w:val="0"/>
             <w:ind w:hanging="640"/>
-            <w:divId w:val="889074724"/>
+            <w:divId w:val="1179467437"/>
           </w:pPr>
           <w:r>
             <w:t xml:space="preserve">[27] </w:t>
@@ -14813,7 +14975,7 @@
             <w:autoSpaceDE w:val="0"/>
             <w:autoSpaceDN w:val="0"/>
             <w:ind w:hanging="640"/>
-            <w:divId w:val="1917978412"/>
+            <w:divId w:val="542058073"/>
           </w:pPr>
           <w:r>
             <w:t xml:space="preserve">[28] </w:t>
@@ -14838,7 +15000,7 @@
             <w:autoSpaceDE w:val="0"/>
             <w:autoSpaceDN w:val="0"/>
             <w:ind w:hanging="640"/>
-            <w:divId w:val="501749637"/>
+            <w:divId w:val="706372839"/>
           </w:pPr>
           <w:r>
             <w:t xml:space="preserve">[29] </w:t>
@@ -14920,7 +15082,7 @@
             <w:autoSpaceDE w:val="0"/>
             <w:autoSpaceDN w:val="0"/>
             <w:ind w:hanging="640"/>
-            <w:divId w:val="1716853430"/>
+            <w:divId w:val="482966653"/>
           </w:pPr>
           <w:r>
             <w:t>[30</w:t>
@@ -15006,7 +15168,7 @@
             <w:autoSpaceDE w:val="0"/>
             <w:autoSpaceDN w:val="0"/>
             <w:ind w:hanging="640"/>
-            <w:divId w:val="1435519280"/>
+            <w:divId w:val="99183375"/>
           </w:pPr>
           <w:r>
             <w:t xml:space="preserve">[31] </w:t>
@@ -15055,7 +15217,7 @@
             <w:autoSpaceDE w:val="0"/>
             <w:autoSpaceDN w:val="0"/>
             <w:ind w:hanging="640"/>
-            <w:divId w:val="1219827145"/>
+            <w:divId w:val="909846855"/>
           </w:pPr>
           <w:r>
             <w:t xml:space="preserve">[32] </w:t>
@@ -15121,7 +15283,7 @@
             <w:autoSpaceDE w:val="0"/>
             <w:autoSpaceDN w:val="0"/>
             <w:ind w:hanging="640"/>
-            <w:divId w:val="1435632700"/>
+            <w:divId w:val="782193718"/>
           </w:pPr>
           <w:r>
             <w:t xml:space="preserve">[33] </w:t>
@@ -15171,7 +15333,7 @@
             <w:autoSpaceDE w:val="0"/>
             <w:autoSpaceDN w:val="0"/>
             <w:ind w:hanging="640"/>
-            <w:divId w:val="1914509005"/>
+            <w:divId w:val="971402648"/>
           </w:pPr>
           <w:r>
             <w:t xml:space="preserve">[34] </w:t>
@@ -15254,7 +15416,7 @@
             <w:autoSpaceDE w:val="0"/>
             <w:autoSpaceDN w:val="0"/>
             <w:ind w:hanging="640"/>
-            <w:divId w:val="1207256065"/>
+            <w:divId w:val="1991278567"/>
           </w:pPr>
           <w:r>
             <w:lastRenderedPageBreak/>
@@ -15305,7 +15467,7 @@
             <w:autoSpaceDE w:val="0"/>
             <w:autoSpaceDN w:val="0"/>
             <w:ind w:hanging="640"/>
-            <w:divId w:val="30302635"/>
+            <w:divId w:val="1916279096"/>
           </w:pPr>
           <w:r>
             <w:t xml:space="preserve">[36] </w:t>
@@ -15364,7 +15526,7 @@
             <w:autoSpaceDE w:val="0"/>
             <w:autoSpaceDN w:val="0"/>
             <w:ind w:hanging="640"/>
-            <w:divId w:val="203717744"/>
+            <w:divId w:val="144055196"/>
           </w:pPr>
           <w:r>
             <w:t xml:space="preserve">[37] </w:t>
@@ -15471,7 +15633,7 @@
             <w:autoSpaceDE w:val="0"/>
             <w:autoSpaceDN w:val="0"/>
             <w:ind w:hanging="640"/>
-            <w:divId w:val="345638417"/>
+            <w:divId w:val="895818249"/>
           </w:pPr>
           <w:r>
             <w:t>[38</w:t>
@@ -15550,7 +15712,7 @@
             <w:autoSpaceDE w:val="0"/>
             <w:autoSpaceDN w:val="0"/>
             <w:ind w:hanging="640"/>
-            <w:divId w:val="1051466268"/>
+            <w:divId w:val="1439518578"/>
           </w:pPr>
           <w:r>
             <w:t xml:space="preserve">[39] </w:t>
@@ -15633,7 +15795,7 @@
             <w:autoSpaceDE w:val="0"/>
             <w:autoSpaceDN w:val="0"/>
             <w:ind w:hanging="640"/>
-            <w:divId w:val="970211573"/>
+            <w:divId w:val="1434324979"/>
           </w:pPr>
           <w:r>
             <w:t xml:space="preserve">[40] </w:t>
@@ -15700,7 +15862,7 @@
             <w:autoSpaceDE w:val="0"/>
             <w:autoSpaceDN w:val="0"/>
             <w:ind w:hanging="640"/>
-            <w:divId w:val="53701037"/>
+            <w:divId w:val="2014213012"/>
           </w:pPr>
           <w:r>
             <w:t xml:space="preserve">[41] </w:t>
@@ -15782,7 +15944,7 @@
             <w:autoSpaceDE w:val="0"/>
             <w:autoSpaceDN w:val="0"/>
             <w:ind w:hanging="640"/>
-            <w:divId w:val="649556556"/>
+            <w:divId w:val="367032135"/>
           </w:pPr>
           <w:r>
             <w:t xml:space="preserve">[42] </w:t>
@@ -15848,7 +16010,7 @@
             <w:autoSpaceDE w:val="0"/>
             <w:autoSpaceDN w:val="0"/>
             <w:ind w:hanging="640"/>
-            <w:divId w:val="2099591469"/>
+            <w:divId w:val="354576977"/>
           </w:pPr>
           <w:r>
             <w:t xml:space="preserve">[43] </w:t>
@@ -15923,7 +16085,7 @@
             <w:autoSpaceDE w:val="0"/>
             <w:autoSpaceDN w:val="0"/>
             <w:ind w:hanging="640"/>
-            <w:divId w:val="478545700"/>
+            <w:divId w:val="1049066840"/>
           </w:pPr>
           <w:r>
             <w:t xml:space="preserve">[44] </w:t>
@@ -15956,7 +16118,7 @@
             <w:autoSpaceDE w:val="0"/>
             <w:autoSpaceDN w:val="0"/>
             <w:ind w:hanging="640"/>
-            <w:divId w:val="1826240146"/>
+            <w:divId w:val="881477320"/>
           </w:pPr>
           <w:r>
             <w:lastRenderedPageBreak/>
@@ -16041,7 +16203,7 @@
             <w:autoSpaceDE w:val="0"/>
             <w:autoSpaceDN w:val="0"/>
             <w:ind w:hanging="640"/>
-            <w:divId w:val="404500530"/>
+            <w:divId w:val="208104842"/>
           </w:pPr>
           <w:r>
             <w:t xml:space="preserve">[46] </w:t>
@@ -16116,7 +16278,7 @@
             <w:autoSpaceDE w:val="0"/>
             <w:autoSpaceDN w:val="0"/>
             <w:ind w:hanging="640"/>
-            <w:divId w:val="2146972689"/>
+            <w:divId w:val="2061978661"/>
           </w:pPr>
           <w:r>
             <w:t xml:space="preserve">[47] </w:t>
@@ -16191,7 +16353,7 @@
             <w:autoSpaceDE w:val="0"/>
             <w:autoSpaceDN w:val="0"/>
             <w:ind w:hanging="640"/>
-            <w:divId w:val="431557485"/>
+            <w:divId w:val="1409696337"/>
           </w:pPr>
           <w:r>
             <w:t xml:space="preserve">[48] </w:t>
@@ -16266,7 +16428,7 @@
             <w:autoSpaceDE w:val="0"/>
             <w:autoSpaceDN w:val="0"/>
             <w:ind w:hanging="640"/>
-            <w:divId w:val="1491485539"/>
+            <w:divId w:val="1010261206"/>
           </w:pPr>
           <w:r>
             <w:t xml:space="preserve">[49] </w:t>
@@ -16350,7 +16512,7 @@
             <w:autoSpaceDE w:val="0"/>
             <w:autoSpaceDN w:val="0"/>
             <w:ind w:hanging="640"/>
-            <w:divId w:val="1533111986"/>
+            <w:divId w:val="785735679"/>
           </w:pPr>
           <w:r>
             <w:t xml:space="preserve">[50] </w:t>
@@ -16466,7 +16628,7 @@
             <w:autoSpaceDE w:val="0"/>
             <w:autoSpaceDN w:val="0"/>
             <w:ind w:hanging="640"/>
-            <w:divId w:val="1152062741"/>
+            <w:divId w:val="1386757602"/>
           </w:pPr>
           <w:r>
             <w:t xml:space="preserve">[51] </w:t>
@@ -16523,7 +16685,7 @@
             <w:autoSpaceDE w:val="0"/>
             <w:autoSpaceDN w:val="0"/>
             <w:ind w:hanging="640"/>
-            <w:divId w:val="1243565561"/>
+            <w:divId w:val="514923715"/>
           </w:pPr>
           <w:r>
             <w:t xml:space="preserve">[52] </w:t>
@@ -16566,7 +16728,7 @@
             <w:autoSpaceDE w:val="0"/>
             <w:autoSpaceDN w:val="0"/>
             <w:ind w:hanging="640"/>
-            <w:divId w:val="1687053100"/>
+            <w:divId w:val="1747535432"/>
           </w:pPr>
           <w:r>
             <w:t xml:space="preserve">[53] </w:t>
@@ -16622,7 +16784,7 @@
             <w:autoSpaceDE w:val="0"/>
             <w:autoSpaceDN w:val="0"/>
             <w:ind w:hanging="640"/>
-            <w:divId w:val="1041251366"/>
+            <w:divId w:val="1704745926"/>
           </w:pPr>
           <w:r>
             <w:t xml:space="preserve">[54] </w:t>
@@ -16694,7 +16856,7 @@
             <w:autoSpaceDE w:val="0"/>
             <w:autoSpaceDN w:val="0"/>
             <w:ind w:hanging="640"/>
-            <w:divId w:val="682441230"/>
+            <w:divId w:val="1656179164"/>
           </w:pPr>
           <w:r>
             <w:lastRenderedPageBreak/>
@@ -16776,7 +16938,7 @@
             <w:autoSpaceDE w:val="0"/>
             <w:autoSpaceDN w:val="0"/>
             <w:ind w:hanging="640"/>
-            <w:divId w:val="893658843"/>
+            <w:divId w:val="275908161"/>
           </w:pPr>
           <w:r>
             <w:t xml:space="preserve">[56] </w:t>
@@ -16900,7 +17062,7 @@
             <w:autoSpaceDE w:val="0"/>
             <w:autoSpaceDN w:val="0"/>
             <w:ind w:hanging="640"/>
-            <w:divId w:val="910771374"/>
+            <w:divId w:val="12339815"/>
           </w:pPr>
           <w:r>
             <w:t xml:space="preserve">[57] </w:t>
@@ -16981,7 +17143,7 @@
             <w:autoSpaceDE w:val="0"/>
             <w:autoSpaceDN w:val="0"/>
             <w:ind w:hanging="640"/>
-            <w:divId w:val="1452244951"/>
+            <w:divId w:val="1682272614"/>
           </w:pPr>
           <w:r>
             <w:t xml:space="preserve">[58] </w:t>
@@ -17071,7 +17233,7 @@
             <w:autoSpaceDE w:val="0"/>
             <w:autoSpaceDN w:val="0"/>
             <w:ind w:hanging="640"/>
-            <w:divId w:val="164707418"/>
+            <w:divId w:val="119878930"/>
           </w:pPr>
           <w:r>
             <w:t xml:space="preserve">[59] </w:t>
@@ -17168,7 +17330,7 @@
             <w:autoSpaceDE w:val="0"/>
             <w:autoSpaceDN w:val="0"/>
             <w:ind w:hanging="640"/>
-            <w:divId w:val="1890417783"/>
+            <w:divId w:val="2078089142"/>
           </w:pPr>
           <w:r>
             <w:t xml:space="preserve">[60] </w:t>
@@ -17288,7 +17450,7 @@
             <w:autoSpaceDE w:val="0"/>
             <w:autoSpaceDN w:val="0"/>
             <w:ind w:hanging="640"/>
-            <w:divId w:val="7415816"/>
+            <w:divId w:val="714961416"/>
           </w:pPr>
           <w:r>
             <w:t xml:space="preserve">[61] </w:t>
@@ -17428,7 +17590,7 @@
             <w:autoSpaceDE w:val="0"/>
             <w:autoSpaceDN w:val="0"/>
             <w:ind w:hanging="640"/>
-            <w:divId w:val="1011953292"/>
+            <w:divId w:val="1159615707"/>
           </w:pPr>
           <w:r>
             <w:t xml:space="preserve">[62] </w:t>
@@ -17550,7 +17712,7 @@
             <w:autoSpaceDE w:val="0"/>
             <w:autoSpaceDN w:val="0"/>
             <w:ind w:hanging="640"/>
-            <w:divId w:val="1172643342"/>
+            <w:divId w:val="1792430366"/>
           </w:pPr>
           <w:r>
             <w:t xml:space="preserve">[63] </w:t>
@@ -17670,7 +17832,7 @@
             <w:autoSpaceDE w:val="0"/>
             <w:autoSpaceDN w:val="0"/>
             <w:ind w:hanging="640"/>
-            <w:divId w:val="306203135"/>
+            <w:divId w:val="254746552"/>
           </w:pPr>
           <w:r>
             <w:t xml:space="preserve">[64] </w:t>
@@ -17751,7 +17913,7 @@
             <w:autoSpaceDE w:val="0"/>
             <w:autoSpaceDN w:val="0"/>
             <w:ind w:hanging="640"/>
-            <w:divId w:val="1554853269"/>
+            <w:divId w:val="1680424294"/>
           </w:pPr>
           <w:r>
             <w:lastRenderedPageBreak/>
@@ -17776,7 +17938,7 @@
             <w:autoSpaceDE w:val="0"/>
             <w:autoSpaceDN w:val="0"/>
             <w:ind w:hanging="640"/>
-            <w:divId w:val="1334407920"/>
+            <w:divId w:val="215089684"/>
           </w:pPr>
           <w:r>
             <w:t xml:space="preserve">[66] </w:t>
@@ -17801,7 +17963,7 @@
             <w:autoSpaceDE w:val="0"/>
             <w:autoSpaceDN w:val="0"/>
             <w:ind w:hanging="640"/>
-            <w:divId w:val="19672975"/>
+            <w:divId w:val="782305264"/>
           </w:pPr>
           <w:r>
             <w:t xml:space="preserve">[67] </w:t>
@@ -17970,7 +18132,7 @@
             <w:autoSpaceDE w:val="0"/>
             <w:autoSpaceDN w:val="0"/>
             <w:ind w:hanging="640"/>
-            <w:divId w:val="397748710"/>
+            <w:divId w:val="495651347"/>
           </w:pPr>
           <w:r>
             <w:t xml:space="preserve">[68] </w:t>
@@ -18003,7 +18165,7 @@
             <w:autoSpaceDE w:val="0"/>
             <w:autoSpaceDN w:val="0"/>
             <w:ind w:hanging="640"/>
-            <w:divId w:val="1844198307"/>
+            <w:divId w:val="92671146"/>
           </w:pPr>
           <w:r>
             <w:t xml:space="preserve">[69] </w:t>
@@ -18027,7 +18189,7 @@
             <w:autoSpaceDE w:val="0"/>
             <w:autoSpaceDN w:val="0"/>
             <w:ind w:hanging="640"/>
-            <w:divId w:val="117185568"/>
+            <w:divId w:val="1723481690"/>
           </w:pPr>
           <w:r>
             <w:t xml:space="preserve">[70] </w:t>
@@ -18101,7 +18263,7 @@
             <w:autoSpaceDE w:val="0"/>
             <w:autoSpaceDN w:val="0"/>
             <w:ind w:hanging="640"/>
-            <w:divId w:val="319162983"/>
+            <w:divId w:val="411780485"/>
           </w:pPr>
           <w:r>
             <w:t xml:space="preserve">[71] </w:t>
@@ -18175,7 +18337,7 @@
             <w:autoSpaceDE w:val="0"/>
             <w:autoSpaceDN w:val="0"/>
             <w:ind w:hanging="640"/>
-            <w:divId w:val="560603157"/>
+            <w:divId w:val="387730576"/>
           </w:pPr>
           <w:r>
             <w:t xml:space="preserve">[72] </w:t>
@@ -18256,7 +18418,7 @@
             <w:autoSpaceDE w:val="0"/>
             <w:autoSpaceDN w:val="0"/>
             <w:ind w:hanging="640"/>
-            <w:divId w:val="1294676962"/>
+            <w:divId w:val="1156847605"/>
           </w:pPr>
           <w:r>
             <w:t xml:space="preserve">[73] </w:t>
@@ -18280,7 +18442,7 @@
             <w:autoSpaceDE w:val="0"/>
             <w:autoSpaceDN w:val="0"/>
             <w:ind w:hanging="640"/>
-            <w:divId w:val="1912152768"/>
+            <w:divId w:val="475799284"/>
           </w:pPr>
           <w:r>
             <w:t xml:space="preserve">[74] </w:t>
@@ -18355,7 +18517,7 @@
             <w:autoSpaceDE w:val="0"/>
             <w:autoSpaceDN w:val="0"/>
             <w:ind w:hanging="640"/>
-            <w:divId w:val="713233419"/>
+            <w:divId w:val="129714824"/>
           </w:pPr>
           <w:r>
             <w:t xml:space="preserve">[75] </w:t>
@@ -18404,7 +18566,7 @@
             <w:autoSpaceDE w:val="0"/>
             <w:autoSpaceDN w:val="0"/>
             <w:ind w:hanging="640"/>
-            <w:divId w:val="117143153"/>
+            <w:divId w:val="1682269566"/>
           </w:pPr>
           <w:r>
             <w:t xml:space="preserve">[76] </w:t>
@@ -18428,7 +18590,7 @@
             <w:autoSpaceDE w:val="0"/>
             <w:autoSpaceDN w:val="0"/>
             <w:ind w:hanging="640"/>
-            <w:divId w:val="1917666238"/>
+            <w:divId w:val="958730636"/>
           </w:pPr>
           <w:r>
             <w:t xml:space="preserve">[77] </w:t>
@@ -18558,7 +18720,7 @@
             <w:autoSpaceDE w:val="0"/>
             <w:autoSpaceDN w:val="0"/>
             <w:ind w:hanging="640"/>
-            <w:divId w:val="1904173497"/>
+            <w:divId w:val="718089593"/>
           </w:pPr>
           <w:r>
             <w:t xml:space="preserve">[78] </w:t>
@@ -18616,7 +18778,7 @@
             <w:autoSpaceDE w:val="0"/>
             <w:autoSpaceDN w:val="0"/>
             <w:ind w:hanging="640"/>
-            <w:divId w:val="513422171"/>
+            <w:divId w:val="532309952"/>
           </w:pPr>
           <w:r>
             <w:lastRenderedPageBreak/>
@@ -18657,7 +18819,7 @@
             <w:autoSpaceDE w:val="0"/>
             <w:autoSpaceDN w:val="0"/>
             <w:ind w:hanging="640"/>
-            <w:divId w:val="1318343579"/>
+            <w:divId w:val="1314218810"/>
           </w:pPr>
           <w:r>
             <w:t xml:space="preserve">[80] </w:t>
@@ -18708,7 +18870,7 @@
             <w:autoSpaceDE w:val="0"/>
             <w:autoSpaceDN w:val="0"/>
             <w:ind w:hanging="640"/>
-            <w:divId w:val="51660736"/>
+            <w:divId w:val="1219365709"/>
           </w:pPr>
           <w:r>
             <w:t xml:space="preserve">[81] </w:t>
@@ -18822,7 +18984,7 @@
             <w:autoSpaceDE w:val="0"/>
             <w:autoSpaceDN w:val="0"/>
             <w:ind w:hanging="640"/>
-            <w:divId w:val="986857236"/>
+            <w:divId w:val="128326762"/>
           </w:pPr>
           <w:r>
             <w:t xml:space="preserve">[82] </w:t>
@@ -18919,7 +19081,7 @@
             <w:autoSpaceDE w:val="0"/>
             <w:autoSpaceDN w:val="0"/>
             <w:ind w:hanging="640"/>
-            <w:divId w:val="175509482"/>
+            <w:divId w:val="777912855"/>
           </w:pPr>
           <w:r>
             <w:t xml:space="preserve">[83] </w:t>
@@ -18991,7 +19153,7 @@
             <w:autoSpaceDE w:val="0"/>
             <w:autoSpaceDN w:val="0"/>
             <w:ind w:hanging="640"/>
-            <w:divId w:val="2117747641"/>
+            <w:divId w:val="765420901"/>
           </w:pPr>
           <w:r>
             <w:t xml:space="preserve">[84] </w:t>
@@ -19130,7 +19292,7 @@
             <w:autoSpaceDE w:val="0"/>
             <w:autoSpaceDN w:val="0"/>
             <w:ind w:hanging="640"/>
-            <w:divId w:val="884634047"/>
+            <w:divId w:val="1827012956"/>
           </w:pPr>
           <w:r>
             <w:t xml:space="preserve">[85] </w:t>
@@ -19213,7 +19375,7 @@
             <w:autoSpaceDE w:val="0"/>
             <w:autoSpaceDN w:val="0"/>
             <w:ind w:hanging="640"/>
-            <w:divId w:val="1481463499"/>
+            <w:divId w:val="937055965"/>
           </w:pPr>
           <w:r>
             <w:t xml:space="preserve">[86] </w:t>
@@ -19287,7 +19449,7 @@
             <w:autoSpaceDE w:val="0"/>
             <w:autoSpaceDN w:val="0"/>
             <w:ind w:hanging="640"/>
-            <w:divId w:val="1245726965"/>
+            <w:divId w:val="26299445"/>
           </w:pPr>
           <w:r>
             <w:t xml:space="preserve">[87] </w:t>
@@ -19336,7 +19498,7 @@
             <w:autoSpaceDE w:val="0"/>
             <w:autoSpaceDN w:val="0"/>
             <w:ind w:hanging="640"/>
-            <w:divId w:val="2130930084"/>
+            <w:divId w:val="811139420"/>
           </w:pPr>
           <w:r>
             <w:t xml:space="preserve">[88] </w:t>
@@ -19378,7 +19540,7 @@
             <w:autoSpaceDE w:val="0"/>
             <w:autoSpaceDN w:val="0"/>
             <w:ind w:hanging="640"/>
-            <w:divId w:val="1343704176"/>
+            <w:divId w:val="628437337"/>
           </w:pPr>
           <w:r>
             <w:t xml:space="preserve">[89] </w:t>
@@ -19477,7 +19639,7 @@
             <w:autoSpaceDE w:val="0"/>
             <w:autoSpaceDN w:val="0"/>
             <w:ind w:hanging="640"/>
-            <w:divId w:val="2142182974"/>
+            <w:divId w:val="1146893163"/>
           </w:pPr>
           <w:r>
             <w:t xml:space="preserve">[90] </w:t>
@@ -19544,7 +19706,7 @@
             <w:autoSpaceDE w:val="0"/>
             <w:autoSpaceDN w:val="0"/>
             <w:ind w:hanging="640"/>
-            <w:divId w:val="971448708"/>
+            <w:divId w:val="520779609"/>
           </w:pPr>
           <w:r>
             <w:t xml:space="preserve">[91] </w:t>
@@ -19691,7 +19853,7 @@
             <w:autoSpaceDE w:val="0"/>
             <w:autoSpaceDN w:val="0"/>
             <w:ind w:hanging="640"/>
-            <w:divId w:val="1415324433"/>
+            <w:divId w:val="1266427324"/>
           </w:pPr>
           <w:r>
             <w:t xml:space="preserve">[92] </w:t>
@@ -19734,7 +19896,7 @@
             <w:autoSpaceDE w:val="0"/>
             <w:autoSpaceDN w:val="0"/>
             <w:ind w:hanging="640"/>
-            <w:divId w:val="1528521685"/>
+            <w:divId w:val="562834315"/>
           </w:pPr>
           <w:r>
             <w:lastRenderedPageBreak/>
@@ -19827,7 +19989,7 @@
             <w:autoSpaceDE w:val="0"/>
             <w:autoSpaceDN w:val="0"/>
             <w:ind w:hanging="640"/>
-            <w:divId w:val="30764793"/>
+            <w:divId w:val="414127969"/>
           </w:pPr>
           <w:r>
             <w:t xml:space="preserve">[94] </w:t>
@@ -19919,7 +20081,7 @@
             <w:autoSpaceDE w:val="0"/>
             <w:autoSpaceDN w:val="0"/>
             <w:ind w:hanging="640"/>
-            <w:divId w:val="1730373631"/>
+            <w:divId w:val="17782989"/>
           </w:pPr>
           <w:r>
             <w:t xml:space="preserve">[95] </w:t>
@@ -20043,7 +20205,7 @@
             <w:autoSpaceDE w:val="0"/>
             <w:autoSpaceDN w:val="0"/>
             <w:ind w:hanging="640"/>
-            <w:divId w:val="991373769"/>
+            <w:divId w:val="1179352928"/>
           </w:pPr>
           <w:r>
             <w:t xml:space="preserve">[96] </w:t>
@@ -20092,7 +20254,7 @@
             <w:autoSpaceDE w:val="0"/>
             <w:autoSpaceDN w:val="0"/>
             <w:ind w:hanging="640"/>
-            <w:divId w:val="121196384"/>
+            <w:divId w:val="920718800"/>
           </w:pPr>
           <w:r>
             <w:t xml:space="preserve">[97] </w:t>
@@ -20200,7 +20362,7 @@
             <w:autoSpaceDE w:val="0"/>
             <w:autoSpaceDN w:val="0"/>
             <w:ind w:hanging="640"/>
-            <w:divId w:val="860553732"/>
+            <w:divId w:val="1956709488"/>
           </w:pPr>
           <w:r>
             <w:t xml:space="preserve">[98] </w:t>
@@ -20243,7 +20405,7 @@
             <w:autoSpaceDE w:val="0"/>
             <w:autoSpaceDN w:val="0"/>
             <w:ind w:hanging="640"/>
-            <w:divId w:val="1514569545"/>
+            <w:divId w:val="877744307"/>
           </w:pPr>
           <w:r>
             <w:t xml:space="preserve">[99] </w:t>
@@ -20292,7 +20454,7 @@
             <w:autoSpaceDE w:val="0"/>
             <w:autoSpaceDN w:val="0"/>
             <w:ind w:hanging="640"/>
-            <w:divId w:val="969097293"/>
+            <w:divId w:val="37749562"/>
           </w:pPr>
           <w:r>
             <w:t xml:space="preserve">[100] </w:t>
@@ -25414,93 +25576,6 @@
     </w:docPart>
     <w:docPart>
       <w:docPartPr>
-        <w:name w:val="C1E34354E57A4389BA488F012785A7F6"/>
-        <w:category>
-          <w:name w:val="Obecné"/>
-          <w:gallery w:val="placeholder"/>
-        </w:category>
-        <w:types>
-          <w:type w:val="bbPlcHdr"/>
-        </w:types>
-        <w:behaviors>
-          <w:behavior w:val="content"/>
-        </w:behaviors>
-        <w:guid w:val="{668F7D2E-DDE7-4C12-AD20-574DB39DEB19}"/>
-      </w:docPartPr>
-      <w:docPartBody>
-        <w:p>
-          <w:pPr>
-            <w:pStyle w:val="C1E34354E57A4389BA488F012785A7F6"/>
-          </w:pPr>
-          <w:r>
-            <w:rPr>
-              <w:rStyle w:val="Zstupntext"/>
-            </w:rPr>
-            <w:t>Klikněte nebo klepněte sem a zadejte text.</w:t>
-          </w:r>
-        </w:p>
-      </w:docPartBody>
-    </w:docPart>
-    <w:docPart>
-      <w:docPartPr>
-        <w:name w:val="9ABEF22CE17344FD90FEABE8396F9704"/>
-        <w:category>
-          <w:name w:val="Obecné"/>
-          <w:gallery w:val="placeholder"/>
-        </w:category>
-        <w:types>
-          <w:type w:val="bbPlcHdr"/>
-        </w:types>
-        <w:behaviors>
-          <w:behavior w:val="content"/>
-        </w:behaviors>
-        <w:guid w:val="{23CCA3FA-A984-4ECA-B02F-3206DD92E3B4}"/>
-      </w:docPartPr>
-      <w:docPartBody>
-        <w:p>
-          <w:pPr>
-            <w:pStyle w:val="9ABEF22CE17344FD90FEABE8396F9704"/>
-          </w:pPr>
-          <w:r>
-            <w:rPr>
-              <w:rStyle w:val="Zstupntext"/>
-            </w:rPr>
-            <w:t>Klikněte nebo klepněte sem a zadejte text.</w:t>
-          </w:r>
-        </w:p>
-      </w:docPartBody>
-    </w:docPart>
-    <w:docPart>
-      <w:docPartPr>
-        <w:name w:val="AA7047264658457EA98A2A7B69E07060"/>
-        <w:category>
-          <w:name w:val="Obecné"/>
-          <w:gallery w:val="placeholder"/>
-        </w:category>
-        <w:types>
-          <w:type w:val="bbPlcHdr"/>
-        </w:types>
-        <w:behaviors>
-          <w:behavior w:val="content"/>
-        </w:behaviors>
-        <w:guid w:val="{A2BB1366-0F5B-4350-9535-AB03A862267F}"/>
-      </w:docPartPr>
-      <w:docPartBody>
-        <w:p>
-          <w:pPr>
-            <w:pStyle w:val="AA7047264658457EA98A2A7B69E07060"/>
-          </w:pPr>
-          <w:r>
-            <w:rPr>
-              <w:rStyle w:val="Zstupntext"/>
-            </w:rPr>
-            <w:t>Klikněte nebo klepněte sem a zadejte text.</w:t>
-          </w:r>
-        </w:p>
-      </w:docPartBody>
-    </w:docPart>
-    <w:docPart>
-      <w:docPartPr>
         <w:name w:val="67FC28DB4DFD48888C49639B696951B2"/>
         <w:category>
           <w:name w:val="Obecné"/>
@@ -25518,35 +25593,6 @@
         <w:p>
           <w:pPr>
             <w:pStyle w:val="67FC28DB4DFD48888C49639B696951B2"/>
-          </w:pPr>
-          <w:r>
-            <w:rPr>
-              <w:rStyle w:val="Zstupntext"/>
-            </w:rPr>
-            <w:t>Klikněte nebo klepněte sem a zadejte text.</w:t>
-          </w:r>
-        </w:p>
-      </w:docPartBody>
-    </w:docPart>
-    <w:docPart>
-      <w:docPartPr>
-        <w:name w:val="82E9EE4147314DC08235A0799130B911"/>
-        <w:category>
-          <w:name w:val="Obecné"/>
-          <w:gallery w:val="placeholder"/>
-        </w:category>
-        <w:types>
-          <w:type w:val="bbPlcHdr"/>
-        </w:types>
-        <w:behaviors>
-          <w:behavior w:val="content"/>
-        </w:behaviors>
-        <w:guid w:val="{1F374327-6F1E-4FC6-82C7-B6E907B576C6}"/>
-      </w:docPartPr>
-      <w:docPartBody>
-        <w:p>
-          <w:pPr>
-            <w:pStyle w:val="82E9EE4147314DC08235A0799130B911"/>
           </w:pPr>
           <w:r>
             <w:rPr>
@@ -26110,35 +26156,6 @@
     </w:docPart>
     <w:docPart>
       <w:docPartPr>
-        <w:name w:val="92909134458B48C680E72A4D1532D34F"/>
-        <w:category>
-          <w:name w:val="Obecné"/>
-          <w:gallery w:val="placeholder"/>
-        </w:category>
-        <w:types>
-          <w:type w:val="bbPlcHdr"/>
-        </w:types>
-        <w:behaviors>
-          <w:behavior w:val="content"/>
-        </w:behaviors>
-        <w:guid w:val="{A5E77C9F-839E-4BDD-98E1-36AA3AE72AE7}"/>
-      </w:docPartPr>
-      <w:docPartBody>
-        <w:p>
-          <w:pPr>
-            <w:pStyle w:val="92909134458B48C680E72A4D1532D34F"/>
-          </w:pPr>
-          <w:r>
-            <w:rPr>
-              <w:rStyle w:val="Zstupntext"/>
-            </w:rPr>
-            <w:t>Klikněte nebo klepněte sem a zadejte text.</w:t>
-          </w:r>
-        </w:p>
-      </w:docPartBody>
-    </w:docPart>
-    <w:docPart>
-      <w:docPartPr>
         <w:name w:val="870C21944CE342E096DF6DB433F1BE09"/>
         <w:category>
           <w:name w:val="Obecné"/>
@@ -26330,6 +26347,93 @@
         <w:p>
           <w:pPr>
             <w:pStyle w:val="18E7BF445DB64CFEB66A19300898412F"/>
+          </w:pPr>
+          <w:r>
+            <w:rPr>
+              <w:rStyle w:val="Zstupntext"/>
+            </w:rPr>
+            <w:t>Klikněte nebo klepněte sem a zadejte text.</w:t>
+          </w:r>
+        </w:p>
+      </w:docPartBody>
+    </w:docPart>
+    <w:docPart>
+      <w:docPartPr>
+        <w:name w:val="5CAEB5949BFB47AB9B1B6A90AAA3AF1B"/>
+        <w:category>
+          <w:name w:val="Obecné"/>
+          <w:gallery w:val="placeholder"/>
+        </w:category>
+        <w:types>
+          <w:type w:val="bbPlcHdr"/>
+        </w:types>
+        <w:behaviors>
+          <w:behavior w:val="content"/>
+        </w:behaviors>
+        <w:guid w:val="{28BD2DAD-D6B2-4FC9-8969-E65E861A93F8}"/>
+      </w:docPartPr>
+      <w:docPartBody>
+        <w:p>
+          <w:pPr>
+            <w:pStyle w:val="5CAEB5949BFB47AB9B1B6A90AAA3AF1B"/>
+          </w:pPr>
+          <w:r>
+            <w:rPr>
+              <w:rStyle w:val="Zstupntext"/>
+            </w:rPr>
+            <w:t>Klikněte nebo klepněte sem a zadejte text.</w:t>
+          </w:r>
+        </w:p>
+      </w:docPartBody>
+    </w:docPart>
+    <w:docPart>
+      <w:docPartPr>
+        <w:name w:val="E4F0E309D1F441A5B7FC77013ECE1AF4"/>
+        <w:category>
+          <w:name w:val="Obecné"/>
+          <w:gallery w:val="placeholder"/>
+        </w:category>
+        <w:types>
+          <w:type w:val="bbPlcHdr"/>
+        </w:types>
+        <w:behaviors>
+          <w:behavior w:val="content"/>
+        </w:behaviors>
+        <w:guid w:val="{6D4F8996-B35B-4FFD-8E84-2E676F1D6F64}"/>
+      </w:docPartPr>
+      <w:docPartBody>
+        <w:p>
+          <w:pPr>
+            <w:pStyle w:val="E4F0E309D1F441A5B7FC77013ECE1AF4"/>
+          </w:pPr>
+          <w:r>
+            <w:rPr>
+              <w:rStyle w:val="Zstupntext"/>
+            </w:rPr>
+            <w:t>Klikněte nebo klepněte sem a zadejte text.</w:t>
+          </w:r>
+        </w:p>
+      </w:docPartBody>
+    </w:docPart>
+    <w:docPart>
+      <w:docPartPr>
+        <w:name w:val="B274064CBF1747EEBEE40A0AEFFED3D7"/>
+        <w:category>
+          <w:name w:val="Obecné"/>
+          <w:gallery w:val="placeholder"/>
+        </w:category>
+        <w:types>
+          <w:type w:val="bbPlcHdr"/>
+        </w:types>
+        <w:behaviors>
+          <w:behavior w:val="content"/>
+        </w:behaviors>
+        <w:guid w:val="{7F96E300-BC66-4205-B4ED-4AB4795E904E}"/>
+      </w:docPartPr>
+      <w:docPartBody>
+        <w:p>
+          <w:pPr>
+            <w:pStyle w:val="B274064CBF1747EEBEE40A0AEFFED3D7"/>
           </w:pPr>
           <w:r>
             <w:rPr>
@@ -26431,12 +26535,12 @@
     <w:rsidRoot w:val="00261680"/>
     <w:rsid w:val="00035DAA"/>
     <w:rsid w:val="00036DE5"/>
-    <w:rsid w:val="00257760"/>
     <w:rsid w:val="00261680"/>
     <w:rsid w:val="002A3615"/>
     <w:rsid w:val="003157D5"/>
     <w:rsid w:val="004605F5"/>
     <w:rsid w:val="004C790F"/>
+    <w:rsid w:val="005B44FD"/>
     <w:rsid w:val="0061776D"/>
     <w:rsid w:val="0065283F"/>
     <w:rsid w:val="006A6B5D"/>
@@ -27116,6 +27220,18 @@
     <w:name w:val="EFFBD4C98D0B428EBE902DDE729CB329"/>
     <w:rsid w:val="0061776D"/>
   </w:style>
+  <w:style w:type="paragraph" w:customStyle="1" w:styleId="5CAEB5949BFB47AB9B1B6A90AAA3AF1B">
+    <w:name w:val="5CAEB5949BFB47AB9B1B6A90AAA3AF1B"/>
+    <w:rsid w:val="0061776D"/>
+  </w:style>
+  <w:style w:type="paragraph" w:customStyle="1" w:styleId="E4F0E309D1F441A5B7FC77013ECE1AF4">
+    <w:name w:val="E4F0E309D1F441A5B7FC77013ECE1AF4"/>
+    <w:rsid w:val="0061776D"/>
+  </w:style>
+  <w:style w:type="paragraph" w:customStyle="1" w:styleId="B274064CBF1747EEBEE40A0AEFFED3D7">
+    <w:name w:val="B274064CBF1747EEBEE40A0AEFFED3D7"/>
+    <w:rsid w:val="0061776D"/>
+  </w:style>
 </w:styles>
 </file>
 
@@ -27436,7 +27552,7 @@
     <we:reference id="wa104382081" version="1.35.0.0" store="" storeType="OMEX"/>
   </we:alternateReferences>
   <we:properties>
-    <we:property name="MENDELEY_CITATIONS" value="[{&quot;citationID&quot;:&quot;MENDELEY_CITATION_42b12e62-6e2a-47aa-81e4-9d95906537b2&quot;,&quot;properties&quot;:{&quot;noteIndex&quot;:0},&quot;isEdited&quot;:false,&quot;manualOverride&quot;:{&quot;citeprocText&quot;:&quot;[1, 2]&quot;,&quot;isManuallyOverridden&quot;:false,&quot;manualOverrideText&quot;:&quot;&quot;},&quot;citationTag&quot;:&quot;MENDELEY_CITATION_v3_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&quot;,&quot;citationItems&quot;:[{&quot;id&quot;:&quot;9bc72a8a-f52d-3b9d-aaf8-df11628805ee&quot;,&quot;itemData&quot;:{&quot;type&quot;:&quot;webpage&quot;,&quot;id&quot;:&quot;9bc72a8a-f52d-3b9d-aaf8-df11628805ee&quot;,&quot;title&quot;:&quot;imperative programming&quot;,&quot;accessed&quot;:{&quot;date-parts&quot;:[[2021,3,16]]},&quot;URL&quot;:&quot;https://whatis.techtarget.com/definition/imperative-programming&quot;,&quot;container-title-short&quot;:&quot;&quot;},&quot;uris&quot;:[&quot;http://www.mendeley.com/documents/?uuid=9bc72a8a-f52d-3b9d-aaf8-df11628805ee&quot;],&quot;isTemporary&quot;:false,&quot;legacyDesktopId&quot;:&quot;9bc72a8a-f52d-3b9d-aaf8-df11628805ee&quot;},{&quot;id&quot;:&quot;899ed896-3f46-313c-8dfd-90659b28159d&quot;,&quot;itemData&quot;:{&quot;URL&quot;:&quot;https://www.youtube.com/watch?v=sqV3pL5x8PI&quot;,&quot;accessed&quot;:{&quot;date-parts&quot;:[[&quot;2021&quot;,&quot;3&quot;,&quot;29&quot;]]},&quot;author&quot;:[{&quot;dropping-particle&quot;:&quot;&quot;,&quot;family&quot;:&quot;Computerphile&quot;,&quot;given&quot;:&quot;&quot;,&quot;non-dropping-particle&quot;:&quot;&quot;,&quot;parse-names&quot;:false,&quot;suffix&quot;:&quot;&quot;}],&quot;id&quot;:&quot;899ed896-3f46-313c-8dfd-90659b28159d&quot;,&quot;issued&quot;:{&quot;date-parts&quot;:[[&quot;2013&quot;]]},&quot;title&quot;:&quot;Programming Paradigms - Computerphile&quot;,&quot;type&quot;:&quot;webpage&quot;,&quot;container-title-short&quot;:&quot;&quot;},&quot;uris&quot;:[&quot;http://www.mendeley.com/documents/?uuid=5968419c-fc46-4d6b-b065-8b30c3b3e809&quot;],&quot;isTemporary&quot;:false,&quot;legacyDesktopId&quot;:&quot;5968419c-fc46-4d6b-b065-8b30c3b3e809&quot;}]},{&quot;citationID&quot;:&quot;MENDELEY_CITATION_97b5188b-c513-464b-8553-fabbb2198566&quot;,&quot;properties&quot;:{&quot;noteIndex&quot;:0},&quot;isEdited&quot;:false,&quot;manualOverride&quot;:{&quot;citeprocText&quot;:&quot;[2]&quot;,&quot;isManuallyOverridden&quot;:false,&quot;manualOverrideText&quot;:&quot;&quot;},&quot;citationTag&quot;:&quot;MENDELEY_CITATION_v3_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&quot;,&quot;citationItems&quot;:[{&quot;id&quot;:&quot;899ed896-3f46-313c-8dfd-90659b28159d&quot;,&quot;itemData&quot;:{&quot;URL&quot;:&quot;https://www.youtube.com/watch?v=sqV3pL5x8PI&quot;,&quot;accessed&quot;:{&quot;date-parts&quot;:[[&quot;2021&quot;,&quot;3&quot;,&quot;29&quot;]]},&quot;author&quot;:[{&quot;dropping-particle&quot;:&quot;&quot;,&quot;family&quot;:&quot;Computerphile&quot;,&quot;given&quot;:&quot;&quot;,&quot;non-dropping-particle&quot;:&quot;&quot;,&quot;parse-names&quot;:false,&quot;suffix&quot;:&quot;&quot;}],&quot;id&quot;:&quot;899ed896-3f46-313c-8dfd-90659b28159d&quot;,&quot;issued&quot;:{&quot;date-parts&quot;:[[&quot;2013&quot;]]},&quot;title&quot;:&quot;Programming Paradigms - Computerphile&quot;,&quot;type&quot;:&quot;webpage&quot;,&quot;container-title-short&quot;:&quot;&quot;},&quot;uris&quot;:[&quot;http://www.mendeley.com/documents/?uuid=5968419c-fc46-4d6b-b065-8b30c3b3e809&quot;],&quot;isTemporary&quot;:false,&quot;legacyDesktopId&quot;:&quot;5968419c-fc46-4d6b-b065-8b30c3b3e809&quot;}]},{&quot;citationID&quot;:&quot;MENDELEY_CITATION_5491ef8b-97b8-426a-8664-56d08d4c92bb&quot;,&quot;properties&quot;:{&quot;noteIndex&quot;:0},&quot;isEdited&quot;:false,&quot;manualOverride&quot;:{&quot;isManuallyOverridden&quot;:false,&quot;citeprocText&quot;:&quot;[3, 4]&quot;,&quot;manualOverrideText&quot;:&quot;&quot;},&quot;citationTag&quot;:&quot;MENDELEY_CITATION_v3_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&quot;,&quot;citationItems&quot;:[{&quot;id&quot;:&quot;1bfe8c2c-9a3b-3557-bfe7-a1fff1597bed&quot;,&quot;itemData&quot;:{&quot;type&quot;:&quot;webpage&quot;,&quot;id&quot;:&quot;1bfe8c2c-9a3b-3557-bfe7-a1fff1597bed&quot;,&quot;title&quot;:&quot;procedural and object oriented programming&quot;,&quot;accessed&quot;:{&quot;date-parts&quot;:[[2021,3,29]]},&quot;URL&quot;:&quot;https://www.geeksforgeeks.org/differences-between-procedural-and-object-oriented-programming/&quot;,&quot;container-title-short&quot;:&quot;&quot;},&quot;isTemporary&quot;:false},{&quot;id&quot;:&quot;b702f208-586e-301b-bc89-9517d16da062&quot;,&quot;itemData&quot;:{&quot;type&quot;:&quot;webpage&quot;,&quot;id&quot;:&quot;b702f208-586e-301b-bc89-9517d16da062&quot;,&quot;title&quot;:&quot;Intro to Object Oriented Programming - Crash Course - YouTube&quot;,&quot;author&quot;:[{&quot;family&quot;:&quot;FreeCodeCamp.org&quot;,&quot;given&quot;:&quot;&quot;,&quot;parse-names&quot;:false,&quot;dropping-particle&quot;:&quot;&quot;,&quot;non-dropping-particle&quot;:&quot;&quot;}],&quot;accessed&quot;:{&quot;date-parts&quot;:[[2021,7,4]]},&quot;URL&quot;:&quot;https://www.youtube.com/watch?v=SiBw7os-_zI&quot;,&quot;issued&quot;:{&quot;date-parts&quot;:[[2020]]},&quot;container-title-short&quot;:&quot;&quot;},&quot;isTemporary&quot;:false}]},{&quot;citationID&quot;:&quot;MENDELEY_CITATION_0c78db2a-26c7-42c9-94f5-0087c06966a2&quot;,&quot;properties&quot;:{&quot;noteIndex&quot;:0},&quot;isEdited&quot;:false,&quot;manualOverride&quot;:{&quot;isManuallyOverridden&quot;:false,&quot;citeprocText&quot;:&quot;[5–8]&quot;,&quot;manualOverrideText&quot;:&quot;&quot;},&quot;citationTag&quot;:&quot;MENDELEY_CITATION_v3_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&quot;,&quot;citationItems&quot;:[{&quot;id&quot;:&quot;b2180e54-8970-37fa-9026-316cb007bc02&quot;,&quot;itemData&quot;:{&quot;type&quot;:&quot;webpage&quot;,&quot;id&quot;:&quot;b2180e54-8970-37fa-9026-316cb007bc02&quot;,&quot;title&quot;:&quot;Stroustrup: FAQ-multiparadigm&quot;,&quot;author&quot;:[{&quot;family&quot;:&quot;Stroustrup&quot;,&quot;given&quot;:&quot;Bjarne&quot;,&quot;parse-names&quot;:false,&quot;dropping-particle&quot;:&quot;&quot;,&quot;non-dropping-particle&quot;:&quot;&quot;}],&quot;accessed&quot;:{&quot;date-parts&quot;:[[2021,7,22]]},&quot;URL&quot;:&quot;https://www.stroustrup.com/bs_faq.html#multiparadigm&quot;,&quot;container-title-short&quot;:&quot;&quot;},&quot;isTemporary&quot;:false},{&quot;id&quot;:&quot;5d36176a-bec4-37ba-ab11-7ae0b9e1f2f5&quot;,&quot;itemData&quot;:{&quot;type&quot;:&quot;article-journal&quot;,&quot;id&quot;:&quot;5d36176a-bec4-37ba-ab11-7ae0b9e1f2f5&quot;,&quot;title&quot;:&quot;From The Handbook of Object Technology (Editor: Saba Zamir)&quot;,&quot;author&quot;:[{&quot;family&quot;:&quot;Stroustrup&quot;,&quot;given&quot;:&quot;Bjarne&quot;,&quot;parse-names&quot;:false,&quot;dropping-particle&quot;:&quot;&quot;,&quot;non-dropping-particle&quot;:&quot;&quot;}],&quot;accessed&quot;:{&quot;date-parts&quot;:[[2021,7,18]]},&quot;ISBN&quot;:&quot;0849331358&quot;,&quot;URL&quot;:&quot;https://www.stroustrup.com/crc.pdf&quot;,&quot;issued&quot;:{&quot;date-parts&quot;:[[1999]]},&quot;abstract&quot;:&quot;This overview of C++ presents the key design, programming, and language-technical concepts using examples to give the reader a feel for the language. C++ is a general-purpose programming language with a bias towards systems programming that supports efficient low-level computation, data abstraction, object-oriented programming, and generic programming .&quot;,&quot;publisher&quot;:&quot;CRC Press LLC&quot;,&quot;container-title-short&quot;:&quot;&quot;},&quot;isTemporary&quot;:false},{&quot;id&quot;:&quot;38020bc6-992e-3426-a6e4-3cca61c136e0&quot;,&quot;itemData&quot;:{&quot;type&quot;:&quot;webpage&quot;,&quot;id&quot;:&quot;38020bc6-992e-3426-a6e4-3cca61c136e0&quot;,&quot;title&quot;:&quot;Stroustrup: FAQ-C subset of C++&quot;,&quot;author&quot;:[{&quot;family&quot;:&quot;Stroustrup&quot;,&quot;given&quot;:&quot;Bjarne&quot;,&quot;parse-names&quot;:false,&quot;dropping-particle&quot;:&quot;&quot;,&quot;non-dropping-particle&quot;:&quot;&quot;}],&quot;accessed&quot;:{&quot;date-parts&quot;:[[2021,7,20]]},&quot;URL&quot;:&quot;https://www.stroustrup.com/bs_faq.html#C-is-subset&quot;,&quot;container-title-short&quot;:&quot;&quot;},&quot;isTemporary&quot;:false},{&quot;id&quot;:&quot;4bf7ffda-23c7-3709-8ed0-6c7e575874d7&quot;,&quot;itemData&quot;:{&quot;type&quot;:&quot;book&quot;,&quot;id&quot;:&quot;4bf7ffda-23c7-3709-8ed0-6c7e575874d7&quot;,&quot;title&quot;:&quot;Mistrovství v C++&quot;,&quot;author&quot;:[{&quot;family&quot;:&quot;Prata&quot;,&quot;given&quot;:&quot;Stephen&quot;,&quot;parse-names&quot;:false,&quot;dropping-particle&quot;:&quot;&quot;,&quot;non-dropping-particle&quot;:&quot;&quot;}],&quot;ISBN&quot;:&quot;80-7226-339-0&quot;,&quot;issued&quot;:{&quot;date-parts&quot;:[[2001]]},&quot;publisher-place&quot;:&quot;Praha&quot;,&quot;edition&quot;:&quot;1&quot;,&quot;publisher&quot;:&quot;Computer Press&quot;,&quot;container-title-short&quot;:&quot;&quot;},&quot;isTemporary&quot;:false}]},{&quot;citationID&quot;:&quot;MENDELEY_CITATION_88d654a1-2db5-41f6-9059-7d7fc78e7258&quot;,&quot;properties&quot;:{&quot;noteIndex&quot;:0},&quot;isEdited&quot;:false,&quot;manualOverride&quot;:{&quot;citeprocText&quot;:&quot;[9–14]&quot;,&quot;isManuallyOverridden&quot;:false,&quot;manualOverrideText&quot;:&quot;&quot;},&quot;citationTag&quot;:&quot;MENDELEY_CITATION_v3_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&quot;,&quot;citationItems&quot;:[{&quot;id&quot;:&quot;4950f2d2-760a-381b-a65d-3352624f0bed&quot;,&quot;itemData&quot;:{&quot;type&quot;:&quot;webpage&quot;,&quot;id&quot;:&quot;4950f2d2-760a-381b-a65d-3352624f0bed&quot;,&quot;title&quot;:&quot;C++ Applications&quot;,&quot;author&quot;:[{&quot;family&quot;:&quot;Stroustrup&quot;,&quot;given&quot;:&quot;Bjarne&quot;,&quot;parse-names&quot;:false,&quot;dropping-particle&quot;:&quot;&quot;,&quot;non-dropping-particle&quot;:&quot;&quot;}],&quot;accessed&quot;:{&quot;date-parts&quot;:[[2021,7,20]]},&quot;URL&quot;:&quot;https://www.stroustrup.com/applications.html&quot;,&quot;container-title-short&quot;:&quot;&quot;},&quot;uris&quot;:[&quot;http://www.mendeley.com/documents/?uuid=4950f2d2-760a-381b-a65d-3352624f0bed&quot;],&quot;isTemporary&quot;:false,&quot;legacyDesktopId&quot;:&quot;4950f2d2-760a-381b-a65d-3352624f0bed&quot;},{&quot;id&quot;:&quot;526b4e25-a285-399e-b25e-989e913fd8c3&quot;,&quot;itemData&quot;:{&quot;type&quot;:&quot;webpage&quot;,&quot;id&quot;:&quot;526b4e25-a285-399e-b25e-989e913fd8c3&quot;,&quot;title&quot;:&quot;Stroustrup: FAQ&quot;,&quot;author&quot;:[{&quot;family&quot;:&quot;Stroustrup&quot;,&quot;given&quot;:&quot;Bjarne&quot;,&quot;parse-names&quot;:false,&quot;dropping-particle&quot;:&quot;&quot;,&quot;non-dropping-particle&quot;:&quot;&quot;}],&quot;accessed&quot;:{&quot;date-parts&quot;:[[2021,7,20]]},&quot;URL&quot;:&quot;https://www.stroustrup.com/bs_faq.html#true&quot;,&quot;container-title-short&quot;:&quot;&quot;},&quot;uris&quot;:[&quot;http://www.mendeley.com/documents/?uuid=526b4e25-a285-399e-b25e-989e913fd8c3&quot;],&quot;isTemporary&quot;:false,&quot;legacyDesktopId&quot;:&quot;526b4e25-a285-399e-b25e-989e913fd8c3&quot;},{&quot;id&quot;:&quot;d5b470d5-0c9d-3cf7-8073-10c9fc3b097e&quot;,&quot;itemData&quot;:{&quot;type&quot;:&quot;webpage&quot;,&quot;id&quot;:&quot;d5b470d5-0c9d-3cf7-8073-10c9fc3b097e&quot;,&quot;title&quot;:&quot;Stroustrup: FAQ-unsafe&quot;,&quot;author&quot;:[{&quot;family&quot;:&quot;Stroustrup&quot;,&quot;given&quot;:&quot;Bjarne&quot;,&quot;parse-names&quot;:false,&quot;dropping-particle&quot;:&quot;&quot;,&quot;non-dropping-particle&quot;:&quot;&quot;}],&quot;accessed&quot;:{&quot;date-parts&quot;:[[2021,7,20]]},&quot;URL&quot;:&quot;https://www.stroustrup.com/bs_faq.html#unsafe&quot;,&quot;container-title-short&quot;:&quot;&quot;},&quot;isTemporary&quot;:false},{&quot;id&quot;:&quot;01933a2d-83a2-3776-b26f-fc3222f2b8d1&quot;,&quot;itemData&quot;:{&quot;type&quot;:&quot;webpage&quot;,&quot;id&quot;:&quot;01933a2d-83a2-3776-b26f-fc3222f2b8d1&quot;,&quot;title&quot;:&quot;What is x86 Architecture and its difference between x64? - Latest open tech from seeed studio&quot;,&quot;accessed&quot;:{&quot;date-parts&quot;:[[2021,7,21]]},&quot;URL&quot;:&quot;https://www.seeedstudio.com/blog/2020/02/24/what-is-x86-architecture-and-its-difference-between-x64/&quot;,&quot;container-title-short&quot;:&quot;&quot;},&quot;isTemporary&quot;:false},{&quot;id&quot;:&quot;3043a782-7037-334f-9024-886d3d4c38fb&quot;,&quot;itemData&quot;:{&quot;type&quot;:&quot;book&quot;,&quot;id&quot;:&quot;3043a782-7037-334f-9024-886d3d4c38fb&quot;,&quot;title&quot;:&quot;C++/CLI začínáme programovat&quot;,&quot;author&quot;:[{&quot;family&quot;:&quot;Hanák&quot;,&quot;given&quot;:&quot;Ján&quot;,&quot;parse-names&quot;:false,&quot;dropping-particle&quot;:&quot;&quot;,&quot;non-dropping-particle&quot;:&quot;&quot;}],&quot;ISBN&quot;:&quot;978-80-87017-04-3&quot;,&quot;issued&quot;:{&quot;date-parts&quot;:[[2009]]},&quot;publisher-place&quot;:&quot;Brno&quot;,&quot;publisher&quot;:&quot;artax a.s.&quot;,&quot;container-title-short&quot;:&quot;&quot;},&quot;isTemporary&quot;:false},{&quot;id&quot;:&quot;e480cfea-3688-30bf-9103-845f5adf89f9&quot;,&quot;itemData&quot;:{&quot;type&quot;:&quot;webpage&quot;,&quot;id&quot;:&quot;e480cfea-3688-30bf-9103-845f5adf89f9&quot;,&quot;title&quot;:&quot;Why Java is Platform Independent? | by Neil Wilston | Medium&quot;,&quot;accessed&quot;:{&quot;date-parts&quot;:[[2021,7,21]]},&quot;URL&quot;:&quot;https://medium.com/@neil.wilston123/why-java-is-platform-independent-1d82c2249a69&quot;,&quot;container-title-short&quot;:&quot;&quot;},&quot;isTemporary&quot;:false}]},{&quot;citationID&quot;:&quot;MENDELEY_CITATION_79cfbd89-adf4-41e9-bbb3-0442b5d74065&quot;,&quot;properties&quot;:{&quot;noteIndex&quot;:0},&quot;isEdited&quot;:false,&quot;manualOverride&quot;:{&quot;citeprocText&quot;:&quot;[8]&quot;,&quot;isManuallyOverridden&quot;:false,&quot;manualOverrideText&quot;:&quot;&quot;},&quot;citationTag&quot;:&quot;MENDELEY_CITATION_v3_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&quot;,&quot;citationItems&quot;:[{&quot;id&quot;:&quot;4bf7ffda-23c7-3709-8ed0-6c7e575874d7&quot;,&quot;itemData&quot;:{&quot;type&quot;:&quot;book&quot;,&quot;id&quot;:&quot;4bf7ffda-23c7-3709-8ed0-6c7e575874d7&quot;,&quot;title&quot;:&quot;Mistrovství v C++&quot;,&quot;author&quot;:[{&quot;family&quot;:&quot;Prata&quot;,&quot;given&quot;:&quot;Stephen&quot;,&quot;parse-names&quot;:false,&quot;dropping-particle&quot;:&quot;&quot;,&quot;non-dropping-particle&quot;:&quot;&quot;}],&quot;ISBN&quot;:&quot;80-7226-339-0&quot;,&quot;issued&quot;:{&quot;date-parts&quot;:[[2001]]},&quot;publisher-place&quot;:&quot;Praha&quot;,&quot;edition&quot;:&quot;1&quot;,&quot;publisher&quot;:&quot;Computer Press&quot;,&quot;container-title-short&quot;:&quot;&quot;},&quot;uris&quot;:[&quot;http://www.mendeley.com/documents/?uuid=b3a9a99a-b728-42c1-b3fd-2ad20ec43764&quot;],&quot;isTemporary&quot;:false,&quot;legacyDesktopId&quot;:&quot;b3a9a99a-b728-42c1-b3fd-2ad20ec43764&quot;}]},{&quot;citationID&quot;:&quot;MENDELEY_CITATION_b92dc402-721f-4f43-a289-1ac2cb7de01c&quot;,&quot;properties&quot;:{&quot;noteIndex&quot;:0},&quot;isEdited&quot;:false,&quot;manualOverride&quot;:{&quot;citeprocText&quot;:&quot;[15, 16]&quot;,&quot;isManuallyOverridden&quot;:false,&quot;manualOverrideText&quot;:&quot;&quot;},&quot;citationTag&quot;:&quot;MENDELEY_CITATION_v3_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&quot;,&quot;citationItems&quot;:[{&quot;id&quot;:&quot;247ca98f-6b01-3bc8-8232-092a9f458907&quot;,&quot;itemData&quot;:{&quot;type&quot;:&quot;webpage&quot;,&quot;id&quot;:&quot;247ca98f-6b01-3bc8-8232-092a9f458907&quot;,&quot;title&quot;:&quot;Stroustrup: FAQ-GUI&quot;,&quot;author&quot;:[{&quot;family&quot;:&quot;Stroustrup&quot;,&quot;given&quot;:&quot;Bjarne&quot;,&quot;parse-names&quot;:false,&quot;dropping-particle&quot;:&quot;&quot;,&quot;non-dropping-particle&quot;:&quot;&quot;}],&quot;accessed&quot;:{&quot;date-parts&quot;:[[2021,7,20]]},&quot;URL&quot;:&quot;https://www.stroustrup.com/bs_faq.html#gui&quot;,&quot;container-title-short&quot;:&quot;&quot;},&quot;uris&quot;:[&quot;http://www.mendeley.com/documents/?uuid=247ca98f-6b01-3bc8-8232-092a9f458907&quot;],&quot;isTemporary&quot;:false,&quot;legacyDesktopId&quot;:&quot;247ca98f-6b01-3bc8-8232-092a9f458907&quot;},{&quot;id&quot;:&quot;a4845a32-a560-3c9e-a6d7-00dc3b8d256d&quot;,&quot;itemData&quot;:{&quot;type&quot;:&quot;webpage&quot;,&quot;id&quot;:&quot;a4845a32-a560-3c9e-a6d7-00dc3b8d256d&quot;,&quot;title&quot;:&quot;Stroustrup: FAQ-garbage-collection&quot;,&quot;author&quot;:[{&quot;family&quot;:&quot;Stroustrup&quot;,&quot;given&quot;:&quot;Bjarne&quot;,&quot;parse-names&quot;:false,&quot;dropping-particle&quot;:&quot;&quot;,&quot;non-dropping-particle&quot;:&quot;&quot;}],&quot;accessed&quot;:{&quot;date-parts&quot;:[[2021,7,20]]},&quot;URL&quot;:&quot;https://www.stroustrup.com/bs_faq.html#garbage-collection&quot;,&quot;container-title-short&quot;:&quot;&quot;},&quot;isTemporary&quot;:false}]},{&quot;citationID&quot;:&quot;MENDELEY_CITATION_bea066dc-0212-4e0a-9f44-c8676800d7e9&quot;,&quot;properties&quot;:{&quot;noteIndex&quot;:0},&quot;isEdited&quot;:false,&quot;manualOverride&quot;:{&quot;citeprocText&quot;:&quot;[17–19]&quot;,&quot;isManuallyOverridden&quot;:false,&quot;manualOverrideText&quot;:&quot;&quot;},&quot;citationTag&quot;:&quot;MENDELEY_CITATION_v3_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&quot;,&quot;citationItems&quot;:[{&quot;id&quot;:&quot;d00cef95-d1d6-349d-ae9f-7d2abd96bf8f&quot;,&quot;itemData&quot;:{&quot;type&quot;:&quot;webpage&quot;,&quot;id&quot;:&quot;d00cef95-d1d6-349d-ae9f-7d2abd96bf8f&quot;,&quot;title&quot;:&quot;Difference between Methods and Functions in JavaScript - GeeksforGeeks&quot;,&quot;accessed&quot;:{&quot;date-parts&quot;:[[2021,7,22]]},&quot;URL&quot;:&quot;https://www.geeksforgeeks.org/difference-between-methods-and-functions-in-javascript/&quot;,&quot;container-title-short&quot;:&quot;&quot;},&quot;uris&quot;:[&quot;http://www.mendeley.com/documents/?uuid=d00cef95-d1d6-349d-ae9f-7d2abd96bf8f&quot;],&quot;isTemporary&quot;:false,&quot;legacyDesktopId&quot;:&quot;d00cef95-d1d6-349d-ae9f-7d2abd96bf8f&quot;},{&quot;id&quot;:&quot;b782222f-46a8-32de-928d-6a8c6a58fa67&quot;,&quot;itemData&quot;:{&quot;type&quot;:&quot;webpage&quot;,&quot;id&quot;:&quot;b782222f-46a8-32de-928d-6a8c6a58fa67&quot;,&quot;title&quot;:&quot;The Java Language Environment&quot;,&quot;author&quot;:[{&quot;family&quot;:&quot;Oracle&quot;,&quot;given&quot;:&quot;&quot;,&quot;parse-names&quot;:false,&quot;dropping-particle&quot;:&quot;&quot;,&quot;non-dropping-particle&quot;:&quot;&quot;}],&quot;accessed&quot;:{&quot;date-parts&quot;:[[2021,7,22]]},&quot;URL&quot;:&quot;https://www.oracle.com/java/technologies/simple-familiar.html&quot;,&quot;container-title-short&quot;:&quot;&quot;},&quot;uris&quot;:[&quot;http://www.mendeley.com/documents/?uuid=b782222f-46a8-32de-928d-6a8c6a58fa67&quot;],&quot;isTemporary&quot;:false,&quot;legacyDesktopId&quot;:&quot;b782222f-46a8-32de-928d-6a8c6a58fa67&quot;},{&quot;id&quot;:&quot;e8e3398b-1636-3151-a111-c7c9a897b8cc&quot;,&quot;itemData&quot;:{&quot;type&quot;:&quot;webpage&quot;,&quot;id&quot;:&quot;e8e3398b-1636-3151-a111-c7c9a897b8cc&quot;,&quot;title&quot;:&quot;The Java Language Environment&quot;,&quot;author&quot;:[{&quot;family&quot;:&quot;Oracle&quot;,&quot;given&quot;:&quot;&quot;,&quot;parse-names&quot;:false,&quot;dropping-particle&quot;:&quot;&quot;,&quot;non-dropping-particle&quot;:&quot;&quot;}],&quot;accessed&quot;:{&quot;date-parts&quot;:[[2023,2,10]]},&quot;URL&quot;:&quot;https://www.oracle.com/java/technologies/introduction-to-java.html&quot;,&quot;container-title-short&quot;:&quot;&quot;},&quot;isTemporary&quot;:false}]},{&quot;citationID&quot;:&quot;MENDELEY_CITATION_c6e1a657-2c92-4782-8233-b9b92459fad2&quot;,&quot;properties&quot;:{&quot;noteIndex&quot;:0},&quot;isEdited&quot;:false,&quot;manualOverride&quot;:{&quot;citeprocText&quot;:&quot;[14, 20]&quot;,&quot;isManuallyOverridden&quot;:false,&quot;manualOverrideText&quot;:&quot;&quot;},&quot;citationTag&quot;:&quot;MENDELEY_CITATION_v3_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&quot;,&quot;citationItems&quot;:[{&quot;id&quot;:&quot;10fb55ee-fe40-3194-a07d-c1430c94d1f3&quot;,&quot;itemData&quot;:{&quot;type&quot;:&quot;webpage&quot;,&quot;id&quot;:&quot;10fb55ee-fe40-3194-a07d-c1430c94d1f3&quot;,&quot;title&quot;:&quot;Is Java slow? Compared to C++, it's faster than you think&quot;,&quot;accessed&quot;:{&quot;date-parts&quot;:[[2021,7,22]]},&quot;URL&quot;:&quot;https://www.theserverside.com/opinion/Is-Java-slow-Compared-to-C-its-faster-than-you-think&quot;,&quot;container-title-short&quot;:&quot;&quot;},&quot;uris&quot;:[&quot;http://www.mendeley.com/documents/?uuid=10fb55ee-fe40-3194-a07d-c1430c94d1f3&quot;],&quot;isTemporary&quot;:false,&quot;legacyDesktopId&quot;:&quot;10fb55ee-fe40-3194-a07d-c1430c94d1f3&quot;},{&quot;id&quot;:&quot;e480cfea-3688-30bf-9103-845f5adf89f9&quot;,&quot;itemData&quot;:{&quot;type&quot;:&quot;webpage&quot;,&quot;id&quot;:&quot;e480cfea-3688-30bf-9103-845f5adf89f9&quot;,&quot;title&quot;:&quot;Why Java is Platform Independent? | by Neil Wilston | Medium&quot;,&quot;accessed&quot;:{&quot;date-parts&quot;:[[2021,7,21]]},&quot;URL&quot;:&quot;https://medium.com/@neil.wilston123/why-java-is-platform-independent-1d82c2249a69&quot;,&quot;container-title-short&quot;:&quot;&quot;},&quot;isTemporary&quot;:false}]},{&quot;citationID&quot;:&quot;MENDELEY_CITATION_900372b8-998f-4d60-91b3-56ce0bde0053&quot;,&quot;properties&quot;:{&quot;noteIndex&quot;:0},&quot;isEdited&quot;:false,&quot;manualOverride&quot;:{&quot;citeprocText&quot;:&quot;[18, 21]&quot;,&quot;isManuallyOverridden&quot;:false,&quot;manualOverrideText&quot;:&quot;&quot;},&quot;citationTag&quot;:&quot;MENDELEY_CITATION_v3_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&quot;,&quot;citationItems&quot;:[{&quot;id&quot;:&quot;b782222f-46a8-32de-928d-6a8c6a58fa67&quot;,&quot;itemData&quot;:{&quot;type&quot;:&quot;webpage&quot;,&quot;id&quot;:&quot;b782222f-46a8-32de-928d-6a8c6a58fa67&quot;,&quot;title&quot;:&quot;The Java Language Environment&quot;,&quot;author&quot;:[{&quot;family&quot;:&quot;Oracle&quot;,&quot;given&quot;:&quot;&quot;,&quot;parse-names&quot;:false,&quot;dropping-particle&quot;:&quot;&quot;,&quot;non-dropping-particle&quot;:&quot;&quot;}],&quot;accessed&quot;:{&quot;date-parts&quot;:[[2021,7,22]]},&quot;URL&quot;:&quot;https://www.oracle.com/java/technologies/simple-familiar.html&quot;,&quot;container-title-short&quot;:&quot;&quot;},&quot;uris&quot;:[&quot;http://www.mendeley.com/documents/?uuid=b782222f-46a8-32de-928d-6a8c6a58fa67&quot;],&quot;isTemporary&quot;:false,&quot;legacyDesktopId&quot;:&quot;b782222f-46a8-32de-928d-6a8c6a58fa67&quot;},{&quot;id&quot;:&quot;dfa0075c-b413-3437-b2be-070cb6555033&quot;,&quot;itemData&quot;:{&quot;type&quot;:&quot;book&quot;,&quot;id&quot;:&quot;dfa0075c-b413-3437-b2be-070cb6555033&quot;,&quot;title&quot;:&quot;Learning C# by Programming Games&quot;,&quot;author&quot;:[{&quot;family&quot;:&quot;Egges&quot;,&quot;given&quot;:&quot;Arjan&quot;,&quot;parse-names&quot;:false,&quot;dropping-particle&quot;:&quot;&quot;,&quot;non-dropping-particle&quot;:&quot;&quot;},{&quot;family&quot;:&quot;Fokker&quot;,&quot;given&quot;:&quot;Jeroen D.&quot;,&quot;parse-names&quot;:false,&quot;dropping-particle&quot;:&quot;&quot;,&quot;non-dropping-particle&quot;:&quot;&quot;},{&quot;family&quot;:&quot;Overmars&quot;,&quot;given&quot;:&quot;Mark H.&quot;,&quot;parse-names&quot;:false,&quot;dropping-particle&quot;:&quot;&quot;,&quot;non-dropping-particle&quot;:&quot;&quot;}],&quot;container-title&quot;:&quot;Learning C# by Programming Games&quot;,&quot;DOI&quot;:&quot;10.1007/978-3-642-36580-5&quot;,&quot;ISBN&quot;:&quot;3642365795&quot;,&quot;URL&quot;:&quot;https://play.google.com/books/reader?id=TWFIAAAAQBAJ&amp;pg=GBS.PA10&amp;hl=cs&quot;,&quot;issued&quot;:{&quot;date-parts&quot;:[[2013]]},&quot;abstract&quot;:&quot;C# is the language of choice for learning how to program. It is a very well structured object-oriented language and avoids some of the problems of Java. An excellent free programming environment is available for C#, as well as a game programming framework. And (if necessary) moving from C# to C++ is easy. Developing computer games is a perfect way to learn how to program in modern programming languages. This book teaches how to program in C# through the creation of computer games – and without requiring any previous programming experience. Contrary to most programming books, Egges, Fokker and Overmars do not organize the presentation according to programming language constructs, but instead use the structure and elements of computer games as a framework. For instance, there are chapters on dealing with player input, game objects, game worlds, game states, levels, animation, physics, and intelligence. The reader will be guided through the development of four games showing the various aspects of game development. Starting with a simple shooting game, the authors move on to puzzle games consisting of multiple levels, and conclude the book by developing a full-fledged platform game with animation, game physics, and intelligent enemies. They show a number of commonly used techniques in games, such as drawing layers of sprites, rotating, scaling and animating sprites, showing a heads-up display, dealing with physics, handling interaction between game objects, and creating pleasing visual effects such as snow or glitter. At the same time, they provide a thorough introduction to C# and object-oriented programming, introducing step by step important aspects of programming in general, including many programming constructs and idioms, syntax diagrams, collections, and exception handling. The book is also designed to be used as a basis for a game-oriented programming course. For each part, there are concluding exercises and challenges, which are generally more complex programming endeavors. Lots of supplementary materials for organizing such a course are available on the accompanying web site http://www.csharpprogramminggames.com, including installation instructions, solutions to the exercises, software installation instructions, game sprites and sounds.&quot;,&quot;container-title-short&quot;:&quot;&quot;},&quot;isTemporary&quot;:false}]},{&quot;citationID&quot;:&quot;MENDELEY_CITATION_dd266f3c-5b4e-4cf7-af0c-d538abafe6d3&quot;,&quot;properties&quot;:{&quot;noteIndex&quot;:0},&quot;isEdited&quot;:false,&quot;manualOverride&quot;:{&quot;citeprocText&quot;:&quot;[22]&quot;,&quot;isManuallyOverridden&quot;:false,&quot;manualOverrideText&quot;:&quot;&quot;},&quot;citationTag&quot;:&quot;MENDELEY_CITATION_v3_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&quot;,&quot;citationItems&quot;:[{&quot;id&quot;:&quot;fc26adbb-6535-3b14-81f6-af7905eab7ae&quot;,&quot;itemData&quot;:{&quot;type&quot;:&quot;webpage&quot;,&quot;id&quot;:&quot;fc26adbb-6535-3b14-81f6-af7905eab7ae&quot;,&quot;title&quot;:&quot;Oracle Java ME Embedded Getting Started&quot;,&quot;author&quot;:[{&quot;family&quot;:&quot;Oracle&quot;,&quot;given&quot;:&quot;&quot;,&quot;parse-names&quot;:false,&quot;dropping-particle&quot;:&quot;&quot;,&quot;non-dropping-particle&quot;:&quot;&quot;}],&quot;accessed&quot;:{&quot;date-parts&quot;:[[2021,7,22]]},&quot;URL&quot;:&quot;https://www.oracle.com/java/technologies/javame-embedded/javame-embedded-getstarted.html&quot;,&quot;container-title-short&quot;:&quot;&quot;},&quot;uris&quot;:[&quot;http://www.mendeley.com/documents/?uuid=fc26adbb-6535-3b14-81f6-af7905eab7ae&quot;],&quot;isTemporary&quot;:false,&quot;legacyDesktopId&quot;:&quot;fc26adbb-6535-3b14-81f6-af7905eab7ae&quot;}]},{&quot;citationID&quot;:&quot;MENDELEY_CITATION_152f0154-a875-4157-8345-40e26913c84d&quot;,&quot;properties&quot;:{&quot;noteIndex&quot;:0},&quot;isEdited&quot;:false,&quot;manualOverride&quot;:{&quot;citeprocText&quot;:&quot;[23–25]&quot;,&quot;isManuallyOverridden&quot;:false,&quot;manualOverrideText&quot;:&quot;&quot;},&quot;citationTag&quot;:&quot;MENDELEY_CITATION_v3_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&quot;,&quot;citationItems&quot;:[{&quot;id&quot;:&quot;5b23a06a-d818-3e1b-895c-d3a17d0a0ae5&quot;,&quot;itemData&quot;:{&quot;type&quot;:&quot;webpage&quot;,&quot;id&quot;:&quot;5b23a06a-d818-3e1b-895c-d3a17d0a0ae5&quot;,&quot;title&quot;:&quot;Garbage collection impacts to Java performance - IBM Documentation&quot;,&quot;author&quot;:[{&quot;family&quot;:&quot;IBM&quot;,&quot;given&quot;:&quot;&quot;,&quot;parse-names&quot;:false,&quot;dropping-particle&quot;:&quot;&quot;,&quot;non-dropping-particle&quot;:&quot;&quot;}],&quot;accessed&quot;:{&quot;date-parts&quot;:[[2021,7,21]]},&quot;URL&quot;:&quot;https://www.ibm.com/docs/en/aix/7.1?topic=monitoring-garbage-collection-impacts-java-performance&quot;,&quot;container-title-short&quot;:&quot;&quot;},&quot;uris&quot;:[&quot;http://www.mendeley.com/documents/?uuid=5b23a06a-d818-3e1b-895c-d3a17d0a0ae5&quot;],&quot;isTemporary&quot;:false,&quot;legacyDesktopId&quot;:&quot;5b23a06a-d818-3e1b-895c-d3a17d0a0ae5&quot;},{&quot;id&quot;:&quot;7c11b1df-bbba-3af7-89b4-814aca5b6528&quot;,&quot;itemData&quot;:{&quot;type&quot;:&quot;webpage&quot;,&quot;id&quot;:&quot;7c11b1df-bbba-3af7-89b4-814aca5b6528&quot;,&quot;title&quot;:&quot;Java SE 6 HotSpot[tm] Virtual Machine Garbage Collection Tuning&quot;,&quot;author&quot;:[{&quot;family&quot;:&quot;Oracle&quot;,&quot;given&quot;:&quot;&quot;,&quot;parse-names&quot;:false,&quot;dropping-particle&quot;:&quot;&quot;,&quot;non-dropping-particle&quot;:&quot;&quot;}],&quot;accessed&quot;:{&quot;date-parts&quot;:[[2021,7,22]]},&quot;URL&quot;:&quot;https://www.oracle.com/java/technologies/javase/gc-tuning-6.html&quot;,&quot;container-title-short&quot;:&quot;&quot;},&quot;uris&quot;:[&quot;http://www.mendeley.com/documents/?uuid=7c11b1df-bbba-3af7-89b4-814aca5b6528&quot;],&quot;isTemporary&quot;:false,&quot;legacyDesktopId&quot;:&quot;7c11b1df-bbba-3af7-89b4-814aca5b6528&quot;},{&quot;id&quot;:&quot;2c3f21bd-0913-32d1-b010-7326c82d6090&quot;,&quot;itemData&quot;:{&quot;type&quot;:&quot;webpage&quot;,&quot;id&quot;:&quot;2c3f21bd-0913-32d1-b010-7326c82d6090&quot;,&quot;title&quot;:&quot;Garbage Collection in Java – What is GC and How it Works in the JVM&quot;,&quot;author&quot;:[{&quot;family&quot;:&quot;FreeCodeCamp.org&quot;,&quot;given&quot;:&quot;&quot;,&quot;parse-names&quot;:false,&quot;dropping-particle&quot;:&quot;&quot;,&quot;non-dropping-particle&quot;:&quot;&quot;}],&quot;accessed&quot;:{&quot;date-parts&quot;:[[2021,7,21]]},&quot;URL&quot;:&quot;https://www.freecodecamp.org/news/garbage-collection-in-java-what-is-gc-and-how-it-works-in-the-jvm/&quot;,&quot;container-title-short&quot;:&quot;&quot;},&quot;isTemporary&quot;:false}]},{&quot;citationID&quot;:&quot;MENDELEY_CITATION_3c7b40bd-fced-425f-9c3f-310067c4036a&quot;,&quot;properties&quot;:{&quot;noteIndex&quot;:0},&quot;isEdited&quot;:false,&quot;manualOverride&quot;:{&quot;citeprocText&quot;:&quot;[26, 27]&quot;,&quot;isManuallyOverridden&quot;:false,&quot;manualOverrideText&quot;:&quot;&quot;},&quot;citationTag&quot;:&quot;MENDELEY_CITATION_v3_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&quot;,&quot;citationItems&quot;:[{&quot;id&quot;:&quot;75d4062a-b685-3e5e-b7ae-848011580d09&quot;,&quot;itemData&quot;:{&quot;type&quot;:&quot;webpage&quot;,&quot;id&quot;:&quot;75d4062a-b685-3e5e-b7ae-848011580d09&quot;,&quot;title&quot;:&quot;java.awt (Java Platform SE 7 )&quot;,&quot;author&quot;:[{&quot;family&quot;:&quot;Docs.oracle.com&quot;,&quot;given&quot;:&quot;&quot;,&quot;parse-names&quot;:false,&quot;dropping-particle&quot;:&quot;&quot;,&quot;non-dropping-particle&quot;:&quot;&quot;}],&quot;accessed&quot;:{&quot;date-parts&quot;:[[2021,7,26]]},&quot;URL&quot;:&quot;https://docs.oracle.com/javase/7/docs/api/java/awt/package-summary.html&quot;,&quot;container-title-short&quot;:&quot;&quot;},&quot;uris&quot;:[&quot;http://www.mendeley.com/documents/?uuid=75d4062a-b685-3e5e-b7ae-848011580d09&quot;],&quot;isTemporary&quot;:false,&quot;legacyDesktopId&quot;:&quot;75d4062a-b685-3e5e-b7ae-848011580d09&quot;},{&quot;id&quot;:&quot;46887a22-91d0-377b-ac21-2f9ce26ede68&quot;,&quot;itemData&quot;:{&quot;type&quot;:&quot;webpage&quot;,&quot;id&quot;:&quot;46887a22-91d0-377b-ac21-2f9ce26ede68&quot;,&quot;title&quot;:&quot;javax.swing (Java Platform SE 7 )&quot;,&quot;author&quot;:[{&quot;family&quot;:&quot;Docs.oracle.com&quot;,&quot;given&quot;:&quot;&quot;,&quot;parse-names&quot;:false,&quot;dropping-particle&quot;:&quot;&quot;,&quot;non-dropping-particle&quot;:&quot;&quot;}],&quot;accessed&quot;:{&quot;date-parts&quot;:[[2021,7,26]]},&quot;URL&quot;:&quot;https://docs.oracle.com/javase/7/docs/api/javax/swing/package-summary.html&quot;,&quot;container-title-short&quot;:&quot;&quot;},&quot;uris&quot;:[&quot;http://www.mendeley.com/documents/?uuid=46887a22-91d0-377b-ac21-2f9ce26ede68&quot;],&quot;isTemporary&quot;:false,&quot;legacyDesktopId&quot;:&quot;46887a22-91d0-377b-ac21-2f9ce26ede68&quot;}]},{&quot;citationID&quot;:&quot;MENDELEY_CITATION_a387e31b-b2ba-4725-a425-3aabc2928530&quot;,&quot;properties&quot;:{&quot;noteIndex&quot;:0},&quot;isEdited&quot;:false,&quot;manualOverride&quot;:{&quot;citeprocText&quot;:&quot;[18]&quot;,&quot;isManuallyOverridden&quot;:false,&quot;manualOverrideText&quot;:&quot;&quot;},&quot;citationTag&quot;:&quot;MENDELEY_CITATION_v3_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&quot;,&quot;citationItems&quot;:[{&quot;id&quot;:&quot;b782222f-46a8-32de-928d-6a8c6a58fa67&quot;,&quot;itemData&quot;:{&quot;type&quot;:&quot;webpage&quot;,&quot;id&quot;:&quot;b782222f-46a8-32de-928d-6a8c6a58fa67&quot;,&quot;title&quot;:&quot;The Java Language Environment&quot;,&quot;author&quot;:[{&quot;family&quot;:&quot;Oracle&quot;,&quot;given&quot;:&quot;&quot;,&quot;parse-names&quot;:false,&quot;dropping-particle&quot;:&quot;&quot;,&quot;non-dropping-particle&quot;:&quot;&quot;}],&quot;accessed&quot;:{&quot;date-parts&quot;:[[2021,7,22]]},&quot;URL&quot;:&quot;https://www.oracle.com/java/technologies/simple-familiar.html&quot;,&quot;container-title-short&quot;:&quot;&quot;},&quot;uris&quot;:[&quot;http://www.mendeley.com/documents/?uuid=b782222f-46a8-32de-928d-6a8c6a58fa67&quot;],&quot;isTemporary&quot;:false,&quot;legacyDesktopId&quot;:&quot;b782222f-46a8-32de-928d-6a8c6a58fa67&quot;}]},{&quot;citationID&quot;:&quot;MENDELEY_CITATION_b1ddfc88-a1c4-49cd-9865-93f2902efabd&quot;,&quot;properties&quot;:{&quot;noteIndex&quot;:0},&quot;isEdited&quot;:false,&quot;manualOverride&quot;:{&quot;citeprocText&quot;:&quot;[28]&quot;,&quot;isManuallyOverridden&quot;:false,&quot;manualOverrideText&quot;:&quot;&quot;},&quot;citationTag&quot;:&quot;MENDELEY_CITATION_v3_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&quot;,&quot;citationItems&quot;:[{&quot;id&quot;:&quot;c6a783f4-014c-3a35-aa8a-2ecc03fd9e0c&quot;,&quot;itemData&quot;:{&quot;type&quot;:&quot;webpage&quot;,&quot;id&quot;:&quot;c6a783f4-014c-3a35-aa8a-2ecc03fd9e0c&quot;,&quot;title&quot;:&quot;Lekce 3 - Seznam (List) pomocí pole v Javě&quot;,&quot;author&quot;:[{&quot;family&quot;:&quot;Itnetwork.cz&quot;,&quot;given&quot;:&quot;&quot;,&quot;parse-names&quot;:false,&quot;dropping-particle&quot;:&quot;&quot;,&quot;non-dropping-particle&quot;:&quot;&quot;}],&quot;accessed&quot;:{&quot;date-parts&quot;:[[2021,7,22]]},&quot;URL&quot;:&quot;https://www.itnetwork.cz/java/kolekce-a-proudy/java-tutorial-seznamy-kolekce-list&quot;,&quot;container-title-short&quot;:&quot;&quot;},&quot;uris&quot;:[&quot;http://www.mendeley.com/documents/?uuid=c6a783f4-014c-3a35-aa8a-2ecc03fd9e0c&quot;],&quot;isTemporary&quot;:false,&quot;legacyDesktopId&quot;:&quot;c6a783f4-014c-3a35-aa8a-2ecc03fd9e0c&quot;}]},{&quot;citationID&quot;:&quot;MENDELEY_CITATION_a952f968-f1fd-45dd-a4b4-5a9dd6ddeb5b&quot;,&quot;properties&quot;:{&quot;noteIndex&quot;:0},&quot;isEdited&quot;:false,&quot;manualOverride&quot;:{&quot;citeprocText&quot;:&quot;[18]&quot;,&quot;isManuallyOverridden&quot;:false,&quot;manualOverrideText&quot;:&quot;&quot;},&quot;citationTag&quot;:&quot;MENDELEY_CITATION_v3_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&quot;,&quot;citationItems&quot;:[{&quot;id&quot;:&quot;b782222f-46a8-32de-928d-6a8c6a58fa67&quot;,&quot;itemData&quot;:{&quot;type&quot;:&quot;webpage&quot;,&quot;id&quot;:&quot;b782222f-46a8-32de-928d-6a8c6a58fa67&quot;,&quot;title&quot;:&quot;The Java Language Environment&quot;,&quot;author&quot;:[{&quot;family&quot;:&quot;Oracle&quot;,&quot;given&quot;:&quot;&quot;,&quot;parse-names&quot;:false,&quot;dropping-particle&quot;:&quot;&quot;,&quot;non-dropping-particle&quot;:&quot;&quot;}],&quot;accessed&quot;:{&quot;date-parts&quot;:[[2021,7,22]]},&quot;URL&quot;:&quot;https://www.oracle.com/java/technologies/simple-familiar.html&quot;,&quot;container-title-short&quot;:&quot;&quot;},&quot;uris&quot;:[&quot;http://www.mendeley.com/documents/?uuid=b782222f-46a8-32de-928d-6a8c6a58fa67&quot;],&quot;isTemporary&quot;:false,&quot;legacyDesktopId&quot;:&quot;b782222f-46a8-32de-928d-6a8c6a58fa67&quot;}]},{&quot;citationID&quot;:&quot;MENDELEY_CITATION_79d9f2d4-15a7-44c7-8e28-fa4101bfcb4a&quot;,&quot;properties&quot;:{&quot;noteIndex&quot;:0},&quot;isEdited&quot;:false,&quot;manualOverride&quot;:{&quot;citeprocText&quot;:&quot;[13, 29, 30]&quot;,&quot;isManuallyOverridden&quot;:false,&quot;manualOverrideText&quot;:&quot;&quot;},&quot;citationTag&quot;:&quot;MENDELEY_CITATION_v3_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&quot;,&quot;citationItems&quot;:[{&quot;id&quot;:&quot;3d76c6a7-b286-3952-8c42-1cec13403ba2&quot;,&quot;itemData&quot;:{&quot;type&quot;:&quot;webpage&quot;,&quot;id&quot;:&quot;3d76c6a7-b286-3952-8c42-1cec13403ba2&quot;,&quot;title&quot;:&quot;A Tour of C# - C# Guide | Microsoft Docs&quot;,&quot;author&quot;:[{&quot;family&quot;:&quot;Docs.microsoft.com&quot;,&quot;given&quot;:&quot;&quot;,&quot;parse-names&quot;:false,&quot;dropping-particle&quot;:&quot;&quot;,&quot;non-dropping-particle&quot;:&quot;&quot;}],&quot;accessed&quot;:{&quot;date-parts&quot;:[[2021,7,23]]},&quot;URL&quot;:&quot;https://docs.microsoft.com/en-us/dotnet/csharp/tour-of-csharp/&quot;,&quot;container-title-short&quot;:&quot;&quot;},&quot;uris&quot;:[&quot;http://www.mendeley.com/documents/?uuid=3d76c6a7-b286-3952-8c42-1cec13403ba2&quot;],&quot;isTemporary&quot;:false,&quot;legacyDesktopId&quot;:&quot;3d76c6a7-b286-3952-8c42-1cec13403ba2&quot;},{&quot;id&quot;:&quot;3043a782-7037-334f-9024-886d3d4c38fb&quot;,&quot;itemData&quot;:{&quot;type&quot;:&quot;book&quot;,&quot;id&quot;:&quot;3043a782-7037-334f-9024-886d3d4c38fb&quot;,&quot;title&quot;:&quot;C++/CLI začínáme programovat&quot;,&quot;author&quot;:[{&quot;family&quot;:&quot;Hanák&quot;,&quot;given&quot;:&quot;Ján&quot;,&quot;parse-names&quot;:false,&quot;dropping-particle&quot;:&quot;&quot;,&quot;non-dropping-particle&quot;:&quot;&quot;}],&quot;ISBN&quot;:&quot;978-80-87017-04-3&quot;,&quot;issued&quot;:{&quot;date-parts&quot;:[[2009]]},&quot;publisher-place&quot;:&quot;Brno&quot;,&quot;publisher&quot;:&quot;artax a.s.&quot;,&quot;container-title-short&quot;:&quot;&quot;},&quot;isTemporary&quot;:false},{&quot;id&quot;:&quot;bc4aacb0-5dfe-36c7-b061-b6154bda8e1d&quot;,&quot;itemData&quot;:{&quot;type&quot;:&quot;webpage&quot;,&quot;id&quot;:&quot;bc4aacb0-5dfe-36c7-b061-b6154bda8e1d&quot;,&quot;title&quot;:&quot;.NET (and .NET Core) - introduction and overview | Microsoft Learn&quot;,&quot;accessed&quot;:{&quot;date-parts&quot;:[[2023,2,5]]},&quot;URL&quot;:&quot;https://learn.microsoft.com/en-us/dotnet/core/introduction&quot;,&quot;container-title-short&quot;:&quot;&quot;},&quot;isTemporary&quot;:false}]},{&quot;citationID&quot;:&quot;MENDELEY_CITATION_e4403a48-f2f6-4669-8c40-bba930ef31e1&quot;,&quot;properties&quot;:{&quot;noteIndex&quot;:0},&quot;isEdited&quot;:false,&quot;manualOverride&quot;:{&quot;isManuallyOverridden&quot;:false,&quot;citeprocText&quot;:&quot;[13, 30–34]&quot;,&quot;manualOverrideText&quot;:&quot;&quot;},&quot;citationTag&quot;:&quot;MENDELEY_CITATION_v3_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&quot;,&quot;citationItems&quot;:[{&quot;id&quot;:&quot;bbd8bf34-107a-3ddb-ba61-f328e0a44456&quot;,&quot;itemData&quot;:{&quot;type&quot;:&quot;article-journal&quot;,&quot;id&quot;:&quot;bbd8bf34-107a-3ddb-ba61-f328e0a44456&quot;,&quot;title&quot;:&quot;Conversation about crossgen2 - .NET Blog&quot;,&quot;author&quot;:[{&quot;family&quot;:&quot;Richard Lander&quot;,&quot;given&quot;:&quot;&quot;,&quot;parse-names&quot;:false,&quot;dropping-particle&quot;:&quot;&quot;,&quot;non-dropping-particle&quot;:&quot;&quot;}],&quot;container-title&quot;:&quot;.NET Blog&quot;,&quot;accessed&quot;:{&quot;date-parts&quot;:[[2023,2,7]]},&quot;URL&quot;:&quot;https://devblogs.microsoft.com/dotnet/conversation-about-crossgen2/&quot;,&quot;issued&quot;:{&quot;date-parts&quot;:[[2021]]},&quot;container-title-short&quot;:&quot;&quot;},&quot;isTemporary&quot;:false},{&quot;id&quot;:&quot;514d5021-3fa5-3c00-ad80-394fddacc28c&quot;,&quot;itemData&quot;:{&quot;type&quot;:&quot;webpage&quot;,&quot;id&quot;:&quot;514d5021-3fa5-3c00-ad80-394fddacc28c&quot;,&quot;title&quot;:&quot;Ngen.exe (Native Image Generator) | Microsoft Docs&quot;,&quot;author&quot;:[{&quot;family&quot;:&quot;Docs.microsoft.com&quot;,&quot;given&quot;:&quot;&quot;,&quot;parse-names&quot;:false,&quot;dropping-particle&quot;:&quot;&quot;,&quot;non-dropping-particle&quot;:&quot;&quot;}],&quot;accessed&quot;:{&quot;date-parts&quot;:[[2021,8,6]]},&quot;URL&quot;:&quot;https://docs.microsoft.com/en-us/dotnet/framework/tools/ngen-exe-native-image-generator&quot;,&quot;container-title-short&quot;:&quot;&quot;},&quot;isTemporary&quot;:false},{&quot;id&quot;:&quot;3043a782-7037-334f-9024-886d3d4c38fb&quot;,&quot;itemData&quot;:{&quot;type&quot;:&quot;book&quot;,&quot;id&quot;:&quot;3043a782-7037-334f-9024-886d3d4c38fb&quot;,&quot;title&quot;:&quot;C++/CLI začínáme programovat&quot;,&quot;author&quot;:[{&quot;family&quot;:&quot;Hanák&quot;,&quot;given&quot;:&quot;Ján&quot;,&quot;parse-names&quot;:false,&quot;dropping-particle&quot;:&quot;&quot;,&quot;non-dropping-particle&quot;:&quot;&quot;}],&quot;ISBN&quot;:&quot;978-80-87017-04-3&quot;,&quot;issued&quot;:{&quot;date-parts&quot;:[[2009]]},&quot;publisher-place&quot;:&quot;Brno&quot;,&quot;publisher&quot;:&quot;artax a.s.&quot;,&quot;container-title-short&quot;:&quot;&quot;},&quot;isTemporary&quot;:false},{&quot;id&quot;:&quot;fce728de-76ff-3e43-84ee-72485b7534c4&quot;,&quot;itemData&quot;:{&quot;type&quot;:&quot;webpage&quot;,&quot;id&quot;:&quot;fce728de-76ff-3e43-84ee-72485b7534c4&quot;,&quot;title&quot;:&quot;.NET Glossary | Microsoft Learn&quot;,&quot;author&quot;:[{&quot;family&quot;:&quot;Microsoft&quot;,&quot;given&quot;:&quot;&quot;,&quot;parse-names&quot;:false,&quot;dropping-particle&quot;:&quot;&quot;,&quot;non-dropping-particle&quot;:&quot;&quot;}],&quot;accessed&quot;:{&quot;date-parts&quot;:[[2023,1,29]]},&quot;URL&quot;:&quot;https://learn.microsoft.com/en-us/dotnet/standard/glossary#implementation-of-net&quot;,&quot;container-title-short&quot;:&quot;&quot;},&quot;isTemporary&quot;:false},{&quot;id&quot;:&quot;bc4aacb0-5dfe-36c7-b061-b6154bda8e1d&quot;,&quot;itemData&quot;:{&quot;type&quot;:&quot;webpage&quot;,&quot;id&quot;:&quot;bc4aacb0-5dfe-36c7-b061-b6154bda8e1d&quot;,&quot;title&quot;:&quot;.NET (and .NET Core) - introduction and overview | Microsoft Learn&quot;,&quot;accessed&quot;:{&quot;date-parts&quot;:[[2023,2,5]]},&quot;URL&quot;:&quot;https://learn.microsoft.com/en-us/dotnet/core/introduction&quot;,&quot;container-title-short&quot;:&quot;&quot;},&quot;isTemporary&quot;:false},{&quot;id&quot;:&quot;9fe17b0b-bcb8-33a0-811c-d45fc9ea28e0&quot;,&quot;itemData&quot;:{&quot;type&quot;:&quot;webpage&quot;,&quot;id&quot;:&quot;9fe17b0b-bcb8-33a0-811c-d45fc9ea28e0&quot;,&quot;title&quot;:&quot;ReadyToRun deployment overview - .NET | Microsoft Learn&quot;,&quot;accessed&quot;:{&quot;date-parts&quot;:[[2023,2,7]]},&quot;URL&quot;:&quot;https://learn.microsoft.com/en-us/dotnet/core/deploying/ready-to-run&quot;,&quot;container-title-short&quot;:&quot;&quot;},&quot;isTemporary&quot;:false}]},{&quot;citationID&quot;:&quot;MENDELEY_CITATION_01d1af9d-b7e8-4195-88fe-9513c5358e8e&quot;,&quot;properties&quot;:{&quot;noteIndex&quot;:0},&quot;isEdited&quot;:false,&quot;manualOverride&quot;:{&quot;isManuallyOverridden&quot;:false,&quot;citeprocText&quot;:&quot;[35]&quot;,&quot;manualOverrideText&quot;:&quot;&quot;},&quot;citationTag&quot;:&quot;MENDELEY_CITATION_v3_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&quot;,&quot;citationItems&quot;:[{&quot;id&quot;:&quot;810f54cd-034e-3516-bd22-b6fbace18baf&quot;,&quot;itemData&quot;:{&quot;type&quot;:&quot;webpage&quot;,&quot;id&quot;:&quot;810f54cd-034e-3516-bd22-b6fbace18baf&quot;,&quot;title&quot;:&quot;.NET Framework versions and dependencies&quot;,&quot;author&quot;:[{&quot;family&quot;:&quot;Docs.microsoft.com&quot;,&quot;given&quot;:&quot;&quot;,&quot;parse-names&quot;:false,&quot;dropping-particle&quot;:&quot;&quot;,&quot;non-dropping-particle&quot;:&quot;&quot;}],&quot;accessed&quot;:{&quot;date-parts&quot;:[[2021,6,5]]},&quot;URL&quot;:&quot;https://docs.microsoft.com/en-us/dotnet/framework/migration-guide/versions-and-dependencies?redirectedfrom=MSDN#net-framework-30&quot;,&quot;container-title-short&quot;:&quot;&quot;},&quot;isTemporary&quot;:false}]},{&quot;citationID&quot;:&quot;MENDELEY_CITATION_815590c0-d760-4b3c-abfd-d4b1e79b2971&quot;,&quot;properties&quot;:{&quot;noteIndex&quot;:0},&quot;isEdited&quot;:false,&quot;manualOverride&quot;:{&quot;citeprocText&quot;:&quot;[30, 36]&quot;,&quot;isManuallyOverridden&quot;:false,&quot;manualOverrideText&quot;:&quot;&quot;},&quot;citationTag&quot;:&quot;MENDELEY_CITATION_v3_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&quot;,&quot;citationItems&quot;:[{&quot;id&quot;:&quot;079dc684-7886-3796-8fe5-63db7fc3e2db&quot;,&quot;itemData&quot;:{&quot;type&quot;:&quot;webpage&quot;,&quot;id&quot;:&quot;079dc684-7886-3796-8fe5-63db7fc3e2db&quot;,&quot;title&quot;:&quot;What is .NET MAUI? - .NET MAUI | Microsoft Docs&quot;,&quot;author&quot;:[{&quot;family&quot;:&quot;docs.microsoft.com&quot;,&quot;given&quot;:&quot;&quot;,&quot;parse-names&quot;:false,&quot;dropping-particle&quot;:&quot;&quot;,&quot;non-dropping-particle&quot;:&quot;&quot;}],&quot;accessed&quot;:{&quot;date-parts&quot;:[[2021,9,23]]},&quot;URL&quot;:&quot;https://docs.microsoft.com/cs-cz/dotnet/maui/what-is-maui&quot;,&quot;container-title-short&quot;:&quot;&quot;},&quot;uris&quot;:[&quot;http://www.mendeley.com/documents/?uuid=079dc684-7886-3796-8fe5-63db7fc3e2db&quot;],&quot;isTemporary&quot;:false,&quot;legacyDesktopId&quot;:&quot;079dc684-7886-3796-8fe5-63db7fc3e2db&quot;},{&quot;id&quot;:&quot;bc4aacb0-5dfe-36c7-b061-b6154bda8e1d&quot;,&quot;itemData&quot;:{&quot;type&quot;:&quot;webpage&quot;,&quot;id&quot;:&quot;bc4aacb0-5dfe-36c7-b061-b6154bda8e1d&quot;,&quot;title&quot;:&quot;.NET (and .NET Core) - introduction and overview | Microsoft Learn&quot;,&quot;accessed&quot;:{&quot;date-parts&quot;:[[2023,2,5]]},&quot;URL&quot;:&quot;https://learn.microsoft.com/en-us/dotnet/core/introduction&quot;,&quot;container-title-short&quot;:&quot;&quot;},&quot;isTemporary&quot;:false}]},{&quot;citationID&quot;:&quot;MENDELEY_CITATION_8bb4eb06-38e1-4acb-bd40-30a027fa81ac&quot;,&quot;properties&quot;:{&quot;noteIndex&quot;:0},&quot;isEdited&quot;:false,&quot;manualOverride&quot;:{&quot;citeprocText&quot;:&quot;[37]&quot;,&quot;isManuallyOverridden&quot;:false,&quot;manualOverrideText&quot;:&quot;&quot;},&quot;citationTag&quot;:&quot;MENDELEY_CITATION_v3_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&quot;,&quot;citationItems&quot;:[{&quot;id&quot;:&quot;4c5bee4a-f998-30e3-b57f-e81efa541a08&quot;,&quot;itemData&quot;:{&quot;type&quot;:&quot;webpage&quot;,&quot;id&quot;:&quot;4c5bee4a-f998-30e3-b57f-e81efa541a08&quot;,&quot;title&quot;:&quot;Unsafe code, pointers to data, and function pointers | Microsoft Docs&quot;,&quot;author&quot;:[{&quot;family&quot;:&quot;Docs.microsoft.com&quot;,&quot;given&quot;:&quot;&quot;,&quot;parse-names&quot;:false,&quot;dropping-particle&quot;:&quot;&quot;,&quot;non-dropping-particle&quot;:&quot;&quot;}],&quot;accessed&quot;:{&quot;date-parts&quot;:[[2021,7,23]]},&quot;URL&quot;:&quot;https://docs.microsoft.com/en-us/dotnet/csharp/language-reference/unsafe-code&quot;,&quot;container-title-short&quot;:&quot;&quot;},&quot;uris&quot;:[&quot;http://www.mendeley.com/documents/?uuid=4c5bee4a-f998-30e3-b57f-e81efa541a08&quot;],&quot;isTemporary&quot;:false,&quot;legacyDesktopId&quot;:&quot;4c5bee4a-f998-30e3-b57f-e81efa541a08&quot;}]},{&quot;citationID&quot;:&quot;MENDELEY_CITATION_5fe75de4-08bb-4482-bde2-634709b706e7&quot;,&quot;properties&quot;:{&quot;noteIndex&quot;:0},&quot;isEdited&quot;:false,&quot;manualOverride&quot;:{&quot;isManuallyOverridden&quot;:false,&quot;citeprocText&quot;:&quot;[38]&quot;,&quot;manualOverrideText&quot;:&quot;&quot;},&quot;citationTag&quot;:&quot;MENDELEY_CITATION_v3_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&quot;,&quot;citationItems&quot;:[{&quot;id&quot;:&quot;1be39d0c-c5ef-38ec-b37a-8752e6393a36&quot;,&quot;itemData&quot;:{&quot;type&quot;:&quot;webpage&quot;,&quot;id&quot;:&quot;1be39d0c-c5ef-38ec-b37a-8752e6393a36&quot;,&quot;title&quot;:&quot;.NET nanoFramework VS2019 Extension - Visual Studio Marketplace&quot;,&quot;accessed&quot;:{&quot;date-parts&quot;:[[2021,7,23]]},&quot;URL&quot;:&quot;https://marketplace.visualstudio.com/items?itemName=nanoframework.nanoFramework-VS2019-Extension&quot;,&quot;container-title-short&quot;:&quot;&quot;},&quot;isTemporary&quot;:false}]},{&quot;citationID&quot;:&quot;MENDELEY_CITATION_2ced3551-6489-4a99-b15d-8bd8e9e5c2bd&quot;,&quot;properties&quot;:{&quot;noteIndex&quot;:0},&quot;isEdited&quot;:false,&quot;manualOverride&quot;:{&quot;isManuallyOverridden&quot;:false,&quot;citeprocText&quot;:&quot;[39]&quot;,&quot;manualOverrideText&quot;:&quot;&quot;},&quot;citationTag&quot;:&quot;MENDELEY_CITATION_v3_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&quot;,&quot;citationItems&quot;:[{&quot;id&quot;:&quot;57e91eac-33d9-39f1-bca3-d180c5608bac&quot;,&quot;itemData&quot;:{&quot;type&quot;:&quot;webpage&quot;,&quot;id&quot;:&quot;57e91eac-33d9-39f1-bca3-d180c5608bac&quot;,&quot;title&quot;:&quot;VisualMicro - Arduino IDE For Visual Studio&quot;,&quot;accessed&quot;:{&quot;date-parts&quot;:[[2021,7,23]]},&quot;URL&quot;:&quot;https://www.visualmicro.com/#&quot;,&quot;container-title-short&quot;:&quot;&quot;},&quot;isTemporary&quot;:false}]},{&quot;citationID&quot;:&quot;MENDELEY_CITATION_06dfc085-3268-406a-9e9a-682413c6778b&quot;,&quot;properties&quot;:{&quot;noteIndex&quot;:0},&quot;isEdited&quot;:false,&quot;manualOverride&quot;:{&quot;citeprocText&quot;:&quot;[40]&quot;,&quot;isManuallyOverridden&quot;:false,&quot;manualOverrideText&quot;:&quot;&quot;},&quot;citationTag&quot;:&quot;MENDELEY_CITATION_v3_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&quot;,&quot;citationItems&quot;:[{&quot;id&quot;:&quot;f56705d8-6fe5-37c0-b4ab-df9879019cae&quot;,&quot;itemData&quot;:{&quot;type&quot;:&quot;webpage&quot;,&quot;id&quot;:&quot;f56705d8-6fe5-37c0-b4ab-df9879019cae&quot;,&quot;title&quot;:&quot;C# | Method Overloading - GeeksforGeeks&quot;,&quot;accessed&quot;:{&quot;date-parts&quot;:[[2021,7,23]]},&quot;URL&quot;:&quot;https://www.geeksforgeeks.org/c-sharp-method-overloading/&quot;,&quot;container-title-short&quot;:&quot;&quot;},&quot;uris&quot;:[&quot;http://www.mendeley.com/documents/?uuid=f56705d8-6fe5-37c0-b4ab-df9879019cae&quot;],&quot;isTemporary&quot;:false,&quot;legacyDesktopId&quot;:&quot;f56705d8-6fe5-37c0-b4ab-df9879019cae&quot;}]},{&quot;citationID&quot;:&quot;MENDELEY_CITATION_60a2928c-50e5-4d75-89e6-7f950147b493&quot;,&quot;properties&quot;:{&quot;noteIndex&quot;:0},&quot;isEdited&quot;:false,&quot;manualOverride&quot;:{&quot;citeprocText&quot;:&quot;[29]&quot;,&quot;isManuallyOverridden&quot;:false,&quot;manualOverrideText&quot;:&quot;&quot;},&quot;citationTag&quot;:&quot;MENDELEY_CITATION_v3_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&quot;,&quot;citationItems&quot;:[{&quot;id&quot;:&quot;3d76c6a7-b286-3952-8c42-1cec13403ba2&quot;,&quot;itemData&quot;:{&quot;type&quot;:&quot;webpage&quot;,&quot;id&quot;:&quot;3d76c6a7-b286-3952-8c42-1cec13403ba2&quot;,&quot;title&quot;:&quot;A Tour of C# - C# Guide | Microsoft Docs&quot;,&quot;author&quot;:[{&quot;family&quot;:&quot;Docs.microsoft.com&quot;,&quot;given&quot;:&quot;&quot;,&quot;parse-names&quot;:false,&quot;dropping-particle&quot;:&quot;&quot;,&quot;non-dropping-particle&quot;:&quot;&quot;}],&quot;accessed&quot;:{&quot;date-parts&quot;:[[2021,7,23]]},&quot;URL&quot;:&quot;https://docs.microsoft.com/en-us/dotnet/csharp/tour-of-csharp/&quot;,&quot;container-title-short&quot;:&quot;&quot;},&quot;uris&quot;:[&quot;http://www.mendeley.com/documents/?uuid=3d76c6a7-b286-3952-8c42-1cec13403ba2&quot;],&quot;isTemporary&quot;:false,&quot;legacyDesktopId&quot;:&quot;3d76c6a7-b286-3952-8c42-1cec13403ba2&quot;}]},{&quot;citationID&quot;:&quot;MENDELEY_CITATION_323d7a8f-69de-4434-ac81-2e48f757b7d9&quot;,&quot;properties&quot;:{&quot;noteIndex&quot;:0},&quot;isEdited&quot;:false,&quot;manualOverride&quot;:{&quot;citeprocText&quot;:&quot;[41, 42]&quot;,&quot;isManuallyOverridden&quot;:false,&quot;manualOverrideText&quot;:&quot;&quot;},&quot;citationTag&quot;:&quot;MENDELEY_CITATION_v3_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&quot;,&quot;citationItems&quot;:[{&quot;id&quot;:&quot;5b9266c1-2f72-35fc-9851-720cdfcaa919&quot;,&quot;itemData&quot;:{&quot;type&quot;:&quot;webpage&quot;,&quot;id&quot;:&quot;5b9266c1-2f72-35fc-9851-720cdfcaa919&quot;,&quot;title&quot;:&quot;Fundamentals of garbage collection | Microsoft Docs&quot;,&quot;author&quot;:[{&quot;family&quot;:&quot;Docs.microsoft.com&quot;,&quot;given&quot;:&quot;&quot;,&quot;parse-names&quot;:false,&quot;dropping-particle&quot;:&quot;&quot;,&quot;non-dropping-particle&quot;:&quot;&quot;}],&quot;accessed&quot;:{&quot;date-parts&quot;:[[2021,7,23]]},&quot;URL&quot;:&quot;https://docs.microsoft.com/en-us/dotnet/standard/garbage-collection/fundamentals&quot;,&quot;container-title-short&quot;:&quot;&quot;},&quot;uris&quot;:[&quot;http://www.mendeley.com/documents/?uuid=5b9266c1-2f72-35fc-9851-720cdfcaa919&quot;],&quot;isTemporary&quot;:false,&quot;legacyDesktopId&quot;:&quot;5b9266c1-2f72-35fc-9851-720cdfcaa919&quot;},{&quot;id&quot;:&quot;c8113ab5-5492-3977-b2d5-a65a4829960e&quot;,&quot;itemData&quot;:{&quot;type&quot;:&quot;webpage&quot;,&quot;id&quot;:&quot;c8113ab5-5492-3977-b2d5-a65a4829960e&quot;,&quot;title&quot;:&quot;.NET garbage collection | Microsoft Docs&quot;,&quot;author&quot;:[{&quot;family&quot;:&quot;Docs.microsoft.com&quot;,&quot;given&quot;:&quot;&quot;,&quot;parse-names&quot;:false,&quot;dropping-particle&quot;:&quot;&quot;,&quot;non-dropping-particle&quot;:&quot;&quot;}],&quot;accessed&quot;:{&quot;date-parts&quot;:[[2021,7,23]]},&quot;URL&quot;:&quot;https://docs.microsoft.com/en-us/dotnet/standard/garbage-collection/&quot;,&quot;container-title-short&quot;:&quot;&quot;},&quot;isTemporary&quot;:false}]},{&quot;citationID&quot;:&quot;MENDELEY_CITATION_caf4c9b4-7284-4cd5-ad49-0f5e534c4cb1&quot;,&quot;properties&quot;:{&quot;noteIndex&quot;:0},&quot;isEdited&quot;:false,&quot;manualOverride&quot;:{&quot;citeprocText&quot;:&quot;[37]&quot;,&quot;isManuallyOverridden&quot;:false,&quot;manualOverrideText&quot;:&quot;&quot;},&quot;citationTag&quot;:&quot;MENDELEY_CITATION_v3_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&quot;,&quot;citationItems&quot;:[{&quot;id&quot;:&quot;4c5bee4a-f998-30e3-b57f-e81efa541a08&quot;,&quot;itemData&quot;:{&quot;type&quot;:&quot;webpage&quot;,&quot;id&quot;:&quot;4c5bee4a-f998-30e3-b57f-e81efa541a08&quot;,&quot;title&quot;:&quot;Unsafe code, pointers to data, and function pointers | Microsoft Docs&quot;,&quot;author&quot;:[{&quot;family&quot;:&quot;Docs.microsoft.com&quot;,&quot;given&quot;:&quot;&quot;,&quot;parse-names&quot;:false,&quot;dropping-particle&quot;:&quot;&quot;,&quot;non-dropping-particle&quot;:&quot;&quot;}],&quot;accessed&quot;:{&quot;date-parts&quot;:[[2021,7,23]]},&quot;URL&quot;:&quot;https://docs.microsoft.com/en-us/dotnet/csharp/language-reference/unsafe-code&quot;,&quot;container-title-short&quot;:&quot;&quot;},&quot;uris&quot;:[&quot;http://www.mendeley.com/documents/?uuid=4c5bee4a-f998-30e3-b57f-e81efa541a08&quot;],&quot;isTemporary&quot;:false,&quot;legacyDesktopId&quot;:&quot;4c5bee4a-f998-30e3-b57f-e81efa541a08&quot;}]},{&quot;citationID&quot;:&quot;MENDELEY_CITATION_aa85827e-ad38-48f0-ab69-283e365b5c22&quot;,&quot;properties&quot;:{&quot;noteIndex&quot;:0},&quot;isEdited&quot;:false,&quot;manualOverride&quot;:{&quot;citeprocText&quot;:&quot;[43–47]&quot;,&quot;isManuallyOverridden&quot;:false,&quot;manualOverrideText&quot;:&quot;&quot;},&quot;citationTag&quot;:&quot;MENDELEY_CITATION_v3_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&quot;,&quot;citationItems&quot;:[{&quot;id&quot;:&quot;1d7d20b3-1ae4-3af4-a8ba-708af334a28c&quot;,&quot;itemData&quot;:{&quot;type&quot;:&quot;webpage&quot;,&quot;id&quot;:&quot;1d7d20b3-1ae4-3af4-a8ba-708af334a28c&quot;,&quot;title&quot;:&quot;MulticastDelegate Class (System) | Microsoft Docs&quot;,&quot;author&quot;:[{&quot;family&quot;:&quot;Docs.microsoft.com&quot;,&quot;given&quot;:&quot;&quot;,&quot;parse-names&quot;:false,&quot;dropping-particle&quot;:&quot;&quot;,&quot;non-dropping-particle&quot;:&quot;&quot;}],&quot;accessed&quot;:{&quot;date-parts&quot;:[[2021,7,25]]},&quot;URL&quot;:&quot;https://docs.microsoft.com/en-us/dotnet/api/system.multicastdelegate?view=net-5.0#code-try-3&quot;,&quot;container-title-short&quot;:&quot;&quot;},&quot;uris&quot;:[&quot;http://www.mendeley.com/documents/?uuid=1d7d20b3-1ae4-3af4-a8ba-708af334a28c&quot;],&quot;isTemporary&quot;:false,&quot;legacyDesktopId&quot;:&quot;1d7d20b3-1ae4-3af4-a8ba-708af334a28c&quot;},{&quot;id&quot;:&quot;04c09fb7-2cd1-35bc-a5b0-018c33294b4e&quot;,&quot;itemData&quot;:{&quot;type&quot;:&quot;webpage&quot;,&quot;id&quot;:&quot;04c09fb7-2cd1-35bc-a5b0-018c33294b4e&quot;,&quot;title&quot;:&quot;Poznáváme C# a Microsoft.NET 15. díl – delegáty – Živě.cz&quot;,&quot;author&quot;:[{&quot;family&quot;:&quot;Živě.cz&quot;,&quot;given&quot;:&quot;&quot;,&quot;parse-names&quot;:false,&quot;dropping-particle&quot;:&quot;&quot;,&quot;non-dropping-particle&quot;:&quot;&quot;}],&quot;accessed&quot;:{&quot;date-parts&quot;:[[2021,7,25]]},&quot;URL&quot;:&quot;https://www.zive.cz/clanky/poznavame-c-a-microsoftnet-15-dil--delegaty/sc-3-a-123479/default.aspx&quot;,&quot;container-title-short&quot;:&quot;&quot;},&quot;uris&quot;:[&quot;http://www.mendeley.com/documents/?uuid=04c09fb7-2cd1-35bc-a5b0-018c33294b4e&quot;],&quot;isTemporary&quot;:false,&quot;legacyDesktopId&quot;:&quot;04c09fb7-2cd1-35bc-a5b0-018c33294b4e&quot;},{&quot;id&quot;:&quot;ef59fcac-6885-3b65-8abe-560a67285f82&quot;,&quot;itemData&quot;:{&quot;type&quot;:&quot;webpage&quot;,&quot;id&quot;:&quot;ef59fcac-6885-3b65-8abe-560a67285f82&quot;,&quot;title&quot;:&quot;Delegates - C# Programming Guide | Microsoft Docs&quot;,&quot;author&quot;:[{&quot;family&quot;:&quot;Docs.microsoft.com&quot;,&quot;given&quot;:&quot;&quot;,&quot;parse-names&quot;:false,&quot;dropping-particle&quot;:&quot;&quot;,&quot;non-dropping-particle&quot;:&quot;&quot;}],&quot;accessed&quot;:{&quot;date-parts&quot;:[[2021,7,25]]},&quot;URL&quot;:&quot;https://docs.microsoft.com/en-us/dotnet/csharp/programming-guide/delegates/&quot;,&quot;container-title-short&quot;:&quot;&quot;},&quot;uris&quot;:[&quot;http://www.mendeley.com/documents/?uuid=ef59fcac-6885-3b65-8abe-560a67285f82&quot;],&quot;isTemporary&quot;:false,&quot;legacyDesktopId&quot;:&quot;ef59fcac-6885-3b65-8abe-560a67285f82&quot;},{&quot;id&quot;:&quot;75a0eec7-eb07-3965-832e-78d38f76fec5&quot;,&quot;itemData&quot;:{&quot;type&quot;:&quot;webpage&quot;,&quot;id&quot;:&quot;75a0eec7-eb07-3965-832e-78d38f76fec5&quot;,&quot;title&quot;:&quot;Handling and Raising Events | Microsoft Docs&quot;,&quot;author&quot;:[{&quot;family&quot;:&quot;Docs.microsoft.com&quot;,&quot;given&quot;:&quot;&quot;,&quot;parse-names&quot;:false,&quot;dropping-particle&quot;:&quot;&quot;,&quot;non-dropping-particle&quot;:&quot;&quot;}],&quot;accessed&quot;:{&quot;date-parts&quot;:[[2021,7,25]]},&quot;URL&quot;:&quot;https://docs.microsoft.com/en-us/dotnet/standard/events/&quot;,&quot;container-title-short&quot;:&quot;&quot;},&quot;isTemporary&quot;:false},{&quot;id&quot;:&quot;c071f232-426c-3ee3-b5eb-7e37efbf69a5&quot;,&quot;itemData&quot;:{&quot;type&quot;:&quot;webpage&quot;,&quot;id&quot;:&quot;c071f232-426c-3ee3-b5eb-7e37efbf69a5&quot;,&quot;title&quot;:&quot;EventHandler Delegate (System) | Microsoft Docs&quot;,&quot;author&quot;:[{&quot;family&quot;:&quot;Docs.microsoft.com&quot;,&quot;given&quot;:&quot;&quot;,&quot;parse-names&quot;:false,&quot;dropping-particle&quot;:&quot;&quot;,&quot;non-dropping-particle&quot;:&quot;&quot;}],&quot;accessed&quot;:{&quot;date-parts&quot;:[[2021,7,25]]},&quot;URL&quot;:&quot;https://docs.microsoft.com/en-us/dotnet/api/system.eventhandler?view=net-5.0&quot;,&quot;container-title-short&quot;:&quot;&quot;},&quot;isTemporary&quot;:false}]},{&quot;citationID&quot;:&quot;MENDELEY_CITATION_9cecee7e-2174-41bc-9cb5-5340eea3db11&quot;,&quot;properties&quot;:{&quot;noteIndex&quot;:0},&quot;isEdited&quot;:false,&quot;manualOverride&quot;:{&quot;citeprocText&quot;:&quot;[48]&quot;,&quot;isManuallyOverridden&quot;:false,&quot;manualOverrideText&quot;:&quot;&quot;},&quot;citationTag&quot;:&quot;MENDELEY_CITATION_v3_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&quot;,&quot;citationItems&quot;:[{&quot;id&quot;:&quot;b7107970-b700-3131-87bc-3b0fed11c072&quot;,&quot;itemData&quot;:{&quot;type&quot;:&quot;webpage&quot;,&quot;id&quot;:&quot;b7107970-b700-3131-87bc-3b0fed11c072&quot;,&quot;title&quot;:&quot;out parameter modifier - C# Reference | Microsoft Docs&quot;,&quot;author&quot;:[{&quot;family&quot;:&quot;Docs.microsoft.com&quot;,&quot;given&quot;:&quot;&quot;,&quot;parse-names&quot;:false,&quot;dropping-particle&quot;:&quot;&quot;,&quot;non-dropping-particle&quot;:&quot;&quot;}],&quot;accessed&quot;:{&quot;date-parts&quot;:[[2021,7,23]]},&quot;URL&quot;:&quot;https://docs.microsoft.com/en-us/dotnet/csharp/language-reference/keywords/out-parameter-modifier&quot;,&quot;container-title-short&quot;:&quot;&quot;},&quot;uris&quot;:[&quot;http://www.mendeley.com/documents/?uuid=b7107970-b700-3131-87bc-3b0fed11c072&quot;],&quot;isTemporary&quot;:false,&quot;legacyDesktopId&quot;:&quot;b7107970-b700-3131-87bc-3b0fed11c072&quot;}]},{&quot;citationID&quot;:&quot;MENDELEY_CITATION_259ae50b-131b-4073-9085-b943a23d945d&quot;,&quot;properties&quot;:{&quot;noteIndex&quot;:0},&quot;isEdited&quot;:false,&quot;manualOverride&quot;:{&quot;citeprocText&quot;:&quot;[49]&quot;,&quot;isManuallyOverridden&quot;:false,&quot;manualOverrideText&quot;:&quot;&quot;},&quot;citationTag&quot;:&quot;MENDELEY_CITATION_v3_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&quot;,&quot;citationItems&quot;:[{&quot;id&quot;:&quot;662f62d3-f848-31fd-974b-77d86b4a6447&quot;,&quot;itemData&quot;:{&quot;type&quot;:&quot;webpage&quot;,&quot;id&quot;:&quot;662f62d3-f848-31fd-974b-77d86b4a6447&quot;,&quot;title&quot;:&quot;Properties - C# Programming Guide | Microsoft Docs&quot;,&quot;author&quot;:[{&quot;family&quot;:&quot;Docs.microsoft.com&quot;,&quot;given&quot;:&quot;&quot;,&quot;parse-names&quot;:false,&quot;dropping-particle&quot;:&quot;&quot;,&quot;non-dropping-particle&quot;:&quot;&quot;}],&quot;accessed&quot;:{&quot;date-parts&quot;:[[2021,7,23]]},&quot;URL&quot;:&quot;https://docs.microsoft.com/en-us/dotnet/csharp/programming-guide/classes-and-structs/properties&quot;,&quot;container-title-short&quot;:&quot;&quot;},&quot;uris&quot;:[&quot;http://www.mendeley.com/documents/?uuid=662f62d3-f848-31fd-974b-77d86b4a6447&quot;],&quot;isTemporary&quot;:false,&quot;legacyDesktopId&quot;:&quot;662f62d3-f848-31fd-974b-77d86b4a6447&quot;}]},{&quot;citationID&quot;:&quot;MENDELEY_CITATION_8273c5d7-a381-426c-91aa-c30093a138c0&quot;,&quot;properties&quot;:{&quot;noteIndex&quot;:0},&quot;isEdited&quot;:false,&quot;manualOverride&quot;:{&quot;citeprocText&quot;:&quot;[50]&quot;,&quot;isManuallyOverridden&quot;:false,&quot;manualOverrideText&quot;:&quot;&quot;},&quot;citationTag&quot;:&quot;MENDELEY_CITATION_v3_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&quot;,&quot;citationItems&quot;:[{&quot;id&quot;:&quot;fe670c12-948e-331f-b7a1-248a96ae7f8d&quot;,&quot;itemData&quot;:{&quot;type&quot;:&quot;webpage&quot;,&quot;id&quot;:&quot;fe670c12-948e-331f-b7a1-248a96ae7f8d&quot;,&quot;title&quot;:&quot;Partial Classes and Methods - C# Programming Guide | Microsoft Docs&quot;,&quot;author&quot;:[{&quot;family&quot;:&quot;Docs.microsoft.com&quot;,&quot;given&quot;:&quot;&quot;,&quot;parse-names&quot;:false,&quot;dropping-particle&quot;:&quot;&quot;,&quot;non-dropping-particle&quot;:&quot;&quot;}],&quot;accessed&quot;:{&quot;date-parts&quot;:[[2021,7,24]]},&quot;URL&quot;:&quot;https://docs.microsoft.com/en-us/dotnet/csharp/programming-guide/classes-and-structs/partial-classes-and-methods&quot;,&quot;container-title-short&quot;:&quot;&quot;},&quot;uris&quot;:[&quot;http://www.mendeley.com/documents/?uuid=fe670c12-948e-331f-b7a1-248a96ae7f8d&quot;],&quot;isTemporary&quot;:false,&quot;legacyDesktopId&quot;:&quot;fe670c12-948e-331f-b7a1-248a96ae7f8d&quot;}]},{&quot;citationID&quot;:&quot;MENDELEY_CITATION_33529279-430f-454d-aa2e-822e0f158463&quot;,&quot;properties&quot;:{&quot;noteIndex&quot;:0},&quot;isEdited&quot;:false,&quot;manualOverride&quot;:{&quot;citeprocText&quot;:&quot;[16]&quot;,&quot;isManuallyOverridden&quot;:false,&quot;manualOverrideText&quot;:&quot;&quot;},&quot;citationTag&quot;:&quot;MENDELEY_CITATION_v3_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&quot;,&quot;citationItems&quot;:[{&quot;id&quot;:&quot;a4845a32-a560-3c9e-a6d7-00dc3b8d256d&quot;,&quot;itemData&quot;:{&quot;type&quot;:&quot;webpage&quot;,&quot;id&quot;:&quot;a4845a32-a560-3c9e-a6d7-00dc3b8d256d&quot;,&quot;title&quot;:&quot;Stroustrup: FAQ-garbage-collection&quot;,&quot;author&quot;:[{&quot;family&quot;:&quot;Stroustrup&quot;,&quot;given&quot;:&quot;Bjarne&quot;,&quot;parse-names&quot;:false,&quot;dropping-particle&quot;:&quot;&quot;,&quot;non-dropping-particle&quot;:&quot;&quot;}],&quot;accessed&quot;:{&quot;date-parts&quot;:[[2021,7,20]]},&quot;URL&quot;:&quot;https://www.stroustrup.com/bs_faq.html#garbage-collection&quot;,&quot;container-title-short&quot;:&quot;&quot;},&quot;uris&quot;:[&quot;http://www.mendeley.com/documents/?uuid=a4845a32-a560-3c9e-a6d7-00dc3b8d256d&quot;],&quot;isTemporary&quot;:false,&quot;legacyDesktopId&quot;:&quot;a4845a32-a560-3c9e-a6d7-00dc3b8d256d&quot;}]},{&quot;citationID&quot;:&quot;MENDELEY_CITATION_cb727f94-379c-44c5-89c8-11be1ae50263&quot;,&quot;properties&quot;:{&quot;noteIndex&quot;:0},&quot;isEdited&quot;:false,&quot;manualOverride&quot;:{&quot;citeprocText&quot;:&quot;[51]&quot;,&quot;isManuallyOverridden&quot;:false,&quot;manualOverrideText&quot;:&quot;&quot;},&quot;citationTag&quot;:&quot;MENDELEY_CITATION_v3_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&quot;,&quot;citationItems&quot;:[{&quot;id&quot;:&quot;e5b65990-aeb2-3a45-b2de-6c904bd861ca&quot;,&quot;itemData&quot;:{&quot;type&quot;:&quot;webpage&quot;,&quot;id&quot;:&quot;e5b65990-aeb2-3a45-b2de-6c904bd861ca&quot;,&quot;title&quot;:&quot;Event handling in native C++&quot;,&quot;author&quot;:[{&quot;family&quot;:&quot;Docs.microsoft.com&quot;,&quot;given&quot;:&quot;&quot;,&quot;parse-names&quot;:false,&quot;dropping-particle&quot;:&quot;&quot;,&quot;non-dropping-particle&quot;:&quot;&quot;}],&quot;accessed&quot;:{&quot;date-parts&quot;:[[2021,6,6]]},&quot;URL&quot;:&quot;https://learn.microsoft.com/en-us/cpp/cpp/event-handling-in-native-cpp&quot;,&quot;container-title-short&quot;:&quot;&quot;},&quot;uris&quot;:[&quot;http://www.mendeley.com/documents/?uuid=b7926761-5688-45a9-b1c5-ada78e3ca9bc&quot;],&quot;isTemporary&quot;:false,&quot;legacyDesktopId&quot;:&quot;b7926761-5688-45a9-b1c5-ada78e3ca9bc&quot;}]},{&quot;citationID&quot;:&quot;MENDELEY_CITATION_3b17ef0c-2deb-4114-8e92-c53691d4c0bf&quot;,&quot;properties&quot;:{&quot;noteIndex&quot;:0},&quot;isEdited&quot;:false,&quot;manualOverride&quot;:{&quot;citeprocText&quot;:&quot;[52]&quot;,&quot;isManuallyOverridden&quot;:false,&quot;manualOverrideText&quot;:&quot;&quot;},&quot;citationTag&quot;:&quot;MENDELEY_CITATION_v3_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&quot;,&quot;citationItems&quot;:[{&quot;id&quot;:&quot;fb4333a1-4688-37d3-aef8-9510ba7d1fe0&quot;,&quot;itemData&quot;:{&quot;type&quot;:&quot;webpage&quot;,&quot;id&quot;:&quot;fb4333a1-4688-37d3-aef8-9510ba7d1fe0&quot;,&quot;title&quot;:&quot;libGDX features&quot;,&quot;author&quot;:[{&quot;family&quot;:&quot;LibGDX&quot;,&quot;given&quot;:&quot;&quot;,&quot;parse-names&quot;:false,&quot;dropping-particle&quot;:&quot;&quot;,&quot;non-dropping-particle&quot;:&quot;&quot;}],&quot;accessed&quot;:{&quot;date-parts&quot;:[[2021,6,5]]},&quot;URL&quot;:&quot;https://libgdx.com/features/&quot;,&quot;container-title-short&quot;:&quot;&quot;},&quot;uris&quot;:[&quot;http://www.mendeley.com/documents/?uuid=e7490b6e-caa9-492c-bf16-8d864efa6464&quot;],&quot;isTemporary&quot;:false,&quot;legacyDesktopId&quot;:&quot;e7490b6e-caa9-492c-bf16-8d864efa6464&quot;}]},{&quot;citationID&quot;:&quot;MENDELEY_CITATION_32967e21-84c9-46a9-98fd-52dea83ebcd9&quot;,&quot;properties&quot;:{&quot;noteIndex&quot;:0},&quot;isEdited&quot;:false,&quot;manualOverride&quot;:{&quot;citeprocText&quot;:&quot;[53]&quot;,&quot;isManuallyOverridden&quot;:false,&quot;manualOverrideText&quot;:&quot;&quot;},&quot;citationTag&quot;:&quot;MENDELEY_CITATION_v3_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&quot;,&quot;citationItems&quot;:[{&quot;id&quot;:&quot;d3eedc5d-527a-3e09-9964-d7e1a238da20&quot;,&quot;itemData&quot;:{&quot;type&quot;:&quot;article-magazine&quot;,&quot;id&quot;:&quot;d3eedc5d-527a-3e09-9964-d7e1a238da20&quot;,&quot;title&quot;:&quot;Průvodce herními žánry – dungeony a rpg – Doupě.cz&quot;,&quot;author&quot;:[{&quot;family&quot;:&quot;Sláma&quot;,&quot;given&quot;:&quot;David&quot;,&quot;parse-names&quot;:false,&quot;dropping-particle&quot;:&quot;&quot;,&quot;non-dropping-particle&quot;:&quot;&quot;}],&quot;container-title&quot;:&quot;Computer&quot;,&quot;accessed&quot;:{&quot;date-parts&quot;:[[2021,8,14]]},&quot;URL&quot;:&quot;https://doupe.zive.cz/clanek/pruvodce-hernimi-zanry--dungeony-a-rpg&quot;,&quot;issued&quot;:{&quot;date-parts&quot;:[[2010]]},&quot;container-title-short&quot;:&quot;Computer (Long Beach Calif)&quot;},&quot;uris&quot;:[&quot;http://www.mendeley.com/documents/?uuid=d3eedc5d-527a-3e09-9964-d7e1a238da20&quot;],&quot;isTemporary&quot;:false,&quot;legacyDesktopId&quot;:&quot;d3eedc5d-527a-3e09-9964-d7e1a238da20&quot;}]},{&quot;citationID&quot;:&quot;MENDELEY_CITATION_f819e2fa-3b16-427e-a27a-ac1e0f77cddc&quot;,&quot;properties&quot;:{&quot;noteIndex&quot;:0},&quot;isEdited&quot;:false,&quot;manualOverride&quot;:{&quot;citeprocText&quot;:&quot;[54–57]&quot;,&quot;isManuallyOverridden&quot;:false,&quot;manualOverrideText&quot;:&quot;&quot;},&quot;citationTag&quot;:&quot;MENDELEY_CITATION_v3_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&quot;,&quot;citationItems&quot;:[{&quot;id&quot;:&quot;2df03420-f6a8-3f2e-9492-9979012a923a&quot;,&quot;itemData&quot;:{&quot;type&quot;:&quot;webpage&quot;,&quot;id&quot;:&quot;2df03420-f6a8-3f2e-9492-9979012a923a&quot;,&quot;title&quot;:&quot;Hra na PC Assassins Creed Odyssey - PC DIGITAL | Hra na PC na Alza.cz&quot;,&quot;accessed&quot;:{&quot;date-parts&quot;:[[2021,8,24]]},&quot;URL&quot;:&quot;https://www.alza.cz/media/assassins-creed-odyssey-pc-digital-d6222907.htm?o=3&quot;,&quot;container-title-short&quot;:&quot;&quot;},&quot;uris&quot;:[&quot;http://www.mendeley.com/documents/?uuid=2df03420-f6a8-3f2e-9492-9979012a923a&quot;],&quot;isTemporary&quot;:false,&quot;legacyDesktopId&quot;:&quot;2df03420-f6a8-3f2e-9492-9979012a923a&quot;},{&quot;id&quot;:&quot;e866d85c-44cc-36ab-a335-b2bb13e94e23&quot;,&quot;itemData&quot;:{&quot;type&quot;:&quot;webpage&quot;,&quot;id&quot;:&quot;e866d85c-44cc-36ab-a335-b2bb13e94e23&quot;,&quot;title&quot;:&quot;Ušetřete 75% na produktu Assassin's Creed® Odyssey ve službě Steam&quot;,&quot;accessed&quot;:{&quot;date-parts&quot;:[[2021,8,24]]},&quot;URL&quot;:&quot;https://store.steampowered.com/app/812140/Assassins_Creed_Odyssey/&quot;,&quot;container-title-short&quot;:&quot;&quot;},&quot;uris&quot;:[&quot;http://www.mendeley.com/documents/?uuid=e866d85c-44cc-36ab-a335-b2bb13e94e23&quot;],&quot;isTemporary&quot;:false,&quot;legacyDesktopId&quot;:&quot;e866d85c-44cc-36ab-a335-b2bb13e94e23&quot;},{&quot;id&quot;:&quot;35162994-418d-386f-a62e-257cbdfb4f4a&quot;,&quot;itemData&quot;:{&quot;type&quot;:&quot;webpage&quot;,&quot;id&quot;:&quot;35162994-418d-386f-a62e-257cbdfb4f4a&quot;,&quot;title&quot;:&quot;Assassin's Creed Odyssey | Download and Buy Today - Epic Games Store&quot;,&quot;accessed&quot;:{&quot;date-parts&quot;:[[2021,8,24]]},&quot;URL&quot;:&quot;https://www.epicgames.com/store/en-US/p/assassins-creed-odyssey&quot;,&quot;container-title-short&quot;:&quot;&quot;},&quot;uris&quot;:[&quot;http://www.mendeley.com/documents/?uuid=35162994-418d-386f-a62e-257cbdfb4f4a&quot;],&quot;isTemporary&quot;:false,&quot;legacyDesktopId&quot;:&quot;35162994-418d-386f-a62e-257cbdfb4f4a&quot;},{&quot;id&quot;:&quot;3a7cdf6c-a735-3a0d-95f0-dee54be734ca&quot;,&quot;itemData&quot;:{&quot;type&quot;:&quot;webpage&quot;,&quot;id&quot;:&quot;3a7cdf6c-a735-3a0d-95f0-dee54be734ca&quot;,&quot;title&quot;:&quot;Assassin's Creed Odyssey on PS4, Xbox One, PC | Ubisoft (UK)&quot;,&quot;accessed&quot;:{&quot;date-parts&quot;:[[2021,8,24]]},&quot;URL&quot;:&quot;https://www.ubisoft.com/en-gb/game/assassins-creed/odyssey&quot;,&quot;container-title-short&quot;:&quot;&quot;},&quot;uris&quot;:[&quot;http://www.mendeley.com/documents/?uuid=3a7cdf6c-a735-3a0d-95f0-dee54be734ca&quot;],&quot;isTemporary&quot;:false,&quot;legacyDesktopId&quot;:&quot;3a7cdf6c-a735-3a0d-95f0-dee54be734ca&quot;}]},{&quot;citationID&quot;:&quot;MENDELEY_CITATION_4b945903-3bf5-40b7-95b2-00d55b2127bc&quot;,&quot;properties&quot;:{&quot;noteIndex&quot;:0},&quot;isEdited&quot;:false,&quot;manualOverride&quot;:{&quot;citeprocText&quot;:&quot;[58, 59]&quot;,&quot;isManuallyOverridden&quot;:false,&quot;manualOverrideText&quot;:&quot;&quot;},&quot;citationTag&quot;:&quot;MENDELEY_CITATION_v3_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&quot;,&quot;citationItems&quot;:[{&quot;id&quot;:&quot;8d2e722f-87ec-359f-baa7-136f65235c37&quot;,&quot;itemData&quot;:{&quot;type&quot;:&quot;webpage&quot;,&quot;id&quot;:&quot;8d2e722f-87ec-359f-baa7-136f65235c37&quot;,&quot;title&quot;:&quot;Baldur's Gate II: Enhanced Edition ve službě Steam&quot;,&quot;accessed&quot;:{&quot;date-parts&quot;:[[2021,8,26]]},&quot;URL&quot;:&quot;https://store.steampowered.com/app/257350/Baldurs_Gate_II_Enhanced_Edition/&quot;,&quot;container-title-short&quot;:&quot;&quot;},&quot;uris&quot;:[&quot;http://www.mendeley.com/documents/?uuid=8d2e722f-87ec-359f-baa7-136f65235c37&quot;],&quot;isTemporary&quot;:false,&quot;legacyDesktopId&quot;:&quot;8d2e722f-87ec-359f-baa7-136f65235c37&quot;},{&quot;id&quot;:&quot;7cec52ec-2c79-3b42-812c-10c6748b0311&quot;,&quot;itemData&quot;:{&quot;type&quot;:&quot;webpage&quot;,&quot;id&quot;:&quot;7cec52ec-2c79-3b42-812c-10c6748b0311&quot;,&quot;title&quot;:&quot;Hra na PC Baldur's Gate II Enhanced Edition - PC DIGITAL | Hra na PC na Alza.cz&quot;,&quot;accessed&quot;:{&quot;date-parts&quot;:[[2021,8,26]]},&quot;URL&quot;:&quot;https://www.alza.cz/media/baldurs-gate-ii-enhanced-edition-pc-digital-d5866684.htm&quot;,&quot;container-title-short&quot;:&quot;&quot;},&quot;uris&quot;:[&quot;http://www.mendeley.com/documents/?uuid=7cec52ec-2c79-3b42-812c-10c6748b0311&quot;],&quot;isTemporary&quot;:false,&quot;legacyDesktopId&quot;:&quot;7cec52ec-2c79-3b42-812c-10c6748b0311&quot;}]},{&quot;citationID&quot;:&quot;MENDELEY_CITATION_a7575cca-4863-4313-baa2-d67d44ebe388&quot;,&quot;properties&quot;:{&quot;noteIndex&quot;:0},&quot;isEdited&quot;:false,&quot;manualOverride&quot;:{&quot;citeprocText&quot;:&quot;[60–63]&quot;,&quot;isManuallyOverridden&quot;:false,&quot;manualOverrideText&quot;:&quot;&quot;},&quot;citationTag&quot;:&quot;MENDELEY_CITATION_v3_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&quot;,&quot;citationItems&quot;:[{&quot;id&quot;:&quot;9b7ccfc6-42bc-37ec-996f-516cdd21bd6d&quot;,&quot;itemData&quot;:{&quot;type&quot;:&quot;webpage&quot;,&quot;id&quot;:&quot;9b7ccfc6-42bc-37ec-996f-516cdd21bd6d&quot;,&quot;title&quot;:&quot;Hra na PC Heroes of Might &amp; Magic III - HD Edtion (PC) DIGITAL | Hra na PC na Alza.cz&quot;,&quot;accessed&quot;:{&quot;date-parts&quot;:[[2021,8,26]]},&quot;URL&quot;:&quot;https://www.alza.cz/media/heroes-of-might-magic-iii-hd-edtion-pc-digital-d5346604.htm&quot;,&quot;container-title-short&quot;:&quot;&quot;},&quot;uris&quot;:[&quot;http://www.mendeley.com/documents/?uuid=9b7ccfc6-42bc-37ec-996f-516cdd21bd6d&quot;],&quot;isTemporary&quot;:false,&quot;legacyDesktopId&quot;:&quot;9b7ccfc6-42bc-37ec-996f-516cdd21bd6d&quot;},{&quot;id&quot;:&quot;b971ecb4-62d0-3d17-8997-a653a22e0e33&quot;,&quot;itemData&quot;:{&quot;type&quot;:&quot;webpage&quot;,&quot;id&quot;:&quot;b971ecb4-62d0-3d17-8997-a653a22e0e33&quot;,&quot;title&quot;:&quot;Might &amp; Magic Heroes 3 | Download and Buy Today - Epic Games Store&quot;,&quot;accessed&quot;:{&quot;date-parts&quot;:[[2021,8,26]]},&quot;URL&quot;:&quot;https://www.epicgames.com/store/en-US/p/might-and-magic-heroes-3&quot;,&quot;container-title-short&quot;:&quot;&quot;},&quot;uris&quot;:[&quot;http://www.mendeley.com/documents/?uuid=b971ecb4-62d0-3d17-8997-a653a22e0e33&quot;],&quot;isTemporary&quot;:false,&quot;legacyDesktopId&quot;:&quot;b971ecb4-62d0-3d17-8997-a653a22e0e33&quot;},{&quot;id&quot;:&quot;3eb3bb88-3bed-33b7-961b-f5c51cabaf37&quot;,&quot;itemData&quot;:{&quot;type&quot;:&quot;webpage&quot;,&quot;id&quot;:&quot;3eb3bb88-3bed-33b7-961b-f5c51cabaf37&quot;,&quot;title&quot;:&quot;Heroes® of Might &amp; Magic® III - HD Edition ve službě Steam&quot;,&quot;accessed&quot;:{&quot;date-parts&quot;:[[2021,8,26]]},&quot;URL&quot;:&quot;https://store.steampowered.com/app/297000/Heroes_of_Might__Magic_III__HD_Edition/&quot;,&quot;container-title-short&quot;:&quot;&quot;},&quot;uris&quot;:[&quot;http://www.mendeley.com/documents/?uuid=3eb3bb88-3bed-33b7-961b-f5c51cabaf37&quot;],&quot;isTemporary&quot;:false,&quot;legacyDesktopId&quot;:&quot;3eb3bb88-3bed-33b7-961b-f5c51cabaf37&quot;},{&quot;id&quot;:&quot;0189465b-81d4-3ecc-bb85-353b5fe7d45f&quot;,&quot;itemData&quot;:{&quot;type&quot;:&quot;webpage&quot;,&quot;id&quot;:&quot;0189465b-81d4-3ecc-bb85-353b5fe7d45f&quot;,&quot;title&quot;:&quot;Buy Heroes of Might and Magic III: Complete PC (Download)&quot;,&quot;accessed&quot;:{&quot;date-parts&quot;:[[2021,8,26]]},&quot;URL&quot;:&quot;https://store.ubi.com/uk/game?pid=575ffd9ba3be1633568b4d8c&amp;dwvar_575ffd9ba3be1633568b4d8c_Platform=pcdl&amp;edition=Complete%20Edition&amp;source=detail&quot;,&quot;container-title-short&quot;:&quot;&quot;},&quot;uris&quot;:[&quot;http://www.mendeley.com/documents/?uuid=0189465b-81d4-3ecc-bb85-353b5fe7d45f&quot;],&quot;isTemporary&quot;:false,&quot;legacyDesktopId&quot;:&quot;0189465b-81d4-3ecc-bb85-353b5fe7d45f&quot;}]},{&quot;citationID&quot;:&quot;MENDELEY_CITATION_235f05a9-8d50-4652-9759-19398f9e3b30&quot;,&quot;properties&quot;:{&quot;noteIndex&quot;:0},&quot;isEdited&quot;:false,&quot;manualOverride&quot;:{&quot;isManuallyOverridden&quot;:false,&quot;citeprocText&quot;:&quot;[64]&quot;,&quot;manualOverrideText&quot;:&quot;&quot;},&quot;citationTag&quot;:&quot;MENDELEY_CITATION_v3_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&quot;,&quot;citationItems&quot;:[{&quot;id&quot;:&quot;7b0e8c35-5644-3a4d-8e05-4dd0a93b5fba&quot;,&quot;itemData&quot;:{&quot;type&quot;:&quot;webpage&quot;,&quot;id&quot;:&quot;7b0e8c35-5644-3a4d-8e05-4dd0a93b5fba&quot;,&quot;title&quot;:&quot;D&amp;D Official Homepage | Dungeons &amp; Dragons&quot;,&quot;accessed&quot;:{&quot;date-parts&quot;:[[2021,11,12]]},&quot;URL&quot;:&quot;https://dnd.wizards.com/&quot;,&quot;container-title-short&quot;:&quot;&quot;},&quot;isTemporary&quot;:false}]},{&quot;citationID&quot;:&quot;MENDELEY_CITATION_21680cfe-f157-4157-add3-fee514dde6a8&quot;,&quot;properties&quot;:{&quot;noteIndex&quot;:0},&quot;isEdited&quot;:false,&quot;manualOverride&quot;:{&quot;isManuallyOverridden&quot;:false,&quot;citeprocText&quot;:&quot;[65]&quot;,&quot;manualOverrideText&quot;:&quot;&quot;},&quot;citationTag&quot;:&quot;MENDELEY_CITATION_v3_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&quot;,&quot;citationItems&quot;:[{&quot;id&quot;:&quot;fcedcfd0-537a-3546-9717-4b5e82a89697&quot;,&quot;itemData&quot;:{&quot;type&quot;:&quot;webpage&quot;,&quot;id&quot;:&quot;fcedcfd0-537a-3546-9717-4b5e82a89697&quot;,&quot;title&quot;:&quot;Dračí doupě&quot;,&quot;accessed&quot;:{&quot;date-parts&quot;:[[2023,3,24]]},&quot;URL&quot;:&quot;https://www.altar.cz/drd/&quot;,&quot;container-title-short&quot;:&quot;&quot;},&quot;isTemporary&quot;:false}]},{&quot;citationID&quot;:&quot;MENDELEY_CITATION_4aa258a8-03a3-4ea7-a660-a01302e09c7f&quot;,&quot;properties&quot;:{&quot;noteIndex&quot;:0},&quot;isEdited&quot;:false,&quot;manualOverride&quot;:{&quot;isManuallyOverridden&quot;:false,&quot;citeprocText&quot;:&quot;[53, 66–69]&quot;,&quot;manualOverrideText&quot;:&quot;&quot;},&quot;citationTag&quot;:&quot;MENDELEY_CITATION_v3_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&quot;,&quot;citationItems&quot;:[{&quot;id&quot;:&quot;203858f7-1162-39c9-b0a2-a9087f671192&quot;,&quot;itemData&quot;:{&quot;type&quot;:&quot;article-magazine&quot;,&quot;id&quot;:&quot;203858f7-1162-39c9-b0a2-a9087f671192&quot;,&quot;title&quot;:&quot;Fantasy světy – historie počítačových her na hrdiny díl I.&quot;,&quot;container-title&quot;:&quot;Fantasymag.cz&quot;,&quot;URL&quot;:&quot;https://www.fantasymag.cz/fantasy-svety-historie-pocitacovych-her-hrdiny-dil-i/&quot;,&quot;issued&quot;:{&quot;date-parts&quot;:[[2017]]},&quot;container-title-short&quot;:&quot;&quot;},&quot;isTemporary&quot;:false},{&quot;id&quot;:&quot;4a2820fa-9fc7-3d7f-ba2b-b216f750fd10&quot;,&quot;itemData&quot;:{&quot;type&quot;:&quot;webpage&quot;,&quot;id&quot;:&quot;4a2820fa-9fc7-3d7f-ba2b-b216f750fd10&quot;,&quot;title&quot;:&quot;34 Popular Types of Video Games, Explained (With Examples and Fun Graphics)&quot;,&quot;author&quot;:[{&quot;family&quot;:&quot;gamedesigning.org&quot;,&quot;given&quot;:&quot;&quot;,&quot;parse-names&quot;:false,&quot;dropping-particle&quot;:&quot;&quot;,&quot;non-dropping-particle&quot;:&quot;&quot;}],&quot;accessed&quot;:{&quot;date-parts&quot;:[[2021,7,27]]},&quot;URL&quot;:&quot;https://www.gamedesigning.org/gaming/video-game-genres/&quot;,&quot;container-title-short&quot;:&quot;&quot;},&quot;isTemporary&quot;:false},{&quot;id&quot;:&quot;0c5e3dc8-af27-3d5a-9927-e93da9576dd9&quot;,&quot;itemData&quot;:{&quot;type&quot;:&quot;article-magazine&quot;,&quot;id&quot;:&quot;0c5e3dc8-af27-3d5a-9927-e93da9576dd9&quot;,&quot;title&quot;:&quot;Fantasy světy díl II. - čtverečkové dungeony na PC | Fantasymag.cz&quot;,&quot;container-title&quot;:&quot;Fantasymag.cz&quot;,&quot;accessed&quot;:{&quot;date-parts&quot;:[[2021,7,29]]},&quot;URL&quot;:&quot;https://www.fantasymag.cz/fantasy-svety-dil-ii-ctvereckove-dungeony-pc/&quot;,&quot;issued&quot;:{&quot;date-parts&quot;:[[2018]]},&quot;container-title-short&quot;:&quot;&quot;},&quot;isTemporary&quot;:false},{&quot;id&quot;:&quot;fa6ad4c9-e440-346c-97a2-709c71a392e9&quot;,&quot;itemData&quot;:{&quot;type&quot;:&quot;webpage&quot;,&quot;id&quot;:&quot;fa6ad4c9-e440-346c-97a2-709c71a392e9&quot;,&quot;title&quot;:&quot;Herní žánry na Databázi her – Nápověda – Databáze-her.cz&quot;,&quot;accessed&quot;:{&quot;date-parts&quot;:[[2021,8,14]]},&quot;URL&quot;:&quot;https://www.databaze-her.cz/napoveda/herni-zanry-na-databazi-her/&quot;,&quot;container-title-short&quot;:&quot;&quot;},&quot;isTemporary&quot;:false},{&quot;id&quot;:&quot;d3eedc5d-527a-3e09-9964-d7e1a238da20&quot;,&quot;itemData&quot;:{&quot;type&quot;:&quot;article-magazine&quot;,&quot;id&quot;:&quot;d3eedc5d-527a-3e09-9964-d7e1a238da20&quot;,&quot;title&quot;:&quot;Průvodce herními žánry – dungeony a rpg – Doupě.cz&quot;,&quot;author&quot;:[{&quot;family&quot;:&quot;Sláma&quot;,&quot;given&quot;:&quot;David&quot;,&quot;parse-names&quot;:false,&quot;dropping-particle&quot;:&quot;&quot;,&quot;non-dropping-particle&quot;:&quot;&quot;}],&quot;container-title&quot;:&quot;Computer&quot;,&quot;container-title-short&quot;:&quot;Computer (Long Beach Calif)&quot;,&quot;accessed&quot;:{&quot;date-parts&quot;:[[2021,8,14]]},&quot;URL&quot;:&quot;https://doupe.zive.cz/clanek/pruvodce-hernimi-zanry--dungeony-a-rpg&quot;,&quot;issued&quot;:{&quot;date-parts&quot;:[[2010]]}},&quot;isTemporary&quot;:false}]},{&quot;citationID&quot;:&quot;MENDELEY_CITATION_da4e02e8-d483-4ce0-aa7a-e78346ee4713&quot;,&quot;properties&quot;:{&quot;noteIndex&quot;:0},&quot;isEdited&quot;:false,&quot;manualOverride&quot;:{&quot;isManuallyOverridden&quot;:false,&quot;citeprocText&quot;:&quot;[70]&quot;,&quot;manualOverrideText&quot;:&quot;&quot;},&quot;citationTag&quot;:&quot;MENDELEY_CITATION_v3_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&quot;,&quot;citationItems&quot;:[{&quot;id&quot;:&quot;1738ee41-c947-342a-a8e3-fc3fa6227757&quot;,&quot;itemData&quot;:{&quot;type&quot;:&quot;webpage&quot;,&quot;id&quot;:&quot;1738ee41-c947-342a-a8e3-fc3fa6227757&quot;,&quot;title&quot;:&quot;Baldur's Gate: Enhanced Edition&quot;,&quot;accessed&quot;:{&quot;date-parts&quot;:[[2021,11,12]]},&quot;URL&quot;:&quot;https://www.baldursgate.com/&quot;,&quot;container-title-short&quot;:&quot;&quot;},&quot;isTemporary&quot;:false}]},{&quot;citationID&quot;:&quot;MENDELEY_CITATION_047a36e0-562e-4845-ae6b-d113d952b2e5&quot;,&quot;properties&quot;:{&quot;noteIndex&quot;:0},&quot;isEdited&quot;:false,&quot;manualOverride&quot;:{&quot;isManuallyOverridden&quot;:false,&quot;citeprocText&quot;:&quot;[53, 66, 68, 69]&quot;,&quot;manualOverrideText&quot;:&quot;&quot;},&quot;citationTag&quot;:&quot;MENDELEY_CITATION_v3_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&quot;,&quot;citationItems&quot;:[{&quot;id&quot;:&quot;203858f7-1162-39c9-b0a2-a9087f671192&quot;,&quot;itemData&quot;:{&quot;type&quot;:&quot;article-magazine&quot;,&quot;id&quot;:&quot;203858f7-1162-39c9-b0a2-a9087f671192&quot;,&quot;title&quot;:&quot;Fantasy světy – historie počítačových her na hrdiny díl I.&quot;,&quot;container-title&quot;:&quot;Fantasymag.cz&quot;,&quot;URL&quot;:&quot;https://www.fantasymag.cz/fantasy-svety-historie-pocitacovych-her-hrdiny-dil-i/&quot;,&quot;issued&quot;:{&quot;date-parts&quot;:[[2017]]},&quot;container-title-short&quot;:&quot;&quot;},&quot;isTemporary&quot;:false},{&quot;id&quot;:&quot;0c5e3dc8-af27-3d5a-9927-e93da9576dd9&quot;,&quot;itemData&quot;:{&quot;type&quot;:&quot;article-magazine&quot;,&quot;id&quot;:&quot;0c5e3dc8-af27-3d5a-9927-e93da9576dd9&quot;,&quot;title&quot;:&quot;Fantasy světy díl II. - čtverečkové dungeony na PC | Fantasymag.cz&quot;,&quot;container-title&quot;:&quot;Fantasymag.cz&quot;,&quot;accessed&quot;:{&quot;date-parts&quot;:[[2021,7,29]]},&quot;URL&quot;:&quot;https://www.fantasymag.cz/fantasy-svety-dil-ii-ctvereckove-dungeony-pc/&quot;,&quot;issued&quot;:{&quot;date-parts&quot;:[[2018]]},&quot;container-title-short&quot;:&quot;&quot;},&quot;isTemporary&quot;:false},{&quot;id&quot;:&quot;fa6ad4c9-e440-346c-97a2-709c71a392e9&quot;,&quot;itemData&quot;:{&quot;type&quot;:&quot;webpage&quot;,&quot;id&quot;:&quot;fa6ad4c9-e440-346c-97a2-709c71a392e9&quot;,&quot;title&quot;:&quot;Herní žánry na Databázi her – Nápověda – Databáze-her.cz&quot;,&quot;accessed&quot;:{&quot;date-parts&quot;:[[2021,8,14]]},&quot;URL&quot;:&quot;https://www.databaze-her.cz/napoveda/herni-zanry-na-databazi-her/&quot;,&quot;container-title-short&quot;:&quot;&quot;},&quot;isTemporary&quot;:false},{&quot;id&quot;:&quot;d3eedc5d-527a-3e09-9964-d7e1a238da20&quot;,&quot;itemData&quot;:{&quot;type&quot;:&quot;article-magazine&quot;,&quot;id&quot;:&quot;d3eedc5d-527a-3e09-9964-d7e1a238da20&quot;,&quot;title&quot;:&quot;Průvodce herními žánry – dungeony a rpg – Doupě.cz&quot;,&quot;author&quot;:[{&quot;family&quot;:&quot;Sláma&quot;,&quot;given&quot;:&quot;David&quot;,&quot;parse-names&quot;:false,&quot;dropping-particle&quot;:&quot;&quot;,&quot;non-dropping-particle&quot;:&quot;&quot;}],&quot;container-title&quot;:&quot;Computer&quot;,&quot;container-title-short&quot;:&quot;Computer (Long Beach Calif)&quot;,&quot;accessed&quot;:{&quot;date-parts&quot;:[[2021,8,14]]},&quot;URL&quot;:&quot;https://doupe.zive.cz/clanek/pruvodce-hernimi-zanry--dungeony-a-rpg&quot;,&quot;issued&quot;:{&quot;date-parts&quot;:[[2010]]}},&quot;isTemporary&quot;:false}]},{&quot;citationID&quot;:&quot;MENDELEY_CITATION_4650b188-9920-4899-9f5d-4c3afe41494d&quot;,&quot;properties&quot;:{&quot;noteIndex&quot;:0},&quot;isEdited&quot;:false,&quot;manualOverride&quot;:{&quot;isManuallyOverridden&quot;:false,&quot;citeprocText&quot;:&quot;[71]&quot;,&quot;manualOverrideText&quot;:&quot;&quot;},&quot;citationTag&quot;:&quot;MENDELEY_CITATION_v3_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&quot;,&quot;citationItems&quot;:[{&quot;id&quot;:&quot;be541214-791f-33d8-9df6-2a2b83d1cbe4&quot;,&quot;itemData&quot;:{&quot;type&quot;:&quot;webpage&quot;,&quot;id&quot;:&quot;be541214-791f-33d8-9df6-2a2b83d1cbe4&quot;,&quot;title&quot;:&quot;The Elder Scrolls | Skyrim&quot;,&quot;accessed&quot;:{&quot;date-parts&quot;:[[2021,11,12]]},&quot;URL&quot;:&quot;https://elderscrolls.bethesda.net/en/skyrim&quot;,&quot;container-title-short&quot;:&quot;&quot;},&quot;isTemporary&quot;:false}]},{&quot;citationID&quot;:&quot;MENDELEY_CITATION_1386a0ab-61d8-43af-87c0-5d74bffdb8e2&quot;,&quot;properties&quot;:{&quot;noteIndex&quot;:0},&quot;isEdited&quot;:false,&quot;manualOverride&quot;:{&quot;isManuallyOverridden&quot;:false,&quot;citeprocText&quot;:&quot;[72]&quot;,&quot;manualOverrideText&quot;:&quot;&quot;},&quot;citationTag&quot;:&quot;MENDELEY_CITATION_v3_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&quot;,&quot;citationItems&quot;:[{&quot;id&quot;:&quot;3471b765-fa20-3acb-be67-6997c41c245a&quot;,&quot;itemData&quot;:{&quot;type&quot;:&quot;webpage&quot;,&quot;id&quot;:&quot;3471b765-fa20-3acb-be67-6997c41c245a&quot;,&quot;title&quot;:&quot;Knights of the Old Republic | StarWars.com&quot;,&quot;accessed&quot;:{&quot;date-parts&quot;:[[2021,12,20]]},&quot;URL&quot;:&quot;https://www.starwars.com/games-apps/knights-of-the-old-republic&quot;,&quot;container-title-short&quot;:&quot;&quot;},&quot;isTemporary&quot;:false}]},{&quot;citationID&quot;:&quot;MENDELEY_CITATION_a6525a5b-7e8c-431b-8795-e230bfd159b8&quot;,&quot;properties&quot;:{&quot;noteIndex&quot;:0},&quot;isEdited&quot;:false,&quot;manualOverride&quot;:{&quot;isManuallyOverridden&quot;:false,&quot;citeprocText&quot;:&quot;[73]&quot;,&quot;manualOverrideText&quot;:&quot;&quot;},&quot;citationTag&quot;:&quot;MENDELEY_CITATION_v3_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&quot;,&quot;citationItems&quot;:[{&quot;id&quot;:&quot;9db4dbb3-103b-399f-af03-e4464d14d7c2&quot;,&quot;itemData&quot;:{&quot;type&quot;:&quot;webpage&quot;,&quot;id&quot;:&quot;9db4dbb3-103b-399f-af03-e4464d14d7c2&quot;,&quot;title&quot;:&quot;FINAL FANTASY PORTAL SITE | SQUARE ENIX&quot;,&quot;accessed&quot;:{&quot;date-parts&quot;:[[2021,11,12]]},&quot;URL&quot;:&quot;https://na.finalfantasy.com/&quot;,&quot;container-title-short&quot;:&quot;&quot;},&quot;isTemporary&quot;:false}]},{&quot;citationID&quot;:&quot;MENDELEY_CITATION_2def91af-e3a7-474b-a867-5836018a7a28&quot;,&quot;properties&quot;:{&quot;noteIndex&quot;:0},&quot;isEdited&quot;:false,&quot;manualOverride&quot;:{&quot;isManuallyOverridden&quot;:false,&quot;citeprocText&quot;:&quot;[53, 66, 67, 69, 74]&quot;,&quot;manualOverrideText&quot;:&quot;&quot;},&quot;citationTag&quot;:&quot;MENDELEY_CITATION_v3_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&quot;,&quot;citationItems&quot;:[{&quot;id&quot;:&quot;203858f7-1162-39c9-b0a2-a9087f671192&quot;,&quot;itemData&quot;:{&quot;type&quot;:&quot;article-magazine&quot;,&quot;id&quot;:&quot;203858f7-1162-39c9-b0a2-a9087f671192&quot;,&quot;title&quot;:&quot;Fantasy světy – historie počítačových her na hrdiny díl I.&quot;,&quot;container-title&quot;:&quot;Fantasymag.cz&quot;,&quot;URL&quot;:&quot;https://www.fantasymag.cz/fantasy-svety-historie-pocitacovych-her-hrdiny-dil-i/&quot;,&quot;issued&quot;:{&quot;date-parts&quot;:[[2017]]},&quot;container-title-short&quot;:&quot;&quot;},&quot;isTemporary&quot;:false},{&quot;id&quot;:&quot;4a2820fa-9fc7-3d7f-ba2b-b216f750fd10&quot;,&quot;itemData&quot;:{&quot;type&quot;:&quot;webpage&quot;,&quot;id&quot;:&quot;4a2820fa-9fc7-3d7f-ba2b-b216f750fd10&quot;,&quot;title&quot;:&quot;34 Popular Types of Video Games, Explained (With Examples and Fun Graphics)&quot;,&quot;author&quot;:[{&quot;family&quot;:&quot;gamedesigning.org&quot;,&quot;given&quot;:&quot;&quot;,&quot;parse-names&quot;:false,&quot;dropping-particle&quot;:&quot;&quot;,&quot;non-dropping-particle&quot;:&quot;&quot;}],&quot;accessed&quot;:{&quot;date-parts&quot;:[[2021,7,27]]},&quot;URL&quot;:&quot;https://www.gamedesigning.org/gaming/video-game-genres/&quot;,&quot;container-title-short&quot;:&quot;&quot;},&quot;isTemporary&quot;:false},{&quot;id&quot;:&quot;fa6ad4c9-e440-346c-97a2-709c71a392e9&quot;,&quot;itemData&quot;:{&quot;type&quot;:&quot;webpage&quot;,&quot;id&quot;:&quot;fa6ad4c9-e440-346c-97a2-709c71a392e9&quot;,&quot;title&quot;:&quot;Herní žánry na Databázi her – Nápověda – Databáze-her.cz&quot;,&quot;accessed&quot;:{&quot;date-parts&quot;:[[2021,8,14]]},&quot;URL&quot;:&quot;https://www.databaze-her.cz/napoveda/herni-zanry-na-databazi-her/&quot;,&quot;container-title-short&quot;:&quot;&quot;},&quot;isTemporary&quot;:false},{&quot;id&quot;:&quot;d1512dcf-e3e8-3b44-b1cb-d93b77a0e25d&quot;,&quot;itemData&quot;:{&quot;type&quot;:&quot;webpage&quot;,&quot;id&quot;:&quot;d1512dcf-e3e8-3b44-b1cb-d93b77a0e25d&quot;,&quot;title&quot;:&quot;Playing Roles: On Tactical-RPGs | TechRaptor&quot;,&quot;author&quot;:[{&quot;family&quot;:&quot;techraptor.net&quot;,&quot;given&quot;:&quot;&quot;,&quot;parse-names&quot;:false,&quot;dropping-particle&quot;:&quot;&quot;,&quot;non-dropping-particle&quot;:&quot;&quot;}],&quot;accessed&quot;:{&quot;date-parts&quot;:[[2021,8,16]]},&quot;URL&quot;:&quot;https://techraptor.net/originals/playing-roles-on-tactical-rpgs&quot;,&quot;container-title-short&quot;:&quot;&quot;},&quot;isTemporary&quot;:false},{&quot;id&quot;:&quot;d3eedc5d-527a-3e09-9964-d7e1a238da20&quot;,&quot;itemData&quot;:{&quot;type&quot;:&quot;article-magazine&quot;,&quot;id&quot;:&quot;d3eedc5d-527a-3e09-9964-d7e1a238da20&quot;,&quot;title&quot;:&quot;Průvodce herními žánry – dungeony a rpg – Doupě.cz&quot;,&quot;author&quot;:[{&quot;family&quot;:&quot;Sláma&quot;,&quot;given&quot;:&quot;David&quot;,&quot;parse-names&quot;:false,&quot;dropping-particle&quot;:&quot;&quot;,&quot;non-dropping-particle&quot;:&quot;&quot;}],&quot;container-title&quot;:&quot;Computer&quot;,&quot;container-title-short&quot;:&quot;Computer (Long Beach Calif)&quot;,&quot;accessed&quot;:{&quot;date-parts&quot;:[[2021,8,14]]},&quot;URL&quot;:&quot;https://doupe.zive.cz/clanek/pruvodce-hernimi-zanry--dungeony-a-rpg&quot;,&quot;issued&quot;:{&quot;date-parts&quot;:[[2010]]}},&quot;isTemporary&quot;:false}]},{&quot;citationID&quot;:&quot;MENDELEY_CITATION_e309bb05-26ae-4645-9bb9-2d7e2dcdd8ea&quot;,&quot;properties&quot;:{&quot;noteIndex&quot;:0},&quot;isEdited&quot;:false,&quot;manualOverride&quot;:{&quot;isManuallyOverridden&quot;:false,&quot;citeprocText&quot;:&quot;[75]&quot;,&quot;manualOverrideText&quot;:&quot;&quot;},&quot;citationTag&quot;:&quot;MENDELEY_CITATION_v3_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&quot;,&quot;citationItems&quot;:[{&quot;id&quot;:&quot;85329ea7-97c1-36a5-917a-4fe06242026e&quot;,&quot;itemData&quot;:{&quot;type&quot;:&quot;webpage&quot;,&quot;id&quot;:&quot;85329ea7-97c1-36a5-917a-4fe06242026e&quot;,&quot;title&quot;:&quot;World of Warcraft&quot;,&quot;accessed&quot;:{&quot;date-parts&quot;:[[2021,11,12]]},&quot;URL&quot;:&quot;https://worldofwarcraft.com/en-gb/&quot;,&quot;container-title-short&quot;:&quot;&quot;},&quot;isTemporary&quot;:false}]},{&quot;citationID&quot;:&quot;MENDELEY_CITATION_f440f8bd-b6f3-4871-8bbb-5567d4e04470&quot;,&quot;properties&quot;:{&quot;noteIndex&quot;:0},&quot;isEdited&quot;:false,&quot;manualOverride&quot;:{&quot;isManuallyOverridden&quot;:false,&quot;citeprocText&quot;:&quot;[67]&quot;,&quot;manualOverrideText&quot;:&quot;&quot;},&quot;citationTag&quot;:&quot;MENDELEY_CITATION_v3_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&quot;,&quot;citationItems&quot;:[{&quot;id&quot;:&quot;4a2820fa-9fc7-3d7f-ba2b-b216f750fd10&quot;,&quot;itemData&quot;:{&quot;type&quot;:&quot;webpage&quot;,&quot;id&quot;:&quot;4a2820fa-9fc7-3d7f-ba2b-b216f750fd10&quot;,&quot;title&quot;:&quot;34 Popular Types of Video Games, Explained (With Examples and Fun Graphics)&quot;,&quot;author&quot;:[{&quot;family&quot;:&quot;gamedesigning.org&quot;,&quot;given&quot;:&quot;&quot;,&quot;parse-names&quot;:false,&quot;dropping-particle&quot;:&quot;&quot;,&quot;non-dropping-particle&quot;:&quot;&quot;}],&quot;accessed&quot;:{&quot;date-parts&quot;:[[2021,7,27]]},&quot;URL&quot;:&quot;https://www.gamedesigning.org/gaming/video-game-genres/&quot;,&quot;container-title-short&quot;:&quot;&quot;},&quot;isTemporary&quot;:false}]},{&quot;citationID&quot;:&quot;MENDELEY_CITATION_873dc06f-993b-4b8a-bc0d-6f134d4b1bf9&quot;,&quot;properties&quot;:{&quot;noteIndex&quot;:0},&quot;isEdited&quot;:false,&quot;manualOverride&quot;:{&quot;isManuallyOverridden&quot;:false,&quot;citeprocText&quot;:&quot;[76]&quot;,&quot;manualOverrideText&quot;:&quot;&quot;},&quot;citationTag&quot;:&quot;MENDELEY_CITATION_v3_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&quot;,&quot;citationItems&quot;:[{&quot;id&quot;:&quot;f287caaf-65b2-3884-80a7-cfd43def0552&quot;,&quot;itemData&quot;:{&quot;type&quot;:&quot;webpage&quot;,&quot;id&quot;:&quot;f287caaf-65b2-3884-80a7-cfd43def0552&quot;,&quot;title&quot;:&quot;XCOM 2&quot;,&quot;accessed&quot;:{&quot;date-parts&quot;:[[2021,12,20]]},&quot;URL&quot;:&quot;https://xcom.com/&quot;,&quot;container-title-short&quot;:&quot;&quot;},&quot;isTemporary&quot;:false}]},{&quot;citationID&quot;:&quot;MENDELEY_CITATION_edb9d5cf-21d7-409e-adf8-73626c8c80c0&quot;,&quot;properties&quot;:{&quot;noteIndex&quot;:0},&quot;isEdited&quot;:false,&quot;manualOverride&quot;:{&quot;citeprocText&quot;:&quot;[53, 66–69]&quot;,&quot;isManuallyOverridden&quot;:false,&quot;manualOverrideText&quot;:&quot;&quot;},&quot;citationTag&quot;:&quot;MENDELEY_CITATION_v3_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&quot;,&quot;citationItems&quot;:[{&quot;id&quot;:&quot;203858f7-1162-39c9-b0a2-a9087f671192&quot;,&quot;itemData&quot;:{&quot;type&quot;:&quot;article-magazine&quot;,&quot;id&quot;:&quot;203858f7-1162-39c9-b0a2-a9087f671192&quot;,&quot;title&quot;:&quot;Fantasy světy – historie počítačových her na hrdiny díl I.&quot;,&quot;container-title&quot;:&quot;Fantasymag.cz&quot;,&quot;URL&quot;:&quot;https://www.fantasymag.cz/fantasy-svety-historie-pocitacovych-her-hrdiny-dil-i/&quot;,&quot;issued&quot;:{&quot;date-parts&quot;:[[2017]]},&quot;container-title-short&quot;:&quot;&quot;},&quot;uris&quot;:[&quot;http://www.mendeley.com/documents/?uuid=bc95f3a5-252f-4eeb-a716-2b02ad2dfbd5&quot;],&quot;isTemporary&quot;:false,&quot;legacyDesktopId&quot;:&quot;bc95f3a5-252f-4eeb-a716-2b02ad2dfbd5&quot;},{&quot;id&quot;:&quot;4a2820fa-9fc7-3d7f-ba2b-b216f750fd10&quot;,&quot;itemData&quot;:{&quot;type&quot;:&quot;webpage&quot;,&quot;id&quot;:&quot;4a2820fa-9fc7-3d7f-ba2b-b216f750fd10&quot;,&quot;title&quot;:&quot;34 Popular Types of Video Games, Explained (With Examples and Fun Graphics)&quot;,&quot;author&quot;:[{&quot;family&quot;:&quot;gamedesigning.org&quot;,&quot;given&quot;:&quot;&quot;,&quot;parse-names&quot;:false,&quot;dropping-particle&quot;:&quot;&quot;,&quot;non-dropping-particle&quot;:&quot;&quot;}],&quot;accessed&quot;:{&quot;date-parts&quot;:[[2021,7,27]]},&quot;URL&quot;:&quot;https://www.gamedesigning.org/gaming/video-game-genres/&quot;,&quot;container-title-short&quot;:&quot;&quot;},&quot;uris&quot;:[&quot;http://www.mendeley.com/documents/?uuid=4a2820fa-9fc7-3d7f-ba2b-b216f750fd10&quot;],&quot;isTemporary&quot;:false,&quot;legacyDesktopId&quot;:&quot;4a2820fa-9fc7-3d7f-ba2b-b216f750fd10&quot;},{&quot;id&quot;:&quot;0c5e3dc8-af27-3d5a-9927-e93da9576dd9&quot;,&quot;itemData&quot;:{&quot;type&quot;:&quot;article-magazine&quot;,&quot;id&quot;:&quot;0c5e3dc8-af27-3d5a-9927-e93da9576dd9&quot;,&quot;title&quot;:&quot;Fantasy světy díl II. - čtverečkové dungeony na PC | Fantasymag.cz&quot;,&quot;container-title&quot;:&quot;Fantasymag.cz&quot;,&quot;accessed&quot;:{&quot;date-parts&quot;:[[2021,7,29]]},&quot;URL&quot;:&quot;https://www.fantasymag.cz/fantasy-svety-dil-ii-ctvereckove-dungeony-pc/&quot;,&quot;issued&quot;:{&quot;date-parts&quot;:[[2018]]},&quot;container-title-short&quot;:&quot;&quot;},&quot;uris&quot;:[&quot;http://www.mendeley.com/documents/?uuid=0c5e3dc8-af27-3d5a-9927-e93da9576dd9&quot;],&quot;isTemporary&quot;:false,&quot;legacyDesktopId&quot;:&quot;0c5e3dc8-af27-3d5a-9927-e93da9576dd9&quot;},{&quot;id&quot;:&quot;fa6ad4c9-e440-346c-97a2-709c71a392e9&quot;,&quot;itemData&quot;:{&quot;type&quot;:&quot;webpage&quot;,&quot;id&quot;:&quot;fa6ad4c9-e440-346c-97a2-709c71a392e9&quot;,&quot;title&quot;:&quot;Herní žánry na Databázi her – Nápověda – Databáze-her.cz&quot;,&quot;accessed&quot;:{&quot;date-parts&quot;:[[2021,8,14]]},&quot;URL&quot;:&quot;https://www.databaze-her.cz/napoveda/herni-zanry-na-databazi-her/&quot;,&quot;container-title-short&quot;:&quot;&quot;},&quot;uris&quot;:[&quot;http://www.mendeley.com/documents/?uuid=fa6ad4c9-e440-346c-97a2-709c71a392e9&quot;],&quot;isTemporary&quot;:false,&quot;legacyDesktopId&quot;:&quot;fa6ad4c9-e440-346c-97a2-709c71a392e9&quot;},{&quot;id&quot;:&quot;d3eedc5d-527a-3e09-9964-d7e1a238da20&quot;,&quot;itemData&quot;:{&quot;type&quot;:&quot;article-magazine&quot;,&quot;id&quot;:&quot;d3eedc5d-527a-3e09-9964-d7e1a238da20&quot;,&quot;title&quot;:&quot;Průvodce herními žánry – dungeony a rpg – Doupě.cz&quot;,&quot;author&quot;:[{&quot;family&quot;:&quot;Sláma&quot;,&quot;given&quot;:&quot;David&quot;,&quot;parse-names&quot;:false,&quot;dropping-particle&quot;:&quot;&quot;,&quot;non-dropping-particle&quot;:&quot;&quot;}],&quot;container-title&quot;:&quot;Computer&quot;,&quot;accessed&quot;:{&quot;date-parts&quot;:[[2021,8,14]]},&quot;URL&quot;:&quot;https://doupe.zive.cz/clanek/pruvodce-hernimi-zanry--dungeony-a-rpg&quot;,&quot;issued&quot;:{&quot;date-parts&quot;:[[2010]]},&quot;container-title-short&quot;:&quot;Computer (Long Beach Calif)&quot;},&quot;uris&quot;:[&quot;http://www.mendeley.com/documents/?uuid=d3eedc5d-527a-3e09-9964-d7e1a238da20&quot;],&quot;isTemporary&quot;:false,&quot;legacyDesktopId&quot;:&quot;d3eedc5d-527a-3e09-9964-d7e1a238da20&quot;}]},{&quot;citationID&quot;:&quot;MENDELEY_CITATION_ee6a8fa2-379f-42f4-a80c-4f4bc86f09f3&quot;,&quot;properties&quot;:{&quot;noteIndex&quot;:0},&quot;isEdited&quot;:false,&quot;manualOverride&quot;:{&quot;citeprocText&quot;:&quot;[74]&quot;,&quot;isManuallyOverridden&quot;:false,&quot;manualOverrideText&quot;:&quot;&quot;},&quot;citationTag&quot;:&quot;MENDELEY_CITATION_v3_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&quot;,&quot;citationItems&quot;:[{&quot;id&quot;:&quot;d1512dcf-e3e8-3b44-b1cb-d93b77a0e25d&quot;,&quot;itemData&quot;:{&quot;type&quot;:&quot;webpage&quot;,&quot;id&quot;:&quot;d1512dcf-e3e8-3b44-b1cb-d93b77a0e25d&quot;,&quot;title&quot;:&quot;Playing Roles: On Tactical-RPGs | TechRaptor&quot;,&quot;author&quot;:[{&quot;family&quot;:&quot;techraptor.net&quot;,&quot;given&quot;:&quot;&quot;,&quot;parse-names&quot;:false,&quot;dropping-particle&quot;:&quot;&quot;,&quot;non-dropping-particle&quot;:&quot;&quot;}],&quot;accessed&quot;:{&quot;date-parts&quot;:[[2021,8,16]]},&quot;URL&quot;:&quot;https://techraptor.net/originals/playing-roles-on-tactical-rpgs&quot;,&quot;container-title-short&quot;:&quot;&quot;},&quot;uris&quot;:[&quot;http://www.mendeley.com/documents/?uuid=d1512dcf-e3e8-3b44-b1cb-d93b77a0e25d&quot;],&quot;isTemporary&quot;:false,&quot;legacyDesktopId&quot;:&quot;d1512dcf-e3e8-3b44-b1cb-d93b77a0e25d&quot;}]},{&quot;citationID&quot;:&quot;MENDELEY_CITATION_679fc421-fdab-4d27-8043-bd5ca9e3f98c&quot;,&quot;properties&quot;:{&quot;noteIndex&quot;:0},&quot;isEdited&quot;:false,&quot;manualOverride&quot;:{&quot;isManuallyOverridden&quot;:false,&quot;citeprocText&quot;:&quot;[77]&quot;,&quot;manualOverrideText&quot;:&quot;&quot;},&quot;citationTag&quot;:&quot;MENDELEY_CITATION_v3_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&quot;,&quot;citationItems&quot;:[{&quot;id&quot;:&quot;311ba09b-70ac-3c0e-b53e-28a4cfc66435&quot;,&quot;itemData&quot;:{&quot;type&quot;:&quot;webpage&quot;,&quot;id&quot;:&quot;311ba09b-70ac-3c0e-b53e-28a4cfc66435&quot;,&quot;title&quot;:&quot;Star Wars™ Galaxy of Heroes - Free Mobile Game - EA Official Site&quot;,&quot;accessed&quot;:{&quot;date-parts&quot;:[[2021,11,12]]},&quot;URL&quot;:&quot;https://www.ea.com/games/starwars/galaxy-of-heroes&quot;,&quot;container-title-short&quot;:&quot;&quot;},&quot;isTemporary&quot;:false}]},{&quot;citationID&quot;:&quot;MENDELEY_CITATION_df759d34-a655-4bfb-93c6-a5402371a0af&quot;,&quot;properties&quot;:{&quot;noteIndex&quot;:0},&quot;isEdited&quot;:false,&quot;manualOverride&quot;:{&quot;isManuallyOverridden&quot;:false,&quot;citeprocText&quot;:&quot;[67, 69, 74]&quot;,&quot;manualOverrideText&quot;:&quot;&quot;},&quot;citationTag&quot;:&quot;MENDELEY_CITATION_v3_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&quot;,&quot;citationItems&quot;:[{&quot;id&quot;:&quot;4a2820fa-9fc7-3d7f-ba2b-b216f750fd10&quot;,&quot;itemData&quot;:{&quot;type&quot;:&quot;webpage&quot;,&quot;id&quot;:&quot;4a2820fa-9fc7-3d7f-ba2b-b216f750fd10&quot;,&quot;title&quot;:&quot;34 Popular Types of Video Games, Explained (With Examples and Fun Graphics)&quot;,&quot;author&quot;:[{&quot;family&quot;:&quot;gamedesigning.org&quot;,&quot;given&quot;:&quot;&quot;,&quot;parse-names&quot;:false,&quot;dropping-particle&quot;:&quot;&quot;,&quot;non-dropping-particle&quot;:&quot;&quot;}],&quot;accessed&quot;:{&quot;date-parts&quot;:[[2021,7,27]]},&quot;URL&quot;:&quot;https://www.gamedesigning.org/gaming/video-game-genres/&quot;,&quot;container-title-short&quot;:&quot;&quot;},&quot;isTemporary&quot;:false},{&quot;id&quot;:&quot;fa6ad4c9-e440-346c-97a2-709c71a392e9&quot;,&quot;itemData&quot;:{&quot;type&quot;:&quot;webpage&quot;,&quot;id&quot;:&quot;fa6ad4c9-e440-346c-97a2-709c71a392e9&quot;,&quot;title&quot;:&quot;Herní žánry na Databázi her – Nápověda – Databáze-her.cz&quot;,&quot;accessed&quot;:{&quot;date-parts&quot;:[[2021,8,14]]},&quot;URL&quot;:&quot;https://www.databaze-her.cz/napoveda/herni-zanry-na-databazi-her/&quot;,&quot;container-title-short&quot;:&quot;&quot;},&quot;isTemporary&quot;:false},{&quot;id&quot;:&quot;d1512dcf-e3e8-3b44-b1cb-d93b77a0e25d&quot;,&quot;itemData&quot;:{&quot;type&quot;:&quot;webpage&quot;,&quot;id&quot;:&quot;d1512dcf-e3e8-3b44-b1cb-d93b77a0e25d&quot;,&quot;title&quot;:&quot;Playing Roles: On Tactical-RPGs | TechRaptor&quot;,&quot;author&quot;:[{&quot;family&quot;:&quot;techraptor.net&quot;,&quot;given&quot;:&quot;&quot;,&quot;parse-names&quot;:false,&quot;dropping-particle&quot;:&quot;&quot;,&quot;non-dropping-particle&quot;:&quot;&quot;}],&quot;accessed&quot;:{&quot;date-parts&quot;:[[2021,8,16]]},&quot;URL&quot;:&quot;https://techraptor.net/originals/playing-roles-on-tactical-rpgs&quot;,&quot;container-title-short&quot;:&quot;&quot;},&quot;isTemporary&quot;:false}]},{&quot;citationID&quot;:&quot;MENDELEY_CITATION_8c796139-547a-4a41-8584-5c5bb97398d0&quot;,&quot;properties&quot;:{&quot;noteIndex&quot;:0},&quot;isEdited&quot;:false,&quot;manualOverride&quot;:{&quot;isManuallyOverridden&quot;:false,&quot;citeprocText&quot;:&quot;[78]&quot;,&quot;manualOverrideText&quot;:&quot;&quot;},&quot;citationTag&quot;:&quot;MENDELEY_CITATION_v3_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&quot;,&quot;citationItems&quot;:[{&quot;id&quot;:&quot;c0ce9fd2-471f-36a5-b51f-4999fab3ae7c&quot;,&quot;itemData&quot;:{&quot;type&quot;:&quot;webpage&quot;,&quot;id&quot;:&quot;c0ce9fd2-471f-36a5-b51f-4999fab3ae7c&quot;,&quot;title&quot;:&quot;Mortal Kombat 11 Ultimate&quot;,&quot;accessed&quot;:{&quot;date-parts&quot;:[[2021,11,12]]},&quot;URL&quot;:&quot;https://www.mortalkombat.com/&quot;,&quot;container-title-short&quot;:&quot;&quot;},&quot;isTemporary&quot;:false}]},{&quot;citationID&quot;:&quot;MENDELEY_CITATION_20b5360b-3db2-4adb-88a9-4583f50da0b2&quot;,&quot;properties&quot;:{&quot;noteIndex&quot;:0},&quot;isEdited&quot;:false,&quot;manualOverride&quot;:{&quot;isManuallyOverridden&quot;:false,&quot;citeprocText&quot;:&quot;[79]&quot;,&quot;manualOverrideText&quot;:&quot;&quot;},&quot;citationTag&quot;:&quot;MENDELEY_CITATION_v3_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&quot;,&quot;citationItems&quot;:[{&quot;id&quot;:&quot;812f494a-bb5c-3e9d-91f8-64351b589503&quot;,&quot;itemData&quot;:{&quot;type&quot;:&quot;webpage&quot;,&quot;id&quot;:&quot;812f494a-bb5c-3e9d-91f8-64351b589503&quot;,&quot;title&quot;:&quot;DOOM Eternal | Bethesda.net&quot;,&quot;accessed&quot;:{&quot;date-parts&quot;:[[2021,11,12]]},&quot;URL&quot;:&quot;https://bethesda.net/en/game/doom&quot;,&quot;container-title-short&quot;:&quot;&quot;},&quot;isTemporary&quot;:false}]},{&quot;citationID&quot;:&quot;MENDELEY_CITATION_63e269e2-de78-4c41-add9-091e6727e52d&quot;,&quot;properties&quot;:{&quot;noteIndex&quot;:0},&quot;isEdited&quot;:false,&quot;manualOverride&quot;:{&quot;isManuallyOverridden&quot;:false,&quot;citeprocText&quot;:&quot;[80]&quot;,&quot;manualOverrideText&quot;:&quot;&quot;},&quot;citationTag&quot;:&quot;MENDELEY_CITATION_v3_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&quot;,&quot;citationItems&quot;:[{&quot;id&quot;:&quot;dfba203e-c5ea-350a-8fa3-8a8a19eba096&quot;,&quot;itemData&quot;:{&quot;type&quot;:&quot;webpage&quot;,&quot;id&quot;:&quot;dfba203e-c5ea-350a-8fa3-8a8a19eba096&quot;,&quot;title&quot;:&quot;Mafia: Trilogy - Home&quot;,&quot;accessed&quot;:{&quot;date-parts&quot;:[[2021,12,20]]},&quot;URL&quot;:&quot;https://mafiagame.com/cs-CZ/&quot;,&quot;container-title-short&quot;:&quot;&quot;},&quot;isTemporary&quot;:false}]},{&quot;citationID&quot;:&quot;MENDELEY_CITATION_1b7404f7-9745-44ac-9327-a3b6795efb56&quot;,&quot;properties&quot;:{&quot;noteIndex&quot;:0},&quot;isEdited&quot;:false,&quot;manualOverride&quot;:{&quot;isManuallyOverridden&quot;:false,&quot;citeprocText&quot;:&quot;[81]&quot;,&quot;manualOverrideText&quot;:&quot;&quot;},&quot;citationTag&quot;:&quot;MENDELEY_CITATION_v3_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&quot;,&quot;citationItems&quot;:[{&quot;id&quot;:&quot;7d826b33-d778-3565-a748-735e07cd39e2&quot;,&quot;itemData&quot;:{&quot;type&quot;:&quot;webpage&quot;,&quot;id&quot;:&quot;7d826b33-d778-3565-a748-735e07cd39e2&quot;,&quot;title&quot;:&quot;The official home of Super Mario™ – History&quot;,&quot;accessed&quot;:{&quot;date-parts&quot;:[[2021,12,20]]},&quot;URL&quot;:&quot;https://mario.nintendo.com/history/&quot;,&quot;container-title-short&quot;:&quot;&quot;},&quot;isTemporary&quot;:false}]},{&quot;citationID&quot;:&quot;MENDELEY_CITATION_e83f9413-3069-4409-b7bb-40233a012279&quot;,&quot;properties&quot;:{&quot;noteIndex&quot;:0},&quot;isEdited&quot;:false,&quot;manualOverride&quot;:{&quot;isManuallyOverridden&quot;:false,&quot;citeprocText&quot;:&quot;[82]&quot;,&quot;manualOverrideText&quot;:&quot;&quot;},&quot;citationTag&quot;:&quot;MENDELEY_CITATION_v3_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&quot;,&quot;citationItems&quot;:[{&quot;id&quot;:&quot;59ad0964-b567-34b0-98e3-5f5867cf065c&quot;,&quot;itemData&quot;:{&quot;type&quot;:&quot;webpage&quot;,&quot;id&quot;:&quot;59ad0964-b567-34b0-98e3-5f5867cf065c&quot;,&quot;title&quot;:&quot;Shadow Of The Tomb Raider | SQUARE ENIX&quot;,&quot;accessed&quot;:{&quot;date-parts&quot;:[[2021,12,20]]},&quot;URL&quot;:&quot;https://tombraider.square-enix-games.com/en-us&quot;,&quot;container-title-short&quot;:&quot;&quot;},&quot;isTemporary&quot;:false}]},{&quot;citationID&quot;:&quot;MENDELEY_CITATION_94e18085-be7a-4e0e-bcd0-68495f5cfabc&quot;,&quot;properties&quot;:{&quot;noteIndex&quot;:0},&quot;isEdited&quot;:false,&quot;manualOverride&quot;:{&quot;isManuallyOverridden&quot;:false,&quot;citeprocText&quot;:&quot;[83]&quot;,&quot;manualOverrideText&quot;:&quot;&quot;},&quot;citationTag&quot;:&quot;MENDELEY_CITATION_v3_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&quot;,&quot;citationItems&quot;:[{&quot;id&quot;:&quot;f5bcba50-aec7-3a21-9c3b-0c0d093719b2&quot;,&quot;itemData&quot;:{&quot;type&quot;:&quot;webpage&quot;,&quot;id&quot;:&quot;f5bcba50-aec7-3a21-9c3b-0c0d093719b2&quot;,&quot;title&quot;:&quot;Prince of Persia | Ubisoft (US)&quot;,&quot;accessed&quot;:{&quot;date-parts&quot;:[[2021,12,20]]},&quot;URL&quot;:&quot;https://www.ubisoft.com/en-us/game/prince-of-persia/prince-of-persia&quot;,&quot;container-title-short&quot;:&quot;&quot;},&quot;isTemporary&quot;:false}]},{&quot;citationID&quot;:&quot;MENDELEY_CITATION_bf016797-1202-4ad6-924b-04c66e3b8290&quot;,&quot;properties&quot;:{&quot;noteIndex&quot;:0},&quot;isEdited&quot;:false,&quot;manualOverride&quot;:{&quot;citeprocText&quot;:&quot;[84–86]&quot;,&quot;isManuallyOverridden&quot;:false,&quot;manualOverrideText&quot;:&quot;&quot;},&quot;citationTag&quot;:&quot;MENDELEY_CITATION_v3_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&quot;,&quot;citationItems&quot;:[{&quot;id&quot;:&quot;ec404a6d-2782-3762-95aa-3b75e86eefd8&quot;,&quot;itemData&quot;:{&quot;type&quot;:&quot;webpage&quot;,&quot;id&quot;:&quot;ec404a6d-2782-3762-95aa-3b75e86eefd8&quot;,&quot;title&quot;:&quot;Ultimate List of Different Types of Video Games | 49 Genres &amp; Subcategories&quot;,&quot;author&quot;:[{&quot;family&quot;:&quot;idtech.com&quot;,&quot;given&quot;:&quot;&quot;,&quot;parse-names&quot;:false,&quot;dropping-particle&quot;:&quot;&quot;,&quot;non-dropping-particle&quot;:&quot;&quot;}],&quot;accessed&quot;:{&quot;date-parts&quot;:[[2021,8,31]]},&quot;URL&quot;:&quot;https://www.idtech.com/blog/different-types-of-video-game-genres&quot;,&quot;container-title-short&quot;:&quot;&quot;},&quot;uris&quot;:[&quot;http://www.mendeley.com/documents/?uuid=ec404a6d-2782-3762-95aa-3b75e86eefd8&quot;],&quot;isTemporary&quot;:false,&quot;legacyDesktopId&quot;:&quot;ec404a6d-2782-3762-95aa-3b75e86eefd8&quot;},{&quot;id&quot;:&quot;6ac1b55c-9fd4-3ce2-9247-6342bfff246f&quot;,&quot;itemData&quot;:{&quot;type&quot;:&quot;book&quot;,&quot;id&quot;:&quot;6ac1b55c-9fd4-3ce2-9247-6342bfff246f&quot;,&quot;title&quot;:&quot;Writing for Video Game Genres&quot;,&quot;author&quot;:[{&quot;family&quot;:&quot;Despain&quot;,&quot;given&quot;:&quot;Wendy.&quot;,&quot;parse-names&quot;:false,&quot;dropping-particle&quot;:&quot;&quot;,&quot;non-dropping-particle&quot;:&quot;&quot;}],&quot;editor&quot;:[{&quot;family&quot;:&quot;Despain&quot;,&quot;given&quot;:&quot;Wendy&quot;,&quot;parse-names&quot;:false,&quot;dropping-particle&quot;:&quot;&quot;,&quot;non-dropping-particle&quot;:&quot;&quot;}],&quot;DOI&quot;:&quot;10.1201/b10641&quot;,&quot;ISBN&quot;:&quot;9780429063343&quot;,&quot;URL&quot;:&quot;https://www.taylorfrancis.com/books/9781439875391&quot;,&quot;issued&quot;:{&quot;date-parts&quot;:[[2009,2,26]]},&quot;number-of-pages&quot;:&quot;288&quot;,&quot;abstract&quot;:&quot;\&quot;This book, written and edited by members of the International Game Developers Association (IGDA) Game Writing Special Interest Group, follows the acclaimed Professional Techniques for Video Game Writing to deliver practical advice from seasoned veterans on the special challenges of writing for first-person shooter games (FPS), role-playing games (RPG), and everything in between, including massively multiplayer online games, real-time strategy games, sports games, horror games, serious games, casual games, handheld games, and more. Game writing samples are included with the book, and more are available online.\&quot;--Publisher's website. Writing for massively multiplayer online games / Steve Danuser and Tracy A. Seamster -- Writing for role-playing games / Daniel Erickson -- Writing for adventure games / Lee Sheldon -- Writing for action-adventure games / John Feil -- Writing for platform games / Andrew S. Walsh -- Writing for first-person shooters / Lucien Soulban and Haris Orkin -- Writing for real-time strategy games / Stephen Dinehart -- Writing for sports games / Maurice Suckling -- Writing for simulator games / David Wessman -- Writing for driving games / Maurice Suckling -- Writing for horror games / Richard Dansky -- Writing for science-fiction and fantasy games / Chris Klug -- Writing for sandbox games / Ahmad Saad -- Writing for alternate reality games / Wendy Despain -- Writing for serious games / Sande Chen and Anne Toole -- Writing for casual games / Chris Pasley -- Writing for handheld games / Evan Skolnick -- Writing for mobile phone games / Graeme Davis -- Writing for interactive fiction / J. Robinson Wheeler.&quot;,&quot;publisher&quot;:&quot;A K Peters/CRC Press&quot;,&quot;container-title-short&quot;:&quot;&quot;},&quot;isTemporary&quot;:false},{&quot;id&quot;:&quot;71c1005f-d775-3eb8-a7b1-c68ca998b72f&quot;,&quot;itemData&quot;:{&quot;type&quot;:&quot;article-magazine&quot;,&quot;id&quot;:&quot;71c1005f-d775-3eb8-a7b1-c68ca998b72f&quot;,&quot;title&quot;:&quot;What is an Action/Adventure Game? - Gameranx&quot;,&quot;container-title&quot;:&quot;Gameranx&quot;,&quot;accessed&quot;:{&quot;date-parts&quot;:[[2021,8,30]]},&quot;URL&quot;:&quot;https://gameranx.com/features/id/3350/article/what-is-an-action-adventure-game/&quot;,&quot;issued&quot;:{&quot;date-parts&quot;:[[2011]]},&quot;container-title-short&quot;:&quot;&quot;},&quot;isTemporary&quot;:false}]},{&quot;citationID&quot;:&quot;MENDELEY_CITATION_04ff8390-5892-4741-a9bc-d819aaaa713f&quot;,&quot;properties&quot;:{&quot;noteIndex&quot;:0},&quot;isEdited&quot;:false,&quot;manualOverride&quot;:{&quot;isManuallyOverridden&quot;:false,&quot;citeprocText&quot;:&quot;[87]&quot;,&quot;manualOverrideText&quot;:&quot;&quot;},&quot;citationTag&quot;:&quot;MENDELEY_CITATION_v3_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&quot;,&quot;citationItems&quot;:[{&quot;id&quot;:&quot;173baa1a-7b19-3239-8a6f-04f189a39327&quot;,&quot;itemData&quot;:{&quot;type&quot;:&quot;webpage&quot;,&quot;id&quot;:&quot;173baa1a-7b19-3239-8a6f-04f189a39327&quot;,&quot;title&quot;:&quot;Warhammer 40,000 - Warhammer 40,000&quot;,&quot;accessed&quot;:{&quot;date-parts&quot;:[[2021,11,12]]},&quot;URL&quot;:&quot;https://warhammer40000.com/&quot;,&quot;container-title-short&quot;:&quot;&quot;},&quot;isTemporary&quot;:false}]},{&quot;citationID&quot;:&quot;MENDELEY_CITATION_57eecb32-2037-42b7-80f6-cf5323956594&quot;,&quot;properties&quot;:{&quot;noteIndex&quot;:0},&quot;isEdited&quot;:false,&quot;manualOverride&quot;:{&quot;isManuallyOverridden&quot;:false,&quot;citeprocText&quot;:&quot;[88]&quot;,&quot;manualOverrideText&quot;:&quot;&quot;},&quot;citationTag&quot;:&quot;MENDELEY_CITATION_v3_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&quot;,&quot;citationItems&quot;:[{&quot;id&quot;:&quot;3ae57946-04ac-32f3-91e8-0fa2a6a62c42&quot;,&quot;itemData&quot;:{&quot;type&quot;:&quot;webpage&quot;,&quot;id&quot;:&quot;3ae57946-04ac-32f3-91e8-0fa2a6a62c42&quot;,&quot;title&quot;:&quot;Civilization V | Homepage&quot;,&quot;accessed&quot;:{&quot;date-parts&quot;:[[2023,3,17]]},&quot;URL&quot;:&quot;https://civilization.com/civilization-5/&quot;,&quot;container-title-short&quot;:&quot;&quot;},&quot;isTemporary&quot;:false}]},{&quot;citationID&quot;:&quot;MENDELEY_CITATION_c71d0735-2f4d-4fea-acd6-0d79a9a4ef05&quot;,&quot;properties&quot;:{&quot;noteIndex&quot;:0},&quot;isEdited&quot;:false,&quot;manualOverride&quot;:{&quot;isManuallyOverridden&quot;:false,&quot;citeprocText&quot;:&quot;[89]&quot;,&quot;manualOverrideText&quot;:&quot;&quot;},&quot;citationTag&quot;:&quot;MENDELEY_CITATION_v3_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&quot;,&quot;citationItems&quot;:[{&quot;id&quot;:&quot;8d7482d0-2058-322d-ad82-523f786756b2&quot;,&quot;itemData&quot;:{&quot;type&quot;:&quot;webpage&quot;,&quot;id&quot;:&quot;8d7482d0-2058-322d-ad82-523f786756b2&quot;,&quot;title&quot;:&quot;Age of Empires Franchise - Official Web Site&quot;,&quot;accessed&quot;:{&quot;date-parts&quot;:[[2023,3,17]]},&quot;URL&quot;:&quot;https://www.ageofempires.com/&quot;,&quot;container-title-short&quot;:&quot;&quot;},&quot;isTemporary&quot;:false}]},{&quot;citationID&quot;:&quot;MENDELEY_CITATION_f55c5e91-b13f-4497-8a38-313c93a32718&quot;,&quot;properties&quot;:{&quot;noteIndex&quot;:0},&quot;isEdited&quot;:false,&quot;manualOverride&quot;:{&quot;isManuallyOverridden&quot;:false,&quot;citeprocText&quot;:&quot;[90]&quot;,&quot;manualOverrideText&quot;:&quot;&quot;},&quot;citationTag&quot;:&quot;MENDELEY_CITATION_v3_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&quot;,&quot;citationItems&quot;:[{&quot;id&quot;:&quot;161e0494-9edf-352b-b318-b75b904c6ccf&quot;,&quot;itemData&quot;:{&quot;type&quot;:&quot;webpage&quot;,&quot;id&quot;:&quot;161e0494-9edf-352b-b318-b75b904c6ccf&quot;,&quot;title&quot;:&quot;Cities: Skylines - Paradox Interactive&quot;,&quot;accessed&quot;:{&quot;date-parts&quot;:[[2023,3,17]]},&quot;URL&quot;:&quot;https://www.paradoxinteractive.com/games/cities-skylines/about&quot;,&quot;container-title-short&quot;:&quot;&quot;},&quot;isTemporary&quot;:false}]},{&quot;citationID&quot;:&quot;MENDELEY_CITATION_91bae0d6-601b-48c0-853d-7ac6675ded9e&quot;,&quot;properties&quot;:{&quot;noteIndex&quot;:0},&quot;isEdited&quot;:false,&quot;manualOverride&quot;:{&quot;isManuallyOverridden&quot;:false,&quot;citeprocText&quot;:&quot;[91]&quot;,&quot;manualOverrideText&quot;:&quot;&quot;},&quot;citationTag&quot;:&quot;MENDELEY_CITATION_v3_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&quot;,&quot;citationItems&quot;:[{&quot;id&quot;:&quot;19be7173-f9a4-38b0-bf46-6a67e9975134&quot;,&quot;itemData&quot;:{&quot;type&quot;:&quot;webpage&quot;,&quot;id&quot;:&quot;19be7173-f9a4-38b0-bf46-6a67e9975134&quot;,&quot;title&quot;:&quot;RollerCoaster Tycoon: Deluxe - RollerCoaster Tycoon - The Ultimate Theme park Sim&quot;,&quot;accessed&quot;:{&quot;date-parts&quot;:[[2023,3,17]]},&quot;URL&quot;:&quot;https://www.rollercoastertycoon.com/rollercoaster-tycoon-deluxe/&quot;,&quot;container-title-short&quot;:&quot;&quot;},&quot;isTemporary&quot;:false}]},{&quot;citationID&quot;:&quot;MENDELEY_CITATION_3591e6f5-e219-4b36-bb2b-30cb2016fd0a&quot;,&quot;properties&quot;:{&quot;noteIndex&quot;:0},&quot;isEdited&quot;:false,&quot;manualOverride&quot;:{&quot;citeprocText&quot;:&quot;[67, 69, 92]&quot;,&quot;isManuallyOverridden&quot;:false,&quot;manualOverrideText&quot;:&quot;&quot;},&quot;citationTag&quot;:&quot;MENDELEY_CITATION_v3_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&quot;,&quot;citationItems&quot;:[{&quot;id&quot;:&quot;4a2820fa-9fc7-3d7f-ba2b-b216f750fd10&quot;,&quot;itemData&quot;:{&quot;type&quot;:&quot;webpage&quot;,&quot;id&quot;:&quot;4a2820fa-9fc7-3d7f-ba2b-b216f750fd10&quot;,&quot;title&quot;:&quot;34 Popular Types of Video Games, Explained (With Examples and Fun Graphics)&quot;,&quot;author&quot;:[{&quot;family&quot;:&quot;gamedesigning.org&quot;,&quot;given&quot;:&quot;&quot;,&quot;parse-names&quot;:false,&quot;dropping-particle&quot;:&quot;&quot;,&quot;non-dropping-particle&quot;:&quot;&quot;}],&quot;accessed&quot;:{&quot;date-parts&quot;:[[2021,7,27]]},&quot;URL&quot;:&quot;https://www.gamedesigning.org/gaming/video-game-genres/&quot;,&quot;container-title-short&quot;:&quot;&quot;},&quot;uris&quot;:[&quot;http://www.mendeley.com/documents/?uuid=4a2820fa-9fc7-3d7f-ba2b-b216f750fd10&quot;],&quot;isTemporary&quot;:false,&quot;legacyDesktopId&quot;:&quot;4a2820fa-9fc7-3d7f-ba2b-b216f750fd10&quot;},{&quot;id&quot;:&quot;fa6ad4c9-e440-346c-97a2-709c71a392e9&quot;,&quot;itemData&quot;:{&quot;type&quot;:&quot;webpage&quot;,&quot;id&quot;:&quot;fa6ad4c9-e440-346c-97a2-709c71a392e9&quot;,&quot;title&quot;:&quot;Herní žánry na Databázi her – Nápověda – Databáze-her.cz&quot;,&quot;accessed&quot;:{&quot;date-parts&quot;:[[2021,8,14]]},&quot;URL&quot;:&quot;https://www.databaze-her.cz/napoveda/herni-zanry-na-databazi-her/&quot;,&quot;container-title-short&quot;:&quot;&quot;},&quot;isTemporary&quot;:false},{&quot;id&quot;:&quot;c468089a-c287-317b-8de6-51926db85fa3&quot;,&quot;itemData&quot;:{&quot;type&quot;:&quot;webpage&quot;,&quot;id&quot;:&quot;c468089a-c287-317b-8de6-51926db85fa3&quot;,&quot;title&quot;:&quot;Průvodce herními žánry - válečné strategie – Doupě.cz&quot;,&quot;author&quot;:[{&quot;family&quot;:&quot;Košťál&quot;,&quot;given&quot;:&quot;Filip&quot;,&quot;parse-names&quot;:false,&quot;dropping-particle&quot;:&quot;&quot;,&quot;non-dropping-particle&quot;:&quot;&quot;}],&quot;container-title&quot;:&quot;Computer&quot;,&quot;container-title-short&quot;:&quot;Computer (Long Beach Calif)&quot;,&quot;accessed&quot;:{&quot;date-parts&quot;:[[2021,8,23]]},&quot;URL&quot;:&quot;https://doupe.zive.cz/clanek/pruvodce-hernimi-zanry---valecne-strategie&quot;,&quot;issued&quot;:{&quot;date-parts&quot;:[[2011]]}},&quot;isTemporary&quot;:false}]},{&quot;citationID&quot;:&quot;MENDELEY_CITATION_f771c4f2-c413-43d7-a7f9-0c333c618976&quot;,&quot;properties&quot;:{&quot;noteIndex&quot;:0},&quot;isEdited&quot;:false,&quot;manualOverride&quot;:{&quot;isManuallyOverridden&quot;:false,&quot;citeprocText&quot;:&quot;[93]&quot;,&quot;manualOverrideText&quot;:&quot;&quot;},&quot;citationTag&quot;:&quot;MENDELEY_CITATION_v3_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&quot;,&quot;citationItems&quot;:[{&quot;id&quot;:&quot;b87821b2-354d-34e7-ac23-530715805379&quot;,&quot;itemData&quot;:{&quot;type&quot;:&quot;webpage&quot;,&quot;id&quot;:&quot;b87821b2-354d-34e7-ac23-530715805379&quot;,&quot;title&quot;:&quot;DiRT Rally - The official game site&quot;,&quot;accessed&quot;:{&quot;date-parts&quot;:[[2023,3,18]]},&quot;URL&quot;:&quot;https://dirtgame.com/dirtrally/us/home&quot;,&quot;container-title-short&quot;:&quot;&quot;},&quot;isTemporary&quot;:false}]},{&quot;citationID&quot;:&quot;MENDELEY_CITATION_99f6f2fd-2d91-444e-90bf-80b8c1dd4491&quot;,&quot;properties&quot;:{&quot;noteIndex&quot;:0},&quot;isEdited&quot;:false,&quot;manualOverride&quot;:{&quot;isManuallyOverridden&quot;:false,&quot;citeprocText&quot;:&quot;[94]&quot;,&quot;manualOverrideText&quot;:&quot;&quot;},&quot;citationTag&quot;:&quot;MENDELEY_CITATION_v3_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&quot;,&quot;citationItems&quot;:[{&quot;id&quot;:&quot;33f3fcc5-5c78-38b7-a1ac-f4fc45ca4145&quot;,&quot;itemData&quot;:{&quot;type&quot;:&quot;webpage&quot;,&quot;id&quot;:&quot;33f3fcc5-5c78-38b7-a1ac-f4fc45ca4145&quot;,&quot;title&quot;:&quot;Need for Speed Video Games - Official EA Site&quot;,&quot;accessed&quot;:{&quot;date-parts&quot;:[[2023,3,18]]},&quot;URL&quot;:&quot;https://www.ea.com/games/need-for-speed&quot;,&quot;container-title-short&quot;:&quot;&quot;},&quot;isTemporary&quot;:false}]},{&quot;citationID&quot;:&quot;MENDELEY_CITATION_33ea7551-9a1e-4bc8-ae40-0959ea07de1e&quot;,&quot;properties&quot;:{&quot;noteIndex&quot;:0},&quot;isEdited&quot;:false,&quot;manualOverride&quot;:{&quot;isManuallyOverridden&quot;:false,&quot;citeprocText&quot;:&quot;[95]&quot;,&quot;manualOverrideText&quot;:&quot;&quot;},&quot;citationTag&quot;:&quot;MENDELEY_CITATION_v3_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&quot;,&quot;citationItems&quot;:[{&quot;id&quot;:&quot;ccdb8d16-5ce8-3910-bee2-5e74a222c457&quot;,&quot;itemData&quot;:{&quot;type&quot;:&quot;webpage&quot;,&quot;id&quot;:&quot;ccdb8d16-5ce8-3910-bee2-5e74a222c457&quot;,&quot;title&quot;:&quot;Home - Redout 2 - The Fastest Racing Game in the Universe&quot;,&quot;accessed&quot;:{&quot;date-parts&quot;:[[2023,3,18]]},&quot;URL&quot;:&quot;https://redout.games/redout2/&quot;,&quot;container-title-short&quot;:&quot;&quot;},&quot;isTemporary&quot;:false}]},{&quot;citationID&quot;:&quot;MENDELEY_CITATION_990428e4-8dbb-475c-8294-078e14025daa&quot;,&quot;properties&quot;:{&quot;noteIndex&quot;:0},&quot;isEdited&quot;:false,&quot;manualOverride&quot;:{&quot;isManuallyOverridden&quot;:false,&quot;citeprocText&quot;:&quot;[96]&quot;,&quot;manualOverrideText&quot;:&quot;&quot;},&quot;citationTag&quot;:&quot;MENDELEY_CITATION_v3_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&quot;,&quot;citationItems&quot;:[{&quot;id&quot;:&quot;322eaee4-26a9-3537-9e54-1184d3ff9cf8&quot;,&quot;itemData&quot;:{&quot;type&quot;:&quot;webpage&quot;,&quot;id&quot;:&quot;322eaee4-26a9-3537-9e54-1184d3ff9cf8&quot;,&quot;title&quot;:&quot;Bugbear Entertainment | Drive hard&quot;,&quot;accessed&quot;:{&quot;date-parts&quot;:[[2023,3,18]]},&quot;URL&quot;:&quot;https://bugbeargames.com/&quot;,&quot;container-title-short&quot;:&quot;&quot;},&quot;isTemporary&quot;:false}]},{&quot;citationID&quot;:&quot;MENDELEY_CITATION_714e1e9f-def6-4848-835b-c547b486a189&quot;,&quot;properties&quot;:{&quot;noteIndex&quot;:0},&quot;isEdited&quot;:false,&quot;manualOverride&quot;:{&quot;isManuallyOverridden&quot;:false,&quot;citeprocText&quot;:&quot;[97]&quot;,&quot;manualOverrideText&quot;:&quot;&quot;},&quot;citationTag&quot;:&quot;MENDELEY_CITATION_v3_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&quot;,&quot;citationItems&quot;:[{&quot;id&quot;:&quot;5933c944-970c-3a23-9e37-3284185e4d7e&quot;,&quot;itemData&quot;:{&quot;type&quot;:&quot;webpage&quot;,&quot;id&quot;:&quot;5933c944-970c-3a23-9e37-3284185e4d7e&quot;,&quot;title&quot;:&quot;Asphalt 9: Legends - Arcade Racing | Asphalt Legends&quot;,&quot;accessed&quot;:{&quot;date-parts&quot;:[[2023,3,18]]},&quot;URL&quot;:&quot;https://asphaltlegends.com/&quot;,&quot;container-title-short&quot;:&quot;&quot;},&quot;isTemporary&quot;:false}]},{&quot;citationID&quot;:&quot;MENDELEY_CITATION_1323aabb-10d2-4ae2-b376-49d8c965b687&quot;,&quot;properties&quot;:{&quot;noteIndex&quot;:0},&quot;isEdited&quot;:false,&quot;manualOverride&quot;:{&quot;isManuallyOverridden&quot;:false,&quot;citeprocText&quot;:&quot;[69, 98]&quot;,&quot;manualOverrideText&quot;:&quot;&quot;},&quot;citationTag&quot;:&quot;MENDELEY_CITATION_v3_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&quot;,&quot;citationItems&quot;:[{&quot;id&quot;:&quot;fa6ad4c9-e440-346c-97a2-709c71a392e9&quot;,&quot;itemData&quot;:{&quot;type&quot;:&quot;webpage&quot;,&quot;id&quot;:&quot;fa6ad4c9-e440-346c-97a2-709c71a392e9&quot;,&quot;title&quot;:&quot;Herní žánry na Databázi her – Nápověda – Databáze-her.cz&quot;,&quot;accessed&quot;:{&quot;date-parts&quot;:[[2021,8,14]]},&quot;URL&quot;:&quot;https://www.databaze-her.cz/napoveda/herni-zanry-na-databazi-her/&quot;,&quot;container-title-short&quot;:&quot;&quot;},&quot;isTemporary&quot;:false},{&quot;id&quot;:&quot;fd57ced9-086a-3dd8-9968-dc8afbfa9f4b&quot;,&quot;itemData&quot;:{&quot;type&quot;:&quot;webpage&quot;,&quot;id&quot;:&quot;fd57ced9-086a-3dd8-9968-dc8afbfa9f4b&quot;,&quot;title&quot;:&quot;Wreckfest - Recenze - YouTube&quot;,&quot;author&quot;:[{&quot;family&quot;:&quot;INDIAN&quot;,&quot;given&quot;:&quot;&quot;,&quot;parse-names&quot;:false,&quot;dropping-particle&quot;:&quot;&quot;,&quot;non-dropping-particle&quot;:&quot;&quot;}],&quot;accessed&quot;:{&quot;date-parts&quot;:[[2023,3,18]]},&quot;URL&quot;:&quot;https://www.youtube.com/watch?v=3_3nvi1vsZ4&quot;,&quot;container-title-short&quot;:&quot;&quot;},&quot;isTemporary&quot;:false}]},{&quot;citationID&quot;:&quot;MENDELEY_CITATION_19d458a1-e474-4360-8725-7ae7e219735b&quot;,&quot;properties&quot;:{&quot;noteIndex&quot;:0},&quot;isEdited&quot;:false,&quot;manualOverride&quot;:{&quot;isManuallyOverridden&quot;:false,&quot;citeprocText&quot;:&quot;[99]&quot;,&quot;manualOverrideText&quot;:&quot;&quot;},&quot;citationTag&quot;:&quot;MENDELEY_CITATION_v3_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&quot;,&quot;citationItems&quot;:[{&quot;id&quot;:&quot;46b65a89-5df8-3924-9cc0-f605183c537c&quot;,&quot;itemData&quot;:{&quot;type&quot;:&quot;webpage&quot;,&quot;id&quot;:&quot;46b65a89-5df8-3924-9cc0-f605183c537c&quot;,&quot;title&quot;:&quot;O HŘE | BLACKHOLE :: PC, MAC, LINUX :: 2D Platfomer&quot;,&quot;accessed&quot;:{&quot;date-parts&quot;:[[2021,12,3]]},&quot;URL&quot;:&quot;https://blackhole-game.com/cs/o-hre&quot;,&quot;container-title-short&quot;:&quot;&quot;},&quot;isTemporary&quot;:false}]},{&quot;citationID&quot;:&quot;MENDELEY_CITATION_b230c8cc-362d-4632-8d73-47a04bde74df&quot;,&quot;properties&quot;:{&quot;noteIndex&quot;:0},&quot;isEdited&quot;:false,&quot;manualOverride&quot;:{&quot;isManuallyOverridden&quot;:false,&quot;citeprocText&quot;:&quot;[100]&quot;,&quot;manualOverrideText&quot;:&quot;&quot;},&quot;citationTag&quot;:&quot;MENDELEY_CITATION_v3_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&quot;,&quot;citationItems&quot;:[{&quot;id&quot;:&quot;a86d3a41-00ab-3c97-9c06-22e30705aed0&quot;,&quot;itemData&quot;:{&quot;type&quot;:&quot;webpage&quot;,&quot;id&quot;:&quot;a86d3a41-00ab-3c97-9c06-22e30705aed0&quot;,&quot;title&quot;:&quot;WinForm vs WPF vs UWP vs Console - The C# Desktop UI Showdown (and the future with .NET 5)&quot;,&quot;author&quot;:[{&quot;family&quot;:&quot;IAmTimCorey&quot;,&quot;given&quot;:&quot;&quot;,&quot;parse-names&quot;:false,&quot;dropping-particle&quot;:&quot;&quot;,&quot;non-dropping-particle&quot;:&quot;&quot;}],&quot;accessed&quot;:{&quot;date-parts&quot;:[[2021,5,3]]},&quot;URL&quot;:&quot;https://www.youtube.com/watch?v=yq0dSkA1vpM&quot;,&quot;issued&quot;:{&quot;date-parts&quot;:[[2019]]},&quot;container-title-short&quot;:&quot;&quot;},&quot;isTemporary&quot;:false}]},{&quot;citationID&quot;:&quot;MENDELEY_CITATION_6ab28ab9-d955-4025-acf1-d4d9d8124fd5&quot;,&quot;properties&quot;:{&quot;noteIndex&quot;:0},&quot;isEdited&quot;:false,&quot;manualOverride&quot;:{&quot;citeprocText&quot;:&quot;[100]&quot;,&quot;isManuallyOverridden&quot;:false,&quot;manualOverrideText&quot;:&quot;&quot;},&quot;citationTag&quot;:&quot;MENDELEY_CITATION_v3_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&quot;,&quot;citationItems&quot;:[{&quot;id&quot;:&quot;a86d3a41-00ab-3c97-9c06-22e30705aed0&quot;,&quot;itemData&quot;:{&quot;type&quot;:&quot;webpage&quot;,&quot;id&quot;:&quot;a86d3a41-00ab-3c97-9c06-22e30705aed0&quot;,&quot;title&quot;:&quot;WinForm vs WPF vs UWP vs Console - The C# Desktop UI Showdown (and the future with .NET 5)&quot;,&quot;author&quot;:[{&quot;family&quot;:&quot;IAmTimCorey&quot;,&quot;given&quot;:&quot;&quot;,&quot;parse-names&quot;:false,&quot;dropping-particle&quot;:&quot;&quot;,&quot;non-dropping-particle&quot;:&quot;&quot;}],&quot;accessed&quot;:{&quot;date-parts&quot;:[[2021,5,3]]},&quot;URL&quot;:&quot;https://www.youtube.com/watch?v=yq0dSkA1vpM&quot;,&quot;issued&quot;:{&quot;date-parts&quot;:[[2019]]},&quot;container-title-short&quot;:&quot;&quot;},&quot;uris&quot;:[&quot;http://www.mendeley.com/documents/?uuid=0035ef2d-b519-44ea-9758-8f22d67479d5&quot;],&quot;isTemporary&quot;:false,&quot;legacyDesktopId&quot;:&quot;0035ef2d-b519-44ea-9758-8f22d67479d5&quot;}]}]"/>
+    <we:property name="MENDELEY_CITATIONS" value="[{&quot;citationID&quot;:&quot;MENDELEY_CITATION_42b12e62-6e2a-47aa-81e4-9d95906537b2&quot;,&quot;properties&quot;:{&quot;noteIndex&quot;:0},&quot;isEdited&quot;:false,&quot;manualOverride&quot;:{&quot;citeprocText&quot;:&quot;[1, 2]&quot;,&quot;isManuallyOverridden&quot;:false,&quot;manualOverrideText&quot;:&quot;&quot;},&quot;citationTag&quot;:&quot;MENDELEY_CITATION_v3_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&quot;,&quot;citationItems&quot;:[{&quot;id&quot;:&quot;9bc72a8a-f52d-3b9d-aaf8-df11628805ee&quot;,&quot;itemData&quot;:{&quot;type&quot;:&quot;webpage&quot;,&quot;id&quot;:&quot;9bc72a8a-f52d-3b9d-aaf8-df11628805ee&quot;,&quot;title&quot;:&quot;imperative programming&quot;,&quot;accessed&quot;:{&quot;date-parts&quot;:[[2021,3,16]]},&quot;URL&quot;:&quot;https://whatis.techtarget.com/definition/imperative-programming&quot;,&quot;container-title-short&quot;:&quot;&quot;},&quot;uris&quot;:[&quot;http://www.mendeley.com/documents/?uuid=9bc72a8a-f52d-3b9d-aaf8-df11628805ee&quot;],&quot;isTemporary&quot;:false,&quot;legacyDesktopId&quot;:&quot;9bc72a8a-f52d-3b9d-aaf8-df11628805ee&quot;},{&quot;id&quot;:&quot;899ed896-3f46-313c-8dfd-90659b28159d&quot;,&quot;itemData&quot;:{&quot;URL&quot;:&quot;https://www.youtube.com/watch?v=sqV3pL5x8PI&quot;,&quot;accessed&quot;:{&quot;date-parts&quot;:[[&quot;2021&quot;,&quot;3&quot;,&quot;29&quot;]]},&quot;author&quot;:[{&quot;dropping-particle&quot;:&quot;&quot;,&quot;family&quot;:&quot;Computerphile&quot;,&quot;given&quot;:&quot;&quot;,&quot;non-dropping-particle&quot;:&quot;&quot;,&quot;parse-names&quot;:false,&quot;suffix&quot;:&quot;&quot;}],&quot;id&quot;:&quot;899ed896-3f46-313c-8dfd-90659b28159d&quot;,&quot;issued&quot;:{&quot;date-parts&quot;:[[&quot;2013&quot;]]},&quot;title&quot;:&quot;Programming Paradigms - Computerphile&quot;,&quot;type&quot;:&quot;webpage&quot;,&quot;container-title-short&quot;:&quot;&quot;},&quot;uris&quot;:[&quot;http://www.mendeley.com/documents/?uuid=5968419c-fc46-4d6b-b065-8b30c3b3e809&quot;],&quot;isTemporary&quot;:false,&quot;legacyDesktopId&quot;:&quot;5968419c-fc46-4d6b-b065-8b30c3b3e809&quot;}]},{&quot;citationID&quot;:&quot;MENDELEY_CITATION_97b5188b-c513-464b-8553-fabbb2198566&quot;,&quot;properties&quot;:{&quot;noteIndex&quot;:0},&quot;isEdited&quot;:false,&quot;manualOverride&quot;:{&quot;citeprocText&quot;:&quot;[2]&quot;,&quot;isManuallyOverridden&quot;:false,&quot;manualOverrideText&quot;:&quot;&quot;},&quot;citationTag&quot;:&quot;MENDELEY_CITATION_v3_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&quot;,&quot;citationItems&quot;:[{&quot;id&quot;:&quot;899ed896-3f46-313c-8dfd-90659b28159d&quot;,&quot;itemData&quot;:{&quot;URL&quot;:&quot;https://www.youtube.com/watch?v=sqV3pL5x8PI&quot;,&quot;accessed&quot;:{&quot;date-parts&quot;:[[&quot;2021&quot;,&quot;3&quot;,&quot;29&quot;]]},&quot;author&quot;:[{&quot;dropping-particle&quot;:&quot;&quot;,&quot;family&quot;:&quot;Computerphile&quot;,&quot;given&quot;:&quot;&quot;,&quot;non-dropping-particle&quot;:&quot;&quot;,&quot;parse-names&quot;:false,&quot;suffix&quot;:&quot;&quot;}],&quot;id&quot;:&quot;899ed896-3f46-313c-8dfd-90659b28159d&quot;,&quot;issued&quot;:{&quot;date-parts&quot;:[[&quot;2013&quot;]]},&quot;title&quot;:&quot;Programming Paradigms - Computerphile&quot;,&quot;type&quot;:&quot;webpage&quot;,&quot;container-title-short&quot;:&quot;&quot;},&quot;uris&quot;:[&quot;http://www.mendeley.com/documents/?uuid=5968419c-fc46-4d6b-b065-8b30c3b3e809&quot;],&quot;isTemporary&quot;:false,&quot;legacyDesktopId&quot;:&quot;5968419c-fc46-4d6b-b065-8b30c3b3e809&quot;}]},{&quot;citationID&quot;:&quot;MENDELEY_CITATION_5491ef8b-97b8-426a-8664-56d08d4c92bb&quot;,&quot;properties&quot;:{&quot;noteIndex&quot;:0},&quot;isEdited&quot;:false,&quot;manualOverride&quot;:{&quot;isManuallyOverridden&quot;:false,&quot;citeprocText&quot;:&quot;[3, 4]&quot;,&quot;manualOverrideText&quot;:&quot;&quot;},&quot;citationTag&quot;:&quot;MENDELEY_CITATION_v3_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&quot;,&quot;citationItems&quot;:[{&quot;id&quot;:&quot;1bfe8c2c-9a3b-3557-bfe7-a1fff1597bed&quot;,&quot;itemData&quot;:{&quot;type&quot;:&quot;webpage&quot;,&quot;id&quot;:&quot;1bfe8c2c-9a3b-3557-bfe7-a1fff1597bed&quot;,&quot;title&quot;:&quot;procedural and object oriented programming&quot;,&quot;accessed&quot;:{&quot;date-parts&quot;:[[2021,3,29]]},&quot;URL&quot;:&quot;https://www.geeksforgeeks.org/differences-between-procedural-and-object-oriented-programming/&quot;,&quot;container-title-short&quot;:&quot;&quot;},&quot;isTemporary&quot;:false},{&quot;id&quot;:&quot;b702f208-586e-301b-bc89-9517d16da062&quot;,&quot;itemData&quot;:{&quot;type&quot;:&quot;webpage&quot;,&quot;id&quot;:&quot;b702f208-586e-301b-bc89-9517d16da062&quot;,&quot;title&quot;:&quot;Intro to Object Oriented Programming - Crash Course - YouTube&quot;,&quot;author&quot;:[{&quot;family&quot;:&quot;FreeCodeCamp.org&quot;,&quot;given&quot;:&quot;&quot;,&quot;parse-names&quot;:false,&quot;dropping-particle&quot;:&quot;&quot;,&quot;non-dropping-particle&quot;:&quot;&quot;}],&quot;accessed&quot;:{&quot;date-parts&quot;:[[2021,7,4]]},&quot;URL&quot;:&quot;https://www.youtube.com/watch?v=SiBw7os-_zI&quot;,&quot;issued&quot;:{&quot;date-parts&quot;:[[2020]]},&quot;container-title-short&quot;:&quot;&quot;},&quot;isTemporary&quot;:false}]},{&quot;citationID&quot;:&quot;MENDELEY_CITATION_0c78db2a-26c7-42c9-94f5-0087c06966a2&quot;,&quot;properties&quot;:{&quot;noteIndex&quot;:0},&quot;isEdited&quot;:false,&quot;manualOverride&quot;:{&quot;isManuallyOverridden&quot;:false,&quot;citeprocText&quot;:&quot;[5–8]&quot;,&quot;manualOverrideText&quot;:&quot;&quot;},&quot;citationTag&quot;:&quot;MENDELEY_CITATION_v3_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&quot;,&quot;citationItems&quot;:[{&quot;id&quot;:&quot;b2180e54-8970-37fa-9026-316cb007bc02&quot;,&quot;itemData&quot;:{&quot;type&quot;:&quot;webpage&quot;,&quot;id&quot;:&quot;b2180e54-8970-37fa-9026-316cb007bc02&quot;,&quot;title&quot;:&quot;Stroustrup: FAQ-multiparadigm&quot;,&quot;author&quot;:[{&quot;family&quot;:&quot;Stroustrup&quot;,&quot;given&quot;:&quot;Bjarne&quot;,&quot;parse-names&quot;:false,&quot;dropping-particle&quot;:&quot;&quot;,&quot;non-dropping-particle&quot;:&quot;&quot;}],&quot;accessed&quot;:{&quot;date-parts&quot;:[[2021,7,22]]},&quot;URL&quot;:&quot;https://www.stroustrup.com/bs_faq.html#multiparadigm&quot;,&quot;container-title-short&quot;:&quot;&quot;},&quot;isTemporary&quot;:false},{&quot;id&quot;:&quot;5d36176a-bec4-37ba-ab11-7ae0b9e1f2f5&quot;,&quot;itemData&quot;:{&quot;type&quot;:&quot;article-journal&quot;,&quot;id&quot;:&quot;5d36176a-bec4-37ba-ab11-7ae0b9e1f2f5&quot;,&quot;title&quot;:&quot;From The Handbook of Object Technology (Editor: Saba Zamir)&quot;,&quot;author&quot;:[{&quot;family&quot;:&quot;Stroustrup&quot;,&quot;given&quot;:&quot;Bjarne&quot;,&quot;parse-names&quot;:false,&quot;dropping-particle&quot;:&quot;&quot;,&quot;non-dropping-particle&quot;:&quot;&quot;}],&quot;accessed&quot;:{&quot;date-parts&quot;:[[2021,7,18]]},&quot;ISBN&quot;:&quot;0849331358&quot;,&quot;URL&quot;:&quot;https://www.stroustrup.com/crc.pdf&quot;,&quot;issued&quot;:{&quot;date-parts&quot;:[[1999]]},&quot;abstract&quot;:&quot;This overview of C++ presents the key design, programming, and language-technical concepts using examples to give the reader a feel for the language. C++ is a general-purpose programming language with a bias towards systems programming that supports efficient low-level computation, data abstraction, object-oriented programming, and generic programming .&quot;,&quot;publisher&quot;:&quot;CRC Press LLC&quot;,&quot;container-title-short&quot;:&quot;&quot;},&quot;isTemporary&quot;:false},{&quot;id&quot;:&quot;38020bc6-992e-3426-a6e4-3cca61c136e0&quot;,&quot;itemData&quot;:{&quot;type&quot;:&quot;webpage&quot;,&quot;id&quot;:&quot;38020bc6-992e-3426-a6e4-3cca61c136e0&quot;,&quot;title&quot;:&quot;Stroustrup: FAQ-C subset of C++&quot;,&quot;author&quot;:[{&quot;family&quot;:&quot;Stroustrup&quot;,&quot;given&quot;:&quot;Bjarne&quot;,&quot;parse-names&quot;:false,&quot;dropping-particle&quot;:&quot;&quot;,&quot;non-dropping-particle&quot;:&quot;&quot;}],&quot;accessed&quot;:{&quot;date-parts&quot;:[[2021,7,20]]},&quot;URL&quot;:&quot;https://www.stroustrup.com/bs_faq.html#C-is-subset&quot;,&quot;container-title-short&quot;:&quot;&quot;},&quot;isTemporary&quot;:false},{&quot;id&quot;:&quot;4bf7ffda-23c7-3709-8ed0-6c7e575874d7&quot;,&quot;itemData&quot;:{&quot;type&quot;:&quot;book&quot;,&quot;id&quot;:&quot;4bf7ffda-23c7-3709-8ed0-6c7e575874d7&quot;,&quot;title&quot;:&quot;Mistrovství v C++&quot;,&quot;author&quot;:[{&quot;family&quot;:&quot;Prata&quot;,&quot;given&quot;:&quot;Stephen&quot;,&quot;parse-names&quot;:false,&quot;dropping-particle&quot;:&quot;&quot;,&quot;non-dropping-particle&quot;:&quot;&quot;}],&quot;ISBN&quot;:&quot;80-7226-339-0&quot;,&quot;issued&quot;:{&quot;date-parts&quot;:[[2001]]},&quot;publisher-place&quot;:&quot;Praha&quot;,&quot;edition&quot;:&quot;1&quot;,&quot;publisher&quot;:&quot;Computer Press&quot;,&quot;container-title-short&quot;:&quot;&quot;},&quot;isTemporary&quot;:false}]},{&quot;citationID&quot;:&quot;MENDELEY_CITATION_88d654a1-2db5-41f6-9059-7d7fc78e7258&quot;,&quot;properties&quot;:{&quot;noteIndex&quot;:0},&quot;isEdited&quot;:false,&quot;manualOverride&quot;:{&quot;citeprocText&quot;:&quot;[9–14]&quot;,&quot;isManuallyOverridden&quot;:false,&quot;manualOverrideText&quot;:&quot;&quot;},&quot;citationTag&quot;:&quot;MENDELEY_CITATION_v3_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&quot;,&quot;citationItems&quot;:[{&quot;id&quot;:&quot;4950f2d2-760a-381b-a65d-3352624f0bed&quot;,&quot;itemData&quot;:{&quot;type&quot;:&quot;webpage&quot;,&quot;id&quot;:&quot;4950f2d2-760a-381b-a65d-3352624f0bed&quot;,&quot;title&quot;:&quot;C++ Applications&quot;,&quot;author&quot;:[{&quot;family&quot;:&quot;Stroustrup&quot;,&quot;given&quot;:&quot;Bjarne&quot;,&quot;parse-names&quot;:false,&quot;dropping-particle&quot;:&quot;&quot;,&quot;non-dropping-particle&quot;:&quot;&quot;}],&quot;accessed&quot;:{&quot;date-parts&quot;:[[2021,7,20]]},&quot;URL&quot;:&quot;https://www.stroustrup.com/applications.html&quot;,&quot;container-title-short&quot;:&quot;&quot;},&quot;uris&quot;:[&quot;http://www.mendeley.com/documents/?uuid=4950f2d2-760a-381b-a65d-3352624f0bed&quot;],&quot;isTemporary&quot;:false,&quot;legacyDesktopId&quot;:&quot;4950f2d2-760a-381b-a65d-3352624f0bed&quot;},{&quot;id&quot;:&quot;526b4e25-a285-399e-b25e-989e913fd8c3&quot;,&quot;itemData&quot;:{&quot;type&quot;:&quot;webpage&quot;,&quot;id&quot;:&quot;526b4e25-a285-399e-b25e-989e913fd8c3&quot;,&quot;title&quot;:&quot;Stroustrup: FAQ&quot;,&quot;author&quot;:[{&quot;family&quot;:&quot;Stroustrup&quot;,&quot;given&quot;:&quot;Bjarne&quot;,&quot;parse-names&quot;:false,&quot;dropping-particle&quot;:&quot;&quot;,&quot;non-dropping-particle&quot;:&quot;&quot;}],&quot;accessed&quot;:{&quot;date-parts&quot;:[[2021,7,20]]},&quot;URL&quot;:&quot;https://www.stroustrup.com/bs_faq.html#true&quot;,&quot;container-title-short&quot;:&quot;&quot;},&quot;uris&quot;:[&quot;http://www.mendeley.com/documents/?uuid=526b4e25-a285-399e-b25e-989e913fd8c3&quot;],&quot;isTemporary&quot;:false,&quot;legacyDesktopId&quot;:&quot;526b4e25-a285-399e-b25e-989e913fd8c3&quot;},{&quot;id&quot;:&quot;d5b470d5-0c9d-3cf7-8073-10c9fc3b097e&quot;,&quot;itemData&quot;:{&quot;type&quot;:&quot;webpage&quot;,&quot;id&quot;:&quot;d5b470d5-0c9d-3cf7-8073-10c9fc3b097e&quot;,&quot;title&quot;:&quot;Stroustrup: FAQ-unsafe&quot;,&quot;author&quot;:[{&quot;family&quot;:&quot;Stroustrup&quot;,&quot;given&quot;:&quot;Bjarne&quot;,&quot;parse-names&quot;:false,&quot;dropping-particle&quot;:&quot;&quot;,&quot;non-dropping-particle&quot;:&quot;&quot;}],&quot;accessed&quot;:{&quot;date-parts&quot;:[[2021,7,20]]},&quot;URL&quot;:&quot;https://www.stroustrup.com/bs_faq.html#unsafe&quot;,&quot;container-title-short&quot;:&quot;&quot;},&quot;isTemporary&quot;:false},{&quot;id&quot;:&quot;01933a2d-83a2-3776-b26f-fc3222f2b8d1&quot;,&quot;itemData&quot;:{&quot;type&quot;:&quot;webpage&quot;,&quot;id&quot;:&quot;01933a2d-83a2-3776-b26f-fc3222f2b8d1&quot;,&quot;title&quot;:&quot;What is x86 Architecture and its difference between x64? - Latest open tech from seeed studio&quot;,&quot;accessed&quot;:{&quot;date-parts&quot;:[[2021,7,21]]},&quot;URL&quot;:&quot;https://www.seeedstudio.com/blog/2020/02/24/what-is-x86-architecture-and-its-difference-between-x64/&quot;,&quot;container-title-short&quot;:&quot;&quot;},&quot;isTemporary&quot;:false},{&quot;id&quot;:&quot;3043a782-7037-334f-9024-886d3d4c38fb&quot;,&quot;itemData&quot;:{&quot;type&quot;:&quot;book&quot;,&quot;id&quot;:&quot;3043a782-7037-334f-9024-886d3d4c38fb&quot;,&quot;title&quot;:&quot;C++/CLI začínáme programovat&quot;,&quot;author&quot;:[{&quot;family&quot;:&quot;Hanák&quot;,&quot;given&quot;:&quot;Ján&quot;,&quot;parse-names&quot;:false,&quot;dropping-particle&quot;:&quot;&quot;,&quot;non-dropping-particle&quot;:&quot;&quot;}],&quot;ISBN&quot;:&quot;978-80-87017-04-3&quot;,&quot;issued&quot;:{&quot;date-parts&quot;:[[2009]]},&quot;publisher-place&quot;:&quot;Brno&quot;,&quot;publisher&quot;:&quot;artax a.s.&quot;,&quot;container-title-short&quot;:&quot;&quot;},&quot;isTemporary&quot;:false},{&quot;id&quot;:&quot;e480cfea-3688-30bf-9103-845f5adf89f9&quot;,&quot;itemData&quot;:{&quot;type&quot;:&quot;webpage&quot;,&quot;id&quot;:&quot;e480cfea-3688-30bf-9103-845f5adf89f9&quot;,&quot;title&quot;:&quot;Why Java is Platform Independent? | by Neil Wilston | Medium&quot;,&quot;accessed&quot;:{&quot;date-parts&quot;:[[2021,7,21]]},&quot;URL&quot;:&quot;https://medium.com/@neil.wilston123/why-java-is-platform-independent-1d82c2249a69&quot;,&quot;container-title-short&quot;:&quot;&quot;},&quot;isTemporary&quot;:false}]},{&quot;citationID&quot;:&quot;MENDELEY_CITATION_79cfbd89-adf4-41e9-bbb3-0442b5d74065&quot;,&quot;properties&quot;:{&quot;noteIndex&quot;:0},&quot;isEdited&quot;:false,&quot;manualOverride&quot;:{&quot;citeprocText&quot;:&quot;[8]&quot;,&quot;isManuallyOverridden&quot;:false,&quot;manualOverrideText&quot;:&quot;&quot;},&quot;citationTag&quot;:&quot;MENDELEY_CITATION_v3_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&quot;,&quot;citationItems&quot;:[{&quot;id&quot;:&quot;4bf7ffda-23c7-3709-8ed0-6c7e575874d7&quot;,&quot;itemData&quot;:{&quot;type&quot;:&quot;book&quot;,&quot;id&quot;:&quot;4bf7ffda-23c7-3709-8ed0-6c7e575874d7&quot;,&quot;title&quot;:&quot;Mistrovství v C++&quot;,&quot;author&quot;:[{&quot;family&quot;:&quot;Prata&quot;,&quot;given&quot;:&quot;Stephen&quot;,&quot;parse-names&quot;:false,&quot;dropping-particle&quot;:&quot;&quot;,&quot;non-dropping-particle&quot;:&quot;&quot;}],&quot;ISBN&quot;:&quot;80-7226-339-0&quot;,&quot;issued&quot;:{&quot;date-parts&quot;:[[2001]]},&quot;publisher-place&quot;:&quot;Praha&quot;,&quot;edition&quot;:&quot;1&quot;,&quot;publisher&quot;:&quot;Computer Press&quot;,&quot;container-title-short&quot;:&quot;&quot;},&quot;uris&quot;:[&quot;http://www.mendeley.com/documents/?uuid=b3a9a99a-b728-42c1-b3fd-2ad20ec43764&quot;],&quot;isTemporary&quot;:false,&quot;legacyDesktopId&quot;:&quot;b3a9a99a-b728-42c1-b3fd-2ad20ec43764&quot;}]},{&quot;citationID&quot;:&quot;MENDELEY_CITATION_b92dc402-721f-4f43-a289-1ac2cb7de01c&quot;,&quot;properties&quot;:{&quot;noteIndex&quot;:0},&quot;isEdited&quot;:false,&quot;manualOverride&quot;:{&quot;citeprocText&quot;:&quot;[15, 16]&quot;,&quot;isManuallyOverridden&quot;:false,&quot;manualOverrideText&quot;:&quot;&quot;},&quot;citationTag&quot;:&quot;MENDELEY_CITATION_v3_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&quot;,&quot;citationItems&quot;:[{&quot;id&quot;:&quot;247ca98f-6b01-3bc8-8232-092a9f458907&quot;,&quot;itemData&quot;:{&quot;type&quot;:&quot;webpage&quot;,&quot;id&quot;:&quot;247ca98f-6b01-3bc8-8232-092a9f458907&quot;,&quot;title&quot;:&quot;Stroustrup: FAQ-GUI&quot;,&quot;author&quot;:[{&quot;family&quot;:&quot;Stroustrup&quot;,&quot;given&quot;:&quot;Bjarne&quot;,&quot;parse-names&quot;:false,&quot;dropping-particle&quot;:&quot;&quot;,&quot;non-dropping-particle&quot;:&quot;&quot;}],&quot;accessed&quot;:{&quot;date-parts&quot;:[[2021,7,20]]},&quot;URL&quot;:&quot;https://www.stroustrup.com/bs_faq.html#gui&quot;,&quot;container-title-short&quot;:&quot;&quot;},&quot;uris&quot;:[&quot;http://www.mendeley.com/documents/?uuid=247ca98f-6b01-3bc8-8232-092a9f458907&quot;],&quot;isTemporary&quot;:false,&quot;legacyDesktopId&quot;:&quot;247ca98f-6b01-3bc8-8232-092a9f458907&quot;},{&quot;id&quot;:&quot;a4845a32-a560-3c9e-a6d7-00dc3b8d256d&quot;,&quot;itemData&quot;:{&quot;type&quot;:&quot;webpage&quot;,&quot;id&quot;:&quot;a4845a32-a560-3c9e-a6d7-00dc3b8d256d&quot;,&quot;title&quot;:&quot;Stroustrup: FAQ-garbage-collection&quot;,&quot;author&quot;:[{&quot;family&quot;:&quot;Stroustrup&quot;,&quot;given&quot;:&quot;Bjarne&quot;,&quot;parse-names&quot;:false,&quot;dropping-particle&quot;:&quot;&quot;,&quot;non-dropping-particle&quot;:&quot;&quot;}],&quot;accessed&quot;:{&quot;date-parts&quot;:[[2021,7,20]]},&quot;URL&quot;:&quot;https://www.stroustrup.com/bs_faq.html#garbage-collection&quot;,&quot;container-title-short&quot;:&quot;&quot;},&quot;isTemporary&quot;:false}]},{&quot;citationID&quot;:&quot;MENDELEY_CITATION_bea066dc-0212-4e0a-9f44-c8676800d7e9&quot;,&quot;properties&quot;:{&quot;noteIndex&quot;:0},&quot;isEdited&quot;:false,&quot;manualOverride&quot;:{&quot;citeprocText&quot;:&quot;[17–19]&quot;,&quot;isManuallyOverridden&quot;:false,&quot;manualOverrideText&quot;:&quot;&quot;},&quot;citationTag&quot;:&quot;MENDELEY_CITATION_v3_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&quot;,&quot;citationItems&quot;:[{&quot;id&quot;:&quot;d00cef95-d1d6-349d-ae9f-7d2abd96bf8f&quot;,&quot;itemData&quot;:{&quot;type&quot;:&quot;webpage&quot;,&quot;id&quot;:&quot;d00cef95-d1d6-349d-ae9f-7d2abd96bf8f&quot;,&quot;title&quot;:&quot;Difference between Methods and Functions in JavaScript - GeeksforGeeks&quot;,&quot;accessed&quot;:{&quot;date-parts&quot;:[[2021,7,22]]},&quot;URL&quot;:&quot;https://www.geeksforgeeks.org/difference-between-methods-and-functions-in-javascript/&quot;,&quot;container-title-short&quot;:&quot;&quot;},&quot;uris&quot;:[&quot;http://www.mendeley.com/documents/?uuid=d00cef95-d1d6-349d-ae9f-7d2abd96bf8f&quot;],&quot;isTemporary&quot;:false,&quot;legacyDesktopId&quot;:&quot;d00cef95-d1d6-349d-ae9f-7d2abd96bf8f&quot;},{&quot;id&quot;:&quot;b782222f-46a8-32de-928d-6a8c6a58fa67&quot;,&quot;itemData&quot;:{&quot;type&quot;:&quot;webpage&quot;,&quot;id&quot;:&quot;b782222f-46a8-32de-928d-6a8c6a58fa67&quot;,&quot;title&quot;:&quot;The Java Language Environment&quot;,&quot;author&quot;:[{&quot;family&quot;:&quot;Oracle&quot;,&quot;given&quot;:&quot;&quot;,&quot;parse-names&quot;:false,&quot;dropping-particle&quot;:&quot;&quot;,&quot;non-dropping-particle&quot;:&quot;&quot;}],&quot;accessed&quot;:{&quot;date-parts&quot;:[[2021,7,22]]},&quot;URL&quot;:&quot;https://www.oracle.com/java/technologies/simple-familiar.html&quot;,&quot;container-title-short&quot;:&quot;&quot;},&quot;uris&quot;:[&quot;http://www.mendeley.com/documents/?uuid=b782222f-46a8-32de-928d-6a8c6a58fa67&quot;],&quot;isTemporary&quot;:false,&quot;legacyDesktopId&quot;:&quot;b782222f-46a8-32de-928d-6a8c6a58fa67&quot;},{&quot;id&quot;:&quot;e8e3398b-1636-3151-a111-c7c9a897b8cc&quot;,&quot;itemData&quot;:{&quot;type&quot;:&quot;webpage&quot;,&quot;id&quot;:&quot;e8e3398b-1636-3151-a111-c7c9a897b8cc&quot;,&quot;title&quot;:&quot;The Java Language Environment&quot;,&quot;author&quot;:[{&quot;family&quot;:&quot;Oracle&quot;,&quot;given&quot;:&quot;&quot;,&quot;parse-names&quot;:false,&quot;dropping-particle&quot;:&quot;&quot;,&quot;non-dropping-particle&quot;:&quot;&quot;}],&quot;accessed&quot;:{&quot;date-parts&quot;:[[2023,2,10]]},&quot;URL&quot;:&quot;https://www.oracle.com/java/technologies/introduction-to-java.html&quot;,&quot;container-title-short&quot;:&quot;&quot;},&quot;isTemporary&quot;:false}]},{&quot;citationID&quot;:&quot;MENDELEY_CITATION_c6e1a657-2c92-4782-8233-b9b92459fad2&quot;,&quot;properties&quot;:{&quot;noteIndex&quot;:0},&quot;isEdited&quot;:false,&quot;manualOverride&quot;:{&quot;citeprocText&quot;:&quot;[14, 20]&quot;,&quot;isManuallyOverridden&quot;:false,&quot;manualOverrideText&quot;:&quot;&quot;},&quot;citationTag&quot;:&quot;MENDELEY_CITATION_v3_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&quot;,&quot;citationItems&quot;:[{&quot;id&quot;:&quot;10fb55ee-fe40-3194-a07d-c1430c94d1f3&quot;,&quot;itemData&quot;:{&quot;type&quot;:&quot;webpage&quot;,&quot;id&quot;:&quot;10fb55ee-fe40-3194-a07d-c1430c94d1f3&quot;,&quot;title&quot;:&quot;Is Java slow? Compared to C++, it's faster than you think&quot;,&quot;accessed&quot;:{&quot;date-parts&quot;:[[2021,7,22]]},&quot;URL&quot;:&quot;https://www.theserverside.com/opinion/Is-Java-slow-Compared-to-C-its-faster-than-you-think&quot;,&quot;container-title-short&quot;:&quot;&quot;},&quot;uris&quot;:[&quot;http://www.mendeley.com/documents/?uuid=10fb55ee-fe40-3194-a07d-c1430c94d1f3&quot;],&quot;isTemporary&quot;:false,&quot;legacyDesktopId&quot;:&quot;10fb55ee-fe40-3194-a07d-c1430c94d1f3&quot;},{&quot;id&quot;:&quot;e480cfea-3688-30bf-9103-845f5adf89f9&quot;,&quot;itemData&quot;:{&quot;type&quot;:&quot;webpage&quot;,&quot;id&quot;:&quot;e480cfea-3688-30bf-9103-845f5adf89f9&quot;,&quot;title&quot;:&quot;Why Java is Platform Independent? | by Neil Wilston | Medium&quot;,&quot;accessed&quot;:{&quot;date-parts&quot;:[[2021,7,21]]},&quot;URL&quot;:&quot;https://medium.com/@neil.wilston123/why-java-is-platform-independent-1d82c2249a69&quot;,&quot;container-title-short&quot;:&quot;&quot;},&quot;isTemporary&quot;:false}]},{&quot;citationID&quot;:&quot;MENDELEY_CITATION_900372b8-998f-4d60-91b3-56ce0bde0053&quot;,&quot;properties&quot;:{&quot;noteIndex&quot;:0},&quot;isEdited&quot;:false,&quot;manualOverride&quot;:{&quot;citeprocText&quot;:&quot;[18, 21]&quot;,&quot;isManuallyOverridden&quot;:false,&quot;manualOverrideText&quot;:&quot;&quot;},&quot;citationTag&quot;:&quot;MENDELEY_CITATION_v3_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&quot;,&quot;citationItems&quot;:[{&quot;id&quot;:&quot;b782222f-46a8-32de-928d-6a8c6a58fa67&quot;,&quot;itemData&quot;:{&quot;type&quot;:&quot;webpage&quot;,&quot;id&quot;:&quot;b782222f-46a8-32de-928d-6a8c6a58fa67&quot;,&quot;title&quot;:&quot;The Java Language Environment&quot;,&quot;author&quot;:[{&quot;family&quot;:&quot;Oracle&quot;,&quot;given&quot;:&quot;&quot;,&quot;parse-names&quot;:false,&quot;dropping-particle&quot;:&quot;&quot;,&quot;non-dropping-particle&quot;:&quot;&quot;}],&quot;accessed&quot;:{&quot;date-parts&quot;:[[2021,7,22]]},&quot;URL&quot;:&quot;https://www.oracle.com/java/technologies/simple-familiar.html&quot;,&quot;container-title-short&quot;:&quot;&quot;},&quot;uris&quot;:[&quot;http://www.mendeley.com/documents/?uuid=b782222f-46a8-32de-928d-6a8c6a58fa67&quot;],&quot;isTemporary&quot;:false,&quot;legacyDesktopId&quot;:&quot;b782222f-46a8-32de-928d-6a8c6a58fa67&quot;},{&quot;id&quot;:&quot;dfa0075c-b413-3437-b2be-070cb6555033&quot;,&quot;itemData&quot;:{&quot;type&quot;:&quot;book&quot;,&quot;id&quot;:&quot;dfa0075c-b413-3437-b2be-070cb6555033&quot;,&quot;title&quot;:&quot;Learning C# by Programming Games&quot;,&quot;author&quot;:[{&quot;family&quot;:&quot;Egges&quot;,&quot;given&quot;:&quot;Arjan&quot;,&quot;parse-names&quot;:false,&quot;dropping-particle&quot;:&quot;&quot;,&quot;non-dropping-particle&quot;:&quot;&quot;},{&quot;family&quot;:&quot;Fokker&quot;,&quot;given&quot;:&quot;Jeroen D.&quot;,&quot;parse-names&quot;:false,&quot;dropping-particle&quot;:&quot;&quot;,&quot;non-dropping-particle&quot;:&quot;&quot;},{&quot;family&quot;:&quot;Overmars&quot;,&quot;given&quot;:&quot;Mark H.&quot;,&quot;parse-names&quot;:false,&quot;dropping-particle&quot;:&quot;&quot;,&quot;non-dropping-particle&quot;:&quot;&quot;}],&quot;container-title&quot;:&quot;Learning C# by Programming Games&quot;,&quot;DOI&quot;:&quot;10.1007/978-3-642-36580-5&quot;,&quot;ISBN&quot;:&quot;3642365795&quot;,&quot;URL&quot;:&quot;https://play.google.com/books/reader?id=TWFIAAAAQBAJ&amp;pg=GBS.PA10&amp;hl=cs&quot;,&quot;issued&quot;:{&quot;date-parts&quot;:[[2013]]},&quot;abstract&quot;:&quot;C# is the language of choice for learning how to program. It is a very well structured object-oriented language and avoids some of the problems of Java. An excellent free programming environment is available for C#, as well as a game programming framework. And (if necessary) moving from C# to C++ is easy. Developing computer games is a perfect way to learn how to program in modern programming languages. This book teaches how to program in C# through the creation of computer games – and without requiring any previous programming experience. Contrary to most programming books, Egges, Fokker and Overmars do not organize the presentation according to programming language constructs, but instead use the structure and elements of computer games as a framework. For instance, there are chapters on dealing with player input, game objects, game worlds, game states, levels, animation, physics, and intelligence. The reader will be guided through the development of four games showing the various aspects of game development. Starting with a simple shooting game, the authors move on to puzzle games consisting of multiple levels, and conclude the book by developing a full-fledged platform game with animation, game physics, and intelligent enemies. They show a number of commonly used techniques in games, such as drawing layers of sprites, rotating, scaling and animating sprites, showing a heads-up display, dealing with physics, handling interaction between game objects, and creating pleasing visual effects such as snow or glitter. At the same time, they provide a thorough introduction to C# and object-oriented programming, introducing step by step important aspects of programming in general, including many programming constructs and idioms, syntax diagrams, collections, and exception handling. The book is also designed to be used as a basis for a game-oriented programming course. For each part, there are concluding exercises and challenges, which are generally more complex programming endeavors. Lots of supplementary materials for organizing such a course are available on the accompanying web site http://www.csharpprogramminggames.com, including installation instructions, solutions to the exercises, software installation instructions, game sprites and sounds.&quot;,&quot;container-title-short&quot;:&quot;&quot;},&quot;isTemporary&quot;:false}]},{&quot;citationID&quot;:&quot;MENDELEY_CITATION_dd266f3c-5b4e-4cf7-af0c-d538abafe6d3&quot;,&quot;properties&quot;:{&quot;noteIndex&quot;:0},&quot;isEdited&quot;:false,&quot;manualOverride&quot;:{&quot;citeprocText&quot;:&quot;[22]&quot;,&quot;isManuallyOverridden&quot;:false,&quot;manualOverrideText&quot;:&quot;&quot;},&quot;citationTag&quot;:&quot;MENDELEY_CITATION_v3_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&quot;,&quot;citationItems&quot;:[{&quot;id&quot;:&quot;fc26adbb-6535-3b14-81f6-af7905eab7ae&quot;,&quot;itemData&quot;:{&quot;type&quot;:&quot;webpage&quot;,&quot;id&quot;:&quot;fc26adbb-6535-3b14-81f6-af7905eab7ae&quot;,&quot;title&quot;:&quot;Oracle Java ME Embedded Getting Started&quot;,&quot;author&quot;:[{&quot;family&quot;:&quot;Oracle&quot;,&quot;given&quot;:&quot;&quot;,&quot;parse-names&quot;:false,&quot;dropping-particle&quot;:&quot;&quot;,&quot;non-dropping-particle&quot;:&quot;&quot;}],&quot;accessed&quot;:{&quot;date-parts&quot;:[[2021,7,22]]},&quot;URL&quot;:&quot;https://www.oracle.com/java/technologies/javame-embedded/javame-embedded-getstarted.html&quot;,&quot;container-title-short&quot;:&quot;&quot;},&quot;uris&quot;:[&quot;http://www.mendeley.com/documents/?uuid=fc26adbb-6535-3b14-81f6-af7905eab7ae&quot;],&quot;isTemporary&quot;:false,&quot;legacyDesktopId&quot;:&quot;fc26adbb-6535-3b14-81f6-af7905eab7ae&quot;}]},{&quot;citationID&quot;:&quot;MENDELEY_CITATION_152f0154-a875-4157-8345-40e26913c84d&quot;,&quot;properties&quot;:{&quot;noteIndex&quot;:0},&quot;isEdited&quot;:false,&quot;manualOverride&quot;:{&quot;citeprocText&quot;:&quot;[23–25]&quot;,&quot;isManuallyOverridden&quot;:false,&quot;manualOverrideText&quot;:&quot;&quot;},&quot;citationTag&quot;:&quot;MENDELEY_CITATION_v3_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&quot;,&quot;citationItems&quot;:[{&quot;id&quot;:&quot;5b23a06a-d818-3e1b-895c-d3a17d0a0ae5&quot;,&quot;itemData&quot;:{&quot;type&quot;:&quot;webpage&quot;,&quot;id&quot;:&quot;5b23a06a-d818-3e1b-895c-d3a17d0a0ae5&quot;,&quot;title&quot;:&quot;Garbage collection impacts to Java performance - IBM Documentation&quot;,&quot;author&quot;:[{&quot;family&quot;:&quot;IBM&quot;,&quot;given&quot;:&quot;&quot;,&quot;parse-names&quot;:false,&quot;dropping-particle&quot;:&quot;&quot;,&quot;non-dropping-particle&quot;:&quot;&quot;}],&quot;accessed&quot;:{&quot;date-parts&quot;:[[2021,7,21]]},&quot;URL&quot;:&quot;https://www.ibm.com/docs/en/aix/7.1?topic=monitoring-garbage-collection-impacts-java-performance&quot;,&quot;container-title-short&quot;:&quot;&quot;},&quot;uris&quot;:[&quot;http://www.mendeley.com/documents/?uuid=5b23a06a-d818-3e1b-895c-d3a17d0a0ae5&quot;],&quot;isTemporary&quot;:false,&quot;legacyDesktopId&quot;:&quot;5b23a06a-d818-3e1b-895c-d3a17d0a0ae5&quot;},{&quot;id&quot;:&quot;7c11b1df-bbba-3af7-89b4-814aca5b6528&quot;,&quot;itemData&quot;:{&quot;type&quot;:&quot;webpage&quot;,&quot;id&quot;:&quot;7c11b1df-bbba-3af7-89b4-814aca5b6528&quot;,&quot;title&quot;:&quot;Java SE 6 HotSpot[tm] Virtual Machine Garbage Collection Tuning&quot;,&quot;author&quot;:[{&quot;family&quot;:&quot;Oracle&quot;,&quot;given&quot;:&quot;&quot;,&quot;parse-names&quot;:false,&quot;dropping-particle&quot;:&quot;&quot;,&quot;non-dropping-particle&quot;:&quot;&quot;}],&quot;accessed&quot;:{&quot;date-parts&quot;:[[2021,7,22]]},&quot;URL&quot;:&quot;https://www.oracle.com/java/technologies/javase/gc-tuning-6.html&quot;,&quot;container-title-short&quot;:&quot;&quot;},&quot;uris&quot;:[&quot;http://www.mendeley.com/documents/?uuid=7c11b1df-bbba-3af7-89b4-814aca5b6528&quot;],&quot;isTemporary&quot;:false,&quot;legacyDesktopId&quot;:&quot;7c11b1df-bbba-3af7-89b4-814aca5b6528&quot;},{&quot;id&quot;:&quot;2c3f21bd-0913-32d1-b010-7326c82d6090&quot;,&quot;itemData&quot;:{&quot;type&quot;:&quot;webpage&quot;,&quot;id&quot;:&quot;2c3f21bd-0913-32d1-b010-7326c82d6090&quot;,&quot;title&quot;:&quot;Garbage Collection in Java – What is GC and How it Works in the JVM&quot;,&quot;author&quot;:[{&quot;family&quot;:&quot;FreeCodeCamp.org&quot;,&quot;given&quot;:&quot;&quot;,&quot;parse-names&quot;:false,&quot;dropping-particle&quot;:&quot;&quot;,&quot;non-dropping-particle&quot;:&quot;&quot;}],&quot;accessed&quot;:{&quot;date-parts&quot;:[[2021,7,21]]},&quot;URL&quot;:&quot;https://www.freecodecamp.org/news/garbage-collection-in-java-what-is-gc-and-how-it-works-in-the-jvm/&quot;,&quot;container-title-short&quot;:&quot;&quot;},&quot;isTemporary&quot;:false}]},{&quot;citationID&quot;:&quot;MENDELEY_CITATION_3c7b40bd-fced-425f-9c3f-310067c4036a&quot;,&quot;properties&quot;:{&quot;noteIndex&quot;:0},&quot;isEdited&quot;:false,&quot;manualOverride&quot;:{&quot;citeprocText&quot;:&quot;[26, 27]&quot;,&quot;isManuallyOverridden&quot;:false,&quot;manualOverrideText&quot;:&quot;&quot;},&quot;citationTag&quot;:&quot;MENDELEY_CITATION_v3_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&quot;,&quot;citationItems&quot;:[{&quot;id&quot;:&quot;75d4062a-b685-3e5e-b7ae-848011580d09&quot;,&quot;itemData&quot;:{&quot;type&quot;:&quot;webpage&quot;,&quot;id&quot;:&quot;75d4062a-b685-3e5e-b7ae-848011580d09&quot;,&quot;title&quot;:&quot;java.awt (Java Platform SE 7 )&quot;,&quot;author&quot;:[{&quot;family&quot;:&quot;Docs.oracle.com&quot;,&quot;given&quot;:&quot;&quot;,&quot;parse-names&quot;:false,&quot;dropping-particle&quot;:&quot;&quot;,&quot;non-dropping-particle&quot;:&quot;&quot;}],&quot;accessed&quot;:{&quot;date-parts&quot;:[[2021,7,26]]},&quot;URL&quot;:&quot;https://docs.oracle.com/javase/7/docs/api/java/awt/package-summary.html&quot;,&quot;container-title-short&quot;:&quot;&quot;},&quot;uris&quot;:[&quot;http://www.mendeley.com/documents/?uuid=75d4062a-b685-3e5e-b7ae-848011580d09&quot;],&quot;isTemporary&quot;:false,&quot;legacyDesktopId&quot;:&quot;75d4062a-b685-3e5e-b7ae-848011580d09&quot;},{&quot;id&quot;:&quot;46887a22-91d0-377b-ac21-2f9ce26ede68&quot;,&quot;itemData&quot;:{&quot;type&quot;:&quot;webpage&quot;,&quot;id&quot;:&quot;46887a22-91d0-377b-ac21-2f9ce26ede68&quot;,&quot;title&quot;:&quot;javax.swing (Java Platform SE 7 )&quot;,&quot;author&quot;:[{&quot;family&quot;:&quot;Docs.oracle.com&quot;,&quot;given&quot;:&quot;&quot;,&quot;parse-names&quot;:false,&quot;dropping-particle&quot;:&quot;&quot;,&quot;non-dropping-particle&quot;:&quot;&quot;}],&quot;accessed&quot;:{&quot;date-parts&quot;:[[2021,7,26]]},&quot;URL&quot;:&quot;https://docs.oracle.com/javase/7/docs/api/javax/swing/package-summary.html&quot;,&quot;container-title-short&quot;:&quot;&quot;},&quot;uris&quot;:[&quot;http://www.mendeley.com/documents/?uuid=46887a22-91d0-377b-ac21-2f9ce26ede68&quot;],&quot;isTemporary&quot;:false,&quot;legacyDesktopId&quot;:&quot;46887a22-91d0-377b-ac21-2f9ce26ede68&quot;}]},{&quot;citationID&quot;:&quot;MENDELEY_CITATION_b1ddfc88-a1c4-49cd-9865-93f2902efabd&quot;,&quot;properties&quot;:{&quot;noteIndex&quot;:0},&quot;isEdited&quot;:false,&quot;manualOverride&quot;:{&quot;citeprocText&quot;:&quot;[18, 28]&quot;,&quot;isManuallyOverridden&quot;:false,&quot;manualOverrideText&quot;:&quot;&quot;},&quot;citationItems&quot;:[{&quot;id&quot;:&quot;c6a783f4-014c-3a35-aa8a-2ecc03fd9e0c&quot;,&quot;itemData&quot;:{&quot;type&quot;:&quot;webpage&quot;,&quot;id&quot;:&quot;c6a783f4-014c-3a35-aa8a-2ecc03fd9e0c&quot;,&quot;title&quot;:&quot;Lekce 3 - Seznam (List) pomocí pole v Javě&quot;,&quot;author&quot;:[{&quot;family&quot;:&quot;Itnetwork.cz&quot;,&quot;given&quot;:&quot;&quot;,&quot;parse-names&quot;:false,&quot;dropping-particle&quot;:&quot;&quot;,&quot;non-dropping-particle&quot;:&quot;&quot;}],&quot;accessed&quot;:{&quot;date-parts&quot;:[[2021,7,22]]},&quot;URL&quot;:&quot;https://www.itnetwork.cz/java/kolekce-a-proudy/java-tutorial-seznamy-kolekce-list&quot;,&quot;container-title-short&quot;:&quot;&quot;},&quot;uris&quot;:[&quot;http://www.mendeley.com/documents/?uuid=c6a783f4-014c-3a35-aa8a-2ecc03fd9e0c&quot;],&quot;isTemporary&quot;:false,&quot;legacyDesktopId&quot;:&quot;c6a783f4-014c-3a35-aa8a-2ecc03fd9e0c&quot;},{&quot;id&quot;:&quot;b782222f-46a8-32de-928d-6a8c6a58fa67&quot;,&quot;itemData&quot;:{&quot;type&quot;:&quot;webpage&quot;,&quot;id&quot;:&quot;b782222f-46a8-32de-928d-6a8c6a58fa67&quot;,&quot;title&quot;:&quot;The Java Language Environment&quot;,&quot;author&quot;:[{&quot;family&quot;:&quot;Oracle&quot;,&quot;given&quot;:&quot;&quot;,&quot;parse-names&quot;:false,&quot;dropping-particle&quot;:&quot;&quot;,&quot;non-dropping-particle&quot;:&quot;&quot;}],&quot;accessed&quot;:{&quot;date-parts&quot;:[[2021,7,22]]},&quot;URL&quot;:&quot;https://www.oracle.com/java/technologies/simple-familiar.html&quot;},&quot;isTemporary&quot;:false}],&quot;citationTag&quot;:&quot;MENDELEY_CITATION_v3_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&quot;},{&quot;citationID&quot;:&quot;MENDELEY_CITATION_79d9f2d4-15a7-44c7-8e28-fa4101bfcb4a&quot;,&quot;properties&quot;:{&quot;noteIndex&quot;:0},&quot;isEdited&quot;:false,&quot;manualOverride&quot;:{&quot;citeprocText&quot;:&quot;[13, 29, 30]&quot;,&quot;isManuallyOverridden&quot;:false,&quot;manualOverrideText&quot;:&quot;&quot;},&quot;citationTag&quot;:&quot;MENDELEY_CITATION_v3_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&quot;,&quot;citationItems&quot;:[{&quot;id&quot;:&quot;3d76c6a7-b286-3952-8c42-1cec13403ba2&quot;,&quot;itemData&quot;:{&quot;type&quot;:&quot;webpage&quot;,&quot;id&quot;:&quot;3d76c6a7-b286-3952-8c42-1cec13403ba2&quot;,&quot;title&quot;:&quot;A Tour of C# - C# Guide | Microsoft Docs&quot;,&quot;author&quot;:[{&quot;family&quot;:&quot;Docs.microsoft.com&quot;,&quot;given&quot;:&quot;&quot;,&quot;parse-names&quot;:false,&quot;dropping-particle&quot;:&quot;&quot;,&quot;non-dropping-particle&quot;:&quot;&quot;}],&quot;accessed&quot;:{&quot;date-parts&quot;:[[2021,7,23]]},&quot;URL&quot;:&quot;https://docs.microsoft.com/en-us/dotnet/csharp/tour-of-csharp/&quot;,&quot;container-title-short&quot;:&quot;&quot;},&quot;uris&quot;:[&quot;http://www.mendeley.com/documents/?uuid=3d76c6a7-b286-3952-8c42-1cec13403ba2&quot;],&quot;isTemporary&quot;:false,&quot;legacyDesktopId&quot;:&quot;3d76c6a7-b286-3952-8c42-1cec13403ba2&quot;},{&quot;id&quot;:&quot;3043a782-7037-334f-9024-886d3d4c38fb&quot;,&quot;itemData&quot;:{&quot;type&quot;:&quot;book&quot;,&quot;id&quot;:&quot;3043a782-7037-334f-9024-886d3d4c38fb&quot;,&quot;title&quot;:&quot;C++/CLI začínáme programovat&quot;,&quot;author&quot;:[{&quot;family&quot;:&quot;Hanák&quot;,&quot;given&quot;:&quot;Ján&quot;,&quot;parse-names&quot;:false,&quot;dropping-particle&quot;:&quot;&quot;,&quot;non-dropping-particle&quot;:&quot;&quot;}],&quot;ISBN&quot;:&quot;978-80-87017-04-3&quot;,&quot;issued&quot;:{&quot;date-parts&quot;:[[2009]]},&quot;publisher-place&quot;:&quot;Brno&quot;,&quot;publisher&quot;:&quot;artax a.s.&quot;,&quot;container-title-short&quot;:&quot;&quot;},&quot;isTemporary&quot;:false},{&quot;id&quot;:&quot;bc4aacb0-5dfe-36c7-b061-b6154bda8e1d&quot;,&quot;itemData&quot;:{&quot;type&quot;:&quot;webpage&quot;,&quot;id&quot;:&quot;bc4aacb0-5dfe-36c7-b061-b6154bda8e1d&quot;,&quot;title&quot;:&quot;.NET (and .NET Core) - introduction and overview | Microsoft Learn&quot;,&quot;accessed&quot;:{&quot;date-parts&quot;:[[2023,2,5]]},&quot;URL&quot;:&quot;https://learn.microsoft.com/en-us/dotnet/core/introduction&quot;,&quot;container-title-short&quot;:&quot;&quot;},&quot;isTemporary&quot;:false}]},{&quot;citationID&quot;:&quot;MENDELEY_CITATION_e4403a48-f2f6-4669-8c40-bba930ef31e1&quot;,&quot;properties&quot;:{&quot;noteIndex&quot;:0},&quot;isEdited&quot;:false,&quot;manualOverride&quot;:{&quot;isManuallyOverridden&quot;:false,&quot;citeprocText&quot;:&quot;[13, 30–34]&quot;,&quot;manualOverrideText&quot;:&quot;&quot;},&quot;citationTag&quot;:&quot;MENDELEY_CITATION_v3_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&quot;,&quot;citationItems&quot;:[{&quot;id&quot;:&quot;bbd8bf34-107a-3ddb-ba61-f328e0a44456&quot;,&quot;itemData&quot;:{&quot;type&quot;:&quot;article-journal&quot;,&quot;id&quot;:&quot;bbd8bf34-107a-3ddb-ba61-f328e0a44456&quot;,&quot;title&quot;:&quot;Conversation about crossgen2 - .NET Blog&quot;,&quot;author&quot;:[{&quot;family&quot;:&quot;Richard Lander&quot;,&quot;given&quot;:&quot;&quot;,&quot;parse-names&quot;:false,&quot;dropping-particle&quot;:&quot;&quot;,&quot;non-dropping-particle&quot;:&quot;&quot;}],&quot;container-title&quot;:&quot;.NET Blog&quot;,&quot;accessed&quot;:{&quot;date-parts&quot;:[[2023,2,7]]},&quot;URL&quot;:&quot;https://devblogs.microsoft.com/dotnet/conversation-about-crossgen2/&quot;,&quot;issued&quot;:{&quot;date-parts&quot;:[[2021]]},&quot;container-title-short&quot;:&quot;&quot;},&quot;isTemporary&quot;:false},{&quot;id&quot;:&quot;514d5021-3fa5-3c00-ad80-394fddacc28c&quot;,&quot;itemData&quot;:{&quot;type&quot;:&quot;webpage&quot;,&quot;id&quot;:&quot;514d5021-3fa5-3c00-ad80-394fddacc28c&quot;,&quot;title&quot;:&quot;Ngen.exe (Native Image Generator) | Microsoft Docs&quot;,&quot;author&quot;:[{&quot;family&quot;:&quot;Docs.microsoft.com&quot;,&quot;given&quot;:&quot;&quot;,&quot;parse-names&quot;:false,&quot;dropping-particle&quot;:&quot;&quot;,&quot;non-dropping-particle&quot;:&quot;&quot;}],&quot;accessed&quot;:{&quot;date-parts&quot;:[[2021,8,6]]},&quot;URL&quot;:&quot;https://docs.microsoft.com/en-us/dotnet/framework/tools/ngen-exe-native-image-generator&quot;,&quot;container-title-short&quot;:&quot;&quot;},&quot;isTemporary&quot;:false},{&quot;id&quot;:&quot;3043a782-7037-334f-9024-886d3d4c38fb&quot;,&quot;itemData&quot;:{&quot;type&quot;:&quot;book&quot;,&quot;id&quot;:&quot;3043a782-7037-334f-9024-886d3d4c38fb&quot;,&quot;title&quot;:&quot;C++/CLI začínáme programovat&quot;,&quot;author&quot;:[{&quot;family&quot;:&quot;Hanák&quot;,&quot;given&quot;:&quot;Ján&quot;,&quot;parse-names&quot;:false,&quot;dropping-particle&quot;:&quot;&quot;,&quot;non-dropping-particle&quot;:&quot;&quot;}],&quot;ISBN&quot;:&quot;978-80-87017-04-3&quot;,&quot;issued&quot;:{&quot;date-parts&quot;:[[2009]]},&quot;publisher-place&quot;:&quot;Brno&quot;,&quot;publisher&quot;:&quot;artax a.s.&quot;,&quot;container-title-short&quot;:&quot;&quot;},&quot;isTemporary&quot;:false},{&quot;id&quot;:&quot;fce728de-76ff-3e43-84ee-72485b7534c4&quot;,&quot;itemData&quot;:{&quot;type&quot;:&quot;webpage&quot;,&quot;id&quot;:&quot;fce728de-76ff-3e43-84ee-72485b7534c4&quot;,&quot;title&quot;:&quot;.NET Glossary | Microsoft Learn&quot;,&quot;author&quot;:[{&quot;family&quot;:&quot;Microsoft&quot;,&quot;given&quot;:&quot;&quot;,&quot;parse-names&quot;:false,&quot;dropping-particle&quot;:&quot;&quot;,&quot;non-dropping-particle&quot;:&quot;&quot;}],&quot;accessed&quot;:{&quot;date-parts&quot;:[[2023,1,29]]},&quot;URL&quot;:&quot;https://learn.microsoft.com/en-us/dotnet/standard/glossary#implementation-of-net&quot;,&quot;container-title-short&quot;:&quot;&quot;},&quot;isTemporary&quot;:false},{&quot;id&quot;:&quot;bc4aacb0-5dfe-36c7-b061-b6154bda8e1d&quot;,&quot;itemData&quot;:{&quot;type&quot;:&quot;webpage&quot;,&quot;id&quot;:&quot;bc4aacb0-5dfe-36c7-b061-b6154bda8e1d&quot;,&quot;title&quot;:&quot;.NET (and .NET Core) - introduction and overview | Microsoft Learn&quot;,&quot;accessed&quot;:{&quot;date-parts&quot;:[[2023,2,5]]},&quot;URL&quot;:&quot;https://learn.microsoft.com/en-us/dotnet/core/introduction&quot;,&quot;container-title-short&quot;:&quot;&quot;},&quot;isTemporary&quot;:false},{&quot;id&quot;:&quot;9fe17b0b-bcb8-33a0-811c-d45fc9ea28e0&quot;,&quot;itemData&quot;:{&quot;type&quot;:&quot;webpage&quot;,&quot;id&quot;:&quot;9fe17b0b-bcb8-33a0-811c-d45fc9ea28e0&quot;,&quot;title&quot;:&quot;ReadyToRun deployment overview - .NET | Microsoft Learn&quot;,&quot;accessed&quot;:{&quot;date-parts&quot;:[[2023,2,7]]},&quot;URL&quot;:&quot;https://learn.microsoft.com/en-us/dotnet/core/deploying/ready-to-run&quot;,&quot;container-title-short&quot;:&quot;&quot;},&quot;isTemporary&quot;:false}]},{&quot;citationID&quot;:&quot;MENDELEY_CITATION_01d1af9d-b7e8-4195-88fe-9513c5358e8e&quot;,&quot;properties&quot;:{&quot;noteIndex&quot;:0},&quot;isEdited&quot;:false,&quot;manualOverride&quot;:{&quot;isManuallyOverridden&quot;:false,&quot;citeprocText&quot;:&quot;[35]&quot;,&quot;manualOverrideText&quot;:&quot;&quot;},&quot;citationTag&quot;:&quot;MENDELEY_CITATION_v3_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&quot;,&quot;citationItems&quot;:[{&quot;id&quot;:&quot;810f54cd-034e-3516-bd22-b6fbace18baf&quot;,&quot;itemData&quot;:{&quot;type&quot;:&quot;webpage&quot;,&quot;id&quot;:&quot;810f54cd-034e-3516-bd22-b6fbace18baf&quot;,&quot;title&quot;:&quot;.NET Framework versions and dependencies&quot;,&quot;author&quot;:[{&quot;family&quot;:&quot;Docs.microsoft.com&quot;,&quot;given&quot;:&quot;&quot;,&quot;parse-names&quot;:false,&quot;dropping-particle&quot;:&quot;&quot;,&quot;non-dropping-particle&quot;:&quot;&quot;}],&quot;accessed&quot;:{&quot;date-parts&quot;:[[2021,6,5]]},&quot;URL&quot;:&quot;https://docs.microsoft.com/en-us/dotnet/framework/migration-guide/versions-and-dependencies?redirectedfrom=MSDN#net-framework-30&quot;,&quot;container-title-short&quot;:&quot;&quot;},&quot;isTemporary&quot;:false}]},{&quot;citationID&quot;:&quot;MENDELEY_CITATION_815590c0-d760-4b3c-abfd-d4b1e79b2971&quot;,&quot;properties&quot;:{&quot;noteIndex&quot;:0},&quot;isEdited&quot;:false,&quot;manualOverride&quot;:{&quot;citeprocText&quot;:&quot;[30, 36]&quot;,&quot;isManuallyOverridden&quot;:false,&quot;manualOverrideText&quot;:&quot;&quot;},&quot;citationTag&quot;:&quot;MENDELEY_CITATION_v3_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&quot;,&quot;citationItems&quot;:[{&quot;id&quot;:&quot;079dc684-7886-3796-8fe5-63db7fc3e2db&quot;,&quot;itemData&quot;:{&quot;type&quot;:&quot;webpage&quot;,&quot;id&quot;:&quot;079dc684-7886-3796-8fe5-63db7fc3e2db&quot;,&quot;title&quot;:&quot;What is .NET MAUI? - .NET MAUI | Microsoft Docs&quot;,&quot;author&quot;:[{&quot;family&quot;:&quot;docs.microsoft.com&quot;,&quot;given&quot;:&quot;&quot;,&quot;parse-names&quot;:false,&quot;dropping-particle&quot;:&quot;&quot;,&quot;non-dropping-particle&quot;:&quot;&quot;}],&quot;accessed&quot;:{&quot;date-parts&quot;:[[2021,9,23]]},&quot;URL&quot;:&quot;https://docs.microsoft.com/cs-cz/dotnet/maui/what-is-maui&quot;,&quot;container-title-short&quot;:&quot;&quot;},&quot;uris&quot;:[&quot;http://www.mendeley.com/documents/?uuid=079dc684-7886-3796-8fe5-63db7fc3e2db&quot;],&quot;isTemporary&quot;:false,&quot;legacyDesktopId&quot;:&quot;079dc684-7886-3796-8fe5-63db7fc3e2db&quot;},{&quot;id&quot;:&quot;bc4aacb0-5dfe-36c7-b061-b6154bda8e1d&quot;,&quot;itemData&quot;:{&quot;type&quot;:&quot;webpage&quot;,&quot;id&quot;:&quot;bc4aacb0-5dfe-36c7-b061-b6154bda8e1d&quot;,&quot;title&quot;:&quot;.NET (and .NET Core) - introduction and overview | Microsoft Learn&quot;,&quot;accessed&quot;:{&quot;date-parts&quot;:[[2023,2,5]]},&quot;URL&quot;:&quot;https://learn.microsoft.com/en-us/dotnet/core/introduction&quot;,&quot;container-title-short&quot;:&quot;&quot;},&quot;isTemporary&quot;:false}]},{&quot;citationID&quot;:&quot;MENDELEY_CITATION_8bb4eb06-38e1-4acb-bd40-30a027fa81ac&quot;,&quot;properties&quot;:{&quot;noteIndex&quot;:0},&quot;isEdited&quot;:false,&quot;manualOverride&quot;:{&quot;citeprocText&quot;:&quot;[37]&quot;,&quot;isManuallyOverridden&quot;:false,&quot;manualOverrideText&quot;:&quot;&quot;},&quot;citationTag&quot;:&quot;MENDELEY_CITATION_v3_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&quot;,&quot;citationItems&quot;:[{&quot;id&quot;:&quot;4c5bee4a-f998-30e3-b57f-e81efa541a08&quot;,&quot;itemData&quot;:{&quot;type&quot;:&quot;webpage&quot;,&quot;id&quot;:&quot;4c5bee4a-f998-30e3-b57f-e81efa541a08&quot;,&quot;title&quot;:&quot;Unsafe code, pointers to data, and function pointers | Microsoft Docs&quot;,&quot;author&quot;:[{&quot;family&quot;:&quot;Docs.microsoft.com&quot;,&quot;given&quot;:&quot;&quot;,&quot;parse-names&quot;:false,&quot;dropping-particle&quot;:&quot;&quot;,&quot;non-dropping-particle&quot;:&quot;&quot;}],&quot;accessed&quot;:{&quot;date-parts&quot;:[[2021,7,23]]},&quot;URL&quot;:&quot;https://docs.microsoft.com/en-us/dotnet/csharp/language-reference/unsafe-code&quot;,&quot;container-title-short&quot;:&quot;&quot;},&quot;uris&quot;:[&quot;http://www.mendeley.com/documents/?uuid=4c5bee4a-f998-30e3-b57f-e81efa541a08&quot;],&quot;isTemporary&quot;:false,&quot;legacyDesktopId&quot;:&quot;4c5bee4a-f998-30e3-b57f-e81efa541a08&quot;}]},{&quot;citationID&quot;:&quot;MENDELEY_CITATION_5fe75de4-08bb-4482-bde2-634709b706e7&quot;,&quot;properties&quot;:{&quot;noteIndex&quot;:0},&quot;isEdited&quot;:false,&quot;manualOverride&quot;:{&quot;isManuallyOverridden&quot;:false,&quot;citeprocText&quot;:&quot;[38]&quot;,&quot;manualOverrideText&quot;:&quot;&quot;},&quot;citationTag&quot;:&quot;MENDELEY_CITATION_v3_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&quot;,&quot;citationItems&quot;:[{&quot;id&quot;:&quot;1be39d0c-c5ef-38ec-b37a-8752e6393a36&quot;,&quot;itemData&quot;:{&quot;type&quot;:&quot;webpage&quot;,&quot;id&quot;:&quot;1be39d0c-c5ef-38ec-b37a-8752e6393a36&quot;,&quot;title&quot;:&quot;.NET nanoFramework VS2019 Extension - Visual Studio Marketplace&quot;,&quot;accessed&quot;:{&quot;date-parts&quot;:[[2021,7,23]]},&quot;URL&quot;:&quot;https://marketplace.visualstudio.com/items?itemName=nanoframework.nanoFramework-VS2019-Extension&quot;,&quot;container-title-short&quot;:&quot;&quot;},&quot;isTemporary&quot;:false}]},{&quot;citationID&quot;:&quot;MENDELEY_CITATION_2ced3551-6489-4a99-b15d-8bd8e9e5c2bd&quot;,&quot;properties&quot;:{&quot;noteIndex&quot;:0},&quot;isEdited&quot;:false,&quot;manualOverride&quot;:{&quot;isManuallyOverridden&quot;:false,&quot;citeprocText&quot;:&quot;[39]&quot;,&quot;manualOverrideText&quot;:&quot;&quot;},&quot;citationTag&quot;:&quot;MENDELEY_CITATION_v3_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&quot;,&quot;citationItems&quot;:[{&quot;id&quot;:&quot;57e91eac-33d9-39f1-bca3-d180c5608bac&quot;,&quot;itemData&quot;:{&quot;type&quot;:&quot;webpage&quot;,&quot;id&quot;:&quot;57e91eac-33d9-39f1-bca3-d180c5608bac&quot;,&quot;title&quot;:&quot;VisualMicro - Arduino IDE For Visual Studio&quot;,&quot;accessed&quot;:{&quot;date-parts&quot;:[[2021,7,23]]},&quot;URL&quot;:&quot;https://www.visualmicro.com/#&quot;,&quot;container-title-short&quot;:&quot;&quot;},&quot;isTemporary&quot;:false}]},{&quot;citationID&quot;:&quot;MENDELEY_CITATION_06dfc085-3268-406a-9e9a-682413c6778b&quot;,&quot;properties&quot;:{&quot;noteIndex&quot;:0},&quot;isEdited&quot;:false,&quot;manualOverride&quot;:{&quot;citeprocText&quot;:&quot;[40]&quot;,&quot;isManuallyOverridden&quot;:false,&quot;manualOverrideText&quot;:&quot;&quot;},&quot;citationTag&quot;:&quot;MENDELEY_CITATION_v3_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&quot;,&quot;citationItems&quot;:[{&quot;id&quot;:&quot;f56705d8-6fe5-37c0-b4ab-df9879019cae&quot;,&quot;itemData&quot;:{&quot;type&quot;:&quot;webpage&quot;,&quot;id&quot;:&quot;f56705d8-6fe5-37c0-b4ab-df9879019cae&quot;,&quot;title&quot;:&quot;C# | Method Overloading - GeeksforGeeks&quot;,&quot;accessed&quot;:{&quot;date-parts&quot;:[[2021,7,23]]},&quot;URL&quot;:&quot;https://www.geeksforgeeks.org/c-sharp-method-overloading/&quot;,&quot;container-title-short&quot;:&quot;&quot;},&quot;uris&quot;:[&quot;http://www.mendeley.com/documents/?uuid=f56705d8-6fe5-37c0-b4ab-df9879019cae&quot;],&quot;isTemporary&quot;:false,&quot;legacyDesktopId&quot;:&quot;f56705d8-6fe5-37c0-b4ab-df9879019cae&quot;}]},{&quot;citationID&quot;:&quot;MENDELEY_CITATION_60a2928c-50e5-4d75-89e6-7f950147b493&quot;,&quot;properties&quot;:{&quot;noteIndex&quot;:0},&quot;isEdited&quot;:false,&quot;manualOverride&quot;:{&quot;citeprocText&quot;:&quot;[29]&quot;,&quot;isManuallyOverridden&quot;:false,&quot;manualOverrideText&quot;:&quot;&quot;},&quot;citationTag&quot;:&quot;MENDELEY_CITATION_v3_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&quot;,&quot;citationItems&quot;:[{&quot;id&quot;:&quot;3d76c6a7-b286-3952-8c42-1cec13403ba2&quot;,&quot;itemData&quot;:{&quot;type&quot;:&quot;webpage&quot;,&quot;id&quot;:&quot;3d76c6a7-b286-3952-8c42-1cec13403ba2&quot;,&quot;title&quot;:&quot;A Tour of C# - C# Guide | Microsoft Docs&quot;,&quot;author&quot;:[{&quot;family&quot;:&quot;Docs.microsoft.com&quot;,&quot;given&quot;:&quot;&quot;,&quot;parse-names&quot;:false,&quot;dropping-particle&quot;:&quot;&quot;,&quot;non-dropping-particle&quot;:&quot;&quot;}],&quot;accessed&quot;:{&quot;date-parts&quot;:[[2021,7,23]]},&quot;URL&quot;:&quot;https://docs.microsoft.com/en-us/dotnet/csharp/tour-of-csharp/&quot;,&quot;container-title-short&quot;:&quot;&quot;},&quot;uris&quot;:[&quot;http://www.mendeley.com/documents/?uuid=3d76c6a7-b286-3952-8c42-1cec13403ba2&quot;],&quot;isTemporary&quot;:false,&quot;legacyDesktopId&quot;:&quot;3d76c6a7-b286-3952-8c42-1cec13403ba2&quot;}]},{&quot;citationID&quot;:&quot;MENDELEY_CITATION_323d7a8f-69de-4434-ac81-2e48f757b7d9&quot;,&quot;properties&quot;:{&quot;noteIndex&quot;:0},&quot;isEdited&quot;:false,&quot;manualOverride&quot;:{&quot;citeprocText&quot;:&quot;[41, 42]&quot;,&quot;isManuallyOverridden&quot;:false,&quot;manualOverrideText&quot;:&quot;&quot;},&quot;citationTag&quot;:&quot;MENDELEY_CITATION_v3_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&quot;,&quot;citationItems&quot;:[{&quot;id&quot;:&quot;5b9266c1-2f72-35fc-9851-720cdfcaa919&quot;,&quot;itemData&quot;:{&quot;type&quot;:&quot;webpage&quot;,&quot;id&quot;:&quot;5b9266c1-2f72-35fc-9851-720cdfcaa919&quot;,&quot;title&quot;:&quot;Fundamentals of garbage collection | Microsoft Docs&quot;,&quot;author&quot;:[{&quot;family&quot;:&quot;Docs.microsoft.com&quot;,&quot;given&quot;:&quot;&quot;,&quot;parse-names&quot;:false,&quot;dropping-particle&quot;:&quot;&quot;,&quot;non-dropping-particle&quot;:&quot;&quot;}],&quot;accessed&quot;:{&quot;date-parts&quot;:[[2021,7,23]]},&quot;URL&quot;:&quot;https://docs.microsoft.com/en-us/dotnet/standard/garbage-collection/fundamentals&quot;,&quot;container-title-short&quot;:&quot;&quot;},&quot;uris&quot;:[&quot;http://www.mendeley.com/documents/?uuid=5b9266c1-2f72-35fc-9851-720cdfcaa919&quot;],&quot;isTemporary&quot;:false,&quot;legacyDesktopId&quot;:&quot;5b9266c1-2f72-35fc-9851-720cdfcaa919&quot;},{&quot;id&quot;:&quot;c8113ab5-5492-3977-b2d5-a65a4829960e&quot;,&quot;itemData&quot;:{&quot;type&quot;:&quot;webpage&quot;,&quot;id&quot;:&quot;c8113ab5-5492-3977-b2d5-a65a4829960e&quot;,&quot;title&quot;:&quot;.NET garbage collection | Microsoft Docs&quot;,&quot;author&quot;:[{&quot;family&quot;:&quot;Docs.microsoft.com&quot;,&quot;given&quot;:&quot;&quot;,&quot;parse-names&quot;:false,&quot;dropping-particle&quot;:&quot;&quot;,&quot;non-dropping-particle&quot;:&quot;&quot;}],&quot;accessed&quot;:{&quot;date-parts&quot;:[[2021,7,23]]},&quot;URL&quot;:&quot;https://docs.microsoft.com/en-us/dotnet/standard/garbage-collection/&quot;,&quot;container-title-short&quot;:&quot;&quot;},&quot;isTemporary&quot;:false}]},{&quot;citationID&quot;:&quot;MENDELEY_CITATION_caf4c9b4-7284-4cd5-ad49-0f5e534c4cb1&quot;,&quot;properties&quot;:{&quot;noteIndex&quot;:0},&quot;isEdited&quot;:false,&quot;manualOverride&quot;:{&quot;citeprocText&quot;:&quot;[37]&quot;,&quot;isManuallyOverridden&quot;:false,&quot;manualOverrideText&quot;:&quot;&quot;},&quot;citationTag&quot;:&quot;MENDELEY_CITATION_v3_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&quot;,&quot;citationItems&quot;:[{&quot;id&quot;:&quot;4c5bee4a-f998-30e3-b57f-e81efa541a08&quot;,&quot;itemData&quot;:{&quot;type&quot;:&quot;webpage&quot;,&quot;id&quot;:&quot;4c5bee4a-f998-30e3-b57f-e81efa541a08&quot;,&quot;title&quot;:&quot;Unsafe code, pointers to data, and function pointers | Microsoft Docs&quot;,&quot;author&quot;:[{&quot;family&quot;:&quot;Docs.microsoft.com&quot;,&quot;given&quot;:&quot;&quot;,&quot;parse-names&quot;:false,&quot;dropping-particle&quot;:&quot;&quot;,&quot;non-dropping-particle&quot;:&quot;&quot;}],&quot;accessed&quot;:{&quot;date-parts&quot;:[[2021,7,23]]},&quot;URL&quot;:&quot;https://docs.microsoft.com/en-us/dotnet/csharp/language-reference/unsafe-code&quot;,&quot;container-title-short&quot;:&quot;&quot;},&quot;uris&quot;:[&quot;http://www.mendeley.com/documents/?uuid=4c5bee4a-f998-30e3-b57f-e81efa541a08&quot;],&quot;isTemporary&quot;:false,&quot;legacyDesktopId&quot;:&quot;4c5bee4a-f998-30e3-b57f-e81efa541a08&quot;}]},{&quot;citationID&quot;:&quot;MENDELEY_CITATION_aa85827e-ad38-48f0-ab69-283e365b5c22&quot;,&quot;properties&quot;:{&quot;noteIndex&quot;:0},&quot;isEdited&quot;:false,&quot;manualOverride&quot;:{&quot;citeprocText&quot;:&quot;[43–47]&quot;,&quot;isManuallyOverridden&quot;:false,&quot;manualOverrideText&quot;:&quot;&quot;},&quot;citationTag&quot;:&quot;MENDELEY_CITATION_v3_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&quot;,&quot;citationItems&quot;:[{&quot;id&quot;:&quot;1d7d20b3-1ae4-3af4-a8ba-708af334a28c&quot;,&quot;itemData&quot;:{&quot;type&quot;:&quot;webpage&quot;,&quot;id&quot;:&quot;1d7d20b3-1ae4-3af4-a8ba-708af334a28c&quot;,&quot;title&quot;:&quot;MulticastDelegate Class (System) | Microsoft Docs&quot;,&quot;author&quot;:[{&quot;family&quot;:&quot;Docs.microsoft.com&quot;,&quot;given&quot;:&quot;&quot;,&quot;parse-names&quot;:false,&quot;dropping-particle&quot;:&quot;&quot;,&quot;non-dropping-particle&quot;:&quot;&quot;}],&quot;accessed&quot;:{&quot;date-parts&quot;:[[2021,7,25]]},&quot;URL&quot;:&quot;https://docs.microsoft.com/en-us/dotnet/api/system.multicastdelegate?view=net-5.0#code-try-3&quot;,&quot;container-title-short&quot;:&quot;&quot;},&quot;uris&quot;:[&quot;http://www.mendeley.com/documents/?uuid=1d7d20b3-1ae4-3af4-a8ba-708af334a28c&quot;],&quot;isTemporary&quot;:false,&quot;legacyDesktopId&quot;:&quot;1d7d20b3-1ae4-3af4-a8ba-708af334a28c&quot;},{&quot;id&quot;:&quot;04c09fb7-2cd1-35bc-a5b0-018c33294b4e&quot;,&quot;itemData&quot;:{&quot;type&quot;:&quot;webpage&quot;,&quot;id&quot;:&quot;04c09fb7-2cd1-35bc-a5b0-018c33294b4e&quot;,&quot;title&quot;:&quot;Poznáváme C# a Microsoft.NET 15. díl – delegáty – Živě.cz&quot;,&quot;author&quot;:[{&quot;family&quot;:&quot;Živě.cz&quot;,&quot;given&quot;:&quot;&quot;,&quot;parse-names&quot;:false,&quot;dropping-particle&quot;:&quot;&quot;,&quot;non-dropping-particle&quot;:&quot;&quot;}],&quot;accessed&quot;:{&quot;date-parts&quot;:[[2021,7,25]]},&quot;URL&quot;:&quot;https://www.zive.cz/clanky/poznavame-c-a-microsoftnet-15-dil--delegaty/sc-3-a-123479/default.aspx&quot;,&quot;container-title-short&quot;:&quot;&quot;},&quot;uris&quot;:[&quot;http://www.mendeley.com/documents/?uuid=04c09fb7-2cd1-35bc-a5b0-018c33294b4e&quot;],&quot;isTemporary&quot;:false,&quot;legacyDesktopId&quot;:&quot;04c09fb7-2cd1-35bc-a5b0-018c33294b4e&quot;},{&quot;id&quot;:&quot;ef59fcac-6885-3b65-8abe-560a67285f82&quot;,&quot;itemData&quot;:{&quot;type&quot;:&quot;webpage&quot;,&quot;id&quot;:&quot;ef59fcac-6885-3b65-8abe-560a67285f82&quot;,&quot;title&quot;:&quot;Delegates - C# Programming Guide | Microsoft Docs&quot;,&quot;author&quot;:[{&quot;family&quot;:&quot;Docs.microsoft.com&quot;,&quot;given&quot;:&quot;&quot;,&quot;parse-names&quot;:false,&quot;dropping-particle&quot;:&quot;&quot;,&quot;non-dropping-particle&quot;:&quot;&quot;}],&quot;accessed&quot;:{&quot;date-parts&quot;:[[2021,7,25]]},&quot;URL&quot;:&quot;https://docs.microsoft.com/en-us/dotnet/csharp/programming-guide/delegates/&quot;,&quot;container-title-short&quot;:&quot;&quot;},&quot;uris&quot;:[&quot;http://www.mendeley.com/documents/?uuid=ef59fcac-6885-3b65-8abe-560a67285f82&quot;],&quot;isTemporary&quot;:false,&quot;legacyDesktopId&quot;:&quot;ef59fcac-6885-3b65-8abe-560a67285f82&quot;},{&quot;id&quot;:&quot;75a0eec7-eb07-3965-832e-78d38f76fec5&quot;,&quot;itemData&quot;:{&quot;type&quot;:&quot;webpage&quot;,&quot;id&quot;:&quot;75a0eec7-eb07-3965-832e-78d38f76fec5&quot;,&quot;title&quot;:&quot;Handling and Raising Events | Microsoft Docs&quot;,&quot;author&quot;:[{&quot;family&quot;:&quot;Docs.microsoft.com&quot;,&quot;given&quot;:&quot;&quot;,&quot;parse-names&quot;:false,&quot;dropping-particle&quot;:&quot;&quot;,&quot;non-dropping-particle&quot;:&quot;&quot;}],&quot;accessed&quot;:{&quot;date-parts&quot;:[[2021,7,25]]},&quot;URL&quot;:&quot;https://docs.microsoft.com/en-us/dotnet/standard/events/&quot;,&quot;container-title-short&quot;:&quot;&quot;},&quot;isTemporary&quot;:false},{&quot;id&quot;:&quot;c071f232-426c-3ee3-b5eb-7e37efbf69a5&quot;,&quot;itemData&quot;:{&quot;type&quot;:&quot;webpage&quot;,&quot;id&quot;:&quot;c071f232-426c-3ee3-b5eb-7e37efbf69a5&quot;,&quot;title&quot;:&quot;EventHandler Delegate (System) | Microsoft Docs&quot;,&quot;author&quot;:[{&quot;family&quot;:&quot;Docs.microsoft.com&quot;,&quot;given&quot;:&quot;&quot;,&quot;parse-names&quot;:false,&quot;dropping-particle&quot;:&quot;&quot;,&quot;non-dropping-particle&quot;:&quot;&quot;}],&quot;accessed&quot;:{&quot;date-parts&quot;:[[2021,7,25]]},&quot;URL&quot;:&quot;https://docs.microsoft.com/en-us/dotnet/api/system.eventhandler?view=net-5.0&quot;,&quot;container-title-short&quot;:&quot;&quot;},&quot;isTemporary&quot;:false}]},{&quot;citationID&quot;:&quot;MENDELEY_CITATION_9cecee7e-2174-41bc-9cb5-5340eea3db11&quot;,&quot;properties&quot;:{&quot;noteIndex&quot;:0},&quot;isEdited&quot;:false,&quot;manualOverride&quot;:{&quot;citeprocText&quot;:&quot;[48]&quot;,&quot;isManuallyOverridden&quot;:false,&quot;manualOverrideText&quot;:&quot;&quot;},&quot;citationTag&quot;:&quot;MENDELEY_CITATION_v3_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&quot;,&quot;citationItems&quot;:[{&quot;id&quot;:&quot;b7107970-b700-3131-87bc-3b0fed11c072&quot;,&quot;itemData&quot;:{&quot;type&quot;:&quot;webpage&quot;,&quot;id&quot;:&quot;b7107970-b700-3131-87bc-3b0fed11c072&quot;,&quot;title&quot;:&quot;out parameter modifier - C# Reference | Microsoft Docs&quot;,&quot;author&quot;:[{&quot;family&quot;:&quot;Docs.microsoft.com&quot;,&quot;given&quot;:&quot;&quot;,&quot;parse-names&quot;:false,&quot;dropping-particle&quot;:&quot;&quot;,&quot;non-dropping-particle&quot;:&quot;&quot;}],&quot;accessed&quot;:{&quot;date-parts&quot;:[[2021,7,23]]},&quot;URL&quot;:&quot;https://docs.microsoft.com/en-us/dotnet/csharp/language-reference/keywords/out-parameter-modifier&quot;,&quot;container-title-short&quot;:&quot;&quot;},&quot;uris&quot;:[&quot;http://www.mendeley.com/documents/?uuid=b7107970-b700-3131-87bc-3b0fed11c072&quot;],&quot;isTemporary&quot;:false,&quot;legacyDesktopId&quot;:&quot;b7107970-b700-3131-87bc-3b0fed11c072&quot;}]},{&quot;citationID&quot;:&quot;MENDELEY_CITATION_259ae50b-131b-4073-9085-b943a23d945d&quot;,&quot;properties&quot;:{&quot;noteIndex&quot;:0},&quot;isEdited&quot;:false,&quot;manualOverride&quot;:{&quot;citeprocText&quot;:&quot;[49]&quot;,&quot;isManuallyOverridden&quot;:false,&quot;manualOverrideText&quot;:&quot;&quot;},&quot;citationTag&quot;:&quot;MENDELEY_CITATION_v3_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&quot;,&quot;citationItems&quot;:[{&quot;id&quot;:&quot;662f62d3-f848-31fd-974b-77d86b4a6447&quot;,&quot;itemData&quot;:{&quot;type&quot;:&quot;webpage&quot;,&quot;id&quot;:&quot;662f62d3-f848-31fd-974b-77d86b4a6447&quot;,&quot;title&quot;:&quot;Properties - C# Programming Guide | Microsoft Docs&quot;,&quot;author&quot;:[{&quot;family&quot;:&quot;Docs.microsoft.com&quot;,&quot;given&quot;:&quot;&quot;,&quot;parse-names&quot;:false,&quot;dropping-particle&quot;:&quot;&quot;,&quot;non-dropping-particle&quot;:&quot;&quot;}],&quot;accessed&quot;:{&quot;date-parts&quot;:[[2021,7,23]]},&quot;URL&quot;:&quot;https://docs.microsoft.com/en-us/dotnet/csharp/programming-guide/classes-and-structs/properties&quot;,&quot;container-title-short&quot;:&quot;&quot;},&quot;uris&quot;:[&quot;http://www.mendeley.com/documents/?uuid=662f62d3-f848-31fd-974b-77d86b4a6447&quot;],&quot;isTemporary&quot;:false,&quot;legacyDesktopId&quot;:&quot;662f62d3-f848-31fd-974b-77d86b4a6447&quot;}]},{&quot;citationID&quot;:&quot;MENDELEY_CITATION_8273c5d7-a381-426c-91aa-c30093a138c0&quot;,&quot;properties&quot;:{&quot;noteIndex&quot;:0},&quot;isEdited&quot;:false,&quot;manualOverride&quot;:{&quot;citeprocText&quot;:&quot;[50]&quot;,&quot;isManuallyOverridden&quot;:false,&quot;manualOverrideText&quot;:&quot;&quot;},&quot;citationTag&quot;:&quot;MENDELEY_CITATION_v3_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&quot;,&quot;citationItems&quot;:[{&quot;id&quot;:&quot;fe670c12-948e-331f-b7a1-248a96ae7f8d&quot;,&quot;itemData&quot;:{&quot;type&quot;:&quot;webpage&quot;,&quot;id&quot;:&quot;fe670c12-948e-331f-b7a1-248a96ae7f8d&quot;,&quot;title&quot;:&quot;Partial Classes and Methods - C# Programming Guide | Microsoft Docs&quot;,&quot;author&quot;:[{&quot;family&quot;:&quot;Docs.microsoft.com&quot;,&quot;given&quot;:&quot;&quot;,&quot;parse-names&quot;:false,&quot;dropping-particle&quot;:&quot;&quot;,&quot;non-dropping-particle&quot;:&quot;&quot;}],&quot;accessed&quot;:{&quot;date-parts&quot;:[[2021,7,24]]},&quot;URL&quot;:&quot;https://docs.microsoft.com/en-us/dotnet/csharp/programming-guide/classes-and-structs/partial-classes-and-methods&quot;,&quot;container-title-short&quot;:&quot;&quot;},&quot;uris&quot;:[&quot;http://www.mendeley.com/documents/?uuid=fe670c12-948e-331f-b7a1-248a96ae7f8d&quot;],&quot;isTemporary&quot;:false,&quot;legacyDesktopId&quot;:&quot;fe670c12-948e-331f-b7a1-248a96ae7f8d&quot;}]},{&quot;citationID&quot;:&quot;MENDELEY_CITATION_33529279-430f-454d-aa2e-822e0f158463&quot;,&quot;properties&quot;:{&quot;noteIndex&quot;:0},&quot;isEdited&quot;:false,&quot;manualOverride&quot;:{&quot;citeprocText&quot;:&quot;[16]&quot;,&quot;isManuallyOverridden&quot;:false,&quot;manualOverrideText&quot;:&quot;&quot;},&quot;citationTag&quot;:&quot;MENDELEY_CITATION_v3_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&quot;,&quot;citationItems&quot;:[{&quot;id&quot;:&quot;a4845a32-a560-3c9e-a6d7-00dc3b8d256d&quot;,&quot;itemData&quot;:{&quot;type&quot;:&quot;webpage&quot;,&quot;id&quot;:&quot;a4845a32-a560-3c9e-a6d7-00dc3b8d256d&quot;,&quot;title&quot;:&quot;Stroustrup: FAQ-garbage-collection&quot;,&quot;author&quot;:[{&quot;family&quot;:&quot;Stroustrup&quot;,&quot;given&quot;:&quot;Bjarne&quot;,&quot;parse-names&quot;:false,&quot;dropping-particle&quot;:&quot;&quot;,&quot;non-dropping-particle&quot;:&quot;&quot;}],&quot;accessed&quot;:{&quot;date-parts&quot;:[[2021,7,20]]},&quot;URL&quot;:&quot;https://www.stroustrup.com/bs_faq.html#garbage-collection&quot;,&quot;container-title-short&quot;:&quot;&quot;},&quot;uris&quot;:[&quot;http://www.mendeley.com/documents/?uuid=a4845a32-a560-3c9e-a6d7-00dc3b8d256d&quot;],&quot;isTemporary&quot;:false,&quot;legacyDesktopId&quot;:&quot;a4845a32-a560-3c9e-a6d7-00dc3b8d256d&quot;}]},{&quot;citationID&quot;:&quot;MENDELEY_CITATION_cb727f94-379c-44c5-89c8-11be1ae50263&quot;,&quot;properties&quot;:{&quot;noteIndex&quot;:0},&quot;isEdited&quot;:false,&quot;manualOverride&quot;:{&quot;citeprocText&quot;:&quot;[51]&quot;,&quot;isManuallyOverridden&quot;:false,&quot;manualOverrideText&quot;:&quot;&quot;},&quot;citationTag&quot;:&quot;MENDELEY_CITATION_v3_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&quot;,&quot;citationItems&quot;:[{&quot;id&quot;:&quot;e5b65990-aeb2-3a45-b2de-6c904bd861ca&quot;,&quot;itemData&quot;:{&quot;type&quot;:&quot;webpage&quot;,&quot;id&quot;:&quot;e5b65990-aeb2-3a45-b2de-6c904bd861ca&quot;,&quot;title&quot;:&quot;Event handling in native C++&quot;,&quot;author&quot;:[{&quot;family&quot;:&quot;Docs.microsoft.com&quot;,&quot;given&quot;:&quot;&quot;,&quot;parse-names&quot;:false,&quot;dropping-particle&quot;:&quot;&quot;,&quot;non-dropping-particle&quot;:&quot;&quot;}],&quot;accessed&quot;:{&quot;date-parts&quot;:[[2021,6,6]]},&quot;URL&quot;:&quot;https://learn.microsoft.com/en-us/cpp/cpp/event-handling-in-native-cpp&quot;,&quot;container-title-short&quot;:&quot;&quot;},&quot;uris&quot;:[&quot;http://www.mendeley.com/documents/?uuid=b7926761-5688-45a9-b1c5-ada78e3ca9bc&quot;],&quot;isTemporary&quot;:false,&quot;legacyDesktopId&quot;:&quot;b7926761-5688-45a9-b1c5-ada78e3ca9bc&quot;}]},{&quot;citationID&quot;:&quot;MENDELEY_CITATION_3b17ef0c-2deb-4114-8e92-c53691d4c0bf&quot;,&quot;properties&quot;:{&quot;noteIndex&quot;:0},&quot;isEdited&quot;:false,&quot;manualOverride&quot;:{&quot;citeprocText&quot;:&quot;[52]&quot;,&quot;isManuallyOverridden&quot;:false,&quot;manualOverrideText&quot;:&quot;&quot;},&quot;citationTag&quot;:&quot;MENDELEY_CITATION_v3_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&quot;,&quot;citationItems&quot;:[{&quot;id&quot;:&quot;fb4333a1-4688-37d3-aef8-9510ba7d1fe0&quot;,&quot;itemData&quot;:{&quot;type&quot;:&quot;webpage&quot;,&quot;id&quot;:&quot;fb4333a1-4688-37d3-aef8-9510ba7d1fe0&quot;,&quot;title&quot;:&quot;libGDX features&quot;,&quot;author&quot;:[{&quot;family&quot;:&quot;LibGDX&quot;,&quot;given&quot;:&quot;&quot;,&quot;parse-names&quot;:false,&quot;dropping-particle&quot;:&quot;&quot;,&quot;non-dropping-particle&quot;:&quot;&quot;}],&quot;accessed&quot;:{&quot;date-parts&quot;:[[2021,6,5]]},&quot;URL&quot;:&quot;https://libgdx.com/features/&quot;,&quot;container-title-short&quot;:&quot;&quot;},&quot;uris&quot;:[&quot;http://www.mendeley.com/documents/?uuid=e7490b6e-caa9-492c-bf16-8d864efa6464&quot;],&quot;isTemporary&quot;:false,&quot;legacyDesktopId&quot;:&quot;e7490b6e-caa9-492c-bf16-8d864efa6464&quot;}]},{&quot;citationID&quot;:&quot;MENDELEY_CITATION_32967e21-84c9-46a9-98fd-52dea83ebcd9&quot;,&quot;properties&quot;:{&quot;noteIndex&quot;:0},&quot;isEdited&quot;:false,&quot;manualOverride&quot;:{&quot;citeprocText&quot;:&quot;[53]&quot;,&quot;isManuallyOverridden&quot;:false,&quot;manualOverrideText&quot;:&quot;&quot;},&quot;citationTag&quot;:&quot;MENDELEY_CITATION_v3_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&quot;,&quot;citationItems&quot;:[{&quot;id&quot;:&quot;d3eedc5d-527a-3e09-9964-d7e1a238da20&quot;,&quot;itemData&quot;:{&quot;type&quot;:&quot;article-magazine&quot;,&quot;id&quot;:&quot;d3eedc5d-527a-3e09-9964-d7e1a238da20&quot;,&quot;title&quot;:&quot;Průvodce herními žánry – dungeony a rpg – Doupě.cz&quot;,&quot;author&quot;:[{&quot;family&quot;:&quot;Sláma&quot;,&quot;given&quot;:&quot;David&quot;,&quot;parse-names&quot;:false,&quot;dropping-particle&quot;:&quot;&quot;,&quot;non-dropping-particle&quot;:&quot;&quot;}],&quot;container-title&quot;:&quot;Computer&quot;,&quot;accessed&quot;:{&quot;date-parts&quot;:[[2021,8,14]]},&quot;URL&quot;:&quot;https://doupe.zive.cz/clanek/pruvodce-hernimi-zanry--dungeony-a-rpg&quot;,&quot;issued&quot;:{&quot;date-parts&quot;:[[2010]]},&quot;container-title-short&quot;:&quot;Computer (Long Beach Calif)&quot;},&quot;uris&quot;:[&quot;http://www.mendeley.com/documents/?uuid=d3eedc5d-527a-3e09-9964-d7e1a238da20&quot;],&quot;isTemporary&quot;:false,&quot;legacyDesktopId&quot;:&quot;d3eedc5d-527a-3e09-9964-d7e1a238da20&quot;}]},{&quot;citationID&quot;:&quot;MENDELEY_CITATION_f819e2fa-3b16-427e-a27a-ac1e0f77cddc&quot;,&quot;properties&quot;:{&quot;noteIndex&quot;:0},&quot;isEdited&quot;:false,&quot;manualOverride&quot;:{&quot;citeprocText&quot;:&quot;[54–57]&quot;,&quot;isManuallyOverridden&quot;:false,&quot;manualOverrideText&quot;:&quot;&quot;},&quot;citationTag&quot;:&quot;MENDELEY_CITATION_v3_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&quot;,&quot;citationItems&quot;:[{&quot;id&quot;:&quot;2df03420-f6a8-3f2e-9492-9979012a923a&quot;,&quot;itemData&quot;:{&quot;type&quot;:&quot;webpage&quot;,&quot;id&quot;:&quot;2df03420-f6a8-3f2e-9492-9979012a923a&quot;,&quot;title&quot;:&quot;Hra na PC Assassins Creed Odyssey - PC DIGITAL | Hra na PC na Alza.cz&quot;,&quot;accessed&quot;:{&quot;date-parts&quot;:[[2021,8,24]]},&quot;URL&quot;:&quot;https://www.alza.cz/media/assassins-creed-odyssey-pc-digital-d6222907.htm?o=3&quot;,&quot;container-title-short&quot;:&quot;&quot;},&quot;uris&quot;:[&quot;http://www.mendeley.com/documents/?uuid=2df03420-f6a8-3f2e-9492-9979012a923a&quot;],&quot;isTemporary&quot;:false,&quot;legacyDesktopId&quot;:&quot;2df03420-f6a8-3f2e-9492-9979012a923a&quot;},{&quot;id&quot;:&quot;e866d85c-44cc-36ab-a335-b2bb13e94e23&quot;,&quot;itemData&quot;:{&quot;type&quot;:&quot;webpage&quot;,&quot;id&quot;:&quot;e866d85c-44cc-36ab-a335-b2bb13e94e23&quot;,&quot;title&quot;:&quot;Ušetřete 75% na produktu Assassin's Creed® Odyssey ve službě Steam&quot;,&quot;accessed&quot;:{&quot;date-parts&quot;:[[2021,8,24]]},&quot;URL&quot;:&quot;https://store.steampowered.com/app/812140/Assassins_Creed_Odyssey/&quot;,&quot;container-title-short&quot;:&quot;&quot;},&quot;uris&quot;:[&quot;http://www.mendeley.com/documents/?uuid=e866d85c-44cc-36ab-a335-b2bb13e94e23&quot;],&quot;isTemporary&quot;:false,&quot;legacyDesktopId&quot;:&quot;e866d85c-44cc-36ab-a335-b2bb13e94e23&quot;},{&quot;id&quot;:&quot;35162994-418d-386f-a62e-257cbdfb4f4a&quot;,&quot;itemData&quot;:{&quot;type&quot;:&quot;webpage&quot;,&quot;id&quot;:&quot;35162994-418d-386f-a62e-257cbdfb4f4a&quot;,&quot;title&quot;:&quot;Assassin's Creed Odyssey | Download and Buy Today - Epic Games Store&quot;,&quot;accessed&quot;:{&quot;date-parts&quot;:[[2021,8,24]]},&quot;URL&quot;:&quot;https://www.epicgames.com/store/en-US/p/assassins-creed-odyssey&quot;,&quot;container-title-short&quot;:&quot;&quot;},&quot;uris&quot;:[&quot;http://www.mendeley.com/documents/?uuid=35162994-418d-386f-a62e-257cbdfb4f4a&quot;],&quot;isTemporary&quot;:false,&quot;legacyDesktopId&quot;:&quot;35162994-418d-386f-a62e-257cbdfb4f4a&quot;},{&quot;id&quot;:&quot;3a7cdf6c-a735-3a0d-95f0-dee54be734ca&quot;,&quot;itemData&quot;:{&quot;type&quot;:&quot;webpage&quot;,&quot;id&quot;:&quot;3a7cdf6c-a735-3a0d-95f0-dee54be734ca&quot;,&quot;title&quot;:&quot;Assassin's Creed Odyssey on PS4, Xbox One, PC | Ubisoft (UK)&quot;,&quot;accessed&quot;:{&quot;date-parts&quot;:[[2021,8,24]]},&quot;URL&quot;:&quot;https://www.ubisoft.com/en-gb/game/assassins-creed/odyssey&quot;,&quot;container-title-short&quot;:&quot;&quot;},&quot;uris&quot;:[&quot;http://www.mendeley.com/documents/?uuid=3a7cdf6c-a735-3a0d-95f0-dee54be734ca&quot;],&quot;isTemporary&quot;:false,&quot;legacyDesktopId&quot;:&quot;3a7cdf6c-a735-3a0d-95f0-dee54be734ca&quot;}]},{&quot;citationID&quot;:&quot;MENDELEY_CITATION_4b945903-3bf5-40b7-95b2-00d55b2127bc&quot;,&quot;properties&quot;:{&quot;noteIndex&quot;:0},&quot;isEdited&quot;:false,&quot;manualOverride&quot;:{&quot;citeprocText&quot;:&quot;[58, 59]&quot;,&quot;isManuallyOverridden&quot;:false,&quot;manualOverrideText&quot;:&quot;&quot;},&quot;citationTag&quot;:&quot;MENDELEY_CITATION_v3_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&quot;,&quot;citationItems&quot;:[{&quot;id&quot;:&quot;8d2e722f-87ec-359f-baa7-136f65235c37&quot;,&quot;itemData&quot;:{&quot;type&quot;:&quot;webpage&quot;,&quot;id&quot;:&quot;8d2e722f-87ec-359f-baa7-136f65235c37&quot;,&quot;title&quot;:&quot;Baldur's Gate II: Enhanced Edition ve službě Steam&quot;,&quot;accessed&quot;:{&quot;date-parts&quot;:[[2021,8,26]]},&quot;URL&quot;:&quot;https://store.steampowered.com/app/257350/Baldurs_Gate_II_Enhanced_Edition/&quot;,&quot;container-title-short&quot;:&quot;&quot;},&quot;uris&quot;:[&quot;http://www.mendeley.com/documents/?uuid=8d2e722f-87ec-359f-baa7-136f65235c37&quot;],&quot;isTemporary&quot;:false,&quot;legacyDesktopId&quot;:&quot;8d2e722f-87ec-359f-baa7-136f65235c37&quot;},{&quot;id&quot;:&quot;7cec52ec-2c79-3b42-812c-10c6748b0311&quot;,&quot;itemData&quot;:{&quot;type&quot;:&quot;webpage&quot;,&quot;id&quot;:&quot;7cec52ec-2c79-3b42-812c-10c6748b0311&quot;,&quot;title&quot;:&quot;Hra na PC Baldur's Gate II Enhanced Edition - PC DIGITAL | Hra na PC na Alza.cz&quot;,&quot;accessed&quot;:{&quot;date-parts&quot;:[[2021,8,26]]},&quot;URL&quot;:&quot;https://www.alza.cz/media/baldurs-gate-ii-enhanced-edition-pc-digital-d5866684.htm&quot;,&quot;container-title-short&quot;:&quot;&quot;},&quot;uris&quot;:[&quot;http://www.mendeley.com/documents/?uuid=7cec52ec-2c79-3b42-812c-10c6748b0311&quot;],&quot;isTemporary&quot;:false,&quot;legacyDesktopId&quot;:&quot;7cec52ec-2c79-3b42-812c-10c6748b0311&quot;}]},{&quot;citationID&quot;:&quot;MENDELEY_CITATION_a7575cca-4863-4313-baa2-d67d44ebe388&quot;,&quot;properties&quot;:{&quot;noteIndex&quot;:0},&quot;isEdited&quot;:false,&quot;manualOverride&quot;:{&quot;citeprocText&quot;:&quot;[60–63]&quot;,&quot;isManuallyOverridden&quot;:false,&quot;manualOverrideText&quot;:&quot;&quot;},&quot;citationTag&quot;:&quot;MENDELEY_CITATION_v3_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&quot;,&quot;citationItems&quot;:[{&quot;id&quot;:&quot;9b7ccfc6-42bc-37ec-996f-516cdd21bd6d&quot;,&quot;itemData&quot;:{&quot;type&quot;:&quot;webpage&quot;,&quot;id&quot;:&quot;9b7ccfc6-42bc-37ec-996f-516cdd21bd6d&quot;,&quot;title&quot;:&quot;Hra na PC Heroes of Might &amp; Magic III - HD Edtion (PC) DIGITAL | Hra na PC na Alza.cz&quot;,&quot;accessed&quot;:{&quot;date-parts&quot;:[[2021,8,26]]},&quot;URL&quot;:&quot;https://www.alza.cz/media/heroes-of-might-magic-iii-hd-edtion-pc-digital-d5346604.htm&quot;,&quot;container-title-short&quot;:&quot;&quot;},&quot;uris&quot;:[&quot;http://www.mendeley.com/documents/?uuid=9b7ccfc6-42bc-37ec-996f-516cdd21bd6d&quot;],&quot;isTemporary&quot;:false,&quot;legacyDesktopId&quot;:&quot;9b7ccfc6-42bc-37ec-996f-516cdd21bd6d&quot;},{&quot;id&quot;:&quot;b971ecb4-62d0-3d17-8997-a653a22e0e33&quot;,&quot;itemData&quot;:{&quot;type&quot;:&quot;webpage&quot;,&quot;id&quot;:&quot;b971ecb4-62d0-3d17-8997-a653a22e0e33&quot;,&quot;title&quot;:&quot;Might &amp; Magic Heroes 3 | Download and Buy Today - Epic Games Store&quot;,&quot;accessed&quot;:{&quot;date-parts&quot;:[[2021,8,26]]},&quot;URL&quot;:&quot;https://www.epicgames.com/store/en-US/p/might-and-magic-heroes-3&quot;,&quot;container-title-short&quot;:&quot;&quot;},&quot;uris&quot;:[&quot;http://www.mendeley.com/documents/?uuid=b971ecb4-62d0-3d17-8997-a653a22e0e33&quot;],&quot;isTemporary&quot;:false,&quot;legacyDesktopId&quot;:&quot;b971ecb4-62d0-3d17-8997-a653a22e0e33&quot;},{&quot;id&quot;:&quot;3eb3bb88-3bed-33b7-961b-f5c51cabaf37&quot;,&quot;itemData&quot;:{&quot;type&quot;:&quot;webpage&quot;,&quot;id&quot;:&quot;3eb3bb88-3bed-33b7-961b-f5c51cabaf37&quot;,&quot;title&quot;:&quot;Heroes® of Might &amp; Magic® III - HD Edition ve službě Steam&quot;,&quot;accessed&quot;:{&quot;date-parts&quot;:[[2021,8,26]]},&quot;URL&quot;:&quot;https://store.steampowered.com/app/297000/Heroes_of_Might__Magic_III__HD_Edition/&quot;,&quot;container-title-short&quot;:&quot;&quot;},&quot;uris&quot;:[&quot;http://www.mendeley.com/documents/?uuid=3eb3bb88-3bed-33b7-961b-f5c51cabaf37&quot;],&quot;isTemporary&quot;:false,&quot;legacyDesktopId&quot;:&quot;3eb3bb88-3bed-33b7-961b-f5c51cabaf37&quot;},{&quot;id&quot;:&quot;0189465b-81d4-3ecc-bb85-353b5fe7d45f&quot;,&quot;itemData&quot;:{&quot;type&quot;:&quot;webpage&quot;,&quot;id&quot;:&quot;0189465b-81d4-3ecc-bb85-353b5fe7d45f&quot;,&quot;title&quot;:&quot;Buy Heroes of Might and Magic III: Complete PC (Download)&quot;,&quot;accessed&quot;:{&quot;date-parts&quot;:[[2021,8,26]]},&quot;URL&quot;:&quot;https://store.ubi.com/uk/game?pid=575ffd9ba3be1633568b4d8c&amp;dwvar_575ffd9ba3be1633568b4d8c_Platform=pcdl&amp;edition=Complete%20Edition&amp;source=detail&quot;,&quot;container-title-short&quot;:&quot;&quot;},&quot;uris&quot;:[&quot;http://www.mendeley.com/documents/?uuid=0189465b-81d4-3ecc-bb85-353b5fe7d45f&quot;],&quot;isTemporary&quot;:false,&quot;legacyDesktopId&quot;:&quot;0189465b-81d4-3ecc-bb85-353b5fe7d45f&quot;}]},{&quot;citationID&quot;:&quot;MENDELEY_CITATION_235f05a9-8d50-4652-9759-19398f9e3b30&quot;,&quot;properties&quot;:{&quot;noteIndex&quot;:0},&quot;isEdited&quot;:false,&quot;manualOverride&quot;:{&quot;isManuallyOverridden&quot;:false,&quot;citeprocText&quot;:&quot;[64]&quot;,&quot;manualOverrideText&quot;:&quot;&quot;},&quot;citationTag&quot;:&quot;MENDELEY_CITATION_v3_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&quot;,&quot;citationItems&quot;:[{&quot;id&quot;:&quot;7b0e8c35-5644-3a4d-8e05-4dd0a93b5fba&quot;,&quot;itemData&quot;:{&quot;type&quot;:&quot;webpage&quot;,&quot;id&quot;:&quot;7b0e8c35-5644-3a4d-8e05-4dd0a93b5fba&quot;,&quot;title&quot;:&quot;D&amp;D Official Homepage | Dungeons &amp; Dragons&quot;,&quot;accessed&quot;:{&quot;date-parts&quot;:[[2021,11,12]]},&quot;URL&quot;:&quot;https://dnd.wizards.com/&quot;,&quot;container-title-short&quot;:&quot;&quot;},&quot;isTemporary&quot;:false}]},{&quot;citationID&quot;:&quot;MENDELEY_CITATION_21680cfe-f157-4157-add3-fee514dde6a8&quot;,&quot;properties&quot;:{&quot;noteIndex&quot;:0},&quot;isEdited&quot;:false,&quot;manualOverride&quot;:{&quot;isManuallyOverridden&quot;:false,&quot;citeprocText&quot;:&quot;[65]&quot;,&quot;manualOverrideText&quot;:&quot;&quot;},&quot;citationTag&quot;:&quot;MENDELEY_CITATION_v3_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&quot;,&quot;citationItems&quot;:[{&quot;id&quot;:&quot;fcedcfd0-537a-3546-9717-4b5e82a89697&quot;,&quot;itemData&quot;:{&quot;type&quot;:&quot;webpage&quot;,&quot;id&quot;:&quot;fcedcfd0-537a-3546-9717-4b5e82a89697&quot;,&quot;title&quot;:&quot;Dračí doupě&quot;,&quot;accessed&quot;:{&quot;date-parts&quot;:[[2023,3,24]]},&quot;URL&quot;:&quot;https://www.altar.cz/drd/&quot;,&quot;container-title-short&quot;:&quot;&quot;},&quot;isTemporary&quot;:false}]},{&quot;citationID&quot;:&quot;MENDELEY_CITATION_4aa258a8-03a3-4ea7-a660-a01302e09c7f&quot;,&quot;properties&quot;:{&quot;noteIndex&quot;:0},&quot;isEdited&quot;:false,&quot;manualOverride&quot;:{&quot;isManuallyOverridden&quot;:false,&quot;citeprocText&quot;:&quot;[53, 66–69]&quot;,&quot;manualOverrideText&quot;:&quot;&quot;},&quot;citationTag&quot;:&quot;MENDELEY_CITATION_v3_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&quot;,&quot;citationItems&quot;:[{&quot;id&quot;:&quot;203858f7-1162-39c9-b0a2-a9087f671192&quot;,&quot;itemData&quot;:{&quot;type&quot;:&quot;article-magazine&quot;,&quot;id&quot;:&quot;203858f7-1162-39c9-b0a2-a9087f671192&quot;,&quot;title&quot;:&quot;Fantasy světy – historie počítačových her na hrdiny díl I.&quot;,&quot;container-title&quot;:&quot;Fantasymag.cz&quot;,&quot;URL&quot;:&quot;https://www.fantasymag.cz/fantasy-svety-historie-pocitacovych-her-hrdiny-dil-i/&quot;,&quot;issued&quot;:{&quot;date-parts&quot;:[[2017]]},&quot;container-title-short&quot;:&quot;&quot;},&quot;isTemporary&quot;:false},{&quot;id&quot;:&quot;4a2820fa-9fc7-3d7f-ba2b-b216f750fd10&quot;,&quot;itemData&quot;:{&quot;type&quot;:&quot;webpage&quot;,&quot;id&quot;:&quot;4a2820fa-9fc7-3d7f-ba2b-b216f750fd10&quot;,&quot;title&quot;:&quot;34 Popular Types of Video Games, Explained (With Examples and Fun Graphics)&quot;,&quot;author&quot;:[{&quot;family&quot;:&quot;gamedesigning.org&quot;,&quot;given&quot;:&quot;&quot;,&quot;parse-names&quot;:false,&quot;dropping-particle&quot;:&quot;&quot;,&quot;non-dropping-particle&quot;:&quot;&quot;}],&quot;accessed&quot;:{&quot;date-parts&quot;:[[2021,7,27]]},&quot;URL&quot;:&quot;https://www.gamedesigning.org/gaming/video-game-genres/&quot;,&quot;container-title-short&quot;:&quot;&quot;},&quot;isTemporary&quot;:false},{&quot;id&quot;:&quot;0c5e3dc8-af27-3d5a-9927-e93da9576dd9&quot;,&quot;itemData&quot;:{&quot;type&quot;:&quot;article-magazine&quot;,&quot;id&quot;:&quot;0c5e3dc8-af27-3d5a-9927-e93da9576dd9&quot;,&quot;title&quot;:&quot;Fantasy světy díl II. - čtverečkové dungeony na PC | Fantasymag.cz&quot;,&quot;container-title&quot;:&quot;Fantasymag.cz&quot;,&quot;accessed&quot;:{&quot;date-parts&quot;:[[2021,7,29]]},&quot;URL&quot;:&quot;https://www.fantasymag.cz/fantasy-svety-dil-ii-ctvereckove-dungeony-pc/&quot;,&quot;issued&quot;:{&quot;date-parts&quot;:[[2018]]},&quot;container-title-short&quot;:&quot;&quot;},&quot;isTemporary&quot;:false},{&quot;id&quot;:&quot;fa6ad4c9-e440-346c-97a2-709c71a392e9&quot;,&quot;itemData&quot;:{&quot;type&quot;:&quot;webpage&quot;,&quot;id&quot;:&quot;fa6ad4c9-e440-346c-97a2-709c71a392e9&quot;,&quot;title&quot;:&quot;Herní žánry na Databázi her – Nápověda – Databáze-her.cz&quot;,&quot;accessed&quot;:{&quot;date-parts&quot;:[[2021,8,14]]},&quot;URL&quot;:&quot;https://www.databaze-her.cz/napoveda/herni-zanry-na-databazi-her/&quot;,&quot;container-title-short&quot;:&quot;&quot;},&quot;isTemporary&quot;:false},{&quot;id&quot;:&quot;d3eedc5d-527a-3e09-9964-d7e1a238da20&quot;,&quot;itemData&quot;:{&quot;type&quot;:&quot;article-magazine&quot;,&quot;id&quot;:&quot;d3eedc5d-527a-3e09-9964-d7e1a238da20&quot;,&quot;title&quot;:&quot;Průvodce herními žánry – dungeony a rpg – Doupě.cz&quot;,&quot;author&quot;:[{&quot;family&quot;:&quot;Sláma&quot;,&quot;given&quot;:&quot;David&quot;,&quot;parse-names&quot;:false,&quot;dropping-particle&quot;:&quot;&quot;,&quot;non-dropping-particle&quot;:&quot;&quot;}],&quot;container-title&quot;:&quot;Computer&quot;,&quot;container-title-short&quot;:&quot;Computer (Long Beach Calif)&quot;,&quot;accessed&quot;:{&quot;date-parts&quot;:[[2021,8,14]]},&quot;URL&quot;:&quot;https://doupe.zive.cz/clanek/pruvodce-hernimi-zanry--dungeony-a-rpg&quot;,&quot;issued&quot;:{&quot;date-parts&quot;:[[2010]]}},&quot;isTemporary&quot;:false}]},{&quot;citationID&quot;:&quot;MENDELEY_CITATION_da4e02e8-d483-4ce0-aa7a-e78346ee4713&quot;,&quot;properties&quot;:{&quot;noteIndex&quot;:0},&quot;isEdited&quot;:false,&quot;manualOverride&quot;:{&quot;isManuallyOverridden&quot;:false,&quot;citeprocText&quot;:&quot;[70]&quot;,&quot;manualOverrideText&quot;:&quot;&quot;},&quot;citationTag&quot;:&quot;MENDELEY_CITATION_v3_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&quot;,&quot;citationItems&quot;:[{&quot;id&quot;:&quot;1738ee41-c947-342a-a8e3-fc3fa6227757&quot;,&quot;itemData&quot;:{&quot;type&quot;:&quot;webpage&quot;,&quot;id&quot;:&quot;1738ee41-c947-342a-a8e3-fc3fa6227757&quot;,&quot;title&quot;:&quot;Baldur's Gate: Enhanced Edition&quot;,&quot;accessed&quot;:{&quot;date-parts&quot;:[[2021,11,12]]},&quot;URL&quot;:&quot;https://www.baldursgate.com/&quot;,&quot;container-title-short&quot;:&quot;&quot;},&quot;isTemporary&quot;:false}]},{&quot;citationID&quot;:&quot;MENDELEY_CITATION_047a36e0-562e-4845-ae6b-d113d952b2e5&quot;,&quot;properties&quot;:{&quot;noteIndex&quot;:0},&quot;isEdited&quot;:false,&quot;manualOverride&quot;:{&quot;isManuallyOverridden&quot;:false,&quot;citeprocText&quot;:&quot;[53, 66, 68, 69]&quot;,&quot;manualOverrideText&quot;:&quot;&quot;},&quot;citationTag&quot;:&quot;MENDELEY_CITATION_v3_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&quot;,&quot;citationItems&quot;:[{&quot;id&quot;:&quot;203858f7-1162-39c9-b0a2-a9087f671192&quot;,&quot;itemData&quot;:{&quot;type&quot;:&quot;article-magazine&quot;,&quot;id&quot;:&quot;203858f7-1162-39c9-b0a2-a9087f671192&quot;,&quot;title&quot;:&quot;Fantasy světy – historie počítačových her na hrdiny díl I.&quot;,&quot;container-title&quot;:&quot;Fantasymag.cz&quot;,&quot;URL&quot;:&quot;https://www.fantasymag.cz/fantasy-svety-historie-pocitacovych-her-hrdiny-dil-i/&quot;,&quot;issued&quot;:{&quot;date-parts&quot;:[[2017]]},&quot;container-title-short&quot;:&quot;&quot;},&quot;isTemporary&quot;:false},{&quot;id&quot;:&quot;0c5e3dc8-af27-3d5a-9927-e93da9576dd9&quot;,&quot;itemData&quot;:{&quot;type&quot;:&quot;article-magazine&quot;,&quot;id&quot;:&quot;0c5e3dc8-af27-3d5a-9927-e93da9576dd9&quot;,&quot;title&quot;:&quot;Fantasy světy díl II. - čtverečkové dungeony na PC | Fantasymag.cz&quot;,&quot;container-title&quot;:&quot;Fantasymag.cz&quot;,&quot;accessed&quot;:{&quot;date-parts&quot;:[[2021,7,29]]},&quot;URL&quot;:&quot;https://www.fantasymag.cz/fantasy-svety-dil-ii-ctvereckove-dungeony-pc/&quot;,&quot;issued&quot;:{&quot;date-parts&quot;:[[2018]]},&quot;container-title-short&quot;:&quot;&quot;},&quot;isTemporary&quot;:false},{&quot;id&quot;:&quot;fa6ad4c9-e440-346c-97a2-709c71a392e9&quot;,&quot;itemData&quot;:{&quot;type&quot;:&quot;webpage&quot;,&quot;id&quot;:&quot;fa6ad4c9-e440-346c-97a2-709c71a392e9&quot;,&quot;title&quot;:&quot;Herní žánry na Databázi her – Nápověda – Databáze-her.cz&quot;,&quot;accessed&quot;:{&quot;date-parts&quot;:[[2021,8,14]]},&quot;URL&quot;:&quot;https://www.databaze-her.cz/napoveda/herni-zanry-na-databazi-her/&quot;,&quot;container-title-short&quot;:&quot;&quot;},&quot;isTemporary&quot;:false},{&quot;id&quot;:&quot;d3eedc5d-527a-3e09-9964-d7e1a238da20&quot;,&quot;itemData&quot;:{&quot;type&quot;:&quot;article-magazine&quot;,&quot;id&quot;:&quot;d3eedc5d-527a-3e09-9964-d7e1a238da20&quot;,&quot;title&quot;:&quot;Průvodce herními žánry – dungeony a rpg – Doupě.cz&quot;,&quot;author&quot;:[{&quot;family&quot;:&quot;Sláma&quot;,&quot;given&quot;:&quot;David&quot;,&quot;parse-names&quot;:false,&quot;dropping-particle&quot;:&quot;&quot;,&quot;non-dropping-particle&quot;:&quot;&quot;}],&quot;container-title&quot;:&quot;Computer&quot;,&quot;container-title-short&quot;:&quot;Computer (Long Beach Calif)&quot;,&quot;accessed&quot;:{&quot;date-parts&quot;:[[2021,8,14]]},&quot;URL&quot;:&quot;https://doupe.zive.cz/clanek/pruvodce-hernimi-zanry--dungeony-a-rpg&quot;,&quot;issued&quot;:{&quot;date-parts&quot;:[[2010]]}},&quot;isTemporary&quot;:false}]},{&quot;citationID&quot;:&quot;MENDELEY_CITATION_4650b188-9920-4899-9f5d-4c3afe41494d&quot;,&quot;properties&quot;:{&quot;noteIndex&quot;:0},&quot;isEdited&quot;:false,&quot;manualOverride&quot;:{&quot;isManuallyOverridden&quot;:false,&quot;citeprocText&quot;:&quot;[71]&quot;,&quot;manualOverrideText&quot;:&quot;&quot;},&quot;citationTag&quot;:&quot;MENDELEY_CITATION_v3_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&quot;,&quot;citationItems&quot;:[{&quot;id&quot;:&quot;be541214-791f-33d8-9df6-2a2b83d1cbe4&quot;,&quot;itemData&quot;:{&quot;type&quot;:&quot;webpage&quot;,&quot;id&quot;:&quot;be541214-791f-33d8-9df6-2a2b83d1cbe4&quot;,&quot;title&quot;:&quot;The Elder Scrolls | Skyrim&quot;,&quot;accessed&quot;:{&quot;date-parts&quot;:[[2021,11,12]]},&quot;URL&quot;:&quot;https://elderscrolls.bethesda.net/en/skyrim&quot;,&quot;container-title-short&quot;:&quot;&quot;},&quot;isTemporary&quot;:false}]},{&quot;citationID&quot;:&quot;MENDELEY_CITATION_1386a0ab-61d8-43af-87c0-5d74bffdb8e2&quot;,&quot;properties&quot;:{&quot;noteIndex&quot;:0},&quot;isEdited&quot;:false,&quot;manualOverride&quot;:{&quot;isManuallyOverridden&quot;:false,&quot;citeprocText&quot;:&quot;[72]&quot;,&quot;manualOverrideText&quot;:&quot;&quot;},&quot;citationTag&quot;:&quot;MENDELEY_CITATION_v3_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&quot;,&quot;citationItems&quot;:[{&quot;id&quot;:&quot;3471b765-fa20-3acb-be67-6997c41c245a&quot;,&quot;itemData&quot;:{&quot;type&quot;:&quot;webpage&quot;,&quot;id&quot;:&quot;3471b765-fa20-3acb-be67-6997c41c245a&quot;,&quot;title&quot;:&quot;Knights of the Old Republic | StarWars.com&quot;,&quot;accessed&quot;:{&quot;date-parts&quot;:[[2021,12,20]]},&quot;URL&quot;:&quot;https://www.starwars.com/games-apps/knights-of-the-old-republic&quot;,&quot;container-title-short&quot;:&quot;&quot;},&quot;isTemporary&quot;:false}]},{&quot;citationID&quot;:&quot;MENDELEY_CITATION_a6525a5b-7e8c-431b-8795-e230bfd159b8&quot;,&quot;properties&quot;:{&quot;noteIndex&quot;:0},&quot;isEdited&quot;:false,&quot;manualOverride&quot;:{&quot;isManuallyOverridden&quot;:false,&quot;citeprocText&quot;:&quot;[73]&quot;,&quot;manualOverrideText&quot;:&quot;&quot;},&quot;citationTag&quot;:&quot;MENDELEY_CITATION_v3_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&quot;,&quot;citationItems&quot;:[{&quot;id&quot;:&quot;9db4dbb3-103b-399f-af03-e4464d14d7c2&quot;,&quot;itemData&quot;:{&quot;type&quot;:&quot;webpage&quot;,&quot;id&quot;:&quot;9db4dbb3-103b-399f-af03-e4464d14d7c2&quot;,&quot;title&quot;:&quot;FINAL FANTASY PORTAL SITE | SQUARE ENIX&quot;,&quot;accessed&quot;:{&quot;date-parts&quot;:[[2021,11,12]]},&quot;URL&quot;:&quot;https://na.finalfantasy.com/&quot;,&quot;container-title-short&quot;:&quot;&quot;},&quot;isTemporary&quot;:false}]},{&quot;citationID&quot;:&quot;MENDELEY_CITATION_2def91af-e3a7-474b-a867-5836018a7a28&quot;,&quot;properties&quot;:{&quot;noteIndex&quot;:0},&quot;isEdited&quot;:false,&quot;manualOverride&quot;:{&quot;isManuallyOverridden&quot;:false,&quot;citeprocText&quot;:&quot;[53, 66, 67, 69, 74]&quot;,&quot;manualOverrideText&quot;:&quot;&quot;},&quot;citationTag&quot;:&quot;MENDELEY_CITATION_v3_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&quot;,&quot;citationItems&quot;:[{&quot;id&quot;:&quot;203858f7-1162-39c9-b0a2-a9087f671192&quot;,&quot;itemData&quot;:{&quot;type&quot;:&quot;article-magazine&quot;,&quot;id&quot;:&quot;203858f7-1162-39c9-b0a2-a9087f671192&quot;,&quot;title&quot;:&quot;Fantasy světy – historie počítačových her na hrdiny díl I.&quot;,&quot;container-title&quot;:&quot;Fantasymag.cz&quot;,&quot;URL&quot;:&quot;https://www.fantasymag.cz/fantasy-svety-historie-pocitacovych-her-hrdiny-dil-i/&quot;,&quot;issued&quot;:{&quot;date-parts&quot;:[[2017]]},&quot;container-title-short&quot;:&quot;&quot;},&quot;isTemporary&quot;:false},{&quot;id&quot;:&quot;4a2820fa-9fc7-3d7f-ba2b-b216f750fd10&quot;,&quot;itemData&quot;:{&quot;type&quot;:&quot;webpage&quot;,&quot;id&quot;:&quot;4a2820fa-9fc7-3d7f-ba2b-b216f750fd10&quot;,&quot;title&quot;:&quot;34 Popular Types of Video Games, Explained (With Examples and Fun Graphics)&quot;,&quot;author&quot;:[{&quot;family&quot;:&quot;gamedesigning.org&quot;,&quot;given&quot;:&quot;&quot;,&quot;parse-names&quot;:false,&quot;dropping-particle&quot;:&quot;&quot;,&quot;non-dropping-particle&quot;:&quot;&quot;}],&quot;accessed&quot;:{&quot;date-parts&quot;:[[2021,7,27]]},&quot;URL&quot;:&quot;https://www.gamedesigning.org/gaming/video-game-genres/&quot;,&quot;container-title-short&quot;:&quot;&quot;},&quot;isTemporary&quot;:false},{&quot;id&quot;:&quot;fa6ad4c9-e440-346c-97a2-709c71a392e9&quot;,&quot;itemData&quot;:{&quot;type&quot;:&quot;webpage&quot;,&quot;id&quot;:&quot;fa6ad4c9-e440-346c-97a2-709c71a392e9&quot;,&quot;title&quot;:&quot;Herní žánry na Databázi her – Nápověda – Databáze-her.cz&quot;,&quot;accessed&quot;:{&quot;date-parts&quot;:[[2021,8,14]]},&quot;URL&quot;:&quot;https://www.databaze-her.cz/napoveda/herni-zanry-na-databazi-her/&quot;,&quot;container-title-short&quot;:&quot;&quot;},&quot;isTemporary&quot;:false},{&quot;id&quot;:&quot;d1512dcf-e3e8-3b44-b1cb-d93b77a0e25d&quot;,&quot;itemData&quot;:{&quot;type&quot;:&quot;webpage&quot;,&quot;id&quot;:&quot;d1512dcf-e3e8-3b44-b1cb-d93b77a0e25d&quot;,&quot;title&quot;:&quot;Playing Roles: On Tactical-RPGs | TechRaptor&quot;,&quot;author&quot;:[{&quot;family&quot;:&quot;techraptor.net&quot;,&quot;given&quot;:&quot;&quot;,&quot;parse-names&quot;:false,&quot;dropping-particle&quot;:&quot;&quot;,&quot;non-dropping-particle&quot;:&quot;&quot;}],&quot;accessed&quot;:{&quot;date-parts&quot;:[[2021,8,16]]},&quot;URL&quot;:&quot;https://techraptor.net/originals/playing-roles-on-tactical-rpgs&quot;,&quot;container-title-short&quot;:&quot;&quot;},&quot;isTemporary&quot;:false},{&quot;id&quot;:&quot;d3eedc5d-527a-3e09-9964-d7e1a238da20&quot;,&quot;itemData&quot;:{&quot;type&quot;:&quot;article-magazine&quot;,&quot;id&quot;:&quot;d3eedc5d-527a-3e09-9964-d7e1a238da20&quot;,&quot;title&quot;:&quot;Průvodce herními žánry – dungeony a rpg – Doupě.cz&quot;,&quot;author&quot;:[{&quot;family&quot;:&quot;Sláma&quot;,&quot;given&quot;:&quot;David&quot;,&quot;parse-names&quot;:false,&quot;dropping-particle&quot;:&quot;&quot;,&quot;non-dropping-particle&quot;:&quot;&quot;}],&quot;container-title&quot;:&quot;Computer&quot;,&quot;container-title-short&quot;:&quot;Computer (Long Beach Calif)&quot;,&quot;accessed&quot;:{&quot;date-parts&quot;:[[2021,8,14]]},&quot;URL&quot;:&quot;https://doupe.zive.cz/clanek/pruvodce-hernimi-zanry--dungeony-a-rpg&quot;,&quot;issued&quot;:{&quot;date-parts&quot;:[[2010]]}},&quot;isTemporary&quot;:false}]},{&quot;citationID&quot;:&quot;MENDELEY_CITATION_e309bb05-26ae-4645-9bb9-2d7e2dcdd8ea&quot;,&quot;properties&quot;:{&quot;noteIndex&quot;:0},&quot;isEdited&quot;:false,&quot;manualOverride&quot;:{&quot;isManuallyOverridden&quot;:false,&quot;citeprocText&quot;:&quot;[75]&quot;,&quot;manualOverrideText&quot;:&quot;&quot;},&quot;citationTag&quot;:&quot;MENDELEY_CITATION_v3_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&quot;,&quot;citationItems&quot;:[{&quot;id&quot;:&quot;85329ea7-97c1-36a5-917a-4fe06242026e&quot;,&quot;itemData&quot;:{&quot;type&quot;:&quot;webpage&quot;,&quot;id&quot;:&quot;85329ea7-97c1-36a5-917a-4fe06242026e&quot;,&quot;title&quot;:&quot;World of Warcraft&quot;,&quot;accessed&quot;:{&quot;date-parts&quot;:[[2021,11,12]]},&quot;URL&quot;:&quot;https://worldofwarcraft.com/en-gb/&quot;,&quot;container-title-short&quot;:&quot;&quot;},&quot;isTemporary&quot;:false}]},{&quot;citationID&quot;:&quot;MENDELEY_CITATION_f440f8bd-b6f3-4871-8bbb-5567d4e04470&quot;,&quot;properties&quot;:{&quot;noteIndex&quot;:0},&quot;isEdited&quot;:false,&quot;manualOverride&quot;:{&quot;isManuallyOverridden&quot;:false,&quot;citeprocText&quot;:&quot;[67]&quot;,&quot;manualOverrideText&quot;:&quot;&quot;},&quot;citationTag&quot;:&quot;MENDELEY_CITATION_v3_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&quot;,&quot;citationItems&quot;:[{&quot;id&quot;:&quot;4a2820fa-9fc7-3d7f-ba2b-b216f750fd10&quot;,&quot;itemData&quot;:{&quot;type&quot;:&quot;webpage&quot;,&quot;id&quot;:&quot;4a2820fa-9fc7-3d7f-ba2b-b216f750fd10&quot;,&quot;title&quot;:&quot;34 Popular Types of Video Games, Explained (With Examples and Fun Graphics)&quot;,&quot;author&quot;:[{&quot;family&quot;:&quot;gamedesigning.org&quot;,&quot;given&quot;:&quot;&quot;,&quot;parse-names&quot;:false,&quot;dropping-particle&quot;:&quot;&quot;,&quot;non-dropping-particle&quot;:&quot;&quot;}],&quot;accessed&quot;:{&quot;date-parts&quot;:[[2021,7,27]]},&quot;URL&quot;:&quot;https://www.gamedesigning.org/gaming/video-game-genres/&quot;,&quot;container-title-short&quot;:&quot;&quot;},&quot;isTemporary&quot;:false}]},{&quot;citationID&quot;:&quot;MENDELEY_CITATION_873dc06f-993b-4b8a-bc0d-6f134d4b1bf9&quot;,&quot;properties&quot;:{&quot;noteIndex&quot;:0},&quot;isEdited&quot;:false,&quot;manualOverride&quot;:{&quot;isManuallyOverridden&quot;:false,&quot;citeprocText&quot;:&quot;[76]&quot;,&quot;manualOverrideText&quot;:&quot;&quot;},&quot;citationTag&quot;:&quot;MENDELEY_CITATION_v3_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&quot;,&quot;citationItems&quot;:[{&quot;id&quot;:&quot;f287caaf-65b2-3884-80a7-cfd43def0552&quot;,&quot;itemData&quot;:{&quot;type&quot;:&quot;webpage&quot;,&quot;id&quot;:&quot;f287caaf-65b2-3884-80a7-cfd43def0552&quot;,&quot;title&quot;:&quot;XCOM 2&quot;,&quot;accessed&quot;:{&quot;date-parts&quot;:[[2021,12,20]]},&quot;URL&quot;:&quot;https://xcom.com/&quot;,&quot;container-title-short&quot;:&quot;&quot;},&quot;isTemporary&quot;:false}]},{&quot;citationID&quot;:&quot;MENDELEY_CITATION_edb9d5cf-21d7-409e-adf8-73626c8c80c0&quot;,&quot;properties&quot;:{&quot;noteIndex&quot;:0},&quot;isEdited&quot;:false,&quot;manualOverride&quot;:{&quot;citeprocText&quot;:&quot;[53, 66–69, 74]&quot;,&quot;isManuallyOverridden&quot;:false,&quot;manualOverrideText&quot;:&quot;&quot;},&quot;citationItems&quot;:[{&quot;id&quot;:&quot;203858f7-1162-39c9-b0a2-a9087f671192&quot;,&quot;itemData&quot;:{&quot;type&quot;:&quot;article-magazine&quot;,&quot;id&quot;:&quot;203858f7-1162-39c9-b0a2-a9087f671192&quot;,&quot;title&quot;:&quot;Fantasy světy – historie počítačových her na hrdiny díl I.&quot;,&quot;container-title&quot;:&quot;Fantasymag.cz&quot;,&quot;URL&quot;:&quot;https://www.fantasymag.cz/fantasy-svety-historie-pocitacovych-her-hrdiny-dil-i/&quot;,&quot;issued&quot;:{&quot;date-parts&quot;:[[2017]]},&quot;container-title-short&quot;:&quot;&quot;},&quot;uris&quot;:[&quot;http://www.mendeley.com/documents/?uuid=bc95f3a5-252f-4eeb-a716-2b02ad2dfbd5&quot;],&quot;isTemporary&quot;:false,&quot;legacyDesktopId&quot;:&quot;bc95f3a5-252f-4eeb-a716-2b02ad2dfbd5&quot;},{&quot;id&quot;:&quot;4a2820fa-9fc7-3d7f-ba2b-b216f750fd10&quot;,&quot;itemData&quot;:{&quot;type&quot;:&quot;webpage&quot;,&quot;id&quot;:&quot;4a2820fa-9fc7-3d7f-ba2b-b216f750fd10&quot;,&quot;title&quot;:&quot;34 Popular Types of Video Games, Explained (With Examples and Fun Graphics)&quot;,&quot;author&quot;:[{&quot;family&quot;:&quot;gamedesigning.org&quot;,&quot;given&quot;:&quot;&quot;,&quot;parse-names&quot;:false,&quot;dropping-particle&quot;:&quot;&quot;,&quot;non-dropping-particle&quot;:&quot;&quot;}],&quot;accessed&quot;:{&quot;date-parts&quot;:[[2021,7,27]]},&quot;URL&quot;:&quot;https://www.gamedesigning.org/gaming/video-game-genres/&quot;,&quot;container-title-short&quot;:&quot;&quot;},&quot;uris&quot;:[&quot;http://www.mendeley.com/documents/?uuid=4a2820fa-9fc7-3d7f-ba2b-b216f750fd10&quot;],&quot;isTemporary&quot;:false,&quot;legacyDesktopId&quot;:&quot;4a2820fa-9fc7-3d7f-ba2b-b216f750fd10&quot;},{&quot;id&quot;:&quot;0c5e3dc8-af27-3d5a-9927-e93da9576dd9&quot;,&quot;itemData&quot;:{&quot;type&quot;:&quot;article-magazine&quot;,&quot;id&quot;:&quot;0c5e3dc8-af27-3d5a-9927-e93da9576dd9&quot;,&quot;title&quot;:&quot;Fantasy světy díl II. - čtverečkové dungeony na PC | Fantasymag.cz&quot;,&quot;container-title&quot;:&quot;Fantasymag.cz&quot;,&quot;accessed&quot;:{&quot;date-parts&quot;:[[2021,7,29]]},&quot;URL&quot;:&quot;https://www.fantasymag.cz/fantasy-svety-dil-ii-ctvereckove-dungeony-pc/&quot;,&quot;issued&quot;:{&quot;date-parts&quot;:[[2018]]},&quot;container-title-short&quot;:&quot;&quot;},&quot;uris&quot;:[&quot;http://www.mendeley.com/documents/?uuid=0c5e3dc8-af27-3d5a-9927-e93da9576dd9&quot;],&quot;isTemporary&quot;:false,&quot;legacyDesktopId&quot;:&quot;0c5e3dc8-af27-3d5a-9927-e93da9576dd9&quot;},{&quot;id&quot;:&quot;fa6ad4c9-e440-346c-97a2-709c71a392e9&quot;,&quot;itemData&quot;:{&quot;type&quot;:&quot;webpage&quot;,&quot;id&quot;:&quot;fa6ad4c9-e440-346c-97a2-709c71a392e9&quot;,&quot;title&quot;:&quot;Herní žánry na Databázi her – Nápověda – Databáze-her.cz&quot;,&quot;accessed&quot;:{&quot;date-parts&quot;:[[2021,8,14]]},&quot;URL&quot;:&quot;https://www.databaze-her.cz/napoveda/herni-zanry-na-databazi-her/&quot;,&quot;container-title-short&quot;:&quot;&quot;},&quot;uris&quot;:[&quot;http://www.mendeley.com/documents/?uuid=fa6ad4c9-e440-346c-97a2-709c71a392e9&quot;],&quot;isTemporary&quot;:false,&quot;legacyDesktopId&quot;:&quot;fa6ad4c9-e440-346c-97a2-709c71a392e9&quot;},{&quot;id&quot;:&quot;d3eedc5d-527a-3e09-9964-d7e1a238da20&quot;,&quot;itemData&quot;:{&quot;type&quot;:&quot;article-magazine&quot;,&quot;id&quot;:&quot;d3eedc5d-527a-3e09-9964-d7e1a238da20&quot;,&quot;title&quot;:&quot;Průvodce herními žánry – dungeony a rpg – Doupě.cz&quot;,&quot;author&quot;:[{&quot;family&quot;:&quot;Sláma&quot;,&quot;given&quot;:&quot;David&quot;,&quot;parse-names&quot;:false,&quot;dropping-particle&quot;:&quot;&quot;,&quot;non-dropping-particle&quot;:&quot;&quot;}],&quot;container-title&quot;:&quot;Computer&quot;,&quot;accessed&quot;:{&quot;date-parts&quot;:[[2021,8,14]]},&quot;URL&quot;:&quot;https://doupe.zive.cz/clanek/pruvodce-hernimi-zanry--dungeony-a-rpg&quot;,&quot;issued&quot;:{&quot;date-parts&quot;:[[2010]]},&quot;container-title-short&quot;:&quot;Computer (Long Beach Calif)&quot;},&quot;uris&quot;:[&quot;http://www.mendeley.com/documents/?uuid=d3eedc5d-527a-3e09-9964-d7e1a238da20&quot;],&quot;isTemporary&quot;:false,&quot;legacyDesktopId&quot;:&quot;d3eedc5d-527a-3e09-9964-d7e1a238da20&quot;},{&quot;id&quot;:&quot;d1512dcf-e3e8-3b44-b1cb-d93b77a0e25d&quot;,&quot;itemData&quot;:{&quot;type&quot;:&quot;webpage&quot;,&quot;id&quot;:&quot;d1512dcf-e3e8-3b44-b1cb-d93b77a0e25d&quot;,&quot;title&quot;:&quot;Playing Roles: On Tactical-RPGs | TechRaptor&quot;,&quot;author&quot;:[{&quot;family&quot;:&quot;techraptor.net&quot;,&quot;given&quot;:&quot;&quot;,&quot;parse-names&quot;:false,&quot;dropping-particle&quot;:&quot;&quot;,&quot;non-dropping-particle&quot;:&quot;&quot;}],&quot;accessed&quot;:{&quot;date-parts&quot;:[[2021,8,16]]},&quot;URL&quot;:&quot;https://techraptor.net/originals/playing-roles-on-tactical-rpgs&quot;},&quot;isTemporary&quot;:false}],&quot;citationTag&quot;:&quot;MENDELEY_CITATION_v3_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&quot;},{&quot;citationID&quot;:&quot;MENDELEY_CITATION_679fc421-fdab-4d27-8043-bd5ca9e3f98c&quot;,&quot;properties&quot;:{&quot;noteIndex&quot;:0},&quot;isEdited&quot;:false,&quot;manualOverride&quot;:{&quot;isManuallyOverridden&quot;:false,&quot;citeprocText&quot;:&quot;[77]&quot;,&quot;manualOverrideText&quot;:&quot;&quot;},&quot;citationTag&quot;:&quot;MENDELEY_CITATION_v3_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&quot;,&quot;citationItems&quot;:[{&quot;id&quot;:&quot;311ba09b-70ac-3c0e-b53e-28a4cfc66435&quot;,&quot;itemData&quot;:{&quot;type&quot;:&quot;webpage&quot;,&quot;id&quot;:&quot;311ba09b-70ac-3c0e-b53e-28a4cfc66435&quot;,&quot;title&quot;:&quot;Star Wars™ Galaxy of Heroes - Free Mobile Game - EA Official Site&quot;,&quot;accessed&quot;:{&quot;date-parts&quot;:[[2021,11,12]]},&quot;URL&quot;:&quot;https://www.ea.com/games/starwars/galaxy-of-heroes&quot;,&quot;container-title-short&quot;:&quot;&quot;},&quot;isTemporary&quot;:false}]},{&quot;citationID&quot;:&quot;MENDELEY_CITATION_df759d34-a655-4bfb-93c6-a5402371a0af&quot;,&quot;properties&quot;:{&quot;noteIndex&quot;:0},&quot;isEdited&quot;:false,&quot;manualOverride&quot;:{&quot;isManuallyOverridden&quot;:false,&quot;citeprocText&quot;:&quot;[67, 69, 74]&quot;,&quot;manualOverrideText&quot;:&quot;&quot;},&quot;citationTag&quot;:&quot;MENDELEY_CITATION_v3_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&quot;,&quot;citationItems&quot;:[{&quot;id&quot;:&quot;4a2820fa-9fc7-3d7f-ba2b-b216f750fd10&quot;,&quot;itemData&quot;:{&quot;type&quot;:&quot;webpage&quot;,&quot;id&quot;:&quot;4a2820fa-9fc7-3d7f-ba2b-b216f750fd10&quot;,&quot;title&quot;:&quot;34 Popular Types of Video Games, Explained (With Examples and Fun Graphics)&quot;,&quot;author&quot;:[{&quot;family&quot;:&quot;gamedesigning.org&quot;,&quot;given&quot;:&quot;&quot;,&quot;parse-names&quot;:false,&quot;dropping-particle&quot;:&quot;&quot;,&quot;non-dropping-particle&quot;:&quot;&quot;}],&quot;accessed&quot;:{&quot;date-parts&quot;:[[2021,7,27]]},&quot;URL&quot;:&quot;https://www.gamedesigning.org/gaming/video-game-genres/&quot;,&quot;container-title-short&quot;:&quot;&quot;},&quot;isTemporary&quot;:false},{&quot;id&quot;:&quot;fa6ad4c9-e440-346c-97a2-709c71a392e9&quot;,&quot;itemData&quot;:{&quot;type&quot;:&quot;webpage&quot;,&quot;id&quot;:&quot;fa6ad4c9-e440-346c-97a2-709c71a392e9&quot;,&quot;title&quot;:&quot;Herní žánry na Databázi her – Nápověda – Databáze-her.cz&quot;,&quot;accessed&quot;:{&quot;date-parts&quot;:[[2021,8,14]]},&quot;URL&quot;:&quot;https://www.databaze-her.cz/napoveda/herni-zanry-na-databazi-her/&quot;,&quot;container-title-short&quot;:&quot;&quot;},&quot;isTemporary&quot;:false},{&quot;id&quot;:&quot;d1512dcf-e3e8-3b44-b1cb-d93b77a0e25d&quot;,&quot;itemData&quot;:{&quot;type&quot;:&quot;webpage&quot;,&quot;id&quot;:&quot;d1512dcf-e3e8-3b44-b1cb-d93b77a0e25d&quot;,&quot;title&quot;:&quot;Playing Roles: On Tactical-RPGs | TechRaptor&quot;,&quot;author&quot;:[{&quot;family&quot;:&quot;techraptor.net&quot;,&quot;given&quot;:&quot;&quot;,&quot;parse-names&quot;:false,&quot;dropping-particle&quot;:&quot;&quot;,&quot;non-dropping-particle&quot;:&quot;&quot;}],&quot;accessed&quot;:{&quot;date-parts&quot;:[[2021,8,16]]},&quot;URL&quot;:&quot;https://techraptor.net/originals/playing-roles-on-tactical-rpgs&quot;,&quot;container-title-short&quot;:&quot;&quot;},&quot;isTemporary&quot;:false}]},{&quot;citationID&quot;:&quot;MENDELEY_CITATION_8c796139-547a-4a41-8584-5c5bb97398d0&quot;,&quot;properties&quot;:{&quot;noteIndex&quot;:0},&quot;isEdited&quot;:false,&quot;manualOverride&quot;:{&quot;isManuallyOverridden&quot;:false,&quot;citeprocText&quot;:&quot;[78]&quot;,&quot;manualOverrideText&quot;:&quot;&quot;},&quot;citationTag&quot;:&quot;MENDELEY_CITATION_v3_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&quot;,&quot;citationItems&quot;:[{&quot;id&quot;:&quot;c0ce9fd2-471f-36a5-b51f-4999fab3ae7c&quot;,&quot;itemData&quot;:{&quot;type&quot;:&quot;webpage&quot;,&quot;id&quot;:&quot;c0ce9fd2-471f-36a5-b51f-4999fab3ae7c&quot;,&quot;title&quot;:&quot;Mortal Kombat 11 Ultimate&quot;,&quot;accessed&quot;:{&quot;date-parts&quot;:[[2021,11,12]]},&quot;URL&quot;:&quot;https://www.mortalkombat.com/&quot;,&quot;container-title-short&quot;:&quot;&quot;},&quot;isTemporary&quot;:false}]},{&quot;citationID&quot;:&quot;MENDELEY_CITATION_20b5360b-3db2-4adb-88a9-4583f50da0b2&quot;,&quot;properties&quot;:{&quot;noteIndex&quot;:0},&quot;isEdited&quot;:false,&quot;manualOverride&quot;:{&quot;isManuallyOverridden&quot;:false,&quot;citeprocText&quot;:&quot;[79]&quot;,&quot;manualOverrideText&quot;:&quot;&quot;},&quot;citationTag&quot;:&quot;MENDELEY_CITATION_v3_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&quot;,&quot;citationItems&quot;:[{&quot;id&quot;:&quot;812f494a-bb5c-3e9d-91f8-64351b589503&quot;,&quot;itemData&quot;:{&quot;type&quot;:&quot;webpage&quot;,&quot;id&quot;:&quot;812f494a-bb5c-3e9d-91f8-64351b589503&quot;,&quot;title&quot;:&quot;DOOM Eternal | Bethesda.net&quot;,&quot;accessed&quot;:{&quot;date-parts&quot;:[[2021,11,12]]},&quot;URL&quot;:&quot;https://bethesda.net/en/game/doom&quot;,&quot;container-title-short&quot;:&quot;&quot;},&quot;isTemporary&quot;:false}]},{&quot;citationID&quot;:&quot;MENDELEY_CITATION_63e269e2-de78-4c41-add9-091e6727e52d&quot;,&quot;properties&quot;:{&quot;noteIndex&quot;:0},&quot;isEdited&quot;:false,&quot;manualOverride&quot;:{&quot;isManuallyOverridden&quot;:false,&quot;citeprocText&quot;:&quot;[80]&quot;,&quot;manualOverrideText&quot;:&quot;&quot;},&quot;citationTag&quot;:&quot;MENDELEY_CITATION_v3_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&quot;,&quot;citationItems&quot;:[{&quot;id&quot;:&quot;dfba203e-c5ea-350a-8fa3-8a8a19eba096&quot;,&quot;itemData&quot;:{&quot;type&quot;:&quot;webpage&quot;,&quot;id&quot;:&quot;dfba203e-c5ea-350a-8fa3-8a8a19eba096&quot;,&quot;title&quot;:&quot;Mafia: Trilogy - Home&quot;,&quot;accessed&quot;:{&quot;date-parts&quot;:[[2021,12,20]]},&quot;URL&quot;:&quot;https://mafiagame.com/cs-CZ/&quot;,&quot;container-title-short&quot;:&quot;&quot;},&quot;isTemporary&quot;:false}]},{&quot;citationID&quot;:&quot;MENDELEY_CITATION_1b7404f7-9745-44ac-9327-a3b6795efb56&quot;,&quot;properties&quot;:{&quot;noteIndex&quot;:0},&quot;isEdited&quot;:false,&quot;manualOverride&quot;:{&quot;isManuallyOverridden&quot;:false,&quot;citeprocText&quot;:&quot;[81]&quot;,&quot;manualOverrideText&quot;:&quot;&quot;},&quot;citationTag&quot;:&quot;MENDELEY_CITATION_v3_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&quot;,&quot;citationItems&quot;:[{&quot;id&quot;:&quot;7d826b33-d778-3565-a748-735e07cd39e2&quot;,&quot;itemData&quot;:{&quot;type&quot;:&quot;webpage&quot;,&quot;id&quot;:&quot;7d826b33-d778-3565-a748-735e07cd39e2&quot;,&quot;title&quot;:&quot;The official home of Super Mario™ – History&quot;,&quot;accessed&quot;:{&quot;date-parts&quot;:[[2021,12,20]]},&quot;URL&quot;:&quot;https://mario.nintendo.com/history/&quot;,&quot;container-title-short&quot;:&quot;&quot;},&quot;isTemporary&quot;:false}]},{&quot;citationID&quot;:&quot;MENDELEY_CITATION_e83f9413-3069-4409-b7bb-40233a012279&quot;,&quot;properties&quot;:{&quot;noteIndex&quot;:0},&quot;isEdited&quot;:false,&quot;manualOverride&quot;:{&quot;isManuallyOverridden&quot;:false,&quot;citeprocText&quot;:&quot;[82]&quot;,&quot;manualOverrideText&quot;:&quot;&quot;},&quot;citationTag&quot;:&quot;MENDELEY_CITATION_v3_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&quot;,&quot;citationItems&quot;:[{&quot;id&quot;:&quot;59ad0964-b567-34b0-98e3-5f5867cf065c&quot;,&quot;itemData&quot;:{&quot;type&quot;:&quot;webpage&quot;,&quot;id&quot;:&quot;59ad0964-b567-34b0-98e3-5f5867cf065c&quot;,&quot;title&quot;:&quot;Shadow Of The Tomb Raider | SQUARE ENIX&quot;,&quot;accessed&quot;:{&quot;date-parts&quot;:[[2021,12,20]]},&quot;URL&quot;:&quot;https://tombraider.square-enix-games.com/en-us&quot;,&quot;container-title-short&quot;:&quot;&quot;},&quot;isTemporary&quot;:false}]},{&quot;citationID&quot;:&quot;MENDELEY_CITATION_94e18085-be7a-4e0e-bcd0-68495f5cfabc&quot;,&quot;properties&quot;:{&quot;noteIndex&quot;:0},&quot;isEdited&quot;:false,&quot;manualOverride&quot;:{&quot;isManuallyOverridden&quot;:false,&quot;citeprocText&quot;:&quot;[83]&quot;,&quot;manualOverrideText&quot;:&quot;&quot;},&quot;citationTag&quot;:&quot;MENDELEY_CITATION_v3_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&quot;,&quot;citationItems&quot;:[{&quot;id&quot;:&quot;f5bcba50-aec7-3a21-9c3b-0c0d093719b2&quot;,&quot;itemData&quot;:{&quot;type&quot;:&quot;webpage&quot;,&quot;id&quot;:&quot;f5bcba50-aec7-3a21-9c3b-0c0d093719b2&quot;,&quot;title&quot;:&quot;Prince of Persia | Ubisoft (US)&quot;,&quot;accessed&quot;:{&quot;date-parts&quot;:[[2021,12,20]]},&quot;URL&quot;:&quot;https://www.ubisoft.com/en-us/game/prince-of-persia/prince-of-persia&quot;,&quot;container-title-short&quot;:&quot;&quot;},&quot;isTemporary&quot;:false}]},{&quot;citationID&quot;:&quot;MENDELEY_CITATION_bf016797-1202-4ad6-924b-04c66e3b8290&quot;,&quot;properties&quot;:{&quot;noteIndex&quot;:0},&quot;isEdited&quot;:false,&quot;manualOverride&quot;:{&quot;citeprocText&quot;:&quot;[84–86]&quot;,&quot;isManuallyOverridden&quot;:false,&quot;manualOverrideText&quot;:&quot;&quot;},&quot;citationTag&quot;:&quot;MENDELEY_CITATION_v3_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&quot;,&quot;citationItems&quot;:[{&quot;id&quot;:&quot;ec404a6d-2782-3762-95aa-3b75e86eefd8&quot;,&quot;itemData&quot;:{&quot;type&quot;:&quot;webpage&quot;,&quot;id&quot;:&quot;ec404a6d-2782-3762-95aa-3b75e86eefd8&quot;,&quot;title&quot;:&quot;Ultimate List of Different Types of Video Games | 49 Genres &amp; Subcategories&quot;,&quot;author&quot;:[{&quot;family&quot;:&quot;idtech.com&quot;,&quot;given&quot;:&quot;&quot;,&quot;parse-names&quot;:false,&quot;dropping-particle&quot;:&quot;&quot;,&quot;non-dropping-particle&quot;:&quot;&quot;}],&quot;accessed&quot;:{&quot;date-parts&quot;:[[2021,8,31]]},&quot;URL&quot;:&quot;https://www.idtech.com/blog/different-types-of-video-game-genres&quot;,&quot;container-title-short&quot;:&quot;&quot;},&quot;uris&quot;:[&quot;http://www.mendeley.com/documents/?uuid=ec404a6d-2782-3762-95aa-3b75e86eefd8&quot;],&quot;isTemporary&quot;:false,&quot;legacyDesktopId&quot;:&quot;ec404a6d-2782-3762-95aa-3b75e86eefd8&quot;},{&quot;id&quot;:&quot;6ac1b55c-9fd4-3ce2-9247-6342bfff246f&quot;,&quot;itemData&quot;:{&quot;type&quot;:&quot;book&quot;,&quot;id&quot;:&quot;6ac1b55c-9fd4-3ce2-9247-6342bfff246f&quot;,&quot;title&quot;:&quot;Writing for Video Game Genres&quot;,&quot;author&quot;:[{&quot;family&quot;:&quot;Despain&quot;,&quot;given&quot;:&quot;Wendy.&quot;,&quot;parse-names&quot;:false,&quot;dropping-particle&quot;:&quot;&quot;,&quot;non-dropping-particle&quot;:&quot;&quot;}],&quot;editor&quot;:[{&quot;family&quot;:&quot;Despain&quot;,&quot;given&quot;:&quot;Wendy&quot;,&quot;parse-names&quot;:false,&quot;dropping-particle&quot;:&quot;&quot;,&quot;non-dropping-particle&quot;:&quot;&quot;}],&quot;DOI&quot;:&quot;10.1201/b10641&quot;,&quot;ISBN&quot;:&quot;9780429063343&quot;,&quot;URL&quot;:&quot;https://www.taylorfrancis.com/books/9781439875391&quot;,&quot;issued&quot;:{&quot;date-parts&quot;:[[2009,2,26]]},&quot;number-of-pages&quot;:&quot;288&quot;,&quot;abstract&quot;:&quot;\&quot;This book, written and edited by members of the International Game Developers Association (IGDA) Game Writing Special Interest Group, follows the acclaimed Professional Techniques for Video Game Writing to deliver practical advice from seasoned veterans on the special challenges of writing for first-person shooter games (FPS), role-playing games (RPG), and everything in between, including massively multiplayer online games, real-time strategy games, sports games, horror games, serious games, casual games, handheld games, and more. Game writing samples are included with the book, and more are available online.\&quot;--Publisher's website. Writing for massively multiplayer online games / Steve Danuser and Tracy A. Seamster -- Writing for role-playing games / Daniel Erickson -- Writing for adventure games / Lee Sheldon -- Writing for action-adventure games / John Feil -- Writing for platform games / Andrew S. Walsh -- Writing for first-person shooters / Lucien Soulban and Haris Orkin -- Writing for real-time strategy games / Stephen Dinehart -- Writing for sports games / Maurice Suckling -- Writing for simulator games / David Wessman -- Writing for driving games / Maurice Suckling -- Writing for horror games / Richard Dansky -- Writing for science-fiction and fantasy games / Chris Klug -- Writing for sandbox games / Ahmad Saad -- Writing for alternate reality games / Wendy Despain -- Writing for serious games / Sande Chen and Anne Toole -- Writing for casual games / Chris Pasley -- Writing for handheld games / Evan Skolnick -- Writing for mobile phone games / Graeme Davis -- Writing for interactive fiction / J. Robinson Wheeler.&quot;,&quot;publisher&quot;:&quot;A K Peters/CRC Press&quot;,&quot;container-title-short&quot;:&quot;&quot;},&quot;isTemporary&quot;:false},{&quot;id&quot;:&quot;71c1005f-d775-3eb8-a7b1-c68ca998b72f&quot;,&quot;itemData&quot;:{&quot;type&quot;:&quot;article-magazine&quot;,&quot;id&quot;:&quot;71c1005f-d775-3eb8-a7b1-c68ca998b72f&quot;,&quot;title&quot;:&quot;What is an Action/Adventure Game? - Gameranx&quot;,&quot;container-title&quot;:&quot;Gameranx&quot;,&quot;accessed&quot;:{&quot;date-parts&quot;:[[2021,8,30]]},&quot;URL&quot;:&quot;https://gameranx.com/features/id/3350/article/what-is-an-action-adventure-game/&quot;,&quot;issued&quot;:{&quot;date-parts&quot;:[[2011]]},&quot;container-title-short&quot;:&quot;&quot;},&quot;isTemporary&quot;:false}]},{&quot;citationID&quot;:&quot;MENDELEY_CITATION_04ff8390-5892-4741-a9bc-d819aaaa713f&quot;,&quot;properties&quot;:{&quot;noteIndex&quot;:0},&quot;isEdited&quot;:false,&quot;manualOverride&quot;:{&quot;isManuallyOverridden&quot;:false,&quot;citeprocText&quot;:&quot;[87]&quot;,&quot;manualOverrideText&quot;:&quot;&quot;},&quot;citationTag&quot;:&quot;MENDELEY_CITATION_v3_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&quot;,&quot;citationItems&quot;:[{&quot;id&quot;:&quot;173baa1a-7b19-3239-8a6f-04f189a39327&quot;,&quot;itemData&quot;:{&quot;type&quot;:&quot;webpage&quot;,&quot;id&quot;:&quot;173baa1a-7b19-3239-8a6f-04f189a39327&quot;,&quot;title&quot;:&quot;Warhammer 40,000 - Warhammer 40,000&quot;,&quot;accessed&quot;:{&quot;date-parts&quot;:[[2021,11,12]]},&quot;URL&quot;:&quot;https://warhammer40000.com/&quot;,&quot;container-title-short&quot;:&quot;&quot;},&quot;isTemporary&quot;:false}]},{&quot;citationID&quot;:&quot;MENDELEY_CITATION_57eecb32-2037-42b7-80f6-cf5323956594&quot;,&quot;properties&quot;:{&quot;noteIndex&quot;:0},&quot;isEdited&quot;:false,&quot;manualOverride&quot;:{&quot;isManuallyOverridden&quot;:false,&quot;citeprocText&quot;:&quot;[88]&quot;,&quot;manualOverrideText&quot;:&quot;&quot;},&quot;citationTag&quot;:&quot;MENDELEY_CITATION_v3_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&quot;,&quot;citationItems&quot;:[{&quot;id&quot;:&quot;3ae57946-04ac-32f3-91e8-0fa2a6a62c42&quot;,&quot;itemData&quot;:{&quot;type&quot;:&quot;webpage&quot;,&quot;id&quot;:&quot;3ae57946-04ac-32f3-91e8-0fa2a6a62c42&quot;,&quot;title&quot;:&quot;Civilization V | Homepage&quot;,&quot;accessed&quot;:{&quot;date-parts&quot;:[[2023,3,17]]},&quot;URL&quot;:&quot;https://civilization.com/civilization-5/&quot;,&quot;container-title-short&quot;:&quot;&quot;},&quot;isTemporary&quot;:false}]},{&quot;citationID&quot;:&quot;MENDELEY_CITATION_c71d0735-2f4d-4fea-acd6-0d79a9a4ef05&quot;,&quot;properties&quot;:{&quot;noteIndex&quot;:0},&quot;isEdited&quot;:false,&quot;manualOverride&quot;:{&quot;isManuallyOverridden&quot;:false,&quot;citeprocText&quot;:&quot;[89]&quot;,&quot;manualOverrideText&quot;:&quot;&quot;},&quot;citationTag&quot;:&quot;MENDELEY_CITATION_v3_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&quot;,&quot;citationItems&quot;:[{&quot;id&quot;:&quot;8d7482d0-2058-322d-ad82-523f786756b2&quot;,&quot;itemData&quot;:{&quot;type&quot;:&quot;webpage&quot;,&quot;id&quot;:&quot;8d7482d0-2058-322d-ad82-523f786756b2&quot;,&quot;title&quot;:&quot;Age of Empires Franchise - Official Web Site&quot;,&quot;accessed&quot;:{&quot;date-parts&quot;:[[2023,3,17]]},&quot;URL&quot;:&quot;https://www.ageofempires.com/&quot;,&quot;container-title-short&quot;:&quot;&quot;},&quot;isTemporary&quot;:false}]},{&quot;citationID&quot;:&quot;MENDELEY_CITATION_f55c5e91-b13f-4497-8a38-313c93a32718&quot;,&quot;properties&quot;:{&quot;noteIndex&quot;:0},&quot;isEdited&quot;:false,&quot;manualOverride&quot;:{&quot;isManuallyOverridden&quot;:false,&quot;citeprocText&quot;:&quot;[90]&quot;,&quot;manualOverrideText&quot;:&quot;&quot;},&quot;citationTag&quot;:&quot;MENDELEY_CITATION_v3_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&quot;,&quot;citationItems&quot;:[{&quot;id&quot;:&quot;161e0494-9edf-352b-b318-b75b904c6ccf&quot;,&quot;itemData&quot;:{&quot;type&quot;:&quot;webpage&quot;,&quot;id&quot;:&quot;161e0494-9edf-352b-b318-b75b904c6ccf&quot;,&quot;title&quot;:&quot;Cities: Skylines - Paradox Interactive&quot;,&quot;accessed&quot;:{&quot;date-parts&quot;:[[2023,3,17]]},&quot;URL&quot;:&quot;https://www.paradoxinteractive.com/games/cities-skylines/about&quot;,&quot;container-title-short&quot;:&quot;&quot;},&quot;isTemporary&quot;:false}]},{&quot;citationID&quot;:&quot;MENDELEY_CITATION_91bae0d6-601b-48c0-853d-7ac6675ded9e&quot;,&quot;properties&quot;:{&quot;noteIndex&quot;:0},&quot;isEdited&quot;:false,&quot;manualOverride&quot;:{&quot;isManuallyOverridden&quot;:false,&quot;citeprocText&quot;:&quot;[91]&quot;,&quot;manualOverrideText&quot;:&quot;&quot;},&quot;citationTag&quot;:&quot;MENDELEY_CITATION_v3_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&quot;,&quot;citationItems&quot;:[{&quot;id&quot;:&quot;19be7173-f9a4-38b0-bf46-6a67e9975134&quot;,&quot;itemData&quot;:{&quot;type&quot;:&quot;webpage&quot;,&quot;id&quot;:&quot;19be7173-f9a4-38b0-bf46-6a67e9975134&quot;,&quot;title&quot;:&quot;RollerCoaster Tycoon: Deluxe - RollerCoaster Tycoon - The Ultimate Theme park Sim&quot;,&quot;accessed&quot;:{&quot;date-parts&quot;:[[2023,3,17]]},&quot;URL&quot;:&quot;https://www.rollercoastertycoon.com/rollercoaster-tycoon-deluxe/&quot;,&quot;container-title-short&quot;:&quot;&quot;},&quot;isTemporary&quot;:false}]},{&quot;citationID&quot;:&quot;MENDELEY_CITATION_3591e6f5-e219-4b36-bb2b-30cb2016fd0a&quot;,&quot;properties&quot;:{&quot;noteIndex&quot;:0},&quot;isEdited&quot;:false,&quot;manualOverride&quot;:{&quot;citeprocText&quot;:&quot;[67, 69, 92]&quot;,&quot;isManuallyOverridden&quot;:false,&quot;manualOverrideText&quot;:&quot;&quot;},&quot;citationTag&quot;:&quot;MENDELEY_CITATION_v3_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&quot;,&quot;citationItems&quot;:[{&quot;id&quot;:&quot;4a2820fa-9fc7-3d7f-ba2b-b216f750fd10&quot;,&quot;itemData&quot;:{&quot;type&quot;:&quot;webpage&quot;,&quot;id&quot;:&quot;4a2820fa-9fc7-3d7f-ba2b-b216f750fd10&quot;,&quot;title&quot;:&quot;34 Popular Types of Video Games, Explained (With Examples and Fun Graphics)&quot;,&quot;author&quot;:[{&quot;family&quot;:&quot;gamedesigning.org&quot;,&quot;given&quot;:&quot;&quot;,&quot;parse-names&quot;:false,&quot;dropping-particle&quot;:&quot;&quot;,&quot;non-dropping-particle&quot;:&quot;&quot;}],&quot;accessed&quot;:{&quot;date-parts&quot;:[[2021,7,27]]},&quot;URL&quot;:&quot;https://www.gamedesigning.org/gaming/video-game-genres/&quot;,&quot;container-title-short&quot;:&quot;&quot;},&quot;uris&quot;:[&quot;http://www.mendeley.com/documents/?uuid=4a2820fa-9fc7-3d7f-ba2b-b216f750fd10&quot;],&quot;isTemporary&quot;:false,&quot;legacyDesktopId&quot;:&quot;4a2820fa-9fc7-3d7f-ba2b-b216f750fd10&quot;},{&quot;id&quot;:&quot;fa6ad4c9-e440-346c-97a2-709c71a392e9&quot;,&quot;itemData&quot;:{&quot;type&quot;:&quot;webpage&quot;,&quot;id&quot;:&quot;fa6ad4c9-e440-346c-97a2-709c71a392e9&quot;,&quot;title&quot;:&quot;Herní žánry na Databázi her – Nápověda – Databáze-her.cz&quot;,&quot;accessed&quot;:{&quot;date-parts&quot;:[[2021,8,14]]},&quot;URL&quot;:&quot;https://www.databaze-her.cz/napoveda/herni-zanry-na-databazi-her/&quot;,&quot;container-title-short&quot;:&quot;&quot;},&quot;isTemporary&quot;:false},{&quot;id&quot;:&quot;c468089a-c287-317b-8de6-51926db85fa3&quot;,&quot;itemData&quot;:{&quot;type&quot;:&quot;webpage&quot;,&quot;id&quot;:&quot;c468089a-c287-317b-8de6-51926db85fa3&quot;,&quot;title&quot;:&quot;Průvodce herními žánry - válečné strategie – Doupě.cz&quot;,&quot;author&quot;:[{&quot;family&quot;:&quot;Košťál&quot;,&quot;given&quot;:&quot;Filip&quot;,&quot;parse-names&quot;:false,&quot;dropping-particle&quot;:&quot;&quot;,&quot;non-dropping-particle&quot;:&quot;&quot;}],&quot;container-title&quot;:&quot;Computer&quot;,&quot;container-title-short&quot;:&quot;Computer (Long Beach Calif)&quot;,&quot;accessed&quot;:{&quot;date-parts&quot;:[[2021,8,23]]},&quot;URL&quot;:&quot;https://doupe.zive.cz/clanek/pruvodce-hernimi-zanry---valecne-strategie&quot;,&quot;issued&quot;:{&quot;date-parts&quot;:[[2011]]}},&quot;isTemporary&quot;:false}]},{&quot;citationID&quot;:&quot;MENDELEY_CITATION_f771c4f2-c413-43d7-a7f9-0c333c618976&quot;,&quot;properties&quot;:{&quot;noteIndex&quot;:0},&quot;isEdited&quot;:false,&quot;manualOverride&quot;:{&quot;isManuallyOverridden&quot;:false,&quot;citeprocText&quot;:&quot;[93]&quot;,&quot;manualOverrideText&quot;:&quot;&quot;},&quot;citationTag&quot;:&quot;MENDELEY_CITATION_v3_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&quot;,&quot;citationItems&quot;:[{&quot;id&quot;:&quot;b87821b2-354d-34e7-ac23-530715805379&quot;,&quot;itemData&quot;:{&quot;type&quot;:&quot;webpage&quot;,&quot;id&quot;:&quot;b87821b2-354d-34e7-ac23-530715805379&quot;,&quot;title&quot;:&quot;DiRT Rally - The official game site&quot;,&quot;accessed&quot;:{&quot;date-parts&quot;:[[2023,3,18]]},&quot;URL&quot;:&quot;https://dirtgame.com/dirtrally/us/home&quot;,&quot;container-title-short&quot;:&quot;&quot;},&quot;isTemporary&quot;:false}]},{&quot;citationID&quot;:&quot;MENDELEY_CITATION_99f6f2fd-2d91-444e-90bf-80b8c1dd4491&quot;,&quot;properties&quot;:{&quot;noteIndex&quot;:0},&quot;isEdited&quot;:false,&quot;manualOverride&quot;:{&quot;isManuallyOverridden&quot;:false,&quot;citeprocText&quot;:&quot;[94]&quot;,&quot;manualOverrideText&quot;:&quot;&quot;},&quot;citationTag&quot;:&quot;MENDELEY_CITATION_v3_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&quot;,&quot;citationItems&quot;:[{&quot;id&quot;:&quot;33f3fcc5-5c78-38b7-a1ac-f4fc45ca4145&quot;,&quot;itemData&quot;:{&quot;type&quot;:&quot;webpage&quot;,&quot;id&quot;:&quot;33f3fcc5-5c78-38b7-a1ac-f4fc45ca4145&quot;,&quot;title&quot;:&quot;Need for Speed Video Games - Official EA Site&quot;,&quot;accessed&quot;:{&quot;date-parts&quot;:[[2023,3,18]]},&quot;URL&quot;:&quot;https://www.ea.com/games/need-for-speed&quot;,&quot;container-title-short&quot;:&quot;&quot;},&quot;isTemporary&quot;:false}]},{&quot;citationID&quot;:&quot;MENDELEY_CITATION_33ea7551-9a1e-4bc8-ae40-0959ea07de1e&quot;,&quot;properties&quot;:{&quot;noteIndex&quot;:0},&quot;isEdited&quot;:false,&quot;manualOverride&quot;:{&quot;isManuallyOverridden&quot;:false,&quot;citeprocText&quot;:&quot;[95]&quot;,&quot;manualOverrideText&quot;:&quot;&quot;},&quot;citationTag&quot;:&quot;MENDELEY_CITATION_v3_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&quot;,&quot;citationItems&quot;:[{&quot;id&quot;:&quot;ccdb8d16-5ce8-3910-bee2-5e74a222c457&quot;,&quot;itemData&quot;:{&quot;type&quot;:&quot;webpage&quot;,&quot;id&quot;:&quot;ccdb8d16-5ce8-3910-bee2-5e74a222c457&quot;,&quot;title&quot;:&quot;Home - Redout 2 - The Fastest Racing Game in the Universe&quot;,&quot;accessed&quot;:{&quot;date-parts&quot;:[[2023,3,18]]},&quot;URL&quot;:&quot;https://redout.games/redout2/&quot;,&quot;container-title-short&quot;:&quot;&quot;},&quot;isTemporary&quot;:false}]},{&quot;citationID&quot;:&quot;MENDELEY_CITATION_990428e4-8dbb-475c-8294-078e14025daa&quot;,&quot;properties&quot;:{&quot;noteIndex&quot;:0},&quot;isEdited&quot;:false,&quot;manualOverride&quot;:{&quot;isManuallyOverridden&quot;:false,&quot;citeprocText&quot;:&quot;[96]&quot;,&quot;manualOverrideText&quot;:&quot;&quot;},&quot;citationTag&quot;:&quot;MENDELEY_CITATION_v3_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&quot;,&quot;citationItems&quot;:[{&quot;id&quot;:&quot;322eaee4-26a9-3537-9e54-1184d3ff9cf8&quot;,&quot;itemData&quot;:{&quot;type&quot;:&quot;webpage&quot;,&quot;id&quot;:&quot;322eaee4-26a9-3537-9e54-1184d3ff9cf8&quot;,&quot;title&quot;:&quot;Bugbear Entertainment | Drive hard&quot;,&quot;accessed&quot;:{&quot;date-parts&quot;:[[2023,3,18]]},&quot;URL&quot;:&quot;https://bugbeargames.com/&quot;,&quot;container-title-short&quot;:&quot;&quot;},&quot;isTemporary&quot;:false}]},{&quot;citationID&quot;:&quot;MENDELEY_CITATION_714e1e9f-def6-4848-835b-c547b486a189&quot;,&quot;properties&quot;:{&quot;noteIndex&quot;:0},&quot;isEdited&quot;:false,&quot;manualOverride&quot;:{&quot;isManuallyOverridden&quot;:false,&quot;citeprocText&quot;:&quot;[97]&quot;,&quot;manualOverrideText&quot;:&quot;&quot;},&quot;citationTag&quot;:&quot;MENDELEY_CITATION_v3_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&quot;,&quot;citationItems&quot;:[{&quot;id&quot;:&quot;5933c944-970c-3a23-9e37-3284185e4d7e&quot;,&quot;itemData&quot;:{&quot;type&quot;:&quot;webpage&quot;,&quot;id&quot;:&quot;5933c944-970c-3a23-9e37-3284185e4d7e&quot;,&quot;title&quot;:&quot;Asphalt 9: Legends - Arcade Racing | Asphalt Legends&quot;,&quot;accessed&quot;:{&quot;date-parts&quot;:[[2023,3,18]]},&quot;URL&quot;:&quot;https://asphaltlegends.com/&quot;,&quot;container-title-short&quot;:&quot;&quot;},&quot;isTemporary&quot;:false}]},{&quot;citationID&quot;:&quot;MENDELEY_CITATION_1323aabb-10d2-4ae2-b376-49d8c965b687&quot;,&quot;properties&quot;:{&quot;noteIndex&quot;:0},&quot;isEdited&quot;:false,&quot;manualOverride&quot;:{&quot;isManuallyOverridden&quot;:false,&quot;citeprocText&quot;:&quot;[69, 98]&quot;,&quot;manualOverrideText&quot;:&quot;&quot;},&quot;citationTag&quot;:&quot;MENDELEY_CITATION_v3_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&quot;,&quot;citationItems&quot;:[{&quot;id&quot;:&quot;fa6ad4c9-e440-346c-97a2-709c71a392e9&quot;,&quot;itemData&quot;:{&quot;type&quot;:&quot;webpage&quot;,&quot;id&quot;:&quot;fa6ad4c9-e440-346c-97a2-709c71a392e9&quot;,&quot;title&quot;:&quot;Herní žánry na Databázi her – Nápověda – Databáze-her.cz&quot;,&quot;accessed&quot;:{&quot;date-parts&quot;:[[2021,8,14]]},&quot;URL&quot;:&quot;https://www.databaze-her.cz/napoveda/herni-zanry-na-databazi-her/&quot;,&quot;container-title-short&quot;:&quot;&quot;},&quot;isTemporary&quot;:false},{&quot;id&quot;:&quot;fd57ced9-086a-3dd8-9968-dc8afbfa9f4b&quot;,&quot;itemData&quot;:{&quot;type&quot;:&quot;webpage&quot;,&quot;id&quot;:&quot;fd57ced9-086a-3dd8-9968-dc8afbfa9f4b&quot;,&quot;title&quot;:&quot;Wreckfest - Recenze - YouTube&quot;,&quot;author&quot;:[{&quot;family&quot;:&quot;INDIAN&quot;,&quot;given&quot;:&quot;&quot;,&quot;parse-names&quot;:false,&quot;dropping-particle&quot;:&quot;&quot;,&quot;non-dropping-particle&quot;:&quot;&quot;}],&quot;accessed&quot;:{&quot;date-parts&quot;:[[2023,3,18]]},&quot;URL&quot;:&quot;https://www.youtube.com/watch?v=3_3nvi1vsZ4&quot;,&quot;container-title-short&quot;:&quot;&quot;},&quot;isTemporary&quot;:false}]},{&quot;citationID&quot;:&quot;MENDELEY_CITATION_19d458a1-e474-4360-8725-7ae7e219735b&quot;,&quot;properties&quot;:{&quot;noteIndex&quot;:0},&quot;isEdited&quot;:false,&quot;manualOverride&quot;:{&quot;isManuallyOverridden&quot;:false,&quot;citeprocText&quot;:&quot;[99]&quot;,&quot;manualOverrideText&quot;:&quot;&quot;},&quot;citationTag&quot;:&quot;MENDELEY_CITATION_v3_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&quot;,&quot;citationItems&quot;:[{&quot;id&quot;:&quot;46b65a89-5df8-3924-9cc0-f605183c537c&quot;,&quot;itemData&quot;:{&quot;type&quot;:&quot;webpage&quot;,&quot;id&quot;:&quot;46b65a89-5df8-3924-9cc0-f605183c537c&quot;,&quot;title&quot;:&quot;O HŘE | BLACKHOLE :: PC, MAC, LINUX :: 2D Platfomer&quot;,&quot;accessed&quot;:{&quot;date-parts&quot;:[[2021,12,3]]},&quot;URL&quot;:&quot;https://blackhole-game.com/cs/o-hre&quot;,&quot;container-title-short&quot;:&quot;&quot;},&quot;isTemporary&quot;:false}]},{&quot;citationID&quot;:&quot;MENDELEY_CITATION_b230c8cc-362d-4632-8d73-47a04bde74df&quot;,&quot;properties&quot;:{&quot;noteIndex&quot;:0},&quot;isEdited&quot;:false,&quot;manualOverride&quot;:{&quot;isManuallyOverridden&quot;:false,&quot;citeprocText&quot;:&quot;[100]&quot;,&quot;manualOverrideText&quot;:&quot;&quot;},&quot;citationTag&quot;:&quot;MENDELEY_CITATION_v3_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&quot;,&quot;citationItems&quot;:[{&quot;id&quot;:&quot;a86d3a41-00ab-3c97-9c06-22e30705aed0&quot;,&quot;itemData&quot;:{&quot;type&quot;:&quot;webpage&quot;,&quot;id&quot;:&quot;a86d3a41-00ab-3c97-9c06-22e30705aed0&quot;,&quot;title&quot;:&quot;WinForm vs WPF vs UWP vs Console - The C# Desktop UI Showdown (and the future with .NET 5)&quot;,&quot;author&quot;:[{&quot;family&quot;:&quot;IAmTimCorey&quot;,&quot;given&quot;:&quot;&quot;,&quot;parse-names&quot;:false,&quot;dropping-particle&quot;:&quot;&quot;,&quot;non-dropping-particle&quot;:&quot;&quot;}],&quot;accessed&quot;:{&quot;date-parts&quot;:[[2021,5,3]]},&quot;URL&quot;:&quot;https://www.youtube.com/watch?v=yq0dSkA1vpM&quot;,&quot;issued&quot;:{&quot;date-parts&quot;:[[2019]]},&quot;container-title-short&quot;:&quot;&quot;},&quot;isTemporary&quot;:false}]},{&quot;citationID&quot;:&quot;MENDELEY_CITATION_6ab28ab9-d955-4025-acf1-d4d9d8124fd5&quot;,&quot;properties&quot;:{&quot;noteIndex&quot;:0},&quot;isEdited&quot;:false,&quot;manualOverride&quot;:{&quot;citeprocText&quot;:&quot;[100]&quot;,&quot;isManuallyOverridden&quot;:false,&quot;manualOverrideText&quot;:&quot;&quot;},&quot;citationTag&quot;:&quot;MENDELEY_CITATION_v3_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&quot;,&quot;citationItems&quot;:[{&quot;id&quot;:&quot;a86d3a41-00ab-3c97-9c06-22e30705aed0&quot;,&quot;itemData&quot;:{&quot;type&quot;:&quot;webpage&quot;,&quot;id&quot;:&quot;a86d3a41-00ab-3c97-9c06-22e30705aed0&quot;,&quot;title&quot;:&quot;WinForm vs WPF vs UWP vs Console - The C# Desktop UI Showdown (and the future with .NET 5)&quot;,&quot;author&quot;:[{&quot;family&quot;:&quot;IAmTimCorey&quot;,&quot;given&quot;:&quot;&quot;,&quot;parse-names&quot;:false,&quot;dropping-particle&quot;:&quot;&quot;,&quot;non-dropping-particle&quot;:&quot;&quot;}],&quot;accessed&quot;:{&quot;date-parts&quot;:[[2021,5,3]]},&quot;URL&quot;:&quot;https://www.youtube.com/watch?v=yq0dSkA1vpM&quot;,&quot;issued&quot;:{&quot;date-parts&quot;:[[2019]]},&quot;container-title-short&quot;:&quot;&quot;},&quot;uris&quot;:[&quot;http://www.mendeley.com/documents/?uuid=0035ef2d-b519-44ea-9758-8f22d67479d5&quot;],&quot;isTemporary&quot;:false,&quot;legacyDesktopId&quot;:&quot;0035ef2d-b519-44ea-9758-8f22d67479d5&quot;}]}]"/>
     <we:property name="MENDELEY_CITATIONS_LOCALE_CODE" value="&quot;cs-CZ&quot;"/>
     <we:property name="MENDELEY_CITATIONS_STYLE" value="{&quot;id&quot;:&quot;https://www.zotero.org/styles/iso690-numeric-brackets-cs&quot;,&quot;title&quot;:&quot;ISO-690 (numeric, brackets, Čeština)&quot;,&quot;format&quot;:&quot;numeric&quot;,&quot;defaultLocale&quot;:&quot;cs-CZ&quot;,&quot;isLocaleCodeValid&quot;:true}"/>
   </we:properties>

</xml_diff>

<commit_message>
opraveno ale pořád C# chybí mezera od čísla stránky
</commit_message>
<xml_diff>
--- a/resersni cast/sablona-bp-tf-jednostranna-2021.docx
+++ b/resersni cast/sablona-bp-tf-jednostranna-2021.docx
@@ -850,6 +850,23 @@
     </w:p>
     <w:p>
       <w:pPr>
+        <w:pStyle w:val="ostatn"/>
+        <w:spacing w:line="240" w:lineRule="auto"/>
+        <w:rPr>
+          <w:rFonts w:cs="Times New Roman"/>
+        </w:rPr>
+      </w:pPr>
+    </w:p>
+    <w:p>
+      <w:pPr>
+        <w:spacing w:line="240" w:lineRule="auto"/>
+        <w:rPr>
+          <w:lang w:val="pl-PL"/>
+        </w:rPr>
+      </w:pPr>
+    </w:p>
+    <w:p>
+      <w:pPr>
         <w:spacing w:line="240" w:lineRule="auto"/>
         <w:rPr>
           <w:lang w:val="pl-PL"/>
@@ -1152,7 +1169,6 @@
     <w:p>
       <w:pPr>
         <w:pStyle w:val="ostatnvlevo"/>
-        <w:spacing w:line="240" w:lineRule="auto"/>
       </w:pPr>
       <w:r>
         <w:t xml:space="preserve">Rád(a) bych touto cestou poděkoval(a) </w:t>
@@ -1223,12 +1239,14 @@
     </w:p>
     <w:p>
       <w:pPr>
-        <w:pStyle w:val="Diplomka"/>
         <w:spacing w:line="240" w:lineRule="auto"/>
         <w:rPr>
-          <w:rFonts w:cs="Times New Roman"/>
-        </w:rPr>
-      </w:pPr>
+          <w:lang w:eastAsia="en-US"/>
+        </w:rPr>
+      </w:pPr>
+      <w:r>
+        <w:br w:type="page"/>
+      </w:r>
     </w:p>
     <w:p>
       <w:pPr>
@@ -1240,12 +1258,14 @@
         </w:rPr>
       </w:pPr>
       <w:r>
+        <w:lastRenderedPageBreak/>
         <w:t>Návrh univerzální programové logiky pro vývoj her</w:t>
       </w:r>
     </w:p>
     <w:p>
       <w:pPr>
         <w:pStyle w:val="Titulka"/>
+        <w:spacing w:line="240" w:lineRule="auto"/>
         <w:rPr>
           <w:rFonts w:cs="Times New Roman"/>
         </w:rPr>
@@ -1253,6 +1273,7 @@
     </w:p>
     <w:p>
       <w:pPr>
+        <w:spacing w:line="240" w:lineRule="auto"/>
         <w:rPr>
           <w:b/>
         </w:rPr>
@@ -1264,7 +1285,11 @@
         <w:t>Abstrakt</w:t>
       </w:r>
     </w:p>
-    <w:p/>
+    <w:p>
+      <w:pPr>
+        <w:spacing w:line="240" w:lineRule="auto"/>
+      </w:pPr>
+    </w:p>
     <w:p>
       <w:pPr>
         <w:jc w:val="both"/>
@@ -1285,34 +1310,51 @@
       <w:pPr>
         <w:jc w:val="both"/>
         <w:rPr>
+          <w:b/>
+          <w:sz w:val="36"/>
+          <w:szCs w:val="36"/>
           <w:lang w:val="en-US"/>
         </w:rPr>
       </w:pPr>
       <w:r>
         <w:rPr>
           <w:b/>
-        </w:rPr>
-        <w:t>Klíčová slova:</w:t>
-      </w:r>
-      <w:r>
-        <w:t xml:space="preserve"> </w:t>
-      </w:r>
-      <w:r>
-        <w:t xml:space="preserve">herní </w:t>
+          <w:sz w:val="36"/>
+          <w:szCs w:val="36"/>
+        </w:rPr>
+        <w:t xml:space="preserve">Klíčová slova: herní </w:t>
       </w:r>
       <w:proofErr w:type="spellStart"/>
       <w:r>
+        <w:rPr>
+          <w:b/>
+          <w:sz w:val="36"/>
+          <w:szCs w:val="36"/>
+        </w:rPr>
         <w:t>enginy</w:t>
       </w:r>
       <w:proofErr w:type="spellEnd"/>
       <w:r>
+        <w:rPr>
+          <w:b/>
+          <w:sz w:val="36"/>
+          <w:szCs w:val="36"/>
+        </w:rPr>
         <w:t>, uživatelská rozhraní, programovací jazyky, objektový model, vývoj her</w:t>
       </w:r>
       <w:r>
+        <w:rPr>
+          <w:b/>
+          <w:sz w:val="36"/>
+          <w:szCs w:val="36"/>
+        </w:rPr>
         <w:br w:type="page"/>
       </w:r>
       <w:r>
         <w:rPr>
+          <w:b/>
+          <w:sz w:val="36"/>
+          <w:szCs w:val="36"/>
           <w:lang w:val="en-US"/>
         </w:rPr>
         <w:lastRenderedPageBreak/>
@@ -1322,6 +1364,7 @@
     <w:p>
       <w:pPr>
         <w:pStyle w:val="Titulka"/>
+        <w:spacing w:line="240" w:lineRule="auto"/>
         <w:rPr>
           <w:rFonts w:cs="Times New Roman"/>
           <w:lang w:val="en-GB"/>
@@ -1330,6 +1373,7 @@
     </w:p>
     <w:p>
       <w:pPr>
+        <w:spacing w:line="240" w:lineRule="auto"/>
         <w:rPr>
           <w:b/>
           <w:lang w:val="en-GB"/>
@@ -42879,13 +42923,13 @@
     <w:rsid w:val="003157D5"/>
     <w:rsid w:val="00333502"/>
     <w:rsid w:val="004605F5"/>
+    <w:rsid w:val="00466BCB"/>
     <w:rsid w:val="004C790F"/>
     <w:rsid w:val="0061776D"/>
     <w:rsid w:val="0065283F"/>
     <w:rsid w:val="006A6B5D"/>
     <w:rsid w:val="006C7219"/>
     <w:rsid w:val="007F37CA"/>
-    <w:rsid w:val="00890D5E"/>
     <w:rsid w:val="008F1562"/>
     <w:rsid w:val="00B7107C"/>
     <w:rsid w:val="00CB72C9"/>

</xml_diff>

<commit_message>
opraveno (obsahu vadí # na konci)
</commit_message>
<xml_diff>
--- a/resersni cast/sablona-bp-tf-jednostranna-2021.docx
+++ b/resersni cast/sablona-bp-tf-jednostranna-2021.docx
@@ -1630,7 +1630,7 @@
         </w:rPr>
         <w:fldChar w:fldCharType="separate"/>
       </w:r>
-      <w:hyperlink w:anchor="_Toc130918813" w:history="1">
+      <w:hyperlink w:anchor="_Toc130922214" w:history="1">
         <w:r>
           <w:rPr>
             <w:rStyle w:val="Hypertextovodkaz"/>
@@ -1653,7 +1653,7 @@
           <w:rPr>
             <w:webHidden/>
           </w:rPr>
-          <w:instrText xml:space="preserve"> PAGEREF _Toc130918813 \h </w:instrText>
+          <w:instrText xml:space="preserve"> PAGEREF _Toc130922214 \h </w:instrText>
         </w:r>
         <w:r>
           <w:rPr>
@@ -1690,7 +1690,7 @@
           <w:lang w:eastAsia="cs-CZ"/>
         </w:rPr>
       </w:pPr>
-      <w:hyperlink w:anchor="_Toc130918814" w:history="1">
+      <w:hyperlink w:anchor="_Toc130922215" w:history="1">
         <w:r>
           <w:rPr>
             <w:rStyle w:val="Hypertextovodkaz"/>
@@ -1713,7 +1713,7 @@
           <w:rPr>
             <w:webHidden/>
           </w:rPr>
-          <w:instrText xml:space="preserve"> PAGEREF _Toc130918814 \h </w:instrText>
+          <w:instrText xml:space="preserve"> PAGEREF _Toc130922215 \h </w:instrText>
         </w:r>
         <w:r>
           <w:rPr>
@@ -1750,7 +1750,7 @@
           <w:lang w:eastAsia="cs-CZ"/>
         </w:rPr>
       </w:pPr>
-      <w:hyperlink w:anchor="_Toc130918815" w:history="1">
+      <w:hyperlink w:anchor="_Toc130922216" w:history="1">
         <w:r>
           <w:rPr>
             <w:rStyle w:val="Hypertextovodkaz"/>
@@ -1773,7 +1773,7 @@
           <w:rPr>
             <w:webHidden/>
           </w:rPr>
-          <w:instrText xml:space="preserve"> PAGEREF _Toc130918815 \h </w:instrText>
+          <w:instrText xml:space="preserve"> PAGEREF _Toc130922216 \h </w:instrText>
         </w:r>
         <w:r>
           <w:rPr>
@@ -1810,7 +1810,7 @@
           <w:lang w:eastAsia="cs-CZ"/>
         </w:rPr>
       </w:pPr>
-      <w:hyperlink w:anchor="_Toc130918816" w:history="1">
+      <w:hyperlink w:anchor="_Toc130922217" w:history="1">
         <w:r>
           <w:rPr>
             <w:rStyle w:val="Hypertextovodkaz"/>
@@ -1833,7 +1833,7 @@
           <w:rPr>
             <w:webHidden/>
           </w:rPr>
-          <w:instrText xml:space="preserve"> PAGEREF _Toc130918816 \h </w:instrText>
+          <w:instrText xml:space="preserve"> PAGEREF _Toc130922217 \h </w:instrText>
         </w:r>
         <w:r>
           <w:rPr>
@@ -1870,7 +1870,7 @@
           <w:lang w:eastAsia="cs-CZ"/>
         </w:rPr>
       </w:pPr>
-      <w:hyperlink w:anchor="_Toc130918817" w:history="1">
+      <w:hyperlink w:anchor="_Toc130922218" w:history="1">
         <w:r>
           <w:rPr>
             <w:rStyle w:val="Hypertextovodkaz"/>
@@ -1893,7 +1893,7 @@
           <w:rPr>
             <w:webHidden/>
           </w:rPr>
-          <w:instrText xml:space="preserve"> PAGEREF _Toc130918817 \h </w:instrText>
+          <w:instrText xml:space="preserve"> PAGEREF _Toc130922218 \h </w:instrText>
         </w:r>
         <w:r>
           <w:rPr>
@@ -1930,7 +1930,7 @@
           <w:lang w:eastAsia="cs-CZ"/>
         </w:rPr>
       </w:pPr>
-      <w:hyperlink w:anchor="_Toc130918818" w:history="1">
+      <w:hyperlink w:anchor="_Toc130922219" w:history="1">
         <w:r>
           <w:rPr>
             <w:rStyle w:val="Hypertextovodkaz"/>
@@ -1953,7 +1953,7 @@
           <w:rPr>
             <w:webHidden/>
           </w:rPr>
-          <w:instrText xml:space="preserve"> PAGEREF _Toc130918818 \h </w:instrText>
+          <w:instrText xml:space="preserve"> PAGEREF _Toc130922219 \h </w:instrText>
         </w:r>
         <w:r>
           <w:rPr>
@@ -1990,7 +1990,7 @@
           <w:lang w:eastAsia="cs-CZ"/>
         </w:rPr>
       </w:pPr>
-      <w:hyperlink w:anchor="_Toc130918819" w:history="1">
+      <w:hyperlink w:anchor="_Toc130922220" w:history="1">
         <w:r>
           <w:rPr>
             <w:rStyle w:val="Hypertextovodkaz"/>
@@ -2014,7 +2014,7 @@
           <w:rPr>
             <w:webHidden/>
           </w:rPr>
-          <w:instrText xml:space="preserve"> PAGEREF _Toc130918819 \h </w:instrText>
+          <w:instrText xml:space="preserve"> PAGEREF _Toc130922220 \h </w:instrText>
         </w:r>
         <w:r>
           <w:rPr>
@@ -2051,7 +2051,7 @@
           <w:lang w:eastAsia="cs-CZ"/>
         </w:rPr>
       </w:pPr>
-      <w:hyperlink w:anchor="_Toc130918820" w:history="1">
+      <w:hyperlink w:anchor="_Toc130922221" w:history="1">
         <w:r>
           <w:rPr>
             <w:rStyle w:val="Hypertextovodkaz"/>
@@ -2074,7 +2074,7 @@
           <w:rPr>
             <w:webHidden/>
           </w:rPr>
-          <w:instrText xml:space="preserve"> PAGEREF _Toc130918820 \h </w:instrText>
+          <w:instrText xml:space="preserve"> PAGEREF _Toc130922221 \h </w:instrText>
         </w:r>
         <w:r>
           <w:rPr>
@@ -2111,7 +2111,7 @@
           <w:lang w:eastAsia="cs-CZ"/>
         </w:rPr>
       </w:pPr>
-      <w:hyperlink w:anchor="_Toc130918821" w:history="1">
+      <w:hyperlink w:anchor="_Toc130922222" w:history="1">
         <w:r>
           <w:rPr>
             <w:rStyle w:val="Hypertextovodkaz"/>
@@ -2134,7 +2134,7 @@
           <w:rPr>
             <w:webHidden/>
           </w:rPr>
-          <w:instrText xml:space="preserve"> PAGEREF _Toc130918821 \h </w:instrText>
+          <w:instrText xml:space="preserve"> PAGEREF _Toc130922222 \h </w:instrText>
         </w:r>
         <w:r>
           <w:rPr>
@@ -2171,7 +2171,7 @@
           <w:lang w:eastAsia="cs-CZ"/>
         </w:rPr>
       </w:pPr>
-      <w:hyperlink w:anchor="_Toc130918822" w:history="1">
+      <w:hyperlink w:anchor="_Toc130922223" w:history="1">
         <w:r>
           <w:rPr>
             <w:rStyle w:val="Hypertextovodkaz"/>
@@ -2194,7 +2194,7 @@
           <w:rPr>
             <w:webHidden/>
           </w:rPr>
-          <w:instrText xml:space="preserve"> PAGEREF _Toc130918822 \h </w:instrText>
+          <w:instrText xml:space="preserve"> PAGEREF _Toc130922223 \h </w:instrText>
         </w:r>
         <w:r>
           <w:rPr>
@@ -2231,7 +2231,7 @@
           <w:lang w:eastAsia="cs-CZ"/>
         </w:rPr>
       </w:pPr>
-      <w:hyperlink w:anchor="_Toc130918823" w:history="1">
+      <w:hyperlink w:anchor="_Toc130922224" w:history="1">
         <w:r>
           <w:rPr>
             <w:rStyle w:val="Hypertextovodkaz"/>
@@ -2255,7 +2255,7 @@
           <w:rPr>
             <w:webHidden/>
           </w:rPr>
-          <w:instrText xml:space="preserve"> PAGEREF _Toc130918823 \h </w:instrText>
+          <w:instrText xml:space="preserve"> PAGEREF _Toc130922224 \h </w:instrText>
         </w:r>
         <w:r>
           <w:rPr>
@@ -2292,7 +2292,7 @@
           <w:lang w:eastAsia="cs-CZ"/>
         </w:rPr>
       </w:pPr>
-      <w:hyperlink w:anchor="_Toc130918824" w:history="1">
+      <w:hyperlink w:anchor="_Toc130922225" w:history="1">
         <w:r>
           <w:rPr>
             <w:rStyle w:val="Hypertextovodkaz"/>
@@ -2315,7 +2315,7 @@
           <w:rPr>
             <w:webHidden/>
           </w:rPr>
-          <w:instrText xml:space="preserve"> PAGEREF _Toc130918824 \h </w:instrText>
+          <w:instrText xml:space="preserve"> PAGEREF _Toc130922225 \h </w:instrText>
         </w:r>
         <w:r>
           <w:rPr>
@@ -2352,7 +2352,7 @@
           <w:lang w:eastAsia="cs-CZ"/>
         </w:rPr>
       </w:pPr>
-      <w:hyperlink w:anchor="_Toc130918825" w:history="1">
+      <w:hyperlink w:anchor="_Toc130922226" w:history="1">
         <w:r>
           <w:rPr>
             <w:rStyle w:val="Hypertextovodkaz"/>
@@ -2375,7 +2375,7 @@
           <w:rPr>
             <w:webHidden/>
           </w:rPr>
-          <w:instrText xml:space="preserve"> PAGEREF _Toc130918825 \h </w:instrText>
+          <w:instrText xml:space="preserve"> PAGEREF _Toc130922226 \h </w:instrText>
         </w:r>
         <w:r>
           <w:rPr>
@@ -2412,7 +2412,7 @@
           <w:lang w:eastAsia="cs-CZ"/>
         </w:rPr>
       </w:pPr>
-      <w:hyperlink w:anchor="_Toc130918826" w:history="1">
+      <w:hyperlink w:anchor="_Toc130922227" w:history="1">
         <w:r>
           <w:rPr>
             <w:rStyle w:val="Hypertextovodkaz"/>
@@ -2435,7 +2435,7 @@
           <w:rPr>
             <w:webHidden/>
           </w:rPr>
-          <w:instrText xml:space="preserve"> PAGEREF _Toc130918826 \h </w:instrText>
+          <w:instrText xml:space="preserve"> PAGEREF _Toc130922227 \h </w:instrText>
         </w:r>
         <w:r>
           <w:rPr>
@@ -2472,12 +2472,12 @@
           <w:lang w:eastAsia="cs-CZ"/>
         </w:rPr>
       </w:pPr>
-      <w:hyperlink w:anchor="_Toc130918827" w:history="1">
+      <w:hyperlink w:anchor="_Toc130922228" w:history="1">
         <w:r>
           <w:rPr>
             <w:rStyle w:val="Hypertextovodkaz"/>
           </w:rPr>
-          <w:t>3.3 C#</w:t>
+          <w:t>3.3 C# (C Sharp)</w:t>
         </w:r>
         <w:r>
           <w:rPr>
@@ -2495,7 +2495,7 @@
           <w:rPr>
             <w:webHidden/>
           </w:rPr>
-          <w:instrText xml:space="preserve"> PAGEREF _Toc130918827 \h </w:instrText>
+          <w:instrText xml:space="preserve"> PAGEREF _Toc130922228 \h </w:instrText>
         </w:r>
         <w:r>
           <w:rPr>
@@ -2532,7 +2532,7 @@
           <w:lang w:eastAsia="cs-CZ"/>
         </w:rPr>
       </w:pPr>
-      <w:hyperlink w:anchor="_Toc130918828" w:history="1">
+      <w:hyperlink w:anchor="_Toc130922229" w:history="1">
         <w:r>
           <w:rPr>
             <w:rStyle w:val="Hypertextovodkaz"/>
@@ -2555,7 +2555,7 @@
           <w:rPr>
             <w:webHidden/>
           </w:rPr>
-          <w:instrText xml:space="preserve"> PAGEREF _Toc130918828 \h </w:instrText>
+          <w:instrText xml:space="preserve"> PAGEREF _Toc130922229 \h </w:instrText>
         </w:r>
         <w:r>
           <w:rPr>
@@ -2592,7 +2592,7 @@
           <w:lang w:eastAsia="cs-CZ"/>
         </w:rPr>
       </w:pPr>
-      <w:hyperlink w:anchor="_Toc130918829" w:history="1">
+      <w:hyperlink w:anchor="_Toc130922230" w:history="1">
         <w:r>
           <w:rPr>
             <w:rStyle w:val="Hypertextovodkaz"/>
@@ -2615,7 +2615,7 @@
           <w:rPr>
             <w:webHidden/>
           </w:rPr>
-          <w:instrText xml:space="preserve"> PAGEREF _Toc130918829 \h </w:instrText>
+          <w:instrText xml:space="preserve"> PAGEREF _Toc130922230 \h </w:instrText>
         </w:r>
         <w:r>
           <w:rPr>
@@ -2652,7 +2652,7 @@
           <w:lang w:eastAsia="cs-CZ"/>
         </w:rPr>
       </w:pPr>
-      <w:hyperlink w:anchor="_Toc130918830" w:history="1">
+      <w:hyperlink w:anchor="_Toc130922231" w:history="1">
         <w:r>
           <w:rPr>
             <w:rStyle w:val="Hypertextovodkaz"/>
@@ -2675,7 +2675,7 @@
           <w:rPr>
             <w:webHidden/>
           </w:rPr>
-          <w:instrText xml:space="preserve"> PAGEREF _Toc130918830 \h </w:instrText>
+          <w:instrText xml:space="preserve"> PAGEREF _Toc130922231 \h </w:instrText>
         </w:r>
         <w:r>
           <w:rPr>
@@ -2712,7 +2712,7 @@
           <w:lang w:eastAsia="cs-CZ"/>
         </w:rPr>
       </w:pPr>
-      <w:hyperlink w:anchor="_Toc130918831" w:history="1">
+      <w:hyperlink w:anchor="_Toc130922232" w:history="1">
         <w:r>
           <w:rPr>
             <w:rStyle w:val="Hypertextovodkaz"/>
@@ -2735,7 +2735,7 @@
           <w:rPr>
             <w:webHidden/>
           </w:rPr>
-          <w:instrText xml:space="preserve"> PAGEREF _Toc130918831 \h </w:instrText>
+          <w:instrText xml:space="preserve"> PAGEREF _Toc130922232 \h </w:instrText>
         </w:r>
         <w:r>
           <w:rPr>
@@ -2772,7 +2772,7 @@
           <w:lang w:eastAsia="cs-CZ"/>
         </w:rPr>
       </w:pPr>
-      <w:hyperlink w:anchor="_Toc130918832" w:history="1">
+      <w:hyperlink w:anchor="_Toc130922233" w:history="1">
         <w:r>
           <w:rPr>
             <w:rStyle w:val="Hypertextovodkaz"/>
@@ -2795,7 +2795,7 @@
           <w:rPr>
             <w:webHidden/>
           </w:rPr>
-          <w:instrText xml:space="preserve"> PAGEREF _Toc130918832 \h </w:instrText>
+          <w:instrText xml:space="preserve"> PAGEREF _Toc130922233 \h </w:instrText>
         </w:r>
         <w:r>
           <w:rPr>
@@ -2832,7 +2832,7 @@
           <w:lang w:eastAsia="cs-CZ"/>
         </w:rPr>
       </w:pPr>
-      <w:hyperlink w:anchor="_Toc130918833" w:history="1">
+      <w:hyperlink w:anchor="_Toc130922234" w:history="1">
         <w:r>
           <w:rPr>
             <w:rStyle w:val="Hypertextovodkaz"/>
@@ -2855,7 +2855,7 @@
           <w:rPr>
             <w:webHidden/>
           </w:rPr>
-          <w:instrText xml:space="preserve"> PAGEREF _Toc130918833 \h </w:instrText>
+          <w:instrText xml:space="preserve"> PAGEREF _Toc130922234 \h </w:instrText>
         </w:r>
         <w:r>
           <w:rPr>
@@ -2892,7 +2892,7 @@
           <w:lang w:eastAsia="cs-CZ"/>
         </w:rPr>
       </w:pPr>
-      <w:hyperlink w:anchor="_Toc130918834" w:history="1">
+      <w:hyperlink w:anchor="_Toc130922235" w:history="1">
         <w:r>
           <w:rPr>
             <w:rStyle w:val="Hypertextovodkaz"/>
@@ -2915,7 +2915,7 @@
           <w:rPr>
             <w:webHidden/>
           </w:rPr>
-          <w:instrText xml:space="preserve"> PAGEREF _Toc130918834 \h </w:instrText>
+          <w:instrText xml:space="preserve"> PAGEREF _Toc130922235 \h </w:instrText>
         </w:r>
         <w:r>
           <w:rPr>
@@ -2952,7 +2952,7 @@
           <w:lang w:eastAsia="cs-CZ"/>
         </w:rPr>
       </w:pPr>
-      <w:hyperlink w:anchor="_Toc130918835" w:history="1">
+      <w:hyperlink w:anchor="_Toc130922236" w:history="1">
         <w:r>
           <w:rPr>
             <w:rStyle w:val="Hypertextovodkaz"/>
@@ -2975,7 +2975,7 @@
           <w:rPr>
             <w:webHidden/>
           </w:rPr>
-          <w:instrText xml:space="preserve"> PAGEREF _Toc130918835 \h </w:instrText>
+          <w:instrText xml:space="preserve"> PAGEREF _Toc130922236 \h </w:instrText>
         </w:r>
         <w:r>
           <w:rPr>
@@ -3012,7 +3012,7 @@
           <w:lang w:eastAsia="cs-CZ"/>
         </w:rPr>
       </w:pPr>
-      <w:hyperlink w:anchor="_Toc130918836" w:history="1">
+      <w:hyperlink w:anchor="_Toc130922237" w:history="1">
         <w:r>
           <w:rPr>
             <w:rStyle w:val="Hypertextovodkaz"/>
@@ -3035,7 +3035,7 @@
           <w:rPr>
             <w:webHidden/>
           </w:rPr>
-          <w:instrText xml:space="preserve"> PAGEREF _Toc130918836 \h </w:instrText>
+          <w:instrText xml:space="preserve"> PAGEREF _Toc130922237 \h </w:instrText>
         </w:r>
         <w:r>
           <w:rPr>
@@ -3072,7 +3072,7 @@
           <w:lang w:eastAsia="cs-CZ"/>
         </w:rPr>
       </w:pPr>
-      <w:hyperlink w:anchor="_Toc130918837" w:history="1">
+      <w:hyperlink w:anchor="_Toc130922238" w:history="1">
         <w:r>
           <w:rPr>
             <w:rStyle w:val="Hypertextovodkaz"/>
@@ -3095,7 +3095,7 @@
           <w:rPr>
             <w:webHidden/>
           </w:rPr>
-          <w:instrText xml:space="preserve"> PAGEREF _Toc130918837 \h </w:instrText>
+          <w:instrText xml:space="preserve"> PAGEREF _Toc130922238 \h </w:instrText>
         </w:r>
         <w:r>
           <w:rPr>
@@ -3132,7 +3132,7 @@
           <w:lang w:eastAsia="cs-CZ"/>
         </w:rPr>
       </w:pPr>
-      <w:hyperlink w:anchor="_Toc130918838" w:history="1">
+      <w:hyperlink w:anchor="_Toc130922239" w:history="1">
         <w:r>
           <w:rPr>
             <w:rStyle w:val="Hypertextovodkaz"/>
@@ -3155,7 +3155,7 @@
           <w:rPr>
             <w:webHidden/>
           </w:rPr>
-          <w:instrText xml:space="preserve"> PAGEREF _Toc130918838 \h </w:instrText>
+          <w:instrText xml:space="preserve"> PAGEREF _Toc130922239 \h </w:instrText>
         </w:r>
         <w:r>
           <w:rPr>
@@ -3192,7 +3192,7 @@
           <w:lang w:eastAsia="cs-CZ"/>
         </w:rPr>
       </w:pPr>
-      <w:hyperlink w:anchor="_Toc130918839" w:history="1">
+      <w:hyperlink w:anchor="_Toc130922240" w:history="1">
         <w:r>
           <w:rPr>
             <w:rStyle w:val="Hypertextovodkaz"/>
@@ -3215,7 +3215,7 @@
           <w:rPr>
             <w:webHidden/>
           </w:rPr>
-          <w:instrText xml:space="preserve"> PAGEREF _Toc130918839 \h </w:instrText>
+          <w:instrText xml:space="preserve"> PAGEREF _Toc130922240 \h </w:instrText>
         </w:r>
         <w:r>
           <w:rPr>
@@ -3252,7 +3252,7 @@
           <w:lang w:eastAsia="cs-CZ"/>
         </w:rPr>
       </w:pPr>
-      <w:hyperlink w:anchor="_Toc130918840" w:history="1">
+      <w:hyperlink w:anchor="_Toc130922241" w:history="1">
         <w:r>
           <w:rPr>
             <w:rStyle w:val="Hypertextovodkaz"/>
@@ -3275,7 +3275,7 @@
           <w:rPr>
             <w:webHidden/>
           </w:rPr>
-          <w:instrText xml:space="preserve"> PAGEREF _Toc130918840 \h </w:instrText>
+          <w:instrText xml:space="preserve"> PAGEREF _Toc130922241 \h </w:instrText>
         </w:r>
         <w:r>
           <w:rPr>
@@ -3312,7 +3312,7 @@
           <w:lang w:eastAsia="cs-CZ"/>
         </w:rPr>
       </w:pPr>
-      <w:hyperlink w:anchor="_Toc130918841" w:history="1">
+      <w:hyperlink w:anchor="_Toc130922242" w:history="1">
         <w:r>
           <w:rPr>
             <w:rStyle w:val="Hypertextovodkaz"/>
@@ -3335,7 +3335,7 @@
           <w:rPr>
             <w:webHidden/>
           </w:rPr>
-          <w:instrText xml:space="preserve"> PAGEREF _Toc130918841 \h </w:instrText>
+          <w:instrText xml:space="preserve"> PAGEREF _Toc130922242 \h </w:instrText>
         </w:r>
         <w:r>
           <w:rPr>
@@ -3372,7 +3372,7 @@
           <w:lang w:eastAsia="cs-CZ"/>
         </w:rPr>
       </w:pPr>
-      <w:hyperlink w:anchor="_Toc130918842" w:history="1">
+      <w:hyperlink w:anchor="_Toc130922243" w:history="1">
         <w:r>
           <w:rPr>
             <w:rStyle w:val="Hypertextovodkaz"/>
@@ -3395,7 +3395,7 @@
           <w:rPr>
             <w:webHidden/>
           </w:rPr>
-          <w:instrText xml:space="preserve"> PAGEREF _Toc130918842 \h </w:instrText>
+          <w:instrText xml:space="preserve"> PAGEREF _Toc130922243 \h </w:instrText>
         </w:r>
         <w:r>
           <w:rPr>
@@ -3432,7 +3432,7 @@
           <w:lang w:eastAsia="cs-CZ"/>
         </w:rPr>
       </w:pPr>
-      <w:hyperlink w:anchor="_Toc130918843" w:history="1">
+      <w:hyperlink w:anchor="_Toc130922244" w:history="1">
         <w:r>
           <w:rPr>
             <w:rStyle w:val="Hypertextovodkaz"/>
@@ -3455,7 +3455,7 @@
           <w:rPr>
             <w:webHidden/>
           </w:rPr>
-          <w:instrText xml:space="preserve"> PAGEREF _Toc130918843 \h </w:instrText>
+          <w:instrText xml:space="preserve"> PAGEREF _Toc130922244 \h </w:instrText>
         </w:r>
         <w:r>
           <w:rPr>
@@ -3472,7 +3472,7 @@
           <w:rPr>
             <w:webHidden/>
           </w:rPr>
-          <w:t>15</w:t>
+          <w:t>14</w:t>
         </w:r>
         <w:r>
           <w:rPr>
@@ -3492,7 +3492,7 @@
           <w:lang w:eastAsia="cs-CZ"/>
         </w:rPr>
       </w:pPr>
-      <w:hyperlink w:anchor="_Toc130918844" w:history="1">
+      <w:hyperlink w:anchor="_Toc130922245" w:history="1">
         <w:r>
           <w:rPr>
             <w:rStyle w:val="Hypertextovodkaz"/>
@@ -3516,7 +3516,7 @@
           <w:rPr>
             <w:webHidden/>
           </w:rPr>
-          <w:instrText xml:space="preserve"> PAGEREF _Toc130918844 \h </w:instrText>
+          <w:instrText xml:space="preserve"> PAGEREF _Toc130922245 \h </w:instrText>
         </w:r>
         <w:r>
           <w:rPr>
@@ -3553,7 +3553,7 @@
           <w:lang w:eastAsia="cs-CZ"/>
         </w:rPr>
       </w:pPr>
-      <w:hyperlink w:anchor="_Toc130918845" w:history="1">
+      <w:hyperlink w:anchor="_Toc130922246" w:history="1">
         <w:r>
           <w:rPr>
             <w:rStyle w:val="Hypertextovodkaz"/>
@@ -3577,7 +3577,7 @@
           <w:rPr>
             <w:webHidden/>
           </w:rPr>
-          <w:instrText xml:space="preserve"> PAGEREF _Toc130918845 \h </w:instrText>
+          <w:instrText xml:space="preserve"> PAGEREF _Toc130922246 \h </w:instrText>
         </w:r>
         <w:r>
           <w:rPr>
@@ -3614,7 +3614,7 @@
           <w:lang w:eastAsia="cs-CZ"/>
         </w:rPr>
       </w:pPr>
-      <w:hyperlink w:anchor="_Toc130918846" w:history="1">
+      <w:hyperlink w:anchor="_Toc130922247" w:history="1">
         <w:r>
           <w:rPr>
             <w:rStyle w:val="Hypertextovodkaz"/>
@@ -3637,7 +3637,7 @@
           <w:rPr>
             <w:webHidden/>
           </w:rPr>
-          <w:instrText xml:space="preserve"> PAGEREF _Toc130918846 \h </w:instrText>
+          <w:instrText xml:space="preserve"> PAGEREF _Toc130922247 \h </w:instrText>
         </w:r>
         <w:r>
           <w:rPr>
@@ -3674,7 +3674,7 @@
           <w:lang w:eastAsia="cs-CZ"/>
         </w:rPr>
       </w:pPr>
-      <w:hyperlink w:anchor="_Toc130918847" w:history="1">
+      <w:hyperlink w:anchor="_Toc130922248" w:history="1">
         <w:r>
           <w:rPr>
             <w:rStyle w:val="Hypertextovodkaz"/>
@@ -3697,7 +3697,7 @@
           <w:rPr>
             <w:webHidden/>
           </w:rPr>
-          <w:instrText xml:space="preserve"> PAGEREF _Toc130918847 \h </w:instrText>
+          <w:instrText xml:space="preserve"> PAGEREF _Toc130922248 \h </w:instrText>
         </w:r>
         <w:r>
           <w:rPr>
@@ -3714,7 +3714,7 @@
           <w:rPr>
             <w:webHidden/>
           </w:rPr>
-          <w:t>17</w:t>
+          <w:t>16</w:t>
         </w:r>
         <w:r>
           <w:rPr>
@@ -3734,7 +3734,7 @@
           <w:lang w:eastAsia="cs-CZ"/>
         </w:rPr>
       </w:pPr>
-      <w:hyperlink w:anchor="_Toc130918848" w:history="1">
+      <w:hyperlink w:anchor="_Toc130922249" w:history="1">
         <w:r>
           <w:rPr>
             <w:rStyle w:val="Hypertextovodkaz"/>
@@ -3757,7 +3757,7 @@
           <w:rPr>
             <w:webHidden/>
           </w:rPr>
-          <w:instrText xml:space="preserve"> PAGEREF _Toc130918848 \h </w:instrText>
+          <w:instrText xml:space="preserve"> PAGEREF _Toc130922249 \h </w:instrText>
         </w:r>
         <w:r>
           <w:rPr>
@@ -3794,7 +3794,7 @@
           <w:lang w:eastAsia="cs-CZ"/>
         </w:rPr>
       </w:pPr>
-      <w:hyperlink w:anchor="_Toc130918849" w:history="1">
+      <w:hyperlink w:anchor="_Toc130922250" w:history="1">
         <w:r>
           <w:rPr>
             <w:rStyle w:val="Hypertextovodkaz"/>
@@ -3830,7 +3830,7 @@
           <w:rPr>
             <w:webHidden/>
           </w:rPr>
-          <w:instrText xml:space="preserve"> PAGEREF _Toc130918849 \h </w:instrText>
+          <w:instrText xml:space="preserve"> PAGEREF _Toc130922250 \h </w:instrText>
         </w:r>
         <w:r>
           <w:rPr>
@@ -3867,7 +3867,7 @@
           <w:lang w:eastAsia="cs-CZ"/>
         </w:rPr>
       </w:pPr>
-      <w:hyperlink w:anchor="_Toc130918850" w:history="1">
+      <w:hyperlink w:anchor="_Toc130922251" w:history="1">
         <w:r>
           <w:rPr>
             <w:rStyle w:val="Hypertextovodkaz"/>
@@ -3890,7 +3890,7 @@
           <w:rPr>
             <w:webHidden/>
           </w:rPr>
-          <w:instrText xml:space="preserve"> PAGEREF _Toc130918850 \h </w:instrText>
+          <w:instrText xml:space="preserve"> PAGEREF _Toc130922251 \h </w:instrText>
         </w:r>
         <w:r>
           <w:rPr>
@@ -3927,7 +3927,7 @@
           <w:lang w:eastAsia="cs-CZ"/>
         </w:rPr>
       </w:pPr>
-      <w:hyperlink w:anchor="_Toc130918851" w:history="1">
+      <w:hyperlink w:anchor="_Toc130922252" w:history="1">
         <w:r>
           <w:rPr>
             <w:rStyle w:val="Hypertextovodkaz"/>
@@ -3950,7 +3950,7 @@
           <w:rPr>
             <w:webHidden/>
           </w:rPr>
-          <w:instrText xml:space="preserve"> PAGEREF _Toc130918851 \h </w:instrText>
+          <w:instrText xml:space="preserve"> PAGEREF _Toc130922252 \h </w:instrText>
         </w:r>
         <w:r>
           <w:rPr>
@@ -3987,7 +3987,7 @@
           <w:lang w:eastAsia="cs-CZ"/>
         </w:rPr>
       </w:pPr>
-      <w:hyperlink w:anchor="_Toc130918852" w:history="1">
+      <w:hyperlink w:anchor="_Toc130922253" w:history="1">
         <w:r>
           <w:rPr>
             <w:rStyle w:val="Hypertextovodkaz"/>
@@ -4010,7 +4010,7 @@
           <w:rPr>
             <w:webHidden/>
           </w:rPr>
-          <w:instrText xml:space="preserve"> PAGEREF _Toc130918852 \h </w:instrText>
+          <w:instrText xml:space="preserve"> PAGEREF _Toc130922253 \h </w:instrText>
         </w:r>
         <w:r>
           <w:rPr>
@@ -4047,7 +4047,7 @@
           <w:lang w:eastAsia="cs-CZ"/>
         </w:rPr>
       </w:pPr>
-      <w:hyperlink w:anchor="_Toc130918853" w:history="1">
+      <w:hyperlink w:anchor="_Toc130922254" w:history="1">
         <w:r>
           <w:rPr>
             <w:rStyle w:val="Hypertextovodkaz"/>
@@ -4070,7 +4070,7 @@
           <w:rPr>
             <w:webHidden/>
           </w:rPr>
-          <w:instrText xml:space="preserve"> PAGEREF _Toc130918853 \h </w:instrText>
+          <w:instrText xml:space="preserve"> PAGEREF _Toc130922254 \h </w:instrText>
         </w:r>
         <w:r>
           <w:rPr>
@@ -4087,7 +4087,7 @@
           <w:rPr>
             <w:webHidden/>
           </w:rPr>
-          <w:t>21</w:t>
+          <w:t>20</w:t>
         </w:r>
         <w:r>
           <w:rPr>
@@ -4107,7 +4107,7 @@
           <w:lang w:eastAsia="cs-CZ"/>
         </w:rPr>
       </w:pPr>
-      <w:hyperlink w:anchor="_Toc130918854" w:history="1">
+      <w:hyperlink w:anchor="_Toc130922255" w:history="1">
         <w:r>
           <w:rPr>
             <w:rStyle w:val="Hypertextovodkaz"/>
@@ -4130,7 +4130,7 @@
           <w:rPr>
             <w:webHidden/>
           </w:rPr>
-          <w:instrText xml:space="preserve"> PAGEREF _Toc130918854 \h </w:instrText>
+          <w:instrText xml:space="preserve"> PAGEREF _Toc130922255 \h </w:instrText>
         </w:r>
         <w:r>
           <w:rPr>
@@ -4167,7 +4167,7 @@
           <w:lang w:eastAsia="cs-CZ"/>
         </w:rPr>
       </w:pPr>
-      <w:hyperlink w:anchor="_Toc130918855" w:history="1">
+      <w:hyperlink w:anchor="_Toc130922256" w:history="1">
         <w:r>
           <w:rPr>
             <w:rStyle w:val="Hypertextovodkaz"/>
@@ -4190,7 +4190,7 @@
           <w:rPr>
             <w:webHidden/>
           </w:rPr>
-          <w:instrText xml:space="preserve"> PAGEREF _Toc130918855 \h </w:instrText>
+          <w:instrText xml:space="preserve"> PAGEREF _Toc130922256 \h </w:instrText>
         </w:r>
         <w:r>
           <w:rPr>
@@ -4207,7 +4207,7 @@
           <w:rPr>
             <w:webHidden/>
           </w:rPr>
-          <w:t>22</w:t>
+          <w:t>21</w:t>
         </w:r>
         <w:r>
           <w:rPr>
@@ -4227,7 +4227,7 @@
           <w:lang w:eastAsia="cs-CZ"/>
         </w:rPr>
       </w:pPr>
-      <w:hyperlink w:anchor="_Toc130918856" w:history="1">
+      <w:hyperlink w:anchor="_Toc130922257" w:history="1">
         <w:r>
           <w:rPr>
             <w:rStyle w:val="Hypertextovodkaz"/>
@@ -4266,7 +4266,7 @@
           <w:rPr>
             <w:webHidden/>
           </w:rPr>
-          <w:instrText xml:space="preserve"> PAGEREF _Toc130918856 \h </w:instrText>
+          <w:instrText xml:space="preserve"> PAGEREF _Toc130922257 \h </w:instrText>
         </w:r>
         <w:r>
           <w:rPr>
@@ -4303,7 +4303,7 @@
           <w:lang w:eastAsia="cs-CZ"/>
         </w:rPr>
       </w:pPr>
-      <w:hyperlink w:anchor="_Toc130918857" w:history="1">
+      <w:hyperlink w:anchor="_Toc130922258" w:history="1">
         <w:r>
           <w:rPr>
             <w:rStyle w:val="Hypertextovodkaz"/>
@@ -4326,7 +4326,7 @@
           <w:rPr>
             <w:webHidden/>
           </w:rPr>
-          <w:instrText xml:space="preserve"> PAGEREF _Toc130918857 \h </w:instrText>
+          <w:instrText xml:space="preserve"> PAGEREF _Toc130922258 \h </w:instrText>
         </w:r>
         <w:r>
           <w:rPr>
@@ -4363,7 +4363,7 @@
           <w:lang w:eastAsia="cs-CZ"/>
         </w:rPr>
       </w:pPr>
-      <w:hyperlink w:anchor="_Toc130918858" w:history="1">
+      <w:hyperlink w:anchor="_Toc130922259" w:history="1">
         <w:r>
           <w:rPr>
             <w:rStyle w:val="Hypertextovodkaz"/>
@@ -4386,7 +4386,7 @@
           <w:rPr>
             <w:webHidden/>
           </w:rPr>
-          <w:instrText xml:space="preserve"> PAGEREF _Toc130918858 \h </w:instrText>
+          <w:instrText xml:space="preserve"> PAGEREF _Toc130922259 \h </w:instrText>
         </w:r>
         <w:r>
           <w:rPr>
@@ -4423,7 +4423,7 @@
           <w:lang w:eastAsia="cs-CZ"/>
         </w:rPr>
       </w:pPr>
-      <w:hyperlink w:anchor="_Toc130918859" w:history="1">
+      <w:hyperlink w:anchor="_Toc130922260" w:history="1">
         <w:r>
           <w:rPr>
             <w:rStyle w:val="Hypertextovodkaz"/>
@@ -4446,7 +4446,7 @@
           <w:rPr>
             <w:webHidden/>
           </w:rPr>
-          <w:instrText xml:space="preserve"> PAGEREF _Toc130918859 \h </w:instrText>
+          <w:instrText xml:space="preserve"> PAGEREF _Toc130922260 \h </w:instrText>
         </w:r>
         <w:r>
           <w:rPr>
@@ -4483,7 +4483,7 @@
           <w:lang w:eastAsia="cs-CZ"/>
         </w:rPr>
       </w:pPr>
-      <w:hyperlink w:anchor="_Toc130918860" w:history="1">
+      <w:hyperlink w:anchor="_Toc130922261" w:history="1">
         <w:r>
           <w:rPr>
             <w:rStyle w:val="Hypertextovodkaz"/>
@@ -4506,7 +4506,7 @@
           <w:rPr>
             <w:webHidden/>
           </w:rPr>
-          <w:instrText xml:space="preserve"> PAGEREF _Toc130918860 \h </w:instrText>
+          <w:instrText xml:space="preserve"> PAGEREF _Toc130922261 \h </w:instrText>
         </w:r>
         <w:r>
           <w:rPr>
@@ -4543,7 +4543,7 @@
           <w:lang w:eastAsia="cs-CZ"/>
         </w:rPr>
       </w:pPr>
-      <w:hyperlink w:anchor="_Toc130918861" w:history="1">
+      <w:hyperlink w:anchor="_Toc130922262" w:history="1">
         <w:r>
           <w:rPr>
             <w:rStyle w:val="Hypertextovodkaz"/>
@@ -4566,7 +4566,7 @@
           <w:rPr>
             <w:webHidden/>
           </w:rPr>
-          <w:instrText xml:space="preserve"> PAGEREF _Toc130918861 \h </w:instrText>
+          <w:instrText xml:space="preserve"> PAGEREF _Toc130922262 \h </w:instrText>
         </w:r>
         <w:r>
           <w:rPr>
@@ -4583,7 +4583,7 @@
           <w:rPr>
             <w:webHidden/>
           </w:rPr>
-          <w:t>25</w:t>
+          <w:t>24</w:t>
         </w:r>
         <w:r>
           <w:rPr>
@@ -4603,7 +4603,7 @@
           <w:lang w:eastAsia="cs-CZ"/>
         </w:rPr>
       </w:pPr>
-      <w:hyperlink w:anchor="_Toc130918862" w:history="1">
+      <w:hyperlink w:anchor="_Toc130922263" w:history="1">
         <w:r>
           <w:rPr>
             <w:rStyle w:val="Hypertextovodkaz"/>
@@ -4626,7 +4626,7 @@
           <w:rPr>
             <w:webHidden/>
           </w:rPr>
-          <w:instrText xml:space="preserve"> PAGEREF _Toc130918862 \h </w:instrText>
+          <w:instrText xml:space="preserve"> PAGEREF _Toc130922263 \h </w:instrText>
         </w:r>
         <w:r>
           <w:rPr>
@@ -4663,7 +4663,7 @@
           <w:lang w:eastAsia="cs-CZ"/>
         </w:rPr>
       </w:pPr>
-      <w:hyperlink w:anchor="_Toc130918863" w:history="1">
+      <w:hyperlink w:anchor="_Toc130922264" w:history="1">
         <w:r>
           <w:rPr>
             <w:rStyle w:val="Hypertextovodkaz"/>
@@ -4686,7 +4686,7 @@
           <w:rPr>
             <w:webHidden/>
           </w:rPr>
-          <w:instrText xml:space="preserve"> PAGEREF _Toc130918863 \h </w:instrText>
+          <w:instrText xml:space="preserve"> PAGEREF _Toc130922264 \h </w:instrText>
         </w:r>
         <w:r>
           <w:rPr>
@@ -4723,7 +4723,7 @@
           <w:lang w:eastAsia="cs-CZ"/>
         </w:rPr>
       </w:pPr>
-      <w:hyperlink w:anchor="_Toc130918864" w:history="1">
+      <w:hyperlink w:anchor="_Toc130922265" w:history="1">
         <w:r>
           <w:rPr>
             <w:rStyle w:val="Hypertextovodkaz"/>
@@ -4746,7 +4746,7 @@
           <w:rPr>
             <w:webHidden/>
           </w:rPr>
-          <w:instrText xml:space="preserve"> PAGEREF _Toc130918864 \h </w:instrText>
+          <w:instrText xml:space="preserve"> PAGEREF _Toc130922265 \h </w:instrText>
         </w:r>
         <w:r>
           <w:rPr>
@@ -4783,7 +4783,7 @@
           <w:lang w:eastAsia="cs-CZ"/>
         </w:rPr>
       </w:pPr>
-      <w:hyperlink w:anchor="_Toc130918865" w:history="1">
+      <w:hyperlink w:anchor="_Toc130922266" w:history="1">
         <w:r>
           <w:rPr>
             <w:rStyle w:val="Hypertextovodkaz"/>
@@ -4806,7 +4806,7 @@
           <w:rPr>
             <w:webHidden/>
           </w:rPr>
-          <w:instrText xml:space="preserve"> PAGEREF _Toc130918865 \h </w:instrText>
+          <w:instrText xml:space="preserve"> PAGEREF _Toc130922266 \h </w:instrText>
         </w:r>
         <w:r>
           <w:rPr>
@@ -4823,7 +4823,7 @@
           <w:rPr>
             <w:webHidden/>
           </w:rPr>
-          <w:t>26</w:t>
+          <w:t>25</w:t>
         </w:r>
         <w:r>
           <w:rPr>
@@ -4843,7 +4843,7 @@
           <w:lang w:eastAsia="cs-CZ"/>
         </w:rPr>
       </w:pPr>
-      <w:hyperlink w:anchor="_Toc130918866" w:history="1">
+      <w:hyperlink w:anchor="_Toc130922267" w:history="1">
         <w:r>
           <w:rPr>
             <w:rStyle w:val="Hypertextovodkaz"/>
@@ -4866,7 +4866,7 @@
           <w:rPr>
             <w:webHidden/>
           </w:rPr>
-          <w:instrText xml:space="preserve"> PAGEREF _Toc130918866 \h </w:instrText>
+          <w:instrText xml:space="preserve"> PAGEREF _Toc130922267 \h </w:instrText>
         </w:r>
         <w:r>
           <w:rPr>
@@ -4903,7 +4903,7 @@
           <w:lang w:eastAsia="cs-CZ"/>
         </w:rPr>
       </w:pPr>
-      <w:hyperlink w:anchor="_Toc130918867" w:history="1">
+      <w:hyperlink w:anchor="_Toc130922268" w:history="1">
         <w:r>
           <w:rPr>
             <w:rStyle w:val="Hypertextovodkaz"/>
@@ -4926,7 +4926,7 @@
           <w:rPr>
             <w:webHidden/>
           </w:rPr>
-          <w:instrText xml:space="preserve"> PAGEREF _Toc130918867 \h </w:instrText>
+          <w:instrText xml:space="preserve"> PAGEREF _Toc130922268 \h </w:instrText>
         </w:r>
         <w:r>
           <w:rPr>
@@ -4963,7 +4963,7 @@
           <w:lang w:eastAsia="cs-CZ"/>
         </w:rPr>
       </w:pPr>
-      <w:hyperlink w:anchor="_Toc130918868" w:history="1">
+      <w:hyperlink w:anchor="_Toc130922269" w:history="1">
         <w:r>
           <w:rPr>
             <w:rStyle w:val="Hypertextovodkaz"/>
@@ -4986,7 +4986,7 @@
           <w:rPr>
             <w:webHidden/>
           </w:rPr>
-          <w:instrText xml:space="preserve"> PAGEREF _Toc130918868 \h </w:instrText>
+          <w:instrText xml:space="preserve"> PAGEREF _Toc130922269 \h </w:instrText>
         </w:r>
         <w:r>
           <w:rPr>
@@ -5023,7 +5023,7 @@
           <w:lang w:eastAsia="cs-CZ"/>
         </w:rPr>
       </w:pPr>
-      <w:hyperlink w:anchor="_Toc130918869" w:history="1">
+      <w:hyperlink w:anchor="_Toc130922270" w:history="1">
         <w:r>
           <w:rPr>
             <w:rStyle w:val="Hypertextovodkaz"/>
@@ -5046,7 +5046,7 @@
           <w:rPr>
             <w:webHidden/>
           </w:rPr>
-          <w:instrText xml:space="preserve"> PAGEREF _Toc130918869 \h </w:instrText>
+          <w:instrText xml:space="preserve"> PAGEREF _Toc130922270 \h </w:instrText>
         </w:r>
         <w:r>
           <w:rPr>
@@ -5063,7 +5063,7 @@
           <w:rPr>
             <w:webHidden/>
           </w:rPr>
-          <w:t>28</w:t>
+          <w:t>27</w:t>
         </w:r>
         <w:r>
           <w:rPr>
@@ -5083,7 +5083,7 @@
           <w:lang w:eastAsia="cs-CZ"/>
         </w:rPr>
       </w:pPr>
-      <w:hyperlink w:anchor="_Toc130918870" w:history="1">
+      <w:hyperlink w:anchor="_Toc130922271" w:history="1">
         <w:r>
           <w:rPr>
             <w:rStyle w:val="Hypertextovodkaz"/>
@@ -5106,7 +5106,7 @@
           <w:rPr>
             <w:webHidden/>
           </w:rPr>
-          <w:instrText xml:space="preserve"> PAGEREF _Toc130918870 \h </w:instrText>
+          <w:instrText xml:space="preserve"> PAGEREF _Toc130922271 \h </w:instrText>
         </w:r>
         <w:r>
           <w:rPr>
@@ -5143,7 +5143,7 @@
           <w:lang w:eastAsia="cs-CZ"/>
         </w:rPr>
       </w:pPr>
-      <w:hyperlink w:anchor="_Toc130918871" w:history="1">
+      <w:hyperlink w:anchor="_Toc130922272" w:history="1">
         <w:r>
           <w:rPr>
             <w:rStyle w:val="Hypertextovodkaz"/>
@@ -5166,7 +5166,7 @@
           <w:rPr>
             <w:webHidden/>
           </w:rPr>
-          <w:instrText xml:space="preserve"> PAGEREF _Toc130918871 \h </w:instrText>
+          <w:instrText xml:space="preserve"> PAGEREF _Toc130922272 \h </w:instrText>
         </w:r>
         <w:r>
           <w:rPr>
@@ -5203,7 +5203,7 @@
           <w:lang w:eastAsia="cs-CZ"/>
         </w:rPr>
       </w:pPr>
-      <w:hyperlink w:anchor="_Toc130918872" w:history="1">
+      <w:hyperlink w:anchor="_Toc130922273" w:history="1">
         <w:r>
           <w:rPr>
             <w:rStyle w:val="Hypertextovodkaz"/>
@@ -5226,7 +5226,7 @@
           <w:rPr>
             <w:webHidden/>
           </w:rPr>
-          <w:instrText xml:space="preserve"> PAGEREF _Toc130918872 \h </w:instrText>
+          <w:instrText xml:space="preserve"> PAGEREF _Toc130922273 \h </w:instrText>
         </w:r>
         <w:r>
           <w:rPr>
@@ -5243,7 +5243,7 @@
           <w:rPr>
             <w:webHidden/>
           </w:rPr>
-          <w:t>29</w:t>
+          <w:t>28</w:t>
         </w:r>
         <w:r>
           <w:rPr>
@@ -5263,7 +5263,7 @@
           <w:lang w:eastAsia="cs-CZ"/>
         </w:rPr>
       </w:pPr>
-      <w:hyperlink w:anchor="_Toc130918873" w:history="1">
+      <w:hyperlink w:anchor="_Toc130922274" w:history="1">
         <w:r>
           <w:rPr>
             <w:rStyle w:val="Hypertextovodkaz"/>
@@ -5286,7 +5286,7 @@
           <w:rPr>
             <w:webHidden/>
           </w:rPr>
-          <w:instrText xml:space="preserve"> PAGEREF _Toc130918873 \h </w:instrText>
+          <w:instrText xml:space="preserve"> PAGEREF _Toc130922274 \h </w:instrText>
         </w:r>
         <w:r>
           <w:rPr>
@@ -5323,7 +5323,7 @@
           <w:lang w:eastAsia="cs-CZ"/>
         </w:rPr>
       </w:pPr>
-      <w:hyperlink w:anchor="_Toc130918874" w:history="1">
+      <w:hyperlink w:anchor="_Toc130922275" w:history="1">
         <w:r>
           <w:rPr>
             <w:rStyle w:val="Hypertextovodkaz"/>
@@ -5346,7 +5346,7 @@
           <w:rPr>
             <w:webHidden/>
           </w:rPr>
-          <w:instrText xml:space="preserve"> PAGEREF _Toc130918874 \h </w:instrText>
+          <w:instrText xml:space="preserve"> PAGEREF _Toc130922275 \h </w:instrText>
         </w:r>
         <w:r>
           <w:rPr>
@@ -5383,7 +5383,7 @@
           <w:lang w:eastAsia="cs-CZ"/>
         </w:rPr>
       </w:pPr>
-      <w:hyperlink w:anchor="_Toc130918875" w:history="1">
+      <w:hyperlink w:anchor="_Toc130922276" w:history="1">
         <w:r>
           <w:rPr>
             <w:rStyle w:val="Hypertextovodkaz"/>
@@ -5406,7 +5406,7 @@
           <w:rPr>
             <w:webHidden/>
           </w:rPr>
-          <w:instrText xml:space="preserve"> PAGEREF _Toc130918875 \h </w:instrText>
+          <w:instrText xml:space="preserve"> PAGEREF _Toc130922276 \h </w:instrText>
         </w:r>
         <w:r>
           <w:rPr>
@@ -5443,7 +5443,7 @@
           <w:lang w:eastAsia="cs-CZ"/>
         </w:rPr>
       </w:pPr>
-      <w:hyperlink w:anchor="_Toc130918876" w:history="1">
+      <w:hyperlink w:anchor="_Toc130922277" w:history="1">
         <w:r>
           <w:rPr>
             <w:rStyle w:val="Hypertextovodkaz"/>
@@ -5466,7 +5466,7 @@
           <w:rPr>
             <w:webHidden/>
           </w:rPr>
-          <w:instrText xml:space="preserve"> PAGEREF _Toc130918876 \h </w:instrText>
+          <w:instrText xml:space="preserve"> PAGEREF _Toc130922277 \h </w:instrText>
         </w:r>
         <w:r>
           <w:rPr>
@@ -5483,7 +5483,7 @@
           <w:rPr>
             <w:webHidden/>
           </w:rPr>
-          <w:t>31</w:t>
+          <w:t>30</w:t>
         </w:r>
         <w:r>
           <w:rPr>
@@ -5503,7 +5503,7 @@
           <w:lang w:eastAsia="cs-CZ"/>
         </w:rPr>
       </w:pPr>
-      <w:hyperlink w:anchor="_Toc130918877" w:history="1">
+      <w:hyperlink w:anchor="_Toc130922278" w:history="1">
         <w:r>
           <w:rPr>
             <w:rStyle w:val="Hypertextovodkaz"/>
@@ -5526,7 +5526,7 @@
           <w:rPr>
             <w:webHidden/>
           </w:rPr>
-          <w:instrText xml:space="preserve"> PAGEREF _Toc130918877 \h </w:instrText>
+          <w:instrText xml:space="preserve"> PAGEREF _Toc130922278 \h </w:instrText>
         </w:r>
         <w:r>
           <w:rPr>
@@ -5563,7 +5563,7 @@
           <w:lang w:eastAsia="cs-CZ"/>
         </w:rPr>
       </w:pPr>
-      <w:hyperlink w:anchor="_Toc130918878" w:history="1">
+      <w:hyperlink w:anchor="_Toc130922279" w:history="1">
         <w:r>
           <w:rPr>
             <w:rStyle w:val="Hypertextovodkaz"/>
@@ -5586,7 +5586,7 @@
           <w:rPr>
             <w:webHidden/>
           </w:rPr>
-          <w:instrText xml:space="preserve"> PAGEREF _Toc130918878 \h </w:instrText>
+          <w:instrText xml:space="preserve"> PAGEREF _Toc130922279 \h </w:instrText>
         </w:r>
         <w:r>
           <w:rPr>
@@ -5603,7 +5603,7 @@
           <w:rPr>
             <w:webHidden/>
           </w:rPr>
-          <w:t>32</w:t>
+          <w:t>31</w:t>
         </w:r>
         <w:r>
           <w:rPr>
@@ -5623,7 +5623,7 @@
           <w:lang w:eastAsia="cs-CZ"/>
         </w:rPr>
       </w:pPr>
-      <w:hyperlink w:anchor="_Toc130918879" w:history="1">
+      <w:hyperlink w:anchor="_Toc130922280" w:history="1">
         <w:r>
           <w:rPr>
             <w:rStyle w:val="Hypertextovodkaz"/>
@@ -5646,7 +5646,7 @@
           <w:rPr>
             <w:webHidden/>
           </w:rPr>
-          <w:instrText xml:space="preserve"> PAGEREF _Toc130918879 \h </w:instrText>
+          <w:instrText xml:space="preserve"> PAGEREF _Toc130922280 \h </w:instrText>
         </w:r>
         <w:r>
           <w:rPr>
@@ -5683,7 +5683,7 @@
           <w:lang w:eastAsia="cs-CZ"/>
         </w:rPr>
       </w:pPr>
-      <w:hyperlink w:anchor="_Toc130918880" w:history="1">
+      <w:hyperlink w:anchor="_Toc130922281" w:history="1">
         <w:r>
           <w:rPr>
             <w:rStyle w:val="Hypertextovodkaz"/>
@@ -5706,7 +5706,7 @@
           <w:rPr>
             <w:webHidden/>
           </w:rPr>
-          <w:instrText xml:space="preserve"> PAGEREF _Toc130918880 \h </w:instrText>
+          <w:instrText xml:space="preserve"> PAGEREF _Toc130922281 \h </w:instrText>
         </w:r>
         <w:r>
           <w:rPr>
@@ -5723,7 +5723,7 @@
           <w:rPr>
             <w:webHidden/>
           </w:rPr>
-          <w:t>33</w:t>
+          <w:t>32</w:t>
         </w:r>
         <w:r>
           <w:rPr>
@@ -5743,7 +5743,7 @@
           <w:lang w:eastAsia="cs-CZ"/>
         </w:rPr>
       </w:pPr>
-      <w:hyperlink w:anchor="_Toc130918881" w:history="1">
+      <w:hyperlink w:anchor="_Toc130922282" w:history="1">
         <w:r>
           <w:rPr>
             <w:rStyle w:val="Hypertextovodkaz"/>
@@ -5766,7 +5766,7 @@
           <w:rPr>
             <w:webHidden/>
           </w:rPr>
-          <w:instrText xml:space="preserve"> PAGEREF _Toc130918881 \h </w:instrText>
+          <w:instrText xml:space="preserve"> PAGEREF _Toc130922282 \h </w:instrText>
         </w:r>
         <w:r>
           <w:rPr>
@@ -5783,7 +5783,7 @@
           <w:rPr>
             <w:webHidden/>
           </w:rPr>
-          <w:t>34</w:t>
+          <w:t>33</w:t>
         </w:r>
         <w:r>
           <w:rPr>
@@ -5803,7 +5803,7 @@
           <w:lang w:eastAsia="cs-CZ"/>
         </w:rPr>
       </w:pPr>
-      <w:hyperlink w:anchor="_Toc130918882" w:history="1">
+      <w:hyperlink w:anchor="_Toc130922283" w:history="1">
         <w:r>
           <w:rPr>
             <w:rStyle w:val="Hypertextovodkaz"/>
@@ -5826,7 +5826,7 @@
           <w:rPr>
             <w:webHidden/>
           </w:rPr>
-          <w:instrText xml:space="preserve"> PAGEREF _Toc130918882 \h </w:instrText>
+          <w:instrText xml:space="preserve"> PAGEREF _Toc130922283 \h </w:instrText>
         </w:r>
         <w:r>
           <w:rPr>
@@ -5843,7 +5843,7 @@
           <w:rPr>
             <w:webHidden/>
           </w:rPr>
-          <w:t>34</w:t>
+          <w:t>33</w:t>
         </w:r>
         <w:r>
           <w:rPr>
@@ -5863,7 +5863,7 @@
           <w:lang w:eastAsia="cs-CZ"/>
         </w:rPr>
       </w:pPr>
-      <w:hyperlink w:anchor="_Toc130918883" w:history="1">
+      <w:hyperlink w:anchor="_Toc130922284" w:history="1">
         <w:r>
           <w:rPr>
             <w:rStyle w:val="Hypertextovodkaz"/>
@@ -5886,7 +5886,7 @@
           <w:rPr>
             <w:webHidden/>
           </w:rPr>
-          <w:instrText xml:space="preserve"> PAGEREF _Toc130918883 \h </w:instrText>
+          <w:instrText xml:space="preserve"> PAGEREF _Toc130922284 \h </w:instrText>
         </w:r>
         <w:r>
           <w:rPr>
@@ -5903,7 +5903,7 @@
           <w:rPr>
             <w:webHidden/>
           </w:rPr>
-          <w:t>35</w:t>
+          <w:t>34</w:t>
         </w:r>
         <w:r>
           <w:rPr>
@@ -5923,7 +5923,7 @@
           <w:lang w:eastAsia="cs-CZ"/>
         </w:rPr>
       </w:pPr>
-      <w:hyperlink w:anchor="_Toc130918884" w:history="1">
+      <w:hyperlink w:anchor="_Toc130922285" w:history="1">
         <w:r>
           <w:rPr>
             <w:rStyle w:val="Hypertextovodkaz"/>
@@ -5946,7 +5946,7 @@
           <w:rPr>
             <w:webHidden/>
           </w:rPr>
-          <w:instrText xml:space="preserve"> PAGEREF _Toc130918884 \h </w:instrText>
+          <w:instrText xml:space="preserve"> PAGEREF _Toc130922285 \h </w:instrText>
         </w:r>
         <w:r>
           <w:rPr>
@@ -5983,7 +5983,7 @@
           <w:lang w:eastAsia="cs-CZ"/>
         </w:rPr>
       </w:pPr>
-      <w:hyperlink w:anchor="_Toc130918885" w:history="1">
+      <w:hyperlink w:anchor="_Toc130922286" w:history="1">
         <w:r>
           <w:rPr>
             <w:rStyle w:val="Hypertextovodkaz"/>
@@ -6006,7 +6006,7 @@
           <w:rPr>
             <w:webHidden/>
           </w:rPr>
-          <w:instrText xml:space="preserve"> PAGEREF _Toc130918885 \h </w:instrText>
+          <w:instrText xml:space="preserve"> PAGEREF _Toc130922286 \h </w:instrText>
         </w:r>
         <w:r>
           <w:rPr>
@@ -6023,7 +6023,7 @@
           <w:rPr>
             <w:webHidden/>
           </w:rPr>
-          <w:t>36</w:t>
+          <w:t>35</w:t>
         </w:r>
         <w:r>
           <w:rPr>
@@ -6043,7 +6043,7 @@
           <w:lang w:eastAsia="cs-CZ"/>
         </w:rPr>
       </w:pPr>
-      <w:hyperlink w:anchor="_Toc130918886" w:history="1">
+      <w:hyperlink w:anchor="_Toc130922287" w:history="1">
         <w:r>
           <w:rPr>
             <w:rStyle w:val="Hypertextovodkaz"/>
@@ -6066,7 +6066,7 @@
           <w:rPr>
             <w:webHidden/>
           </w:rPr>
-          <w:instrText xml:space="preserve"> PAGEREF _Toc130918886 \h </w:instrText>
+          <w:instrText xml:space="preserve"> PAGEREF _Toc130922287 \h </w:instrText>
         </w:r>
         <w:r>
           <w:rPr>
@@ -6083,7 +6083,7 @@
           <w:rPr>
             <w:webHidden/>
           </w:rPr>
-          <w:t>36</w:t>
+          <w:t>35</w:t>
         </w:r>
         <w:r>
           <w:rPr>
@@ -6103,7 +6103,7 @@
           <w:lang w:eastAsia="cs-CZ"/>
         </w:rPr>
       </w:pPr>
-      <w:hyperlink w:anchor="_Toc130918887" w:history="1">
+      <w:hyperlink w:anchor="_Toc130922288" w:history="1">
         <w:r>
           <w:rPr>
             <w:rStyle w:val="Hypertextovodkaz"/>
@@ -6126,7 +6126,7 @@
           <w:rPr>
             <w:webHidden/>
           </w:rPr>
-          <w:instrText xml:space="preserve"> PAGEREF _Toc130918887 \h </w:instrText>
+          <w:instrText xml:space="preserve"> PAGEREF _Toc130922288 \h </w:instrText>
         </w:r>
         <w:r>
           <w:rPr>
@@ -6143,7 +6143,7 @@
           <w:rPr>
             <w:webHidden/>
           </w:rPr>
-          <w:t>37</w:t>
+          <w:t>36</w:t>
         </w:r>
         <w:r>
           <w:rPr>
@@ -6163,7 +6163,7 @@
           <w:lang w:eastAsia="cs-CZ"/>
         </w:rPr>
       </w:pPr>
-      <w:hyperlink w:anchor="_Toc130918888" w:history="1">
+      <w:hyperlink w:anchor="_Toc130922289" w:history="1">
         <w:r>
           <w:rPr>
             <w:rStyle w:val="Hypertextovodkaz"/>
@@ -6186,7 +6186,7 @@
           <w:rPr>
             <w:webHidden/>
           </w:rPr>
-          <w:instrText xml:space="preserve"> PAGEREF _Toc130918888 \h </w:instrText>
+          <w:instrText xml:space="preserve"> PAGEREF _Toc130922289 \h </w:instrText>
         </w:r>
         <w:r>
           <w:rPr>
@@ -6203,7 +6203,7 @@
           <w:rPr>
             <w:webHidden/>
           </w:rPr>
-          <w:t>37</w:t>
+          <w:t>36</w:t>
         </w:r>
         <w:r>
           <w:rPr>
@@ -6223,7 +6223,7 @@
           <w:lang w:eastAsia="cs-CZ"/>
         </w:rPr>
       </w:pPr>
-      <w:hyperlink w:anchor="_Toc130918889" w:history="1">
+      <w:hyperlink w:anchor="_Toc130922290" w:history="1">
         <w:r>
           <w:rPr>
             <w:rStyle w:val="Hypertextovodkaz"/>
@@ -6246,7 +6246,7 @@
           <w:rPr>
             <w:webHidden/>
           </w:rPr>
-          <w:instrText xml:space="preserve"> PAGEREF _Toc130918889 \h </w:instrText>
+          <w:instrText xml:space="preserve"> PAGEREF _Toc130922290 \h </w:instrText>
         </w:r>
         <w:r>
           <w:rPr>
@@ -6283,7 +6283,7 @@
           <w:lang w:eastAsia="cs-CZ"/>
         </w:rPr>
       </w:pPr>
-      <w:hyperlink w:anchor="_Toc130918890" w:history="1">
+      <w:hyperlink w:anchor="_Toc130922291" w:history="1">
         <w:r>
           <w:rPr>
             <w:rStyle w:val="Hypertextovodkaz"/>
@@ -6306,7 +6306,7 @@
           <w:rPr>
             <w:webHidden/>
           </w:rPr>
-          <w:instrText xml:space="preserve"> PAGEREF _Toc130918890 \h </w:instrText>
+          <w:instrText xml:space="preserve"> PAGEREF _Toc130922291 \h </w:instrText>
         </w:r>
         <w:r>
           <w:rPr>
@@ -6479,7 +6479,7 @@
         <w:pStyle w:val="Nadpis1"/>
         <w:ind w:left="0"/>
       </w:pPr>
-      <w:bookmarkStart w:id="3" w:name="_Toc130918813"/>
+      <w:bookmarkStart w:id="3" w:name="_Toc130922214"/>
       <w:r>
         <w:t>1. Úvod</w:t>
       </w:r>
@@ -6680,7 +6680,7 @@
         <w:pStyle w:val="Nadpis1"/>
         <w:ind w:left="0"/>
       </w:pPr>
-      <w:bookmarkStart w:id="4" w:name="_Toc130918814"/>
+      <w:bookmarkStart w:id="4" w:name="_Toc130922215"/>
       <w:r>
         <w:t>2. Cíl práce a metodika</w:t>
       </w:r>
@@ -6694,7 +6694,7 @@
           <w:rFonts w:ascii="Times New Roman" w:hAnsi="Times New Roman" w:cs="Times New Roman"/>
         </w:rPr>
       </w:pPr>
-      <w:bookmarkStart w:id="5" w:name="_Toc130918815"/>
+      <w:bookmarkStart w:id="5" w:name="_Toc130922216"/>
       <w:r>
         <w:rPr>
           <w:rFonts w:ascii="Times New Roman" w:hAnsi="Times New Roman" w:cs="Times New Roman"/>
@@ -6744,7 +6744,7 @@
           <w:rFonts w:ascii="Times New Roman" w:hAnsi="Times New Roman" w:cs="Times New Roman"/>
         </w:rPr>
       </w:pPr>
-      <w:bookmarkStart w:id="6" w:name="_Toc130918816"/>
+      <w:bookmarkStart w:id="6" w:name="_Toc130922217"/>
       <w:r>
         <w:rPr>
           <w:rFonts w:ascii="Times New Roman" w:hAnsi="Times New Roman" w:cs="Times New Roman"/>
@@ -6817,7 +6817,7 @@
         <w:pStyle w:val="Nadpis1"/>
         <w:ind w:left="0"/>
       </w:pPr>
-      <w:bookmarkStart w:id="7" w:name="_Toc130918817"/>
+      <w:bookmarkStart w:id="7" w:name="_Toc130922218"/>
       <w:r>
         <w:t>3. Výběr vhodných programovacích jazyků pro vývoj her</w:t>
       </w:r>
@@ -7291,7 +7291,7 @@
         </w:rPr>
       </w:pPr>
       <w:bookmarkStart w:id="10" w:name="_Toc76031541"/>
-      <w:bookmarkStart w:id="11" w:name="_Toc130918818"/>
+      <w:bookmarkStart w:id="11" w:name="_Toc130922219"/>
       <w:r>
         <w:rPr>
           <w:rFonts w:ascii="Times New Roman" w:hAnsi="Times New Roman" w:cs="Times New Roman"/>
@@ -7415,7 +7415,7 @@
           <w:shd w:val="clear" w:color="auto" w:fill="FFFFFF"/>
         </w:rPr>
       </w:pPr>
-      <w:bookmarkStart w:id="13" w:name="_Toc130918819"/>
+      <w:bookmarkStart w:id="13" w:name="_Toc130922220"/>
       <w:r>
         <w:rPr>
           <w:shd w:val="clear" w:color="auto" w:fill="FFFFFF"/>
@@ -7573,7 +7573,7 @@
         </w:numPr>
         <w:ind w:left="720"/>
       </w:pPr>
-      <w:bookmarkStart w:id="14" w:name="_Toc130918820"/>
+      <w:bookmarkStart w:id="14" w:name="_Toc130922221"/>
       <w:r>
         <w:lastRenderedPageBreak/>
         <w:t>3.1.2 Novinky oproti C</w:t>
@@ -7680,7 +7680,7 @@
         </w:numPr>
         <w:ind w:left="720"/>
       </w:pPr>
-      <w:bookmarkStart w:id="15" w:name="_Toc130918821"/>
+      <w:bookmarkStart w:id="15" w:name="_Toc130922222"/>
       <w:r>
         <w:t>3.1.3 Nevýhody</w:t>
       </w:r>
@@ -7772,7 +7772,7 @@
           <w:rFonts w:ascii="Times New Roman" w:hAnsi="Times New Roman" w:cs="Times New Roman"/>
         </w:rPr>
       </w:pPr>
-      <w:bookmarkStart w:id="16" w:name="_Toc130918822"/>
+      <w:bookmarkStart w:id="16" w:name="_Toc130922223"/>
       <w:r>
         <w:rPr>
           <w:rFonts w:ascii="Times New Roman" w:hAnsi="Times New Roman" w:cs="Times New Roman"/>
@@ -7909,7 +7909,7 @@
         </w:rPr>
       </w:pPr>
       <w:bookmarkStart w:id="18" w:name="_Ref127545983"/>
-      <w:bookmarkStart w:id="19" w:name="_Toc130918823"/>
+      <w:bookmarkStart w:id="19" w:name="_Toc130922224"/>
       <w:r>
         <w:rPr>
           <w:shd w:val="clear" w:color="auto" w:fill="FFFFFF"/>
@@ -8084,7 +8084,7 @@
         </w:numPr>
         <w:ind w:left="720"/>
       </w:pPr>
-      <w:bookmarkStart w:id="20" w:name="_Toc130918824"/>
+      <w:bookmarkStart w:id="20" w:name="_Toc130922225"/>
       <w:r>
         <w:t>3.2.2 Přístup k paměti a ovládání hardware</w:t>
       </w:r>
@@ -8286,7 +8286,7 @@
         </w:numPr>
         <w:ind w:left="720"/>
       </w:pPr>
-      <w:bookmarkStart w:id="21" w:name="_Toc130918825"/>
+      <w:bookmarkStart w:id="21" w:name="_Toc130922226"/>
       <w:r>
         <w:t>3.2.3 Výhody</w:t>
       </w:r>
@@ -8509,7 +8509,7 @@
         </w:numPr>
         <w:ind w:left="720"/>
       </w:pPr>
-      <w:bookmarkStart w:id="22" w:name="_Toc130918826"/>
+      <w:bookmarkStart w:id="22" w:name="_Toc130922227"/>
       <w:r>
         <w:t>3.2.4 Nevýhody</w:t>
       </w:r>
@@ -8721,7 +8721,7 @@
           <w:rFonts w:ascii="Times New Roman" w:hAnsi="Times New Roman" w:cs="Times New Roman"/>
         </w:rPr>
       </w:pPr>
-      <w:bookmarkStart w:id="23" w:name="_Toc130918827"/>
+      <w:bookmarkStart w:id="23" w:name="_Toc130922228"/>
       <w:bookmarkEnd w:id="17"/>
       <w:r>
         <w:rPr>
@@ -8729,6 +8729,18 @@
         </w:rPr>
         <w:lastRenderedPageBreak/>
         <w:t>3.3 C#</w:t>
+      </w:r>
+      <w:r>
+        <w:rPr>
+          <w:rFonts w:ascii="Times New Roman" w:hAnsi="Times New Roman" w:cs="Times New Roman"/>
+        </w:rPr>
+        <w:t xml:space="preserve"> </w:t>
+      </w:r>
+      <w:r>
+        <w:rPr>
+          <w:rFonts w:ascii="Times New Roman" w:hAnsi="Times New Roman" w:cs="Times New Roman"/>
+        </w:rPr>
+        <w:t>(C Sharp)</w:t>
       </w:r>
       <w:bookmarkEnd w:id="23"/>
     </w:p>
@@ -8886,7 +8898,7 @@
         </w:numPr>
         <w:ind w:left="720"/>
       </w:pPr>
-      <w:bookmarkStart w:id="24" w:name="_Toc130918828"/>
+      <w:bookmarkStart w:id="24" w:name="_Toc130922229"/>
       <w:r>
         <w:t>3.3.1 Microsoft .NET</w:t>
       </w:r>
@@ -9409,7 +9421,7 @@
         </w:numPr>
         <w:ind w:left="720"/>
       </w:pPr>
-      <w:bookmarkStart w:id="25" w:name="_Toc130918829"/>
+      <w:bookmarkStart w:id="25" w:name="_Toc130922230"/>
       <w:r>
         <w:t>3.3.2 Přístup k paměti a ovládání hardware</w:t>
       </w:r>
@@ -9602,7 +9614,7 @@
         </w:numPr>
         <w:ind w:left="720"/>
       </w:pPr>
-      <w:bookmarkStart w:id="26" w:name="_Toc130918830"/>
+      <w:bookmarkStart w:id="26" w:name="_Toc130922231"/>
       <w:r>
         <w:t>3.3.3 Porovnání s Javou</w:t>
       </w:r>
@@ -9879,7 +9891,7 @@
         </w:numPr>
         <w:ind w:left="720"/>
       </w:pPr>
-      <w:bookmarkStart w:id="27" w:name="_Toc130918831"/>
+      <w:bookmarkStart w:id="27" w:name="_Toc130922232"/>
       <w:r>
         <w:lastRenderedPageBreak/>
         <w:t>3.3.4 Podobnosti s C++</w:t>
@@ -10102,7 +10114,7 @@
         </w:numPr>
         <w:ind w:left="720"/>
       </w:pPr>
-      <w:bookmarkStart w:id="28" w:name="_Toc130918832"/>
+      <w:bookmarkStart w:id="28" w:name="_Toc130922233"/>
       <w:r>
         <w:t>3.3.5 Modifikátory parametrů metod</w:t>
       </w:r>
@@ -10261,7 +10273,7 @@
         </w:numPr>
         <w:ind w:left="720"/>
       </w:pPr>
-      <w:bookmarkStart w:id="29" w:name="_Toc130918833"/>
+      <w:bookmarkStart w:id="29" w:name="_Toc130922234"/>
       <w:r>
         <w:t>3.3.6 nové funkce</w:t>
       </w:r>
@@ -10475,7 +10487,7 @@
           <w:rFonts w:ascii="Times New Roman" w:hAnsi="Times New Roman" w:cs="Times New Roman"/>
         </w:rPr>
       </w:pPr>
-      <w:bookmarkStart w:id="30" w:name="_Toc130918834"/>
+      <w:bookmarkStart w:id="30" w:name="_Toc130922235"/>
       <w:r>
         <w:rPr>
           <w:rFonts w:ascii="Times New Roman" w:hAnsi="Times New Roman" w:cs="Times New Roman"/>
@@ -12055,7 +12067,7 @@
         </w:rPr>
       </w:pPr>
       <w:bookmarkStart w:id="32" w:name="_Toc76031545"/>
-      <w:bookmarkStart w:id="33" w:name="_Toc130918835"/>
+      <w:bookmarkStart w:id="33" w:name="_Toc130922236"/>
       <w:r>
         <w:t>4. Výběr herních žánrů vhodných pro implementaci</w:t>
       </w:r>
@@ -13075,7 +13087,7 @@
         </w:rPr>
       </w:pPr>
       <w:bookmarkStart w:id="35" w:name="_Toc76031546"/>
-      <w:bookmarkStart w:id="36" w:name="_Toc130918836"/>
+      <w:bookmarkStart w:id="36" w:name="_Toc130922237"/>
       <w:r>
         <w:rPr>
           <w:rFonts w:ascii="Times New Roman" w:hAnsi="Times New Roman" w:cs="Times New Roman"/>
@@ -13934,7 +13946,7 @@
         </w:rPr>
       </w:pPr>
       <w:bookmarkStart w:id="37" w:name="_Toc76031547"/>
-      <w:bookmarkStart w:id="38" w:name="_Toc130918837"/>
+      <w:bookmarkStart w:id="38" w:name="_Toc130922238"/>
       <w:r>
         <w:rPr>
           <w:rFonts w:ascii="Times New Roman" w:hAnsi="Times New Roman" w:cs="Times New Roman"/>
@@ -14304,7 +14316,7 @@
         </w:rPr>
       </w:pPr>
       <w:bookmarkStart w:id="39" w:name="_Toc76031548"/>
-      <w:bookmarkStart w:id="40" w:name="_Toc130918838"/>
+      <w:bookmarkStart w:id="40" w:name="_Toc130922239"/>
       <w:r>
         <w:rPr>
           <w:rFonts w:ascii="Times New Roman" w:hAnsi="Times New Roman" w:cs="Times New Roman"/>
@@ -14637,7 +14649,7 @@
           <w:rFonts w:ascii="Times New Roman" w:hAnsi="Times New Roman" w:cs="Times New Roman"/>
         </w:rPr>
       </w:pPr>
-      <w:bookmarkStart w:id="42" w:name="_Toc130918839"/>
+      <w:bookmarkStart w:id="42" w:name="_Toc130922240"/>
       <w:r>
         <w:rPr>
           <w:rFonts w:ascii="Times New Roman" w:hAnsi="Times New Roman" w:cs="Times New Roman"/>
@@ -14865,7 +14877,7 @@
         <w:pStyle w:val="Nadpis2"/>
         <w:ind w:hanging="11"/>
       </w:pPr>
-      <w:bookmarkStart w:id="43" w:name="_Toc130918840"/>
+      <w:bookmarkStart w:id="43" w:name="_Toc130922241"/>
       <w:r>
         <w:t>4.5 shrnutí</w:t>
       </w:r>
@@ -15025,7 +15037,7 @@
         </w:rPr>
       </w:pPr>
       <w:bookmarkStart w:id="44" w:name="_Toc76031550"/>
-      <w:bookmarkStart w:id="45" w:name="_Toc130918841"/>
+      <w:bookmarkStart w:id="45" w:name="_Toc130922242"/>
       <w:r>
         <w:rPr>
           <w:rStyle w:val="Nadpis1Char"/>
@@ -15206,7 +15218,7 @@
         </w:rPr>
       </w:pPr>
       <w:bookmarkStart w:id="47" w:name="_Toc76031551"/>
-      <w:bookmarkStart w:id="48" w:name="_Toc130918842"/>
+      <w:bookmarkStart w:id="48" w:name="_Toc130922243"/>
       <w:r>
         <w:rPr>
           <w:rFonts w:ascii="Times New Roman" w:hAnsi="Times New Roman" w:cs="Times New Roman"/>
@@ -15272,7 +15284,7 @@
         </w:rPr>
       </w:pPr>
       <w:bookmarkStart w:id="49" w:name="_Toc76031552"/>
-      <w:bookmarkStart w:id="50" w:name="_Toc130918843"/>
+      <w:bookmarkStart w:id="50" w:name="_Toc130922244"/>
       <w:r>
         <w:rPr>
           <w:rFonts w:ascii="Times New Roman" w:hAnsi="Times New Roman" w:cs="Times New Roman"/>
@@ -15330,7 +15342,7 @@
         </w:numPr>
         <w:ind w:left="1429" w:firstLine="698"/>
       </w:pPr>
-      <w:bookmarkStart w:id="52" w:name="_Toc130918844"/>
+      <w:bookmarkStart w:id="52" w:name="_Toc130922245"/>
       <w:r>
         <w:rPr>
           <w:shd w:val="clear" w:color="auto" w:fill="FFFFFF"/>
@@ -15477,7 +15489,7 @@
         </w:rPr>
       </w:pPr>
       <w:bookmarkStart w:id="53" w:name="_Toc76031554"/>
-      <w:bookmarkStart w:id="54" w:name="_Toc130918845"/>
+      <w:bookmarkStart w:id="54" w:name="_Toc130922246"/>
       <w:r>
         <w:rPr>
           <w:shd w:val="clear" w:color="auto" w:fill="FFFFFF"/>
@@ -15826,7 +15838,7 @@
         <w:pStyle w:val="Nadpis2"/>
         <w:ind w:firstLine="0"/>
       </w:pPr>
-      <w:bookmarkStart w:id="57" w:name="_Toc130918846"/>
+      <w:bookmarkStart w:id="57" w:name="_Toc130922247"/>
       <w:r>
         <w:t>5.3 Mobilní aplikace</w:t>
       </w:r>
@@ -15932,7 +15944,7 @@
         </w:numPr>
         <w:ind w:left="720"/>
       </w:pPr>
-      <w:bookmarkStart w:id="58" w:name="_Toc130918847"/>
+      <w:bookmarkStart w:id="58" w:name="_Toc130922248"/>
       <w:r>
         <w:t xml:space="preserve">5.3.3 </w:t>
       </w:r>
@@ -16339,7 +16351,7 @@
         </w:numPr>
         <w:ind w:left="720"/>
       </w:pPr>
-      <w:bookmarkStart w:id="59" w:name="_Toc130918848"/>
+      <w:bookmarkStart w:id="59" w:name="_Toc130922249"/>
       <w:r>
         <w:t>5.3.2 Android Studio</w:t>
       </w:r>
@@ -16462,7 +16474,7 @@
         </w:numPr>
         <w:ind w:left="720"/>
       </w:pPr>
-      <w:bookmarkStart w:id="60" w:name="_Toc130918849"/>
+      <w:bookmarkStart w:id="60" w:name="_Toc130922250"/>
       <w:r>
         <w:t>5.3.3 .NET MAUI (</w:t>
       </w:r>
@@ -16570,7 +16582,7 @@
       <w:pPr>
         <w:pStyle w:val="Nadpis2"/>
       </w:pPr>
-      <w:bookmarkStart w:id="61" w:name="_Toc130918850"/>
+      <w:bookmarkStart w:id="61" w:name="_Toc130922251"/>
       <w:r>
         <w:lastRenderedPageBreak/>
         <w:t xml:space="preserve">5.4 Herní </w:t>
@@ -16820,7 +16832,7 @@
         </w:numPr>
         <w:ind w:left="720"/>
       </w:pPr>
-      <w:bookmarkStart w:id="62" w:name="_Toc130918851"/>
+      <w:bookmarkStart w:id="62" w:name="_Toc130922252"/>
       <w:r>
         <w:t>5.4.1 Unity</w:t>
       </w:r>
@@ -17516,7 +17528,7 @@
         </w:numPr>
         <w:ind w:left="720"/>
       </w:pPr>
-      <w:bookmarkStart w:id="63" w:name="_Toc130918852"/>
+      <w:bookmarkStart w:id="63" w:name="_Toc130922253"/>
       <w:r>
         <w:t xml:space="preserve">5.4.2 </w:t>
       </w:r>
@@ -17940,7 +17952,7 @@
         </w:numPr>
         <w:ind w:left="720"/>
       </w:pPr>
-      <w:bookmarkStart w:id="64" w:name="_Toc130918853"/>
+      <w:bookmarkStart w:id="64" w:name="_Toc130922254"/>
       <w:r>
         <w:t>5.4.3 CRYENGINE</w:t>
       </w:r>
@@ -18069,7 +18081,7 @@
         </w:numPr>
         <w:ind w:left="720"/>
       </w:pPr>
-      <w:bookmarkStart w:id="65" w:name="_Toc130918854"/>
+      <w:bookmarkStart w:id="65" w:name="_Toc130922255"/>
       <w:r>
         <w:lastRenderedPageBreak/>
         <w:t>5.4.4 Shrnutí</w:t>
@@ -19254,7 +19266,7 @@
           <w:rStyle w:val="Nadpis1Char"/>
         </w:rPr>
       </w:pPr>
-      <w:bookmarkStart w:id="67" w:name="_Toc130918855"/>
+      <w:bookmarkStart w:id="67" w:name="_Toc130922256"/>
       <w:r>
         <w:rPr>
           <w:rStyle w:val="Nadpis1Char"/>
@@ -19527,7 +19539,7 @@
           <w:szCs w:val="24"/>
         </w:rPr>
       </w:pPr>
-      <w:bookmarkStart w:id="70" w:name="_Toc130918856"/>
+      <w:bookmarkStart w:id="70" w:name="_Toc130922257"/>
       <w:r>
         <w:rPr>
           <w:rStyle w:val="Nadpis1Char"/>
@@ -19606,7 +19618,7 @@
         <w:ind w:left="720"/>
       </w:pPr>
       <w:bookmarkStart w:id="71" w:name="_Toc130825387"/>
-      <w:bookmarkStart w:id="72" w:name="_Toc130918857"/>
+      <w:bookmarkStart w:id="72" w:name="_Toc130922258"/>
       <w:r>
         <w:t xml:space="preserve">6.1.1 </w:t>
       </w:r>
@@ -19663,7 +19675,7 @@
         <w:ind w:left="720"/>
       </w:pPr>
       <w:bookmarkStart w:id="73" w:name="_Toc130825388"/>
-      <w:bookmarkStart w:id="74" w:name="_Toc130918858"/>
+      <w:bookmarkStart w:id="74" w:name="_Toc130922259"/>
       <w:r>
         <w:lastRenderedPageBreak/>
         <w:t>6.1.2 Singleton</w:t>
@@ -19752,7 +19764,7 @@
         <w:ind w:left="720"/>
       </w:pPr>
       <w:bookmarkStart w:id="75" w:name="_Toc130825389"/>
-      <w:bookmarkStart w:id="76" w:name="_Toc130918859"/>
+      <w:bookmarkStart w:id="76" w:name="_Toc130922260"/>
       <w:r>
         <w:t xml:space="preserve">6.1.3 </w:t>
       </w:r>
@@ -19806,7 +19818,7 @@
         <w:ind w:left="720"/>
       </w:pPr>
       <w:bookmarkStart w:id="77" w:name="_Toc130825390"/>
-      <w:bookmarkStart w:id="78" w:name="_Toc130918860"/>
+      <w:bookmarkStart w:id="78" w:name="_Toc130922261"/>
       <w:r>
         <w:t xml:space="preserve">6.1.4 </w:t>
       </w:r>
@@ -19865,7 +19877,7 @@
         <w:ind w:left="720"/>
       </w:pPr>
       <w:bookmarkStart w:id="79" w:name="_Toc130825391"/>
-      <w:bookmarkStart w:id="80" w:name="_Toc130918861"/>
+      <w:bookmarkStart w:id="80" w:name="_Toc130922262"/>
       <w:r>
         <w:t>6.1.5 Prototype</w:t>
       </w:r>
@@ -19911,7 +19923,7 @@
         <w:ind w:left="720"/>
       </w:pPr>
       <w:bookmarkStart w:id="81" w:name="_Toc130825392"/>
-      <w:bookmarkStart w:id="82" w:name="_Toc130918862"/>
+      <w:bookmarkStart w:id="82" w:name="_Toc130922263"/>
       <w:r>
         <w:lastRenderedPageBreak/>
         <w:t xml:space="preserve">6.1.6 </w:t>
@@ -19990,7 +20002,7 @@
     <w:p/>
     <w:p>
       <w:bookmarkStart w:id="83" w:name="_Toc76031563"/>
-      <w:bookmarkStart w:id="84" w:name="_Toc130918863"/>
+      <w:bookmarkStart w:id="84" w:name="_Toc130922264"/>
       <w:r>
         <w:rPr>
           <w:rStyle w:val="Nadpis1Char"/>
@@ -20104,7 +20116,7 @@
         <w:ind w:left="1285" w:firstLine="131"/>
       </w:pPr>
       <w:bookmarkStart w:id="85" w:name="_Toc130825394"/>
-      <w:bookmarkStart w:id="86" w:name="_Toc130918864"/>
+      <w:bookmarkStart w:id="86" w:name="_Toc130922265"/>
       <w:r>
         <w:t>7.</w:t>
       </w:r>
@@ -20169,7 +20181,7 @@
       </w:pPr>
       <w:bookmarkStart w:id="87" w:name="_Ref103770918"/>
       <w:bookmarkStart w:id="88" w:name="_Toc130825395"/>
-      <w:bookmarkStart w:id="89" w:name="_Toc130918865"/>
+      <w:bookmarkStart w:id="89" w:name="_Toc130922266"/>
       <w:r>
         <w:t>7.1.1 atributy</w:t>
       </w:r>
@@ -20247,7 +20259,7 @@
         <w:ind w:left="720"/>
       </w:pPr>
       <w:bookmarkStart w:id="90" w:name="_Toc130825396"/>
-      <w:bookmarkStart w:id="91" w:name="_Toc130918866"/>
+      <w:bookmarkStart w:id="91" w:name="_Toc130922267"/>
       <w:r>
         <w:t xml:space="preserve">7.1.2 </w:t>
       </w:r>
@@ -20452,7 +20464,7 @@
         <w:ind w:left="709"/>
       </w:pPr>
       <w:bookmarkStart w:id="92" w:name="_Toc130825397"/>
-      <w:bookmarkStart w:id="93" w:name="_Toc130918867"/>
+      <w:bookmarkStart w:id="93" w:name="_Toc130922268"/>
       <w:r>
         <w:t>7.1.3 Postavy</w:t>
       </w:r>
@@ -20644,7 +20656,7 @@
         <w:ind w:left="720"/>
       </w:pPr>
       <w:bookmarkStart w:id="94" w:name="_Toc130825398"/>
-      <w:bookmarkStart w:id="95" w:name="_Toc130918868"/>
+      <w:bookmarkStart w:id="95" w:name="_Toc130922269"/>
       <w:r>
         <w:t>7.1.4 Předměty</w:t>
       </w:r>
@@ -20763,7 +20775,7 @@
         <w:ind w:left="720"/>
       </w:pPr>
       <w:bookmarkStart w:id="96" w:name="_Toc130825399"/>
-      <w:bookmarkStart w:id="97" w:name="_Toc130918869"/>
+      <w:bookmarkStart w:id="97" w:name="_Toc130922270"/>
       <w:r>
         <w:t>7.1.5 inventáře</w:t>
       </w:r>
@@ -20917,7 +20929,7 @@
         <w:ind w:left="720"/>
       </w:pPr>
       <w:bookmarkStart w:id="98" w:name="_Toc130825400"/>
-      <w:bookmarkStart w:id="99" w:name="_Toc130918870"/>
+      <w:bookmarkStart w:id="99" w:name="_Toc130922271"/>
       <w:r>
         <w:t>7.1.6 kouzla</w:t>
       </w:r>
@@ -21033,7 +21045,7 @@
         <w:ind w:left="720"/>
       </w:pPr>
       <w:bookmarkStart w:id="100" w:name="_Toc130825401"/>
-      <w:bookmarkStart w:id="101" w:name="_Toc130918871"/>
+      <w:bookmarkStart w:id="101" w:name="_Toc130922272"/>
       <w:r>
         <w:t>7.1.7 mapa</w:t>
       </w:r>
@@ -21194,7 +21206,7 @@
         <w:ind w:left="720"/>
       </w:pPr>
       <w:bookmarkStart w:id="102" w:name="_Toc130825402"/>
-      <w:bookmarkStart w:id="103" w:name="_Toc130918872"/>
+      <w:bookmarkStart w:id="103" w:name="_Toc130922273"/>
       <w:r>
         <w:t>7.6.8 úkoly</w:t>
       </w:r>
@@ -21350,7 +21362,7 @@
         <w:ind w:left="720"/>
       </w:pPr>
       <w:bookmarkStart w:id="104" w:name="_Toc130825403"/>
-      <w:bookmarkStart w:id="105" w:name="_Toc130918873"/>
+      <w:bookmarkStart w:id="105" w:name="_Toc130922274"/>
       <w:r>
         <w:t xml:space="preserve">7.1.9 </w:t>
       </w:r>
@@ -21659,7 +21671,7 @@
         <w:ind w:left="720"/>
       </w:pPr>
       <w:bookmarkStart w:id="106" w:name="_Toc130825404"/>
-      <w:bookmarkStart w:id="107" w:name="_Toc130918874"/>
+      <w:bookmarkStart w:id="107" w:name="_Toc130922275"/>
       <w:r>
         <w:t>7.1.10 nastavení</w:t>
       </w:r>
@@ -21712,7 +21724,7 @@
         <w:ind w:left="0" w:firstLine="708"/>
       </w:pPr>
       <w:bookmarkStart w:id="108" w:name="_Toc130825405"/>
-      <w:bookmarkStart w:id="109" w:name="_Toc130918875"/>
+      <w:bookmarkStart w:id="109" w:name="_Toc130922276"/>
       <w:r>
         <w:t xml:space="preserve">7.2 </w:t>
       </w:r>
@@ -21751,7 +21763,7 @@
         <w:ind w:left="1416"/>
       </w:pPr>
       <w:bookmarkStart w:id="110" w:name="_Toc130825406"/>
-      <w:bookmarkStart w:id="111" w:name="_Toc130918876"/>
+      <w:bookmarkStart w:id="111" w:name="_Toc130922277"/>
       <w:r>
         <w:t>7.2.1 okno Form1</w:t>
       </w:r>
@@ -21884,7 +21896,7 @@
         <w:ind w:left="720"/>
       </w:pPr>
       <w:bookmarkStart w:id="114" w:name="_Toc130825407"/>
-      <w:bookmarkStart w:id="115" w:name="_Toc130918877"/>
+      <w:bookmarkStart w:id="115" w:name="_Toc130922278"/>
       <w:r>
         <w:t xml:space="preserve">7.2.2 okno </w:t>
       </w:r>
@@ -22045,7 +22057,7 @@
         <w:ind w:left="720"/>
       </w:pPr>
       <w:bookmarkStart w:id="117" w:name="_Toc130825408"/>
-      <w:bookmarkStart w:id="118" w:name="_Toc130918878"/>
+      <w:bookmarkStart w:id="118" w:name="_Toc130922279"/>
       <w:r>
         <w:t xml:space="preserve">7.2.3 okno </w:t>
       </w:r>
@@ -22203,7 +22215,7 @@
         <w:ind w:left="720"/>
       </w:pPr>
       <w:bookmarkStart w:id="120" w:name="_Toc130825409"/>
-      <w:bookmarkStart w:id="121" w:name="_Toc130918879"/>
+      <w:bookmarkStart w:id="121" w:name="_Toc130922280"/>
       <w:r>
         <w:t xml:space="preserve">7.2.4 okno </w:t>
       </w:r>
@@ -22347,7 +22359,7 @@
         <w:ind w:left="720"/>
       </w:pPr>
       <w:bookmarkStart w:id="123" w:name="_Toc130825410"/>
-      <w:bookmarkStart w:id="124" w:name="_Toc130918880"/>
+      <w:bookmarkStart w:id="124" w:name="_Toc130922281"/>
       <w:r>
         <w:t xml:space="preserve">7.2.5 okno </w:t>
       </w:r>
@@ -22505,7 +22517,7 @@
         <w:ind w:left="720"/>
       </w:pPr>
       <w:bookmarkStart w:id="126" w:name="_Toc130825411"/>
-      <w:bookmarkStart w:id="127" w:name="_Toc130918881"/>
+      <w:bookmarkStart w:id="127" w:name="_Toc130922282"/>
       <w:r>
         <w:t>7.2.6 okn</w:t>
       </w:r>
@@ -22668,7 +22680,7 @@
         <w:ind w:left="720"/>
       </w:pPr>
       <w:bookmarkStart w:id="129" w:name="_Toc130825412"/>
-      <w:bookmarkStart w:id="130" w:name="_Toc130918882"/>
+      <w:bookmarkStart w:id="130" w:name="_Toc130922283"/>
       <w:r>
         <w:t xml:space="preserve">7.2.7 okno </w:t>
       </w:r>
@@ -22805,7 +22817,7 @@
         <w:ind w:left="720"/>
       </w:pPr>
       <w:bookmarkStart w:id="132" w:name="_Toc130825413"/>
-      <w:bookmarkStart w:id="133" w:name="_Toc130918883"/>
+      <w:bookmarkStart w:id="133" w:name="_Toc130922284"/>
       <w:r>
         <w:t xml:space="preserve">7.2.8 okno </w:t>
       </w:r>
@@ -22962,7 +22974,7 @@
         <w:ind w:left="720"/>
       </w:pPr>
       <w:bookmarkStart w:id="135" w:name="_Toc130825414"/>
-      <w:bookmarkStart w:id="136" w:name="_Toc130918884"/>
+      <w:bookmarkStart w:id="136" w:name="_Toc130922285"/>
       <w:r>
         <w:lastRenderedPageBreak/>
         <w:t xml:space="preserve">7.2.9 okno </w:t>
@@ -23112,7 +23124,7 @@
         <w:ind w:left="720"/>
       </w:pPr>
       <w:bookmarkStart w:id="138" w:name="_Toc130825415"/>
-      <w:bookmarkStart w:id="139" w:name="_Toc130918885"/>
+      <w:bookmarkStart w:id="139" w:name="_Toc130922286"/>
       <w:r>
         <w:t xml:space="preserve">7.2.10 okno </w:t>
       </w:r>
@@ -23173,7 +23185,7 @@
         <w:ind w:left="720"/>
       </w:pPr>
       <w:bookmarkStart w:id="140" w:name="_Toc130825416"/>
-      <w:bookmarkStart w:id="141" w:name="_Toc130918886"/>
+      <w:bookmarkStart w:id="141" w:name="_Toc130922287"/>
       <w:r>
         <w:t xml:space="preserve">7.2.11 okno </w:t>
       </w:r>
@@ -23395,7 +23407,7 @@
         </w:rPr>
       </w:pPr>
       <w:bookmarkStart w:id="143" w:name="_Toc76031564"/>
-      <w:bookmarkStart w:id="144" w:name="_Toc130918887"/>
+      <w:bookmarkStart w:id="144" w:name="_Toc130922288"/>
       <w:r>
         <w:rPr>
           <w:rStyle w:val="Nadpis1Char"/>
@@ -23476,7 +23488,7 @@
         <w:pStyle w:val="Nadpis1"/>
         <w:ind w:left="0"/>
       </w:pPr>
-      <w:bookmarkStart w:id="145" w:name="_Toc130918888"/>
+      <w:bookmarkStart w:id="145" w:name="_Toc130922289"/>
       <w:r>
         <w:t>9. Závěr</w:t>
       </w:r>
@@ -23529,7 +23541,7 @@
       <w:pPr>
         <w:pStyle w:val="Nadpis1"/>
       </w:pPr>
-      <w:bookmarkStart w:id="146" w:name="_Toc130918889"/>
+      <w:bookmarkStart w:id="146" w:name="_Toc130922290"/>
       <w:r>
         <w:t>Seznam použitých zdrojů</w:t>
       </w:r>
@@ -36321,7 +36333,7 @@
       <w:r>
         <w:br w:type="page"/>
       </w:r>
-      <w:bookmarkStart w:id="147" w:name="_Toc130918890"/>
+      <w:bookmarkStart w:id="147" w:name="_Toc130922291"/>
       <w:r>
         <w:lastRenderedPageBreak/>
         <w:t>Přílohy</w:t>
@@ -42931,6 +42943,7 @@
     <w:rsid w:val="006C7219"/>
     <w:rsid w:val="007F37CA"/>
     <w:rsid w:val="008F1562"/>
+    <w:rsid w:val="00B16AF0"/>
     <w:rsid w:val="00B7107C"/>
     <w:rsid w:val="00CB72C9"/>
     <w:rsid w:val="00EF6FF2"/>

</xml_diff>

<commit_message>
5.4.1 nutno upravit číslovky
</commit_message>
<xml_diff>
--- a/resersni cast/sablona-bp-tf-jednostranna-2021.docx
+++ b/resersni cast/sablona-bp-tf-jednostranna-2021.docx
@@ -17757,7 +17757,13 @@
         <w:t xml:space="preserve">, které mají grafické rozhraní a k interakci se využívají </w:t>
       </w:r>
       <w:r>
-        <w:t xml:space="preserve">tlačítka, textová pole, rozbalovací menu a další grafické prvky. Takovéto programy nazýváme okenní aplikace. Jelikož byl jako jazyk zvolen C#, budou nyní blíže </w:t>
+        <w:t xml:space="preserve">tlačítka, textová pole, rozbalovací menu </w:t>
+      </w:r>
+      <w:r>
+        <w:t>či</w:t>
+      </w:r>
+      <w:r>
+        <w:t xml:space="preserve"> další grafické prvky. Takovéto programy nazýváme okenní aplikace. Jelikož byl jako jazyk zvolen C#, budou nyní blíže </w:t>
       </w:r>
       <w:r>
         <w:t>rozebrány</w:t>
@@ -18376,7 +18382,19 @@
         <w:rPr>
           <w:rFonts w:cstheme="minorHAnsi"/>
         </w:rPr>
-        <w:t>Xamarin je open source technologie od Microsoftu umožňující pomocí C# a XAML vytvořit aplikace pro zařízení se systémy Android, Windows</w:t>
+        <w:t xml:space="preserve">Xamarin je open source technologie od Microsoftu umožňující pomocí </w:t>
+      </w:r>
+      <w:r>
+        <w:rPr>
+          <w:rFonts w:cstheme="minorHAnsi"/>
+        </w:rPr>
+        <w:t xml:space="preserve">XAML a </w:t>
+      </w:r>
+      <w:r>
+        <w:rPr>
+          <w:rFonts w:cstheme="minorHAnsi"/>
+        </w:rPr>
+        <w:t>C# vytvořit aplikace pro zařízení se systémy Android, Windows</w:t>
       </w:r>
       <w:r>
         <w:rPr>
@@ -18452,13 +18470,55 @@
         <w:rPr>
           <w:rFonts w:cstheme="minorHAnsi"/>
         </w:rPr>
-        <w:t>umožňuje pracovat s funkcemi jako jsou poloha a fotoaparát nezávisle na cílové platformě. Grafické rozhraní je možné místo v XAML vytvořit pomocí C#,</w:t>
-      </w:r>
-      <w:r>
-        <w:rPr>
-          <w:rFonts w:cstheme="minorHAnsi"/>
-        </w:rPr>
-        <w:t xml:space="preserve"> ale takto vytvořené či upravené prvky se nezobrazí v náhledu a projeví se až po spuštění aplikace. </w:t>
+        <w:t xml:space="preserve">umožňuje pracovat s funkcemi jako jsou poloha a fotoaparát nezávisle na cílové platformě. Grafické rozhraní </w:t>
+      </w:r>
+      <w:r>
+        <w:rPr>
+          <w:rFonts w:cstheme="minorHAnsi"/>
+        </w:rPr>
+        <w:t>je definováno v </w:t>
+      </w:r>
+      <w:r>
+        <w:rPr>
+          <w:rFonts w:cstheme="minorHAnsi"/>
+        </w:rPr>
+        <w:t>XAML</w:t>
+      </w:r>
+      <w:r>
+        <w:rPr>
+          <w:rFonts w:cstheme="minorHAnsi"/>
+        </w:rPr>
+        <w:t>, ale možné ho</w:t>
+      </w:r>
+      <w:r>
+        <w:rPr>
+          <w:rFonts w:cstheme="minorHAnsi"/>
+        </w:rPr>
+        <w:t xml:space="preserve"> vytvořit </w:t>
+      </w:r>
+      <w:r>
+        <w:rPr>
+          <w:rFonts w:cstheme="minorHAnsi"/>
+        </w:rPr>
+        <w:t xml:space="preserve">také </w:t>
+      </w:r>
+      <w:r>
+        <w:rPr>
+          <w:rFonts w:cstheme="minorHAnsi"/>
+        </w:rPr>
+        <w:t>pomocí C#</w:t>
+      </w:r>
+      <w:r>
+        <w:rPr>
+          <w:rFonts w:cstheme="minorHAnsi"/>
+        </w:rPr>
+        <w:t>, avšak</w:t>
+      </w:r>
+      <w:r>
+        <w:rPr>
+          <w:rFonts w:cstheme="minorHAnsi"/>
+        </w:rPr>
+        <w:t xml:space="preserve"> takto vytvořené či upravené prvky se nezobrazí v náhledu a projeví se až po spuštění aplikace. </w:t>
       </w:r>
       <w:r>
         <w:rPr>
@@ -18532,7 +18592,31 @@
         <w:rPr>
           <w:rFonts w:cstheme="minorHAnsi"/>
         </w:rPr>
-        <w:t>. Kromě knihoven určených pro .NET je možné využít i knihovny napsané Objective-C, C/C++ nebo Java. součástí SDK je i emulátor umožňující otestovat aplikaci na různých konfiguracích a bez nutnosti neustálého nahrávání nové verze do fyzického zařízení.</w:t>
+        <w:t>. Kromě knihoven určených pro .NET je možné využít i knihovny napsané Objective-C, C/C++ nebo Jav</w:t>
+      </w:r>
+      <w:r>
+        <w:rPr>
+          <w:rFonts w:cstheme="minorHAnsi"/>
+        </w:rPr>
+        <w:t>u</w:t>
+      </w:r>
+      <w:r>
+        <w:rPr>
+          <w:rFonts w:cstheme="minorHAnsi"/>
+        </w:rPr>
+        <w:t xml:space="preserve">. součástí SDK je </w:t>
+      </w:r>
+      <w:r>
+        <w:rPr>
+          <w:rFonts w:cstheme="minorHAnsi"/>
+        </w:rPr>
+        <w:t>také</w:t>
+      </w:r>
+      <w:r>
+        <w:rPr>
+          <w:rFonts w:cstheme="minorHAnsi"/>
+        </w:rPr>
+        <w:t xml:space="preserve"> emulátor umožňující otestovat aplikaci na různých konfiguracích a bez nutnosti neustálého nahrávání nové verze do fyzického zařízení.</w:t>
       </w:r>
       <w:r>
         <w:rPr>
@@ -18557,7 +18641,31 @@
         <w:rPr>
           <w:rFonts w:cstheme="minorHAnsi"/>
         </w:rPr>
-        <w:t>), což je aplikace spustitelná na všech zařízeních s Windows 10 (PC, Xbox, telefon a další)</w:t>
+        <w:t>), což je aplikace spustitelná na všech zařízeních s Windows 10</w:t>
+      </w:r>
+      <w:r>
+        <w:rPr>
+          <w:rFonts w:cstheme="minorHAnsi"/>
+        </w:rPr>
+        <w:t xml:space="preserve"> </w:t>
+      </w:r>
+      <w:r>
+        <w:rPr>
+          <w:rFonts w:cstheme="minorHAnsi"/>
+        </w:rPr>
+        <w:t>či</w:t>
+      </w:r>
+      <w:r>
+        <w:rPr>
+          <w:rFonts w:cstheme="minorHAnsi"/>
+        </w:rPr>
+        <w:t xml:space="preserve"> 11</w:t>
+      </w:r>
+      <w:r>
+        <w:rPr>
+          <w:rFonts w:cstheme="minorHAnsi"/>
+        </w:rPr>
+        <w:t xml:space="preserve"> (PC, Xbox, telefon a další)</w:t>
       </w:r>
       <w:r>
         <w:rPr>
@@ -18660,6 +18768,12 @@
         </w:rPr>
         <w:t>e k definici grafického rozhraní využívá značkovací jazyk, kterým je XML. Hlavní nevýhodou Android Studia je možnost vývoje pouze pro Android a pokud chce vývojář vytvořit aplikaci i pro jinou platformu musí vytvořit projekt v jiném IDE, podporující vývoj pro tuto platformu a spravovat více projektů současně. Stejně jako Xamarin disponuje Android Studio emulátor umožňující testovat aplikaci na počítači</w:t>
       </w:r>
+      <w:r>
+        <w:rPr>
+          <w:rFonts w:cstheme="minorHAnsi"/>
+        </w:rPr>
+        <w:t xml:space="preserve">. </w:t>
+      </w:r>
       <w:sdt>
         <w:sdtPr>
           <w:rPr>
@@ -18682,12 +18796,6 @@
           </w:r>
         </w:sdtContent>
       </w:sdt>
-      <w:r>
-        <w:rPr>
-          <w:rFonts w:cstheme="minorHAnsi"/>
-        </w:rPr>
-        <w:t>.</w:t>
-      </w:r>
     </w:p>
     <w:p>
       <w:pPr>
@@ -18717,6 +18825,7 @@
     <w:p>
       <w:pPr>
         <w:ind w:left="709" w:firstLine="709"/>
+        <w:jc w:val="both"/>
       </w:pPr>
       <w:r>
         <w:t>Jedná se o nástupce Xamarin</w:t>
@@ -18754,6 +18863,7 @@
     <w:p>
       <w:pPr>
         <w:ind w:left="709" w:firstLine="709"/>
+        <w:jc w:val="both"/>
       </w:pPr>
       <w:r>
         <w:t>Původně bylo datum vydání oznámeno na listopad 2021, ale kvůli technickým problémům bylo odloženo. Nakonec bylo oficiálně vydáno jako součást Visual Studio 2022 verze 17.3 v srpnu 2022. Avšak i po vydání trpělo mnoha nedostatky, které byli opravovány aktualizacemi vycházejících v krátkých intervalech. Dále v době psaní této práce mnoho knihoven pro Xamarin nemělo verzi pro MAUI, či podporovali jen některé platformy.</w:t>
@@ -18902,7 +19012,7 @@
         <w:rPr>
           <w:rFonts w:cstheme="minorHAnsi"/>
         </w:rPr>
-        <w:t>Při výběru enginu je nejprve potřeba zvolit si jaký jazyk bude použit a vzít v úvahu potencionální velikost zisků, kvůli limitu do kdy je licence zdarma a v případě Unity i její ceně. Nyní se podíváme na 3 nejpoužívanější enginy jejichž licence je zdarma, případně se odvíjí od zisku.</w:t>
+        <w:t>Při výběru enginu je nejprve potřeba zvolit si jaký jazyk bude použit a vzít v úvahu potencionální velikost zisků, kvůli limitu do kdy je licence zdarma a v případě Unity i její ceně. Nyní se podíváme na  nejpoužívanější enginy jejichž licence je zdarma, případně se odvíjí od zisku.</w:t>
       </w:r>
     </w:p>
     <w:p>
@@ -18916,7 +19026,6 @@
       </w:pPr>
       <w:bookmarkStart w:id="68" w:name="_Toc130922252"/>
       <w:r>
-        <w:lastRenderedPageBreak/>
         <w:t>5.4.1 Unity</w:t>
       </w:r>
       <w:bookmarkEnd w:id="68"/>
@@ -18933,7 +19042,26 @@
         <w:rPr>
           <w:shd w:val="clear" w:color="auto" w:fill="FFFFFF"/>
         </w:rPr>
-        <w:t>Unity 3D později přejmenováno jen na Unity od společnosti Unity Technologies je jedním ze dvou největších herních enginů, který pohání přes 50 % her na více než 20 platformách včetně webu. Na mobilních zařízeních z 1000 nejstahovanějších her je 71 % vytvořeno právě v Unity. Kromě her je možné Unity využít i v průmyslu k vizualizaci modelů vytvořených v CAD programech ve virtuální nebo rozšířené realitě. Dále je Unity využíváno v architektuře, kde usnadňuje návrh budov nebo u tvorby filmů</w:t>
+        <w:t xml:space="preserve">Unity 3D později přejmenováno jen na Unity od společnosti Unity Technologies je jedním ze dvou největších herních enginů, který pohání přes 50 % her na více než 20 </w:t>
+      </w:r>
+      <w:r>
+        <w:rPr>
+          <w:shd w:val="clear" w:color="auto" w:fill="FFFFFF"/>
+        </w:rPr>
+        <w:lastRenderedPageBreak/>
+        <w:t>platformách včetně webu. Na mobilních zařízeních z 1000 nejstahovanějších her je 71</w:t>
+      </w:r>
+      <w:r>
+        <w:rPr>
+          <w:shd w:val="clear" w:color="auto" w:fill="FFFFFF"/>
+        </w:rPr>
+        <w:t> </w:t>
+      </w:r>
+      <w:r>
+        <w:rPr>
+          <w:shd w:val="clear" w:color="auto" w:fill="FFFFFF"/>
+        </w:rPr>
+        <w:t>% vytvořeno právě v Unity. Kromě her je možné Unity využít i v průmyslu k vizualizaci modelů vytvořených v CAD programech ve virtuální nebo rozšířené realitě. Dále je Unity využíváno v architektuře, kde usnadňuje návrh budov nebo u tvorby filmů</w:t>
       </w:r>
       <w:r>
         <w:rPr>
@@ -19282,14 +19410,7 @@
         <w:rPr>
           <w:shd w:val="clear" w:color="auto" w:fill="FFFFFF"/>
         </w:rPr>
-        <w:t xml:space="preserve">, který obsahuje všechny jeho potomky a komponenty včetně nastavených hodnot. Takto je možné usnadnit vývoj, neboť již připravený objekt stačí pouze přidat do scény a nastavit polohu. Dále se změny provádí na jednom místě a samy se změní ve všech instancích. Logika se objektům přidává pomocí komponent script, což jsou zdrojové kódy obsahující třídu, která by mezi svými </w:t>
-      </w:r>
-      <w:r>
-        <w:rPr>
-          <w:shd w:val="clear" w:color="auto" w:fill="FFFFFF"/>
-        </w:rPr>
-        <w:lastRenderedPageBreak/>
-        <w:t xml:space="preserve">předky měla mít </w:t>
+        <w:t xml:space="preserve">, který obsahuje všechny jeho potomky a komponenty včetně nastavených hodnot. Takto je možné usnadnit vývoj, neboť již připravený objekt stačí pouze přidat do scény a nastavit polohu. Dále se změny provádí na jednom místě a samy se změní ve všech instancích. Logika se objektům přidává pomocí komponent script, což jsou zdrojové kódy obsahující třídu, která by mezi svými předky měla mít </w:t>
       </w:r>
       <w:r>
         <w:rPr>
@@ -19331,7 +19452,14 @@
         <w:rPr>
           <w:shd w:val="clear" w:color="auto" w:fill="FFFFFF"/>
         </w:rPr>
-        <w:t xml:space="preserve"> je zavolán po vytvoření instance a obvykle se zde řeší načítání hodnot z managera či komponent. Update je volán při každém vykreslení nového snímku, jejichž počet za vteřinu není stabilní. Pro výpočet fyziky a ostatní úkony vyžadující konstantní intervaly se využívá </w:t>
+        <w:t xml:space="preserve"> je zavolán po vytvoření instance a obvykle se zde řeší načítání hodnot z managera či komponent. Update je </w:t>
+      </w:r>
+      <w:r>
+        <w:rPr>
+          <w:shd w:val="clear" w:color="auto" w:fill="FFFFFF"/>
+        </w:rPr>
+        <w:lastRenderedPageBreak/>
+        <w:t xml:space="preserve">volán při každém vykreslení nového snímku, jejichž počet za vteřinu není stabilní. Pro výpočet fyziky a ostatní úkony vyžadující konstantní intervaly se využívá </w:t>
       </w:r>
       <w:r>
         <w:rPr>
@@ -19672,15 +19800,7 @@
           <w:rFonts w:cstheme="minorHAnsi"/>
           <w:lang w:val="en-US"/>
         </w:rPr>
-        <w:t xml:space="preserve">Unreal </w:t>
-      </w:r>
-      <w:r>
-        <w:rPr>
-          <w:rFonts w:cstheme="minorHAnsi"/>
-          <w:lang w:val="en-US"/>
-        </w:rPr>
-        <w:lastRenderedPageBreak/>
-        <w:t>Engine</w:t>
+        <w:t>Unreal Engine</w:t>
       </w:r>
       <w:r>
         <w:rPr>
@@ -19821,7 +19941,14 @@
         <w:rPr>
           <w:rFonts w:cstheme="minorHAnsi"/>
         </w:rPr>
-        <w:t>V Unreal se o správu všech zdrojů (např. modely a textury) stará UnrealEd, který dokáže zobrazit model přesně tak, jak bude vidět ve hře a vše je unifikováno. Zdroje jsou přidávány do databáze, což usnadňuje vyhledávání a umožňuje ověřit validitu a zabránit tak chybám. UnrealEd data ukládá do balíčků reprezentovaných binárními soubory, což ovšem znamená, že není možné využít verzovací systémy (např. GitHub) a jeden balíček může současně editovat jen jeden uživatel.</w:t>
+        <w:t xml:space="preserve">V Unreal se o správu všech zdrojů (např. modely a textury) stará UnrealEd, který dokáže zobrazit model přesně tak, jak bude vidět ve hře a vše je unifikováno. Zdroje </w:t>
+      </w:r>
+      <w:r>
+        <w:rPr>
+          <w:rFonts w:cstheme="minorHAnsi"/>
+        </w:rPr>
+        <w:lastRenderedPageBreak/>
+        <w:t>jsou přidávány do databáze, což usnadňuje vyhledávání a umožňuje ověřit validitu a zabránit tak chybám. UnrealEd data ukládá do balíčků reprezentovaných binárními soubory, což ovšem znamená, že není možné využít verzovací systémy (např. GitHub) a jeden balíček může současně editovat jen jeden uživatel.</w:t>
       </w:r>
       <w:sdt>
         <w:sdtPr>
@@ -20341,7 +20468,6 @@
               <w:rPr>
                 <w:rFonts w:cstheme="minorHAnsi"/>
               </w:rPr>
-              <w:lastRenderedPageBreak/>
               <w:t>PS4, Xbox One</w:t>
             </w:r>
           </w:p>
@@ -20650,6 +20776,7 @@
               <w:rPr>
                 <w:rFonts w:cstheme="minorHAnsi"/>
               </w:rPr>
+              <w:lastRenderedPageBreak/>
               <w:t>Zdarma při zisku pod</w:t>
             </w:r>
           </w:p>
@@ -21176,7 +21303,6 @@
           <w:noProof/>
           <w:shd w:val="clear" w:color="auto" w:fill="FFFFFF"/>
         </w:rPr>
-        <w:lastRenderedPageBreak/>
         <w:drawing>
           <wp:inline distT="0" distB="0" distL="0" distR="0" wp14:anchorId="5F3B01FF" wp14:editId="75C8878C">
             <wp:extent cx="2933700" cy="2788602"/>
@@ -21246,6 +21372,7 @@
         <w:jc w:val="both"/>
       </w:pPr>
       <w:r>
+        <w:lastRenderedPageBreak/>
         <w:t xml:space="preserve">Za účelem snížení spotřeby operační paměti je využit GameManager obsahující veškerá data, která nejsou unikátní pro každou instanci nebo je možné, že budou potřeba i mimo svůj objekt (např. polohy postav). Toto má za následek, že objekt nemá více kopií, než je potřeba a veškeré metody pracují se stejnou hodnotou. Na </w:t>
       </w:r>
       <w:r>
@@ -21359,7 +21486,6 @@
           <w:sz w:val="24"/>
           <w:szCs w:val="24"/>
         </w:rPr>
-        <w:lastRenderedPageBreak/>
         <w:t>6.1 Návrhové vzory (</w:t>
       </w:r>
       <w:r>
@@ -21446,7 +21572,11 @@
         </w:rPr>
       </w:pPr>
       <w:r>
-        <w:t xml:space="preserve">Při použití tohoto návrhového vzoru při vytváření nového objektu není volán přímo konstruktor, ale metoda, která ověří vstupy a případně rozhodne, jaký z konstruktorů bude zavolán. Tento postup je často využíván při dědičnosti, kdy potomci mají stejné metody, ale jiné chování. Dalším možným využitím je načítání z databáze, kdy objekt obsahuje již načtená data a pokud požadovaný údaj obsahuje, metoda vrátí již načtená data. V opačném případě je poslán dotaz do databáze a vrácena nová instance. </w:t>
+        <w:t xml:space="preserve">Při použití tohoto návrhového vzoru při vytváření nového objektu není volán přímo konstruktor, ale metoda, která ověří vstupy a případně rozhodne, jaký z konstruktorů bude zavolán. Tento postup je často využíván při dědičnosti, kdy </w:t>
+      </w:r>
+      <w:r>
+        <w:lastRenderedPageBreak/>
+        <w:t xml:space="preserve">potomci mají stejné metody, ale jiné chování. Dalším možným využitím je načítání z databáze, kdy objekt obsahuje již načtená data a pokud požadovaný údaj obsahuje, metoda vrátí již načtená data. V opačném případě je poslán dotaz do databáze a vrácena nová instance. </w:t>
       </w:r>
       <w:sdt>
         <w:sdtPr>
@@ -21564,11 +21694,7 @@
         </w:rPr>
       </w:pPr>
       <w:r>
-        <w:t xml:space="preserve">Tento návrhový vzor slouží k snížení spotřeby operační paměti počítače. Aby toho docílil, jsou hodnoty, které jsou společné pro několik objektů, ale slouží pouze ke čtení, umístěny do samostatné třídy. Aplikace vytvoří instance jen pro unikátní </w:t>
-      </w:r>
-      <w:r>
-        <w:lastRenderedPageBreak/>
-        <w:t xml:space="preserve">kombinace a do původních objektů je vložena pouze reference. Toto řešení je často využíváno pro grafické elementy, jejichž velikost se často pohybuje od jednotek do desítek Megabytů. Oproti tomu reference má třicet dva nebo šedesát čtyři bitů. </w:t>
+        <w:t xml:space="preserve">Tento návrhový vzor slouží k snížení spotřeby operační paměti počítače. Aby toho docílil, jsou hodnoty, které jsou společné pro několik objektů, ale slouží pouze ke čtení, umístěny do samostatné třídy. Aplikace vytvoří instance jen pro unikátní kombinace a do původních objektů je vložena pouze reference. Toto řešení je často využíváno pro grafické elementy, jejichž velikost se často pohybuje od jednotek do desítek Megabytů. Oproti tomu reference má třicet dva nebo šedesát čtyři bitů. </w:t>
       </w:r>
       <w:sdt>
         <w:sdtPr>
@@ -21652,6 +21778,7 @@
       <w:bookmarkStart w:id="88" w:name="_Toc130825391"/>
       <w:bookmarkStart w:id="89" w:name="_Toc130922262"/>
       <w:r>
+        <w:lastRenderedPageBreak/>
         <w:t>6.1.5 Prototype</w:t>
       </w:r>
       <w:bookmarkEnd w:id="88"/>
@@ -21819,16 +21946,7 @@
           <w:color w:val="000000"/>
           <w:shd w:val="clear" w:color="auto" w:fill="FFFFFF"/>
         </w:rPr>
-        <w:t xml:space="preserve">, sloužící jako příklad implementace a testování základní </w:t>
-      </w:r>
-      <w:r>
-        <w:rPr>
-          <w:rFonts w:cstheme="minorHAnsi"/>
-          <w:color w:val="000000"/>
-          <w:shd w:val="clear" w:color="auto" w:fill="FFFFFF"/>
-        </w:rPr>
-        <w:lastRenderedPageBreak/>
-        <w:t>funkčnosti jednotlivých tříd. Testovací projekt má pouze ověřit funkčnost částí knihovny a nejedná se o plnohodnotnou hru. Tomuto účelu odpovídá i uživatelské rozhraní, které není určeno uživatelům, ale slouží programátorovi jako spouštěč jeho testovacích metod a grafická reprezentace jejich výsledků</w:t>
+        <w:t>, sloužící jako příklad implementace a testování základní funkčnosti jednotlivých tříd. Testovací projekt má pouze ověřit funkčnost částí knihovny a nejedná se o plnohodnotnou hru. Tomuto účelu odpovídá i uživatelské rozhraní, které není určeno uživatelům, ale slouží programátorovi jako spouštěč jeho testovacích metod a grafická reprezentace jejich výsledků</w:t>
       </w:r>
       <w:r>
         <w:rPr>
@@ -22101,11 +22219,7 @@
         <w:t>Sesilatel</w:t>
       </w:r>
       <w:r>
-        <w:t xml:space="preserve"> je využit v případě, že efekt </w:t>
-      </w:r>
-      <w:r>
-        <w:lastRenderedPageBreak/>
-        <w:t xml:space="preserve">způsobí smrt a hra mohla tuto informaci vypsat a přidělit odměnu. </w:t>
+        <w:t xml:space="preserve"> je využit v případě, že efekt způsobí smrt a hra mohla tuto informaci vypsat a přidělit odměnu. </w:t>
       </w:r>
       <w:r>
         <w:rPr>
@@ -22195,7 +22309,11 @@
         <w:t>points</w:t>
       </w:r>
       <w:r>
-        <w:t xml:space="preserve">) a maximální počet životů, který není možné překročit. Postavy je možné vytvořit nezranitelné a zabránit tak hráči ublížit NPC. Pokud se nejedná o prostého vesničana, který se ve hře nachází, aby svět nepůsobil prázdně, ale o obchodníka či nepřítele má postava StatList (viz kap. 6.1.1). K výpočtu hodnot je využívána úroveň postavy uložená ve vlastnosti </w:t>
+        <w:t xml:space="preserve">) a maximální počet životů, který není možné překročit. Postavy je možné vytvořit nezranitelné a zabránit tak hráči ublížit NPC. Pokud se nejedná o prostého vesničana, který se ve hře nachází, aby svět nepůsobil prázdně, ale o obchodníka či nepřítele </w:t>
+      </w:r>
+      <w:r>
+        <w:lastRenderedPageBreak/>
+        <w:t xml:space="preserve">má postava StatList (viz kap. 6.1.1). K výpočtu hodnot je využívána úroveň postavy uložená ve vlastnosti </w:t>
       </w:r>
       <w:r>
         <w:rPr>
@@ -22360,11 +22478,7 @@
         <w:t>is</w:t>
       </w:r>
       <w:r>
-        <w:t xml:space="preserve">) z této skupiny, tak jejich grafické verze (implementace typu má, která je v anglické literatuře označována jako has). Každý objekt reprezentující předmět má jméno a </w:t>
-      </w:r>
-      <w:r>
-        <w:lastRenderedPageBreak/>
-        <w:t xml:space="preserve">základní cenu před tím, než se započtou atributy a bonusy ovlivňující vyjednávání, čímž vznikne výsledná cena. Dále mají předměty svou hmotnost, která se projeví u inventářů, jejichž kapacita je určena nosností. Vlastnost </w:t>
+        <w:t xml:space="preserve">) z této skupiny, tak jejich grafické verze (implementace typu má, která je v anglické literatuře označována jako has). Každý objekt reprezentující předmět má jméno a základní cenu před tím, než se započtou atributy a bonusy ovlivňující vyjednávání, čímž vznikne výsledná cena. Dále mají předměty svou hmotnost, která se projeví u inventářů, jejichž kapacita je určena nosností. Vlastnost </w:t>
       </w:r>
       <w:r>
         <w:rPr>
@@ -22464,7 +22578,11 @@
         <w:t>Inventar</w:t>
       </w:r>
       <w:r>
-        <w:t xml:space="preserve"> slouží jako neomezený inventář, zatímco jeho potomci mají omezenou kapacitu. V inventářích je možné hledat předměty podle indexů, či naopak zjistit index předmětu. Metoda </w:t>
+        <w:t xml:space="preserve"> slouží jako neomezený inventář, zatímco jeho potomci mají omezenou kapacitu. V inventářích je možné hledat předměty podle indexů, či naopak zjistit index </w:t>
+      </w:r>
+      <w:r>
+        <w:lastRenderedPageBreak/>
+        <w:t xml:space="preserve">předmětu. Metoda </w:t>
       </w:r>
       <w:r>
         <w:rPr>
@@ -22631,7 +22749,6 @@
       <w:bookmarkStart w:id="109" w:name="_Toc130825401"/>
       <w:bookmarkStart w:id="110" w:name="_Toc130922272"/>
       <w:r>
-        <w:lastRenderedPageBreak/>
         <w:t>7.1.7 mapa</w:t>
       </w:r>
       <w:bookmarkEnd w:id="109"/>
@@ -22714,7 +22831,11 @@
         <w:t>Mapa</w:t>
       </w:r>
       <w:r>
-        <w:t xml:space="preserve">, kde se také provádí volání příslušných metod. Pro předání potřebných souřadnic při načítání a uvolňování chunku z paměti slouží třída </w:t>
+        <w:t xml:space="preserve">, kde se také provádí </w:t>
+      </w:r>
+      <w:r>
+        <w:lastRenderedPageBreak/>
+        <w:t xml:space="preserve">volání příslušných metod. Pro předání potřebných souřadnic při načítání a uvolňování chunku z paměti slouží třída </w:t>
       </w:r>
       <w:r>
         <w:rPr>
@@ -22876,11 +22997,7 @@
         <w:jc w:val="both"/>
       </w:pPr>
       <w:r>
-        <w:t xml:space="preserve">Aby bylo možné veškeré změny provádět na jednom místě a eliminovat tak nežádoucí situaci, že je hodnota zapsána na více místech, ale změna je provedena jen na některých a hra </w:t>
-      </w:r>
-      <w:r>
-        <w:lastRenderedPageBreak/>
-        <w:t xml:space="preserve">v některých situacích použije novou hodnotu, ale v ostatních případech stále využívá starou, je použita třída </w:t>
+        <w:t xml:space="preserve">Aby bylo možné veškeré změny provádět na jednom místě a eliminovat tak nežádoucí situaci, že je hodnota zapsána na více místech, ale změna je provedena jen na některých a hra v některých situacích použije novou hodnotu, ale v ostatních případech stále využívá starou, je použita třída </w:t>
       </w:r>
       <w:r>
         <w:rPr>
@@ -22930,7 +23047,11 @@
         <w:t>Staty</w:t>
       </w:r>
       <w:r>
-        <w:t xml:space="preserve"> jsou rozděleny do skupin, což usnadňuje přidávání k postavám a předmětům, jelikož je možné například přiřadit obchodníkovi pouze atributy související s obchodem, nebo zbrani jen ty, co souvisí s poškozením. Dále objekt obsahuje seznam všech použitých zkratek, aby bylo zajištěno, že se ve hře neobjeví jeden stat s více zkratkami. Knihovna počítá s tím, že ve hře bude více než jeden hráč, ale pro jednodušší práci </w:t>
+        <w:t xml:space="preserve"> jsou rozděleny do skupin, což usnadňuje přidávání k postavám a předmětům, jelikož je možné například přiřadit obchodníkovi pouze atributy související s obchodem, nebo zbrani jen ty, co souvisí s poškozením. Dále objekt obsahuje seznam všech použitých zkratek, aby bylo zajištěno, že se ve hře neobjeví jeden stat s více </w:t>
+      </w:r>
+      <w:r>
+        <w:lastRenderedPageBreak/>
+        <w:t xml:space="preserve">zkratkami. Knihovna počítá s tím, že ve hře bude více než jeden hráč, ale pro jednodušší práci </w:t>
       </w:r>
       <w:r>
         <w:rPr>
@@ -23136,7 +23257,6 @@
       <w:bookmarkStart w:id="117" w:name="_Toc130825405"/>
       <w:bookmarkStart w:id="118" w:name="_Toc130922276"/>
       <w:r>
-        <w:lastRenderedPageBreak/>
         <w:t>7.2 TestovaniCastiKnihovny</w:t>
       </w:r>
       <w:bookmarkEnd w:id="117"/>
@@ -23198,7 +23318,11 @@
         <w:fldChar w:fldCharType="end"/>
       </w:r>
       <w:r>
-        <w:t xml:space="preserve"> je úvodní obrazovka odkazující na testy konkrétních částí. Tlačítka jsou rozdělena do sloupců podle oblastí, které pokrývají. Blok tlačítek vlevo při každém kliknutí vytvoří nová okna, jejichž data nejsou nikde uložena a po zavření okna jsou smazána. V prvním sloupci jsou funkce týkající se postav. Dále je zde test funkce inventáře, generování mapy a plnění úkolů. Blok vpravo testuje </w:t>
+        <w:t xml:space="preserve"> je úvodní obrazovka odkazující na testy konkrétních částí. Tlačítka jsou rozdělena do sloupců podle oblastí, které pokrývají. Blok tlačítek vlevo při každém kliknutí vytvoří nová okna, jejichž data nejsou nikde uložena a po zavření okna jsou smazána. V prvním sloupci jsou funkce týkající se postav. Dále je zde test funkce </w:t>
+      </w:r>
+      <w:r>
+        <w:lastRenderedPageBreak/>
+        <w:t xml:space="preserve">inventáře, generování mapy a plnění úkolů. Blok vpravo testuje </w:t>
       </w:r>
       <w:r>
         <w:t>funkčnost</w:t>
@@ -23333,11 +23457,7 @@
         <w:t>PostavaKomp</w:t>
       </w:r>
       <w:r>
-        <w:t xml:space="preserve"> (komponentní neboli implementace typu má). Vlevo je nezranitelná postava, která nemá žádné atributy. Uprostřed je zranitelná postava, která reprezentuje nepřítele, s nímž bude hráč bojovat. Tento objekt má navíc seznam atributů, úroveň a počet životů. </w:t>
-      </w:r>
-      <w:r>
-        <w:lastRenderedPageBreak/>
-        <w:t xml:space="preserve">Vpravo je hráč, který má navíc počet zkušeností a peněz. Hráč je instancí </w:t>
+        <w:t xml:space="preserve"> (komponentní neboli implementace typu má). Vlevo je nezranitelná postava, která nemá žádné atributy. Uprostřed je zranitelná postava, která reprezentuje nepřítele, s nímž bude hráč bojovat. Tento objekt má navíc seznam atributů, úroveň a počet životů. Vpravo je hráč, který má navíc počet zkušeností a peněz. Hráč je instancí </w:t>
       </w:r>
       <w:r>
         <w:rPr>
@@ -23440,6 +23560,7 @@
       <w:bookmarkStart w:id="128" w:name="_Toc130825408"/>
       <w:bookmarkStart w:id="129" w:name="_Toc130922279"/>
       <w:r>
+        <w:lastRenderedPageBreak/>
         <w:t>7.2.3 okno Combat</w:t>
       </w:r>
       <w:bookmarkEnd w:id="128"/>
@@ -23601,11 +23722,7 @@
         <w:fldChar w:fldCharType="end"/>
       </w:r>
       <w:r>
-        <w:t xml:space="preserve">) slouží k otestování přetrvávajících efektů. Stejně jako v případě Combat se vlevo nachází výpis postavy a další kolo je spouštěno tlačítkem. Vpravo je seznam </w:t>
-      </w:r>
-      <w:r>
-        <w:lastRenderedPageBreak/>
-        <w:t>aktuálně působících efektů, kde je u každého napsán jeho typ, ovlivňovaný atribut, hodnota změny a jak dlouho bude ještě působit.</w:t>
+        <w:t>) slouží k otestování přetrvávajících efektů. Stejně jako v případě Combat se vlevo nachází výpis postavy a další kolo je spouštěno tlačítkem. Vpravo je seznam aktuálně působících efektů, kde je u každého napsán jeho typ, ovlivňovaný atribut, hodnota změny a jak dlouho bude ještě působit.</w:t>
       </w:r>
     </w:p>
     <w:p>
@@ -23688,6 +23805,7 @@
       <w:bookmarkStart w:id="136" w:name="_Toc130825410"/>
       <w:bookmarkStart w:id="137" w:name="_Toc130922281"/>
       <w:r>
+        <w:lastRenderedPageBreak/>
         <w:t>7.2.5 okno InventarForm</w:t>
       </w:r>
       <w:bookmarkEnd w:id="136"/>
@@ -23823,7 +23941,6 @@
       <w:bookmarkStart w:id="140" w:name="_Toc130825411"/>
       <w:bookmarkStart w:id="141" w:name="_Toc130922282"/>
       <w:r>
-        <w:lastRenderedPageBreak/>
         <w:t>7.2.6 okn</w:t>
       </w:r>
       <w:r>
@@ -23955,6 +24072,7 @@
       <w:bookmarkStart w:id="144" w:name="_Toc130825412"/>
       <w:bookmarkStart w:id="145" w:name="_Toc130922283"/>
       <w:r>
+        <w:lastRenderedPageBreak/>
         <w:t>7.2.7 okno UkolForm</w:t>
       </w:r>
       <w:bookmarkEnd w:id="144"/>
@@ -24069,7 +24187,6 @@
       <w:bookmarkStart w:id="148" w:name="_Toc130825413"/>
       <w:bookmarkStart w:id="149" w:name="_Toc130922284"/>
       <w:r>
-        <w:lastRenderedPageBreak/>
         <w:t>7.2.8 okno NastaveniForm</w:t>
       </w:r>
       <w:bookmarkEnd w:id="148"/>
@@ -24112,6 +24229,7 @@
         <w:rPr>
           <w:noProof/>
         </w:rPr>
+        <w:lastRenderedPageBreak/>
         <w:drawing>
           <wp:inline distT="0" distB="0" distL="0" distR="0" wp14:anchorId="573B3B80" wp14:editId="16667FF5">
             <wp:extent cx="2497497" cy="1911350"/>
@@ -24226,7 +24344,6 @@
         <w:rPr>
           <w:noProof/>
         </w:rPr>
-        <w:lastRenderedPageBreak/>
         <w:drawing>
           <wp:inline distT="0" distB="0" distL="0" distR="0" wp14:anchorId="2C7862B4" wp14:editId="216F4B97">
             <wp:extent cx="2425148" cy="2516038"/>
@@ -24299,6 +24416,7 @@
       <w:bookmarkStart w:id="156" w:name="_Toc130825415"/>
       <w:bookmarkStart w:id="157" w:name="_Toc130922286"/>
       <w:r>
+        <w:lastRenderedPageBreak/>
         <w:t xml:space="preserve">7.2.10 okno </w:t>
       </w:r>
       <w:r>
@@ -24571,7 +24689,6 @@
           <w:color w:val="000000"/>
           <w:shd w:val="clear" w:color="auto" w:fill="FFFFFF"/>
         </w:rPr>
-        <w:lastRenderedPageBreak/>
         <w:t xml:space="preserve">Do budoucna je v plánu udělat plnohodnotnou implementaci do různých technologií a odhalit případné chyby návrhu. Dále je plánováno přidat gramatiku, která umožní nastavit hodnoty pro </w:t>
       </w:r>
       <w:r>
@@ -24610,6 +24727,7 @@
       </w:pPr>
       <w:bookmarkStart w:id="164" w:name="_Toc130922289"/>
       <w:r>
+        <w:lastRenderedPageBreak/>
         <w:t>9. Závěr</w:t>
       </w:r>
       <w:bookmarkEnd w:id="164"/>
@@ -35402,10 +35520,12 @@
     <w:rsid w:val="0065283F"/>
     <w:rsid w:val="006A6B5D"/>
     <w:rsid w:val="006C7219"/>
+    <w:rsid w:val="00714159"/>
     <w:rsid w:val="007F37CA"/>
     <w:rsid w:val="008F1562"/>
     <w:rsid w:val="00B7107C"/>
     <w:rsid w:val="00CB72C9"/>
+    <w:rsid w:val="00D85029"/>
     <w:rsid w:val="00EF6FF2"/>
     <w:rsid w:val="00F66F40"/>
   </w:rsids>

</xml_diff>